<commit_message>
Moving PayPal 3.1 branch to public repository
</commit_message>
<xml_diff>
--- a/documentation/UserManual_de.docx
+++ b/documentation/UserManual_de.docx
@@ -90,7 +90,7 @@
       </w:pPr>
       <w:bookmarkStart w:id="1" w:name="_Toc165112072"/>
       <w:bookmarkStart w:id="2" w:name="_Toc185061112"/>
-      <w:bookmarkStart w:id="3" w:name="_Toc369536268"/>
+      <w:bookmarkStart w:id="3" w:name="_Toc370288436"/>
       <w:r>
         <w:rPr>
           <w:lang w:val="de-DE"/>
@@ -104,126 +104,200 @@
       <w:bookmarkEnd w:id="3"/>
     </w:p>
     <w:p>
-      <w:bookmarkStart w:id="4" w:name="_GoBack"/>
+      <w:r>
+        <w:t xml:space="preserve">Copyright © </w:t>
+      </w:r>
+      <w:r>
+        <w:fldChar w:fldCharType="begin"/>
+      </w:r>
+      <w:r>
+        <w:instrText xml:space="preserve"> DATE  \@ "yyyy"  \* MERGEFORMAT </w:instrText>
+      </w:r>
+      <w:r>
+        <w:fldChar w:fldCharType="separate"/>
+      </w:r>
+      <w:r>
+        <w:rPr>
+          <w:noProof/>
+        </w:rPr>
+        <w:t>2013</w:t>
+      </w:r>
+      <w:r>
+        <w:rPr>
+          <w:noProof/>
+        </w:rPr>
+        <w:fldChar w:fldCharType="end"/>
+      </w:r>
+      <w:r>
+        <w:t xml:space="preserve"> OXID eSales </w:t>
+      </w:r>
+      <w:r>
+        <w:t>AG</w:t>
+      </w:r>
+      <w:r>
+        <w:t>, Deutschland</w:t>
+      </w:r>
+    </w:p>
+    <w:p>
+      <w:pPr>
+        <w:rPr>
+          <w:rStyle w:val="BesuchterHyperlink"/>
+        </w:rPr>
+      </w:pPr>
+      <w:r>
+        <w:t xml:space="preserve">Die Vervielfältigung dieses Dokuments </w:t>
+      </w:r>
+      <w:r>
+        <w:rPr>
+          <w:rStyle w:val="BesuchterHyperlink"/>
+        </w:rPr>
+        <w:t>oder Teilen davon, insbesondere die Verwendung von</w:t>
+      </w:r>
+    </w:p>
+    <w:p>
+      <w:pPr>
+        <w:rPr>
+          <w:rStyle w:val="BesuchterHyperlink"/>
+        </w:rPr>
+      </w:pPr>
+      <w:r>
+        <w:rPr>
+          <w:rStyle w:val="BesuchterHyperlink"/>
+        </w:rPr>
+        <w:t>Texten oder Textteilen bedarf der ausdrücklichen vorherigen Zustimmung der OXID eSales</w:t>
+      </w:r>
+    </w:p>
+    <w:p>
+      <w:pPr>
+        <w:rPr>
+          <w:rStyle w:val="BesuchterHyperlink"/>
+        </w:rPr>
+      </w:pPr>
+      <w:r>
+        <w:rPr>
+          <w:rStyle w:val="BesuchterHyperlink"/>
+        </w:rPr>
+        <w:t>AG</w:t>
+      </w:r>
+      <w:r>
+        <w:rPr>
+          <w:rStyle w:val="BesuchterHyperlink"/>
+        </w:rPr>
+        <w:t>.</w:t>
+      </w:r>
+    </w:p>
+    <w:p>
+      <w:pPr>
+        <w:rPr>
+          <w:rStyle w:val="BesuchterHyperlink"/>
+        </w:rPr>
+      </w:pPr>
+    </w:p>
+    <w:p>
+      <w:r>
+        <w:t>Die in diesem Dokument bereit gestellten Informationen wurden nach aktuellem Stand der</w:t>
+      </w:r>
+    </w:p>
+    <w:p>
+      <w:r>
+        <w:t xml:space="preserve">Technik verfasst. Die OXID eSales </w:t>
+      </w:r>
+      <w:r>
+        <w:t>AG</w:t>
+      </w:r>
+      <w:r>
+        <w:t xml:space="preserve"> übernimmt jedoch keine Haftung oder Garantie für</w:t>
+      </w:r>
+    </w:p>
+    <w:p>
+      <w:r>
+        <w:t>die Aktualität, Richtigkeit und Vollständigkeit der bereit gestellten Informationen. Da sich</w:t>
+      </w:r>
+    </w:p>
+    <w:p>
+      <w:r>
+        <w:t>Fehler, trotz aller Bemühungen nie vollständig vermeiden lassen, sind wir für Hinweise</w:t>
+      </w:r>
+    </w:p>
+    <w:p>
+      <w:r>
+        <w:t>jederzeit dankbar.</w:t>
+      </w:r>
+    </w:p>
+    <w:p>
+      <w:pPr>
+        <w:pStyle w:val="berschrift"/>
+        <w:rPr>
+          <w:lang w:val="de-DE"/>
+        </w:rPr>
+      </w:pPr>
+      <w:bookmarkStart w:id="4" w:name="_Toc370288437"/>
+      <w:r>
+        <w:rPr>
+          <w:lang w:val="de-DE"/>
+        </w:rPr>
+        <w:t>Lizenz</w:t>
+      </w:r>
       <w:bookmarkEnd w:id="4"/>
-      <w:r>
-        <w:t xml:space="preserve">Copyright © </w:t>
-      </w:r>
-      <w:r>
-        <w:fldChar w:fldCharType="begin"/>
-      </w:r>
-      <w:r>
-        <w:instrText xml:space="preserve"> DATE  \@ "yyyy"  \* MERGEFORMAT </w:instrText>
-      </w:r>
-      <w:r>
-        <w:fldChar w:fldCharType="separate"/>
-      </w:r>
-      <w:r>
-        <w:rPr>
-          <w:noProof/>
-        </w:rPr>
-        <w:t>2013</w:t>
-      </w:r>
-      <w:r>
-        <w:rPr>
-          <w:noProof/>
-        </w:rPr>
-        <w:fldChar w:fldCharType="end"/>
-      </w:r>
-      <w:r>
-        <w:t xml:space="preserve"> OXID eSales </w:t>
-      </w:r>
-      <w:r>
-        <w:t>AG</w:t>
-      </w:r>
-      <w:r>
-        <w:t>, Deutschland</w:t>
-      </w:r>
-    </w:p>
-    <w:p>
-      <w:pPr>
-        <w:rPr>
-          <w:rStyle w:val="BesuchterHyperlink"/>
-        </w:rPr>
-      </w:pPr>
-      <w:r>
-        <w:t xml:space="preserve">Die Vervielfältigung dieses Dokuments </w:t>
-      </w:r>
-      <w:r>
-        <w:rPr>
-          <w:rStyle w:val="BesuchterHyperlink"/>
-        </w:rPr>
-        <w:t>oder Teilen davon, insbesondere die Verwendung von</w:t>
-      </w:r>
-    </w:p>
-    <w:p>
-      <w:pPr>
-        <w:rPr>
-          <w:rStyle w:val="BesuchterHyperlink"/>
-        </w:rPr>
-      </w:pPr>
-      <w:r>
-        <w:rPr>
-          <w:rStyle w:val="BesuchterHyperlink"/>
-        </w:rPr>
-        <w:t>Texten oder Textteilen bedarf der ausdrücklichen vorherigen Zustimmung der OXID eSales</w:t>
-      </w:r>
-    </w:p>
-    <w:p>
-      <w:pPr>
-        <w:rPr>
-          <w:rStyle w:val="BesuchterHyperlink"/>
-        </w:rPr>
-      </w:pPr>
-      <w:r>
-        <w:rPr>
-          <w:rStyle w:val="BesuchterHyperlink"/>
-        </w:rPr>
-        <w:t>AG</w:t>
-      </w:r>
-      <w:r>
-        <w:rPr>
-          <w:rStyle w:val="BesuchterHyperlink"/>
-        </w:rPr>
-        <w:t>.</w:t>
-      </w:r>
-    </w:p>
-    <w:p>
-      <w:pPr>
-        <w:rPr>
-          <w:rStyle w:val="BesuchterHyperlink"/>
-        </w:rPr>
-      </w:pPr>
-    </w:p>
-    <w:p>
-      <w:r>
-        <w:t>Die in diesem Dokument bereit gestellten Informationen wurden nach aktuellem Stand der</w:t>
-      </w:r>
-    </w:p>
-    <w:p>
-      <w:r>
-        <w:t xml:space="preserve">Technik verfasst. Die OXID eSales </w:t>
-      </w:r>
-      <w:r>
-        <w:t>AG</w:t>
-      </w:r>
-      <w:r>
-        <w:t xml:space="preserve"> übernimmt jedoch keine Haftung oder Garantie für</w:t>
-      </w:r>
-    </w:p>
-    <w:p>
-      <w:r>
-        <w:t>die Aktualität, Richtigkeit und Vollständigkeit der bereit gestellten Informationen. Da sich</w:t>
-      </w:r>
-    </w:p>
-    <w:p>
-      <w:r>
-        <w:t>Fehler, trotz aller Bemühungen nie vollständig vermeiden lassen, sind wir für Hinweise</w:t>
-      </w:r>
-    </w:p>
-    <w:p>
-      <w:r>
-        <w:t>jederzeit dankbar.</w:t>
+    </w:p>
+    <w:p>
+      <w:r>
+        <w:t>Die Lizensierung der Software ist abhängig von der eingesetzten Shop-Edition.</w:t>
+      </w:r>
+    </w:p>
+    <w:p/>
+    <w:p>
+      <w:r>
+        <w:t>Die Software für den OXID eShop Community Edition wird unter der GNU General Public License v3 veröf</w:t>
+      </w:r>
+      <w:r>
+        <w:softHyphen/>
+      </w:r>
+      <w:r>
+        <w:t xml:space="preserve">fentlicht. Sie dürfen </w:t>
+      </w:r>
+      <w:r>
+        <w:t>diese</w:t>
+      </w:r>
+      <w:r>
+        <w:t xml:space="preserve"> entsprechend den von der Free Software Foundation herausgegebenen Lizenz</w:t>
+      </w:r>
+      <w:r>
+        <w:softHyphen/>
+      </w:r>
+      <w:r>
+        <w:t>bedingungen weiter veröffentlichen und/oder verändern. Die rechtsgültigen Lizenzbedingungen für die Weitergabe von Software, die der GNU GPL unterliegt, entnehmen Sie bitte dem englischen Or</w:t>
+      </w:r>
+      <w:r>
+        <w:t>i</w:t>
+      </w:r>
+      <w:r>
+        <w:t>ginaltext unter http://www.gnu.org/licenses/gpl.html.</w:t>
+      </w:r>
+    </w:p>
+    <w:p/>
+    <w:p>
+      <w:r>
+        <w:t>Die Software für den OXID eShop Professional und Enterprise Edition wird unter kommerzieller Lizenz veröffentlicht. Die alleinigen Rechte an der Software liegen ausschließlich bei der OXID eSales AG. Eine Dekompilierung des Quellcodes, unerlaubte Vervielfältigung sowie die Weitergabe an</w:t>
+      </w:r>
+    </w:p>
+    <w:p>
+      <w:r>
+        <w:t>Dritte ist nicht gestattet. Zuwiderhandlungen werden ausnahmslos zur Anzeige gebracht und strafrecht</w:t>
+      </w:r>
+      <w:r>
+        <w:softHyphen/>
+      </w:r>
+      <w:r>
+        <w:t>lich verfolgt.</w:t>
+      </w:r>
+    </w:p>
+    <w:p>
+      <w:pPr>
+        <w:spacing w:line="240" w:lineRule="auto"/>
+      </w:pPr>
+      <w:r>
+        <w:br w:type="page"/>
       </w:r>
     </w:p>
     <w:p>
@@ -233,93 +307,17 @@
           <w:lang w:val="de-DE"/>
         </w:rPr>
       </w:pPr>
-      <w:bookmarkStart w:id="5" w:name="_Toc369536269"/>
-      <w:r>
-        <w:rPr>
-          <w:lang w:val="de-DE"/>
-        </w:rPr>
-        <w:t>Lizenz</w:t>
-      </w:r>
-      <w:bookmarkEnd w:id="5"/>
-    </w:p>
-    <w:p>
-      <w:r>
-        <w:t>Die Lizensierung der Software ist abhängig von der eingesetzten Shop-Edition.</w:t>
-      </w:r>
-    </w:p>
-    <w:p/>
-    <w:p>
-      <w:r>
-        <w:t>Die Software für den OXID eShop Community Edition wird unter der GNU General Public License v3 veröf</w:t>
-      </w:r>
-      <w:r>
-        <w:softHyphen/>
-      </w:r>
-      <w:r>
-        <w:t xml:space="preserve">fentlicht. Sie dürfen </w:t>
-      </w:r>
-      <w:r>
-        <w:t>diese</w:t>
-      </w:r>
-      <w:r>
-        <w:t xml:space="preserve"> entsprechend den von der Free Software Foundation herausgegebenen Lizenz</w:t>
-      </w:r>
-      <w:r>
-        <w:softHyphen/>
-      </w:r>
-      <w:r>
-        <w:t>bedingungen weiter veröffentlichen und/oder verändern. Die rechtsgültigen Lizenzbedingungen für die Weitergabe von Software, die der GNU GPL unterliegt, entnehmen Sie bitte dem englischen Or</w:t>
-      </w:r>
-      <w:r>
-        <w:t>i</w:t>
-      </w:r>
-      <w:r>
-        <w:t>ginaltext unter http://www.gnu.org/licenses/gpl.html.</w:t>
-      </w:r>
-    </w:p>
-    <w:p/>
-    <w:p>
-      <w:r>
-        <w:t>Die Software für den OXID eShop Professional und Enterprise Edition wird unter kommerzieller Lizenz veröffentlicht. Die alleinigen Rechte an der Software liegen ausschließlich bei der OXID eSales AG. Eine Dekompilierung des Quellcodes, unerlaubte Vervielfältigung sowie die Weitergabe an</w:t>
-      </w:r>
-    </w:p>
-    <w:p>
-      <w:r>
-        <w:t>Dritte ist nicht gestattet. Zuwiderhandlungen werden ausnahmslos zur Anzeige gebracht und strafrecht</w:t>
-      </w:r>
-      <w:r>
-        <w:softHyphen/>
-      </w:r>
-      <w:r>
-        <w:t>lich verfolgt.</w:t>
-      </w:r>
-    </w:p>
-    <w:p>
-      <w:pPr>
-        <w:spacing w:line="240" w:lineRule="auto"/>
-      </w:pPr>
-      <w:r>
-        <w:br w:type="page"/>
-      </w:r>
-    </w:p>
-    <w:p>
-      <w:pPr>
-        <w:pStyle w:val="berschrift"/>
-        <w:rPr>
-          <w:lang w:val="de-DE"/>
-        </w:rPr>
-      </w:pPr>
-      <w:bookmarkStart w:id="6" w:name="_Toc158887472"/>
-      <w:bookmarkStart w:id="7" w:name="_Toc165112073"/>
-      <w:bookmarkStart w:id="8" w:name="_Toc185061113"/>
-      <w:bookmarkStart w:id="9" w:name="_Toc189641415"/>
-      <w:bookmarkStart w:id="10" w:name="_Toc223771708"/>
-      <w:bookmarkStart w:id="11" w:name="_Toc223935712"/>
-      <w:bookmarkStart w:id="12" w:name="_Toc230412497"/>
-      <w:bookmarkStart w:id="13" w:name="_Toc369536270"/>
-      <w:bookmarkStart w:id="14" w:name="_Toc158887473"/>
-      <w:bookmarkStart w:id="15" w:name="_Toc165112074"/>
-      <w:bookmarkStart w:id="16" w:name="_Toc185061114"/>
+      <w:bookmarkStart w:id="5" w:name="_Toc158887472"/>
+      <w:bookmarkStart w:id="6" w:name="_Toc165112073"/>
+      <w:bookmarkStart w:id="7" w:name="_Toc185061113"/>
+      <w:bookmarkStart w:id="8" w:name="_Toc189641415"/>
+      <w:bookmarkStart w:id="9" w:name="_Toc223771708"/>
+      <w:bookmarkStart w:id="10" w:name="_Toc223935712"/>
+      <w:bookmarkStart w:id="11" w:name="_Toc230412497"/>
+      <w:bookmarkStart w:id="12" w:name="_Toc158887473"/>
+      <w:bookmarkStart w:id="13" w:name="_Toc165112074"/>
+      <w:bookmarkStart w:id="14" w:name="_Toc185061114"/>
+      <w:bookmarkStart w:id="15" w:name="_Toc370288438"/>
       <w:r>
         <w:rPr>
           <w:lang w:val="de-DE"/>
@@ -327,74 +325,154 @@
         <w:lastRenderedPageBreak/>
         <w:t>Konventionen</w:t>
       </w:r>
+      <w:bookmarkEnd w:id="5"/>
       <w:bookmarkEnd w:id="6"/>
       <w:bookmarkEnd w:id="7"/>
       <w:bookmarkEnd w:id="8"/>
       <w:bookmarkEnd w:id="9"/>
       <w:bookmarkEnd w:id="10"/>
       <w:bookmarkEnd w:id="11"/>
+      <w:bookmarkEnd w:id="15"/>
+    </w:p>
+    <w:p>
+      <w:r>
+        <w:t>In diesem Dokument werden die folgenden typographischen Konventionen verwendet:</w:t>
+      </w:r>
+    </w:p>
+    <w:p>
+      <w:r>
+        <w:rPr>
+          <w:rStyle w:val="BenutzereingabenundCodeZchn"/>
+        </w:rPr>
+        <w:t>Grau hinterlegte Proportionalschrift</w:t>
+      </w:r>
+    </w:p>
+    <w:p>
+      <w:r>
+        <w:tab/>
+        <w:t>Für Benutzereingaben, Quellcode und URLs</w:t>
+      </w:r>
+    </w:p>
+    <w:p>
+      <w:pPr>
+        <w:pStyle w:val="DateinamenundPfade"/>
+      </w:pPr>
+      <w:r>
+        <w:t>Graue Kursivschrift</w:t>
+      </w:r>
+    </w:p>
+    <w:p>
+      <w:r>
+        <w:tab/>
+        <w:t>Für Dateinamen und Pfade</w:t>
+      </w:r>
+    </w:p>
+    <w:p>
+      <w:pPr>
+        <w:pStyle w:val="EingabefelderundNavigationsschritte"/>
+      </w:pPr>
+      <w:r>
+        <w:t>Fettschrift</w:t>
+      </w:r>
+    </w:p>
+    <w:p>
+      <w:r>
+        <w:tab/>
+        <w:t>Für Eingabefelder und Navigationsschritte</w:t>
+      </w:r>
+    </w:p>
+    <w:p>
+      <w:pPr>
+        <w:pStyle w:val="Warnungen"/>
+      </w:pPr>
+      <w:r>
+        <w:t>Fettschrift dunkelrot</w:t>
+      </w:r>
+    </w:p>
+    <w:p>
+      <w:r>
+        <w:tab/>
+        <w:t>Für Warnungen und wichtige Hinweise</w:t>
+      </w:r>
+    </w:p>
+    <w:p>
+      <w:pPr>
+        <w:pStyle w:val="berschrift"/>
+        <w:rPr>
+          <w:lang w:val="de-DE"/>
+        </w:rPr>
+      </w:pPr>
+      <w:bookmarkStart w:id="16" w:name="_Toc370288439"/>
+      <w:r>
+        <w:rPr>
+          <w:lang w:val="de-DE"/>
+        </w:rPr>
+        <w:t>Impressum</w:t>
+      </w:r>
       <w:bookmarkEnd w:id="12"/>
       <w:bookmarkEnd w:id="13"/>
-    </w:p>
-    <w:p>
-      <w:r>
-        <w:t>In diesem Dokument werden die folgenden typographischen Konventionen verwendet:</w:t>
-      </w:r>
-    </w:p>
-    <w:p>
-      <w:r>
-        <w:rPr>
-          <w:rStyle w:val="BenutzereingabenundCodeZchn"/>
-        </w:rPr>
-        <w:t>Grau hinterlegte Proportionalschrift</w:t>
-      </w:r>
-    </w:p>
-    <w:p>
-      <w:r>
-        <w:tab/>
-        <w:t>Für Benutzereingaben, Quellcode und URLs</w:t>
-      </w:r>
-    </w:p>
-    <w:p>
-      <w:pPr>
-        <w:pStyle w:val="DateinamenundPfade"/>
-      </w:pPr>
-      <w:r>
-        <w:t>Graue Kursivschrift</w:t>
-      </w:r>
-    </w:p>
-    <w:p>
-      <w:r>
-        <w:tab/>
-        <w:t>Für Dateinamen und Pfade</w:t>
-      </w:r>
-    </w:p>
-    <w:p>
-      <w:pPr>
-        <w:pStyle w:val="EingabefelderundNavigationsschritte"/>
-      </w:pPr>
-      <w:r>
-        <w:t>Fettschrift</w:t>
-      </w:r>
-    </w:p>
-    <w:p>
-      <w:r>
-        <w:tab/>
-        <w:t>Für Eingabefelder und Navigationsschritte</w:t>
-      </w:r>
-    </w:p>
-    <w:p>
-      <w:pPr>
-        <w:pStyle w:val="Warnungen"/>
-      </w:pPr>
-      <w:r>
-        <w:t>Fettschrift dunkelrot</w:t>
-      </w:r>
-    </w:p>
-    <w:p>
-      <w:r>
-        <w:tab/>
-        <w:t>Für Warnungen und wichtige Hinweise</w:t>
+      <w:bookmarkEnd w:id="14"/>
+      <w:bookmarkEnd w:id="16"/>
+    </w:p>
+    <w:p>
+      <w:r>
+        <w:t>OXID eSales AG</w:t>
+      </w:r>
+    </w:p>
+    <w:p>
+      <w:r>
+        <w:t>Bertoldstraße 48</w:t>
+      </w:r>
+    </w:p>
+    <w:p>
+      <w:r>
+        <w:t xml:space="preserve">79098 Freiburg </w:t>
+      </w:r>
+    </w:p>
+    <w:p>
+      <w:r>
+        <w:t>Deutschland</w:t>
+      </w:r>
+    </w:p>
+    <w:p>
+      <w:r>
+        <w:t>Fon: +49 (761) 36889 0</w:t>
+      </w:r>
+    </w:p>
+    <w:p>
+      <w:r>
+        <w:t>Fax: +49 (761) 36889 29</w:t>
+      </w:r>
+    </w:p>
+    <w:p>
+      <w:r>
+        <w:t>Vorstand: Roland Fesenmayr (Vorsitzender), Andrea Seeger</w:t>
+      </w:r>
+    </w:p>
+    <w:p>
+      <w:r>
+        <w:t xml:space="preserve">Aufsichtsrat: </w:t>
+      </w:r>
+      <w:r>
+        <w:t xml:space="preserve">Michael Schlenk </w:t>
+      </w:r>
+      <w:r>
+        <w:t>(Vorsitzender)</w:t>
+      </w:r>
+    </w:p>
+    <w:p>
+      <w:r>
+        <w:t>Sitz: Freiburg</w:t>
+      </w:r>
+    </w:p>
+    <w:p>
+      <w:r>
+        <w:t>Amtsgericht Freiburg i. Brg.</w:t>
+      </w:r>
+    </w:p>
+    <w:p>
+      <w:r>
+        <w:t>HRB 701648</w:t>
       </w:r>
     </w:p>
     <w:p>
@@ -404,97 +482,17 @@
           <w:lang w:val="de-DE"/>
         </w:rPr>
       </w:pPr>
-      <w:bookmarkStart w:id="17" w:name="_Toc369536271"/>
       <w:r>
         <w:rPr>
           <w:lang w:val="de-DE"/>
         </w:rPr>
-        <w:t>Impressum</w:t>
-      </w:r>
-      <w:bookmarkEnd w:id="14"/>
-      <w:bookmarkEnd w:id="15"/>
-      <w:bookmarkEnd w:id="16"/>
-      <w:bookmarkEnd w:id="17"/>
-    </w:p>
-    <w:p>
-      <w:r>
-        <w:t>OXID eSales AG</w:t>
-      </w:r>
-    </w:p>
-    <w:p>
-      <w:r>
-        <w:t>Bertoldstraße 48</w:t>
-      </w:r>
-    </w:p>
-    <w:p>
-      <w:r>
-        <w:t xml:space="preserve">79098 Freiburg </w:t>
-      </w:r>
-    </w:p>
-    <w:p>
-      <w:r>
-        <w:t>Deutschland</w:t>
-      </w:r>
-    </w:p>
-    <w:p>
-      <w:r>
-        <w:t>Fon: +49 (761) 36889 0</w:t>
-      </w:r>
-    </w:p>
-    <w:p>
-      <w:r>
-        <w:t>Fax: +49 (761) 36889 29</w:t>
-      </w:r>
-    </w:p>
-    <w:p>
-      <w:r>
-        <w:t>Vorstand: Roland Fesenmayr (Vorsitzender), Andrea Seeger</w:t>
-      </w:r>
-    </w:p>
-    <w:p>
-      <w:r>
-        <w:t xml:space="preserve">Aufsichtsrat: </w:t>
-      </w:r>
-      <w:r>
-        <w:t xml:space="preserve">Michael Schlenk </w:t>
-      </w:r>
-      <w:r>
-        <w:t>(Vorsitzender)</w:t>
-      </w:r>
-    </w:p>
-    <w:p>
-      <w:r>
-        <w:t>Sitz: Freiburg</w:t>
-      </w:r>
-    </w:p>
-    <w:p>
-      <w:r>
-        <w:t>Amtsgericht Freiburg i. Brg.</w:t>
-      </w:r>
-    </w:p>
-    <w:p>
-      <w:r>
-        <w:t>HRB 701648</w:t>
-      </w:r>
-    </w:p>
-    <w:p>
-      <w:pPr>
-        <w:pStyle w:val="berschrift"/>
-        <w:rPr>
-          <w:lang w:val="de-DE"/>
-        </w:rPr>
-      </w:pPr>
-      <w:r>
-        <w:rPr>
-          <w:lang w:val="de-DE"/>
-        </w:rPr>
         <w:br w:type="page"/>
       </w:r>
-      <w:bookmarkStart w:id="18" w:name="_Toc158887474"/>
-      <w:bookmarkStart w:id="19" w:name="_Toc165112075"/>
-      <w:bookmarkStart w:id="20" w:name="_Toc185061115"/>
-      <w:bookmarkStart w:id="21" w:name="_Toc189641417"/>
-      <w:bookmarkStart w:id="22" w:name="_Toc369536272"/>
+      <w:bookmarkStart w:id="17" w:name="_Toc158887474"/>
+      <w:bookmarkStart w:id="18" w:name="_Toc165112075"/>
+      <w:bookmarkStart w:id="19" w:name="_Toc185061115"/>
+      <w:bookmarkStart w:id="20" w:name="_Toc189641417"/>
+      <w:bookmarkStart w:id="21" w:name="_Toc370288440"/>
       <w:r>
         <w:rPr>
           <w:lang w:val="de-DE"/>
@@ -502,17 +500,17 @@
         <w:lastRenderedPageBreak/>
         <w:t>Inhalts</w:t>
       </w:r>
+      <w:bookmarkEnd w:id="17"/>
       <w:bookmarkEnd w:id="18"/>
+      <w:r>
+        <w:rPr>
+          <w:lang w:val="de-DE"/>
+        </w:rPr>
+        <w:t>verzeichnis</w:t>
+      </w:r>
       <w:bookmarkEnd w:id="19"/>
-      <w:r>
-        <w:rPr>
-          <w:lang w:val="de-DE"/>
-        </w:rPr>
-        <w:t>verzeichnis</w:t>
-      </w:r>
       <w:bookmarkEnd w:id="20"/>
       <w:bookmarkEnd w:id="21"/>
-      <w:bookmarkEnd w:id="22"/>
     </w:p>
     <w:p>
       <w:pPr>
@@ -557,7 +555,7 @@
         </w:rPr>
         <w:fldChar w:fldCharType="separate"/>
       </w:r>
-      <w:hyperlink w:anchor="_Toc369536268" w:history="1">
+      <w:hyperlink w:anchor="_Toc370288436" w:history="1">
         <w:r>
           <w:rPr>
             <w:rStyle w:val="Hyperlink"/>
@@ -584,7 +582,7 @@
             <w:noProof/>
             <w:webHidden/>
           </w:rPr>
-          <w:instrText xml:space="preserve"> PAGEREF _Toc369536268 \h </w:instrText>
+          <w:instrText xml:space="preserve"> PAGEREF _Toc370288436 \h </w:instrText>
         </w:r>
         <w:r>
           <w:rPr>
@@ -625,7 +623,7 @@
           <w:szCs w:val="22"/>
         </w:rPr>
       </w:pPr>
-      <w:hyperlink w:anchor="_Toc369536269" w:history="1">
+      <w:hyperlink w:anchor="_Toc370288437" w:history="1">
         <w:r>
           <w:rPr>
             <w:rStyle w:val="Hyperlink"/>
@@ -652,7 +650,7 @@
             <w:noProof/>
             <w:webHidden/>
           </w:rPr>
-          <w:instrText xml:space="preserve"> PAGEREF _Toc369536269 \h </w:instrText>
+          <w:instrText xml:space="preserve"> PAGEREF _Toc370288437 \h </w:instrText>
         </w:r>
         <w:r>
           <w:rPr>
@@ -693,7 +691,7 @@
           <w:szCs w:val="22"/>
         </w:rPr>
       </w:pPr>
-      <w:hyperlink w:anchor="_Toc369536270" w:history="1">
+      <w:hyperlink w:anchor="_Toc370288438" w:history="1">
         <w:r>
           <w:rPr>
             <w:rStyle w:val="Hyperlink"/>
@@ -720,7 +718,7 @@
             <w:noProof/>
             <w:webHidden/>
           </w:rPr>
-          <w:instrText xml:space="preserve"> PAGEREF _Toc369536270 \h </w:instrText>
+          <w:instrText xml:space="preserve"> PAGEREF _Toc370288438 \h </w:instrText>
         </w:r>
         <w:r>
           <w:rPr>
@@ -761,7 +759,7 @@
           <w:szCs w:val="22"/>
         </w:rPr>
       </w:pPr>
-      <w:hyperlink w:anchor="_Toc369536271" w:history="1">
+      <w:hyperlink w:anchor="_Toc370288439" w:history="1">
         <w:r>
           <w:rPr>
             <w:rStyle w:val="Hyperlink"/>
@@ -788,7 +786,7 @@
             <w:noProof/>
             <w:webHidden/>
           </w:rPr>
-          <w:instrText xml:space="preserve"> PAGEREF _Toc369536271 \h </w:instrText>
+          <w:instrText xml:space="preserve"> PAGEREF _Toc370288439 \h </w:instrText>
         </w:r>
         <w:r>
           <w:rPr>
@@ -829,7 +827,7 @@
           <w:szCs w:val="22"/>
         </w:rPr>
       </w:pPr>
-      <w:hyperlink w:anchor="_Toc369536272" w:history="1">
+      <w:hyperlink w:anchor="_Toc370288440" w:history="1">
         <w:r>
           <w:rPr>
             <w:rStyle w:val="Hyperlink"/>
@@ -856,7 +854,7 @@
             <w:noProof/>
             <w:webHidden/>
           </w:rPr>
-          <w:instrText xml:space="preserve"> PAGEREF _Toc369536272 \h </w:instrText>
+          <w:instrText xml:space="preserve"> PAGEREF _Toc370288440 \h </w:instrText>
         </w:r>
         <w:r>
           <w:rPr>
@@ -900,7 +898,7 @@
           <w:szCs w:val="22"/>
         </w:rPr>
       </w:pPr>
-      <w:hyperlink w:anchor="_Toc369536273" w:history="1">
+      <w:hyperlink w:anchor="_Toc370288441" w:history="1">
         <w:r>
           <w:rPr>
             <w:rStyle w:val="Hyperlink"/>
@@ -943,7 +941,7 @@
             <w:noProof/>
             <w:webHidden/>
           </w:rPr>
-          <w:instrText xml:space="preserve"> PAGEREF _Toc369536273 \h </w:instrText>
+          <w:instrText xml:space="preserve"> PAGEREF _Toc370288441 \h </w:instrText>
         </w:r>
         <w:r>
           <w:rPr>
@@ -987,7 +985,7 @@
           <w:szCs w:val="22"/>
         </w:rPr>
       </w:pPr>
-      <w:hyperlink w:anchor="_Toc369536274" w:history="1">
+      <w:hyperlink w:anchor="_Toc370288442" w:history="1">
         <w:r>
           <w:rPr>
             <w:rStyle w:val="Hyperlink"/>
@@ -1030,7 +1028,7 @@
             <w:noProof/>
             <w:webHidden/>
           </w:rPr>
-          <w:instrText xml:space="preserve"> PAGEREF _Toc369536274 \h </w:instrText>
+          <w:instrText xml:space="preserve"> PAGEREF _Toc370288442 \h </w:instrText>
         </w:r>
         <w:r>
           <w:rPr>
@@ -1074,7 +1072,7 @@
           <w:szCs w:val="22"/>
         </w:rPr>
       </w:pPr>
-      <w:hyperlink w:anchor="_Toc369536275" w:history="1">
+      <w:hyperlink w:anchor="_Toc370288443" w:history="1">
         <w:r>
           <w:rPr>
             <w:rStyle w:val="Hyperlink"/>
@@ -1117,7 +1115,7 @@
             <w:noProof/>
             <w:webHidden/>
           </w:rPr>
-          <w:instrText xml:space="preserve"> PAGEREF _Toc369536275 \h </w:instrText>
+          <w:instrText xml:space="preserve"> PAGEREF _Toc370288443 \h </w:instrText>
         </w:r>
         <w:r>
           <w:rPr>
@@ -1158,7 +1156,7 @@
           <w:szCs w:val="22"/>
         </w:rPr>
       </w:pPr>
-      <w:hyperlink w:anchor="_Toc369536276" w:history="1">
+      <w:hyperlink w:anchor="_Toc370288444" w:history="1">
         <w:r>
           <w:rPr>
             <w:rStyle w:val="Hyperlink"/>
@@ -1201,7 +1199,7 @@
             <w:noProof/>
             <w:webHidden/>
           </w:rPr>
-          <w:instrText xml:space="preserve"> PAGEREF _Toc369536276 \h </w:instrText>
+          <w:instrText xml:space="preserve"> PAGEREF _Toc370288444 \h </w:instrText>
         </w:r>
         <w:r>
           <w:rPr>
@@ -1221,682 +1219,7 @@
             <w:noProof/>
             <w:webHidden/>
           </w:rPr>
-          <w:t>6</w:t>
-        </w:r>
-        <w:r>
-          <w:rPr>
-            <w:noProof/>
-            <w:webHidden/>
-          </w:rPr>
-          <w:fldChar w:fldCharType="end"/>
-        </w:r>
-      </w:hyperlink>
-    </w:p>
-    <w:p>
-      <w:pPr>
-        <w:pStyle w:val="Verzeichnis2"/>
-        <w:rPr>
-          <w:rFonts w:asciiTheme="minorHAnsi" w:eastAsiaTheme="minorEastAsia" w:hAnsiTheme="minorHAnsi" w:cstheme="minorBidi"/>
-          <w:noProof/>
-          <w:sz w:val="22"/>
-          <w:szCs w:val="22"/>
-        </w:rPr>
-      </w:pPr>
-      <w:hyperlink w:anchor="_Toc369536277" w:history="1">
-        <w:r>
-          <w:rPr>
-            <w:rStyle w:val="Hyperlink"/>
-            <w:noProof/>
-          </w:rPr>
-          <w:t>3.2</w:t>
-        </w:r>
-        <w:r>
-          <w:rPr>
-            <w:rFonts w:asciiTheme="minorHAnsi" w:eastAsiaTheme="minorEastAsia" w:hAnsiTheme="minorHAnsi" w:cstheme="minorBidi"/>
-            <w:noProof/>
-            <w:sz w:val="22"/>
-            <w:szCs w:val="22"/>
-          </w:rPr>
-          <w:tab/>
-        </w:r>
-        <w:r>
-          <w:rPr>
-            <w:rStyle w:val="Hyperlink"/>
-            <w:noProof/>
-          </w:rPr>
-          <w:t>Moduldateien kopieren</w:t>
-        </w:r>
-        <w:r>
-          <w:rPr>
-            <w:noProof/>
-            <w:webHidden/>
-          </w:rPr>
-          <w:tab/>
-        </w:r>
-        <w:r>
-          <w:rPr>
-            <w:noProof/>
-            <w:webHidden/>
-          </w:rPr>
-          <w:fldChar w:fldCharType="begin"/>
-        </w:r>
-        <w:r>
-          <w:rPr>
-            <w:noProof/>
-            <w:webHidden/>
-          </w:rPr>
-          <w:instrText xml:space="preserve"> PAGEREF _Toc369536277 \h </w:instrText>
-        </w:r>
-        <w:r>
-          <w:rPr>
-            <w:noProof/>
-            <w:webHidden/>
-          </w:rPr>
-        </w:r>
-        <w:r>
-          <w:rPr>
-            <w:noProof/>
-            <w:webHidden/>
-          </w:rPr>
-          <w:fldChar w:fldCharType="separate"/>
-        </w:r>
-        <w:r>
-          <w:rPr>
-            <w:noProof/>
-            <w:webHidden/>
-          </w:rPr>
           <w:t>7</w:t>
-        </w:r>
-        <w:r>
-          <w:rPr>
-            <w:noProof/>
-            <w:webHidden/>
-          </w:rPr>
-          <w:fldChar w:fldCharType="end"/>
-        </w:r>
-      </w:hyperlink>
-    </w:p>
-    <w:p>
-      <w:pPr>
-        <w:pStyle w:val="Verzeichnis2"/>
-        <w:rPr>
-          <w:rFonts w:asciiTheme="minorHAnsi" w:eastAsiaTheme="minorEastAsia" w:hAnsiTheme="minorHAnsi" w:cstheme="minorBidi"/>
-          <w:noProof/>
-          <w:sz w:val="22"/>
-          <w:szCs w:val="22"/>
-        </w:rPr>
-      </w:pPr>
-      <w:hyperlink w:anchor="_Toc369536278" w:history="1">
-        <w:r>
-          <w:rPr>
-            <w:rStyle w:val="Hyperlink"/>
-            <w:noProof/>
-          </w:rPr>
-          <w:t>3.3</w:t>
-        </w:r>
-        <w:r>
-          <w:rPr>
-            <w:rFonts w:asciiTheme="minorHAnsi" w:eastAsiaTheme="minorEastAsia" w:hAnsiTheme="minorHAnsi" w:cstheme="minorBidi"/>
-            <w:noProof/>
-            <w:sz w:val="22"/>
-            <w:szCs w:val="22"/>
-          </w:rPr>
-          <w:tab/>
-        </w:r>
-        <w:r>
-          <w:rPr>
-            <w:rStyle w:val="Hyperlink"/>
-            <w:noProof/>
-          </w:rPr>
-          <w:t>Schreibrechte von /modules/oe/oepaypal/logs ändern</w:t>
-        </w:r>
-        <w:r>
-          <w:rPr>
-            <w:noProof/>
-            <w:webHidden/>
-          </w:rPr>
-          <w:tab/>
-        </w:r>
-        <w:r>
-          <w:rPr>
-            <w:noProof/>
-            <w:webHidden/>
-          </w:rPr>
-          <w:fldChar w:fldCharType="begin"/>
-        </w:r>
-        <w:r>
-          <w:rPr>
-            <w:noProof/>
-            <w:webHidden/>
-          </w:rPr>
-          <w:instrText xml:space="preserve"> PAGEREF _Toc369536278 \h </w:instrText>
-        </w:r>
-        <w:r>
-          <w:rPr>
-            <w:noProof/>
-            <w:webHidden/>
-          </w:rPr>
-        </w:r>
-        <w:r>
-          <w:rPr>
-            <w:noProof/>
-            <w:webHidden/>
-          </w:rPr>
-          <w:fldChar w:fldCharType="separate"/>
-        </w:r>
-        <w:r>
-          <w:rPr>
-            <w:noProof/>
-            <w:webHidden/>
-          </w:rPr>
-          <w:t>7</w:t>
-        </w:r>
-        <w:r>
-          <w:rPr>
-            <w:noProof/>
-            <w:webHidden/>
-          </w:rPr>
-          <w:fldChar w:fldCharType="end"/>
-        </w:r>
-      </w:hyperlink>
-    </w:p>
-    <w:p>
-      <w:pPr>
-        <w:pStyle w:val="Verzeichnis2"/>
-        <w:rPr>
-          <w:rFonts w:asciiTheme="minorHAnsi" w:eastAsiaTheme="minorEastAsia" w:hAnsiTheme="minorHAnsi" w:cstheme="minorBidi"/>
-          <w:noProof/>
-          <w:sz w:val="22"/>
-          <w:szCs w:val="22"/>
-        </w:rPr>
-      </w:pPr>
-      <w:hyperlink w:anchor="_Toc369536279" w:history="1">
-        <w:r>
-          <w:rPr>
-            <w:rStyle w:val="Hyperlink"/>
-            <w:noProof/>
-          </w:rPr>
-          <w:t>3.4</w:t>
-        </w:r>
-        <w:r>
-          <w:rPr>
-            <w:rFonts w:asciiTheme="minorHAnsi" w:eastAsiaTheme="minorEastAsia" w:hAnsiTheme="minorHAnsi" w:cstheme="minorBidi"/>
-            <w:noProof/>
-            <w:sz w:val="22"/>
-            <w:szCs w:val="22"/>
-          </w:rPr>
-          <w:tab/>
-        </w:r>
-        <w:r>
-          <w:rPr>
-            <w:rStyle w:val="Hyperlink"/>
-            <w:noProof/>
-          </w:rPr>
-          <w:t>Templates vorbereiten</w:t>
-        </w:r>
-        <w:r>
-          <w:rPr>
-            <w:noProof/>
-            <w:webHidden/>
-          </w:rPr>
-          <w:tab/>
-        </w:r>
-        <w:r>
-          <w:rPr>
-            <w:noProof/>
-            <w:webHidden/>
-          </w:rPr>
-          <w:fldChar w:fldCharType="begin"/>
-        </w:r>
-        <w:r>
-          <w:rPr>
-            <w:noProof/>
-            <w:webHidden/>
-          </w:rPr>
-          <w:instrText xml:space="preserve"> PAGEREF _Toc369536279 \h </w:instrText>
-        </w:r>
-        <w:r>
-          <w:rPr>
-            <w:noProof/>
-            <w:webHidden/>
-          </w:rPr>
-        </w:r>
-        <w:r>
-          <w:rPr>
-            <w:noProof/>
-            <w:webHidden/>
-          </w:rPr>
-          <w:fldChar w:fldCharType="separate"/>
-        </w:r>
-        <w:r>
-          <w:rPr>
-            <w:noProof/>
-            <w:webHidden/>
-          </w:rPr>
-          <w:t>7</w:t>
-        </w:r>
-        <w:r>
-          <w:rPr>
-            <w:noProof/>
-            <w:webHidden/>
-          </w:rPr>
-          <w:fldChar w:fldCharType="end"/>
-        </w:r>
-      </w:hyperlink>
-    </w:p>
-    <w:p>
-      <w:pPr>
-        <w:pStyle w:val="Verzeichnis2"/>
-        <w:rPr>
-          <w:rFonts w:asciiTheme="minorHAnsi" w:eastAsiaTheme="minorEastAsia" w:hAnsiTheme="minorHAnsi" w:cstheme="minorBidi"/>
-          <w:noProof/>
-          <w:sz w:val="22"/>
-          <w:szCs w:val="22"/>
-        </w:rPr>
-      </w:pPr>
-      <w:hyperlink w:anchor="_Toc369536280" w:history="1">
-        <w:r>
-          <w:rPr>
-            <w:rStyle w:val="Hyperlink"/>
-            <w:noProof/>
-          </w:rPr>
-          <w:t>3.5</w:t>
-        </w:r>
-        <w:r>
-          <w:rPr>
-            <w:rFonts w:asciiTheme="minorHAnsi" w:eastAsiaTheme="minorEastAsia" w:hAnsiTheme="minorHAnsi" w:cstheme="minorBidi"/>
-            <w:noProof/>
-            <w:sz w:val="22"/>
-            <w:szCs w:val="22"/>
-          </w:rPr>
-          <w:tab/>
-        </w:r>
-        <w:r>
-          <w:rPr>
-            <w:rStyle w:val="Hyperlink"/>
-            <w:noProof/>
-          </w:rPr>
-          <w:t>Modul aktivieren</w:t>
-        </w:r>
-        <w:r>
-          <w:rPr>
-            <w:noProof/>
-            <w:webHidden/>
-          </w:rPr>
-          <w:tab/>
-        </w:r>
-        <w:r>
-          <w:rPr>
-            <w:noProof/>
-            <w:webHidden/>
-          </w:rPr>
-          <w:fldChar w:fldCharType="begin"/>
-        </w:r>
-        <w:r>
-          <w:rPr>
-            <w:noProof/>
-            <w:webHidden/>
-          </w:rPr>
-          <w:instrText xml:space="preserve"> PAGEREF _Toc369536280 \h </w:instrText>
-        </w:r>
-        <w:r>
-          <w:rPr>
-            <w:noProof/>
-            <w:webHidden/>
-          </w:rPr>
-        </w:r>
-        <w:r>
-          <w:rPr>
-            <w:noProof/>
-            <w:webHidden/>
-          </w:rPr>
-          <w:fldChar w:fldCharType="separate"/>
-        </w:r>
-        <w:r>
-          <w:rPr>
-            <w:noProof/>
-            <w:webHidden/>
-          </w:rPr>
-          <w:t>8</w:t>
-        </w:r>
-        <w:r>
-          <w:rPr>
-            <w:noProof/>
-            <w:webHidden/>
-          </w:rPr>
-          <w:fldChar w:fldCharType="end"/>
-        </w:r>
-      </w:hyperlink>
-    </w:p>
-    <w:p>
-      <w:pPr>
-        <w:pStyle w:val="Verzeichnis2"/>
-        <w:rPr>
-          <w:rFonts w:asciiTheme="minorHAnsi" w:eastAsiaTheme="minorEastAsia" w:hAnsiTheme="minorHAnsi" w:cstheme="minorBidi"/>
-          <w:noProof/>
-          <w:sz w:val="22"/>
-          <w:szCs w:val="22"/>
-        </w:rPr>
-      </w:pPr>
-      <w:hyperlink w:anchor="_Toc369536281" w:history="1">
-        <w:r>
-          <w:rPr>
-            <w:rStyle w:val="Hyperlink"/>
-            <w:noProof/>
-          </w:rPr>
-          <w:t>3.6</w:t>
-        </w:r>
-        <w:r>
-          <w:rPr>
-            <w:rFonts w:asciiTheme="minorHAnsi" w:eastAsiaTheme="minorEastAsia" w:hAnsiTheme="minorHAnsi" w:cstheme="minorBidi"/>
-            <w:noProof/>
-            <w:sz w:val="22"/>
-            <w:szCs w:val="22"/>
-          </w:rPr>
-          <w:tab/>
-        </w:r>
-        <w:r>
-          <w:rPr>
-            <w:rStyle w:val="Hyperlink"/>
-            <w:noProof/>
-          </w:rPr>
-          <w:t>Temporäre Dateien löschen</w:t>
-        </w:r>
-        <w:r>
-          <w:rPr>
-            <w:noProof/>
-            <w:webHidden/>
-          </w:rPr>
-          <w:tab/>
-        </w:r>
-        <w:r>
-          <w:rPr>
-            <w:noProof/>
-            <w:webHidden/>
-          </w:rPr>
-          <w:fldChar w:fldCharType="begin"/>
-        </w:r>
-        <w:r>
-          <w:rPr>
-            <w:noProof/>
-            <w:webHidden/>
-          </w:rPr>
-          <w:instrText xml:space="preserve"> PAGEREF _Toc369536281 \h </w:instrText>
-        </w:r>
-        <w:r>
-          <w:rPr>
-            <w:noProof/>
-            <w:webHidden/>
-          </w:rPr>
-        </w:r>
-        <w:r>
-          <w:rPr>
-            <w:noProof/>
-            <w:webHidden/>
-          </w:rPr>
-          <w:fldChar w:fldCharType="separate"/>
-        </w:r>
-        <w:r>
-          <w:rPr>
-            <w:noProof/>
-            <w:webHidden/>
-          </w:rPr>
-          <w:t>8</w:t>
-        </w:r>
-        <w:r>
-          <w:rPr>
-            <w:noProof/>
-            <w:webHidden/>
-          </w:rPr>
-          <w:fldChar w:fldCharType="end"/>
-        </w:r>
-      </w:hyperlink>
-    </w:p>
-    <w:p>
-      <w:pPr>
-        <w:pStyle w:val="Verzeichnis1"/>
-        <w:tabs>
-          <w:tab w:val="left" w:pos="400"/>
-        </w:tabs>
-        <w:rPr>
-          <w:rFonts w:asciiTheme="minorHAnsi" w:eastAsiaTheme="minorEastAsia" w:hAnsiTheme="minorHAnsi" w:cstheme="minorBidi"/>
-          <w:noProof/>
-          <w:sz w:val="22"/>
-          <w:szCs w:val="22"/>
-        </w:rPr>
-      </w:pPr>
-      <w:hyperlink w:anchor="_Toc369536282" w:history="1">
-        <w:r>
-          <w:rPr>
-            <w:rStyle w:val="Hyperlink"/>
-            <w:noProof/>
-          </w:rPr>
-          <w:t>4</w:t>
-        </w:r>
-        <w:r>
-          <w:rPr>
-            <w:rFonts w:asciiTheme="minorHAnsi" w:eastAsiaTheme="minorEastAsia" w:hAnsiTheme="minorHAnsi" w:cstheme="minorBidi"/>
-            <w:noProof/>
-            <w:sz w:val="22"/>
-            <w:szCs w:val="22"/>
-          </w:rPr>
-          <w:tab/>
-        </w:r>
-        <w:r>
-          <w:rPr>
-            <w:rStyle w:val="Hyperlink"/>
-            <w:noProof/>
-          </w:rPr>
-          <w:t>Konfiguration</w:t>
-        </w:r>
-        <w:r>
-          <w:rPr>
-            <w:noProof/>
-            <w:webHidden/>
-          </w:rPr>
-          <w:tab/>
-        </w:r>
-        <w:r>
-          <w:rPr>
-            <w:noProof/>
-            <w:webHidden/>
-          </w:rPr>
-          <w:fldChar w:fldCharType="begin"/>
-        </w:r>
-        <w:r>
-          <w:rPr>
-            <w:noProof/>
-            <w:webHidden/>
-          </w:rPr>
-          <w:instrText xml:space="preserve"> PAGEREF _Toc369536282 \h </w:instrText>
-        </w:r>
-        <w:r>
-          <w:rPr>
-            <w:noProof/>
-            <w:webHidden/>
-          </w:rPr>
-        </w:r>
-        <w:r>
-          <w:rPr>
-            <w:noProof/>
-            <w:webHidden/>
-          </w:rPr>
-          <w:fldChar w:fldCharType="separate"/>
-        </w:r>
-        <w:r>
-          <w:rPr>
-            <w:noProof/>
-            <w:webHidden/>
-          </w:rPr>
-          <w:t>8</w:t>
-        </w:r>
-        <w:r>
-          <w:rPr>
-            <w:noProof/>
-            <w:webHidden/>
-          </w:rPr>
-          <w:fldChar w:fldCharType="end"/>
-        </w:r>
-      </w:hyperlink>
-    </w:p>
-    <w:p>
-      <w:pPr>
-        <w:pStyle w:val="Verzeichnis2"/>
-        <w:rPr>
-          <w:rFonts w:asciiTheme="minorHAnsi" w:eastAsiaTheme="minorEastAsia" w:hAnsiTheme="minorHAnsi" w:cstheme="minorBidi"/>
-          <w:noProof/>
-          <w:sz w:val="22"/>
-          <w:szCs w:val="22"/>
-        </w:rPr>
-      </w:pPr>
-      <w:hyperlink w:anchor="_Toc369536283" w:history="1">
-        <w:r>
-          <w:rPr>
-            <w:rStyle w:val="Hyperlink"/>
-            <w:noProof/>
-          </w:rPr>
-          <w:t>4.1</w:t>
-        </w:r>
-        <w:r>
-          <w:rPr>
-            <w:rFonts w:asciiTheme="minorHAnsi" w:eastAsiaTheme="minorEastAsia" w:hAnsiTheme="minorHAnsi" w:cstheme="minorBidi"/>
-            <w:noProof/>
-            <w:sz w:val="22"/>
-            <w:szCs w:val="22"/>
-          </w:rPr>
-          <w:tab/>
-        </w:r>
-        <w:r>
-          <w:rPr>
-            <w:rStyle w:val="Hyperlink"/>
-            <w:noProof/>
-          </w:rPr>
-          <w:t>Zahlungsart PayPal einrichten</w:t>
-        </w:r>
-        <w:r>
-          <w:rPr>
-            <w:noProof/>
-            <w:webHidden/>
-          </w:rPr>
-          <w:tab/>
-        </w:r>
-        <w:r>
-          <w:rPr>
-            <w:noProof/>
-            <w:webHidden/>
-          </w:rPr>
-          <w:fldChar w:fldCharType="begin"/>
-        </w:r>
-        <w:r>
-          <w:rPr>
-            <w:noProof/>
-            <w:webHidden/>
-          </w:rPr>
-          <w:instrText xml:space="preserve"> PAGEREF _Toc369536283 \h </w:instrText>
-        </w:r>
-        <w:r>
-          <w:rPr>
-            <w:noProof/>
-            <w:webHidden/>
-          </w:rPr>
-        </w:r>
-        <w:r>
-          <w:rPr>
-            <w:noProof/>
-            <w:webHidden/>
-          </w:rPr>
-          <w:fldChar w:fldCharType="separate"/>
-        </w:r>
-        <w:r>
-          <w:rPr>
-            <w:noProof/>
-            <w:webHidden/>
-          </w:rPr>
-          <w:t>8</w:t>
-        </w:r>
-        <w:r>
-          <w:rPr>
-            <w:noProof/>
-            <w:webHidden/>
-          </w:rPr>
-          <w:fldChar w:fldCharType="end"/>
-        </w:r>
-      </w:hyperlink>
-    </w:p>
-    <w:p>
-      <w:pPr>
-        <w:pStyle w:val="Verzeichnis2"/>
-        <w:rPr>
-          <w:rFonts w:asciiTheme="minorHAnsi" w:eastAsiaTheme="minorEastAsia" w:hAnsiTheme="minorHAnsi" w:cstheme="minorBidi"/>
-          <w:noProof/>
-          <w:sz w:val="22"/>
-          <w:szCs w:val="22"/>
-        </w:rPr>
-      </w:pPr>
-      <w:hyperlink w:anchor="_Toc369536284" w:history="1">
-        <w:r>
-          <w:rPr>
-            <w:rStyle w:val="Hyperlink"/>
-            <w:noProof/>
-          </w:rPr>
-          <w:t>4.2</w:t>
-        </w:r>
-        <w:r>
-          <w:rPr>
-            <w:rFonts w:asciiTheme="minorHAnsi" w:eastAsiaTheme="minorEastAsia" w:hAnsiTheme="minorHAnsi" w:cstheme="minorBidi"/>
-            <w:noProof/>
-            <w:sz w:val="22"/>
-            <w:szCs w:val="22"/>
-          </w:rPr>
-          <w:tab/>
-        </w:r>
-        <w:r>
-          <w:rPr>
-            <w:rStyle w:val="Hyperlink"/>
-            <w:noProof/>
-          </w:rPr>
-          <w:t>Moduleinstellungen</w:t>
-        </w:r>
-        <w:r>
-          <w:rPr>
-            <w:noProof/>
-            <w:webHidden/>
-          </w:rPr>
-          <w:tab/>
-        </w:r>
-        <w:r>
-          <w:rPr>
-            <w:noProof/>
-            <w:webHidden/>
-          </w:rPr>
-          <w:fldChar w:fldCharType="begin"/>
-        </w:r>
-        <w:r>
-          <w:rPr>
-            <w:noProof/>
-            <w:webHidden/>
-          </w:rPr>
-          <w:instrText xml:space="preserve"> PAGEREF _Toc369536284 \h </w:instrText>
-        </w:r>
-        <w:r>
-          <w:rPr>
-            <w:noProof/>
-            <w:webHidden/>
-          </w:rPr>
-        </w:r>
-        <w:r>
-          <w:rPr>
-            <w:noProof/>
-            <w:webHidden/>
-          </w:rPr>
-          <w:fldChar w:fldCharType="separate"/>
-        </w:r>
-        <w:r>
-          <w:rPr>
-            <w:noProof/>
-            <w:webHidden/>
-          </w:rPr>
-          <w:t>8</w:t>
         </w:r>
         <w:r>
           <w:rPr>
@@ -1921,13 +1244,13 @@
           <w:szCs w:val="22"/>
         </w:rPr>
       </w:pPr>
-      <w:hyperlink w:anchor="_Toc369536285" w:history="1">
+      <w:hyperlink w:anchor="_Toc370288445" w:history="1">
         <w:r>
           <w:rPr>
             <w:rStyle w:val="Hyperlink"/>
             <w:noProof/>
           </w:rPr>
-          <w:t>4.2.1</w:t>
+          <w:t>3.1.1</w:t>
         </w:r>
         <w:r>
           <w:rPr>
@@ -1943,7 +1266,7 @@
             <w:rStyle w:val="Hyperlink"/>
             <w:noProof/>
           </w:rPr>
-          <w:t>Integration von PayPal</w:t>
+          <w:t>Modul PayPal 2.1.*</w:t>
         </w:r>
         <w:r>
           <w:rPr>
@@ -1964,7 +1287,7 @@
             <w:noProof/>
             <w:webHidden/>
           </w:rPr>
-          <w:instrText xml:space="preserve"> PAGEREF _Toc369536285 \h </w:instrText>
+          <w:instrText xml:space="preserve"> PAGEREF _Toc370288445 \h </w:instrText>
         </w:r>
         <w:r>
           <w:rPr>
@@ -1984,7 +1307,7 @@
             <w:noProof/>
             <w:webHidden/>
           </w:rPr>
-          <w:t>9</w:t>
+          <w:t>7</w:t>
         </w:r>
         <w:r>
           <w:rPr>
@@ -2009,13 +1332,13 @@
           <w:szCs w:val="22"/>
         </w:rPr>
       </w:pPr>
-      <w:hyperlink w:anchor="_Toc369536286" w:history="1">
+      <w:hyperlink w:anchor="_Toc370288446" w:history="1">
         <w:r>
           <w:rPr>
             <w:rStyle w:val="Hyperlink"/>
             <w:noProof/>
           </w:rPr>
-          <w:t>4.2.2</w:t>
+          <w:t>3.1.2</w:t>
         </w:r>
         <w:r>
           <w:rPr>
@@ -2031,7 +1354,7 @@
             <w:rStyle w:val="Hyperlink"/>
             <w:noProof/>
           </w:rPr>
-          <w:t>Anzeige auf PayPal-Zahlungsseite</w:t>
+          <w:t>Modul PayPal 3.0.*</w:t>
         </w:r>
         <w:r>
           <w:rPr>
@@ -2052,7 +1375,682 @@
             <w:noProof/>
             <w:webHidden/>
           </w:rPr>
-          <w:instrText xml:space="preserve"> PAGEREF _Toc369536286 \h </w:instrText>
+          <w:instrText xml:space="preserve"> PAGEREF _Toc370288446 \h </w:instrText>
+        </w:r>
+        <w:r>
+          <w:rPr>
+            <w:noProof/>
+            <w:webHidden/>
+          </w:rPr>
+        </w:r>
+        <w:r>
+          <w:rPr>
+            <w:noProof/>
+            <w:webHidden/>
+          </w:rPr>
+          <w:fldChar w:fldCharType="separate"/>
+        </w:r>
+        <w:r>
+          <w:rPr>
+            <w:noProof/>
+            <w:webHidden/>
+          </w:rPr>
+          <w:t>7</w:t>
+        </w:r>
+        <w:r>
+          <w:rPr>
+            <w:noProof/>
+            <w:webHidden/>
+          </w:rPr>
+          <w:fldChar w:fldCharType="end"/>
+        </w:r>
+      </w:hyperlink>
+    </w:p>
+    <w:p>
+      <w:pPr>
+        <w:pStyle w:val="Verzeichnis2"/>
+        <w:rPr>
+          <w:rFonts w:asciiTheme="minorHAnsi" w:eastAsiaTheme="minorEastAsia" w:hAnsiTheme="minorHAnsi" w:cstheme="minorBidi"/>
+          <w:noProof/>
+          <w:sz w:val="22"/>
+          <w:szCs w:val="22"/>
+        </w:rPr>
+      </w:pPr>
+      <w:hyperlink w:anchor="_Toc370288447" w:history="1">
+        <w:r>
+          <w:rPr>
+            <w:rStyle w:val="Hyperlink"/>
+            <w:noProof/>
+          </w:rPr>
+          <w:t>3.2</w:t>
+        </w:r>
+        <w:r>
+          <w:rPr>
+            <w:rFonts w:asciiTheme="minorHAnsi" w:eastAsiaTheme="minorEastAsia" w:hAnsiTheme="minorHAnsi" w:cstheme="minorBidi"/>
+            <w:noProof/>
+            <w:sz w:val="22"/>
+            <w:szCs w:val="22"/>
+          </w:rPr>
+          <w:tab/>
+        </w:r>
+        <w:r>
+          <w:rPr>
+            <w:rStyle w:val="Hyperlink"/>
+            <w:noProof/>
+          </w:rPr>
+          <w:t>Moduldateien kopieren</w:t>
+        </w:r>
+        <w:r>
+          <w:rPr>
+            <w:noProof/>
+            <w:webHidden/>
+          </w:rPr>
+          <w:tab/>
+        </w:r>
+        <w:r>
+          <w:rPr>
+            <w:noProof/>
+            <w:webHidden/>
+          </w:rPr>
+          <w:fldChar w:fldCharType="begin"/>
+        </w:r>
+        <w:r>
+          <w:rPr>
+            <w:noProof/>
+            <w:webHidden/>
+          </w:rPr>
+          <w:instrText xml:space="preserve"> PAGEREF _Toc370288447 \h </w:instrText>
+        </w:r>
+        <w:r>
+          <w:rPr>
+            <w:noProof/>
+            <w:webHidden/>
+          </w:rPr>
+        </w:r>
+        <w:r>
+          <w:rPr>
+            <w:noProof/>
+            <w:webHidden/>
+          </w:rPr>
+          <w:fldChar w:fldCharType="separate"/>
+        </w:r>
+        <w:r>
+          <w:rPr>
+            <w:noProof/>
+            <w:webHidden/>
+          </w:rPr>
+          <w:t>7</w:t>
+        </w:r>
+        <w:r>
+          <w:rPr>
+            <w:noProof/>
+            <w:webHidden/>
+          </w:rPr>
+          <w:fldChar w:fldCharType="end"/>
+        </w:r>
+      </w:hyperlink>
+    </w:p>
+    <w:p>
+      <w:pPr>
+        <w:pStyle w:val="Verzeichnis2"/>
+        <w:rPr>
+          <w:rFonts w:asciiTheme="minorHAnsi" w:eastAsiaTheme="minorEastAsia" w:hAnsiTheme="minorHAnsi" w:cstheme="minorBidi"/>
+          <w:noProof/>
+          <w:sz w:val="22"/>
+          <w:szCs w:val="22"/>
+        </w:rPr>
+      </w:pPr>
+      <w:hyperlink w:anchor="_Toc370288448" w:history="1">
+        <w:r>
+          <w:rPr>
+            <w:rStyle w:val="Hyperlink"/>
+            <w:noProof/>
+          </w:rPr>
+          <w:t>3.3</w:t>
+        </w:r>
+        <w:r>
+          <w:rPr>
+            <w:rFonts w:asciiTheme="minorHAnsi" w:eastAsiaTheme="minorEastAsia" w:hAnsiTheme="minorHAnsi" w:cstheme="minorBidi"/>
+            <w:noProof/>
+            <w:sz w:val="22"/>
+            <w:szCs w:val="22"/>
+          </w:rPr>
+          <w:tab/>
+        </w:r>
+        <w:r>
+          <w:rPr>
+            <w:rStyle w:val="Hyperlink"/>
+            <w:noProof/>
+          </w:rPr>
+          <w:t>Schreibrechte von /modules/oe/oepaypal/logs ändern</w:t>
+        </w:r>
+        <w:r>
+          <w:rPr>
+            <w:noProof/>
+            <w:webHidden/>
+          </w:rPr>
+          <w:tab/>
+        </w:r>
+        <w:r>
+          <w:rPr>
+            <w:noProof/>
+            <w:webHidden/>
+          </w:rPr>
+          <w:fldChar w:fldCharType="begin"/>
+        </w:r>
+        <w:r>
+          <w:rPr>
+            <w:noProof/>
+            <w:webHidden/>
+          </w:rPr>
+          <w:instrText xml:space="preserve"> PAGEREF _Toc370288448 \h </w:instrText>
+        </w:r>
+        <w:r>
+          <w:rPr>
+            <w:noProof/>
+            <w:webHidden/>
+          </w:rPr>
+        </w:r>
+        <w:r>
+          <w:rPr>
+            <w:noProof/>
+            <w:webHidden/>
+          </w:rPr>
+          <w:fldChar w:fldCharType="separate"/>
+        </w:r>
+        <w:r>
+          <w:rPr>
+            <w:noProof/>
+            <w:webHidden/>
+          </w:rPr>
+          <w:t>7</w:t>
+        </w:r>
+        <w:r>
+          <w:rPr>
+            <w:noProof/>
+            <w:webHidden/>
+          </w:rPr>
+          <w:fldChar w:fldCharType="end"/>
+        </w:r>
+      </w:hyperlink>
+    </w:p>
+    <w:p>
+      <w:pPr>
+        <w:pStyle w:val="Verzeichnis2"/>
+        <w:rPr>
+          <w:rFonts w:asciiTheme="minorHAnsi" w:eastAsiaTheme="minorEastAsia" w:hAnsiTheme="minorHAnsi" w:cstheme="minorBidi"/>
+          <w:noProof/>
+          <w:sz w:val="22"/>
+          <w:szCs w:val="22"/>
+        </w:rPr>
+      </w:pPr>
+      <w:hyperlink w:anchor="_Toc370288449" w:history="1">
+        <w:r>
+          <w:rPr>
+            <w:rStyle w:val="Hyperlink"/>
+            <w:noProof/>
+          </w:rPr>
+          <w:t>3.4</w:t>
+        </w:r>
+        <w:r>
+          <w:rPr>
+            <w:rFonts w:asciiTheme="minorHAnsi" w:eastAsiaTheme="minorEastAsia" w:hAnsiTheme="minorHAnsi" w:cstheme="minorBidi"/>
+            <w:noProof/>
+            <w:sz w:val="22"/>
+            <w:szCs w:val="22"/>
+          </w:rPr>
+          <w:tab/>
+        </w:r>
+        <w:r>
+          <w:rPr>
+            <w:rStyle w:val="Hyperlink"/>
+            <w:noProof/>
+          </w:rPr>
+          <w:t>Templates vorbereiten</w:t>
+        </w:r>
+        <w:r>
+          <w:rPr>
+            <w:noProof/>
+            <w:webHidden/>
+          </w:rPr>
+          <w:tab/>
+        </w:r>
+        <w:r>
+          <w:rPr>
+            <w:noProof/>
+            <w:webHidden/>
+          </w:rPr>
+          <w:fldChar w:fldCharType="begin"/>
+        </w:r>
+        <w:r>
+          <w:rPr>
+            <w:noProof/>
+            <w:webHidden/>
+          </w:rPr>
+          <w:instrText xml:space="preserve"> PAGEREF _Toc370288449 \h </w:instrText>
+        </w:r>
+        <w:r>
+          <w:rPr>
+            <w:noProof/>
+            <w:webHidden/>
+          </w:rPr>
+        </w:r>
+        <w:r>
+          <w:rPr>
+            <w:noProof/>
+            <w:webHidden/>
+          </w:rPr>
+          <w:fldChar w:fldCharType="separate"/>
+        </w:r>
+        <w:r>
+          <w:rPr>
+            <w:noProof/>
+            <w:webHidden/>
+          </w:rPr>
+          <w:t>8</w:t>
+        </w:r>
+        <w:r>
+          <w:rPr>
+            <w:noProof/>
+            <w:webHidden/>
+          </w:rPr>
+          <w:fldChar w:fldCharType="end"/>
+        </w:r>
+      </w:hyperlink>
+    </w:p>
+    <w:p>
+      <w:pPr>
+        <w:pStyle w:val="Verzeichnis2"/>
+        <w:rPr>
+          <w:rFonts w:asciiTheme="minorHAnsi" w:eastAsiaTheme="minorEastAsia" w:hAnsiTheme="minorHAnsi" w:cstheme="minorBidi"/>
+          <w:noProof/>
+          <w:sz w:val="22"/>
+          <w:szCs w:val="22"/>
+        </w:rPr>
+      </w:pPr>
+      <w:hyperlink w:anchor="_Toc370288450" w:history="1">
+        <w:r>
+          <w:rPr>
+            <w:rStyle w:val="Hyperlink"/>
+            <w:noProof/>
+          </w:rPr>
+          <w:t>3.5</w:t>
+        </w:r>
+        <w:r>
+          <w:rPr>
+            <w:rFonts w:asciiTheme="minorHAnsi" w:eastAsiaTheme="minorEastAsia" w:hAnsiTheme="minorHAnsi" w:cstheme="minorBidi"/>
+            <w:noProof/>
+            <w:sz w:val="22"/>
+            <w:szCs w:val="22"/>
+          </w:rPr>
+          <w:tab/>
+        </w:r>
+        <w:r>
+          <w:rPr>
+            <w:rStyle w:val="Hyperlink"/>
+            <w:noProof/>
+          </w:rPr>
+          <w:t>Modul aktivieren</w:t>
+        </w:r>
+        <w:r>
+          <w:rPr>
+            <w:noProof/>
+            <w:webHidden/>
+          </w:rPr>
+          <w:tab/>
+        </w:r>
+        <w:r>
+          <w:rPr>
+            <w:noProof/>
+            <w:webHidden/>
+          </w:rPr>
+          <w:fldChar w:fldCharType="begin"/>
+        </w:r>
+        <w:r>
+          <w:rPr>
+            <w:noProof/>
+            <w:webHidden/>
+          </w:rPr>
+          <w:instrText xml:space="preserve"> PAGEREF _Toc370288450 \h </w:instrText>
+        </w:r>
+        <w:r>
+          <w:rPr>
+            <w:noProof/>
+            <w:webHidden/>
+          </w:rPr>
+        </w:r>
+        <w:r>
+          <w:rPr>
+            <w:noProof/>
+            <w:webHidden/>
+          </w:rPr>
+          <w:fldChar w:fldCharType="separate"/>
+        </w:r>
+        <w:r>
+          <w:rPr>
+            <w:noProof/>
+            <w:webHidden/>
+          </w:rPr>
+          <w:t>8</w:t>
+        </w:r>
+        <w:r>
+          <w:rPr>
+            <w:noProof/>
+            <w:webHidden/>
+          </w:rPr>
+          <w:fldChar w:fldCharType="end"/>
+        </w:r>
+      </w:hyperlink>
+    </w:p>
+    <w:p>
+      <w:pPr>
+        <w:pStyle w:val="Verzeichnis2"/>
+        <w:rPr>
+          <w:rFonts w:asciiTheme="minorHAnsi" w:eastAsiaTheme="minorEastAsia" w:hAnsiTheme="minorHAnsi" w:cstheme="minorBidi"/>
+          <w:noProof/>
+          <w:sz w:val="22"/>
+          <w:szCs w:val="22"/>
+        </w:rPr>
+      </w:pPr>
+      <w:hyperlink w:anchor="_Toc370288451" w:history="1">
+        <w:r>
+          <w:rPr>
+            <w:rStyle w:val="Hyperlink"/>
+            <w:noProof/>
+          </w:rPr>
+          <w:t>3.6</w:t>
+        </w:r>
+        <w:r>
+          <w:rPr>
+            <w:rFonts w:asciiTheme="minorHAnsi" w:eastAsiaTheme="minorEastAsia" w:hAnsiTheme="minorHAnsi" w:cstheme="minorBidi"/>
+            <w:noProof/>
+            <w:sz w:val="22"/>
+            <w:szCs w:val="22"/>
+          </w:rPr>
+          <w:tab/>
+        </w:r>
+        <w:r>
+          <w:rPr>
+            <w:rStyle w:val="Hyperlink"/>
+            <w:noProof/>
+          </w:rPr>
+          <w:t>Temporäre Dateien löschen</w:t>
+        </w:r>
+        <w:r>
+          <w:rPr>
+            <w:noProof/>
+            <w:webHidden/>
+          </w:rPr>
+          <w:tab/>
+        </w:r>
+        <w:r>
+          <w:rPr>
+            <w:noProof/>
+            <w:webHidden/>
+          </w:rPr>
+          <w:fldChar w:fldCharType="begin"/>
+        </w:r>
+        <w:r>
+          <w:rPr>
+            <w:noProof/>
+            <w:webHidden/>
+          </w:rPr>
+          <w:instrText xml:space="preserve"> PAGEREF _Toc370288451 \h </w:instrText>
+        </w:r>
+        <w:r>
+          <w:rPr>
+            <w:noProof/>
+            <w:webHidden/>
+          </w:rPr>
+        </w:r>
+        <w:r>
+          <w:rPr>
+            <w:noProof/>
+            <w:webHidden/>
+          </w:rPr>
+          <w:fldChar w:fldCharType="separate"/>
+        </w:r>
+        <w:r>
+          <w:rPr>
+            <w:noProof/>
+            <w:webHidden/>
+          </w:rPr>
+          <w:t>8</w:t>
+        </w:r>
+        <w:r>
+          <w:rPr>
+            <w:noProof/>
+            <w:webHidden/>
+          </w:rPr>
+          <w:fldChar w:fldCharType="end"/>
+        </w:r>
+      </w:hyperlink>
+    </w:p>
+    <w:p>
+      <w:pPr>
+        <w:pStyle w:val="Verzeichnis1"/>
+        <w:tabs>
+          <w:tab w:val="left" w:pos="400"/>
+        </w:tabs>
+        <w:rPr>
+          <w:rFonts w:asciiTheme="minorHAnsi" w:eastAsiaTheme="minorEastAsia" w:hAnsiTheme="minorHAnsi" w:cstheme="minorBidi"/>
+          <w:noProof/>
+          <w:sz w:val="22"/>
+          <w:szCs w:val="22"/>
+        </w:rPr>
+      </w:pPr>
+      <w:hyperlink w:anchor="_Toc370288452" w:history="1">
+        <w:r>
+          <w:rPr>
+            <w:rStyle w:val="Hyperlink"/>
+            <w:noProof/>
+          </w:rPr>
+          <w:t>4</w:t>
+        </w:r>
+        <w:r>
+          <w:rPr>
+            <w:rFonts w:asciiTheme="minorHAnsi" w:eastAsiaTheme="minorEastAsia" w:hAnsiTheme="minorHAnsi" w:cstheme="minorBidi"/>
+            <w:noProof/>
+            <w:sz w:val="22"/>
+            <w:szCs w:val="22"/>
+          </w:rPr>
+          <w:tab/>
+        </w:r>
+        <w:r>
+          <w:rPr>
+            <w:rStyle w:val="Hyperlink"/>
+            <w:noProof/>
+          </w:rPr>
+          <w:t>Konfiguration</w:t>
+        </w:r>
+        <w:r>
+          <w:rPr>
+            <w:noProof/>
+            <w:webHidden/>
+          </w:rPr>
+          <w:tab/>
+        </w:r>
+        <w:r>
+          <w:rPr>
+            <w:noProof/>
+            <w:webHidden/>
+          </w:rPr>
+          <w:fldChar w:fldCharType="begin"/>
+        </w:r>
+        <w:r>
+          <w:rPr>
+            <w:noProof/>
+            <w:webHidden/>
+          </w:rPr>
+          <w:instrText xml:space="preserve"> PAGEREF _Toc370288452 \h </w:instrText>
+        </w:r>
+        <w:r>
+          <w:rPr>
+            <w:noProof/>
+            <w:webHidden/>
+          </w:rPr>
+        </w:r>
+        <w:r>
+          <w:rPr>
+            <w:noProof/>
+            <w:webHidden/>
+          </w:rPr>
+          <w:fldChar w:fldCharType="separate"/>
+        </w:r>
+        <w:r>
+          <w:rPr>
+            <w:noProof/>
+            <w:webHidden/>
+          </w:rPr>
+          <w:t>8</w:t>
+        </w:r>
+        <w:r>
+          <w:rPr>
+            <w:noProof/>
+            <w:webHidden/>
+          </w:rPr>
+          <w:fldChar w:fldCharType="end"/>
+        </w:r>
+      </w:hyperlink>
+    </w:p>
+    <w:p>
+      <w:pPr>
+        <w:pStyle w:val="Verzeichnis2"/>
+        <w:rPr>
+          <w:rFonts w:asciiTheme="minorHAnsi" w:eastAsiaTheme="minorEastAsia" w:hAnsiTheme="minorHAnsi" w:cstheme="minorBidi"/>
+          <w:noProof/>
+          <w:sz w:val="22"/>
+          <w:szCs w:val="22"/>
+        </w:rPr>
+      </w:pPr>
+      <w:hyperlink w:anchor="_Toc370288453" w:history="1">
+        <w:r>
+          <w:rPr>
+            <w:rStyle w:val="Hyperlink"/>
+            <w:noProof/>
+          </w:rPr>
+          <w:t>4.1</w:t>
+        </w:r>
+        <w:r>
+          <w:rPr>
+            <w:rFonts w:asciiTheme="minorHAnsi" w:eastAsiaTheme="minorEastAsia" w:hAnsiTheme="minorHAnsi" w:cstheme="minorBidi"/>
+            <w:noProof/>
+            <w:sz w:val="22"/>
+            <w:szCs w:val="22"/>
+          </w:rPr>
+          <w:tab/>
+        </w:r>
+        <w:r>
+          <w:rPr>
+            <w:rStyle w:val="Hyperlink"/>
+            <w:noProof/>
+          </w:rPr>
+          <w:t>Zahlungsart PayPal einrichten</w:t>
+        </w:r>
+        <w:r>
+          <w:rPr>
+            <w:noProof/>
+            <w:webHidden/>
+          </w:rPr>
+          <w:tab/>
+        </w:r>
+        <w:r>
+          <w:rPr>
+            <w:noProof/>
+            <w:webHidden/>
+          </w:rPr>
+          <w:fldChar w:fldCharType="begin"/>
+        </w:r>
+        <w:r>
+          <w:rPr>
+            <w:noProof/>
+            <w:webHidden/>
+          </w:rPr>
+          <w:instrText xml:space="preserve"> PAGEREF _Toc370288453 \h </w:instrText>
+        </w:r>
+        <w:r>
+          <w:rPr>
+            <w:noProof/>
+            <w:webHidden/>
+          </w:rPr>
+        </w:r>
+        <w:r>
+          <w:rPr>
+            <w:noProof/>
+            <w:webHidden/>
+          </w:rPr>
+          <w:fldChar w:fldCharType="separate"/>
+        </w:r>
+        <w:r>
+          <w:rPr>
+            <w:noProof/>
+            <w:webHidden/>
+          </w:rPr>
+          <w:t>8</w:t>
+        </w:r>
+        <w:r>
+          <w:rPr>
+            <w:noProof/>
+            <w:webHidden/>
+          </w:rPr>
+          <w:fldChar w:fldCharType="end"/>
+        </w:r>
+      </w:hyperlink>
+    </w:p>
+    <w:p>
+      <w:pPr>
+        <w:pStyle w:val="Verzeichnis2"/>
+        <w:rPr>
+          <w:rFonts w:asciiTheme="minorHAnsi" w:eastAsiaTheme="minorEastAsia" w:hAnsiTheme="minorHAnsi" w:cstheme="minorBidi"/>
+          <w:noProof/>
+          <w:sz w:val="22"/>
+          <w:szCs w:val="22"/>
+        </w:rPr>
+      </w:pPr>
+      <w:hyperlink w:anchor="_Toc370288454" w:history="1">
+        <w:r>
+          <w:rPr>
+            <w:rStyle w:val="Hyperlink"/>
+            <w:noProof/>
+          </w:rPr>
+          <w:t>4.2</w:t>
+        </w:r>
+        <w:r>
+          <w:rPr>
+            <w:rFonts w:asciiTheme="minorHAnsi" w:eastAsiaTheme="minorEastAsia" w:hAnsiTheme="minorHAnsi" w:cstheme="minorBidi"/>
+            <w:noProof/>
+            <w:sz w:val="22"/>
+            <w:szCs w:val="22"/>
+          </w:rPr>
+          <w:tab/>
+        </w:r>
+        <w:r>
+          <w:rPr>
+            <w:rStyle w:val="Hyperlink"/>
+            <w:noProof/>
+          </w:rPr>
+          <w:t>Moduleinstellungen</w:t>
+        </w:r>
+        <w:r>
+          <w:rPr>
+            <w:noProof/>
+            <w:webHidden/>
+          </w:rPr>
+          <w:tab/>
+        </w:r>
+        <w:r>
+          <w:rPr>
+            <w:noProof/>
+            <w:webHidden/>
+          </w:rPr>
+          <w:fldChar w:fldCharType="begin"/>
+        </w:r>
+        <w:r>
+          <w:rPr>
+            <w:noProof/>
+            <w:webHidden/>
+          </w:rPr>
+          <w:instrText xml:space="preserve"> PAGEREF _Toc370288454 \h </w:instrText>
         </w:r>
         <w:r>
           <w:rPr>
@@ -2097,13 +2095,13 @@
           <w:szCs w:val="22"/>
         </w:rPr>
       </w:pPr>
-      <w:hyperlink w:anchor="_Toc369536287" w:history="1">
+      <w:hyperlink w:anchor="_Toc370288455" w:history="1">
         <w:r>
           <w:rPr>
             <w:rStyle w:val="Hyperlink"/>
             <w:noProof/>
           </w:rPr>
-          <w:t>4.2.3</w:t>
+          <w:t>4.2.1</w:t>
         </w:r>
         <w:r>
           <w:rPr>
@@ -2119,7 +2117,7 @@
             <w:rStyle w:val="Hyperlink"/>
             <w:noProof/>
           </w:rPr>
-          <w:t>Warenkorb auf PayPal-Zahlungsseite</w:t>
+          <w:t>Integration von PayPal</w:t>
         </w:r>
         <w:r>
           <w:rPr>
@@ -2140,7 +2138,7 @@
             <w:noProof/>
             <w:webHidden/>
           </w:rPr>
-          <w:instrText xml:space="preserve"> PAGEREF _Toc369536287 \h </w:instrText>
+          <w:instrText xml:space="preserve"> PAGEREF _Toc370288455 \h </w:instrText>
         </w:r>
         <w:r>
           <w:rPr>
@@ -2185,13 +2183,13 @@
           <w:szCs w:val="22"/>
         </w:rPr>
       </w:pPr>
-      <w:hyperlink w:anchor="_Toc369536288" w:history="1">
+      <w:hyperlink w:anchor="_Toc370288456" w:history="1">
         <w:r>
           <w:rPr>
             <w:rStyle w:val="Hyperlink"/>
             <w:noProof/>
           </w:rPr>
-          <w:t>4.2.4</w:t>
+          <w:t>4.2.2</w:t>
         </w:r>
         <w:r>
           <w:rPr>
@@ -2207,7 +2205,7 @@
             <w:rStyle w:val="Hyperlink"/>
             <w:noProof/>
           </w:rPr>
-          <w:t>Geldeinzug</w:t>
+          <w:t>Anzeige auf PayPal-Zahlungsseite</w:t>
         </w:r>
         <w:r>
           <w:rPr>
@@ -2228,7 +2226,7 @@
             <w:noProof/>
             <w:webHidden/>
           </w:rPr>
-          <w:instrText xml:space="preserve"> PAGEREF _Toc369536288 \h </w:instrText>
+          <w:instrText xml:space="preserve"> PAGEREF _Toc370288456 \h </w:instrText>
         </w:r>
         <w:r>
           <w:rPr>
@@ -2273,13 +2271,13 @@
           <w:szCs w:val="22"/>
         </w:rPr>
       </w:pPr>
-      <w:hyperlink w:anchor="_Toc369536289" w:history="1">
+      <w:hyperlink w:anchor="_Toc370288457" w:history="1">
         <w:r>
           <w:rPr>
             <w:rStyle w:val="Hyperlink"/>
             <w:noProof/>
           </w:rPr>
-          <w:t>4.2.5</w:t>
+          <w:t>4.2.3</w:t>
         </w:r>
         <w:r>
           <w:rPr>
@@ -2295,7 +2293,7 @@
             <w:rStyle w:val="Hyperlink"/>
             <w:noProof/>
           </w:rPr>
-          <w:t>API-Berechtigung</w:t>
+          <w:t>Warenkorb auf PayPal-Zahlungsseite</w:t>
         </w:r>
         <w:r>
           <w:rPr>
@@ -2316,7 +2314,7 @@
             <w:noProof/>
             <w:webHidden/>
           </w:rPr>
-          <w:instrText xml:space="preserve"> PAGEREF _Toc369536289 \h </w:instrText>
+          <w:instrText xml:space="preserve"> PAGEREF _Toc370288457 \h </w:instrText>
         </w:r>
         <w:r>
           <w:rPr>
@@ -2361,13 +2359,13 @@
           <w:szCs w:val="22"/>
         </w:rPr>
       </w:pPr>
-      <w:hyperlink w:anchor="_Toc369536290" w:history="1">
+      <w:hyperlink w:anchor="_Toc370288458" w:history="1">
         <w:r>
           <w:rPr>
             <w:rStyle w:val="Hyperlink"/>
             <w:noProof/>
           </w:rPr>
-          <w:t>4.2.6</w:t>
+          <w:t>4.2.4</w:t>
         </w:r>
         <w:r>
           <w:rPr>
@@ -2383,6 +2381,182 @@
             <w:rStyle w:val="Hyperlink"/>
             <w:noProof/>
           </w:rPr>
+          <w:t>Geldeinzug</w:t>
+        </w:r>
+        <w:r>
+          <w:rPr>
+            <w:noProof/>
+            <w:webHidden/>
+          </w:rPr>
+          <w:tab/>
+        </w:r>
+        <w:r>
+          <w:rPr>
+            <w:noProof/>
+            <w:webHidden/>
+          </w:rPr>
+          <w:fldChar w:fldCharType="begin"/>
+        </w:r>
+        <w:r>
+          <w:rPr>
+            <w:noProof/>
+            <w:webHidden/>
+          </w:rPr>
+          <w:instrText xml:space="preserve"> PAGEREF _Toc370288458 \h </w:instrText>
+        </w:r>
+        <w:r>
+          <w:rPr>
+            <w:noProof/>
+            <w:webHidden/>
+          </w:rPr>
+        </w:r>
+        <w:r>
+          <w:rPr>
+            <w:noProof/>
+            <w:webHidden/>
+          </w:rPr>
+          <w:fldChar w:fldCharType="separate"/>
+        </w:r>
+        <w:r>
+          <w:rPr>
+            <w:noProof/>
+            <w:webHidden/>
+          </w:rPr>
+          <w:t>10</w:t>
+        </w:r>
+        <w:r>
+          <w:rPr>
+            <w:noProof/>
+            <w:webHidden/>
+          </w:rPr>
+          <w:fldChar w:fldCharType="end"/>
+        </w:r>
+      </w:hyperlink>
+    </w:p>
+    <w:p>
+      <w:pPr>
+        <w:pStyle w:val="Verzeichnis3"/>
+        <w:tabs>
+          <w:tab w:val="left" w:pos="1100"/>
+          <w:tab w:val="right" w:leader="dot" w:pos="9627"/>
+        </w:tabs>
+        <w:rPr>
+          <w:rFonts w:asciiTheme="minorHAnsi" w:eastAsiaTheme="minorEastAsia" w:hAnsiTheme="minorHAnsi" w:cstheme="minorBidi"/>
+          <w:noProof/>
+          <w:sz w:val="22"/>
+          <w:szCs w:val="22"/>
+        </w:rPr>
+      </w:pPr>
+      <w:hyperlink w:anchor="_Toc370288459" w:history="1">
+        <w:r>
+          <w:rPr>
+            <w:rStyle w:val="Hyperlink"/>
+            <w:noProof/>
+          </w:rPr>
+          <w:t>4.2.5</w:t>
+        </w:r>
+        <w:r>
+          <w:rPr>
+            <w:rFonts w:asciiTheme="minorHAnsi" w:eastAsiaTheme="minorEastAsia" w:hAnsiTheme="minorHAnsi" w:cstheme="minorBidi"/>
+            <w:noProof/>
+            <w:sz w:val="22"/>
+            <w:szCs w:val="22"/>
+          </w:rPr>
+          <w:tab/>
+        </w:r>
+        <w:r>
+          <w:rPr>
+            <w:rStyle w:val="Hyperlink"/>
+            <w:noProof/>
+          </w:rPr>
+          <w:t>API-Berechtigung</w:t>
+        </w:r>
+        <w:r>
+          <w:rPr>
+            <w:noProof/>
+            <w:webHidden/>
+          </w:rPr>
+          <w:tab/>
+        </w:r>
+        <w:r>
+          <w:rPr>
+            <w:noProof/>
+            <w:webHidden/>
+          </w:rPr>
+          <w:fldChar w:fldCharType="begin"/>
+        </w:r>
+        <w:r>
+          <w:rPr>
+            <w:noProof/>
+            <w:webHidden/>
+          </w:rPr>
+          <w:instrText xml:space="preserve"> PAGEREF _Toc370288459 \h </w:instrText>
+        </w:r>
+        <w:r>
+          <w:rPr>
+            <w:noProof/>
+            <w:webHidden/>
+          </w:rPr>
+        </w:r>
+        <w:r>
+          <w:rPr>
+            <w:noProof/>
+            <w:webHidden/>
+          </w:rPr>
+          <w:fldChar w:fldCharType="separate"/>
+        </w:r>
+        <w:r>
+          <w:rPr>
+            <w:noProof/>
+            <w:webHidden/>
+          </w:rPr>
+          <w:t>10</w:t>
+        </w:r>
+        <w:r>
+          <w:rPr>
+            <w:noProof/>
+            <w:webHidden/>
+          </w:rPr>
+          <w:fldChar w:fldCharType="end"/>
+        </w:r>
+      </w:hyperlink>
+    </w:p>
+    <w:p>
+      <w:pPr>
+        <w:pStyle w:val="Verzeichnis3"/>
+        <w:tabs>
+          <w:tab w:val="left" w:pos="1100"/>
+          <w:tab w:val="right" w:leader="dot" w:pos="9627"/>
+        </w:tabs>
+        <w:rPr>
+          <w:rFonts w:asciiTheme="minorHAnsi" w:eastAsiaTheme="minorEastAsia" w:hAnsiTheme="minorHAnsi" w:cstheme="minorBidi"/>
+          <w:noProof/>
+          <w:sz w:val="22"/>
+          <w:szCs w:val="22"/>
+        </w:rPr>
+      </w:pPr>
+      <w:hyperlink w:anchor="_Toc370288460" w:history="1">
+        <w:r>
+          <w:rPr>
+            <w:rStyle w:val="Hyperlink"/>
+            <w:noProof/>
+          </w:rPr>
+          <w:t>4.2.6</w:t>
+        </w:r>
+        <w:r>
+          <w:rPr>
+            <w:rFonts w:asciiTheme="minorHAnsi" w:eastAsiaTheme="minorEastAsia" w:hAnsiTheme="minorHAnsi" w:cstheme="minorBidi"/>
+            <w:noProof/>
+            <w:sz w:val="22"/>
+            <w:szCs w:val="22"/>
+          </w:rPr>
+          <w:tab/>
+        </w:r>
+        <w:r>
+          <w:rPr>
+            <w:rStyle w:val="Hyperlink"/>
+            <w:noProof/>
+          </w:rPr>
           <w:t>Einstellungen für Entwicklung</w:t>
         </w:r>
         <w:r>
@@ -2404,7 +2578,7 @@
             <w:noProof/>
             <w:webHidden/>
           </w:rPr>
-          <w:instrText xml:space="preserve"> PAGEREF _Toc369536290 \h </w:instrText>
+          <w:instrText xml:space="preserve"> PAGEREF _Toc370288460 \h </w:instrText>
         </w:r>
         <w:r>
           <w:rPr>
@@ -2448,7 +2622,7 @@
           <w:szCs w:val="22"/>
         </w:rPr>
       </w:pPr>
-      <w:hyperlink w:anchor="_Toc369536291" w:history="1">
+      <w:hyperlink w:anchor="_Toc370288461" w:history="1">
         <w:r>
           <w:rPr>
             <w:rStyle w:val="Hyperlink"/>
@@ -2491,7 +2665,7 @@
             <w:noProof/>
             <w:webHidden/>
           </w:rPr>
-          <w:instrText xml:space="preserve"> PAGEREF _Toc369536291 \h </w:instrText>
+          <w:instrText xml:space="preserve"> PAGEREF _Toc370288461 \h </w:instrText>
         </w:r>
         <w:r>
           <w:rPr>
@@ -2532,7 +2706,7 @@
           <w:szCs w:val="22"/>
         </w:rPr>
       </w:pPr>
-      <w:hyperlink w:anchor="_Toc369536292" w:history="1">
+      <w:hyperlink w:anchor="_Toc370288462" w:history="1">
         <w:r>
           <w:rPr>
             <w:rStyle w:val="Hyperlink"/>
@@ -2575,7 +2749,7 @@
             <w:noProof/>
             <w:webHidden/>
           </w:rPr>
-          <w:instrText xml:space="preserve"> PAGEREF _Toc369536292 \h </w:instrText>
+          <w:instrText xml:space="preserve"> PAGEREF _Toc370288462 \h </w:instrText>
         </w:r>
         <w:r>
           <w:rPr>
@@ -2616,7 +2790,7 @@
           <w:szCs w:val="22"/>
         </w:rPr>
       </w:pPr>
-      <w:hyperlink w:anchor="_Toc369536293" w:history="1">
+      <w:hyperlink w:anchor="_Toc370288463" w:history="1">
         <w:r>
           <w:rPr>
             <w:rStyle w:val="Hyperlink"/>
@@ -2659,7 +2833,7 @@
             <w:noProof/>
             <w:webHidden/>
           </w:rPr>
-          <w:instrText xml:space="preserve"> PAGEREF _Toc369536293 \h </w:instrText>
+          <w:instrText xml:space="preserve"> PAGEREF _Toc370288463 \h </w:instrText>
         </w:r>
         <w:r>
           <w:rPr>
@@ -2703,7 +2877,7 @@
           <w:szCs w:val="22"/>
         </w:rPr>
       </w:pPr>
-      <w:hyperlink w:anchor="_Toc369536294" w:history="1">
+      <w:hyperlink w:anchor="_Toc370288464" w:history="1">
         <w:r>
           <w:rPr>
             <w:rStyle w:val="Hyperlink"/>
@@ -2746,7 +2920,7 @@
             <w:noProof/>
             <w:webHidden/>
           </w:rPr>
-          <w:instrText xml:space="preserve"> PAGEREF _Toc369536294 \h </w:instrText>
+          <w:instrText xml:space="preserve"> PAGEREF _Toc370288464 \h </w:instrText>
         </w:r>
         <w:r>
           <w:rPr>
@@ -2787,7 +2961,7 @@
           <w:szCs w:val="22"/>
         </w:rPr>
       </w:pPr>
-      <w:hyperlink w:anchor="_Toc369536295" w:history="1">
+      <w:hyperlink w:anchor="_Toc370288465" w:history="1">
         <w:r>
           <w:rPr>
             <w:rStyle w:val="Hyperlink"/>
@@ -2830,7 +3004,7 @@
             <w:noProof/>
             <w:webHidden/>
           </w:rPr>
-          <w:instrText xml:space="preserve"> PAGEREF _Toc369536295 \h </w:instrText>
+          <w:instrText xml:space="preserve"> PAGEREF _Toc370288465 \h </w:instrText>
         </w:r>
         <w:r>
           <w:rPr>
@@ -2899,7 +3073,7 @@
           <w:lang w:val="de-DE"/>
         </w:rPr>
       </w:pPr>
-      <w:bookmarkStart w:id="23" w:name="_Toc369536273"/>
+      <w:bookmarkStart w:id="22" w:name="_Toc370288441"/>
       <w:r>
         <w:rPr>
           <w:lang w:val="de-DE"/>
@@ -2907,7 +3081,7 @@
         <w:lastRenderedPageBreak/>
         <w:t>Einführung</w:t>
       </w:r>
-      <w:bookmarkEnd w:id="23"/>
+      <w:bookmarkEnd w:id="22"/>
     </w:p>
     <w:p>
       <w:r>
@@ -3110,10 +3284,16 @@
         <w:tab/>
       </w:r>
       <w:r>
-        <w:t>3.0.</w:t>
+        <w:t>3.</w:t>
       </w:r>
       <w:r>
         <w:t>1</w:t>
+      </w:r>
+      <w:r>
+        <w:t>.</w:t>
+      </w:r>
+      <w:r>
+        <w:t>0</w:t>
       </w:r>
     </w:p>
     <w:p>
@@ -3500,7 +3680,7 @@
         <w:rPr>
           <w:rStyle w:val="BenutzereingabenundCodeZchn"/>
         </w:rPr>
-        <w:t>http://exchange.oxid-esales.com/index.php?lang=1&amp;cl=search&amp;searchparam=paypal&amp;listtype=search</w:t>
+        <w:t>http://exchange.oxid-esales.com/index.php?lang=1&amp;cl=search&amp;searchparam=paypal</w:t>
       </w:r>
       <w:r>
         <w:t>.</w:t>
@@ -3510,14 +3690,14 @@
       <w:pPr>
         <w:pStyle w:val="berschrift1"/>
       </w:pPr>
-      <w:bookmarkStart w:id="24" w:name="_Toc369536274"/>
+      <w:bookmarkStart w:id="23" w:name="_Toc370288442"/>
       <w:r>
         <w:t>Systemvoraussetzung</w:t>
       </w:r>
       <w:r>
         <w:t>en</w:t>
       </w:r>
-      <w:bookmarkEnd w:id="24"/>
+      <w:bookmarkEnd w:id="23"/>
     </w:p>
     <w:p>
       <w:r>
@@ -3548,7 +3728,7 @@
         <w:t>PHP 5.</w:t>
       </w:r>
       <w:r>
-        <w:t>2</w:t>
+        <w:t>3</w:t>
       </w:r>
       <w:r>
         <w:t xml:space="preserve"> und höher</w:t>
@@ -3681,13 +3861,18 @@
       <w:pPr>
         <w:pStyle w:val="berschrift1"/>
       </w:pPr>
-      <w:bookmarkStart w:id="25" w:name="_Toc369536275"/>
+      <w:bookmarkStart w:id="24" w:name="_Toc370288443"/>
       <w:r>
         <w:t>Installation</w:t>
       </w:r>
-      <w:bookmarkEnd w:id="25"/>
-    </w:p>
-    <w:p>
+      <w:bookmarkEnd w:id="24"/>
+    </w:p>
+    <w:p>
+      <w:pPr>
+        <w:rPr>
+          <w:rFonts w:eastAsia="Calibri"/>
+        </w:rPr>
+      </w:pPr>
       <w:r>
         <w:t>Diese</w:t>
       </w:r>
@@ -3728,39 +3913,106 @@
         <w:t xml:space="preserve"> OXID eShop Version </w:t>
       </w:r>
       <w:r>
-        <w:t>4.7.</w:t>
+        <w:t>4.</w:t>
       </w:r>
       <w:r>
         <w:t>8</w:t>
       </w:r>
       <w:r>
-        <w:t>/5.0.</w:t>
-      </w:r>
-      <w:r>
-        <w:t>8</w:t>
-      </w:r>
-      <w:r>
         <w:t>.</w:t>
       </w:r>
       <w:r>
+        <w:t>0</w:t>
+      </w:r>
+      <w:r>
+        <w:t>/5.</w:t>
+      </w:r>
+      <w:r>
+        <w:t>1</w:t>
+      </w:r>
+      <w:r>
+        <w:t>.</w:t>
+      </w:r>
+      <w:r>
+        <w:t>0</w:t>
+      </w:r>
+      <w:r>
+        <w:t>.</w:t>
+      </w:r>
+      <w:r>
         <w:t xml:space="preserve"> </w:t>
       </w:r>
       <w:r>
-        <w:t>Das Modul wird in aller Regel auch mit einer vorhergehenden Version 4.7.*/5.0.* funktionieren. Dies wurde nicht explizit getestet und kann daher nicht garantiert werden. Ein Anspruch auf Support besteht in diesem Falle nicht.</w:t>
+        <w:t>Befolgen Sie die Anleitung Schritt für Schritt.</w:t>
       </w:r>
     </w:p>
     <w:p/>
     <w:p>
-      <w:pPr>
-        <w:rPr>
-          <w:rFonts w:eastAsia="Calibri"/>
-        </w:rPr>
-      </w:pPr>
-      <w:r>
-        <w:t>B</w:t>
-      </w:r>
-      <w:r>
-        <w:t>efolgen Sie die Anleitung Schritt für Schritt.</w:t>
+      <w:r>
+        <w:t>Wurde dieser Shop neu installiert, ist PayPal bereits integriert. Sie können diesen Abschnitt überspringen. Das</w:t>
+      </w:r>
+      <w:r>
+        <w:t xml:space="preserve"> Modul PayPal</w:t>
+      </w:r>
+      <w:r>
+        <w:t xml:space="preserve"> muss lediglich aktiviert werden</w:t>
+      </w:r>
+      <w:r>
+        <w:t>.</w:t>
+      </w:r>
+      <w:r>
+        <w:t xml:space="preserve"> </w:t>
+      </w:r>
+      <w:r>
+        <w:t xml:space="preserve">Gehen Sie </w:t>
+      </w:r>
+      <w:r>
+        <w:t xml:space="preserve">dafür </w:t>
+      </w:r>
+      <w:r>
+        <w:t xml:space="preserve">im Administrationsbereich des Shops zu </w:t>
+      </w:r>
+      <w:r>
+        <w:rPr>
+          <w:rStyle w:val="EingabefelderundNavigationsschritteZchn"/>
+        </w:rPr>
+        <w:t>Erweiterungen</w:t>
+      </w:r>
+      <w:r>
+        <w:t xml:space="preserve"> -&gt; </w:t>
+      </w:r>
+      <w:r>
+        <w:rPr>
+          <w:rStyle w:val="EingabefelderundNavigationsschritteZchn"/>
+        </w:rPr>
+        <w:t>Module</w:t>
+      </w:r>
+      <w:r>
+        <w:t>.</w:t>
+      </w:r>
+      <w:r>
+        <w:t xml:space="preserve"> </w:t>
+      </w:r>
+      <w:r>
+        <w:t xml:space="preserve">In der Registerkarte </w:t>
+      </w:r>
+      <w:r>
+        <w:rPr>
+          <w:rStyle w:val="EingabefelderundNavigationsschritteZchn"/>
+        </w:rPr>
+        <w:t>Stamm</w:t>
+      </w:r>
+      <w:r>
+        <w:t xml:space="preserve"> des Moduls drücken Sie auf die Schaltfläche </w:t>
+      </w:r>
+      <w:r>
+        <w:rPr>
+          <w:rStyle w:val="EingabefelderundNavigationsschritteZchn"/>
+        </w:rPr>
+        <w:t>Aktivieren</w:t>
+      </w:r>
+      <w:r>
+        <w:t>.</w:t>
       </w:r>
     </w:p>
     <w:p/>
@@ -3780,15 +4032,21 @@
       <w:r>
         <w:t>.</w:t>
       </w:r>
+      <w:bookmarkStart w:id="25" w:name="_Ref196626766"/>
     </w:p>
     <w:p>
       <w:pPr>
         <w:pStyle w:val="berschrift2"/>
+        <w:numPr>
+          <w:ilvl w:val="1"/>
+          <w:numId w:val="1"/>
+        </w:numPr>
         <w:ind w:hanging="1997"/>
       </w:pPr>
       <w:bookmarkStart w:id="26" w:name="_Toc369536276"/>
-      <w:bookmarkStart w:id="27" w:name="_Ref196626766"/>
-      <w:r>
+      <w:bookmarkStart w:id="27" w:name="_Toc370288444"/>
+      <w:r>
+        <w:lastRenderedPageBreak/>
         <w:t>Vor</w:t>
       </w:r>
       <w:r>
@@ -3798,6 +4056,17 @@
         <w:t>iges Modul entfernen</w:t>
       </w:r>
       <w:bookmarkEnd w:id="26"/>
+      <w:bookmarkEnd w:id="27"/>
+    </w:p>
+    <w:p>
+      <w:pPr>
+        <w:pStyle w:val="berschrift3"/>
+      </w:pPr>
+      <w:bookmarkStart w:id="28" w:name="_Toc370288445"/>
+      <w:r>
+        <w:t>Modul PayPal 2.1.*</w:t>
+      </w:r>
+      <w:bookmarkEnd w:id="28"/>
     </w:p>
     <w:p>
       <w:r>
@@ -3807,31 +4076,13 @@
         <w:softHyphen/>
       </w:r>
       <w:r>
-        <w:t>stehenden Installation durchführen wollen,</w:t>
-      </w:r>
-      <w:r>
-        <w:t xml:space="preserve"> müssen Sie d</w:t>
-      </w:r>
-      <w:r>
-        <w:t>a</w:t>
-      </w:r>
-      <w:r>
-        <w:t xml:space="preserve">s </w:t>
-      </w:r>
-      <w:r>
-        <w:t>vor</w:t>
+        <w:t>stehenden Installation durchführen wollen, müssen Sie das vor</w:t>
       </w:r>
       <w:r>
         <w:t>her</w:t>
       </w:r>
       <w:r>
-        <w:t xml:space="preserve">ige </w:t>
-      </w:r>
-      <w:r>
-        <w:t>Modul komplett entfernen.</w:t>
-      </w:r>
-      <w:r>
-        <w:t xml:space="preserve"> Fertigen Sie zuvor ein Backup Ihres Shops und der Datenbank an.</w:t>
+        <w:t>ige Modul komplett entfernen. Fertigen Sie zuvor ein Backup Ihres Shops und der Datenbank an.</w:t>
       </w:r>
     </w:p>
     <w:p/>
@@ -3844,13 +4095,7 @@
         </w:numPr>
       </w:pPr>
       <w:r>
-        <w:t xml:space="preserve">Gehen Sie im Administrationsbereich </w:t>
-      </w:r>
-      <w:r>
-        <w:t xml:space="preserve">des Shops </w:t>
-      </w:r>
-      <w:r>
-        <w:t xml:space="preserve">zu </w:t>
+        <w:t xml:space="preserve">Gehen Sie im Administrationsbereich des Shops zu </w:t>
       </w:r>
       <w:r>
         <w:rPr>
@@ -3865,13 +4110,7 @@
         <w:rPr>
           <w:rStyle w:val="EingabefelderundNavigationsschritteZchn"/>
         </w:rPr>
-        <w:t>Modul</w:t>
-      </w:r>
-      <w:r>
-        <w:rPr>
-          <w:rStyle w:val="EingabefelderundNavigationsschritteZchn"/>
-        </w:rPr>
-        <w:t>e</w:t>
+        <w:t>Module</w:t>
       </w:r>
       <w:r>
         <w:t>.</w:t>
@@ -3886,16 +4125,7 @@
         </w:numPr>
       </w:pPr>
       <w:r>
-        <w:t xml:space="preserve">Wählen Sie </w:t>
-      </w:r>
-      <w:r>
-        <w:t>das Modul PayPal</w:t>
-      </w:r>
-      <w:r>
-        <w:t xml:space="preserve"> aus und deaktivieren Sie es</w:t>
-      </w:r>
-      <w:r>
-        <w:t>.</w:t>
+        <w:t>Wählen Sie das Modul PayPal aus und deaktivieren Sie es.</w:t>
       </w:r>
     </w:p>
     <w:p>
@@ -3957,14 +4187,14 @@
       <w:r>
         <w:br/>
       </w:r>
-      <w:bookmarkStart w:id="28" w:name="__DdeLink__2146_585484923"/>
+      <w:bookmarkStart w:id="29" w:name="__DdeLink__2146_585484923"/>
       <w:r>
         <w:rPr>
           <w:rStyle w:val="BenutzereingabenundCodeZchn"/>
         </w:rPr>
         <w:t>DROP TABLE IF EXISTS `oepaypal_transactions`;</w:t>
       </w:r>
-      <w:bookmarkEnd w:id="28"/>
+      <w:bookmarkEnd w:id="29"/>
     </w:p>
     <w:p>
       <w:pPr>
@@ -4018,10 +4248,7 @@
         </w:numPr>
       </w:pPr>
       <w:r>
-        <w:t>Nur E</w:t>
-      </w:r>
-      <w:r>
-        <w:t xml:space="preserve">nterprise Edition: Leeren Sie den Cache im Administrationsbereich unter </w:t>
+        <w:t xml:space="preserve">Nur Enterprise Edition: Leeren Sie den Cache im Administrationsbereich unter </w:t>
       </w:r>
       <w:r>
         <w:rPr>
@@ -4139,13 +4366,7 @@
         <w:rPr>
           <w:rStyle w:val="DateinamenundPfadeZchn"/>
         </w:rPr>
-        <w:t>/modules/oe/oepaypal</w:t>
-      </w:r>
-      <w:r>
-        <w:rPr>
-          <w:rStyle w:val="DateinamenundPfadeZchn"/>
-        </w:rPr>
-        <w:t>.</w:t>
+        <w:t>/modules/oe/oepaypal.</w:t>
       </w:r>
       <w:r>
         <w:t xml:space="preserve"> </w:t>
@@ -4174,34 +4395,134 @@
     </w:p>
     <w:p>
       <w:pPr>
+        <w:pStyle w:val="berschrift3"/>
+      </w:pPr>
+      <w:bookmarkStart w:id="30" w:name="_Toc370288446"/>
+      <w:r>
+        <w:t>Modul PayPal 3.0.*</w:t>
+      </w:r>
+      <w:bookmarkEnd w:id="30"/>
+    </w:p>
+    <w:p>
+      <w:r>
+        <w:t>Haben Sie in Ihrem OXID eShop das Modul 3.0.* installiert, führen Sie bitte folgende Schritte aus:</w:t>
+      </w:r>
+    </w:p>
+    <w:p>
+      <w:pPr>
+        <w:pStyle w:val="Listenabsatz"/>
+        <w:numPr>
+          <w:ilvl w:val="0"/>
+          <w:numId w:val="37"/>
+        </w:numPr>
+      </w:pPr>
+      <w:r>
+        <w:t xml:space="preserve">Gehen Sie im Administrationsbereich des Shops zu </w:t>
+      </w:r>
+      <w:r>
+        <w:rPr>
+          <w:rStyle w:val="EingabefelderundNavigationsschritteZchn"/>
+        </w:rPr>
+        <w:t>Erweiterungen</w:t>
+      </w:r>
+      <w:r>
+        <w:t xml:space="preserve"> -&gt; </w:t>
+      </w:r>
+      <w:r>
+        <w:rPr>
+          <w:rStyle w:val="EingabefelderundNavigationsschritteZchn"/>
+        </w:rPr>
+        <w:t>Module</w:t>
+      </w:r>
+      <w:r>
+        <w:t>.</w:t>
+      </w:r>
+    </w:p>
+    <w:p>
+      <w:pPr>
+        <w:pStyle w:val="Listenabsatz"/>
+        <w:numPr>
+          <w:ilvl w:val="0"/>
+          <w:numId w:val="37"/>
+        </w:numPr>
+      </w:pPr>
+      <w:r>
+        <w:t>Wählen Sie das Modul PayPal aus und deaktivieren Sie es.</w:t>
+      </w:r>
+    </w:p>
+    <w:p>
+      <w:pPr>
+        <w:pStyle w:val="Listenabsatz"/>
+        <w:numPr>
+          <w:ilvl w:val="0"/>
+          <w:numId w:val="37"/>
+        </w:numPr>
+        <w:rPr>
+          <w:rStyle w:val="DateinamenundPfadeZchn"/>
+          <w:b w:val="0"/>
+          <w:i w:val="0"/>
+          <w:color w:val="auto"/>
+        </w:rPr>
+      </w:pPr>
+      <w:r>
+        <w:t xml:space="preserve">Löschen Sie das Verzeichnis </w:t>
+      </w:r>
+      <w:r>
+        <w:rPr>
+          <w:rStyle w:val="DateinamenundPfadeZchn"/>
+        </w:rPr>
+        <w:t>/modules/oe/oepaypal.</w:t>
+      </w:r>
+    </w:p>
+    <w:p>
+      <w:pPr>
+        <w:pStyle w:val="Listenabsatz"/>
+        <w:numPr>
+          <w:ilvl w:val="0"/>
+          <w:numId w:val="37"/>
+        </w:numPr>
+      </w:pPr>
+      <w:r>
+        <w:t xml:space="preserve">Gehen Sie im Administrationsbereich des Shops zur Modulverwaltung. Sie erhalten einen Hinweis, dass für ein registriertes Modul das Modulverzeichnis fehlt. Beantworten Sie die Frage, ob alle Modulinformationen entfernt werden sollen, indem Sie die Schaltfläche </w:t>
+      </w:r>
+      <w:r>
+        <w:rPr>
+          <w:rStyle w:val="EingabefelderundNavigationsschritteZchn"/>
+        </w:rPr>
+        <w:t>Ja</w:t>
+      </w:r>
+      <w:r>
+        <w:t xml:space="preserve"> drücken.</w:t>
+      </w:r>
+    </w:p>
+    <w:p>
+      <w:pPr>
         <w:pStyle w:val="berschrift2"/>
         <w:ind w:hanging="1997"/>
       </w:pPr>
-      <w:bookmarkStart w:id="29" w:name="_Toc363138679"/>
-      <w:bookmarkStart w:id="30" w:name="_Toc363138699"/>
-      <w:bookmarkStart w:id="31" w:name="_Toc367197245"/>
-      <w:bookmarkStart w:id="32" w:name="_Toc367275681"/>
-      <w:bookmarkStart w:id="33" w:name="_Toc368046713"/>
-      <w:bookmarkStart w:id="34" w:name="_Toc368047567"/>
-      <w:bookmarkStart w:id="35" w:name="_Toc368048478"/>
-      <w:bookmarkStart w:id="36" w:name="_Toc368386934"/>
-      <w:bookmarkStart w:id="37" w:name="_Toc337645509"/>
-      <w:bookmarkStart w:id="38" w:name="_Toc337651797"/>
-      <w:bookmarkStart w:id="39" w:name="_Toc349642075"/>
-      <w:bookmarkStart w:id="40" w:name="_Toc349643154"/>
-      <w:bookmarkStart w:id="41" w:name="_Toc354657452"/>
-      <w:bookmarkStart w:id="42" w:name="_Toc355611714"/>
-      <w:bookmarkStart w:id="43" w:name="_Toc363138680"/>
-      <w:bookmarkStart w:id="44" w:name="_Toc363138700"/>
-      <w:bookmarkStart w:id="45" w:name="_Toc367197246"/>
-      <w:bookmarkStart w:id="46" w:name="_Toc367275682"/>
-      <w:bookmarkStart w:id="47" w:name="_Toc368046714"/>
-      <w:bookmarkStart w:id="48" w:name="_Toc368047568"/>
-      <w:bookmarkStart w:id="49" w:name="_Toc368048479"/>
-      <w:bookmarkStart w:id="50" w:name="_Toc368386935"/>
-      <w:bookmarkStart w:id="51" w:name="_Toc369536277"/>
-      <w:bookmarkEnd w:id="29"/>
-      <w:bookmarkEnd w:id="30"/>
+      <w:bookmarkStart w:id="31" w:name="_Toc363138679"/>
+      <w:bookmarkStart w:id="32" w:name="_Toc363138699"/>
+      <w:bookmarkStart w:id="33" w:name="_Toc367197245"/>
+      <w:bookmarkStart w:id="34" w:name="_Toc367275681"/>
+      <w:bookmarkStart w:id="35" w:name="_Toc368046713"/>
+      <w:bookmarkStart w:id="36" w:name="_Toc368047567"/>
+      <w:bookmarkStart w:id="37" w:name="_Toc368048478"/>
+      <w:bookmarkStart w:id="38" w:name="_Toc368386934"/>
+      <w:bookmarkStart w:id="39" w:name="_Toc337645509"/>
+      <w:bookmarkStart w:id="40" w:name="_Toc337651797"/>
+      <w:bookmarkStart w:id="41" w:name="_Toc349642075"/>
+      <w:bookmarkStart w:id="42" w:name="_Toc349643154"/>
+      <w:bookmarkStart w:id="43" w:name="_Toc354657452"/>
+      <w:bookmarkStart w:id="44" w:name="_Toc355611714"/>
+      <w:bookmarkStart w:id="45" w:name="_Toc363138680"/>
+      <w:bookmarkStart w:id="46" w:name="_Toc363138700"/>
+      <w:bookmarkStart w:id="47" w:name="_Toc367197246"/>
+      <w:bookmarkStart w:id="48" w:name="_Toc367275682"/>
+      <w:bookmarkStart w:id="49" w:name="_Toc368046714"/>
+      <w:bookmarkStart w:id="50" w:name="_Toc368047568"/>
+      <w:bookmarkStart w:id="51" w:name="_Toc368048479"/>
+      <w:bookmarkStart w:id="52" w:name="_Toc368386935"/>
+      <w:bookmarkStart w:id="53" w:name="_Toc370288447"/>
       <w:bookmarkEnd w:id="31"/>
       <w:bookmarkEnd w:id="32"/>
       <w:bookmarkEnd w:id="33"/>
@@ -4222,14 +4543,16 @@
       <w:bookmarkEnd w:id="48"/>
       <w:bookmarkEnd w:id="49"/>
       <w:bookmarkEnd w:id="50"/>
+      <w:bookmarkEnd w:id="51"/>
+      <w:bookmarkEnd w:id="52"/>
       <w:r>
         <w:t>Moduldateie</w:t>
       </w:r>
-      <w:bookmarkEnd w:id="27"/>
+      <w:bookmarkEnd w:id="25"/>
       <w:r>
         <w:t>n kopieren</w:t>
       </w:r>
-      <w:bookmarkEnd w:id="51"/>
+      <w:bookmarkEnd w:id="53"/>
     </w:p>
     <w:p>
       <w:r>
@@ -4265,7 +4588,7 @@
         <w:pStyle w:val="berschrift2"/>
         <w:ind w:hanging="1997"/>
       </w:pPr>
-      <w:bookmarkStart w:id="52" w:name="_Toc369536278"/>
+      <w:bookmarkStart w:id="54" w:name="_Toc370288448"/>
       <w:r>
         <w:t>Schreibrechte von /modules/</w:t>
       </w:r>
@@ -4284,7 +4607,7 @@
       <w:r>
         <w:t xml:space="preserve"> ändern</w:t>
       </w:r>
-      <w:bookmarkEnd w:id="52"/>
+      <w:bookmarkEnd w:id="54"/>
       <w:r>
         <w:t xml:space="preserve"> </w:t>
       </w:r>
@@ -4359,16 +4682,17 @@
         <w:pStyle w:val="berschrift2"/>
         <w:ind w:hanging="1997"/>
       </w:pPr>
-      <w:bookmarkStart w:id="53" w:name="_Ref196626911"/>
-      <w:bookmarkStart w:id="54" w:name="_Toc369536279"/>
-      <w:r>
+      <w:bookmarkStart w:id="55" w:name="_Ref196626911"/>
+      <w:bookmarkStart w:id="56" w:name="_Toc370288449"/>
+      <w:r>
+        <w:lastRenderedPageBreak/>
         <w:t xml:space="preserve">Templates </w:t>
       </w:r>
-      <w:bookmarkEnd w:id="53"/>
+      <w:bookmarkEnd w:id="55"/>
       <w:r>
         <w:t>vorbereiten</w:t>
       </w:r>
-      <w:bookmarkEnd w:id="54"/>
+      <w:bookmarkEnd w:id="56"/>
     </w:p>
     <w:p>
       <w:r>
@@ -4539,7 +4863,6 @@
     <w:p/>
     <w:p>
       <w:r>
-        <w:lastRenderedPageBreak/>
         <w:t xml:space="preserve">Die </w:t>
       </w:r>
       <w:r>
@@ -4561,10 +4884,16 @@
         <w:t xml:space="preserve">im Installationspaket von </w:t>
       </w:r>
       <w:r>
-        <w:t>PayPal 3.0.</w:t>
+        <w:t>PayPal 3.</w:t>
       </w:r>
       <w:r>
         <w:t>1</w:t>
+      </w:r>
+      <w:r>
+        <w:t>.</w:t>
+      </w:r>
+      <w:r>
+        <w:t>0</w:t>
       </w:r>
       <w:r>
         <w:t>)</w:t>
@@ -4581,24 +4910,22 @@
           <w:lang w:val="de-DE"/>
         </w:rPr>
       </w:pPr>
-      <w:bookmarkStart w:id="55" w:name="_Toc337651802"/>
-      <w:bookmarkStart w:id="56" w:name="_Toc349642080"/>
-      <w:bookmarkStart w:id="57" w:name="_Toc349643159"/>
-      <w:bookmarkStart w:id="58" w:name="_Toc354657457"/>
-      <w:bookmarkStart w:id="59" w:name="_Toc355611719"/>
-      <w:bookmarkStart w:id="60" w:name="_Toc363138684"/>
-      <w:bookmarkStart w:id="61" w:name="_Toc363138704"/>
-      <w:bookmarkStart w:id="62" w:name="_Toc367197250"/>
-      <w:bookmarkStart w:id="63" w:name="_Toc367275686"/>
-      <w:bookmarkStart w:id="64" w:name="_Toc368046718"/>
-      <w:bookmarkStart w:id="65" w:name="_Toc368047572"/>
-      <w:bookmarkStart w:id="66" w:name="_Toc368048483"/>
-      <w:bookmarkStart w:id="67" w:name="_Toc368386939"/>
-      <w:bookmarkStart w:id="68" w:name="_Ref196626926"/>
-      <w:bookmarkStart w:id="69" w:name="_Toc369536280"/>
-      <w:bookmarkStart w:id="70" w:name="_Ref196626940"/>
-      <w:bookmarkEnd w:id="55"/>
-      <w:bookmarkEnd w:id="56"/>
+      <w:bookmarkStart w:id="57" w:name="_Toc337651802"/>
+      <w:bookmarkStart w:id="58" w:name="_Toc349642080"/>
+      <w:bookmarkStart w:id="59" w:name="_Toc349643159"/>
+      <w:bookmarkStart w:id="60" w:name="_Toc354657457"/>
+      <w:bookmarkStart w:id="61" w:name="_Toc355611719"/>
+      <w:bookmarkStart w:id="62" w:name="_Toc363138684"/>
+      <w:bookmarkStart w:id="63" w:name="_Toc363138704"/>
+      <w:bookmarkStart w:id="64" w:name="_Toc367197250"/>
+      <w:bookmarkStart w:id="65" w:name="_Toc367275686"/>
+      <w:bookmarkStart w:id="66" w:name="_Toc368046718"/>
+      <w:bookmarkStart w:id="67" w:name="_Toc368047572"/>
+      <w:bookmarkStart w:id="68" w:name="_Toc368048483"/>
+      <w:bookmarkStart w:id="69" w:name="_Toc368386939"/>
+      <w:bookmarkStart w:id="70" w:name="_Ref196626926"/>
+      <w:bookmarkStart w:id="71" w:name="_Ref196626940"/>
+      <w:bookmarkStart w:id="72" w:name="_Toc370288450"/>
       <w:bookmarkEnd w:id="57"/>
       <w:bookmarkEnd w:id="58"/>
       <w:bookmarkEnd w:id="59"/>
@@ -4610,20 +4937,22 @@
       <w:bookmarkEnd w:id="65"/>
       <w:bookmarkEnd w:id="66"/>
       <w:bookmarkEnd w:id="67"/>
+      <w:bookmarkEnd w:id="68"/>
+      <w:bookmarkEnd w:id="69"/>
       <w:r>
         <w:rPr>
           <w:lang w:val="de-DE"/>
         </w:rPr>
         <w:t xml:space="preserve">Modul </w:t>
       </w:r>
-      <w:bookmarkEnd w:id="68"/>
+      <w:bookmarkEnd w:id="70"/>
       <w:r>
         <w:rPr>
           <w:lang w:val="de-DE"/>
         </w:rPr>
         <w:t>aktivieren</w:t>
       </w:r>
-      <w:bookmarkEnd w:id="69"/>
+      <w:bookmarkEnd w:id="72"/>
     </w:p>
     <w:p>
       <w:r>
@@ -4659,12 +4988,12 @@
         <w:pStyle w:val="berschrift2"/>
         <w:ind w:hanging="1997"/>
       </w:pPr>
-      <w:bookmarkStart w:id="71" w:name="_Toc369536281"/>
+      <w:bookmarkStart w:id="73" w:name="_Toc370288451"/>
       <w:r>
         <w:t>Temporäre Dateien löschen</w:t>
       </w:r>
-      <w:bookmarkEnd w:id="70"/>
       <w:bookmarkEnd w:id="71"/>
+      <w:bookmarkEnd w:id="73"/>
     </w:p>
     <w:p>
       <w:r>
@@ -4704,11 +5033,11 @@
       <w:pPr>
         <w:pStyle w:val="berschrift1"/>
       </w:pPr>
-      <w:bookmarkStart w:id="72" w:name="_Toc369536282"/>
+      <w:bookmarkStart w:id="74" w:name="_Toc370288452"/>
       <w:r>
         <w:t>Konfiguration</w:t>
       </w:r>
-      <w:bookmarkEnd w:id="72"/>
+      <w:bookmarkEnd w:id="74"/>
     </w:p>
     <w:p>
       <w:r>
@@ -4743,11 +5072,11 @@
         <w:pStyle w:val="berschrift2"/>
         <w:ind w:hanging="1997"/>
       </w:pPr>
-      <w:bookmarkStart w:id="73" w:name="_Toc369536283"/>
+      <w:bookmarkStart w:id="75" w:name="_Toc370288453"/>
       <w:r>
         <w:t>Zahlungsart PayPal einrichten</w:t>
       </w:r>
-      <w:bookmarkEnd w:id="73"/>
+      <w:bookmarkEnd w:id="75"/>
     </w:p>
     <w:p>
       <w:r>
@@ -4787,6 +5116,7 @@
         </w:numPr>
       </w:pPr>
       <w:r>
+        <w:lastRenderedPageBreak/>
         <w:t xml:space="preserve">Unter </w:t>
       </w:r>
       <w:r>
@@ -4888,15 +5218,15 @@
         <w:pStyle w:val="berschrift2"/>
         <w:ind w:hanging="1997"/>
       </w:pPr>
-      <w:bookmarkStart w:id="74" w:name="_Toc369536284"/>
-      <w:bookmarkStart w:id="75" w:name="_Ref231203733"/>
+      <w:bookmarkStart w:id="76" w:name="_Ref231203733"/>
+      <w:bookmarkStart w:id="77" w:name="_Toc370288454"/>
       <w:r>
         <w:t>Modul</w:t>
       </w:r>
       <w:r>
         <w:t>einstellungen</w:t>
       </w:r>
-      <w:bookmarkEnd w:id="74"/>
+      <w:bookmarkEnd w:id="77"/>
     </w:p>
     <w:p>
       <w:r>
@@ -4958,12 +5288,11 @@
       <w:pPr>
         <w:pStyle w:val="berschrift3"/>
       </w:pPr>
-      <w:bookmarkStart w:id="76" w:name="_Toc369536285"/>
-      <w:r>
-        <w:lastRenderedPageBreak/>
+      <w:bookmarkStart w:id="78" w:name="_Toc370288455"/>
+      <w:r>
         <w:t>Integration von PayPal</w:t>
       </w:r>
-      <w:bookmarkEnd w:id="76"/>
+      <w:bookmarkEnd w:id="78"/>
     </w:p>
     <w:p>
       <w:pPr>
@@ -4985,14 +5314,14 @@
       <w:pPr>
         <w:pStyle w:val="berschrift3"/>
       </w:pPr>
-      <w:bookmarkStart w:id="77" w:name="_Toc369536286"/>
+      <w:bookmarkStart w:id="79" w:name="_Toc370288456"/>
       <w:r>
         <w:t>A</w:t>
       </w:r>
       <w:r>
         <w:t>nzeige auf PayPal-Zahlungsseite</w:t>
       </w:r>
-      <w:bookmarkEnd w:id="77"/>
+      <w:bookmarkEnd w:id="79"/>
     </w:p>
     <w:p/>
     <w:p>
@@ -5079,6 +5408,9 @@
       </w:r>
       <w:r>
         <w:t xml:space="preserve">ein Logo des Shops </w:t>
+      </w:r>
+      <w:r>
+        <w:t xml:space="preserve">anstatt des Namens </w:t>
       </w:r>
       <w:r>
         <w:t xml:space="preserve">auf der PayPal-Zahlungsseite </w:t>
@@ -5173,11 +5505,12 @@
         <w:pStyle w:val="berschrift3"/>
         <w:ind w:left="737" w:hanging="737"/>
       </w:pPr>
-      <w:bookmarkStart w:id="78" w:name="_Toc369536287"/>
-      <w:r>
+      <w:bookmarkStart w:id="80" w:name="_Toc370288457"/>
+      <w:r>
+        <w:lastRenderedPageBreak/>
         <w:t>Warenkorb auf PayPal-Zahlungsseite</w:t>
       </w:r>
-      <w:bookmarkEnd w:id="78"/>
+      <w:bookmarkEnd w:id="80"/>
     </w:p>
     <w:p>
       <w:r>
@@ -5252,11 +5585,11 @@
         <w:pStyle w:val="berschrift3"/>
         <w:ind w:left="737" w:hanging="737"/>
       </w:pPr>
-      <w:bookmarkStart w:id="79" w:name="_Toc369536288"/>
+      <w:bookmarkStart w:id="81" w:name="_Toc370288458"/>
       <w:r>
         <w:t>Geldeinzug</w:t>
       </w:r>
-      <w:bookmarkEnd w:id="79"/>
+      <w:bookmarkEnd w:id="81"/>
     </w:p>
     <w:p>
       <w:r>
@@ -5338,7 +5671,6 @@
     <w:p/>
     <w:p>
       <w:r>
-        <w:lastRenderedPageBreak/>
         <w:t xml:space="preserve">Der OXID eShop </w:t>
       </w:r>
       <w:r>
@@ -5368,11 +5700,11 @@
         <w:pStyle w:val="berschrift3"/>
         <w:ind w:left="737" w:hanging="737"/>
       </w:pPr>
-      <w:bookmarkStart w:id="80" w:name="_Toc369536289"/>
+      <w:bookmarkStart w:id="82" w:name="_Toc370288459"/>
       <w:r>
         <w:t>API-Berechtigung</w:t>
       </w:r>
-      <w:bookmarkEnd w:id="80"/>
+      <w:bookmarkEnd w:id="82"/>
     </w:p>
     <w:p>
       <w:r>
@@ -5439,7 +5771,13 @@
         <w:t>ten Sie einen API-Benutzernamen, das API-Passwort sowie die Signatur.</w:t>
       </w:r>
       <w:r>
-        <w:t xml:space="preserve"> Tragen Sie diese Angaben hier ein.</w:t>
+        <w:t xml:space="preserve"> Tragen Sie diese Angaben hier ein</w:t>
+      </w:r>
+      <w:r>
+        <w:t xml:space="preserve"> und fügen Sie die für PayPal verwendete E-Mail-Adresse hinzu</w:t>
+      </w:r>
+      <w:r>
+        <w:t>.</w:t>
       </w:r>
     </w:p>
     <w:p>
@@ -5450,14 +5788,14 @@
           <w:lang w:val="de-DE"/>
         </w:rPr>
       </w:pPr>
-      <w:bookmarkStart w:id="81" w:name="_Toc369536290"/>
+      <w:bookmarkStart w:id="83" w:name="_Toc370288460"/>
       <w:r>
         <w:rPr>
           <w:lang w:val="de-DE"/>
         </w:rPr>
         <w:t>Einstellungen für Entwicklung</w:t>
       </w:r>
-      <w:bookmarkEnd w:id="81"/>
+      <w:bookmarkEnd w:id="83"/>
     </w:p>
     <w:p>
       <w:r>
@@ -5496,7 +5834,7 @@
       <w:r>
         <w:t>das Logging eingeschaltet werden.</w:t>
       </w:r>
-      <w:bookmarkEnd w:id="75"/>
+      <w:bookmarkEnd w:id="76"/>
     </w:p>
     <w:p>
       <w:pPr>
@@ -5513,7 +5851,7 @@
           <w:lang w:val="de-DE"/>
         </w:rPr>
       </w:pPr>
-      <w:bookmarkStart w:id="82" w:name="_Toc369536291"/>
+      <w:bookmarkStart w:id="84" w:name="_Toc370288461"/>
       <w:r>
         <w:rPr>
           <w:lang w:val="de-DE"/>
@@ -5521,18 +5859,18 @@
         <w:lastRenderedPageBreak/>
         <w:t>Funktionsbeschreibung</w:t>
       </w:r>
-      <w:bookmarkEnd w:id="82"/>
+      <w:bookmarkEnd w:id="84"/>
     </w:p>
     <w:p>
       <w:pPr>
         <w:pStyle w:val="berschrift2"/>
         <w:ind w:hanging="1997"/>
       </w:pPr>
-      <w:bookmarkStart w:id="83" w:name="_Toc369536292"/>
+      <w:bookmarkStart w:id="85" w:name="_Toc370288462"/>
       <w:r>
         <w:t>PayPal im Bestellprozess</w:t>
       </w:r>
-      <w:bookmarkEnd w:id="83"/>
+      <w:bookmarkEnd w:id="85"/>
     </w:p>
     <w:p/>
     <w:p>
@@ -6570,15 +6908,7 @@
                                 <w:sz w:val="16"/>
                                 <w:szCs w:val="16"/>
                               </w:rPr>
-                              <w:t>:</w:t>
-                            </w:r>
-                            <w:r>
-                              <w:rPr>
-                                <w:color w:val="auto"/>
-                                <w:sz w:val="16"/>
-                                <w:szCs w:val="16"/>
-                              </w:rPr>
-                              <w:t xml:space="preserve"> PayPal-Zahlungsseite</w:t>
+                              <w:t>: PayPal-Zahlungsseite</w:t>
                             </w:r>
                           </w:p>
                         </w:txbxContent>
@@ -6669,15 +6999,7 @@
                           <w:sz w:val="16"/>
                           <w:szCs w:val="16"/>
                         </w:rPr>
-                        <w:t>:</w:t>
-                      </w:r>
-                      <w:r>
-                        <w:rPr>
-                          <w:color w:val="auto"/>
-                          <w:sz w:val="16"/>
-                          <w:szCs w:val="16"/>
-                        </w:rPr>
-                        <w:t xml:space="preserve"> PayPal-Zahlungsseite</w:t>
+                        <w:t>: PayPal-Zahlungsseite</w:t>
                       </w:r>
                     </w:p>
                   </w:txbxContent>
@@ -6859,12 +7181,12 @@
         <w:pStyle w:val="berschrift2"/>
         <w:ind w:hanging="1997"/>
       </w:pPr>
-      <w:bookmarkStart w:id="84" w:name="_Toc369536293"/>
+      <w:bookmarkStart w:id="86" w:name="_Toc370288463"/>
       <w:r>
         <w:lastRenderedPageBreak/>
         <w:t>PayPal bei der Bestellung</w:t>
       </w:r>
-      <w:bookmarkEnd w:id="84"/>
+      <w:bookmarkEnd w:id="86"/>
     </w:p>
     <w:p>
       <w:r>
@@ -6975,15 +7297,7 @@
                                 <w:sz w:val="16"/>
                                 <w:szCs w:val="16"/>
                               </w:rPr>
-                              <w:t xml:space="preserve">: </w:t>
-                            </w:r>
-                            <w:r>
-                              <w:rPr>
-                                <w:color w:val="auto"/>
-                                <w:sz w:val="16"/>
-                                <w:szCs w:val="16"/>
-                              </w:rPr>
-                              <w:t>Bestellung</w:t>
+                              <w:t>: Bestellung</w:t>
                             </w:r>
                             <w:r>
                               <w:rPr>
@@ -7090,15 +7404,7 @@
                           <w:sz w:val="16"/>
                           <w:szCs w:val="16"/>
                         </w:rPr>
-                        <w:t xml:space="preserve">: </w:t>
-                      </w:r>
-                      <w:r>
-                        <w:rPr>
-                          <w:color w:val="auto"/>
-                          <w:sz w:val="16"/>
-                          <w:szCs w:val="16"/>
-                        </w:rPr>
-                        <w:t>Bestellung</w:t>
+                        <w:t>: Bestellung</w:t>
                       </w:r>
                       <w:r>
                         <w:rPr>
@@ -7459,14 +7765,14 @@
           <w:lang w:val="de-DE"/>
         </w:rPr>
       </w:pPr>
-      <w:bookmarkStart w:id="85" w:name="_Toc369536294"/>
+      <w:bookmarkStart w:id="87" w:name="_Toc370288464"/>
       <w:r>
         <w:rPr>
           <w:lang w:val="de-DE"/>
         </w:rPr>
         <w:t>Hinweise</w:t>
       </w:r>
-      <w:bookmarkEnd w:id="85"/>
+      <w:bookmarkEnd w:id="87"/>
     </w:p>
     <w:p>
       <w:pPr>
@@ -7479,14 +7785,14 @@
           <w:lang w:val="de-DE"/>
         </w:rPr>
       </w:pPr>
-      <w:bookmarkStart w:id="86" w:name="_Toc369536295"/>
+      <w:bookmarkStart w:id="88" w:name="_Toc370288465"/>
       <w:r>
         <w:rPr>
           <w:lang w:val="de-DE"/>
         </w:rPr>
         <w:t>Änderungen an PayPal-Logos</w:t>
       </w:r>
-      <w:bookmarkEnd w:id="86"/>
+      <w:bookmarkEnd w:id="88"/>
     </w:p>
     <w:p>
       <w:r>
@@ -7661,10 +7967,16 @@
                             <w:t xml:space="preserve"> | </w:t>
                           </w:r>
                           <w:r>
-                            <w:t>Version: 3.0.</w:t>
+                            <w:t xml:space="preserve">Version: </w:t>
                           </w:r>
                           <w:r>
-                            <w:t>1</w:t>
+                            <w:t>3.1</w:t>
+                          </w:r>
+                          <w:r>
+                            <w:t>.</w:t>
+                          </w:r>
+                          <w:r>
+                            <w:t>0</w:t>
                           </w:r>
                         </w:p>
                         <w:p>
@@ -7780,10 +8092,16 @@
                       <w:t xml:space="preserve"> | </w:t>
                     </w:r>
                     <w:r>
-                      <w:t>Version: 3.0.</w:t>
+                      <w:t xml:space="preserve">Version: </w:t>
                     </w:r>
                     <w:r>
-                      <w:t>1</w:t>
+                      <w:t>3.1</w:t>
+                    </w:r>
+                    <w:r>
+                      <w:t>.</w:t>
+                    </w:r>
+                    <w:r>
+                      <w:t>0</w:t>
                     </w:r>
                   </w:p>
                   <w:p>
@@ -7954,14 +8272,27 @@
                           <w:r>
                             <w:t>/</w:t>
                           </w:r>
-                          <w:fldSimple w:instr=" NUMPAGES  ">
-                            <w:r>
-                              <w:rPr>
-                                <w:noProof/>
-                              </w:rPr>
-                              <w:t>16</w:t>
-                            </w:r>
-                          </w:fldSimple>
+                          <w:r>
+                            <w:fldChar w:fldCharType="begin"/>
+                          </w:r>
+                          <w:r>
+                            <w:instrText xml:space="preserve"> NUMPAGES  </w:instrText>
+                          </w:r>
+                          <w:r>
+                            <w:fldChar w:fldCharType="separate"/>
+                          </w:r>
+                          <w:r>
+                            <w:rPr>
+                              <w:noProof/>
+                            </w:rPr>
+                            <w:t>16</w:t>
+                          </w:r>
+                          <w:r>
+                            <w:rPr>
+                              <w:noProof/>
+                            </w:rPr>
+                            <w:fldChar w:fldCharType="end"/>
+                          </w:r>
                         </w:p>
                         <w:p>
                           <w:pPr>
@@ -8018,14 +8349,27 @@
                     <w:r>
                       <w:t>/</w:t>
                     </w:r>
-                    <w:fldSimple w:instr=" NUMPAGES  ">
-                      <w:r>
-                        <w:rPr>
-                          <w:noProof/>
-                        </w:rPr>
-                        <w:t>16</w:t>
-                      </w:r>
-                    </w:fldSimple>
+                    <w:r>
+                      <w:fldChar w:fldCharType="begin"/>
+                    </w:r>
+                    <w:r>
+                      <w:instrText xml:space="preserve"> NUMPAGES  </w:instrText>
+                    </w:r>
+                    <w:r>
+                      <w:fldChar w:fldCharType="separate"/>
+                    </w:r>
+                    <w:r>
+                      <w:rPr>
+                        <w:noProof/>
+                      </w:rPr>
+                      <w:t>16</w:t>
+                    </w:r>
+                    <w:r>
+                      <w:rPr>
+                        <w:noProof/>
+                      </w:rPr>
+                      <w:fldChar w:fldCharType="end"/>
+                    </w:r>
                   </w:p>
                   <w:p>
                     <w:pPr>
@@ -8181,10 +8525,16 @@
                             <w:t xml:space="preserve"> | </w:t>
                           </w:r>
                           <w:r>
-                            <w:t>Version: 3.0.</w:t>
+                            <w:t>Version: 3.</w:t>
                           </w:r>
                           <w:r>
                             <w:t>1</w:t>
+                          </w:r>
+                          <w:r>
+                            <w:t>.</w:t>
+                          </w:r>
+                          <w:r>
+                            <w:t>0</w:t>
                           </w:r>
                         </w:p>
                         <w:p>
@@ -8240,10 +8590,16 @@
                       <w:t xml:space="preserve"> | </w:t>
                     </w:r>
                     <w:r>
-                      <w:t>Version: 3.0.</w:t>
+                      <w:t>Version: 3.</w:t>
                     </w:r>
                     <w:r>
                       <w:t>1</w:t>
+                    </w:r>
+                    <w:r>
+                      <w:t>.</w:t>
+                    </w:r>
+                    <w:r>
+                      <w:t>0</w:t>
                     </w:r>
                   </w:p>
                   <w:p>
@@ -14251,7 +14607,7 @@
 </file>
 
 <file path=customXml/itemProps1.xml><?xml version="1.0" encoding="utf-8"?>
-<ds:datastoreItem xmlns:ds="http://schemas.openxmlformats.org/officeDocument/2006/customXml" ds:itemID="{C750F6FC-8B76-46DB-856F-86574D673F75}">
+<ds:datastoreItem xmlns:ds="http://schemas.openxmlformats.org/officeDocument/2006/customXml" ds:itemID="{F3286E09-71B8-4F34-8512-0FB53E111BFB}">
   <ds:schemaRefs>
     <ds:schemaRef ds:uri="http://schemas.openxmlformats.org/officeDocument/2006/bibliography"/>
   </ds:schemaRefs>

</xml_diff>

<commit_message>
Small corrections in user manuals (from jurgen)
</commit_message>
<xml_diff>
--- a/documentation/UserManual_de.docx
+++ b/documentation/UserManual_de.docx
@@ -314,10 +314,10 @@
       <w:bookmarkStart w:id="9" w:name="_Toc223771708"/>
       <w:bookmarkStart w:id="10" w:name="_Toc223935712"/>
       <w:bookmarkStart w:id="11" w:name="_Toc230412497"/>
-      <w:bookmarkStart w:id="12" w:name="_Toc158887473"/>
-      <w:bookmarkStart w:id="13" w:name="_Toc165112074"/>
-      <w:bookmarkStart w:id="14" w:name="_Toc185061114"/>
-      <w:bookmarkStart w:id="15" w:name="_Toc370288438"/>
+      <w:bookmarkStart w:id="12" w:name="_Toc370288438"/>
+      <w:bookmarkStart w:id="13" w:name="_Toc158887473"/>
+      <w:bookmarkStart w:id="14" w:name="_Toc165112074"/>
+      <w:bookmarkStart w:id="15" w:name="_Toc185061114"/>
       <w:r>
         <w:rPr>
           <w:lang w:val="de-DE"/>
@@ -332,7 +332,7 @@
       <w:bookmarkEnd w:id="9"/>
       <w:bookmarkEnd w:id="10"/>
       <w:bookmarkEnd w:id="11"/>
-      <w:bookmarkEnd w:id="15"/>
+      <w:bookmarkEnd w:id="12"/>
     </w:p>
     <w:p>
       <w:r>
@@ -409,9 +409,9 @@
         </w:rPr>
         <w:t>Impressum</w:t>
       </w:r>
-      <w:bookmarkEnd w:id="12"/>
       <w:bookmarkEnd w:id="13"/>
       <w:bookmarkEnd w:id="14"/>
+      <w:bookmarkEnd w:id="15"/>
       <w:bookmarkEnd w:id="16"/>
     </w:p>
     <w:p>
@@ -4291,75 +4291,6 @@
         </w:numPr>
       </w:pPr>
       <w:r>
-        <w:t xml:space="preserve">Gehen Sie zu </w:t>
-      </w:r>
-      <w:r>
-        <w:rPr>
-          <w:rStyle w:val="EingabefelderundNavigationsschritteZchn"/>
-        </w:rPr>
-        <w:t>Shopeinstellungen</w:t>
-      </w:r>
-      <w:r>
-        <w:t xml:space="preserve"> -&gt; </w:t>
-      </w:r>
-      <w:r>
-        <w:rPr>
-          <w:rStyle w:val="EingabefelderundNavigationsschritteZchn"/>
-        </w:rPr>
-        <w:t>Zahlungsarten</w:t>
-      </w:r>
-      <w:r>
-        <w:t>.</w:t>
-      </w:r>
-    </w:p>
-    <w:p>
-      <w:pPr>
-        <w:pStyle w:val="Listenabsatz"/>
-        <w:numPr>
-          <w:ilvl w:val="0"/>
-          <w:numId w:val="37"/>
-        </w:numPr>
-      </w:pPr>
-      <w:r>
-        <w:t xml:space="preserve">Wählen Sie die Zahlungsart PayPal aus und ändern Sie den </w:t>
-      </w:r>
-      <w:r>
-        <w:rPr>
-          <w:rStyle w:val="EingabefelderundNavigationsschritteZchn"/>
-        </w:rPr>
-        <w:t>Einkaufswert (€)</w:t>
-      </w:r>
-      <w:r>
-        <w:t xml:space="preserve"> in </w:t>
-      </w:r>
-      <w:r>
-        <w:rPr>
-          <w:rStyle w:val="EingabefelderundNavigationsschritteZchn"/>
-        </w:rPr>
-        <w:t>0</w:t>
-      </w:r>
-      <w:r>
-        <w:t xml:space="preserve"> bis </w:t>
-      </w:r>
-      <w:r>
-        <w:rPr>
-          <w:rStyle w:val="EingabefelderundNavigationsschritteZchn"/>
-        </w:rPr>
-        <w:t>10000</w:t>
-      </w:r>
-      <w:r>
-        <w:t>.</w:t>
-      </w:r>
-    </w:p>
-    <w:p>
-      <w:pPr>
-        <w:pStyle w:val="Listenabsatz"/>
-        <w:numPr>
-          <w:ilvl w:val="0"/>
-          <w:numId w:val="37"/>
-        </w:numPr>
-      </w:pPr>
-      <w:r>
         <w:t xml:space="preserve">Löschen Sie das Verzeichnis </w:t>
       </w:r>
       <w:r>
@@ -4830,7 +4761,19 @@
         <w:rPr>
           <w:rStyle w:val="DateinamenundPfadeZchn"/>
         </w:rPr>
-        <w:t>/modules/oe/oepaypal/out/admin</w:t>
+        <w:t>/modules/oe/oepaypal/</w:t>
+      </w:r>
+      <w:r>
+        <w:rPr>
+          <w:rStyle w:val="DateinamenundPfadeZchn"/>
+        </w:rPr>
+        <w:t>views</w:t>
+      </w:r>
+      <w:r>
+        <w:rPr>
+          <w:rStyle w:val="DateinamenundPfadeZchn"/>
+        </w:rPr>
+        <w:t>/admin</w:t>
       </w:r>
     </w:p>
     <w:p>
@@ -4857,7 +4800,21 @@
         <w:rPr>
           <w:rStyle w:val="DateinamenundPfadeZchn"/>
         </w:rPr>
-        <w:t>/modules/oe/oepaypal/out/blocks</w:t>
+        <w:t>/modules/oe/oepaypal/</w:t>
+      </w:r>
+      <w:r>
+        <w:rPr>
+          <w:rStyle w:val="DateinamenundPfadeZchn"/>
+        </w:rPr>
+        <w:t>views</w:t>
+      </w:r>
+      <w:bookmarkStart w:id="57" w:name="_GoBack"/>
+      <w:bookmarkEnd w:id="57"/>
+      <w:r>
+        <w:rPr>
+          <w:rStyle w:val="DateinamenundPfadeZchn"/>
+        </w:rPr>
+        <w:t>/blocks</w:t>
       </w:r>
     </w:p>
     <w:p/>
@@ -4910,23 +4867,22 @@
           <w:lang w:val="de-DE"/>
         </w:rPr>
       </w:pPr>
-      <w:bookmarkStart w:id="57" w:name="_Toc337651802"/>
-      <w:bookmarkStart w:id="58" w:name="_Toc349642080"/>
-      <w:bookmarkStart w:id="59" w:name="_Toc349643159"/>
-      <w:bookmarkStart w:id="60" w:name="_Toc354657457"/>
-      <w:bookmarkStart w:id="61" w:name="_Toc355611719"/>
-      <w:bookmarkStart w:id="62" w:name="_Toc363138684"/>
-      <w:bookmarkStart w:id="63" w:name="_Toc363138704"/>
-      <w:bookmarkStart w:id="64" w:name="_Toc367197250"/>
-      <w:bookmarkStart w:id="65" w:name="_Toc367275686"/>
-      <w:bookmarkStart w:id="66" w:name="_Toc368046718"/>
-      <w:bookmarkStart w:id="67" w:name="_Toc368047572"/>
-      <w:bookmarkStart w:id="68" w:name="_Toc368048483"/>
-      <w:bookmarkStart w:id="69" w:name="_Toc368386939"/>
-      <w:bookmarkStart w:id="70" w:name="_Ref196626926"/>
-      <w:bookmarkStart w:id="71" w:name="_Ref196626940"/>
+      <w:bookmarkStart w:id="58" w:name="_Toc337651802"/>
+      <w:bookmarkStart w:id="59" w:name="_Toc349642080"/>
+      <w:bookmarkStart w:id="60" w:name="_Toc349643159"/>
+      <w:bookmarkStart w:id="61" w:name="_Toc354657457"/>
+      <w:bookmarkStart w:id="62" w:name="_Toc355611719"/>
+      <w:bookmarkStart w:id="63" w:name="_Toc363138684"/>
+      <w:bookmarkStart w:id="64" w:name="_Toc363138704"/>
+      <w:bookmarkStart w:id="65" w:name="_Toc367197250"/>
+      <w:bookmarkStart w:id="66" w:name="_Toc367275686"/>
+      <w:bookmarkStart w:id="67" w:name="_Toc368046718"/>
+      <w:bookmarkStart w:id="68" w:name="_Toc368047572"/>
+      <w:bookmarkStart w:id="69" w:name="_Toc368048483"/>
+      <w:bookmarkStart w:id="70" w:name="_Toc368386939"/>
+      <w:bookmarkStart w:id="71" w:name="_Ref196626926"/>
       <w:bookmarkStart w:id="72" w:name="_Toc370288450"/>
-      <w:bookmarkEnd w:id="57"/>
+      <w:bookmarkStart w:id="73" w:name="_Ref196626940"/>
       <w:bookmarkEnd w:id="58"/>
       <w:bookmarkEnd w:id="59"/>
       <w:bookmarkEnd w:id="60"/>
@@ -4939,13 +4895,14 @@
       <w:bookmarkEnd w:id="67"/>
       <w:bookmarkEnd w:id="68"/>
       <w:bookmarkEnd w:id="69"/>
+      <w:bookmarkEnd w:id="70"/>
       <w:r>
         <w:rPr>
           <w:lang w:val="de-DE"/>
         </w:rPr>
         <w:t xml:space="preserve">Modul </w:t>
       </w:r>
-      <w:bookmarkEnd w:id="70"/>
+      <w:bookmarkEnd w:id="71"/>
       <w:r>
         <w:rPr>
           <w:lang w:val="de-DE"/>
@@ -4988,12 +4945,12 @@
         <w:pStyle w:val="berschrift2"/>
         <w:ind w:hanging="1997"/>
       </w:pPr>
-      <w:bookmarkStart w:id="73" w:name="_Toc370288451"/>
+      <w:bookmarkStart w:id="74" w:name="_Toc370288451"/>
       <w:r>
         <w:t>Temporäre Dateien löschen</w:t>
       </w:r>
-      <w:bookmarkEnd w:id="71"/>
       <w:bookmarkEnd w:id="73"/>
+      <w:bookmarkEnd w:id="74"/>
     </w:p>
     <w:p>
       <w:r>
@@ -5033,11 +4990,11 @@
       <w:pPr>
         <w:pStyle w:val="berschrift1"/>
       </w:pPr>
-      <w:bookmarkStart w:id="74" w:name="_Toc370288452"/>
+      <w:bookmarkStart w:id="75" w:name="_Toc370288452"/>
       <w:r>
         <w:t>Konfiguration</w:t>
       </w:r>
-      <w:bookmarkEnd w:id="74"/>
+      <w:bookmarkEnd w:id="75"/>
     </w:p>
     <w:p>
       <w:r>
@@ -5072,18 +5029,18 @@
         <w:pStyle w:val="berschrift2"/>
         <w:ind w:hanging="1997"/>
       </w:pPr>
-      <w:bookmarkStart w:id="75" w:name="_Toc370288453"/>
+      <w:bookmarkStart w:id="76" w:name="_Toc370288453"/>
       <w:r>
         <w:t>Zahlungsart PayPal einrichten</w:t>
       </w:r>
-      <w:bookmarkEnd w:id="75"/>
-    </w:p>
-    <w:p>
-      <w:r>
-        <w:t>Konfigurieren Sie die Zahlungsart nach Ihren Wünschen. Vergessen Sie nicht, die Zahlungsart in den Versandarten zu hinterlegen!</w:t>
-      </w:r>
-      <w:r>
-        <w:t xml:space="preserve"> </w:t>
+      <w:bookmarkEnd w:id="76"/>
+    </w:p>
+    <w:p>
+      <w:pPr>
+        <w:ind w:left="360"/>
+      </w:pPr>
+      <w:r>
+        <w:t xml:space="preserve">Konfigurieren Sie die Zahlungsart nach Ihren Wünschen. </w:t>
       </w:r>
       <w:r>
         <w:t xml:space="preserve">Detaillierte </w:t>
@@ -5100,10 +5057,57 @@
       <w:r>
         <w:t>.</w:t>
       </w:r>
+      <w:r>
+        <w:t xml:space="preserve"> Ä</w:t>
+      </w:r>
+      <w:r>
+        <w:t xml:space="preserve">ndern Sie </w:t>
+      </w:r>
+      <w:r>
+        <w:t xml:space="preserve">bitte ggf. </w:t>
+      </w:r>
+      <w:r>
+        <w:t xml:space="preserve">den </w:t>
+      </w:r>
+      <w:r>
+        <w:rPr>
+          <w:rStyle w:val="EingabefelderundNavigationsschritteZchn"/>
+        </w:rPr>
+        <w:t>Einkaufswert (€)</w:t>
+      </w:r>
+      <w:r>
+        <w:t xml:space="preserve"> in </w:t>
+      </w:r>
+      <w:r>
+        <w:rPr>
+          <w:rStyle w:val="EingabefelderundNavigationsschritteZchn"/>
+          <w:b w:val="0"/>
+        </w:rPr>
+        <w:t>0</w:t>
+      </w:r>
+      <w:r>
+        <w:t xml:space="preserve"> bis </w:t>
+      </w:r>
+      <w:r>
+        <w:rPr>
+          <w:rStyle w:val="EingabefelderundNavigationsschritteZchn"/>
+          <w:b w:val="0"/>
+        </w:rPr>
+        <w:t>10000</w:t>
+      </w:r>
+      <w:r>
+        <w:t>.</w:t>
+      </w:r>
+    </w:p>
+    <w:p>
+      <w:pPr>
+        <w:ind w:left="360"/>
+      </w:pPr>
     </w:p>
     <w:p/>
     <w:p>
       <w:r>
+        <w:lastRenderedPageBreak/>
         <w:t>In einer Standardinstallation des Shops kann PayPal in nur zwei Schritten eingerichtet werden:</w:t>
       </w:r>
     </w:p>
@@ -5116,7 +5120,6 @@
         </w:numPr>
       </w:pPr>
       <w:r>
-        <w:lastRenderedPageBreak/>
         <w:t xml:space="preserve">Unter </w:t>
       </w:r>
       <w:r>
@@ -5218,8 +5221,8 @@
         <w:pStyle w:val="berschrift2"/>
         <w:ind w:hanging="1997"/>
       </w:pPr>
-      <w:bookmarkStart w:id="76" w:name="_Ref231203733"/>
       <w:bookmarkStart w:id="77" w:name="_Toc370288454"/>
+      <w:bookmarkStart w:id="78" w:name="_Ref231203733"/>
       <w:r>
         <w:t>Modul</w:t>
       </w:r>
@@ -5288,11 +5291,11 @@
       <w:pPr>
         <w:pStyle w:val="berschrift3"/>
       </w:pPr>
-      <w:bookmarkStart w:id="78" w:name="_Toc370288455"/>
+      <w:bookmarkStart w:id="79" w:name="_Toc370288455"/>
       <w:r>
         <w:t>Integration von PayPal</w:t>
       </w:r>
-      <w:bookmarkEnd w:id="78"/>
+      <w:bookmarkEnd w:id="79"/>
     </w:p>
     <w:p>
       <w:pPr>
@@ -5314,14 +5317,14 @@
       <w:pPr>
         <w:pStyle w:val="berschrift3"/>
       </w:pPr>
-      <w:bookmarkStart w:id="79" w:name="_Toc370288456"/>
+      <w:bookmarkStart w:id="80" w:name="_Toc370288456"/>
       <w:r>
         <w:t>A</w:t>
       </w:r>
       <w:r>
         <w:t>nzeige auf PayPal-Zahlungsseite</w:t>
       </w:r>
-      <w:bookmarkEnd w:id="79"/>
+      <w:bookmarkEnd w:id="80"/>
     </w:p>
     <w:p/>
     <w:p>
@@ -5505,12 +5508,12 @@
         <w:pStyle w:val="berschrift3"/>
         <w:ind w:left="737" w:hanging="737"/>
       </w:pPr>
-      <w:bookmarkStart w:id="80" w:name="_Toc370288457"/>
+      <w:bookmarkStart w:id="81" w:name="_Toc370288457"/>
       <w:r>
         <w:lastRenderedPageBreak/>
         <w:t>Warenkorb auf PayPal-Zahlungsseite</w:t>
       </w:r>
-      <w:bookmarkEnd w:id="80"/>
+      <w:bookmarkEnd w:id="81"/>
     </w:p>
     <w:p>
       <w:r>
@@ -5585,11 +5588,11 @@
         <w:pStyle w:val="berschrift3"/>
         <w:ind w:left="737" w:hanging="737"/>
       </w:pPr>
-      <w:bookmarkStart w:id="81" w:name="_Toc370288458"/>
+      <w:bookmarkStart w:id="82" w:name="_Toc370288458"/>
       <w:r>
         <w:t>Geldeinzug</w:t>
       </w:r>
-      <w:bookmarkEnd w:id="81"/>
+      <w:bookmarkEnd w:id="82"/>
     </w:p>
     <w:p>
       <w:r>
@@ -5700,11 +5703,11 @@
         <w:pStyle w:val="berschrift3"/>
         <w:ind w:left="737" w:hanging="737"/>
       </w:pPr>
-      <w:bookmarkStart w:id="82" w:name="_Toc370288459"/>
+      <w:bookmarkStart w:id="83" w:name="_Toc370288459"/>
       <w:r>
         <w:t>API-Berechtigung</w:t>
       </w:r>
-      <w:bookmarkEnd w:id="82"/>
+      <w:bookmarkEnd w:id="83"/>
     </w:p>
     <w:p>
       <w:r>
@@ -5788,14 +5791,14 @@
           <w:lang w:val="de-DE"/>
         </w:rPr>
       </w:pPr>
-      <w:bookmarkStart w:id="83" w:name="_Toc370288460"/>
+      <w:bookmarkStart w:id="84" w:name="_Toc370288460"/>
       <w:r>
         <w:rPr>
           <w:lang w:val="de-DE"/>
         </w:rPr>
         <w:t>Einstellungen für Entwicklung</w:t>
       </w:r>
-      <w:bookmarkEnd w:id="83"/>
+      <w:bookmarkEnd w:id="84"/>
     </w:p>
     <w:p>
       <w:r>
@@ -5834,7 +5837,7 @@
       <w:r>
         <w:t>das Logging eingeschaltet werden.</w:t>
       </w:r>
-      <w:bookmarkEnd w:id="76"/>
+      <w:bookmarkEnd w:id="78"/>
     </w:p>
     <w:p>
       <w:pPr>
@@ -5851,7 +5854,7 @@
           <w:lang w:val="de-DE"/>
         </w:rPr>
       </w:pPr>
-      <w:bookmarkStart w:id="84" w:name="_Toc370288461"/>
+      <w:bookmarkStart w:id="85" w:name="_Toc370288461"/>
       <w:r>
         <w:rPr>
           <w:lang w:val="de-DE"/>
@@ -5859,18 +5862,18 @@
         <w:lastRenderedPageBreak/>
         <w:t>Funktionsbeschreibung</w:t>
       </w:r>
-      <w:bookmarkEnd w:id="84"/>
+      <w:bookmarkEnd w:id="85"/>
     </w:p>
     <w:p>
       <w:pPr>
         <w:pStyle w:val="berschrift2"/>
         <w:ind w:hanging="1997"/>
       </w:pPr>
-      <w:bookmarkStart w:id="85" w:name="_Toc370288462"/>
+      <w:bookmarkStart w:id="86" w:name="_Toc370288462"/>
       <w:r>
         <w:t>PayPal im Bestellprozess</w:t>
       </w:r>
-      <w:bookmarkEnd w:id="85"/>
+      <w:bookmarkEnd w:id="86"/>
     </w:p>
     <w:p/>
     <w:p>
@@ -7181,12 +7184,12 @@
         <w:pStyle w:val="berschrift2"/>
         <w:ind w:hanging="1997"/>
       </w:pPr>
-      <w:bookmarkStart w:id="86" w:name="_Toc370288463"/>
+      <w:bookmarkStart w:id="87" w:name="_Toc370288463"/>
       <w:r>
         <w:lastRenderedPageBreak/>
         <w:t>PayPal bei der Bestellung</w:t>
       </w:r>
-      <w:bookmarkEnd w:id="86"/>
+      <w:bookmarkEnd w:id="87"/>
     </w:p>
     <w:p>
       <w:r>
@@ -7765,14 +7768,14 @@
           <w:lang w:val="de-DE"/>
         </w:rPr>
       </w:pPr>
-      <w:bookmarkStart w:id="87" w:name="_Toc370288464"/>
+      <w:bookmarkStart w:id="88" w:name="_Toc370288464"/>
       <w:r>
         <w:rPr>
           <w:lang w:val="de-DE"/>
         </w:rPr>
         <w:t>Hinweise</w:t>
       </w:r>
-      <w:bookmarkEnd w:id="87"/>
+      <w:bookmarkEnd w:id="88"/>
     </w:p>
     <w:p>
       <w:pPr>
@@ -7785,14 +7788,14 @@
           <w:lang w:val="de-DE"/>
         </w:rPr>
       </w:pPr>
-      <w:bookmarkStart w:id="88" w:name="_Toc370288465"/>
+      <w:bookmarkStart w:id="89" w:name="_Toc370288465"/>
       <w:r>
         <w:rPr>
           <w:lang w:val="de-DE"/>
         </w:rPr>
         <w:t>Änderungen an PayPal-Logos</w:t>
       </w:r>
-      <w:bookmarkEnd w:id="88"/>
+      <w:bookmarkEnd w:id="89"/>
     </w:p>
     <w:p>
       <w:r>
@@ -8272,27 +8275,14 @@
                           <w:r>
                             <w:t>/</w:t>
                           </w:r>
-                          <w:r>
-                            <w:fldChar w:fldCharType="begin"/>
-                          </w:r>
-                          <w:r>
-                            <w:instrText xml:space="preserve"> NUMPAGES  </w:instrText>
-                          </w:r>
-                          <w:r>
-                            <w:fldChar w:fldCharType="separate"/>
-                          </w:r>
-                          <w:r>
-                            <w:rPr>
-                              <w:noProof/>
-                            </w:rPr>
-                            <w:t>16</w:t>
-                          </w:r>
-                          <w:r>
-                            <w:rPr>
-                              <w:noProof/>
-                            </w:rPr>
-                            <w:fldChar w:fldCharType="end"/>
-                          </w:r>
+                          <w:fldSimple w:instr=" NUMPAGES  ">
+                            <w:r>
+                              <w:rPr>
+                                <w:noProof/>
+                              </w:rPr>
+                              <w:t>16</w:t>
+                            </w:r>
+                          </w:fldSimple>
                         </w:p>
                         <w:p>
                           <w:pPr>
@@ -8349,27 +8339,14 @@
                     <w:r>
                       <w:t>/</w:t>
                     </w:r>
-                    <w:r>
-                      <w:fldChar w:fldCharType="begin"/>
-                    </w:r>
-                    <w:r>
-                      <w:instrText xml:space="preserve"> NUMPAGES  </w:instrText>
-                    </w:r>
-                    <w:r>
-                      <w:fldChar w:fldCharType="separate"/>
-                    </w:r>
-                    <w:r>
-                      <w:rPr>
-                        <w:noProof/>
-                      </w:rPr>
-                      <w:t>16</w:t>
-                    </w:r>
-                    <w:r>
-                      <w:rPr>
-                        <w:noProof/>
-                      </w:rPr>
-                      <w:fldChar w:fldCharType="end"/>
-                    </w:r>
+                    <w:fldSimple w:instr=" NUMPAGES  ">
+                      <w:r>
+                        <w:rPr>
+                          <w:noProof/>
+                        </w:rPr>
+                        <w:t>16</w:t>
+                      </w:r>
+                    </w:fldSimple>
                   </w:p>
                   <w:p>
                     <w:pPr>
@@ -9072,7 +9049,7 @@
   <w:abstractNum w:abstractNumId="1">
     <w:nsid w:val="044B54D0"/>
     <w:multiLevelType w:val="hybridMultilevel"/>
-    <w:tmpl w:val="E2FEE802"/>
+    <w:tmpl w:val="677C808A"/>
     <w:lvl w:ilvl="0" w:tplc="04070001">
       <w:start w:val="1"/>
       <w:numFmt w:val="bullet"/>
@@ -14607,7 +14584,7 @@
 </file>
 
 <file path=customXml/itemProps1.xml><?xml version="1.0" encoding="utf-8"?>
-<ds:datastoreItem xmlns:ds="http://schemas.openxmlformats.org/officeDocument/2006/customXml" ds:itemID="{F3286E09-71B8-4F34-8512-0FB53E111BFB}">
+<ds:datastoreItem xmlns:ds="http://schemas.openxmlformats.org/officeDocument/2006/customXml" ds:itemID="{685B41FB-1D35-456C-8C29-BA267CE61D25}">
   <ds:schemaRefs>
     <ds:schemaRef ds:uri="http://schemas.openxmlformats.org/officeDocument/2006/bibliography"/>
   </ds:schemaRefs>

</xml_diff>

<commit_message>
Updated user manual for PayPal 3.0.2
* changed shop and module versions
* created new screenshots
* removed re-authorization
</commit_message>
<xml_diff>
--- a/documentation/UserManual_de.docx
+++ b/documentation/UserManual_de.docx
@@ -10,6 +10,8 @@
         </w:rPr>
       </w:pPr>
       <w:bookmarkStart w:id="0" w:name="_Toc158887471"/>
+      <w:bookmarkStart w:id="1" w:name="_GoBack"/>
+      <w:bookmarkEnd w:id="1"/>
       <w:r>
         <w:rPr>
           <w:lang w:val="de-DE"/>
@@ -49,6 +51,52 @@
         <w:rPr>
           <w:lang w:val="de-DE"/>
         </w:rPr>
+      </w:pPr>
+      <w:r>
+        <w:rPr>
+          <w:lang w:val="de-DE"/>
+        </w:rPr>
+        <w:t>Benutzerhandbuch</w:t>
+      </w:r>
+      <w:r>
+        <w:rPr>
+          <w:lang w:val="de-DE"/>
+        </w:rPr>
+        <w:t xml:space="preserve"> Modul </w:t>
+      </w:r>
+      <w:r>
+        <w:rPr>
+          <w:lang w:val="de-DE"/>
+        </w:rPr>
+        <w:t>PayPal</w:t>
+      </w:r>
+    </w:p>
+    <w:p/>
+    <w:p/>
+    <w:p/>
+    <w:p/>
+    <w:p/>
+    <w:p/>
+    <w:p/>
+    <w:p/>
+    <w:p/>
+    <w:p/>
+    <w:p/>
+    <w:p>
+      <w:pPr>
+        <w:tabs>
+          <w:tab w:val="left" w:pos="5865"/>
+        </w:tabs>
+      </w:pPr>
+      <w:r>
+        <w:tab/>
+      </w:r>
+    </w:p>
+    <w:p>
+      <w:pPr>
+        <w:tabs>
+          <w:tab w:val="left" w:pos="5865"/>
+        </w:tabs>
         <w:sectPr>
           <w:headerReference w:type="default" r:id="rId8"/>
           <w:footerReference w:type="even" r:id="rId9"/>
@@ -63,34 +111,19 @@
         </w:sectPr>
       </w:pPr>
       <w:r>
+        <w:tab/>
+      </w:r>
+    </w:p>
+    <w:p>
+      <w:pPr>
+        <w:pStyle w:val="berschrift"/>
         <w:rPr>
           <w:lang w:val="de-DE"/>
         </w:rPr>
-        <w:t>Benutzerhandbuch</w:t>
-      </w:r>
-      <w:r>
-        <w:rPr>
-          <w:lang w:val="de-DE"/>
-        </w:rPr>
-        <w:t xml:space="preserve"> Modul </w:t>
-      </w:r>
-      <w:r>
-        <w:rPr>
-          <w:lang w:val="de-DE"/>
-        </w:rPr>
-        <w:t>PayPal</w:t>
-      </w:r>
-    </w:p>
-    <w:p>
-      <w:pPr>
-        <w:pStyle w:val="berschrift"/>
-        <w:rPr>
-          <w:lang w:val="de-DE"/>
-        </w:rPr>
-      </w:pPr>
-      <w:bookmarkStart w:id="1" w:name="_Toc165112072"/>
-      <w:bookmarkStart w:id="2" w:name="_Toc185061112"/>
-      <w:bookmarkStart w:id="3" w:name="_Toc369536268"/>
+      </w:pPr>
+      <w:bookmarkStart w:id="2" w:name="_Toc165112072"/>
+      <w:bookmarkStart w:id="3" w:name="_Toc185061112"/>
+      <w:bookmarkStart w:id="4" w:name="_Toc372727983"/>
       <w:r>
         <w:rPr>
           <w:lang w:val="de-DE"/>
@@ -99,13 +132,11 @@
         <w:t>Copyright</w:t>
       </w:r>
       <w:bookmarkEnd w:id="0"/>
-      <w:bookmarkEnd w:id="1"/>
       <w:bookmarkEnd w:id="2"/>
       <w:bookmarkEnd w:id="3"/>
-    </w:p>
-    <w:p>
-      <w:bookmarkStart w:id="4" w:name="_GoBack"/>
       <w:bookmarkEnd w:id="4"/>
+    </w:p>
+    <w:p>
       <w:r>
         <w:t xml:space="preserve">Copyright © </w:t>
       </w:r>
@@ -233,7 +264,7 @@
           <w:lang w:val="de-DE"/>
         </w:rPr>
       </w:pPr>
-      <w:bookmarkStart w:id="5" w:name="_Toc369536269"/>
+      <w:bookmarkStart w:id="5" w:name="_Toc372727984"/>
       <w:r>
         <w:rPr>
           <w:lang w:val="de-DE"/>
@@ -316,10 +347,10 @@
       <w:bookmarkStart w:id="10" w:name="_Toc223771708"/>
       <w:bookmarkStart w:id="11" w:name="_Toc223935712"/>
       <w:bookmarkStart w:id="12" w:name="_Toc230412497"/>
-      <w:bookmarkStart w:id="13" w:name="_Toc369536270"/>
-      <w:bookmarkStart w:id="14" w:name="_Toc158887473"/>
-      <w:bookmarkStart w:id="15" w:name="_Toc165112074"/>
-      <w:bookmarkStart w:id="16" w:name="_Toc185061114"/>
+      <w:bookmarkStart w:id="13" w:name="_Toc158887473"/>
+      <w:bookmarkStart w:id="14" w:name="_Toc165112074"/>
+      <w:bookmarkStart w:id="15" w:name="_Toc185061114"/>
+      <w:bookmarkStart w:id="16" w:name="_Toc372727985"/>
       <w:r>
         <w:rPr>
           <w:lang w:val="de-DE"/>
@@ -334,7 +365,7 @@
       <w:bookmarkEnd w:id="10"/>
       <w:bookmarkEnd w:id="11"/>
       <w:bookmarkEnd w:id="12"/>
-      <w:bookmarkEnd w:id="13"/>
+      <w:bookmarkEnd w:id="16"/>
     </w:p>
     <w:p>
       <w:r>
@@ -404,16 +435,16 @@
           <w:lang w:val="de-DE"/>
         </w:rPr>
       </w:pPr>
-      <w:bookmarkStart w:id="17" w:name="_Toc369536271"/>
+      <w:bookmarkStart w:id="17" w:name="_Toc372727986"/>
       <w:r>
         <w:rPr>
           <w:lang w:val="de-DE"/>
         </w:rPr>
         <w:t>Impressum</w:t>
       </w:r>
+      <w:bookmarkEnd w:id="13"/>
       <w:bookmarkEnd w:id="14"/>
       <w:bookmarkEnd w:id="15"/>
-      <w:bookmarkEnd w:id="16"/>
       <w:bookmarkEnd w:id="17"/>
     </w:p>
     <w:p>
@@ -494,7 +525,7 @@
       <w:bookmarkStart w:id="19" w:name="_Toc165112075"/>
       <w:bookmarkStart w:id="20" w:name="_Toc185061115"/>
       <w:bookmarkStart w:id="21" w:name="_Toc189641417"/>
-      <w:bookmarkStart w:id="22" w:name="_Toc369536272"/>
+      <w:bookmarkStart w:id="22" w:name="_Toc372727987"/>
       <w:r>
         <w:rPr>
           <w:lang w:val="de-DE"/>
@@ -557,7 +588,7 @@
         </w:rPr>
         <w:fldChar w:fldCharType="separate"/>
       </w:r>
-      <w:hyperlink w:anchor="_Toc369536268" w:history="1">
+      <w:hyperlink w:anchor="_Toc372727983" w:history="1">
         <w:r>
           <w:rPr>
             <w:rStyle w:val="Hyperlink"/>
@@ -584,7 +615,7 @@
             <w:noProof/>
             <w:webHidden/>
           </w:rPr>
-          <w:instrText xml:space="preserve"> PAGEREF _Toc369536268 \h </w:instrText>
+          <w:instrText xml:space="preserve"> PAGEREF _Toc372727983 \h </w:instrText>
         </w:r>
         <w:r>
           <w:rPr>
@@ -625,7 +656,7 @@
           <w:szCs w:val="22"/>
         </w:rPr>
       </w:pPr>
-      <w:hyperlink w:anchor="_Toc369536269" w:history="1">
+      <w:hyperlink w:anchor="_Toc372727984" w:history="1">
         <w:r>
           <w:rPr>
             <w:rStyle w:val="Hyperlink"/>
@@ -652,7 +683,7 @@
             <w:noProof/>
             <w:webHidden/>
           </w:rPr>
-          <w:instrText xml:space="preserve"> PAGEREF _Toc369536269 \h </w:instrText>
+          <w:instrText xml:space="preserve"> PAGEREF _Toc372727984 \h </w:instrText>
         </w:r>
         <w:r>
           <w:rPr>
@@ -693,7 +724,7 @@
           <w:szCs w:val="22"/>
         </w:rPr>
       </w:pPr>
-      <w:hyperlink w:anchor="_Toc369536270" w:history="1">
+      <w:hyperlink w:anchor="_Toc372727985" w:history="1">
         <w:r>
           <w:rPr>
             <w:rStyle w:val="Hyperlink"/>
@@ -720,7 +751,7 @@
             <w:noProof/>
             <w:webHidden/>
           </w:rPr>
-          <w:instrText xml:space="preserve"> PAGEREF _Toc369536270 \h </w:instrText>
+          <w:instrText xml:space="preserve"> PAGEREF _Toc372727985 \h </w:instrText>
         </w:r>
         <w:r>
           <w:rPr>
@@ -761,7 +792,7 @@
           <w:szCs w:val="22"/>
         </w:rPr>
       </w:pPr>
-      <w:hyperlink w:anchor="_Toc369536271" w:history="1">
+      <w:hyperlink w:anchor="_Toc372727986" w:history="1">
         <w:r>
           <w:rPr>
             <w:rStyle w:val="Hyperlink"/>
@@ -788,7 +819,7 @@
             <w:noProof/>
             <w:webHidden/>
           </w:rPr>
-          <w:instrText xml:space="preserve"> PAGEREF _Toc369536271 \h </w:instrText>
+          <w:instrText xml:space="preserve"> PAGEREF _Toc372727986 \h </w:instrText>
         </w:r>
         <w:r>
           <w:rPr>
@@ -829,7 +860,7 @@
           <w:szCs w:val="22"/>
         </w:rPr>
       </w:pPr>
-      <w:hyperlink w:anchor="_Toc369536272" w:history="1">
+      <w:hyperlink w:anchor="_Toc372727987" w:history="1">
         <w:r>
           <w:rPr>
             <w:rStyle w:val="Hyperlink"/>
@@ -856,7 +887,7 @@
             <w:noProof/>
             <w:webHidden/>
           </w:rPr>
-          <w:instrText xml:space="preserve"> PAGEREF _Toc369536272 \h </w:instrText>
+          <w:instrText xml:space="preserve"> PAGEREF _Toc372727987 \h </w:instrText>
         </w:r>
         <w:r>
           <w:rPr>
@@ -900,7 +931,7 @@
           <w:szCs w:val="22"/>
         </w:rPr>
       </w:pPr>
-      <w:hyperlink w:anchor="_Toc369536273" w:history="1">
+      <w:hyperlink w:anchor="_Toc372727988" w:history="1">
         <w:r>
           <w:rPr>
             <w:rStyle w:val="Hyperlink"/>
@@ -943,7 +974,7 @@
             <w:noProof/>
             <w:webHidden/>
           </w:rPr>
-          <w:instrText xml:space="preserve"> PAGEREF _Toc369536273 \h </w:instrText>
+          <w:instrText xml:space="preserve"> PAGEREF _Toc372727988 \h </w:instrText>
         </w:r>
         <w:r>
           <w:rPr>
@@ -987,7 +1018,7 @@
           <w:szCs w:val="22"/>
         </w:rPr>
       </w:pPr>
-      <w:hyperlink w:anchor="_Toc369536274" w:history="1">
+      <w:hyperlink w:anchor="_Toc372727989" w:history="1">
         <w:r>
           <w:rPr>
             <w:rStyle w:val="Hyperlink"/>
@@ -1030,7 +1061,7 @@
             <w:noProof/>
             <w:webHidden/>
           </w:rPr>
-          <w:instrText xml:space="preserve"> PAGEREF _Toc369536274 \h </w:instrText>
+          <w:instrText xml:space="preserve"> PAGEREF _Toc372727989 \h </w:instrText>
         </w:r>
         <w:r>
           <w:rPr>
@@ -1074,7 +1105,7 @@
           <w:szCs w:val="22"/>
         </w:rPr>
       </w:pPr>
-      <w:hyperlink w:anchor="_Toc369536275" w:history="1">
+      <w:hyperlink w:anchor="_Toc372727990" w:history="1">
         <w:r>
           <w:rPr>
             <w:rStyle w:val="Hyperlink"/>
@@ -1117,7 +1148,7 @@
             <w:noProof/>
             <w:webHidden/>
           </w:rPr>
-          <w:instrText xml:space="preserve"> PAGEREF _Toc369536275 \h </w:instrText>
+          <w:instrText xml:space="preserve"> PAGEREF _Toc372727990 \h </w:instrText>
         </w:r>
         <w:r>
           <w:rPr>
@@ -1158,7 +1189,7 @@
           <w:szCs w:val="22"/>
         </w:rPr>
       </w:pPr>
-      <w:hyperlink w:anchor="_Toc369536276" w:history="1">
+      <w:hyperlink w:anchor="_Toc372727991" w:history="1">
         <w:r>
           <w:rPr>
             <w:rStyle w:val="Hyperlink"/>
@@ -1201,7 +1232,7 @@
             <w:noProof/>
             <w:webHidden/>
           </w:rPr>
-          <w:instrText xml:space="preserve"> PAGEREF _Toc369536276 \h </w:instrText>
+          <w:instrText xml:space="preserve"> PAGEREF _Toc372727991 \h </w:instrText>
         </w:r>
         <w:r>
           <w:rPr>
@@ -1221,682 +1252,7 @@
             <w:noProof/>
             <w:webHidden/>
           </w:rPr>
-          <w:t>6</w:t>
-        </w:r>
-        <w:r>
-          <w:rPr>
-            <w:noProof/>
-            <w:webHidden/>
-          </w:rPr>
-          <w:fldChar w:fldCharType="end"/>
-        </w:r>
-      </w:hyperlink>
-    </w:p>
-    <w:p>
-      <w:pPr>
-        <w:pStyle w:val="Verzeichnis2"/>
-        <w:rPr>
-          <w:rFonts w:asciiTheme="minorHAnsi" w:eastAsiaTheme="minorEastAsia" w:hAnsiTheme="minorHAnsi" w:cstheme="minorBidi"/>
-          <w:noProof/>
-          <w:sz w:val="22"/>
-          <w:szCs w:val="22"/>
-        </w:rPr>
-      </w:pPr>
-      <w:hyperlink w:anchor="_Toc369536277" w:history="1">
-        <w:r>
-          <w:rPr>
-            <w:rStyle w:val="Hyperlink"/>
-            <w:noProof/>
-          </w:rPr>
-          <w:t>3.2</w:t>
-        </w:r>
-        <w:r>
-          <w:rPr>
-            <w:rFonts w:asciiTheme="minorHAnsi" w:eastAsiaTheme="minorEastAsia" w:hAnsiTheme="minorHAnsi" w:cstheme="minorBidi"/>
-            <w:noProof/>
-            <w:sz w:val="22"/>
-            <w:szCs w:val="22"/>
-          </w:rPr>
-          <w:tab/>
-        </w:r>
-        <w:r>
-          <w:rPr>
-            <w:rStyle w:val="Hyperlink"/>
-            <w:noProof/>
-          </w:rPr>
-          <w:t>Moduldateien kopieren</w:t>
-        </w:r>
-        <w:r>
-          <w:rPr>
-            <w:noProof/>
-            <w:webHidden/>
-          </w:rPr>
-          <w:tab/>
-        </w:r>
-        <w:r>
-          <w:rPr>
-            <w:noProof/>
-            <w:webHidden/>
-          </w:rPr>
-          <w:fldChar w:fldCharType="begin"/>
-        </w:r>
-        <w:r>
-          <w:rPr>
-            <w:noProof/>
-            <w:webHidden/>
-          </w:rPr>
-          <w:instrText xml:space="preserve"> PAGEREF _Toc369536277 \h </w:instrText>
-        </w:r>
-        <w:r>
-          <w:rPr>
-            <w:noProof/>
-            <w:webHidden/>
-          </w:rPr>
-        </w:r>
-        <w:r>
-          <w:rPr>
-            <w:noProof/>
-            <w:webHidden/>
-          </w:rPr>
-          <w:fldChar w:fldCharType="separate"/>
-        </w:r>
-        <w:r>
-          <w:rPr>
-            <w:noProof/>
-            <w:webHidden/>
-          </w:rPr>
           <w:t>7</w:t>
-        </w:r>
-        <w:r>
-          <w:rPr>
-            <w:noProof/>
-            <w:webHidden/>
-          </w:rPr>
-          <w:fldChar w:fldCharType="end"/>
-        </w:r>
-      </w:hyperlink>
-    </w:p>
-    <w:p>
-      <w:pPr>
-        <w:pStyle w:val="Verzeichnis2"/>
-        <w:rPr>
-          <w:rFonts w:asciiTheme="minorHAnsi" w:eastAsiaTheme="minorEastAsia" w:hAnsiTheme="minorHAnsi" w:cstheme="minorBidi"/>
-          <w:noProof/>
-          <w:sz w:val="22"/>
-          <w:szCs w:val="22"/>
-        </w:rPr>
-      </w:pPr>
-      <w:hyperlink w:anchor="_Toc369536278" w:history="1">
-        <w:r>
-          <w:rPr>
-            <w:rStyle w:val="Hyperlink"/>
-            <w:noProof/>
-          </w:rPr>
-          <w:t>3.3</w:t>
-        </w:r>
-        <w:r>
-          <w:rPr>
-            <w:rFonts w:asciiTheme="minorHAnsi" w:eastAsiaTheme="minorEastAsia" w:hAnsiTheme="minorHAnsi" w:cstheme="minorBidi"/>
-            <w:noProof/>
-            <w:sz w:val="22"/>
-            <w:szCs w:val="22"/>
-          </w:rPr>
-          <w:tab/>
-        </w:r>
-        <w:r>
-          <w:rPr>
-            <w:rStyle w:val="Hyperlink"/>
-            <w:noProof/>
-          </w:rPr>
-          <w:t>Schreibrechte von /modules/oe/oepaypal/logs ändern</w:t>
-        </w:r>
-        <w:r>
-          <w:rPr>
-            <w:noProof/>
-            <w:webHidden/>
-          </w:rPr>
-          <w:tab/>
-        </w:r>
-        <w:r>
-          <w:rPr>
-            <w:noProof/>
-            <w:webHidden/>
-          </w:rPr>
-          <w:fldChar w:fldCharType="begin"/>
-        </w:r>
-        <w:r>
-          <w:rPr>
-            <w:noProof/>
-            <w:webHidden/>
-          </w:rPr>
-          <w:instrText xml:space="preserve"> PAGEREF _Toc369536278 \h </w:instrText>
-        </w:r>
-        <w:r>
-          <w:rPr>
-            <w:noProof/>
-            <w:webHidden/>
-          </w:rPr>
-        </w:r>
-        <w:r>
-          <w:rPr>
-            <w:noProof/>
-            <w:webHidden/>
-          </w:rPr>
-          <w:fldChar w:fldCharType="separate"/>
-        </w:r>
-        <w:r>
-          <w:rPr>
-            <w:noProof/>
-            <w:webHidden/>
-          </w:rPr>
-          <w:t>7</w:t>
-        </w:r>
-        <w:r>
-          <w:rPr>
-            <w:noProof/>
-            <w:webHidden/>
-          </w:rPr>
-          <w:fldChar w:fldCharType="end"/>
-        </w:r>
-      </w:hyperlink>
-    </w:p>
-    <w:p>
-      <w:pPr>
-        <w:pStyle w:val="Verzeichnis2"/>
-        <w:rPr>
-          <w:rFonts w:asciiTheme="minorHAnsi" w:eastAsiaTheme="minorEastAsia" w:hAnsiTheme="minorHAnsi" w:cstheme="minorBidi"/>
-          <w:noProof/>
-          <w:sz w:val="22"/>
-          <w:szCs w:val="22"/>
-        </w:rPr>
-      </w:pPr>
-      <w:hyperlink w:anchor="_Toc369536279" w:history="1">
-        <w:r>
-          <w:rPr>
-            <w:rStyle w:val="Hyperlink"/>
-            <w:noProof/>
-          </w:rPr>
-          <w:t>3.4</w:t>
-        </w:r>
-        <w:r>
-          <w:rPr>
-            <w:rFonts w:asciiTheme="minorHAnsi" w:eastAsiaTheme="minorEastAsia" w:hAnsiTheme="minorHAnsi" w:cstheme="minorBidi"/>
-            <w:noProof/>
-            <w:sz w:val="22"/>
-            <w:szCs w:val="22"/>
-          </w:rPr>
-          <w:tab/>
-        </w:r>
-        <w:r>
-          <w:rPr>
-            <w:rStyle w:val="Hyperlink"/>
-            <w:noProof/>
-          </w:rPr>
-          <w:t>Templates vorbereiten</w:t>
-        </w:r>
-        <w:r>
-          <w:rPr>
-            <w:noProof/>
-            <w:webHidden/>
-          </w:rPr>
-          <w:tab/>
-        </w:r>
-        <w:r>
-          <w:rPr>
-            <w:noProof/>
-            <w:webHidden/>
-          </w:rPr>
-          <w:fldChar w:fldCharType="begin"/>
-        </w:r>
-        <w:r>
-          <w:rPr>
-            <w:noProof/>
-            <w:webHidden/>
-          </w:rPr>
-          <w:instrText xml:space="preserve"> PAGEREF _Toc369536279 \h </w:instrText>
-        </w:r>
-        <w:r>
-          <w:rPr>
-            <w:noProof/>
-            <w:webHidden/>
-          </w:rPr>
-        </w:r>
-        <w:r>
-          <w:rPr>
-            <w:noProof/>
-            <w:webHidden/>
-          </w:rPr>
-          <w:fldChar w:fldCharType="separate"/>
-        </w:r>
-        <w:r>
-          <w:rPr>
-            <w:noProof/>
-            <w:webHidden/>
-          </w:rPr>
-          <w:t>7</w:t>
-        </w:r>
-        <w:r>
-          <w:rPr>
-            <w:noProof/>
-            <w:webHidden/>
-          </w:rPr>
-          <w:fldChar w:fldCharType="end"/>
-        </w:r>
-      </w:hyperlink>
-    </w:p>
-    <w:p>
-      <w:pPr>
-        <w:pStyle w:val="Verzeichnis2"/>
-        <w:rPr>
-          <w:rFonts w:asciiTheme="minorHAnsi" w:eastAsiaTheme="minorEastAsia" w:hAnsiTheme="minorHAnsi" w:cstheme="minorBidi"/>
-          <w:noProof/>
-          <w:sz w:val="22"/>
-          <w:szCs w:val="22"/>
-        </w:rPr>
-      </w:pPr>
-      <w:hyperlink w:anchor="_Toc369536280" w:history="1">
-        <w:r>
-          <w:rPr>
-            <w:rStyle w:val="Hyperlink"/>
-            <w:noProof/>
-          </w:rPr>
-          <w:t>3.5</w:t>
-        </w:r>
-        <w:r>
-          <w:rPr>
-            <w:rFonts w:asciiTheme="minorHAnsi" w:eastAsiaTheme="minorEastAsia" w:hAnsiTheme="minorHAnsi" w:cstheme="minorBidi"/>
-            <w:noProof/>
-            <w:sz w:val="22"/>
-            <w:szCs w:val="22"/>
-          </w:rPr>
-          <w:tab/>
-        </w:r>
-        <w:r>
-          <w:rPr>
-            <w:rStyle w:val="Hyperlink"/>
-            <w:noProof/>
-          </w:rPr>
-          <w:t>Modul aktivieren</w:t>
-        </w:r>
-        <w:r>
-          <w:rPr>
-            <w:noProof/>
-            <w:webHidden/>
-          </w:rPr>
-          <w:tab/>
-        </w:r>
-        <w:r>
-          <w:rPr>
-            <w:noProof/>
-            <w:webHidden/>
-          </w:rPr>
-          <w:fldChar w:fldCharType="begin"/>
-        </w:r>
-        <w:r>
-          <w:rPr>
-            <w:noProof/>
-            <w:webHidden/>
-          </w:rPr>
-          <w:instrText xml:space="preserve"> PAGEREF _Toc369536280 \h </w:instrText>
-        </w:r>
-        <w:r>
-          <w:rPr>
-            <w:noProof/>
-            <w:webHidden/>
-          </w:rPr>
-        </w:r>
-        <w:r>
-          <w:rPr>
-            <w:noProof/>
-            <w:webHidden/>
-          </w:rPr>
-          <w:fldChar w:fldCharType="separate"/>
-        </w:r>
-        <w:r>
-          <w:rPr>
-            <w:noProof/>
-            <w:webHidden/>
-          </w:rPr>
-          <w:t>8</w:t>
-        </w:r>
-        <w:r>
-          <w:rPr>
-            <w:noProof/>
-            <w:webHidden/>
-          </w:rPr>
-          <w:fldChar w:fldCharType="end"/>
-        </w:r>
-      </w:hyperlink>
-    </w:p>
-    <w:p>
-      <w:pPr>
-        <w:pStyle w:val="Verzeichnis2"/>
-        <w:rPr>
-          <w:rFonts w:asciiTheme="minorHAnsi" w:eastAsiaTheme="minorEastAsia" w:hAnsiTheme="minorHAnsi" w:cstheme="minorBidi"/>
-          <w:noProof/>
-          <w:sz w:val="22"/>
-          <w:szCs w:val="22"/>
-        </w:rPr>
-      </w:pPr>
-      <w:hyperlink w:anchor="_Toc369536281" w:history="1">
-        <w:r>
-          <w:rPr>
-            <w:rStyle w:val="Hyperlink"/>
-            <w:noProof/>
-          </w:rPr>
-          <w:t>3.6</w:t>
-        </w:r>
-        <w:r>
-          <w:rPr>
-            <w:rFonts w:asciiTheme="minorHAnsi" w:eastAsiaTheme="minorEastAsia" w:hAnsiTheme="minorHAnsi" w:cstheme="minorBidi"/>
-            <w:noProof/>
-            <w:sz w:val="22"/>
-            <w:szCs w:val="22"/>
-          </w:rPr>
-          <w:tab/>
-        </w:r>
-        <w:r>
-          <w:rPr>
-            <w:rStyle w:val="Hyperlink"/>
-            <w:noProof/>
-          </w:rPr>
-          <w:t>Temporäre Dateien löschen</w:t>
-        </w:r>
-        <w:r>
-          <w:rPr>
-            <w:noProof/>
-            <w:webHidden/>
-          </w:rPr>
-          <w:tab/>
-        </w:r>
-        <w:r>
-          <w:rPr>
-            <w:noProof/>
-            <w:webHidden/>
-          </w:rPr>
-          <w:fldChar w:fldCharType="begin"/>
-        </w:r>
-        <w:r>
-          <w:rPr>
-            <w:noProof/>
-            <w:webHidden/>
-          </w:rPr>
-          <w:instrText xml:space="preserve"> PAGEREF _Toc369536281 \h </w:instrText>
-        </w:r>
-        <w:r>
-          <w:rPr>
-            <w:noProof/>
-            <w:webHidden/>
-          </w:rPr>
-        </w:r>
-        <w:r>
-          <w:rPr>
-            <w:noProof/>
-            <w:webHidden/>
-          </w:rPr>
-          <w:fldChar w:fldCharType="separate"/>
-        </w:r>
-        <w:r>
-          <w:rPr>
-            <w:noProof/>
-            <w:webHidden/>
-          </w:rPr>
-          <w:t>8</w:t>
-        </w:r>
-        <w:r>
-          <w:rPr>
-            <w:noProof/>
-            <w:webHidden/>
-          </w:rPr>
-          <w:fldChar w:fldCharType="end"/>
-        </w:r>
-      </w:hyperlink>
-    </w:p>
-    <w:p>
-      <w:pPr>
-        <w:pStyle w:val="Verzeichnis1"/>
-        <w:tabs>
-          <w:tab w:val="left" w:pos="400"/>
-        </w:tabs>
-        <w:rPr>
-          <w:rFonts w:asciiTheme="minorHAnsi" w:eastAsiaTheme="minorEastAsia" w:hAnsiTheme="minorHAnsi" w:cstheme="minorBidi"/>
-          <w:noProof/>
-          <w:sz w:val="22"/>
-          <w:szCs w:val="22"/>
-        </w:rPr>
-      </w:pPr>
-      <w:hyperlink w:anchor="_Toc369536282" w:history="1">
-        <w:r>
-          <w:rPr>
-            <w:rStyle w:val="Hyperlink"/>
-            <w:noProof/>
-          </w:rPr>
-          <w:t>4</w:t>
-        </w:r>
-        <w:r>
-          <w:rPr>
-            <w:rFonts w:asciiTheme="minorHAnsi" w:eastAsiaTheme="minorEastAsia" w:hAnsiTheme="minorHAnsi" w:cstheme="minorBidi"/>
-            <w:noProof/>
-            <w:sz w:val="22"/>
-            <w:szCs w:val="22"/>
-          </w:rPr>
-          <w:tab/>
-        </w:r>
-        <w:r>
-          <w:rPr>
-            <w:rStyle w:val="Hyperlink"/>
-            <w:noProof/>
-          </w:rPr>
-          <w:t>Konfiguration</w:t>
-        </w:r>
-        <w:r>
-          <w:rPr>
-            <w:noProof/>
-            <w:webHidden/>
-          </w:rPr>
-          <w:tab/>
-        </w:r>
-        <w:r>
-          <w:rPr>
-            <w:noProof/>
-            <w:webHidden/>
-          </w:rPr>
-          <w:fldChar w:fldCharType="begin"/>
-        </w:r>
-        <w:r>
-          <w:rPr>
-            <w:noProof/>
-            <w:webHidden/>
-          </w:rPr>
-          <w:instrText xml:space="preserve"> PAGEREF _Toc369536282 \h </w:instrText>
-        </w:r>
-        <w:r>
-          <w:rPr>
-            <w:noProof/>
-            <w:webHidden/>
-          </w:rPr>
-        </w:r>
-        <w:r>
-          <w:rPr>
-            <w:noProof/>
-            <w:webHidden/>
-          </w:rPr>
-          <w:fldChar w:fldCharType="separate"/>
-        </w:r>
-        <w:r>
-          <w:rPr>
-            <w:noProof/>
-            <w:webHidden/>
-          </w:rPr>
-          <w:t>8</w:t>
-        </w:r>
-        <w:r>
-          <w:rPr>
-            <w:noProof/>
-            <w:webHidden/>
-          </w:rPr>
-          <w:fldChar w:fldCharType="end"/>
-        </w:r>
-      </w:hyperlink>
-    </w:p>
-    <w:p>
-      <w:pPr>
-        <w:pStyle w:val="Verzeichnis2"/>
-        <w:rPr>
-          <w:rFonts w:asciiTheme="minorHAnsi" w:eastAsiaTheme="minorEastAsia" w:hAnsiTheme="minorHAnsi" w:cstheme="minorBidi"/>
-          <w:noProof/>
-          <w:sz w:val="22"/>
-          <w:szCs w:val="22"/>
-        </w:rPr>
-      </w:pPr>
-      <w:hyperlink w:anchor="_Toc369536283" w:history="1">
-        <w:r>
-          <w:rPr>
-            <w:rStyle w:val="Hyperlink"/>
-            <w:noProof/>
-          </w:rPr>
-          <w:t>4.1</w:t>
-        </w:r>
-        <w:r>
-          <w:rPr>
-            <w:rFonts w:asciiTheme="minorHAnsi" w:eastAsiaTheme="minorEastAsia" w:hAnsiTheme="minorHAnsi" w:cstheme="minorBidi"/>
-            <w:noProof/>
-            <w:sz w:val="22"/>
-            <w:szCs w:val="22"/>
-          </w:rPr>
-          <w:tab/>
-        </w:r>
-        <w:r>
-          <w:rPr>
-            <w:rStyle w:val="Hyperlink"/>
-            <w:noProof/>
-          </w:rPr>
-          <w:t>Zahlungsart PayPal einrichten</w:t>
-        </w:r>
-        <w:r>
-          <w:rPr>
-            <w:noProof/>
-            <w:webHidden/>
-          </w:rPr>
-          <w:tab/>
-        </w:r>
-        <w:r>
-          <w:rPr>
-            <w:noProof/>
-            <w:webHidden/>
-          </w:rPr>
-          <w:fldChar w:fldCharType="begin"/>
-        </w:r>
-        <w:r>
-          <w:rPr>
-            <w:noProof/>
-            <w:webHidden/>
-          </w:rPr>
-          <w:instrText xml:space="preserve"> PAGEREF _Toc369536283 \h </w:instrText>
-        </w:r>
-        <w:r>
-          <w:rPr>
-            <w:noProof/>
-            <w:webHidden/>
-          </w:rPr>
-        </w:r>
-        <w:r>
-          <w:rPr>
-            <w:noProof/>
-            <w:webHidden/>
-          </w:rPr>
-          <w:fldChar w:fldCharType="separate"/>
-        </w:r>
-        <w:r>
-          <w:rPr>
-            <w:noProof/>
-            <w:webHidden/>
-          </w:rPr>
-          <w:t>8</w:t>
-        </w:r>
-        <w:r>
-          <w:rPr>
-            <w:noProof/>
-            <w:webHidden/>
-          </w:rPr>
-          <w:fldChar w:fldCharType="end"/>
-        </w:r>
-      </w:hyperlink>
-    </w:p>
-    <w:p>
-      <w:pPr>
-        <w:pStyle w:val="Verzeichnis2"/>
-        <w:rPr>
-          <w:rFonts w:asciiTheme="minorHAnsi" w:eastAsiaTheme="minorEastAsia" w:hAnsiTheme="minorHAnsi" w:cstheme="minorBidi"/>
-          <w:noProof/>
-          <w:sz w:val="22"/>
-          <w:szCs w:val="22"/>
-        </w:rPr>
-      </w:pPr>
-      <w:hyperlink w:anchor="_Toc369536284" w:history="1">
-        <w:r>
-          <w:rPr>
-            <w:rStyle w:val="Hyperlink"/>
-            <w:noProof/>
-          </w:rPr>
-          <w:t>4.2</w:t>
-        </w:r>
-        <w:r>
-          <w:rPr>
-            <w:rFonts w:asciiTheme="minorHAnsi" w:eastAsiaTheme="minorEastAsia" w:hAnsiTheme="minorHAnsi" w:cstheme="minorBidi"/>
-            <w:noProof/>
-            <w:sz w:val="22"/>
-            <w:szCs w:val="22"/>
-          </w:rPr>
-          <w:tab/>
-        </w:r>
-        <w:r>
-          <w:rPr>
-            <w:rStyle w:val="Hyperlink"/>
-            <w:noProof/>
-          </w:rPr>
-          <w:t>Moduleinstellungen</w:t>
-        </w:r>
-        <w:r>
-          <w:rPr>
-            <w:noProof/>
-            <w:webHidden/>
-          </w:rPr>
-          <w:tab/>
-        </w:r>
-        <w:r>
-          <w:rPr>
-            <w:noProof/>
-            <w:webHidden/>
-          </w:rPr>
-          <w:fldChar w:fldCharType="begin"/>
-        </w:r>
-        <w:r>
-          <w:rPr>
-            <w:noProof/>
-            <w:webHidden/>
-          </w:rPr>
-          <w:instrText xml:space="preserve"> PAGEREF _Toc369536284 \h </w:instrText>
-        </w:r>
-        <w:r>
-          <w:rPr>
-            <w:noProof/>
-            <w:webHidden/>
-          </w:rPr>
-        </w:r>
-        <w:r>
-          <w:rPr>
-            <w:noProof/>
-            <w:webHidden/>
-          </w:rPr>
-          <w:fldChar w:fldCharType="separate"/>
-        </w:r>
-        <w:r>
-          <w:rPr>
-            <w:noProof/>
-            <w:webHidden/>
-          </w:rPr>
-          <w:t>8</w:t>
         </w:r>
         <w:r>
           <w:rPr>
@@ -1921,13 +1277,13 @@
           <w:szCs w:val="22"/>
         </w:rPr>
       </w:pPr>
-      <w:hyperlink w:anchor="_Toc369536285" w:history="1">
+      <w:hyperlink w:anchor="_Toc372727992" w:history="1">
         <w:r>
           <w:rPr>
             <w:rStyle w:val="Hyperlink"/>
             <w:noProof/>
           </w:rPr>
-          <w:t>4.2.1</w:t>
+          <w:t>3.1.1</w:t>
         </w:r>
         <w:r>
           <w:rPr>
@@ -1943,7 +1299,7 @@
             <w:rStyle w:val="Hyperlink"/>
             <w:noProof/>
           </w:rPr>
-          <w:t>Integration von PayPal</w:t>
+          <w:t>Modul PayPal 2.1.*</w:t>
         </w:r>
         <w:r>
           <w:rPr>
@@ -1964,7 +1320,7 @@
             <w:noProof/>
             <w:webHidden/>
           </w:rPr>
-          <w:instrText xml:space="preserve"> PAGEREF _Toc369536285 \h </w:instrText>
+          <w:instrText xml:space="preserve"> PAGEREF _Toc372727992 \h </w:instrText>
         </w:r>
         <w:r>
           <w:rPr>
@@ -1984,7 +1340,7 @@
             <w:noProof/>
             <w:webHidden/>
           </w:rPr>
-          <w:t>9</w:t>
+          <w:t>7</w:t>
         </w:r>
         <w:r>
           <w:rPr>
@@ -2009,13 +1365,13 @@
           <w:szCs w:val="22"/>
         </w:rPr>
       </w:pPr>
-      <w:hyperlink w:anchor="_Toc369536286" w:history="1">
+      <w:hyperlink w:anchor="_Toc372727993" w:history="1">
         <w:r>
           <w:rPr>
             <w:rStyle w:val="Hyperlink"/>
             <w:noProof/>
           </w:rPr>
-          <w:t>4.2.2</w:t>
+          <w:t>3.1.2</w:t>
         </w:r>
         <w:r>
           <w:rPr>
@@ -2031,7 +1387,7 @@
             <w:rStyle w:val="Hyperlink"/>
             <w:noProof/>
           </w:rPr>
-          <w:t>Anzeige auf PayPal-Zahlungsseite</w:t>
+          <w:t>Modul PayPal 3.0.*</w:t>
         </w:r>
         <w:r>
           <w:rPr>
@@ -2052,7 +1408,682 @@
             <w:noProof/>
             <w:webHidden/>
           </w:rPr>
-          <w:instrText xml:space="preserve"> PAGEREF _Toc369536286 \h </w:instrText>
+          <w:instrText xml:space="preserve"> PAGEREF _Toc372727993 \h </w:instrText>
+        </w:r>
+        <w:r>
+          <w:rPr>
+            <w:noProof/>
+            <w:webHidden/>
+          </w:rPr>
+        </w:r>
+        <w:r>
+          <w:rPr>
+            <w:noProof/>
+            <w:webHidden/>
+          </w:rPr>
+          <w:fldChar w:fldCharType="separate"/>
+        </w:r>
+        <w:r>
+          <w:rPr>
+            <w:noProof/>
+            <w:webHidden/>
+          </w:rPr>
+          <w:t>7</w:t>
+        </w:r>
+        <w:r>
+          <w:rPr>
+            <w:noProof/>
+            <w:webHidden/>
+          </w:rPr>
+          <w:fldChar w:fldCharType="end"/>
+        </w:r>
+      </w:hyperlink>
+    </w:p>
+    <w:p>
+      <w:pPr>
+        <w:pStyle w:val="Verzeichnis2"/>
+        <w:rPr>
+          <w:rFonts w:asciiTheme="minorHAnsi" w:eastAsiaTheme="minorEastAsia" w:hAnsiTheme="minorHAnsi" w:cstheme="minorBidi"/>
+          <w:noProof/>
+          <w:sz w:val="22"/>
+          <w:szCs w:val="22"/>
+        </w:rPr>
+      </w:pPr>
+      <w:hyperlink w:anchor="_Toc372727994" w:history="1">
+        <w:r>
+          <w:rPr>
+            <w:rStyle w:val="Hyperlink"/>
+            <w:noProof/>
+          </w:rPr>
+          <w:t>3.2</w:t>
+        </w:r>
+        <w:r>
+          <w:rPr>
+            <w:rFonts w:asciiTheme="minorHAnsi" w:eastAsiaTheme="minorEastAsia" w:hAnsiTheme="minorHAnsi" w:cstheme="minorBidi"/>
+            <w:noProof/>
+            <w:sz w:val="22"/>
+            <w:szCs w:val="22"/>
+          </w:rPr>
+          <w:tab/>
+        </w:r>
+        <w:r>
+          <w:rPr>
+            <w:rStyle w:val="Hyperlink"/>
+            <w:noProof/>
+          </w:rPr>
+          <w:t>Moduldateien kopieren</w:t>
+        </w:r>
+        <w:r>
+          <w:rPr>
+            <w:noProof/>
+            <w:webHidden/>
+          </w:rPr>
+          <w:tab/>
+        </w:r>
+        <w:r>
+          <w:rPr>
+            <w:noProof/>
+            <w:webHidden/>
+          </w:rPr>
+          <w:fldChar w:fldCharType="begin"/>
+        </w:r>
+        <w:r>
+          <w:rPr>
+            <w:noProof/>
+            <w:webHidden/>
+          </w:rPr>
+          <w:instrText xml:space="preserve"> PAGEREF _Toc372727994 \h </w:instrText>
+        </w:r>
+        <w:r>
+          <w:rPr>
+            <w:noProof/>
+            <w:webHidden/>
+          </w:rPr>
+        </w:r>
+        <w:r>
+          <w:rPr>
+            <w:noProof/>
+            <w:webHidden/>
+          </w:rPr>
+          <w:fldChar w:fldCharType="separate"/>
+        </w:r>
+        <w:r>
+          <w:rPr>
+            <w:noProof/>
+            <w:webHidden/>
+          </w:rPr>
+          <w:t>7</w:t>
+        </w:r>
+        <w:r>
+          <w:rPr>
+            <w:noProof/>
+            <w:webHidden/>
+          </w:rPr>
+          <w:fldChar w:fldCharType="end"/>
+        </w:r>
+      </w:hyperlink>
+    </w:p>
+    <w:p>
+      <w:pPr>
+        <w:pStyle w:val="Verzeichnis2"/>
+        <w:rPr>
+          <w:rFonts w:asciiTheme="minorHAnsi" w:eastAsiaTheme="minorEastAsia" w:hAnsiTheme="minorHAnsi" w:cstheme="minorBidi"/>
+          <w:noProof/>
+          <w:sz w:val="22"/>
+          <w:szCs w:val="22"/>
+        </w:rPr>
+      </w:pPr>
+      <w:hyperlink w:anchor="_Toc372727995" w:history="1">
+        <w:r>
+          <w:rPr>
+            <w:rStyle w:val="Hyperlink"/>
+            <w:noProof/>
+          </w:rPr>
+          <w:t>3.3</w:t>
+        </w:r>
+        <w:r>
+          <w:rPr>
+            <w:rFonts w:asciiTheme="minorHAnsi" w:eastAsiaTheme="minorEastAsia" w:hAnsiTheme="minorHAnsi" w:cstheme="minorBidi"/>
+            <w:noProof/>
+            <w:sz w:val="22"/>
+            <w:szCs w:val="22"/>
+          </w:rPr>
+          <w:tab/>
+        </w:r>
+        <w:r>
+          <w:rPr>
+            <w:rStyle w:val="Hyperlink"/>
+            <w:noProof/>
+          </w:rPr>
+          <w:t>Schreibrechte von /modules/oe/oepaypal/logs ändern</w:t>
+        </w:r>
+        <w:r>
+          <w:rPr>
+            <w:noProof/>
+            <w:webHidden/>
+          </w:rPr>
+          <w:tab/>
+        </w:r>
+        <w:r>
+          <w:rPr>
+            <w:noProof/>
+            <w:webHidden/>
+          </w:rPr>
+          <w:fldChar w:fldCharType="begin"/>
+        </w:r>
+        <w:r>
+          <w:rPr>
+            <w:noProof/>
+            <w:webHidden/>
+          </w:rPr>
+          <w:instrText xml:space="preserve"> PAGEREF _Toc372727995 \h </w:instrText>
+        </w:r>
+        <w:r>
+          <w:rPr>
+            <w:noProof/>
+            <w:webHidden/>
+          </w:rPr>
+        </w:r>
+        <w:r>
+          <w:rPr>
+            <w:noProof/>
+            <w:webHidden/>
+          </w:rPr>
+          <w:fldChar w:fldCharType="separate"/>
+        </w:r>
+        <w:r>
+          <w:rPr>
+            <w:noProof/>
+            <w:webHidden/>
+          </w:rPr>
+          <w:t>7</w:t>
+        </w:r>
+        <w:r>
+          <w:rPr>
+            <w:noProof/>
+            <w:webHidden/>
+          </w:rPr>
+          <w:fldChar w:fldCharType="end"/>
+        </w:r>
+      </w:hyperlink>
+    </w:p>
+    <w:p>
+      <w:pPr>
+        <w:pStyle w:val="Verzeichnis2"/>
+        <w:rPr>
+          <w:rFonts w:asciiTheme="minorHAnsi" w:eastAsiaTheme="minorEastAsia" w:hAnsiTheme="minorHAnsi" w:cstheme="minorBidi"/>
+          <w:noProof/>
+          <w:sz w:val="22"/>
+          <w:szCs w:val="22"/>
+        </w:rPr>
+      </w:pPr>
+      <w:hyperlink w:anchor="_Toc372727996" w:history="1">
+        <w:r>
+          <w:rPr>
+            <w:rStyle w:val="Hyperlink"/>
+            <w:noProof/>
+          </w:rPr>
+          <w:t>3.4</w:t>
+        </w:r>
+        <w:r>
+          <w:rPr>
+            <w:rFonts w:asciiTheme="minorHAnsi" w:eastAsiaTheme="minorEastAsia" w:hAnsiTheme="minorHAnsi" w:cstheme="minorBidi"/>
+            <w:noProof/>
+            <w:sz w:val="22"/>
+            <w:szCs w:val="22"/>
+          </w:rPr>
+          <w:tab/>
+        </w:r>
+        <w:r>
+          <w:rPr>
+            <w:rStyle w:val="Hyperlink"/>
+            <w:noProof/>
+          </w:rPr>
+          <w:t>Templates vorbereiten</w:t>
+        </w:r>
+        <w:r>
+          <w:rPr>
+            <w:noProof/>
+            <w:webHidden/>
+          </w:rPr>
+          <w:tab/>
+        </w:r>
+        <w:r>
+          <w:rPr>
+            <w:noProof/>
+            <w:webHidden/>
+          </w:rPr>
+          <w:fldChar w:fldCharType="begin"/>
+        </w:r>
+        <w:r>
+          <w:rPr>
+            <w:noProof/>
+            <w:webHidden/>
+          </w:rPr>
+          <w:instrText xml:space="preserve"> PAGEREF _Toc372727996 \h </w:instrText>
+        </w:r>
+        <w:r>
+          <w:rPr>
+            <w:noProof/>
+            <w:webHidden/>
+          </w:rPr>
+        </w:r>
+        <w:r>
+          <w:rPr>
+            <w:noProof/>
+            <w:webHidden/>
+          </w:rPr>
+          <w:fldChar w:fldCharType="separate"/>
+        </w:r>
+        <w:r>
+          <w:rPr>
+            <w:noProof/>
+            <w:webHidden/>
+          </w:rPr>
+          <w:t>8</w:t>
+        </w:r>
+        <w:r>
+          <w:rPr>
+            <w:noProof/>
+            <w:webHidden/>
+          </w:rPr>
+          <w:fldChar w:fldCharType="end"/>
+        </w:r>
+      </w:hyperlink>
+    </w:p>
+    <w:p>
+      <w:pPr>
+        <w:pStyle w:val="Verzeichnis2"/>
+        <w:rPr>
+          <w:rFonts w:asciiTheme="minorHAnsi" w:eastAsiaTheme="minorEastAsia" w:hAnsiTheme="minorHAnsi" w:cstheme="minorBidi"/>
+          <w:noProof/>
+          <w:sz w:val="22"/>
+          <w:szCs w:val="22"/>
+        </w:rPr>
+      </w:pPr>
+      <w:hyperlink w:anchor="_Toc372727997" w:history="1">
+        <w:r>
+          <w:rPr>
+            <w:rStyle w:val="Hyperlink"/>
+            <w:noProof/>
+          </w:rPr>
+          <w:t>3.5</w:t>
+        </w:r>
+        <w:r>
+          <w:rPr>
+            <w:rFonts w:asciiTheme="minorHAnsi" w:eastAsiaTheme="minorEastAsia" w:hAnsiTheme="minorHAnsi" w:cstheme="minorBidi"/>
+            <w:noProof/>
+            <w:sz w:val="22"/>
+            <w:szCs w:val="22"/>
+          </w:rPr>
+          <w:tab/>
+        </w:r>
+        <w:r>
+          <w:rPr>
+            <w:rStyle w:val="Hyperlink"/>
+            <w:noProof/>
+          </w:rPr>
+          <w:t>Modul aktivieren</w:t>
+        </w:r>
+        <w:r>
+          <w:rPr>
+            <w:noProof/>
+            <w:webHidden/>
+          </w:rPr>
+          <w:tab/>
+        </w:r>
+        <w:r>
+          <w:rPr>
+            <w:noProof/>
+            <w:webHidden/>
+          </w:rPr>
+          <w:fldChar w:fldCharType="begin"/>
+        </w:r>
+        <w:r>
+          <w:rPr>
+            <w:noProof/>
+            <w:webHidden/>
+          </w:rPr>
+          <w:instrText xml:space="preserve"> PAGEREF _Toc372727997 \h </w:instrText>
+        </w:r>
+        <w:r>
+          <w:rPr>
+            <w:noProof/>
+            <w:webHidden/>
+          </w:rPr>
+        </w:r>
+        <w:r>
+          <w:rPr>
+            <w:noProof/>
+            <w:webHidden/>
+          </w:rPr>
+          <w:fldChar w:fldCharType="separate"/>
+        </w:r>
+        <w:r>
+          <w:rPr>
+            <w:noProof/>
+            <w:webHidden/>
+          </w:rPr>
+          <w:t>8</w:t>
+        </w:r>
+        <w:r>
+          <w:rPr>
+            <w:noProof/>
+            <w:webHidden/>
+          </w:rPr>
+          <w:fldChar w:fldCharType="end"/>
+        </w:r>
+      </w:hyperlink>
+    </w:p>
+    <w:p>
+      <w:pPr>
+        <w:pStyle w:val="Verzeichnis2"/>
+        <w:rPr>
+          <w:rFonts w:asciiTheme="minorHAnsi" w:eastAsiaTheme="minorEastAsia" w:hAnsiTheme="minorHAnsi" w:cstheme="minorBidi"/>
+          <w:noProof/>
+          <w:sz w:val="22"/>
+          <w:szCs w:val="22"/>
+        </w:rPr>
+      </w:pPr>
+      <w:hyperlink w:anchor="_Toc372727998" w:history="1">
+        <w:r>
+          <w:rPr>
+            <w:rStyle w:val="Hyperlink"/>
+            <w:noProof/>
+          </w:rPr>
+          <w:t>3.6</w:t>
+        </w:r>
+        <w:r>
+          <w:rPr>
+            <w:rFonts w:asciiTheme="minorHAnsi" w:eastAsiaTheme="minorEastAsia" w:hAnsiTheme="minorHAnsi" w:cstheme="minorBidi"/>
+            <w:noProof/>
+            <w:sz w:val="22"/>
+            <w:szCs w:val="22"/>
+          </w:rPr>
+          <w:tab/>
+        </w:r>
+        <w:r>
+          <w:rPr>
+            <w:rStyle w:val="Hyperlink"/>
+            <w:noProof/>
+          </w:rPr>
+          <w:t>Temporäre Dateien löschen</w:t>
+        </w:r>
+        <w:r>
+          <w:rPr>
+            <w:noProof/>
+            <w:webHidden/>
+          </w:rPr>
+          <w:tab/>
+        </w:r>
+        <w:r>
+          <w:rPr>
+            <w:noProof/>
+            <w:webHidden/>
+          </w:rPr>
+          <w:fldChar w:fldCharType="begin"/>
+        </w:r>
+        <w:r>
+          <w:rPr>
+            <w:noProof/>
+            <w:webHidden/>
+          </w:rPr>
+          <w:instrText xml:space="preserve"> PAGEREF _Toc372727998 \h </w:instrText>
+        </w:r>
+        <w:r>
+          <w:rPr>
+            <w:noProof/>
+            <w:webHidden/>
+          </w:rPr>
+        </w:r>
+        <w:r>
+          <w:rPr>
+            <w:noProof/>
+            <w:webHidden/>
+          </w:rPr>
+          <w:fldChar w:fldCharType="separate"/>
+        </w:r>
+        <w:r>
+          <w:rPr>
+            <w:noProof/>
+            <w:webHidden/>
+          </w:rPr>
+          <w:t>8</w:t>
+        </w:r>
+        <w:r>
+          <w:rPr>
+            <w:noProof/>
+            <w:webHidden/>
+          </w:rPr>
+          <w:fldChar w:fldCharType="end"/>
+        </w:r>
+      </w:hyperlink>
+    </w:p>
+    <w:p>
+      <w:pPr>
+        <w:pStyle w:val="Verzeichnis1"/>
+        <w:tabs>
+          <w:tab w:val="left" w:pos="400"/>
+        </w:tabs>
+        <w:rPr>
+          <w:rFonts w:asciiTheme="minorHAnsi" w:eastAsiaTheme="minorEastAsia" w:hAnsiTheme="minorHAnsi" w:cstheme="minorBidi"/>
+          <w:noProof/>
+          <w:sz w:val="22"/>
+          <w:szCs w:val="22"/>
+        </w:rPr>
+      </w:pPr>
+      <w:hyperlink w:anchor="_Toc372727999" w:history="1">
+        <w:r>
+          <w:rPr>
+            <w:rStyle w:val="Hyperlink"/>
+            <w:noProof/>
+          </w:rPr>
+          <w:t>4</w:t>
+        </w:r>
+        <w:r>
+          <w:rPr>
+            <w:rFonts w:asciiTheme="minorHAnsi" w:eastAsiaTheme="minorEastAsia" w:hAnsiTheme="minorHAnsi" w:cstheme="minorBidi"/>
+            <w:noProof/>
+            <w:sz w:val="22"/>
+            <w:szCs w:val="22"/>
+          </w:rPr>
+          <w:tab/>
+        </w:r>
+        <w:r>
+          <w:rPr>
+            <w:rStyle w:val="Hyperlink"/>
+            <w:noProof/>
+          </w:rPr>
+          <w:t>Konfiguration</w:t>
+        </w:r>
+        <w:r>
+          <w:rPr>
+            <w:noProof/>
+            <w:webHidden/>
+          </w:rPr>
+          <w:tab/>
+        </w:r>
+        <w:r>
+          <w:rPr>
+            <w:noProof/>
+            <w:webHidden/>
+          </w:rPr>
+          <w:fldChar w:fldCharType="begin"/>
+        </w:r>
+        <w:r>
+          <w:rPr>
+            <w:noProof/>
+            <w:webHidden/>
+          </w:rPr>
+          <w:instrText xml:space="preserve"> PAGEREF _Toc372727999 \h </w:instrText>
+        </w:r>
+        <w:r>
+          <w:rPr>
+            <w:noProof/>
+            <w:webHidden/>
+          </w:rPr>
+        </w:r>
+        <w:r>
+          <w:rPr>
+            <w:noProof/>
+            <w:webHidden/>
+          </w:rPr>
+          <w:fldChar w:fldCharType="separate"/>
+        </w:r>
+        <w:r>
+          <w:rPr>
+            <w:noProof/>
+            <w:webHidden/>
+          </w:rPr>
+          <w:t>8</w:t>
+        </w:r>
+        <w:r>
+          <w:rPr>
+            <w:noProof/>
+            <w:webHidden/>
+          </w:rPr>
+          <w:fldChar w:fldCharType="end"/>
+        </w:r>
+      </w:hyperlink>
+    </w:p>
+    <w:p>
+      <w:pPr>
+        <w:pStyle w:val="Verzeichnis2"/>
+        <w:rPr>
+          <w:rFonts w:asciiTheme="minorHAnsi" w:eastAsiaTheme="minorEastAsia" w:hAnsiTheme="minorHAnsi" w:cstheme="minorBidi"/>
+          <w:noProof/>
+          <w:sz w:val="22"/>
+          <w:szCs w:val="22"/>
+        </w:rPr>
+      </w:pPr>
+      <w:hyperlink w:anchor="_Toc372728000" w:history="1">
+        <w:r>
+          <w:rPr>
+            <w:rStyle w:val="Hyperlink"/>
+            <w:noProof/>
+          </w:rPr>
+          <w:t>4.1</w:t>
+        </w:r>
+        <w:r>
+          <w:rPr>
+            <w:rFonts w:asciiTheme="minorHAnsi" w:eastAsiaTheme="minorEastAsia" w:hAnsiTheme="minorHAnsi" w:cstheme="minorBidi"/>
+            <w:noProof/>
+            <w:sz w:val="22"/>
+            <w:szCs w:val="22"/>
+          </w:rPr>
+          <w:tab/>
+        </w:r>
+        <w:r>
+          <w:rPr>
+            <w:rStyle w:val="Hyperlink"/>
+            <w:noProof/>
+          </w:rPr>
+          <w:t>Zahlungsart PayPal einrichten</w:t>
+        </w:r>
+        <w:r>
+          <w:rPr>
+            <w:noProof/>
+            <w:webHidden/>
+          </w:rPr>
+          <w:tab/>
+        </w:r>
+        <w:r>
+          <w:rPr>
+            <w:noProof/>
+            <w:webHidden/>
+          </w:rPr>
+          <w:fldChar w:fldCharType="begin"/>
+        </w:r>
+        <w:r>
+          <w:rPr>
+            <w:noProof/>
+            <w:webHidden/>
+          </w:rPr>
+          <w:instrText xml:space="preserve"> PAGEREF _Toc372728000 \h </w:instrText>
+        </w:r>
+        <w:r>
+          <w:rPr>
+            <w:noProof/>
+            <w:webHidden/>
+          </w:rPr>
+        </w:r>
+        <w:r>
+          <w:rPr>
+            <w:noProof/>
+            <w:webHidden/>
+          </w:rPr>
+          <w:fldChar w:fldCharType="separate"/>
+        </w:r>
+        <w:r>
+          <w:rPr>
+            <w:noProof/>
+            <w:webHidden/>
+          </w:rPr>
+          <w:t>8</w:t>
+        </w:r>
+        <w:r>
+          <w:rPr>
+            <w:noProof/>
+            <w:webHidden/>
+          </w:rPr>
+          <w:fldChar w:fldCharType="end"/>
+        </w:r>
+      </w:hyperlink>
+    </w:p>
+    <w:p>
+      <w:pPr>
+        <w:pStyle w:val="Verzeichnis2"/>
+        <w:rPr>
+          <w:rFonts w:asciiTheme="minorHAnsi" w:eastAsiaTheme="minorEastAsia" w:hAnsiTheme="minorHAnsi" w:cstheme="minorBidi"/>
+          <w:noProof/>
+          <w:sz w:val="22"/>
+          <w:szCs w:val="22"/>
+        </w:rPr>
+      </w:pPr>
+      <w:hyperlink w:anchor="_Toc372728001" w:history="1">
+        <w:r>
+          <w:rPr>
+            <w:rStyle w:val="Hyperlink"/>
+            <w:noProof/>
+          </w:rPr>
+          <w:t>4.2</w:t>
+        </w:r>
+        <w:r>
+          <w:rPr>
+            <w:rFonts w:asciiTheme="minorHAnsi" w:eastAsiaTheme="minorEastAsia" w:hAnsiTheme="minorHAnsi" w:cstheme="minorBidi"/>
+            <w:noProof/>
+            <w:sz w:val="22"/>
+            <w:szCs w:val="22"/>
+          </w:rPr>
+          <w:tab/>
+        </w:r>
+        <w:r>
+          <w:rPr>
+            <w:rStyle w:val="Hyperlink"/>
+            <w:noProof/>
+          </w:rPr>
+          <w:t>Moduleinstellungen</w:t>
+        </w:r>
+        <w:r>
+          <w:rPr>
+            <w:noProof/>
+            <w:webHidden/>
+          </w:rPr>
+          <w:tab/>
+        </w:r>
+        <w:r>
+          <w:rPr>
+            <w:noProof/>
+            <w:webHidden/>
+          </w:rPr>
+          <w:fldChar w:fldCharType="begin"/>
+        </w:r>
+        <w:r>
+          <w:rPr>
+            <w:noProof/>
+            <w:webHidden/>
+          </w:rPr>
+          <w:instrText xml:space="preserve"> PAGEREF _Toc372728001 \h </w:instrText>
         </w:r>
         <w:r>
           <w:rPr>
@@ -2097,13 +2128,13 @@
           <w:szCs w:val="22"/>
         </w:rPr>
       </w:pPr>
-      <w:hyperlink w:anchor="_Toc369536287" w:history="1">
+      <w:hyperlink w:anchor="_Toc372728002" w:history="1">
         <w:r>
           <w:rPr>
             <w:rStyle w:val="Hyperlink"/>
             <w:noProof/>
           </w:rPr>
-          <w:t>4.2.3</w:t>
+          <w:t>4.2.1</w:t>
         </w:r>
         <w:r>
           <w:rPr>
@@ -2119,7 +2150,7 @@
             <w:rStyle w:val="Hyperlink"/>
             <w:noProof/>
           </w:rPr>
-          <w:t>Warenkorb auf PayPal-Zahlungsseite</w:t>
+          <w:t>Integration von PayPal</w:t>
         </w:r>
         <w:r>
           <w:rPr>
@@ -2140,7 +2171,7 @@
             <w:noProof/>
             <w:webHidden/>
           </w:rPr>
-          <w:instrText xml:space="preserve"> PAGEREF _Toc369536287 \h </w:instrText>
+          <w:instrText xml:space="preserve"> PAGEREF _Toc372728002 \h </w:instrText>
         </w:r>
         <w:r>
           <w:rPr>
@@ -2185,13 +2216,13 @@
           <w:szCs w:val="22"/>
         </w:rPr>
       </w:pPr>
-      <w:hyperlink w:anchor="_Toc369536288" w:history="1">
+      <w:hyperlink w:anchor="_Toc372728003" w:history="1">
         <w:r>
           <w:rPr>
             <w:rStyle w:val="Hyperlink"/>
             <w:noProof/>
           </w:rPr>
-          <w:t>4.2.4</w:t>
+          <w:t>4.2.2</w:t>
         </w:r>
         <w:r>
           <w:rPr>
@@ -2207,7 +2238,7 @@
             <w:rStyle w:val="Hyperlink"/>
             <w:noProof/>
           </w:rPr>
-          <w:t>Geldeinzug</w:t>
+          <w:t>Anzeige auf PayPal-Zahlungsseite</w:t>
         </w:r>
         <w:r>
           <w:rPr>
@@ -2228,7 +2259,7 @@
             <w:noProof/>
             <w:webHidden/>
           </w:rPr>
-          <w:instrText xml:space="preserve"> PAGEREF _Toc369536288 \h </w:instrText>
+          <w:instrText xml:space="preserve"> PAGEREF _Toc372728003 \h </w:instrText>
         </w:r>
         <w:r>
           <w:rPr>
@@ -2273,13 +2304,13 @@
           <w:szCs w:val="22"/>
         </w:rPr>
       </w:pPr>
-      <w:hyperlink w:anchor="_Toc369536289" w:history="1">
+      <w:hyperlink w:anchor="_Toc372728004" w:history="1">
         <w:r>
           <w:rPr>
             <w:rStyle w:val="Hyperlink"/>
             <w:noProof/>
           </w:rPr>
-          <w:t>4.2.5</w:t>
+          <w:t>4.2.3</w:t>
         </w:r>
         <w:r>
           <w:rPr>
@@ -2295,7 +2326,7 @@
             <w:rStyle w:val="Hyperlink"/>
             <w:noProof/>
           </w:rPr>
-          <w:t>API-Berechtigung</w:t>
+          <w:t>Warenkorb auf PayPal-Zahlungsseite</w:t>
         </w:r>
         <w:r>
           <w:rPr>
@@ -2316,7 +2347,7 @@
             <w:noProof/>
             <w:webHidden/>
           </w:rPr>
-          <w:instrText xml:space="preserve"> PAGEREF _Toc369536289 \h </w:instrText>
+          <w:instrText xml:space="preserve"> PAGEREF _Toc372728004 \h </w:instrText>
         </w:r>
         <w:r>
           <w:rPr>
@@ -2361,13 +2392,13 @@
           <w:szCs w:val="22"/>
         </w:rPr>
       </w:pPr>
-      <w:hyperlink w:anchor="_Toc369536290" w:history="1">
+      <w:hyperlink w:anchor="_Toc372728005" w:history="1">
         <w:r>
           <w:rPr>
             <w:rStyle w:val="Hyperlink"/>
             <w:noProof/>
           </w:rPr>
-          <w:t>4.2.6</w:t>
+          <w:t>4.2.4</w:t>
         </w:r>
         <w:r>
           <w:rPr>
@@ -2383,6 +2414,182 @@
             <w:rStyle w:val="Hyperlink"/>
             <w:noProof/>
           </w:rPr>
+          <w:t>Geldeinzug</w:t>
+        </w:r>
+        <w:r>
+          <w:rPr>
+            <w:noProof/>
+            <w:webHidden/>
+          </w:rPr>
+          <w:tab/>
+        </w:r>
+        <w:r>
+          <w:rPr>
+            <w:noProof/>
+            <w:webHidden/>
+          </w:rPr>
+          <w:fldChar w:fldCharType="begin"/>
+        </w:r>
+        <w:r>
+          <w:rPr>
+            <w:noProof/>
+            <w:webHidden/>
+          </w:rPr>
+          <w:instrText xml:space="preserve"> PAGEREF _Toc372728005 \h </w:instrText>
+        </w:r>
+        <w:r>
+          <w:rPr>
+            <w:noProof/>
+            <w:webHidden/>
+          </w:rPr>
+        </w:r>
+        <w:r>
+          <w:rPr>
+            <w:noProof/>
+            <w:webHidden/>
+          </w:rPr>
+          <w:fldChar w:fldCharType="separate"/>
+        </w:r>
+        <w:r>
+          <w:rPr>
+            <w:noProof/>
+            <w:webHidden/>
+          </w:rPr>
+          <w:t>10</w:t>
+        </w:r>
+        <w:r>
+          <w:rPr>
+            <w:noProof/>
+            <w:webHidden/>
+          </w:rPr>
+          <w:fldChar w:fldCharType="end"/>
+        </w:r>
+      </w:hyperlink>
+    </w:p>
+    <w:p>
+      <w:pPr>
+        <w:pStyle w:val="Verzeichnis3"/>
+        <w:tabs>
+          <w:tab w:val="left" w:pos="1100"/>
+          <w:tab w:val="right" w:leader="dot" w:pos="9627"/>
+        </w:tabs>
+        <w:rPr>
+          <w:rFonts w:asciiTheme="minorHAnsi" w:eastAsiaTheme="minorEastAsia" w:hAnsiTheme="minorHAnsi" w:cstheme="minorBidi"/>
+          <w:noProof/>
+          <w:sz w:val="22"/>
+          <w:szCs w:val="22"/>
+        </w:rPr>
+      </w:pPr>
+      <w:hyperlink w:anchor="_Toc372728006" w:history="1">
+        <w:r>
+          <w:rPr>
+            <w:rStyle w:val="Hyperlink"/>
+            <w:noProof/>
+          </w:rPr>
+          <w:t>4.2.5</w:t>
+        </w:r>
+        <w:r>
+          <w:rPr>
+            <w:rFonts w:asciiTheme="minorHAnsi" w:eastAsiaTheme="minorEastAsia" w:hAnsiTheme="minorHAnsi" w:cstheme="minorBidi"/>
+            <w:noProof/>
+            <w:sz w:val="22"/>
+            <w:szCs w:val="22"/>
+          </w:rPr>
+          <w:tab/>
+        </w:r>
+        <w:r>
+          <w:rPr>
+            <w:rStyle w:val="Hyperlink"/>
+            <w:noProof/>
+          </w:rPr>
+          <w:t>API-Signatur</w:t>
+        </w:r>
+        <w:r>
+          <w:rPr>
+            <w:noProof/>
+            <w:webHidden/>
+          </w:rPr>
+          <w:tab/>
+        </w:r>
+        <w:r>
+          <w:rPr>
+            <w:noProof/>
+            <w:webHidden/>
+          </w:rPr>
+          <w:fldChar w:fldCharType="begin"/>
+        </w:r>
+        <w:r>
+          <w:rPr>
+            <w:noProof/>
+            <w:webHidden/>
+          </w:rPr>
+          <w:instrText xml:space="preserve"> PAGEREF _Toc372728006 \h </w:instrText>
+        </w:r>
+        <w:r>
+          <w:rPr>
+            <w:noProof/>
+            <w:webHidden/>
+          </w:rPr>
+        </w:r>
+        <w:r>
+          <w:rPr>
+            <w:noProof/>
+            <w:webHidden/>
+          </w:rPr>
+          <w:fldChar w:fldCharType="separate"/>
+        </w:r>
+        <w:r>
+          <w:rPr>
+            <w:noProof/>
+            <w:webHidden/>
+          </w:rPr>
+          <w:t>10</w:t>
+        </w:r>
+        <w:r>
+          <w:rPr>
+            <w:noProof/>
+            <w:webHidden/>
+          </w:rPr>
+          <w:fldChar w:fldCharType="end"/>
+        </w:r>
+      </w:hyperlink>
+    </w:p>
+    <w:p>
+      <w:pPr>
+        <w:pStyle w:val="Verzeichnis3"/>
+        <w:tabs>
+          <w:tab w:val="left" w:pos="1100"/>
+          <w:tab w:val="right" w:leader="dot" w:pos="9627"/>
+        </w:tabs>
+        <w:rPr>
+          <w:rFonts w:asciiTheme="minorHAnsi" w:eastAsiaTheme="minorEastAsia" w:hAnsiTheme="minorHAnsi" w:cstheme="minorBidi"/>
+          <w:noProof/>
+          <w:sz w:val="22"/>
+          <w:szCs w:val="22"/>
+        </w:rPr>
+      </w:pPr>
+      <w:hyperlink w:anchor="_Toc372728007" w:history="1">
+        <w:r>
+          <w:rPr>
+            <w:rStyle w:val="Hyperlink"/>
+            <w:noProof/>
+          </w:rPr>
+          <w:t>4.2.6</w:t>
+        </w:r>
+        <w:r>
+          <w:rPr>
+            <w:rFonts w:asciiTheme="minorHAnsi" w:eastAsiaTheme="minorEastAsia" w:hAnsiTheme="minorHAnsi" w:cstheme="minorBidi"/>
+            <w:noProof/>
+            <w:sz w:val="22"/>
+            <w:szCs w:val="22"/>
+          </w:rPr>
+          <w:tab/>
+        </w:r>
+        <w:r>
+          <w:rPr>
+            <w:rStyle w:val="Hyperlink"/>
+            <w:noProof/>
+          </w:rPr>
           <w:t>Einstellungen für Entwicklung</w:t>
         </w:r>
         <w:r>
@@ -2404,7 +2611,7 @@
             <w:noProof/>
             <w:webHidden/>
           </w:rPr>
-          <w:instrText xml:space="preserve"> PAGEREF _Toc369536290 \h </w:instrText>
+          <w:instrText xml:space="preserve"> PAGEREF _Toc372728007 \h </w:instrText>
         </w:r>
         <w:r>
           <w:rPr>
@@ -2448,7 +2655,7 @@
           <w:szCs w:val="22"/>
         </w:rPr>
       </w:pPr>
-      <w:hyperlink w:anchor="_Toc369536291" w:history="1">
+      <w:hyperlink w:anchor="_Toc372728008" w:history="1">
         <w:r>
           <w:rPr>
             <w:rStyle w:val="Hyperlink"/>
@@ -2491,7 +2698,7 @@
             <w:noProof/>
             <w:webHidden/>
           </w:rPr>
-          <w:instrText xml:space="preserve"> PAGEREF _Toc369536291 \h </w:instrText>
+          <w:instrText xml:space="preserve"> PAGEREF _Toc372728008 \h </w:instrText>
         </w:r>
         <w:r>
           <w:rPr>
@@ -2532,7 +2739,7 @@
           <w:szCs w:val="22"/>
         </w:rPr>
       </w:pPr>
-      <w:hyperlink w:anchor="_Toc369536292" w:history="1">
+      <w:hyperlink w:anchor="_Toc372728009" w:history="1">
         <w:r>
           <w:rPr>
             <w:rStyle w:val="Hyperlink"/>
@@ -2575,7 +2782,7 @@
             <w:noProof/>
             <w:webHidden/>
           </w:rPr>
-          <w:instrText xml:space="preserve"> PAGEREF _Toc369536292 \h </w:instrText>
+          <w:instrText xml:space="preserve"> PAGEREF _Toc372728009 \h </w:instrText>
         </w:r>
         <w:r>
           <w:rPr>
@@ -2616,7 +2823,7 @@
           <w:szCs w:val="22"/>
         </w:rPr>
       </w:pPr>
-      <w:hyperlink w:anchor="_Toc369536293" w:history="1">
+      <w:hyperlink w:anchor="_Toc372728010" w:history="1">
         <w:r>
           <w:rPr>
             <w:rStyle w:val="Hyperlink"/>
@@ -2659,7 +2866,7 @@
             <w:noProof/>
             <w:webHidden/>
           </w:rPr>
-          <w:instrText xml:space="preserve"> PAGEREF _Toc369536293 \h </w:instrText>
+          <w:instrText xml:space="preserve"> PAGEREF _Toc372728010 \h </w:instrText>
         </w:r>
         <w:r>
           <w:rPr>
@@ -2703,7 +2910,7 @@
           <w:szCs w:val="22"/>
         </w:rPr>
       </w:pPr>
-      <w:hyperlink w:anchor="_Toc369536294" w:history="1">
+      <w:hyperlink w:anchor="_Toc372728011" w:history="1">
         <w:r>
           <w:rPr>
             <w:rStyle w:val="Hyperlink"/>
@@ -2746,7 +2953,7 @@
             <w:noProof/>
             <w:webHidden/>
           </w:rPr>
-          <w:instrText xml:space="preserve"> PAGEREF _Toc369536294 \h </w:instrText>
+          <w:instrText xml:space="preserve"> PAGEREF _Toc372728011 \h </w:instrText>
         </w:r>
         <w:r>
           <w:rPr>
@@ -2787,7 +2994,7 @@
           <w:szCs w:val="22"/>
         </w:rPr>
       </w:pPr>
-      <w:hyperlink w:anchor="_Toc369536295" w:history="1">
+      <w:hyperlink w:anchor="_Toc372728012" w:history="1">
         <w:r>
           <w:rPr>
             <w:rStyle w:val="Hyperlink"/>
@@ -2830,7 +3037,7 @@
             <w:noProof/>
             <w:webHidden/>
           </w:rPr>
-          <w:instrText xml:space="preserve"> PAGEREF _Toc369536295 \h </w:instrText>
+          <w:instrText xml:space="preserve"> PAGEREF _Toc372728012 \h </w:instrText>
         </w:r>
         <w:r>
           <w:rPr>
@@ -2899,7 +3106,7 @@
           <w:lang w:val="de-DE"/>
         </w:rPr>
       </w:pPr>
-      <w:bookmarkStart w:id="23" w:name="_Toc369536273"/>
+      <w:bookmarkStart w:id="23" w:name="_Toc372727988"/>
       <w:r>
         <w:rPr>
           <w:lang w:val="de-DE"/>
@@ -3113,7 +3320,7 @@
         <w:t>3.0.</w:t>
       </w:r>
       <w:r>
-        <w:t>1</w:t>
+        <w:t>2</w:t>
       </w:r>
     </w:p>
     <w:p>
@@ -3510,7 +3717,7 @@
       <w:pPr>
         <w:pStyle w:val="berschrift1"/>
       </w:pPr>
-      <w:bookmarkStart w:id="24" w:name="_Toc369536274"/>
+      <w:bookmarkStart w:id="24" w:name="_Toc372727989"/>
       <w:r>
         <w:t>Systemvoraussetzung</w:t>
       </w:r>
@@ -3681,7 +3888,7 @@
       <w:pPr>
         <w:pStyle w:val="berschrift1"/>
       </w:pPr>
-      <w:bookmarkStart w:id="25" w:name="_Toc369536275"/>
+      <w:bookmarkStart w:id="25" w:name="_Toc372727990"/>
       <w:r>
         <w:t>Installation</w:t>
       </w:r>
@@ -3731,13 +3938,13 @@
         <w:t>4.7.</w:t>
       </w:r>
       <w:r>
-        <w:t>8</w:t>
+        <w:t>9</w:t>
       </w:r>
       <w:r>
         <w:t>/5.0.</w:t>
       </w:r>
       <w:r>
-        <w:t>8</w:t>
+        <w:t>9</w:t>
       </w:r>
       <w:r>
         <w:t>.</w:t>
@@ -3779,6 +3986,14 @@
       </w:r>
       <w:r>
         <w:t>.</w:t>
+      </w:r>
+    </w:p>
+    <w:p>
+      <w:pPr>
+        <w:spacing w:line="240" w:lineRule="auto"/>
+      </w:pPr>
+      <w:r>
+        <w:br w:type="page"/>
       </w:r>
     </w:p>
     <w:p>
@@ -3786,9 +4001,10 @@
         <w:pStyle w:val="berschrift2"/>
         <w:ind w:hanging="1997"/>
       </w:pPr>
-      <w:bookmarkStart w:id="26" w:name="_Toc369536276"/>
-      <w:bookmarkStart w:id="27" w:name="_Ref196626766"/>
-      <w:r>
+      <w:bookmarkStart w:id="26" w:name="_Ref196626766"/>
+      <w:bookmarkStart w:id="27" w:name="_Toc372727991"/>
+      <w:r>
+        <w:lastRenderedPageBreak/>
         <w:t>Vor</w:t>
       </w:r>
       <w:r>
@@ -3797,8 +4013,25 @@
       <w:r>
         <w:t>iges Modul entfernen</w:t>
       </w:r>
-      <w:bookmarkEnd w:id="26"/>
-    </w:p>
+      <w:bookmarkEnd w:id="27"/>
+    </w:p>
+    <w:p>
+      <w:pPr>
+        <w:pStyle w:val="berschrift3"/>
+        <w:numPr>
+          <w:ilvl w:val="2"/>
+          <w:numId w:val="1"/>
+        </w:numPr>
+      </w:pPr>
+      <w:bookmarkStart w:id="28" w:name="_Toc370288445"/>
+      <w:bookmarkStart w:id="29" w:name="_Toc372727992"/>
+      <w:r>
+        <w:t>Modul PayPal 2.1.*</w:t>
+      </w:r>
+      <w:bookmarkEnd w:id="28"/>
+      <w:bookmarkEnd w:id="29"/>
+    </w:p>
+    <w:p/>
     <w:p>
       <w:r>
         <w:t>Wenn Sie in Ihrem OXID eShop bereits das Modul PayPal 2.1.* im Einsatz hatten und ein Update der be</w:t>
@@ -3957,14 +4190,14 @@
       <w:r>
         <w:br/>
       </w:r>
-      <w:bookmarkStart w:id="28" w:name="__DdeLink__2146_585484923"/>
+      <w:bookmarkStart w:id="30" w:name="__DdeLink__2146_585484923"/>
       <w:r>
         <w:rPr>
           <w:rStyle w:val="BenutzereingabenundCodeZchn"/>
         </w:rPr>
         <w:t>DROP TABLE IF EXISTS `oepaypal_transactions`;</w:t>
       </w:r>
-      <w:bookmarkEnd w:id="28"/>
+      <w:bookmarkEnd w:id="30"/>
     </w:p>
     <w:p>
       <w:pPr>
@@ -4064,25 +4297,22 @@
         </w:numPr>
       </w:pPr>
       <w:r>
-        <w:t xml:space="preserve">Gehen Sie zu </w:t>
-      </w:r>
-      <w:r>
-        <w:rPr>
-          <w:rStyle w:val="EingabefelderundNavigationsschritteZchn"/>
-        </w:rPr>
-        <w:t>Shopeinstellungen</w:t>
-      </w:r>
-      <w:r>
-        <w:t xml:space="preserve"> -&gt; </w:t>
-      </w:r>
-      <w:r>
-        <w:rPr>
-          <w:rStyle w:val="EingabefelderundNavigationsschritteZchn"/>
-        </w:rPr>
-        <w:t>Zahlungsarten</w:t>
-      </w:r>
-      <w:r>
+        <w:t xml:space="preserve">Löschen Sie das Verzeichnis </w:t>
+      </w:r>
+      <w:r>
+        <w:rPr>
+          <w:rStyle w:val="DateinamenundPfadeZchn"/>
+        </w:rPr>
+        <w:t>/modules/oe/oepaypal</w:t>
+      </w:r>
+      <w:r>
+        <w:rPr>
+          <w:rStyle w:val="DateinamenundPfadeZchn"/>
+        </w:rPr>
         <w:t>.</w:t>
+      </w:r>
+      <w:r>
+        <w:t xml:space="preserve"> </w:t>
       </w:r>
     </w:p>
     <w:p>
@@ -4094,34 +4324,49 @@
         </w:numPr>
       </w:pPr>
       <w:r>
-        <w:t xml:space="preserve">Wählen Sie die Zahlungsart PayPal aus und ändern Sie den </w:t>
+        <w:t xml:space="preserve">Gehen Sie im Administrationsbereich des Shops zur Modulverwaltung. Sie erhalten einen Hinweis, dass für ein registriertes Modul das Modulverzeichnis fehlt. Beantworten Sie die Frage, ob alle Modulinformationen entfernt werden sollen, indem Sie die Schaltfläche </w:t>
       </w:r>
       <w:r>
         <w:rPr>
           <w:rStyle w:val="EingabefelderundNavigationsschritteZchn"/>
         </w:rPr>
-        <w:t>Einkaufswert (€)</w:t>
-      </w:r>
-      <w:r>
-        <w:t xml:space="preserve"> in </w:t>
-      </w:r>
-      <w:r>
-        <w:rPr>
-          <w:rStyle w:val="EingabefelderundNavigationsschritteZchn"/>
-        </w:rPr>
-        <w:t>0</w:t>
-      </w:r>
-      <w:r>
-        <w:t xml:space="preserve"> bis </w:t>
-      </w:r>
-      <w:r>
-        <w:rPr>
-          <w:rStyle w:val="EingabefelderundNavigationsschritteZchn"/>
-        </w:rPr>
-        <w:t>10000</w:t>
-      </w:r>
-      <w:r>
-        <w:t>.</w:t>
+        <w:t>Ja</w:t>
+      </w:r>
+      <w:r>
+        <w:t xml:space="preserve"> drücken.</w:t>
+      </w:r>
+    </w:p>
+    <w:p>
+      <w:pPr>
+        <w:pStyle w:val="berschrift3"/>
+        <w:numPr>
+          <w:ilvl w:val="2"/>
+          <w:numId w:val="1"/>
+        </w:numPr>
+      </w:pPr>
+      <w:bookmarkStart w:id="31" w:name="_Toc370288446"/>
+      <w:bookmarkStart w:id="32" w:name="_Toc372727993"/>
+      <w:r>
+        <w:t>Modul PayPal 3.</w:t>
+      </w:r>
+      <w:r>
+        <w:t>0.</w:t>
+      </w:r>
+      <w:r>
+        <w:t>*</w:t>
+      </w:r>
+      <w:bookmarkEnd w:id="31"/>
+      <w:bookmarkEnd w:id="32"/>
+    </w:p>
+    <w:p>
+      <w:r>
+        <w:t>Haben Sie in Ihrem OXID eShop das Modul 3.</w:t>
+      </w:r>
+      <w:r>
+        <w:t>0.</w:t>
+      </w:r>
+      <w:r>
+        <w:t>* installiert, führen Sie bitte folgende Schritte aus:</w:t>
       </w:r>
     </w:p>
     <w:p>
@@ -4133,22 +4378,25 @@
         </w:numPr>
       </w:pPr>
       <w:r>
-        <w:t xml:space="preserve">Löschen Sie das Verzeichnis </w:t>
-      </w:r>
-      <w:r>
-        <w:rPr>
-          <w:rStyle w:val="DateinamenundPfadeZchn"/>
-        </w:rPr>
-        <w:t>/modules/oe/oepaypal</w:t>
-      </w:r>
-      <w:r>
-        <w:rPr>
-          <w:rStyle w:val="DateinamenundPfadeZchn"/>
-        </w:rPr>
+        <w:t xml:space="preserve">Gehen Sie im Administrationsbereich des Shops zu </w:t>
+      </w:r>
+      <w:r>
+        <w:rPr>
+          <w:rStyle w:val="EingabefelderundNavigationsschritteZchn"/>
+        </w:rPr>
+        <w:t>Erweiterungen</w:t>
+      </w:r>
+      <w:r>
+        <w:t xml:space="preserve"> -&gt; </w:t>
+      </w:r>
+      <w:r>
+        <w:rPr>
+          <w:rStyle w:val="EingabefelderundNavigationsschritteZchn"/>
+        </w:rPr>
+        <w:t>Module</w:t>
+      </w:r>
+      <w:r>
         <w:t>.</w:t>
-      </w:r>
-      <w:r>
-        <w:t xml:space="preserve"> </w:t>
       </w:r>
     </w:p>
     <w:p>
@@ -4160,6 +4408,42 @@
         </w:numPr>
       </w:pPr>
       <w:r>
+        <w:t>Wählen Sie das Modul PayPal aus und deaktivieren Sie es.</w:t>
+      </w:r>
+    </w:p>
+    <w:p>
+      <w:pPr>
+        <w:pStyle w:val="Listenabsatz"/>
+        <w:numPr>
+          <w:ilvl w:val="0"/>
+          <w:numId w:val="37"/>
+        </w:numPr>
+        <w:rPr>
+          <w:rStyle w:val="DateinamenundPfadeZchn"/>
+          <w:b w:val="0"/>
+          <w:i w:val="0"/>
+          <w:color w:val="auto"/>
+        </w:rPr>
+      </w:pPr>
+      <w:r>
+        <w:t xml:space="preserve">Löschen Sie das Verzeichnis </w:t>
+      </w:r>
+      <w:r>
+        <w:rPr>
+          <w:rStyle w:val="DateinamenundPfadeZchn"/>
+        </w:rPr>
+        <w:t>/modules/oe/oepaypal.</w:t>
+      </w:r>
+    </w:p>
+    <w:p>
+      <w:pPr>
+        <w:pStyle w:val="Listenabsatz"/>
+        <w:numPr>
+          <w:ilvl w:val="0"/>
+          <w:numId w:val="37"/>
+        </w:numPr>
+      </w:pPr>
+      <w:r>
         <w:t xml:space="preserve">Gehen Sie im Administrationsbereich des Shops zur Modulverwaltung. Sie erhalten einen Hinweis, dass für ein registriertes Modul das Modulverzeichnis fehlt. Beantworten Sie die Frage, ob alle Modulinformationen entfernt werden sollen, indem Sie die Schaltfläche </w:t>
       </w:r>
       <w:r>
@@ -4177,33 +4461,29 @@
         <w:pStyle w:val="berschrift2"/>
         <w:ind w:hanging="1997"/>
       </w:pPr>
-      <w:bookmarkStart w:id="29" w:name="_Toc363138679"/>
-      <w:bookmarkStart w:id="30" w:name="_Toc363138699"/>
-      <w:bookmarkStart w:id="31" w:name="_Toc367197245"/>
-      <w:bookmarkStart w:id="32" w:name="_Toc367275681"/>
-      <w:bookmarkStart w:id="33" w:name="_Toc368046713"/>
-      <w:bookmarkStart w:id="34" w:name="_Toc368047567"/>
-      <w:bookmarkStart w:id="35" w:name="_Toc368048478"/>
-      <w:bookmarkStart w:id="36" w:name="_Toc368386934"/>
-      <w:bookmarkStart w:id="37" w:name="_Toc337645509"/>
-      <w:bookmarkStart w:id="38" w:name="_Toc337651797"/>
-      <w:bookmarkStart w:id="39" w:name="_Toc349642075"/>
-      <w:bookmarkStart w:id="40" w:name="_Toc349643154"/>
-      <w:bookmarkStart w:id="41" w:name="_Toc354657452"/>
-      <w:bookmarkStart w:id="42" w:name="_Toc355611714"/>
-      <w:bookmarkStart w:id="43" w:name="_Toc363138680"/>
-      <w:bookmarkStart w:id="44" w:name="_Toc363138700"/>
-      <w:bookmarkStart w:id="45" w:name="_Toc367197246"/>
-      <w:bookmarkStart w:id="46" w:name="_Toc367275682"/>
-      <w:bookmarkStart w:id="47" w:name="_Toc368046714"/>
-      <w:bookmarkStart w:id="48" w:name="_Toc368047568"/>
-      <w:bookmarkStart w:id="49" w:name="_Toc368048479"/>
-      <w:bookmarkStart w:id="50" w:name="_Toc368386935"/>
-      <w:bookmarkStart w:id="51" w:name="_Toc369536277"/>
-      <w:bookmarkEnd w:id="29"/>
-      <w:bookmarkEnd w:id="30"/>
-      <w:bookmarkEnd w:id="31"/>
-      <w:bookmarkEnd w:id="32"/>
+      <w:bookmarkStart w:id="33" w:name="_Toc363138679"/>
+      <w:bookmarkStart w:id="34" w:name="_Toc363138699"/>
+      <w:bookmarkStart w:id="35" w:name="_Toc367197245"/>
+      <w:bookmarkStart w:id="36" w:name="_Toc367275681"/>
+      <w:bookmarkStart w:id="37" w:name="_Toc368046713"/>
+      <w:bookmarkStart w:id="38" w:name="_Toc368047567"/>
+      <w:bookmarkStart w:id="39" w:name="_Toc368048478"/>
+      <w:bookmarkStart w:id="40" w:name="_Toc368386934"/>
+      <w:bookmarkStart w:id="41" w:name="_Toc337645509"/>
+      <w:bookmarkStart w:id="42" w:name="_Toc337651797"/>
+      <w:bookmarkStart w:id="43" w:name="_Toc349642075"/>
+      <w:bookmarkStart w:id="44" w:name="_Toc349643154"/>
+      <w:bookmarkStart w:id="45" w:name="_Toc354657452"/>
+      <w:bookmarkStart w:id="46" w:name="_Toc355611714"/>
+      <w:bookmarkStart w:id="47" w:name="_Toc363138680"/>
+      <w:bookmarkStart w:id="48" w:name="_Toc363138700"/>
+      <w:bookmarkStart w:id="49" w:name="_Toc367197246"/>
+      <w:bookmarkStart w:id="50" w:name="_Toc367275682"/>
+      <w:bookmarkStart w:id="51" w:name="_Toc368046714"/>
+      <w:bookmarkStart w:id="52" w:name="_Toc368047568"/>
+      <w:bookmarkStart w:id="53" w:name="_Toc368048479"/>
+      <w:bookmarkStart w:id="54" w:name="_Toc368386935"/>
+      <w:bookmarkStart w:id="55" w:name="_Toc372727994"/>
       <w:bookmarkEnd w:id="33"/>
       <w:bookmarkEnd w:id="34"/>
       <w:bookmarkEnd w:id="35"/>
@@ -4222,14 +4502,18 @@
       <w:bookmarkEnd w:id="48"/>
       <w:bookmarkEnd w:id="49"/>
       <w:bookmarkEnd w:id="50"/>
+      <w:bookmarkEnd w:id="51"/>
+      <w:bookmarkEnd w:id="52"/>
+      <w:bookmarkEnd w:id="53"/>
+      <w:bookmarkEnd w:id="54"/>
       <w:r>
         <w:t>Moduldateie</w:t>
       </w:r>
-      <w:bookmarkEnd w:id="27"/>
+      <w:bookmarkEnd w:id="26"/>
       <w:r>
         <w:t>n kopieren</w:t>
       </w:r>
-      <w:bookmarkEnd w:id="51"/>
+      <w:bookmarkEnd w:id="55"/>
     </w:p>
     <w:p>
       <w:r>
@@ -4265,7 +4549,7 @@
         <w:pStyle w:val="berschrift2"/>
         <w:ind w:hanging="1997"/>
       </w:pPr>
-      <w:bookmarkStart w:id="52" w:name="_Toc369536278"/>
+      <w:bookmarkStart w:id="56" w:name="_Toc372727995"/>
       <w:r>
         <w:t>Schreibrechte von /modules/</w:t>
       </w:r>
@@ -4284,7 +4568,7 @@
       <w:r>
         <w:t xml:space="preserve"> ändern</w:t>
       </w:r>
-      <w:bookmarkEnd w:id="52"/>
+      <w:bookmarkEnd w:id="56"/>
       <w:r>
         <w:t xml:space="preserve"> </w:t>
       </w:r>
@@ -4359,16 +4643,17 @@
         <w:pStyle w:val="berschrift2"/>
         <w:ind w:hanging="1997"/>
       </w:pPr>
-      <w:bookmarkStart w:id="53" w:name="_Ref196626911"/>
-      <w:bookmarkStart w:id="54" w:name="_Toc369536279"/>
-      <w:r>
+      <w:bookmarkStart w:id="57" w:name="_Ref196626911"/>
+      <w:bookmarkStart w:id="58" w:name="_Toc372727996"/>
+      <w:r>
+        <w:lastRenderedPageBreak/>
         <w:t xml:space="preserve">Templates </w:t>
       </w:r>
-      <w:bookmarkEnd w:id="53"/>
+      <w:bookmarkEnd w:id="57"/>
       <w:r>
         <w:t>vorbereiten</w:t>
       </w:r>
-      <w:bookmarkEnd w:id="54"/>
+      <w:bookmarkEnd w:id="58"/>
     </w:p>
     <w:p>
       <w:r>
@@ -4506,7 +4791,19 @@
         <w:rPr>
           <w:rStyle w:val="DateinamenundPfadeZchn"/>
         </w:rPr>
-        <w:t>/modules/oe/oepaypal/out/admin</w:t>
+        <w:t>/modules/oe/oepaypal/</w:t>
+      </w:r>
+      <w:r>
+        <w:rPr>
+          <w:rStyle w:val="DateinamenundPfadeZchn"/>
+        </w:rPr>
+        <w:t>views</w:t>
+      </w:r>
+      <w:r>
+        <w:rPr>
+          <w:rStyle w:val="DateinamenundPfadeZchn"/>
+        </w:rPr>
+        <w:t>/admin</w:t>
       </w:r>
     </w:p>
     <w:p>
@@ -4533,13 +4830,24 @@
         <w:rPr>
           <w:rStyle w:val="DateinamenundPfadeZchn"/>
         </w:rPr>
-        <w:t>/modules/oe/oepaypal/out/blocks</w:t>
+        <w:t>/modules/oe/oepaypal/</w:t>
+      </w:r>
+      <w:r>
+        <w:rPr>
+          <w:rStyle w:val="DateinamenundPfadeZchn"/>
+        </w:rPr>
+        <w:t>views</w:t>
+      </w:r>
+      <w:r>
+        <w:rPr>
+          <w:rStyle w:val="DateinamenundPfadeZchn"/>
+        </w:rPr>
+        <w:t>/blocks</w:t>
       </w:r>
     </w:p>
     <w:p/>
     <w:p>
       <w:r>
-        <w:lastRenderedPageBreak/>
         <w:t xml:space="preserve">Die </w:t>
       </w:r>
       <w:r>
@@ -4564,7 +4872,7 @@
         <w:t>PayPal 3.0.</w:t>
       </w:r>
       <w:r>
-        <w:t>1</w:t>
+        <w:t>2</w:t>
       </w:r>
       <w:r>
         <w:t>)</w:t>
@@ -4581,26 +4889,22 @@
           <w:lang w:val="de-DE"/>
         </w:rPr>
       </w:pPr>
-      <w:bookmarkStart w:id="55" w:name="_Toc337651802"/>
-      <w:bookmarkStart w:id="56" w:name="_Toc349642080"/>
-      <w:bookmarkStart w:id="57" w:name="_Toc349643159"/>
-      <w:bookmarkStart w:id="58" w:name="_Toc354657457"/>
-      <w:bookmarkStart w:id="59" w:name="_Toc355611719"/>
-      <w:bookmarkStart w:id="60" w:name="_Toc363138684"/>
-      <w:bookmarkStart w:id="61" w:name="_Toc363138704"/>
-      <w:bookmarkStart w:id="62" w:name="_Toc367197250"/>
-      <w:bookmarkStart w:id="63" w:name="_Toc367275686"/>
-      <w:bookmarkStart w:id="64" w:name="_Toc368046718"/>
-      <w:bookmarkStart w:id="65" w:name="_Toc368047572"/>
-      <w:bookmarkStart w:id="66" w:name="_Toc368048483"/>
-      <w:bookmarkStart w:id="67" w:name="_Toc368386939"/>
-      <w:bookmarkStart w:id="68" w:name="_Ref196626926"/>
-      <w:bookmarkStart w:id="69" w:name="_Toc369536280"/>
-      <w:bookmarkStart w:id="70" w:name="_Ref196626940"/>
-      <w:bookmarkEnd w:id="55"/>
-      <w:bookmarkEnd w:id="56"/>
-      <w:bookmarkEnd w:id="57"/>
-      <w:bookmarkEnd w:id="58"/>
+      <w:bookmarkStart w:id="59" w:name="_Toc337651802"/>
+      <w:bookmarkStart w:id="60" w:name="_Toc349642080"/>
+      <w:bookmarkStart w:id="61" w:name="_Toc349643159"/>
+      <w:bookmarkStart w:id="62" w:name="_Toc354657457"/>
+      <w:bookmarkStart w:id="63" w:name="_Toc355611719"/>
+      <w:bookmarkStart w:id="64" w:name="_Toc363138684"/>
+      <w:bookmarkStart w:id="65" w:name="_Toc363138704"/>
+      <w:bookmarkStart w:id="66" w:name="_Toc367197250"/>
+      <w:bookmarkStart w:id="67" w:name="_Toc367275686"/>
+      <w:bookmarkStart w:id="68" w:name="_Toc368046718"/>
+      <w:bookmarkStart w:id="69" w:name="_Toc368047572"/>
+      <w:bookmarkStart w:id="70" w:name="_Toc368048483"/>
+      <w:bookmarkStart w:id="71" w:name="_Toc368386939"/>
+      <w:bookmarkStart w:id="72" w:name="_Ref196626926"/>
+      <w:bookmarkStart w:id="73" w:name="_Ref196626940"/>
+      <w:bookmarkStart w:id="74" w:name="_Toc372727997"/>
       <w:bookmarkEnd w:id="59"/>
       <w:bookmarkEnd w:id="60"/>
       <w:bookmarkEnd w:id="61"/>
@@ -4610,20 +4914,24 @@
       <w:bookmarkEnd w:id="65"/>
       <w:bookmarkEnd w:id="66"/>
       <w:bookmarkEnd w:id="67"/>
+      <w:bookmarkEnd w:id="68"/>
+      <w:bookmarkEnd w:id="69"/>
+      <w:bookmarkEnd w:id="70"/>
+      <w:bookmarkEnd w:id="71"/>
       <w:r>
         <w:rPr>
           <w:lang w:val="de-DE"/>
         </w:rPr>
         <w:t xml:space="preserve">Modul </w:t>
       </w:r>
-      <w:bookmarkEnd w:id="68"/>
+      <w:bookmarkEnd w:id="72"/>
       <w:r>
         <w:rPr>
           <w:lang w:val="de-DE"/>
         </w:rPr>
         <w:t>aktivieren</w:t>
       </w:r>
-      <w:bookmarkEnd w:id="69"/>
+      <w:bookmarkEnd w:id="74"/>
     </w:p>
     <w:p>
       <w:r>
@@ -4659,12 +4967,12 @@
         <w:pStyle w:val="berschrift2"/>
         <w:ind w:hanging="1997"/>
       </w:pPr>
-      <w:bookmarkStart w:id="71" w:name="_Toc369536281"/>
+      <w:bookmarkStart w:id="75" w:name="_Toc372727998"/>
       <w:r>
         <w:t>Temporäre Dateien löschen</w:t>
       </w:r>
-      <w:bookmarkEnd w:id="70"/>
-      <w:bookmarkEnd w:id="71"/>
+      <w:bookmarkEnd w:id="73"/>
+      <w:bookmarkEnd w:id="75"/>
     </w:p>
     <w:p>
       <w:r>
@@ -4704,11 +5012,11 @@
       <w:pPr>
         <w:pStyle w:val="berschrift1"/>
       </w:pPr>
-      <w:bookmarkStart w:id="72" w:name="_Toc369536282"/>
+      <w:bookmarkStart w:id="76" w:name="_Toc372727999"/>
       <w:r>
         <w:t>Konfiguration</w:t>
       </w:r>
-      <w:bookmarkEnd w:id="72"/>
+      <w:bookmarkEnd w:id="76"/>
     </w:p>
     <w:p>
       <w:r>
@@ -4743,33 +5051,57 @@
         <w:pStyle w:val="berschrift2"/>
         <w:ind w:hanging="1997"/>
       </w:pPr>
-      <w:bookmarkStart w:id="73" w:name="_Toc369536283"/>
+      <w:bookmarkStart w:id="77" w:name="_Toc372728000"/>
       <w:r>
         <w:t>Zahlungsart PayPal einrichten</w:t>
       </w:r>
-      <w:bookmarkEnd w:id="73"/>
-    </w:p>
-    <w:p>
-      <w:r>
-        <w:t>Konfigurieren Sie die Zahlungsart nach Ihren Wünschen. Vergessen Sie nicht, die Zahlungsart in den Versandarten zu hinterlegen!</w:t>
+      <w:bookmarkEnd w:id="77"/>
+    </w:p>
+    <w:p>
+      <w:r>
+        <w:t xml:space="preserve">Konfigurieren Sie die Zahlungsart nach Ihren Wünschen. </w:t>
+      </w:r>
+      <w:r>
+        <w:t xml:space="preserve">Detaillierte </w:t>
+      </w:r>
+      <w:r>
+        <w:t xml:space="preserve">Informationen finden Sie in der Dokumentation und Hilfe: </w:t>
+      </w:r>
+      <w:hyperlink r:id="rId16" w:history="1">
+        <w:r>
+          <w:rPr>
+            <w:rStyle w:val="Hyperlink"/>
+            <w:rFonts w:ascii="Courier New" w:hAnsi="Courier New"/>
+            <w:shd w:val="clear" w:color="auto" w:fill="DEDEDE"/>
+          </w:rPr>
+          <w:t>http://www.oxid-esales.com/de/support-services/dokumentation-und-hilfe/oxid-eshop/einrichtung/zahlungsarten.html</w:t>
+        </w:r>
+      </w:hyperlink>
+      <w:r>
+        <w:t>.</w:t>
       </w:r>
       <w:r>
         <w:t xml:space="preserve"> </w:t>
       </w:r>
       <w:r>
-        <w:t xml:space="preserve">Detaillierte </w:t>
-      </w:r>
-      <w:r>
-        <w:t xml:space="preserve">Informationen finden Sie in der Dokumentation und Hilfe: </w:t>
-      </w:r>
-      <w:r>
-        <w:rPr>
-          <w:rStyle w:val="BenutzereingabenundCodeZchn"/>
-        </w:rPr>
-        <w:t>http://www.oxid-esales.com/de/support-services/dokumentation-und-hilfe/oxid-eshop/einrichtung/zahlungsarten.html</w:t>
-      </w:r>
-      <w:r>
-        <w:t>.</w:t>
+        <w:rPr>
+          <w:szCs w:val="18"/>
+        </w:rPr>
+        <w:t xml:space="preserve">Ändern Sie bitte ggf. den </w:t>
+      </w:r>
+      <w:r>
+        <w:rPr>
+          <w:b/>
+          <w:bCs/>
+          <w:szCs w:val="18"/>
+        </w:rPr>
+        <w:t xml:space="preserve">Einkaufswert (€) </w:t>
+      </w:r>
+      <w:r>
+        <w:rPr>
+          <w:szCs w:val="18"/>
+        </w:rPr>
+        <w:t>in 0 bis 10000.</w:t>
       </w:r>
     </w:p>
     <w:p/>
@@ -4787,6 +5119,7 @@
         </w:numPr>
       </w:pPr>
       <w:r>
+        <w:lastRenderedPageBreak/>
         <w:t xml:space="preserve">Unter </w:t>
       </w:r>
       <w:r>
@@ -4888,15 +5221,15 @@
         <w:pStyle w:val="berschrift2"/>
         <w:ind w:hanging="1997"/>
       </w:pPr>
-      <w:bookmarkStart w:id="74" w:name="_Toc369536284"/>
-      <w:bookmarkStart w:id="75" w:name="_Ref231203733"/>
+      <w:bookmarkStart w:id="78" w:name="_Ref231203733"/>
+      <w:bookmarkStart w:id="79" w:name="_Toc372728001"/>
       <w:r>
         <w:t>Modul</w:t>
       </w:r>
       <w:r>
         <w:t>einstellungen</w:t>
       </w:r>
-      <w:bookmarkEnd w:id="74"/>
+      <w:bookmarkEnd w:id="79"/>
     </w:p>
     <w:p>
       <w:r>
@@ -4958,12 +5291,11 @@
       <w:pPr>
         <w:pStyle w:val="berschrift3"/>
       </w:pPr>
-      <w:bookmarkStart w:id="76" w:name="_Toc369536285"/>
-      <w:r>
-        <w:lastRenderedPageBreak/>
+      <w:bookmarkStart w:id="80" w:name="_Toc372728002"/>
+      <w:r>
         <w:t>Integration von PayPal</w:t>
       </w:r>
-      <w:bookmarkEnd w:id="76"/>
+      <w:bookmarkEnd w:id="80"/>
     </w:p>
     <w:p>
       <w:pPr>
@@ -4985,14 +5317,14 @@
       <w:pPr>
         <w:pStyle w:val="berschrift3"/>
       </w:pPr>
-      <w:bookmarkStart w:id="77" w:name="_Toc369536286"/>
+      <w:bookmarkStart w:id="81" w:name="_Toc372728003"/>
       <w:r>
         <w:t>A</w:t>
       </w:r>
       <w:r>
         <w:t>nzeige auf PayPal-Zahlungsseite</w:t>
       </w:r>
-      <w:bookmarkEnd w:id="77"/>
+      <w:bookmarkEnd w:id="81"/>
     </w:p>
     <w:p/>
     <w:p>
@@ -5173,11 +5505,12 @@
         <w:pStyle w:val="berschrift3"/>
         <w:ind w:left="737" w:hanging="737"/>
       </w:pPr>
-      <w:bookmarkStart w:id="78" w:name="_Toc369536287"/>
-      <w:r>
+      <w:bookmarkStart w:id="82" w:name="_Toc372728004"/>
+      <w:r>
+        <w:lastRenderedPageBreak/>
         <w:t>Warenkorb auf PayPal-Zahlungsseite</w:t>
       </w:r>
-      <w:bookmarkEnd w:id="78"/>
+      <w:bookmarkEnd w:id="82"/>
     </w:p>
     <w:p>
       <w:r>
@@ -5252,11 +5585,11 @@
         <w:pStyle w:val="berschrift3"/>
         <w:ind w:left="737" w:hanging="737"/>
       </w:pPr>
-      <w:bookmarkStart w:id="79" w:name="_Toc369536288"/>
+      <w:bookmarkStart w:id="83" w:name="_Toc372728005"/>
       <w:r>
         <w:t>Geldeinzug</w:t>
       </w:r>
-      <w:bookmarkEnd w:id="79"/>
+      <w:bookmarkEnd w:id="83"/>
     </w:p>
     <w:p>
       <w:r>
@@ -5338,7 +5671,6 @@
     <w:p/>
     <w:p>
       <w:r>
-        <w:lastRenderedPageBreak/>
         <w:t xml:space="preserve">Der OXID eShop </w:t>
       </w:r>
       <w:r>
@@ -5368,18 +5700,27 @@
         <w:pStyle w:val="berschrift3"/>
         <w:ind w:left="737" w:hanging="737"/>
       </w:pPr>
-      <w:bookmarkStart w:id="80" w:name="_Toc369536289"/>
-      <w:r>
-        <w:t>API-Berechtigung</w:t>
-      </w:r>
-      <w:bookmarkEnd w:id="80"/>
+      <w:bookmarkStart w:id="84" w:name="_Toc372728006"/>
+      <w:r>
+        <w:t>API-</w:t>
+      </w:r>
+      <w:r>
+        <w:t>Signatur</w:t>
+      </w:r>
+      <w:bookmarkEnd w:id="84"/>
     </w:p>
     <w:p>
       <w:r>
         <w:t xml:space="preserve">Damit PayPal als Zahlungsart im OXID eShop verwendet werden kann, </w:t>
       </w:r>
       <w:r>
-        <w:t>wird eine API-Berechtigung benö</w:t>
+        <w:t>wird eine API-</w:t>
+      </w:r>
+      <w:r>
+        <w:t>Signatur</w:t>
+      </w:r>
+      <w:r>
+        <w:t xml:space="preserve"> benö</w:t>
       </w:r>
       <w:r>
         <w:softHyphen/>
@@ -5421,7 +5762,13 @@
         <w:softHyphen/>
       </w:r>
       <w:r>
-        <w:t>dern Sie die API-Berechtigung in Ihrem Profil an</w:t>
+        <w:t>dern Sie die API-</w:t>
+      </w:r>
+      <w:r>
+        <w:t>Signatur</w:t>
+      </w:r>
+      <w:r>
+        <w:t xml:space="preserve"> in Ihrem Profil an</w:t>
       </w:r>
       <w:r>
         <w:t>.</w:t>
@@ -5450,14 +5797,14 @@
           <w:lang w:val="de-DE"/>
         </w:rPr>
       </w:pPr>
-      <w:bookmarkStart w:id="81" w:name="_Toc369536290"/>
+      <w:bookmarkStart w:id="85" w:name="_Toc372728007"/>
       <w:r>
         <w:rPr>
           <w:lang w:val="de-DE"/>
         </w:rPr>
         <w:t>Einstellungen für Entwicklung</w:t>
       </w:r>
-      <w:bookmarkEnd w:id="81"/>
+      <w:bookmarkEnd w:id="85"/>
     </w:p>
     <w:p>
       <w:r>
@@ -5496,7 +5843,7 @@
       <w:r>
         <w:t>das Logging eingeschaltet werden.</w:t>
       </w:r>
-      <w:bookmarkEnd w:id="75"/>
+      <w:bookmarkEnd w:id="78"/>
     </w:p>
     <w:p>
       <w:pPr>
@@ -5513,7 +5860,7 @@
           <w:lang w:val="de-DE"/>
         </w:rPr>
       </w:pPr>
-      <w:bookmarkStart w:id="82" w:name="_Toc369536291"/>
+      <w:bookmarkStart w:id="86" w:name="_Toc372728008"/>
       <w:r>
         <w:rPr>
           <w:lang w:val="de-DE"/>
@@ -5521,18 +5868,18 @@
         <w:lastRenderedPageBreak/>
         <w:t>Funktionsbeschreibung</w:t>
       </w:r>
-      <w:bookmarkEnd w:id="82"/>
+      <w:bookmarkEnd w:id="86"/>
     </w:p>
     <w:p>
       <w:pPr>
         <w:pStyle w:val="berschrift2"/>
         <w:ind w:hanging="1997"/>
       </w:pPr>
-      <w:bookmarkStart w:id="83" w:name="_Toc369536292"/>
+      <w:bookmarkStart w:id="87" w:name="_Toc372728009"/>
       <w:r>
         <w:t>PayPal im Bestellprozess</w:t>
       </w:r>
-      <w:bookmarkEnd w:id="83"/>
+      <w:bookmarkEnd w:id="87"/>
     </w:p>
     <w:p/>
     <w:p>
@@ -5843,7 +6190,7 @@
                     <pic:cNvPicPr/>
                   </pic:nvPicPr>
                   <pic:blipFill>
-                    <a:blip r:embed="rId16">
+                    <a:blip r:embed="rId17">
                       <a:extLst>
                         <a:ext uri="{28A0092B-C50C-407E-A947-70E740481C1C}">
                           <a14:useLocalDpi xmlns:a14="http://schemas.microsoft.com/office/drawing/2010/main" val="0"/>
@@ -5890,10 +6237,70 @@
           <w:noProof/>
         </w:rPr>
         <w:lastRenderedPageBreak/>
+        <w:drawing>
+          <wp:anchor distT="0" distB="0" distL="114300" distR="114300" simplePos="0" relativeHeight="251660288" behindDoc="0" locked="0" layoutInCell="1" allowOverlap="1" wp14:anchorId="4F1D3B23" wp14:editId="136B6967">
+            <wp:simplePos x="0" y="0"/>
+            <wp:positionH relativeFrom="margin">
+              <wp:posOffset>12700</wp:posOffset>
+            </wp:positionH>
+            <wp:positionV relativeFrom="paragraph">
+              <wp:posOffset>455930</wp:posOffset>
+            </wp:positionV>
+            <wp:extent cx="5649595" cy="4240530"/>
+            <wp:effectExtent l="0" t="0" r="8255" b="7620"/>
+            <wp:wrapTopAndBottom/>
+            <wp:docPr id="7" name="Grafik 7"/>
+            <wp:cNvGraphicFramePr>
+              <a:graphicFrameLocks xmlns:a="http://schemas.openxmlformats.org/drawingml/2006/main" noChangeAspect="1"/>
+            </wp:cNvGraphicFramePr>
+            <a:graphic xmlns:a="http://schemas.openxmlformats.org/drawingml/2006/main">
+              <a:graphicData uri="http://schemas.openxmlformats.org/drawingml/2006/picture">
+                <pic:pic xmlns:pic="http://schemas.openxmlformats.org/drawingml/2006/picture">
+                  <pic:nvPicPr>
+                    <pic:cNvPr id="7" name="02 - Warenkorb, Schritt 1.png"/>
+                    <pic:cNvPicPr/>
+                  </pic:nvPicPr>
+                  <pic:blipFill>
+                    <a:blip r:embed="rId18">
+                      <a:extLst>
+                        <a:ext uri="{28A0092B-C50C-407E-A947-70E740481C1C}">
+                          <a14:useLocalDpi xmlns:a14="http://schemas.microsoft.com/office/drawing/2010/main" val="0"/>
+                        </a:ext>
+                      </a:extLst>
+                    </a:blip>
+                    <a:stretch>
+                      <a:fillRect/>
+                    </a:stretch>
+                  </pic:blipFill>
+                  <pic:spPr>
+                    <a:xfrm>
+                      <a:off x="0" y="0"/>
+                      <a:ext cx="5649595" cy="4240530"/>
+                    </a:xfrm>
+                    <a:prstGeom prst="rect">
+                      <a:avLst/>
+                    </a:prstGeom>
+                  </pic:spPr>
+                </pic:pic>
+              </a:graphicData>
+            </a:graphic>
+            <wp14:sizeRelH relativeFrom="page">
+              <wp14:pctWidth>0</wp14:pctWidth>
+            </wp14:sizeRelH>
+            <wp14:sizeRelV relativeFrom="page">
+              <wp14:pctHeight>0</wp14:pctHeight>
+            </wp14:sizeRelV>
+          </wp:anchor>
+        </w:drawing>
+      </w:r>
+      <w:r>
+        <w:rPr>
+          <w:noProof/>
+        </w:rPr>
         <mc:AlternateContent>
           <mc:Choice Requires="wps">
             <w:drawing>
-              <wp:anchor distT="0" distB="0" distL="114300" distR="114300" simplePos="0" relativeHeight="251668480" behindDoc="0" locked="0" layoutInCell="1" allowOverlap="1" wp14:anchorId="613EE35C" wp14:editId="5C82E4BC">
+              <wp:anchor distT="0" distB="0" distL="114300" distR="114300" simplePos="0" relativeHeight="251668480" behindDoc="0" locked="0" layoutInCell="1" allowOverlap="1" wp14:anchorId="613EE35C" wp14:editId="2D5106CB">
                 <wp:simplePos x="0" y="0"/>
                 <wp:positionH relativeFrom="column">
                   <wp:posOffset>0</wp:posOffset>
@@ -6094,22 +6501,52 @@
         </mc:AlternateContent>
       </w:r>
       <w:r>
+        <w:t xml:space="preserve">Bei </w:t>
+      </w:r>
+      <w:r>
+        <w:t>Bestellung mit PayPal Express</w:t>
+      </w:r>
+      <w:r>
+        <w:t xml:space="preserve"> kann der Kunde aus dem Bestellschritt </w:t>
+      </w:r>
+      <w:r>
+        <w:t>1</w:t>
+      </w:r>
+      <w:r>
+        <w:t>, aus einer Artikel-Detailseite oder aus dem Mini-Warenkorb heraus den Einkauf abschließen.</w:t>
+      </w:r>
+    </w:p>
+    <w:p>
+      <w:pPr>
+        <w:spacing w:line="240" w:lineRule="auto"/>
+      </w:pPr>
+      <w:r>
+        <w:br w:type="page"/>
+      </w:r>
+    </w:p>
+    <w:p>
+      <w:pPr>
+        <w:keepNext/>
+        <w:spacing w:line="240" w:lineRule="auto"/>
+      </w:pPr>
+      <w:r>
         <w:rPr>
           <w:noProof/>
         </w:rPr>
+        <w:lastRenderedPageBreak/>
         <w:drawing>
-          <wp:anchor distT="0" distB="0" distL="114300" distR="114300" simplePos="0" relativeHeight="251660288" behindDoc="0" locked="0" layoutInCell="1" allowOverlap="1" wp14:anchorId="4F1D3B23" wp14:editId="6B6F5756">
+          <wp:anchor distT="0" distB="0" distL="114300" distR="114300" simplePos="0" relativeHeight="251674624" behindDoc="0" locked="0" layoutInCell="1" allowOverlap="1" wp14:anchorId="03B9E531" wp14:editId="5BC2BA6D">
             <wp:simplePos x="0" y="0"/>
             <wp:positionH relativeFrom="margin">
-              <wp:align>left</wp:align>
+              <wp:posOffset>24765</wp:posOffset>
             </wp:positionH>
             <wp:positionV relativeFrom="paragraph">
-              <wp:posOffset>457200</wp:posOffset>
+              <wp:posOffset>0</wp:posOffset>
             </wp:positionV>
-            <wp:extent cx="5666400" cy="4240800"/>
-            <wp:effectExtent l="0" t="0" r="0" b="7620"/>
+            <wp:extent cx="5624830" cy="3873500"/>
+            <wp:effectExtent l="0" t="0" r="0" b="0"/>
             <wp:wrapTopAndBottom/>
-            <wp:docPr id="7" name="Grafik 7"/>
+            <wp:docPr id="10" name="Grafik 10"/>
             <wp:cNvGraphicFramePr>
               <a:graphicFrameLocks xmlns:a="http://schemas.openxmlformats.org/drawingml/2006/main" noChangeAspect="1"/>
             </wp:cNvGraphicFramePr>
@@ -6117,11 +6554,11 @@
               <a:graphicData uri="http://schemas.openxmlformats.org/drawingml/2006/picture">
                 <pic:pic xmlns:pic="http://schemas.openxmlformats.org/drawingml/2006/picture">
                   <pic:nvPicPr>
-                    <pic:cNvPr id="7" name="02 - Warenkorb, Schritt 1.png"/>
+                    <pic:cNvPr id="10" name="04 - Artikel-Detailseite mit Mini-Warenkorb.png"/>
                     <pic:cNvPicPr/>
                   </pic:nvPicPr>
                   <pic:blipFill>
-                    <a:blip r:embed="rId17">
+                    <a:blip r:embed="rId19">
                       <a:extLst>
                         <a:ext uri="{28A0092B-C50C-407E-A947-70E740481C1C}">
                           <a14:useLocalDpi xmlns:a14="http://schemas.microsoft.com/office/drawing/2010/main" val="0"/>
@@ -6135,7 +6572,7 @@
                   <pic:spPr>
                     <a:xfrm>
                       <a:off x="0" y="0"/>
-                      <a:ext cx="5666400" cy="4240800"/>
+                      <a:ext cx="5624830" cy="3873500"/>
                     </a:xfrm>
                     <a:prstGeom prst="rect">
                       <a:avLst/>
@@ -6154,43 +6591,13 @@
         </w:drawing>
       </w:r>
       <w:r>
-        <w:t xml:space="preserve">Bei </w:t>
-      </w:r>
-      <w:r>
-        <w:t>Bestellung mit PayPal Express</w:t>
-      </w:r>
-      <w:r>
-        <w:t xml:space="preserve"> kann der Kunde aus dem Bestellschritt </w:t>
-      </w:r>
-      <w:r>
-        <w:t>1</w:t>
-      </w:r>
-      <w:r>
-        <w:t>, aus einer Artikel-Detailseite oder aus dem Mini-Warenkorb heraus den Einkauf abschließen.</w:t>
-      </w:r>
-    </w:p>
-    <w:p>
-      <w:pPr>
-        <w:spacing w:line="240" w:lineRule="auto"/>
-      </w:pPr>
-      <w:r>
-        <w:br w:type="page"/>
-      </w:r>
-    </w:p>
-    <w:p>
-      <w:pPr>
-        <w:keepNext/>
-        <w:spacing w:line="240" w:lineRule="auto"/>
-      </w:pPr>
-      <w:r>
         <w:rPr>
           <w:noProof/>
         </w:rPr>
-        <w:lastRenderedPageBreak/>
         <mc:AlternateContent>
           <mc:Choice Requires="wps">
             <w:drawing>
-              <wp:anchor distT="0" distB="0" distL="114300" distR="114300" simplePos="0" relativeHeight="251676672" behindDoc="0" locked="0" layoutInCell="1" allowOverlap="1" wp14:anchorId="3886B44A" wp14:editId="2356FB2C">
+              <wp:anchor distT="0" distB="0" distL="114300" distR="114300" simplePos="0" relativeHeight="251676672" behindDoc="0" locked="0" layoutInCell="1" allowOverlap="1" wp14:anchorId="3886B44A" wp14:editId="5FCDF067">
                 <wp:simplePos x="0" y="0"/>
                 <wp:positionH relativeFrom="margin">
                   <wp:align>left</wp:align>
@@ -6390,66 +6797,6 @@
             </w:pict>
           </mc:Fallback>
         </mc:AlternateContent>
-      </w:r>
-      <w:r>
-        <w:rPr>
-          <w:noProof/>
-        </w:rPr>
-        <w:drawing>
-          <wp:anchor distT="0" distB="0" distL="114300" distR="114300" simplePos="0" relativeHeight="251674624" behindDoc="0" locked="0" layoutInCell="1" allowOverlap="1" wp14:anchorId="03B9E531" wp14:editId="232EBFA7">
-            <wp:simplePos x="0" y="0"/>
-            <wp:positionH relativeFrom="margin">
-              <wp:align>left</wp:align>
-            </wp:positionH>
-            <wp:positionV relativeFrom="paragraph">
-              <wp:posOffset>0</wp:posOffset>
-            </wp:positionV>
-            <wp:extent cx="5666400" cy="3873600"/>
-            <wp:effectExtent l="0" t="0" r="0" b="0"/>
-            <wp:wrapTopAndBottom/>
-            <wp:docPr id="10" name="Grafik 10"/>
-            <wp:cNvGraphicFramePr>
-              <a:graphicFrameLocks xmlns:a="http://schemas.openxmlformats.org/drawingml/2006/main" noChangeAspect="1"/>
-            </wp:cNvGraphicFramePr>
-            <a:graphic xmlns:a="http://schemas.openxmlformats.org/drawingml/2006/main">
-              <a:graphicData uri="http://schemas.openxmlformats.org/drawingml/2006/picture">
-                <pic:pic xmlns:pic="http://schemas.openxmlformats.org/drawingml/2006/picture">
-                  <pic:nvPicPr>
-                    <pic:cNvPr id="10" name="04 - Artikel-Detailseite mit Mini-Warenkorb.png"/>
-                    <pic:cNvPicPr/>
-                  </pic:nvPicPr>
-                  <pic:blipFill>
-                    <a:blip r:embed="rId18">
-                      <a:extLst>
-                        <a:ext uri="{28A0092B-C50C-407E-A947-70E740481C1C}">
-                          <a14:useLocalDpi xmlns:a14="http://schemas.microsoft.com/office/drawing/2010/main" val="0"/>
-                        </a:ext>
-                      </a:extLst>
-                    </a:blip>
-                    <a:stretch>
-                      <a:fillRect/>
-                    </a:stretch>
-                  </pic:blipFill>
-                  <pic:spPr>
-                    <a:xfrm>
-                      <a:off x="0" y="0"/>
-                      <a:ext cx="5666400" cy="3873600"/>
-                    </a:xfrm>
-                    <a:prstGeom prst="rect">
-                      <a:avLst/>
-                    </a:prstGeom>
-                  </pic:spPr>
-                </pic:pic>
-              </a:graphicData>
-            </a:graphic>
-            <wp14:sizeRelH relativeFrom="page">
-              <wp14:pctWidth>0</wp14:pctWidth>
-            </wp14:sizeRelH>
-            <wp14:sizeRelV relativeFrom="page">
-              <wp14:pctHeight>0</wp14:pctHeight>
-            </wp14:sizeRelV>
-          </wp:anchor>
-        </w:drawing>
       </w:r>
     </w:p>
     <w:p>
@@ -6716,7 +7063,7 @@
                     <pic:cNvPicPr/>
                   </pic:nvPicPr>
                   <pic:blipFill>
-                    <a:blip r:embed="rId19">
+                    <a:blip r:embed="rId20">
                       <a:extLst>
                         <a:ext uri="{28A0092B-C50C-407E-A947-70E740481C1C}">
                           <a14:useLocalDpi xmlns:a14="http://schemas.microsoft.com/office/drawing/2010/main" val="0"/>
@@ -6859,12 +7206,12 @@
         <w:pStyle w:val="berschrift2"/>
         <w:ind w:hanging="1997"/>
       </w:pPr>
-      <w:bookmarkStart w:id="84" w:name="_Toc369536293"/>
+      <w:bookmarkStart w:id="88" w:name="_Toc372728010"/>
       <w:r>
         <w:lastRenderedPageBreak/>
         <w:t>PayPal bei der Bestellung</w:t>
       </w:r>
-      <w:bookmarkEnd w:id="84"/>
+      <w:bookmarkEnd w:id="88"/>
     </w:p>
     <w:p>
       <w:r>
@@ -7174,7 +7521,7 @@
           <w:noProof/>
         </w:rPr>
         <w:drawing>
-          <wp:anchor distT="0" distB="0" distL="114300" distR="114300" simplePos="0" relativeHeight="251671552" behindDoc="0" locked="0" layoutInCell="1" allowOverlap="1" wp14:anchorId="6403152D" wp14:editId="013C254D">
+          <wp:anchor distT="0" distB="0" distL="114300" distR="114300" simplePos="0" relativeHeight="251671552" behindDoc="0" locked="0" layoutInCell="1" allowOverlap="1" wp14:anchorId="6403152D" wp14:editId="061DF4DE">
             <wp:simplePos x="0" y="0"/>
             <wp:positionH relativeFrom="margin">
               <wp:align>left</wp:align>
@@ -7182,7 +7529,7 @@
             <wp:positionV relativeFrom="paragraph">
               <wp:posOffset>260985</wp:posOffset>
             </wp:positionV>
-            <wp:extent cx="5598000" cy="2224800"/>
+            <wp:extent cx="5597525" cy="2224405"/>
             <wp:effectExtent l="0" t="0" r="3175" b="4445"/>
             <wp:wrapTopAndBottom/>
             <wp:docPr id="23" name="Grafik 23"/>
@@ -7197,7 +7544,7 @@
                     <pic:cNvPicPr/>
                   </pic:nvPicPr>
                   <pic:blipFill>
-                    <a:blip r:embed="rId20">
+                    <a:blip r:embed="rId21">
                       <a:extLst>
                         <a:ext uri="{28A0092B-C50C-407E-A947-70E740481C1C}">
                           <a14:useLocalDpi xmlns:a14="http://schemas.microsoft.com/office/drawing/2010/main" val="0"/>
@@ -7211,7 +7558,7 @@
                   <pic:spPr>
                     <a:xfrm>
                       <a:off x="0" y="0"/>
-                      <a:ext cx="5598000" cy="2224800"/>
+                      <a:ext cx="5597884" cy="2224800"/>
                     </a:xfrm>
                     <a:prstGeom prst="rect">
                       <a:avLst/>
@@ -7298,157 +7645,121 @@
         <w:t>übrigen Artikel der Bestellung lieferbereit</w:t>
       </w:r>
       <w:r>
-        <w:t xml:space="preserve"> sind. Erneuern Sie die Autorisie</w:t>
+        <w:t xml:space="preserve"> sind und ziehen Sie den restlichen Betrag ein.</w:t>
+      </w:r>
+    </w:p>
+    <w:p/>
+    <w:p>
+      <w:r>
+        <w:t xml:space="preserve">Mit der </w:t>
+      </w:r>
+      <w:r>
+        <w:t>Mini-</w:t>
+      </w:r>
+      <w:r>
+        <w:t xml:space="preserve">Schaltfläche </w:t>
+      </w:r>
+      <w:r>
+        <w:rPr>
+          <w:rStyle w:val="EingabefelderundNavigationsschritteZchn"/>
+        </w:rPr>
+        <w:t>Einziehen</w:t>
+      </w:r>
+      <w:r>
+        <w:t xml:space="preserve"> </w:t>
+      </w:r>
+      <w:r>
+        <w:t>lassen sich</w:t>
+      </w:r>
+      <w:r>
+        <w:t xml:space="preserve"> der gesamte Betrag oder Teilbeträge </w:t>
+      </w:r>
+      <w:r>
+        <w:t xml:space="preserve">vom Kundenkonto </w:t>
+      </w:r>
+      <w:r>
+        <w:t>einziehen</w:t>
+      </w:r>
+      <w:r>
+        <w:t>.</w:t>
+      </w:r>
+      <w:r>
+        <w:t xml:space="preserve"> </w:t>
+      </w:r>
+      <w:r>
+        <w:t>D</w:t>
+      </w:r>
+      <w:r>
+        <w:t>er Vor</w:t>
+      </w:r>
+      <w:r>
+        <w:t xml:space="preserve">gang </w:t>
+      </w:r>
+      <w:r>
+        <w:t>kann</w:t>
+      </w:r>
+      <w:r>
+        <w:t xml:space="preserve"> mit einem Kommentar </w:t>
+      </w:r>
+      <w:r>
+        <w:t>dokumentier</w:t>
+      </w:r>
+      <w:r>
+        <w:t>t werd</w:t>
+      </w:r>
+      <w:r>
+        <w:t>en.</w:t>
+      </w:r>
+      <w:r>
+        <w:t xml:space="preserve"> </w:t>
+      </w:r>
+    </w:p>
+    <w:p/>
+    <w:p>
+      <w:r>
+        <w:t xml:space="preserve">Eine erteilte Autorisierung zum Geldeinzug kann storniert und ein Zahlungsstatus gesetzt werden. Der Zahlungsstatus kann "Abgeschlossen", "Ausstehend" oder "Abgebrochen" sein. Auch hier ist es möglich, </w:t>
+      </w:r>
+      <w:r>
+        <w:t xml:space="preserve">beispielsweise </w:t>
+      </w:r>
+      <w:r>
+        <w:t>den Grund der Stornierung in einem Kommentar festzuhalten.</w:t>
+      </w:r>
+      <w:r>
+        <w:t xml:space="preserve"> </w:t>
+      </w:r>
+    </w:p>
+    <w:p/>
+    <w:p>
+      <w:r>
+        <w:t xml:space="preserve">In der </w:t>
+      </w:r>
+      <w:r>
+        <w:rPr>
+          <w:rStyle w:val="EingabefelderundNavigationsschritteZchn"/>
+        </w:rPr>
+        <w:t>PayPal-Historie</w:t>
+      </w:r>
+      <w:r>
+        <w:t xml:space="preserve"> werden</w:t>
+      </w:r>
+      <w:r>
+        <w:t xml:space="preserve"> alle Transaktionen in einer tabellarischen Übersicht angezeigt. </w:t>
+      </w:r>
+      <w:r>
+        <w:t>Für jede Transaktion, wie Autorisierung, Einzug, Erstattung oder Stornierung, wird eine Tabellenzeile angelegt, an deren Ende über eine kleine Schaltfläche Details aufgerufen werden können. Die Tabellenzeilen für den Einzug eines Betrages haben eine weitere Schaltfläche, um Erstattungen vornehmen zu können. Somit ist eine genaue Zuordnung der Erstattung zu einem eingezogenen Betrag möglich.</w:t>
+      </w:r>
+    </w:p>
+    <w:p/>
+    <w:p>
+      <w:r>
+        <w:lastRenderedPageBreak/>
+        <w:t>Eine weitere tabellarische Übersicht auf der Registerkarte listet alle bestellten Artikel mit Anzahl, Artikel</w:t>
       </w:r>
       <w:r>
         <w:softHyphen/>
       </w:r>
       <w:r>
-        <w:t>rung und ziehen Sie den restlichen Betrag ein.</w:t>
-      </w:r>
-    </w:p>
-    <w:p/>
-    <w:p>
-      <w:r>
-        <w:t xml:space="preserve">Mit der </w:t>
-      </w:r>
-      <w:r>
-        <w:t>Mini-</w:t>
-      </w:r>
-      <w:r>
-        <w:t xml:space="preserve">Schaltfläche </w:t>
-      </w:r>
-      <w:r>
-        <w:rPr>
-          <w:rStyle w:val="EingabefelderundNavigationsschritteZchn"/>
-        </w:rPr>
-        <w:t>Einziehen</w:t>
-      </w:r>
-      <w:r>
-        <w:t xml:space="preserve"> </w:t>
-      </w:r>
-      <w:r>
-        <w:t>lassen sich</w:t>
-      </w:r>
-      <w:r>
-        <w:t xml:space="preserve"> der gesamte Betrag oder Teilbeträge </w:t>
-      </w:r>
-      <w:r>
-        <w:t xml:space="preserve">vom Kundenkonto </w:t>
-      </w:r>
-      <w:r>
-        <w:t>einziehen</w:t>
-      </w:r>
-      <w:r>
-        <w:t>.</w:t>
-      </w:r>
-      <w:r>
-        <w:t xml:space="preserve"> </w:t>
-      </w:r>
-      <w:r>
-        <w:t>D</w:t>
-      </w:r>
-      <w:r>
-        <w:t>er Vor</w:t>
-      </w:r>
-      <w:r>
-        <w:t xml:space="preserve">gang </w:t>
-      </w:r>
-      <w:r>
-        <w:t>kann</w:t>
-      </w:r>
-      <w:r>
-        <w:t xml:space="preserve"> mit einem Kommentar </w:t>
-      </w:r>
-      <w:r>
-        <w:t>dokumentier</w:t>
-      </w:r>
-      <w:r>
-        <w:t>t werd</w:t>
-      </w:r>
-      <w:r>
-        <w:t>en.</w:t>
-      </w:r>
-      <w:r>
-        <w:t xml:space="preserve"> </w:t>
-      </w:r>
-    </w:p>
-    <w:p/>
-    <w:p>
-      <w:r>
-        <w:t xml:space="preserve">Eine erteilte Autorisierung zum Geldeinzug kann storniert und ein Zahlungsstatus gesetzt werden. Der Zahlungsstatus kann "Abgeschlossen", "Ausstehend" oder "Abgebrochen" sein. Auch hier ist es möglich, </w:t>
-      </w:r>
-      <w:r>
-        <w:t xml:space="preserve">beispielsweise </w:t>
-      </w:r>
-      <w:r>
-        <w:t>den Grund der Stornierung in einem Kommentar festzuhalten.</w:t>
-      </w:r>
-      <w:r>
-        <w:t xml:space="preserve"> </w:t>
-      </w:r>
-    </w:p>
-    <w:p/>
-    <w:p>
-      <w:r>
-        <w:t xml:space="preserve">Die Schaltfläche </w:t>
-      </w:r>
-      <w:r>
-        <w:rPr>
-          <w:rStyle w:val="EingabefelderundNavigationsschritteZchn"/>
-        </w:rPr>
-        <w:t>Erneut autorisieren</w:t>
-      </w:r>
-      <w:r>
-        <w:t xml:space="preserve"> kann einmalig für d</w:t>
-      </w:r>
-      <w:r>
-        <w:t>en</w:t>
-      </w:r>
-      <w:r>
-        <w:t xml:space="preserve"> oben beschriebenen </w:t>
-      </w:r>
-      <w:r>
-        <w:t xml:space="preserve">Fall von </w:t>
-      </w:r>
-      <w:r>
-        <w:t>Teillieferungen verwendet werden.</w:t>
-      </w:r>
-    </w:p>
-    <w:p/>
-    <w:p>
-      <w:r>
-        <w:t xml:space="preserve">In der </w:t>
-      </w:r>
-      <w:r>
-        <w:rPr>
-          <w:rStyle w:val="EingabefelderundNavigationsschritteZchn"/>
-        </w:rPr>
-        <w:t>PayPal-Historie</w:t>
-      </w:r>
-      <w:r>
-        <w:t xml:space="preserve"> werden</w:t>
-      </w:r>
-      <w:r>
-        <w:t xml:space="preserve"> alle Transaktionen in einer tabellarischen Übersicht angezeigt. </w:t>
-      </w:r>
-      <w:r>
-        <w:t xml:space="preserve">Für jede Transaktion, wie Autorisierung, Einzug, Erstattung oder Stornierung, wird eine Tabellenzeile angelegt, an deren Ende über eine kleine Schaltfläche Details aufgerufen werden können. Die Tabellenzeilen für den </w:t>
-      </w:r>
-      <w:r>
-        <w:lastRenderedPageBreak/>
-        <w:t>Einzug eines Betrages haben eine weitere Schaltfläche, um Erstattungen vornehmen zu können. Somit ist eine genaue Zuordnung der Erstattung zu einem eingezogenen Betrag möglich.</w:t>
-      </w:r>
-    </w:p>
-    <w:p/>
-    <w:p>
-      <w:r>
-        <w:t>Eine weitere tabellarische Übersicht auf der Registerkarte listet alle bestellten Artikel mit Anzahl, Artikel</w:t>
-      </w:r>
-      <w:r>
-        <w:softHyphen/>
-      </w:r>
-      <w:r>
         <w:t>nummer, Titel, Preis und Mehrwertsteuer auf.</w:t>
       </w:r>
     </w:p>
@@ -7459,14 +7770,14 @@
           <w:lang w:val="de-DE"/>
         </w:rPr>
       </w:pPr>
-      <w:bookmarkStart w:id="85" w:name="_Toc369536294"/>
+      <w:bookmarkStart w:id="89" w:name="_Toc372728011"/>
       <w:r>
         <w:rPr>
           <w:lang w:val="de-DE"/>
         </w:rPr>
         <w:t>Hinweise</w:t>
       </w:r>
-      <w:bookmarkEnd w:id="85"/>
+      <w:bookmarkEnd w:id="89"/>
     </w:p>
     <w:p>
       <w:pPr>
@@ -7479,20 +7790,20 @@
           <w:lang w:val="de-DE"/>
         </w:rPr>
       </w:pPr>
-      <w:bookmarkStart w:id="86" w:name="_Toc369536295"/>
+      <w:bookmarkStart w:id="90" w:name="_Toc372728012"/>
       <w:r>
         <w:rPr>
           <w:lang w:val="de-DE"/>
         </w:rPr>
         <w:t>Änderungen an PayPal-Logos</w:t>
       </w:r>
-      <w:bookmarkEnd w:id="86"/>
+      <w:bookmarkEnd w:id="90"/>
     </w:p>
     <w:p>
       <w:r>
         <w:t>PayPal schreibt vor, dass die entsprechenden Logos von PayPal im Shop benutzt werden müssen. Solange Änderungen im Rahmen der Integrationsrichtlinien von PayPal bleiben (</w:t>
       </w:r>
-      <w:hyperlink r:id="rId21" w:history="1">
+      <w:hyperlink r:id="rId22" w:history="1">
         <w:r>
           <w:rPr>
             <w:rStyle w:val="BenutzereingabenundCodeZchn"/>
@@ -7664,7 +7975,7 @@
                             <w:t>Version: 3.0.</w:t>
                           </w:r>
                           <w:r>
-                            <w:t>1</w:t>
+                            <w:t>2</w:t>
                           </w:r>
                         </w:p>
                         <w:p>
@@ -7783,7 +8094,7 @@
                       <w:t>Version: 3.0.</w:t>
                     </w:r>
                     <w:r>
-                      <w:t>1</w:t>
+                      <w:t>2</w:t>
                     </w:r>
                   </w:p>
                   <w:p>
@@ -7954,14 +8265,27 @@
                           <w:r>
                             <w:t>/</w:t>
                           </w:r>
-                          <w:fldSimple w:instr=" NUMPAGES  ">
-                            <w:r>
-                              <w:rPr>
-                                <w:noProof/>
-                              </w:rPr>
-                              <w:t>16</w:t>
-                            </w:r>
-                          </w:fldSimple>
+                          <w:r>
+                            <w:fldChar w:fldCharType="begin"/>
+                          </w:r>
+                          <w:r>
+                            <w:instrText xml:space="preserve"> NUMPAGES  </w:instrText>
+                          </w:r>
+                          <w:r>
+                            <w:fldChar w:fldCharType="separate"/>
+                          </w:r>
+                          <w:r>
+                            <w:rPr>
+                              <w:noProof/>
+                            </w:rPr>
+                            <w:t>16</w:t>
+                          </w:r>
+                          <w:r>
+                            <w:rPr>
+                              <w:noProof/>
+                            </w:rPr>
+                            <w:fldChar w:fldCharType="end"/>
+                          </w:r>
                         </w:p>
                         <w:p>
                           <w:pPr>
@@ -8018,14 +8342,27 @@
                     <w:r>
                       <w:t>/</w:t>
                     </w:r>
-                    <w:fldSimple w:instr=" NUMPAGES  ">
-                      <w:r>
-                        <w:rPr>
-                          <w:noProof/>
-                        </w:rPr>
-                        <w:t>16</w:t>
-                      </w:r>
-                    </w:fldSimple>
+                    <w:r>
+                      <w:fldChar w:fldCharType="begin"/>
+                    </w:r>
+                    <w:r>
+                      <w:instrText xml:space="preserve"> NUMPAGES  </w:instrText>
+                    </w:r>
+                    <w:r>
+                      <w:fldChar w:fldCharType="separate"/>
+                    </w:r>
+                    <w:r>
+                      <w:rPr>
+                        <w:noProof/>
+                      </w:rPr>
+                      <w:t>16</w:t>
+                    </w:r>
+                    <w:r>
+                      <w:rPr>
+                        <w:noProof/>
+                      </w:rPr>
+                      <w:fldChar w:fldCharType="end"/>
+                    </w:r>
                   </w:p>
                   <w:p>
                     <w:pPr>
@@ -8049,7 +8386,7 @@
         <wp:inline distT="0" distB="0" distL="0" distR="0" wp14:anchorId="0FFAFC27" wp14:editId="2AA80F1A">
           <wp:extent cx="7696200" cy="295275"/>
           <wp:effectExtent l="19050" t="0" r="0" b="0"/>
-          <wp:docPr id="34" name="Bild 18" descr="footer"/>
+          <wp:docPr id="30" name="Bild 18" descr="footer"/>
           <wp:cNvGraphicFramePr>
             <a:graphicFrameLocks xmlns:a="http://schemas.openxmlformats.org/drawingml/2006/main" noChangeAspect="1"/>
           </wp:cNvGraphicFramePr>
@@ -8184,7 +8521,7 @@
                             <w:t>Version: 3.0.</w:t>
                           </w:r>
                           <w:r>
-                            <w:t>1</w:t>
+                            <w:t>2</w:t>
                           </w:r>
                         </w:p>
                         <w:p>
@@ -8243,7 +8580,7 @@
                       <w:t>Version: 3.0.</w:t>
                     </w:r>
                     <w:r>
-                      <w:t>1</w:t>
+                      <w:t>2</w:t>
                     </w:r>
                   </w:p>
                   <w:p>
@@ -8273,7 +8610,7 @@
         <wp:inline distT="0" distB="0" distL="0" distR="0" wp14:anchorId="05F3396E" wp14:editId="5EEED5C0">
           <wp:extent cx="7591425" cy="295275"/>
           <wp:effectExtent l="19050" t="0" r="9525" b="0"/>
-          <wp:docPr id="36" name="Bild 20" descr="footer"/>
+          <wp:docPr id="32" name="Bild 20" descr="footer"/>
           <wp:cNvGraphicFramePr>
             <a:graphicFrameLocks xmlns:a="http://schemas.openxmlformats.org/drawingml/2006/main" noChangeAspect="1"/>
           </wp:cNvGraphicFramePr>
@@ -8466,7 +8803,7 @@
         <wp:inline distT="0" distB="0" distL="0" distR="0" wp14:anchorId="2EC58BC5" wp14:editId="6B8FE18D">
           <wp:extent cx="7600950" cy="1276350"/>
           <wp:effectExtent l="19050" t="0" r="0" b="0"/>
-          <wp:docPr id="33" name="Bild 17" descr="header"/>
+          <wp:docPr id="29" name="Bild 17" descr="header"/>
           <wp:cNvGraphicFramePr>
             <a:graphicFrameLocks xmlns:a="http://schemas.openxmlformats.org/drawingml/2006/main" noChangeAspect="1"/>
           </wp:cNvGraphicFramePr>
@@ -8644,7 +8981,7 @@
         <wp:inline distT="0" distB="0" distL="0" distR="0" wp14:anchorId="2F03C6E4" wp14:editId="3EF1E2B5">
           <wp:extent cx="7600950" cy="1276350"/>
           <wp:effectExtent l="19050" t="0" r="0" b="0"/>
-          <wp:docPr id="35" name="Bild 19" descr="header"/>
+          <wp:docPr id="31" name="Bild 19" descr="header"/>
           <wp:cNvGraphicFramePr>
             <a:graphicFrameLocks xmlns:a="http://schemas.openxmlformats.org/drawingml/2006/main" noChangeAspect="1"/>
           </wp:cNvGraphicFramePr>
@@ -14251,7 +14588,7 @@
 </file>
 
 <file path=customXml/itemProps1.xml><?xml version="1.0" encoding="utf-8"?>
-<ds:datastoreItem xmlns:ds="http://schemas.openxmlformats.org/officeDocument/2006/customXml" ds:itemID="{C750F6FC-8B76-46DB-856F-86574D673F75}">
+<ds:datastoreItem xmlns:ds="http://schemas.openxmlformats.org/officeDocument/2006/customXml" ds:itemID="{39413840-8519-4C64-9DDD-52C610F0F890}">
   <ds:schemaRefs>
     <ds:schemaRef ds:uri="http://schemas.openxmlformats.org/officeDocument/2006/bibliography"/>
   </ds:schemaRefs>

</xml_diff>

<commit_message>
Updated user manual for PayPal 3.1.1
* changed shop and module versions
* created new screenshots
* removed re-authorization
</commit_message>
<xml_diff>
--- a/documentation/UserManual_de.docx
+++ b/documentation/UserManual_de.docx
@@ -90,7 +90,7 @@
       </w:pPr>
       <w:bookmarkStart w:id="1" w:name="_Toc165112072"/>
       <w:bookmarkStart w:id="2" w:name="_Toc185061112"/>
-      <w:bookmarkStart w:id="3" w:name="_Toc370288436"/>
+      <w:bookmarkStart w:id="3" w:name="_Toc372729298"/>
       <w:r>
         <w:rPr>
           <w:lang w:val="de-DE"/>
@@ -231,7 +231,7 @@
           <w:lang w:val="de-DE"/>
         </w:rPr>
       </w:pPr>
-      <w:bookmarkStart w:id="4" w:name="_Toc370288437"/>
+      <w:bookmarkStart w:id="4" w:name="_Toc372729299"/>
       <w:r>
         <w:rPr>
           <w:lang w:val="de-DE"/>
@@ -317,7 +317,7 @@
       <w:bookmarkStart w:id="12" w:name="_Toc158887473"/>
       <w:bookmarkStart w:id="13" w:name="_Toc165112074"/>
       <w:bookmarkStart w:id="14" w:name="_Toc185061114"/>
-      <w:bookmarkStart w:id="15" w:name="_Toc370288438"/>
+      <w:bookmarkStart w:id="15" w:name="_Toc372729300"/>
       <w:r>
         <w:rPr>
           <w:lang w:val="de-DE"/>
@@ -402,7 +402,7 @@
           <w:lang w:val="de-DE"/>
         </w:rPr>
       </w:pPr>
-      <w:bookmarkStart w:id="16" w:name="_Toc370288439"/>
+      <w:bookmarkStart w:id="16" w:name="_Toc372729301"/>
       <w:r>
         <w:rPr>
           <w:lang w:val="de-DE"/>
@@ -492,7 +492,7 @@
       <w:bookmarkStart w:id="18" w:name="_Toc165112075"/>
       <w:bookmarkStart w:id="19" w:name="_Toc185061115"/>
       <w:bookmarkStart w:id="20" w:name="_Toc189641417"/>
-      <w:bookmarkStart w:id="21" w:name="_Toc370288440"/>
+      <w:bookmarkStart w:id="21" w:name="_Toc372729302"/>
       <w:r>
         <w:rPr>
           <w:lang w:val="de-DE"/>
@@ -512,6 +512,8 @@
       <w:bookmarkEnd w:id="20"/>
       <w:bookmarkEnd w:id="21"/>
     </w:p>
+    <w:bookmarkStart w:id="22" w:name="_GoBack"/>
+    <w:bookmarkEnd w:id="22"/>
     <w:p>
       <w:pPr>
         <w:pStyle w:val="Verzeichnis1"/>
@@ -555,7 +557,7 @@
         </w:rPr>
         <w:fldChar w:fldCharType="separate"/>
       </w:r>
-      <w:hyperlink w:anchor="_Toc370288436" w:history="1">
+      <w:hyperlink w:anchor="_Toc372729298" w:history="1">
         <w:r>
           <w:rPr>
             <w:rStyle w:val="Hyperlink"/>
@@ -582,7 +584,7 @@
             <w:noProof/>
             <w:webHidden/>
           </w:rPr>
-          <w:instrText xml:space="preserve"> PAGEREF _Toc370288436 \h </w:instrText>
+          <w:instrText xml:space="preserve"> PAGEREF _Toc372729298 \h </w:instrText>
         </w:r>
         <w:r>
           <w:rPr>
@@ -623,7 +625,7 @@
           <w:szCs w:val="22"/>
         </w:rPr>
       </w:pPr>
-      <w:hyperlink w:anchor="_Toc370288437" w:history="1">
+      <w:hyperlink w:anchor="_Toc372729299" w:history="1">
         <w:r>
           <w:rPr>
             <w:rStyle w:val="Hyperlink"/>
@@ -650,7 +652,7 @@
             <w:noProof/>
             <w:webHidden/>
           </w:rPr>
-          <w:instrText xml:space="preserve"> PAGEREF _Toc370288437 \h </w:instrText>
+          <w:instrText xml:space="preserve"> PAGEREF _Toc372729299 \h </w:instrText>
         </w:r>
         <w:r>
           <w:rPr>
@@ -691,7 +693,7 @@
           <w:szCs w:val="22"/>
         </w:rPr>
       </w:pPr>
-      <w:hyperlink w:anchor="_Toc370288438" w:history="1">
+      <w:hyperlink w:anchor="_Toc372729300" w:history="1">
         <w:r>
           <w:rPr>
             <w:rStyle w:val="Hyperlink"/>
@@ -718,7 +720,7 @@
             <w:noProof/>
             <w:webHidden/>
           </w:rPr>
-          <w:instrText xml:space="preserve"> PAGEREF _Toc370288438 \h </w:instrText>
+          <w:instrText xml:space="preserve"> PAGEREF _Toc372729300 \h </w:instrText>
         </w:r>
         <w:r>
           <w:rPr>
@@ -759,7 +761,7 @@
           <w:szCs w:val="22"/>
         </w:rPr>
       </w:pPr>
-      <w:hyperlink w:anchor="_Toc370288439" w:history="1">
+      <w:hyperlink w:anchor="_Toc372729301" w:history="1">
         <w:r>
           <w:rPr>
             <w:rStyle w:val="Hyperlink"/>
@@ -786,7 +788,7 @@
             <w:noProof/>
             <w:webHidden/>
           </w:rPr>
-          <w:instrText xml:space="preserve"> PAGEREF _Toc370288439 \h </w:instrText>
+          <w:instrText xml:space="preserve"> PAGEREF _Toc372729301 \h </w:instrText>
         </w:r>
         <w:r>
           <w:rPr>
@@ -827,7 +829,7 @@
           <w:szCs w:val="22"/>
         </w:rPr>
       </w:pPr>
-      <w:hyperlink w:anchor="_Toc370288440" w:history="1">
+      <w:hyperlink w:anchor="_Toc372729302" w:history="1">
         <w:r>
           <w:rPr>
             <w:rStyle w:val="Hyperlink"/>
@@ -854,7 +856,7 @@
             <w:noProof/>
             <w:webHidden/>
           </w:rPr>
-          <w:instrText xml:space="preserve"> PAGEREF _Toc370288440 \h </w:instrText>
+          <w:instrText xml:space="preserve"> PAGEREF _Toc372729302 \h </w:instrText>
         </w:r>
         <w:r>
           <w:rPr>
@@ -898,7 +900,7 @@
           <w:szCs w:val="22"/>
         </w:rPr>
       </w:pPr>
-      <w:hyperlink w:anchor="_Toc370288441" w:history="1">
+      <w:hyperlink w:anchor="_Toc372729303" w:history="1">
         <w:r>
           <w:rPr>
             <w:rStyle w:val="Hyperlink"/>
@@ -941,7 +943,7 @@
             <w:noProof/>
             <w:webHidden/>
           </w:rPr>
-          <w:instrText xml:space="preserve"> PAGEREF _Toc370288441 \h </w:instrText>
+          <w:instrText xml:space="preserve"> PAGEREF _Toc372729303 \h </w:instrText>
         </w:r>
         <w:r>
           <w:rPr>
@@ -985,7 +987,7 @@
           <w:szCs w:val="22"/>
         </w:rPr>
       </w:pPr>
-      <w:hyperlink w:anchor="_Toc370288442" w:history="1">
+      <w:hyperlink w:anchor="_Toc372729304" w:history="1">
         <w:r>
           <w:rPr>
             <w:rStyle w:val="Hyperlink"/>
@@ -1028,7 +1030,7 @@
             <w:noProof/>
             <w:webHidden/>
           </w:rPr>
-          <w:instrText xml:space="preserve"> PAGEREF _Toc370288442 \h </w:instrText>
+          <w:instrText xml:space="preserve"> PAGEREF _Toc372729304 \h </w:instrText>
         </w:r>
         <w:r>
           <w:rPr>
@@ -1072,7 +1074,7 @@
           <w:szCs w:val="22"/>
         </w:rPr>
       </w:pPr>
-      <w:hyperlink w:anchor="_Toc370288443" w:history="1">
+      <w:hyperlink w:anchor="_Toc372729305" w:history="1">
         <w:r>
           <w:rPr>
             <w:rStyle w:val="Hyperlink"/>
@@ -1115,7 +1117,7 @@
             <w:noProof/>
             <w:webHidden/>
           </w:rPr>
-          <w:instrText xml:space="preserve"> PAGEREF _Toc370288443 \h </w:instrText>
+          <w:instrText xml:space="preserve"> PAGEREF _Toc372729305 \h </w:instrText>
         </w:r>
         <w:r>
           <w:rPr>
@@ -1156,7 +1158,7 @@
           <w:szCs w:val="22"/>
         </w:rPr>
       </w:pPr>
-      <w:hyperlink w:anchor="_Toc370288444" w:history="1">
+      <w:hyperlink w:anchor="_Toc372729306" w:history="1">
         <w:r>
           <w:rPr>
             <w:rStyle w:val="Hyperlink"/>
@@ -1199,7 +1201,7 @@
             <w:noProof/>
             <w:webHidden/>
           </w:rPr>
-          <w:instrText xml:space="preserve"> PAGEREF _Toc370288444 \h </w:instrText>
+          <w:instrText xml:space="preserve"> PAGEREF _Toc372729306 \h </w:instrText>
         </w:r>
         <w:r>
           <w:rPr>
@@ -1244,7 +1246,7 @@
           <w:szCs w:val="22"/>
         </w:rPr>
       </w:pPr>
-      <w:hyperlink w:anchor="_Toc370288445" w:history="1">
+      <w:hyperlink w:anchor="_Toc372729307" w:history="1">
         <w:r>
           <w:rPr>
             <w:rStyle w:val="Hyperlink"/>
@@ -1287,7 +1289,7 @@
             <w:noProof/>
             <w:webHidden/>
           </w:rPr>
-          <w:instrText xml:space="preserve"> PAGEREF _Toc370288445 \h </w:instrText>
+          <w:instrText xml:space="preserve"> PAGEREF _Toc372729307 \h </w:instrText>
         </w:r>
         <w:r>
           <w:rPr>
@@ -1332,7 +1334,7 @@
           <w:szCs w:val="22"/>
         </w:rPr>
       </w:pPr>
-      <w:hyperlink w:anchor="_Toc370288446" w:history="1">
+      <w:hyperlink w:anchor="_Toc372729308" w:history="1">
         <w:r>
           <w:rPr>
             <w:rStyle w:val="Hyperlink"/>
@@ -1354,7 +1356,7 @@
             <w:rStyle w:val="Hyperlink"/>
             <w:noProof/>
           </w:rPr>
-          <w:t>Modul PayPal 3.0.*</w:t>
+          <w:t>Modul PayPal 3.*</w:t>
         </w:r>
         <w:r>
           <w:rPr>
@@ -1375,7 +1377,7 @@
             <w:noProof/>
             <w:webHidden/>
           </w:rPr>
-          <w:instrText xml:space="preserve"> PAGEREF _Toc370288446 \h </w:instrText>
+          <w:instrText xml:space="preserve"> PAGEREF _Toc372729308 \h </w:instrText>
         </w:r>
         <w:r>
           <w:rPr>
@@ -1416,7 +1418,7 @@
           <w:szCs w:val="22"/>
         </w:rPr>
       </w:pPr>
-      <w:hyperlink w:anchor="_Toc370288447" w:history="1">
+      <w:hyperlink w:anchor="_Toc372729309" w:history="1">
         <w:r>
           <w:rPr>
             <w:rStyle w:val="Hyperlink"/>
@@ -1459,7 +1461,7 @@
             <w:noProof/>
             <w:webHidden/>
           </w:rPr>
-          <w:instrText xml:space="preserve"> PAGEREF _Toc370288447 \h </w:instrText>
+          <w:instrText xml:space="preserve"> PAGEREF _Toc372729309 \h </w:instrText>
         </w:r>
         <w:r>
           <w:rPr>
@@ -1500,7 +1502,7 @@
           <w:szCs w:val="22"/>
         </w:rPr>
       </w:pPr>
-      <w:hyperlink w:anchor="_Toc370288448" w:history="1">
+      <w:hyperlink w:anchor="_Toc372729310" w:history="1">
         <w:r>
           <w:rPr>
             <w:rStyle w:val="Hyperlink"/>
@@ -1543,7 +1545,7 @@
             <w:noProof/>
             <w:webHidden/>
           </w:rPr>
-          <w:instrText xml:space="preserve"> PAGEREF _Toc370288448 \h </w:instrText>
+          <w:instrText xml:space="preserve"> PAGEREF _Toc372729310 \h </w:instrText>
         </w:r>
         <w:r>
           <w:rPr>
@@ -1584,7 +1586,7 @@
           <w:szCs w:val="22"/>
         </w:rPr>
       </w:pPr>
-      <w:hyperlink w:anchor="_Toc370288449" w:history="1">
+      <w:hyperlink w:anchor="_Toc372729311" w:history="1">
         <w:r>
           <w:rPr>
             <w:rStyle w:val="Hyperlink"/>
@@ -1627,7 +1629,7 @@
             <w:noProof/>
             <w:webHidden/>
           </w:rPr>
-          <w:instrText xml:space="preserve"> PAGEREF _Toc370288449 \h </w:instrText>
+          <w:instrText xml:space="preserve"> PAGEREF _Toc372729311 \h </w:instrText>
         </w:r>
         <w:r>
           <w:rPr>
@@ -1668,7 +1670,7 @@
           <w:szCs w:val="22"/>
         </w:rPr>
       </w:pPr>
-      <w:hyperlink w:anchor="_Toc370288450" w:history="1">
+      <w:hyperlink w:anchor="_Toc372729312" w:history="1">
         <w:r>
           <w:rPr>
             <w:rStyle w:val="Hyperlink"/>
@@ -1711,7 +1713,7 @@
             <w:noProof/>
             <w:webHidden/>
           </w:rPr>
-          <w:instrText xml:space="preserve"> PAGEREF _Toc370288450 \h </w:instrText>
+          <w:instrText xml:space="preserve"> PAGEREF _Toc372729312 \h </w:instrText>
         </w:r>
         <w:r>
           <w:rPr>
@@ -1752,7 +1754,7 @@
           <w:szCs w:val="22"/>
         </w:rPr>
       </w:pPr>
-      <w:hyperlink w:anchor="_Toc370288451" w:history="1">
+      <w:hyperlink w:anchor="_Toc372729313" w:history="1">
         <w:r>
           <w:rPr>
             <w:rStyle w:val="Hyperlink"/>
@@ -1795,7 +1797,7 @@
             <w:noProof/>
             <w:webHidden/>
           </w:rPr>
-          <w:instrText xml:space="preserve"> PAGEREF _Toc370288451 \h </w:instrText>
+          <w:instrText xml:space="preserve"> PAGEREF _Toc372729313 \h </w:instrText>
         </w:r>
         <w:r>
           <w:rPr>
@@ -1839,7 +1841,7 @@
           <w:szCs w:val="22"/>
         </w:rPr>
       </w:pPr>
-      <w:hyperlink w:anchor="_Toc370288452" w:history="1">
+      <w:hyperlink w:anchor="_Toc372729314" w:history="1">
         <w:r>
           <w:rPr>
             <w:rStyle w:val="Hyperlink"/>
@@ -1882,7 +1884,7 @@
             <w:noProof/>
             <w:webHidden/>
           </w:rPr>
-          <w:instrText xml:space="preserve"> PAGEREF _Toc370288452 \h </w:instrText>
+          <w:instrText xml:space="preserve"> PAGEREF _Toc372729314 \h </w:instrText>
         </w:r>
         <w:r>
           <w:rPr>
@@ -1923,7 +1925,7 @@
           <w:szCs w:val="22"/>
         </w:rPr>
       </w:pPr>
-      <w:hyperlink w:anchor="_Toc370288453" w:history="1">
+      <w:hyperlink w:anchor="_Toc372729315" w:history="1">
         <w:r>
           <w:rPr>
             <w:rStyle w:val="Hyperlink"/>
@@ -1966,7 +1968,7 @@
             <w:noProof/>
             <w:webHidden/>
           </w:rPr>
-          <w:instrText xml:space="preserve"> PAGEREF _Toc370288453 \h </w:instrText>
+          <w:instrText xml:space="preserve"> PAGEREF _Toc372729315 \h </w:instrText>
         </w:r>
         <w:r>
           <w:rPr>
@@ -2007,7 +2009,7 @@
           <w:szCs w:val="22"/>
         </w:rPr>
       </w:pPr>
-      <w:hyperlink w:anchor="_Toc370288454" w:history="1">
+      <w:hyperlink w:anchor="_Toc372729316" w:history="1">
         <w:r>
           <w:rPr>
             <w:rStyle w:val="Hyperlink"/>
@@ -2050,7 +2052,7 @@
             <w:noProof/>
             <w:webHidden/>
           </w:rPr>
-          <w:instrText xml:space="preserve"> PAGEREF _Toc370288454 \h </w:instrText>
+          <w:instrText xml:space="preserve"> PAGEREF _Toc372729316 \h </w:instrText>
         </w:r>
         <w:r>
           <w:rPr>
@@ -2095,7 +2097,7 @@
           <w:szCs w:val="22"/>
         </w:rPr>
       </w:pPr>
-      <w:hyperlink w:anchor="_Toc370288455" w:history="1">
+      <w:hyperlink w:anchor="_Toc372729317" w:history="1">
         <w:r>
           <w:rPr>
             <w:rStyle w:val="Hyperlink"/>
@@ -2138,7 +2140,7 @@
             <w:noProof/>
             <w:webHidden/>
           </w:rPr>
-          <w:instrText xml:space="preserve"> PAGEREF _Toc370288455 \h </w:instrText>
+          <w:instrText xml:space="preserve"> PAGEREF _Toc372729317 \h </w:instrText>
         </w:r>
         <w:r>
           <w:rPr>
@@ -2183,7 +2185,7 @@
           <w:szCs w:val="22"/>
         </w:rPr>
       </w:pPr>
-      <w:hyperlink w:anchor="_Toc370288456" w:history="1">
+      <w:hyperlink w:anchor="_Toc372729318" w:history="1">
         <w:r>
           <w:rPr>
             <w:rStyle w:val="Hyperlink"/>
@@ -2226,7 +2228,7 @@
             <w:noProof/>
             <w:webHidden/>
           </w:rPr>
-          <w:instrText xml:space="preserve"> PAGEREF _Toc370288456 \h </w:instrText>
+          <w:instrText xml:space="preserve"> PAGEREF _Toc372729318 \h </w:instrText>
         </w:r>
         <w:r>
           <w:rPr>
@@ -2271,7 +2273,7 @@
           <w:szCs w:val="22"/>
         </w:rPr>
       </w:pPr>
-      <w:hyperlink w:anchor="_Toc370288457" w:history="1">
+      <w:hyperlink w:anchor="_Toc372729319" w:history="1">
         <w:r>
           <w:rPr>
             <w:rStyle w:val="Hyperlink"/>
@@ -2314,7 +2316,7 @@
             <w:noProof/>
             <w:webHidden/>
           </w:rPr>
-          <w:instrText xml:space="preserve"> PAGEREF _Toc370288457 \h </w:instrText>
+          <w:instrText xml:space="preserve"> PAGEREF _Toc372729319 \h </w:instrText>
         </w:r>
         <w:r>
           <w:rPr>
@@ -2359,7 +2361,7 @@
           <w:szCs w:val="22"/>
         </w:rPr>
       </w:pPr>
-      <w:hyperlink w:anchor="_Toc370288458" w:history="1">
+      <w:hyperlink w:anchor="_Toc372729320" w:history="1">
         <w:r>
           <w:rPr>
             <w:rStyle w:val="Hyperlink"/>
@@ -2402,7 +2404,7 @@
             <w:noProof/>
             <w:webHidden/>
           </w:rPr>
-          <w:instrText xml:space="preserve"> PAGEREF _Toc370288458 \h </w:instrText>
+          <w:instrText xml:space="preserve"> PAGEREF _Toc372729320 \h </w:instrText>
         </w:r>
         <w:r>
           <w:rPr>
@@ -2447,7 +2449,7 @@
           <w:szCs w:val="22"/>
         </w:rPr>
       </w:pPr>
-      <w:hyperlink w:anchor="_Toc370288459" w:history="1">
+      <w:hyperlink w:anchor="_Toc372729321" w:history="1">
         <w:r>
           <w:rPr>
             <w:rStyle w:val="Hyperlink"/>
@@ -2469,7 +2471,7 @@
             <w:rStyle w:val="Hyperlink"/>
             <w:noProof/>
           </w:rPr>
-          <w:t>API-Berechtigung</w:t>
+          <w:t>API-Signatur</w:t>
         </w:r>
         <w:r>
           <w:rPr>
@@ -2490,7 +2492,7 @@
             <w:noProof/>
             <w:webHidden/>
           </w:rPr>
-          <w:instrText xml:space="preserve"> PAGEREF _Toc370288459 \h </w:instrText>
+          <w:instrText xml:space="preserve"> PAGEREF _Toc372729321 \h </w:instrText>
         </w:r>
         <w:r>
           <w:rPr>
@@ -2535,7 +2537,7 @@
           <w:szCs w:val="22"/>
         </w:rPr>
       </w:pPr>
-      <w:hyperlink w:anchor="_Toc370288460" w:history="1">
+      <w:hyperlink w:anchor="_Toc372729322" w:history="1">
         <w:r>
           <w:rPr>
             <w:rStyle w:val="Hyperlink"/>
@@ -2578,7 +2580,7 @@
             <w:noProof/>
             <w:webHidden/>
           </w:rPr>
-          <w:instrText xml:space="preserve"> PAGEREF _Toc370288460 \h </w:instrText>
+          <w:instrText xml:space="preserve"> PAGEREF _Toc372729322 \h </w:instrText>
         </w:r>
         <w:r>
           <w:rPr>
@@ -2622,7 +2624,7 @@
           <w:szCs w:val="22"/>
         </w:rPr>
       </w:pPr>
-      <w:hyperlink w:anchor="_Toc370288461" w:history="1">
+      <w:hyperlink w:anchor="_Toc372729323" w:history="1">
         <w:r>
           <w:rPr>
             <w:rStyle w:val="Hyperlink"/>
@@ -2665,7 +2667,7 @@
             <w:noProof/>
             <w:webHidden/>
           </w:rPr>
-          <w:instrText xml:space="preserve"> PAGEREF _Toc370288461 \h </w:instrText>
+          <w:instrText xml:space="preserve"> PAGEREF _Toc372729323 \h </w:instrText>
         </w:r>
         <w:r>
           <w:rPr>
@@ -2706,7 +2708,7 @@
           <w:szCs w:val="22"/>
         </w:rPr>
       </w:pPr>
-      <w:hyperlink w:anchor="_Toc370288462" w:history="1">
+      <w:hyperlink w:anchor="_Toc372729324" w:history="1">
         <w:r>
           <w:rPr>
             <w:rStyle w:val="Hyperlink"/>
@@ -2749,7 +2751,7 @@
             <w:noProof/>
             <w:webHidden/>
           </w:rPr>
-          <w:instrText xml:space="preserve"> PAGEREF _Toc370288462 \h </w:instrText>
+          <w:instrText xml:space="preserve"> PAGEREF _Toc372729324 \h </w:instrText>
         </w:r>
         <w:r>
           <w:rPr>
@@ -2790,7 +2792,7 @@
           <w:szCs w:val="22"/>
         </w:rPr>
       </w:pPr>
-      <w:hyperlink w:anchor="_Toc370288463" w:history="1">
+      <w:hyperlink w:anchor="_Toc372729325" w:history="1">
         <w:r>
           <w:rPr>
             <w:rStyle w:val="Hyperlink"/>
@@ -2833,7 +2835,7 @@
             <w:noProof/>
             <w:webHidden/>
           </w:rPr>
-          <w:instrText xml:space="preserve"> PAGEREF _Toc370288463 \h </w:instrText>
+          <w:instrText xml:space="preserve"> PAGEREF _Toc372729325 \h </w:instrText>
         </w:r>
         <w:r>
           <w:rPr>
@@ -2877,7 +2879,7 @@
           <w:szCs w:val="22"/>
         </w:rPr>
       </w:pPr>
-      <w:hyperlink w:anchor="_Toc370288464" w:history="1">
+      <w:hyperlink w:anchor="_Toc372729326" w:history="1">
         <w:r>
           <w:rPr>
             <w:rStyle w:val="Hyperlink"/>
@@ -2920,7 +2922,7 @@
             <w:noProof/>
             <w:webHidden/>
           </w:rPr>
-          <w:instrText xml:space="preserve"> PAGEREF _Toc370288464 \h </w:instrText>
+          <w:instrText xml:space="preserve"> PAGEREF _Toc372729326 \h </w:instrText>
         </w:r>
         <w:r>
           <w:rPr>
@@ -2961,7 +2963,7 @@
           <w:szCs w:val="22"/>
         </w:rPr>
       </w:pPr>
-      <w:hyperlink w:anchor="_Toc370288465" w:history="1">
+      <w:hyperlink w:anchor="_Toc372729327" w:history="1">
         <w:r>
           <w:rPr>
             <w:rStyle w:val="Hyperlink"/>
@@ -3004,7 +3006,7 @@
             <w:noProof/>
             <w:webHidden/>
           </w:rPr>
-          <w:instrText xml:space="preserve"> PAGEREF _Toc370288465 \h </w:instrText>
+          <w:instrText xml:space="preserve"> PAGEREF _Toc372729327 \h </w:instrText>
         </w:r>
         <w:r>
           <w:rPr>
@@ -3073,7 +3075,7 @@
           <w:lang w:val="de-DE"/>
         </w:rPr>
       </w:pPr>
-      <w:bookmarkStart w:id="22" w:name="_Toc370288441"/>
+      <w:bookmarkStart w:id="23" w:name="_Toc372729303"/>
       <w:r>
         <w:rPr>
           <w:lang w:val="de-DE"/>
@@ -3081,7 +3083,7 @@
         <w:lastRenderedPageBreak/>
         <w:t>Einführung</w:t>
       </w:r>
-      <w:bookmarkEnd w:id="22"/>
+      <w:bookmarkEnd w:id="23"/>
     </w:p>
     <w:p>
       <w:r>
@@ -3293,7 +3295,7 @@
         <w:t>.</w:t>
       </w:r>
       <w:r>
-        <w:t>0</w:t>
+        <w:t>1</w:t>
       </w:r>
     </w:p>
     <w:p>
@@ -3690,14 +3692,14 @@
       <w:pPr>
         <w:pStyle w:val="berschrift1"/>
       </w:pPr>
-      <w:bookmarkStart w:id="23" w:name="_Toc370288442"/>
+      <w:bookmarkStart w:id="24" w:name="_Toc372729304"/>
       <w:r>
         <w:t>Systemvoraussetzung</w:t>
       </w:r>
       <w:r>
         <w:t>en</w:t>
       </w:r>
-      <w:bookmarkEnd w:id="23"/>
+      <w:bookmarkEnd w:id="24"/>
     </w:p>
     <w:p>
       <w:r>
@@ -3861,11 +3863,11 @@
       <w:pPr>
         <w:pStyle w:val="berschrift1"/>
       </w:pPr>
-      <w:bookmarkStart w:id="24" w:name="_Toc370288443"/>
+      <w:bookmarkStart w:id="25" w:name="_Toc372729305"/>
       <w:r>
         <w:t>Installation</w:t>
       </w:r>
-      <w:bookmarkEnd w:id="24"/>
+      <w:bookmarkEnd w:id="25"/>
     </w:p>
     <w:p>
       <w:pPr>
@@ -4032,7 +4034,7 @@
       <w:r>
         <w:t>.</w:t>
       </w:r>
-      <w:bookmarkStart w:id="25" w:name="_Ref196626766"/>
+      <w:bookmarkStart w:id="26" w:name="_Ref196626766"/>
     </w:p>
     <w:p>
       <w:pPr>
@@ -4043,8 +4045,8 @@
         </w:numPr>
         <w:ind w:hanging="1997"/>
       </w:pPr>
-      <w:bookmarkStart w:id="26" w:name="_Toc369536276"/>
-      <w:bookmarkStart w:id="27" w:name="_Toc370288444"/>
+      <w:bookmarkStart w:id="27" w:name="_Toc369536276"/>
+      <w:bookmarkStart w:id="28" w:name="_Toc372729306"/>
       <w:r>
         <w:lastRenderedPageBreak/>
         <w:t>Vor</w:t>
@@ -4055,18 +4057,18 @@
       <w:r>
         <w:t>iges Modul entfernen</w:t>
       </w:r>
-      <w:bookmarkEnd w:id="26"/>
       <w:bookmarkEnd w:id="27"/>
+      <w:bookmarkEnd w:id="28"/>
     </w:p>
     <w:p>
       <w:pPr>
         <w:pStyle w:val="berschrift3"/>
       </w:pPr>
-      <w:bookmarkStart w:id="28" w:name="_Toc370288445"/>
+      <w:bookmarkStart w:id="29" w:name="_Toc372729307"/>
       <w:r>
         <w:t>Modul PayPal 2.1.*</w:t>
       </w:r>
-      <w:bookmarkEnd w:id="28"/>
+      <w:bookmarkEnd w:id="29"/>
     </w:p>
     <w:p>
       <w:r>
@@ -4187,14 +4189,14 @@
       <w:r>
         <w:br/>
       </w:r>
-      <w:bookmarkStart w:id="29" w:name="__DdeLink__2146_585484923"/>
+      <w:bookmarkStart w:id="30" w:name="__DdeLink__2146_585484923"/>
       <w:r>
         <w:rPr>
           <w:rStyle w:val="BenutzereingabenundCodeZchn"/>
         </w:rPr>
         <w:t>DROP TABLE IF EXISTS `oepaypal_transactions`;</w:t>
       </w:r>
-      <w:bookmarkEnd w:id="29"/>
+      <w:bookmarkEnd w:id="30"/>
     </w:p>
     <w:p>
       <w:pPr>
@@ -4291,25 +4293,16 @@
         </w:numPr>
       </w:pPr>
       <w:r>
-        <w:t xml:space="preserve">Gehen Sie zu </w:t>
-      </w:r>
-      <w:r>
-        <w:rPr>
-          <w:rStyle w:val="EingabefelderundNavigationsschritteZchn"/>
-        </w:rPr>
-        <w:t>Shopeinstellungen</w:t>
-      </w:r>
-      <w:r>
-        <w:t xml:space="preserve"> -&gt; </w:t>
-      </w:r>
-      <w:r>
-        <w:rPr>
-          <w:rStyle w:val="EingabefelderundNavigationsschritteZchn"/>
-        </w:rPr>
-        <w:t>Zahlungsarten</w:t>
-      </w:r>
-      <w:r>
-        <w:t>.</w:t>
+        <w:t xml:space="preserve">Löschen Sie das Verzeichnis </w:t>
+      </w:r>
+      <w:r>
+        <w:rPr>
+          <w:rStyle w:val="DateinamenundPfadeZchn"/>
+        </w:rPr>
+        <w:t>/modules/oe/oepaypal.</w:t>
+      </w:r>
+      <w:r>
+        <w:t xml:space="preserve"> </w:t>
       </w:r>
     </w:p>
     <w:p>
@@ -4321,34 +4314,31 @@
         </w:numPr>
       </w:pPr>
       <w:r>
-        <w:t xml:space="preserve">Wählen Sie die Zahlungsart PayPal aus und ändern Sie den </w:t>
+        <w:t xml:space="preserve">Gehen Sie im Administrationsbereich des Shops zur Modulverwaltung. Sie erhalten einen Hinweis, dass für ein registriertes Modul das Modulverzeichnis fehlt. Beantworten Sie die Frage, ob alle Modulinformationen entfernt werden sollen, indem Sie die Schaltfläche </w:t>
       </w:r>
       <w:r>
         <w:rPr>
           <w:rStyle w:val="EingabefelderundNavigationsschritteZchn"/>
         </w:rPr>
-        <w:t>Einkaufswert (€)</w:t>
-      </w:r>
-      <w:r>
-        <w:t xml:space="preserve"> in </w:t>
-      </w:r>
-      <w:r>
-        <w:rPr>
-          <w:rStyle w:val="EingabefelderundNavigationsschritteZchn"/>
-        </w:rPr>
-        <w:t>0</w:t>
-      </w:r>
-      <w:r>
-        <w:t xml:space="preserve"> bis </w:t>
-      </w:r>
-      <w:r>
-        <w:rPr>
-          <w:rStyle w:val="EingabefelderundNavigationsschritteZchn"/>
-        </w:rPr>
-        <w:t>10000</w:t>
-      </w:r>
-      <w:r>
-        <w:t>.</w:t>
+        <w:t>Ja</w:t>
+      </w:r>
+      <w:r>
+        <w:t xml:space="preserve"> drücken.</w:t>
+      </w:r>
+    </w:p>
+    <w:p>
+      <w:pPr>
+        <w:pStyle w:val="berschrift3"/>
+      </w:pPr>
+      <w:bookmarkStart w:id="31" w:name="_Toc372729308"/>
+      <w:r>
+        <w:t>Modul PayPal 3.*</w:t>
+      </w:r>
+      <w:bookmarkEnd w:id="31"/>
+    </w:p>
+    <w:p>
+      <w:r>
+        <w:t>Haben Sie in Ihrem OXID eShop das Modul 3.* installiert, führen Sie bitte folgende Schritte aus:</w:t>
       </w:r>
     </w:p>
     <w:p>
@@ -4360,16 +4350,25 @@
         </w:numPr>
       </w:pPr>
       <w:r>
-        <w:t xml:space="preserve">Löschen Sie das Verzeichnis </w:t>
-      </w:r>
-      <w:r>
-        <w:rPr>
-          <w:rStyle w:val="DateinamenundPfadeZchn"/>
-        </w:rPr>
-        <w:t>/modules/oe/oepaypal.</w:t>
-      </w:r>
-      <w:r>
-        <w:t xml:space="preserve"> </w:t>
+        <w:t xml:space="preserve">Gehen Sie im Administrationsbereich des Shops zu </w:t>
+      </w:r>
+      <w:r>
+        <w:rPr>
+          <w:rStyle w:val="EingabefelderundNavigationsschritteZchn"/>
+        </w:rPr>
+        <w:t>Erweiterungen</w:t>
+      </w:r>
+      <w:r>
+        <w:t xml:space="preserve"> -&gt; </w:t>
+      </w:r>
+      <w:r>
+        <w:rPr>
+          <w:rStyle w:val="EingabefelderundNavigationsschritteZchn"/>
+        </w:rPr>
+        <w:t>Module</w:t>
+      </w:r>
+      <w:r>
+        <w:t>.</w:t>
       </w:r>
     </w:p>
     <w:p>
@@ -4381,31 +4380,7 @@
         </w:numPr>
       </w:pPr>
       <w:r>
-        <w:t xml:space="preserve">Gehen Sie im Administrationsbereich des Shops zur Modulverwaltung. Sie erhalten einen Hinweis, dass für ein registriertes Modul das Modulverzeichnis fehlt. Beantworten Sie die Frage, ob alle Modulinformationen entfernt werden sollen, indem Sie die Schaltfläche </w:t>
-      </w:r>
-      <w:r>
-        <w:rPr>
-          <w:rStyle w:val="EingabefelderundNavigationsschritteZchn"/>
-        </w:rPr>
-        <w:t>Ja</w:t>
-      </w:r>
-      <w:r>
-        <w:t xml:space="preserve"> drücken.</w:t>
-      </w:r>
-    </w:p>
-    <w:p>
-      <w:pPr>
-        <w:pStyle w:val="berschrift3"/>
-      </w:pPr>
-      <w:bookmarkStart w:id="30" w:name="_Toc370288446"/>
-      <w:r>
-        <w:t>Modul PayPal 3.0.*</w:t>
-      </w:r>
-      <w:bookmarkEnd w:id="30"/>
-    </w:p>
-    <w:p>
-      <w:r>
-        <w:t>Haben Sie in Ihrem OXID eShop das Modul 3.0.* installiert, führen Sie bitte folgende Schritte aus:</w:t>
+        <w:t>Wählen Sie das Modul PayPal aus und deaktivieren Sie es.</w:t>
       </w:r>
     </w:p>
     <w:p>
@@ -4415,27 +4390,21 @@
           <w:ilvl w:val="0"/>
           <w:numId w:val="37"/>
         </w:numPr>
-      </w:pPr>
-      <w:r>
-        <w:t xml:space="preserve">Gehen Sie im Administrationsbereich des Shops zu </w:t>
-      </w:r>
-      <w:r>
-        <w:rPr>
-          <w:rStyle w:val="EingabefelderundNavigationsschritteZchn"/>
-        </w:rPr>
-        <w:t>Erweiterungen</w:t>
-      </w:r>
-      <w:r>
-        <w:t xml:space="preserve"> -&gt; </w:t>
-      </w:r>
-      <w:r>
-        <w:rPr>
-          <w:rStyle w:val="EingabefelderundNavigationsschritteZchn"/>
-        </w:rPr>
-        <w:t>Module</w:t>
-      </w:r>
-      <w:r>
-        <w:t>.</w:t>
+        <w:rPr>
+          <w:rStyle w:val="DateinamenundPfadeZchn"/>
+          <w:b w:val="0"/>
+          <w:i w:val="0"/>
+          <w:color w:val="auto"/>
+        </w:rPr>
+      </w:pPr>
+      <w:r>
+        <w:t xml:space="preserve">Löschen Sie das Verzeichnis </w:t>
+      </w:r>
+      <w:r>
+        <w:rPr>
+          <w:rStyle w:val="DateinamenundPfadeZchn"/>
+        </w:rPr>
+        <w:t>/modules/oe/oepaypal.</w:t>
       </w:r>
     </w:p>
     <w:p>
@@ -4447,42 +4416,6 @@
         </w:numPr>
       </w:pPr>
       <w:r>
-        <w:t>Wählen Sie das Modul PayPal aus und deaktivieren Sie es.</w:t>
-      </w:r>
-    </w:p>
-    <w:p>
-      <w:pPr>
-        <w:pStyle w:val="Listenabsatz"/>
-        <w:numPr>
-          <w:ilvl w:val="0"/>
-          <w:numId w:val="37"/>
-        </w:numPr>
-        <w:rPr>
-          <w:rStyle w:val="DateinamenundPfadeZchn"/>
-          <w:b w:val="0"/>
-          <w:i w:val="0"/>
-          <w:color w:val="auto"/>
-        </w:rPr>
-      </w:pPr>
-      <w:r>
-        <w:t xml:space="preserve">Löschen Sie das Verzeichnis </w:t>
-      </w:r>
-      <w:r>
-        <w:rPr>
-          <w:rStyle w:val="DateinamenundPfadeZchn"/>
-        </w:rPr>
-        <w:t>/modules/oe/oepaypal.</w:t>
-      </w:r>
-    </w:p>
-    <w:p>
-      <w:pPr>
-        <w:pStyle w:val="Listenabsatz"/>
-        <w:numPr>
-          <w:ilvl w:val="0"/>
-          <w:numId w:val="37"/>
-        </w:numPr>
-      </w:pPr>
-      <w:r>
         <w:t xml:space="preserve">Gehen Sie im Administrationsbereich des Shops zur Modulverwaltung. Sie erhalten einen Hinweis, dass für ein registriertes Modul das Modulverzeichnis fehlt. Beantworten Sie die Frage, ob alle Modulinformationen entfernt werden sollen, indem Sie die Schaltfläche </w:t>
       </w:r>
       <w:r>
@@ -4500,30 +4433,29 @@
         <w:pStyle w:val="berschrift2"/>
         <w:ind w:hanging="1997"/>
       </w:pPr>
-      <w:bookmarkStart w:id="31" w:name="_Toc363138679"/>
-      <w:bookmarkStart w:id="32" w:name="_Toc363138699"/>
-      <w:bookmarkStart w:id="33" w:name="_Toc367197245"/>
-      <w:bookmarkStart w:id="34" w:name="_Toc367275681"/>
-      <w:bookmarkStart w:id="35" w:name="_Toc368046713"/>
-      <w:bookmarkStart w:id="36" w:name="_Toc368047567"/>
-      <w:bookmarkStart w:id="37" w:name="_Toc368048478"/>
-      <w:bookmarkStart w:id="38" w:name="_Toc368386934"/>
-      <w:bookmarkStart w:id="39" w:name="_Toc337645509"/>
-      <w:bookmarkStart w:id="40" w:name="_Toc337651797"/>
-      <w:bookmarkStart w:id="41" w:name="_Toc349642075"/>
-      <w:bookmarkStart w:id="42" w:name="_Toc349643154"/>
-      <w:bookmarkStart w:id="43" w:name="_Toc354657452"/>
-      <w:bookmarkStart w:id="44" w:name="_Toc355611714"/>
-      <w:bookmarkStart w:id="45" w:name="_Toc363138680"/>
-      <w:bookmarkStart w:id="46" w:name="_Toc363138700"/>
-      <w:bookmarkStart w:id="47" w:name="_Toc367197246"/>
-      <w:bookmarkStart w:id="48" w:name="_Toc367275682"/>
-      <w:bookmarkStart w:id="49" w:name="_Toc368046714"/>
-      <w:bookmarkStart w:id="50" w:name="_Toc368047568"/>
-      <w:bookmarkStart w:id="51" w:name="_Toc368048479"/>
-      <w:bookmarkStart w:id="52" w:name="_Toc368386935"/>
-      <w:bookmarkStart w:id="53" w:name="_Toc370288447"/>
-      <w:bookmarkEnd w:id="31"/>
+      <w:bookmarkStart w:id="32" w:name="_Toc363138679"/>
+      <w:bookmarkStart w:id="33" w:name="_Toc363138699"/>
+      <w:bookmarkStart w:id="34" w:name="_Toc367197245"/>
+      <w:bookmarkStart w:id="35" w:name="_Toc367275681"/>
+      <w:bookmarkStart w:id="36" w:name="_Toc368046713"/>
+      <w:bookmarkStart w:id="37" w:name="_Toc368047567"/>
+      <w:bookmarkStart w:id="38" w:name="_Toc368048478"/>
+      <w:bookmarkStart w:id="39" w:name="_Toc368386934"/>
+      <w:bookmarkStart w:id="40" w:name="_Toc337645509"/>
+      <w:bookmarkStart w:id="41" w:name="_Toc337651797"/>
+      <w:bookmarkStart w:id="42" w:name="_Toc349642075"/>
+      <w:bookmarkStart w:id="43" w:name="_Toc349643154"/>
+      <w:bookmarkStart w:id="44" w:name="_Toc354657452"/>
+      <w:bookmarkStart w:id="45" w:name="_Toc355611714"/>
+      <w:bookmarkStart w:id="46" w:name="_Toc363138680"/>
+      <w:bookmarkStart w:id="47" w:name="_Toc363138700"/>
+      <w:bookmarkStart w:id="48" w:name="_Toc367197246"/>
+      <w:bookmarkStart w:id="49" w:name="_Toc367275682"/>
+      <w:bookmarkStart w:id="50" w:name="_Toc368046714"/>
+      <w:bookmarkStart w:id="51" w:name="_Toc368047568"/>
+      <w:bookmarkStart w:id="52" w:name="_Toc368048479"/>
+      <w:bookmarkStart w:id="53" w:name="_Toc368386935"/>
+      <w:bookmarkStart w:id="54" w:name="_Toc372729309"/>
       <w:bookmarkEnd w:id="32"/>
       <w:bookmarkEnd w:id="33"/>
       <w:bookmarkEnd w:id="34"/>
@@ -4545,14 +4477,15 @@
       <w:bookmarkEnd w:id="50"/>
       <w:bookmarkEnd w:id="51"/>
       <w:bookmarkEnd w:id="52"/>
+      <w:bookmarkEnd w:id="53"/>
       <w:r>
         <w:t>Moduldateie</w:t>
       </w:r>
-      <w:bookmarkEnd w:id="25"/>
+      <w:bookmarkEnd w:id="26"/>
       <w:r>
         <w:t>n kopieren</w:t>
       </w:r>
-      <w:bookmarkEnd w:id="53"/>
+      <w:bookmarkEnd w:id="54"/>
     </w:p>
     <w:p>
       <w:r>
@@ -4588,7 +4521,7 @@
         <w:pStyle w:val="berschrift2"/>
         <w:ind w:hanging="1997"/>
       </w:pPr>
-      <w:bookmarkStart w:id="54" w:name="_Toc370288448"/>
+      <w:bookmarkStart w:id="55" w:name="_Toc372729310"/>
       <w:r>
         <w:t>Schreibrechte von /modules/</w:t>
       </w:r>
@@ -4607,7 +4540,7 @@
       <w:r>
         <w:t xml:space="preserve"> ändern</w:t>
       </w:r>
-      <w:bookmarkEnd w:id="54"/>
+      <w:bookmarkEnd w:id="55"/>
       <w:r>
         <w:t xml:space="preserve"> </w:t>
       </w:r>
@@ -4682,17 +4615,17 @@
         <w:pStyle w:val="berschrift2"/>
         <w:ind w:hanging="1997"/>
       </w:pPr>
-      <w:bookmarkStart w:id="55" w:name="_Ref196626911"/>
-      <w:bookmarkStart w:id="56" w:name="_Toc370288449"/>
+      <w:bookmarkStart w:id="56" w:name="_Ref196626911"/>
+      <w:bookmarkStart w:id="57" w:name="_Toc372729311"/>
       <w:r>
         <w:lastRenderedPageBreak/>
         <w:t xml:space="preserve">Templates </w:t>
       </w:r>
-      <w:bookmarkEnd w:id="55"/>
+      <w:bookmarkEnd w:id="56"/>
       <w:r>
         <w:t>vorbereiten</w:t>
       </w:r>
-      <w:bookmarkEnd w:id="56"/>
+      <w:bookmarkEnd w:id="57"/>
     </w:p>
     <w:p>
       <w:r>
@@ -4830,7 +4763,19 @@
         <w:rPr>
           <w:rStyle w:val="DateinamenundPfadeZchn"/>
         </w:rPr>
-        <w:t>/modules/oe/oepaypal/out/admin</w:t>
+        <w:t>/modules/oe/oepaypal/</w:t>
+      </w:r>
+      <w:r>
+        <w:rPr>
+          <w:rStyle w:val="DateinamenundPfadeZchn"/>
+        </w:rPr>
+        <w:t>views</w:t>
+      </w:r>
+      <w:r>
+        <w:rPr>
+          <w:rStyle w:val="DateinamenundPfadeZchn"/>
+        </w:rPr>
+        <w:t>/admin</w:t>
       </w:r>
     </w:p>
     <w:p>
@@ -4857,7 +4802,19 @@
         <w:rPr>
           <w:rStyle w:val="DateinamenundPfadeZchn"/>
         </w:rPr>
-        <w:t>/modules/oe/oepaypal/out/blocks</w:t>
+        <w:t>/modules/oe/oepaypal/</w:t>
+      </w:r>
+      <w:r>
+        <w:rPr>
+          <w:rStyle w:val="DateinamenundPfadeZchn"/>
+        </w:rPr>
+        <w:t>views</w:t>
+      </w:r>
+      <w:r>
+        <w:rPr>
+          <w:rStyle w:val="DateinamenundPfadeZchn"/>
+        </w:rPr>
+        <w:t>/blocks</w:t>
       </w:r>
     </w:p>
     <w:p/>
@@ -4893,7 +4850,7 @@
         <w:t>.</w:t>
       </w:r>
       <w:r>
-        <w:t>0</w:t>
+        <w:t>1</w:t>
       </w:r>
       <w:r>
         <w:t>)</w:t>
@@ -4910,23 +4867,22 @@
           <w:lang w:val="de-DE"/>
         </w:rPr>
       </w:pPr>
-      <w:bookmarkStart w:id="57" w:name="_Toc337651802"/>
-      <w:bookmarkStart w:id="58" w:name="_Toc349642080"/>
-      <w:bookmarkStart w:id="59" w:name="_Toc349643159"/>
-      <w:bookmarkStart w:id="60" w:name="_Toc354657457"/>
-      <w:bookmarkStart w:id="61" w:name="_Toc355611719"/>
-      <w:bookmarkStart w:id="62" w:name="_Toc363138684"/>
-      <w:bookmarkStart w:id="63" w:name="_Toc363138704"/>
-      <w:bookmarkStart w:id="64" w:name="_Toc367197250"/>
-      <w:bookmarkStart w:id="65" w:name="_Toc367275686"/>
-      <w:bookmarkStart w:id="66" w:name="_Toc368046718"/>
-      <w:bookmarkStart w:id="67" w:name="_Toc368047572"/>
-      <w:bookmarkStart w:id="68" w:name="_Toc368048483"/>
-      <w:bookmarkStart w:id="69" w:name="_Toc368386939"/>
-      <w:bookmarkStart w:id="70" w:name="_Ref196626926"/>
-      <w:bookmarkStart w:id="71" w:name="_Ref196626940"/>
-      <w:bookmarkStart w:id="72" w:name="_Toc370288450"/>
-      <w:bookmarkEnd w:id="57"/>
+      <w:bookmarkStart w:id="58" w:name="_Toc337651802"/>
+      <w:bookmarkStart w:id="59" w:name="_Toc349642080"/>
+      <w:bookmarkStart w:id="60" w:name="_Toc349643159"/>
+      <w:bookmarkStart w:id="61" w:name="_Toc354657457"/>
+      <w:bookmarkStart w:id="62" w:name="_Toc355611719"/>
+      <w:bookmarkStart w:id="63" w:name="_Toc363138684"/>
+      <w:bookmarkStart w:id="64" w:name="_Toc363138704"/>
+      <w:bookmarkStart w:id="65" w:name="_Toc367197250"/>
+      <w:bookmarkStart w:id="66" w:name="_Toc367275686"/>
+      <w:bookmarkStart w:id="67" w:name="_Toc368046718"/>
+      <w:bookmarkStart w:id="68" w:name="_Toc368047572"/>
+      <w:bookmarkStart w:id="69" w:name="_Toc368048483"/>
+      <w:bookmarkStart w:id="70" w:name="_Toc368386939"/>
+      <w:bookmarkStart w:id="71" w:name="_Ref196626926"/>
+      <w:bookmarkStart w:id="72" w:name="_Ref196626940"/>
+      <w:bookmarkStart w:id="73" w:name="_Toc372729312"/>
       <w:bookmarkEnd w:id="58"/>
       <w:bookmarkEnd w:id="59"/>
       <w:bookmarkEnd w:id="60"/>
@@ -4939,20 +4895,21 @@
       <w:bookmarkEnd w:id="67"/>
       <w:bookmarkEnd w:id="68"/>
       <w:bookmarkEnd w:id="69"/>
+      <w:bookmarkEnd w:id="70"/>
       <w:r>
         <w:rPr>
           <w:lang w:val="de-DE"/>
         </w:rPr>
         <w:t xml:space="preserve">Modul </w:t>
       </w:r>
-      <w:bookmarkEnd w:id="70"/>
+      <w:bookmarkEnd w:id="71"/>
       <w:r>
         <w:rPr>
           <w:lang w:val="de-DE"/>
         </w:rPr>
         <w:t>aktivieren</w:t>
       </w:r>
-      <w:bookmarkEnd w:id="72"/>
+      <w:bookmarkEnd w:id="73"/>
     </w:p>
     <w:p>
       <w:r>
@@ -4988,12 +4945,12 @@
         <w:pStyle w:val="berschrift2"/>
         <w:ind w:hanging="1997"/>
       </w:pPr>
-      <w:bookmarkStart w:id="73" w:name="_Toc370288451"/>
+      <w:bookmarkStart w:id="74" w:name="_Toc372729313"/>
       <w:r>
         <w:t>Temporäre Dateien löschen</w:t>
       </w:r>
-      <w:bookmarkEnd w:id="71"/>
-      <w:bookmarkEnd w:id="73"/>
+      <w:bookmarkEnd w:id="72"/>
+      <w:bookmarkEnd w:id="74"/>
     </w:p>
     <w:p>
       <w:r>
@@ -5033,11 +4990,11 @@
       <w:pPr>
         <w:pStyle w:val="berschrift1"/>
       </w:pPr>
-      <w:bookmarkStart w:id="74" w:name="_Toc370288452"/>
+      <w:bookmarkStart w:id="75" w:name="_Toc372729314"/>
       <w:r>
         <w:t>Konfiguration</w:t>
       </w:r>
-      <w:bookmarkEnd w:id="74"/>
+      <w:bookmarkEnd w:id="75"/>
     </w:p>
     <w:p>
       <w:r>
@@ -5072,18 +5029,18 @@
         <w:pStyle w:val="berschrift2"/>
         <w:ind w:hanging="1997"/>
       </w:pPr>
-      <w:bookmarkStart w:id="75" w:name="_Toc370288453"/>
+      <w:bookmarkStart w:id="76" w:name="_Toc372729315"/>
       <w:r>
         <w:t>Zahlungsart PayPal einrichten</w:t>
       </w:r>
-      <w:bookmarkEnd w:id="75"/>
-    </w:p>
-    <w:p>
-      <w:r>
-        <w:t>Konfigurieren Sie die Zahlungsart nach Ihren Wünschen. Vergessen Sie nicht, die Zahlungsart in den Versandarten zu hinterlegen!</w:t>
-      </w:r>
-      <w:r>
-        <w:t xml:space="preserve"> </w:t>
+      <w:bookmarkEnd w:id="76"/>
+    </w:p>
+    <w:p>
+      <w:pPr>
+        <w:ind w:left="360"/>
+      </w:pPr>
+      <w:r>
+        <w:t xml:space="preserve">Konfigurieren Sie die Zahlungsart nach Ihren Wünschen. </w:t>
       </w:r>
       <w:r>
         <w:t xml:space="preserve">Detaillierte </w:t>
@@ -5100,10 +5057,57 @@
       <w:r>
         <w:t>.</w:t>
       </w:r>
+      <w:r>
+        <w:t xml:space="preserve"> Ä</w:t>
+      </w:r>
+      <w:r>
+        <w:t xml:space="preserve">ndern Sie </w:t>
+      </w:r>
+      <w:r>
+        <w:t xml:space="preserve">bitte ggf. </w:t>
+      </w:r>
+      <w:r>
+        <w:t xml:space="preserve">den </w:t>
+      </w:r>
+      <w:r>
+        <w:rPr>
+          <w:rStyle w:val="EingabefelderundNavigationsschritteZchn"/>
+        </w:rPr>
+        <w:t>Einkaufswert (€)</w:t>
+      </w:r>
+      <w:r>
+        <w:t xml:space="preserve"> in </w:t>
+      </w:r>
+      <w:r>
+        <w:rPr>
+          <w:rStyle w:val="EingabefelderundNavigationsschritteZchn"/>
+          <w:b w:val="0"/>
+        </w:rPr>
+        <w:t>0</w:t>
+      </w:r>
+      <w:r>
+        <w:t xml:space="preserve"> bis </w:t>
+      </w:r>
+      <w:r>
+        <w:rPr>
+          <w:rStyle w:val="EingabefelderundNavigationsschritteZchn"/>
+          <w:b w:val="0"/>
+        </w:rPr>
+        <w:t>10000</w:t>
+      </w:r>
+      <w:r>
+        <w:t>.</w:t>
+      </w:r>
+    </w:p>
+    <w:p>
+      <w:pPr>
+        <w:ind w:left="360"/>
+      </w:pPr>
     </w:p>
     <w:p/>
     <w:p>
       <w:r>
+        <w:lastRenderedPageBreak/>
         <w:t>In einer Standardinstallation des Shops kann PayPal in nur zwei Schritten eingerichtet werden:</w:t>
       </w:r>
     </w:p>
@@ -5116,7 +5120,6 @@
         </w:numPr>
       </w:pPr>
       <w:r>
-        <w:lastRenderedPageBreak/>
         <w:t xml:space="preserve">Unter </w:t>
       </w:r>
       <w:r>
@@ -5218,15 +5221,15 @@
         <w:pStyle w:val="berschrift2"/>
         <w:ind w:hanging="1997"/>
       </w:pPr>
-      <w:bookmarkStart w:id="76" w:name="_Ref231203733"/>
-      <w:bookmarkStart w:id="77" w:name="_Toc370288454"/>
+      <w:bookmarkStart w:id="77" w:name="_Ref231203733"/>
+      <w:bookmarkStart w:id="78" w:name="_Toc372729316"/>
       <w:r>
         <w:t>Modul</w:t>
       </w:r>
       <w:r>
         <w:t>einstellungen</w:t>
       </w:r>
-      <w:bookmarkEnd w:id="77"/>
+      <w:bookmarkEnd w:id="78"/>
     </w:p>
     <w:p>
       <w:r>
@@ -5288,11 +5291,11 @@
       <w:pPr>
         <w:pStyle w:val="berschrift3"/>
       </w:pPr>
-      <w:bookmarkStart w:id="78" w:name="_Toc370288455"/>
+      <w:bookmarkStart w:id="79" w:name="_Toc372729317"/>
       <w:r>
         <w:t>Integration von PayPal</w:t>
       </w:r>
-      <w:bookmarkEnd w:id="78"/>
+      <w:bookmarkEnd w:id="79"/>
     </w:p>
     <w:p>
       <w:pPr>
@@ -5314,14 +5317,14 @@
       <w:pPr>
         <w:pStyle w:val="berschrift3"/>
       </w:pPr>
-      <w:bookmarkStart w:id="79" w:name="_Toc370288456"/>
+      <w:bookmarkStart w:id="80" w:name="_Toc372729318"/>
       <w:r>
         <w:t>A</w:t>
       </w:r>
       <w:r>
         <w:t>nzeige auf PayPal-Zahlungsseite</w:t>
       </w:r>
-      <w:bookmarkEnd w:id="79"/>
+      <w:bookmarkEnd w:id="80"/>
     </w:p>
     <w:p/>
     <w:p>
@@ -5505,12 +5508,12 @@
         <w:pStyle w:val="berschrift3"/>
         <w:ind w:left="737" w:hanging="737"/>
       </w:pPr>
-      <w:bookmarkStart w:id="80" w:name="_Toc370288457"/>
+      <w:bookmarkStart w:id="81" w:name="_Toc372729319"/>
       <w:r>
         <w:lastRenderedPageBreak/>
         <w:t>Warenkorb auf PayPal-Zahlungsseite</w:t>
       </w:r>
-      <w:bookmarkEnd w:id="80"/>
+      <w:bookmarkEnd w:id="81"/>
     </w:p>
     <w:p>
       <w:r>
@@ -5585,11 +5588,11 @@
         <w:pStyle w:val="berschrift3"/>
         <w:ind w:left="737" w:hanging="737"/>
       </w:pPr>
-      <w:bookmarkStart w:id="81" w:name="_Toc370288458"/>
+      <w:bookmarkStart w:id="82" w:name="_Toc372729320"/>
       <w:r>
         <w:t>Geldeinzug</w:t>
       </w:r>
-      <w:bookmarkEnd w:id="81"/>
+      <w:bookmarkEnd w:id="82"/>
     </w:p>
     <w:p>
       <w:r>
@@ -5700,18 +5703,27 @@
         <w:pStyle w:val="berschrift3"/>
         <w:ind w:left="737" w:hanging="737"/>
       </w:pPr>
-      <w:bookmarkStart w:id="82" w:name="_Toc370288459"/>
-      <w:r>
-        <w:t>API-Berechtigung</w:t>
-      </w:r>
-      <w:bookmarkEnd w:id="82"/>
+      <w:bookmarkStart w:id="83" w:name="_Toc372729321"/>
+      <w:r>
+        <w:t>API-</w:t>
+      </w:r>
+      <w:r>
+        <w:t>Signatur</w:t>
+      </w:r>
+      <w:bookmarkEnd w:id="83"/>
     </w:p>
     <w:p>
       <w:r>
         <w:t xml:space="preserve">Damit PayPal als Zahlungsart im OXID eShop verwendet werden kann, </w:t>
       </w:r>
       <w:r>
-        <w:t>wird eine API-Berechtigung benö</w:t>
+        <w:t>wird eine API-</w:t>
+      </w:r>
+      <w:r>
+        <w:t>Signatur</w:t>
+      </w:r>
+      <w:r>
+        <w:t xml:space="preserve"> benö</w:t>
       </w:r>
       <w:r>
         <w:softHyphen/>
@@ -5753,7 +5765,13 @@
         <w:softHyphen/>
       </w:r>
       <w:r>
-        <w:t>dern Sie die API-Berechtigung in Ihrem Profil an</w:t>
+        <w:t>dern Sie die API-</w:t>
+      </w:r>
+      <w:r>
+        <w:t>Signatur</w:t>
+      </w:r>
+      <w:r>
+        <w:t xml:space="preserve"> in Ihrem Profil an</w:t>
       </w:r>
       <w:r>
         <w:t>.</w:t>
@@ -5788,14 +5806,14 @@
           <w:lang w:val="de-DE"/>
         </w:rPr>
       </w:pPr>
-      <w:bookmarkStart w:id="83" w:name="_Toc370288460"/>
+      <w:bookmarkStart w:id="84" w:name="_Toc372729322"/>
       <w:r>
         <w:rPr>
           <w:lang w:val="de-DE"/>
         </w:rPr>
         <w:t>Einstellungen für Entwicklung</w:t>
       </w:r>
-      <w:bookmarkEnd w:id="83"/>
+      <w:bookmarkEnd w:id="84"/>
     </w:p>
     <w:p>
       <w:r>
@@ -5834,7 +5852,7 @@
       <w:r>
         <w:t>das Logging eingeschaltet werden.</w:t>
       </w:r>
-      <w:bookmarkEnd w:id="76"/>
+      <w:bookmarkEnd w:id="77"/>
     </w:p>
     <w:p>
       <w:pPr>
@@ -5851,7 +5869,7 @@
           <w:lang w:val="de-DE"/>
         </w:rPr>
       </w:pPr>
-      <w:bookmarkStart w:id="84" w:name="_Toc370288461"/>
+      <w:bookmarkStart w:id="85" w:name="_Toc372729323"/>
       <w:r>
         <w:rPr>
           <w:lang w:val="de-DE"/>
@@ -5859,18 +5877,18 @@
         <w:lastRenderedPageBreak/>
         <w:t>Funktionsbeschreibung</w:t>
       </w:r>
-      <w:bookmarkEnd w:id="84"/>
+      <w:bookmarkEnd w:id="85"/>
     </w:p>
     <w:p>
       <w:pPr>
         <w:pStyle w:val="berschrift2"/>
         <w:ind w:hanging="1997"/>
       </w:pPr>
-      <w:bookmarkStart w:id="85" w:name="_Toc370288462"/>
+      <w:bookmarkStart w:id="86" w:name="_Toc372729324"/>
       <w:r>
         <w:t>PayPal im Bestellprozess</w:t>
       </w:r>
-      <w:bookmarkEnd w:id="85"/>
+      <w:bookmarkEnd w:id="86"/>
     </w:p>
     <w:p/>
     <w:p>
@@ -6228,10 +6246,70 @@
           <w:noProof/>
         </w:rPr>
         <w:lastRenderedPageBreak/>
+        <w:drawing>
+          <wp:anchor distT="0" distB="0" distL="114300" distR="114300" simplePos="0" relativeHeight="251660288" behindDoc="0" locked="0" layoutInCell="1" allowOverlap="1" wp14:anchorId="4F1D3B23" wp14:editId="4BC7DD80">
+            <wp:simplePos x="0" y="0"/>
+            <wp:positionH relativeFrom="margin">
+              <wp:posOffset>12700</wp:posOffset>
+            </wp:positionH>
+            <wp:positionV relativeFrom="paragraph">
+              <wp:posOffset>455930</wp:posOffset>
+            </wp:positionV>
+            <wp:extent cx="5649595" cy="4240530"/>
+            <wp:effectExtent l="0" t="0" r="8255" b="7620"/>
+            <wp:wrapTopAndBottom/>
+            <wp:docPr id="7" name="Grafik 7"/>
+            <wp:cNvGraphicFramePr>
+              <a:graphicFrameLocks xmlns:a="http://schemas.openxmlformats.org/drawingml/2006/main" noChangeAspect="1"/>
+            </wp:cNvGraphicFramePr>
+            <a:graphic xmlns:a="http://schemas.openxmlformats.org/drawingml/2006/main">
+              <a:graphicData uri="http://schemas.openxmlformats.org/drawingml/2006/picture">
+                <pic:pic xmlns:pic="http://schemas.openxmlformats.org/drawingml/2006/picture">
+                  <pic:nvPicPr>
+                    <pic:cNvPr id="7" name="02 - Warenkorb, Schritt 1.png"/>
+                    <pic:cNvPicPr/>
+                  </pic:nvPicPr>
+                  <pic:blipFill>
+                    <a:blip r:embed="rId17">
+                      <a:extLst>
+                        <a:ext uri="{28A0092B-C50C-407E-A947-70E740481C1C}">
+                          <a14:useLocalDpi xmlns:a14="http://schemas.microsoft.com/office/drawing/2010/main" val="0"/>
+                        </a:ext>
+                      </a:extLst>
+                    </a:blip>
+                    <a:stretch>
+                      <a:fillRect/>
+                    </a:stretch>
+                  </pic:blipFill>
+                  <pic:spPr>
+                    <a:xfrm>
+                      <a:off x="0" y="0"/>
+                      <a:ext cx="5649595" cy="4240530"/>
+                    </a:xfrm>
+                    <a:prstGeom prst="rect">
+                      <a:avLst/>
+                    </a:prstGeom>
+                  </pic:spPr>
+                </pic:pic>
+              </a:graphicData>
+            </a:graphic>
+            <wp14:sizeRelH relativeFrom="page">
+              <wp14:pctWidth>0</wp14:pctWidth>
+            </wp14:sizeRelH>
+            <wp14:sizeRelV relativeFrom="page">
+              <wp14:pctHeight>0</wp14:pctHeight>
+            </wp14:sizeRelV>
+          </wp:anchor>
+        </w:drawing>
+      </w:r>
+      <w:r>
+        <w:rPr>
+          <w:noProof/>
+        </w:rPr>
         <mc:AlternateContent>
           <mc:Choice Requires="wps">
             <w:drawing>
-              <wp:anchor distT="0" distB="0" distL="114300" distR="114300" simplePos="0" relativeHeight="251668480" behindDoc="0" locked="0" layoutInCell="1" allowOverlap="1" wp14:anchorId="613EE35C" wp14:editId="5C82E4BC">
+              <wp:anchor distT="0" distB="0" distL="114300" distR="114300" simplePos="0" relativeHeight="251668480" behindDoc="0" locked="0" layoutInCell="1" allowOverlap="1" wp14:anchorId="613EE35C" wp14:editId="1BB726D7">
                 <wp:simplePos x="0" y="0"/>
                 <wp:positionH relativeFrom="column">
                   <wp:posOffset>0</wp:posOffset>
@@ -6432,22 +6510,52 @@
         </mc:AlternateContent>
       </w:r>
       <w:r>
+        <w:t xml:space="preserve">Bei </w:t>
+      </w:r>
+      <w:r>
+        <w:t>Bestellung mit PayPal Express</w:t>
+      </w:r>
+      <w:r>
+        <w:t xml:space="preserve"> kann der Kunde aus dem Bestellschritt </w:t>
+      </w:r>
+      <w:r>
+        <w:t>1</w:t>
+      </w:r>
+      <w:r>
+        <w:t>, aus einer Artikel-Detailseite oder aus dem Mini-Warenkorb heraus den Einkauf abschließen.</w:t>
+      </w:r>
+    </w:p>
+    <w:p>
+      <w:pPr>
+        <w:spacing w:line="240" w:lineRule="auto"/>
+      </w:pPr>
+      <w:r>
+        <w:br w:type="page"/>
+      </w:r>
+    </w:p>
+    <w:p>
+      <w:pPr>
+        <w:keepNext/>
+        <w:spacing w:line="240" w:lineRule="auto"/>
+      </w:pPr>
+      <w:r>
         <w:rPr>
           <w:noProof/>
         </w:rPr>
+        <w:lastRenderedPageBreak/>
         <w:drawing>
-          <wp:anchor distT="0" distB="0" distL="114300" distR="114300" simplePos="0" relativeHeight="251660288" behindDoc="0" locked="0" layoutInCell="1" allowOverlap="1" wp14:anchorId="4F1D3B23" wp14:editId="6B6F5756">
+          <wp:anchor distT="0" distB="0" distL="114300" distR="114300" simplePos="0" relativeHeight="251674624" behindDoc="0" locked="0" layoutInCell="1" allowOverlap="1" wp14:anchorId="03B9E531" wp14:editId="6B1267BF">
             <wp:simplePos x="0" y="0"/>
             <wp:positionH relativeFrom="margin">
-              <wp:align>left</wp:align>
+              <wp:posOffset>24765</wp:posOffset>
             </wp:positionH>
             <wp:positionV relativeFrom="paragraph">
-              <wp:posOffset>457200</wp:posOffset>
+              <wp:posOffset>0</wp:posOffset>
             </wp:positionV>
-            <wp:extent cx="5666400" cy="4240800"/>
-            <wp:effectExtent l="0" t="0" r="0" b="7620"/>
+            <wp:extent cx="5624830" cy="3873500"/>
+            <wp:effectExtent l="0" t="0" r="0" b="0"/>
             <wp:wrapTopAndBottom/>
-            <wp:docPr id="7" name="Grafik 7"/>
+            <wp:docPr id="10" name="Grafik 10"/>
             <wp:cNvGraphicFramePr>
               <a:graphicFrameLocks xmlns:a="http://schemas.openxmlformats.org/drawingml/2006/main" noChangeAspect="1"/>
             </wp:cNvGraphicFramePr>
@@ -6455,11 +6563,11 @@
               <a:graphicData uri="http://schemas.openxmlformats.org/drawingml/2006/picture">
                 <pic:pic xmlns:pic="http://schemas.openxmlformats.org/drawingml/2006/picture">
                   <pic:nvPicPr>
-                    <pic:cNvPr id="7" name="02 - Warenkorb, Schritt 1.png"/>
+                    <pic:cNvPr id="10" name="04 - Artikel-Detailseite mit Mini-Warenkorb.png"/>
                     <pic:cNvPicPr/>
                   </pic:nvPicPr>
                   <pic:blipFill>
-                    <a:blip r:embed="rId17">
+                    <a:blip r:embed="rId18">
                       <a:extLst>
                         <a:ext uri="{28A0092B-C50C-407E-A947-70E740481C1C}">
                           <a14:useLocalDpi xmlns:a14="http://schemas.microsoft.com/office/drawing/2010/main" val="0"/>
@@ -6473,7 +6581,7 @@
                   <pic:spPr>
                     <a:xfrm>
                       <a:off x="0" y="0"/>
-                      <a:ext cx="5666400" cy="4240800"/>
+                      <a:ext cx="5624830" cy="3873500"/>
                     </a:xfrm>
                     <a:prstGeom prst="rect">
                       <a:avLst/>
@@ -6492,43 +6600,13 @@
         </w:drawing>
       </w:r>
       <w:r>
-        <w:t xml:space="preserve">Bei </w:t>
-      </w:r>
-      <w:r>
-        <w:t>Bestellung mit PayPal Express</w:t>
-      </w:r>
-      <w:r>
-        <w:t xml:space="preserve"> kann der Kunde aus dem Bestellschritt </w:t>
-      </w:r>
-      <w:r>
-        <w:t>1</w:t>
-      </w:r>
-      <w:r>
-        <w:t>, aus einer Artikel-Detailseite oder aus dem Mini-Warenkorb heraus den Einkauf abschließen.</w:t>
-      </w:r>
-    </w:p>
-    <w:p>
-      <w:pPr>
-        <w:spacing w:line="240" w:lineRule="auto"/>
-      </w:pPr>
-      <w:r>
-        <w:br w:type="page"/>
-      </w:r>
-    </w:p>
-    <w:p>
-      <w:pPr>
-        <w:keepNext/>
-        <w:spacing w:line="240" w:lineRule="auto"/>
-      </w:pPr>
-      <w:r>
         <w:rPr>
           <w:noProof/>
         </w:rPr>
-        <w:lastRenderedPageBreak/>
         <mc:AlternateContent>
           <mc:Choice Requires="wps">
             <w:drawing>
-              <wp:anchor distT="0" distB="0" distL="114300" distR="114300" simplePos="0" relativeHeight="251676672" behindDoc="0" locked="0" layoutInCell="1" allowOverlap="1" wp14:anchorId="3886B44A" wp14:editId="2356FB2C">
+              <wp:anchor distT="0" distB="0" distL="114300" distR="114300" simplePos="0" relativeHeight="251676672" behindDoc="0" locked="0" layoutInCell="1" allowOverlap="1" wp14:anchorId="3886B44A" wp14:editId="55FF26B2">
                 <wp:simplePos x="0" y="0"/>
                 <wp:positionH relativeFrom="margin">
                   <wp:align>left</wp:align>
@@ -6728,66 +6806,6 @@
             </w:pict>
           </mc:Fallback>
         </mc:AlternateContent>
-      </w:r>
-      <w:r>
-        <w:rPr>
-          <w:noProof/>
-        </w:rPr>
-        <w:drawing>
-          <wp:anchor distT="0" distB="0" distL="114300" distR="114300" simplePos="0" relativeHeight="251674624" behindDoc="0" locked="0" layoutInCell="1" allowOverlap="1" wp14:anchorId="03B9E531" wp14:editId="232EBFA7">
-            <wp:simplePos x="0" y="0"/>
-            <wp:positionH relativeFrom="margin">
-              <wp:align>left</wp:align>
-            </wp:positionH>
-            <wp:positionV relativeFrom="paragraph">
-              <wp:posOffset>0</wp:posOffset>
-            </wp:positionV>
-            <wp:extent cx="5666400" cy="3873600"/>
-            <wp:effectExtent l="0" t="0" r="0" b="0"/>
-            <wp:wrapTopAndBottom/>
-            <wp:docPr id="10" name="Grafik 10"/>
-            <wp:cNvGraphicFramePr>
-              <a:graphicFrameLocks xmlns:a="http://schemas.openxmlformats.org/drawingml/2006/main" noChangeAspect="1"/>
-            </wp:cNvGraphicFramePr>
-            <a:graphic xmlns:a="http://schemas.openxmlformats.org/drawingml/2006/main">
-              <a:graphicData uri="http://schemas.openxmlformats.org/drawingml/2006/picture">
-                <pic:pic xmlns:pic="http://schemas.openxmlformats.org/drawingml/2006/picture">
-                  <pic:nvPicPr>
-                    <pic:cNvPr id="10" name="04 - Artikel-Detailseite mit Mini-Warenkorb.png"/>
-                    <pic:cNvPicPr/>
-                  </pic:nvPicPr>
-                  <pic:blipFill>
-                    <a:blip r:embed="rId18">
-                      <a:extLst>
-                        <a:ext uri="{28A0092B-C50C-407E-A947-70E740481C1C}">
-                          <a14:useLocalDpi xmlns:a14="http://schemas.microsoft.com/office/drawing/2010/main" val="0"/>
-                        </a:ext>
-                      </a:extLst>
-                    </a:blip>
-                    <a:stretch>
-                      <a:fillRect/>
-                    </a:stretch>
-                  </pic:blipFill>
-                  <pic:spPr>
-                    <a:xfrm>
-                      <a:off x="0" y="0"/>
-                      <a:ext cx="5666400" cy="3873600"/>
-                    </a:xfrm>
-                    <a:prstGeom prst="rect">
-                      <a:avLst/>
-                    </a:prstGeom>
-                  </pic:spPr>
-                </pic:pic>
-              </a:graphicData>
-            </a:graphic>
-            <wp14:sizeRelH relativeFrom="page">
-              <wp14:pctWidth>0</wp14:pctWidth>
-            </wp14:sizeRelH>
-            <wp14:sizeRelV relativeFrom="page">
-              <wp14:pctHeight>0</wp14:pctHeight>
-            </wp14:sizeRelV>
-          </wp:anchor>
-        </w:drawing>
       </w:r>
     </w:p>
     <w:p>
@@ -7181,12 +7199,12 @@
         <w:pStyle w:val="berschrift2"/>
         <w:ind w:hanging="1997"/>
       </w:pPr>
-      <w:bookmarkStart w:id="86" w:name="_Toc370288463"/>
+      <w:bookmarkStart w:id="87" w:name="_Toc372729325"/>
       <w:r>
         <w:lastRenderedPageBreak/>
         <w:t>PayPal bei der Bestellung</w:t>
       </w:r>
-      <w:bookmarkEnd w:id="86"/>
+      <w:bookmarkEnd w:id="87"/>
     </w:p>
     <w:p>
       <w:r>
@@ -7480,7 +7498,7 @@
           <w:noProof/>
         </w:rPr>
         <w:drawing>
-          <wp:anchor distT="0" distB="0" distL="114300" distR="114300" simplePos="0" relativeHeight="251671552" behindDoc="0" locked="0" layoutInCell="1" allowOverlap="1" wp14:anchorId="6403152D" wp14:editId="013C254D">
+          <wp:anchor distT="0" distB="0" distL="114300" distR="114300" simplePos="0" relativeHeight="251671552" behindDoc="0" locked="0" layoutInCell="1" allowOverlap="1" wp14:anchorId="6403152D" wp14:editId="28D1E9CE">
             <wp:simplePos x="0" y="0"/>
             <wp:positionH relativeFrom="margin">
               <wp:align>left</wp:align>
@@ -7488,7 +7506,7 @@
             <wp:positionV relativeFrom="paragraph">
               <wp:posOffset>260985</wp:posOffset>
             </wp:positionV>
-            <wp:extent cx="5598000" cy="2224800"/>
+            <wp:extent cx="5597525" cy="2224405"/>
             <wp:effectExtent l="0" t="0" r="3175" b="4445"/>
             <wp:wrapTopAndBottom/>
             <wp:docPr id="23" name="Grafik 23"/>
@@ -7517,7 +7535,7 @@
                   <pic:spPr>
                     <a:xfrm>
                       <a:off x="0" y="0"/>
-                      <a:ext cx="5598000" cy="2224800"/>
+                      <a:ext cx="5597884" cy="2224800"/>
                     </a:xfrm>
                     <a:prstGeom prst="rect">
                       <a:avLst/>
@@ -7604,157 +7622,121 @@
         <w:t>übrigen Artikel der Bestellung lieferbereit</w:t>
       </w:r>
       <w:r>
-        <w:t xml:space="preserve"> sind. Erneuern Sie die Autorisie</w:t>
+        <w:t xml:space="preserve"> sind und ziehen Sie den restlichen Betrag ein.</w:t>
+      </w:r>
+    </w:p>
+    <w:p/>
+    <w:p>
+      <w:r>
+        <w:t xml:space="preserve">Mit der </w:t>
+      </w:r>
+      <w:r>
+        <w:t>Mini-</w:t>
+      </w:r>
+      <w:r>
+        <w:t xml:space="preserve">Schaltfläche </w:t>
+      </w:r>
+      <w:r>
+        <w:rPr>
+          <w:rStyle w:val="EingabefelderundNavigationsschritteZchn"/>
+        </w:rPr>
+        <w:t>Einziehen</w:t>
+      </w:r>
+      <w:r>
+        <w:t xml:space="preserve"> </w:t>
+      </w:r>
+      <w:r>
+        <w:t>lassen sich</w:t>
+      </w:r>
+      <w:r>
+        <w:t xml:space="preserve"> der gesamte Betrag oder Teilbeträge </w:t>
+      </w:r>
+      <w:r>
+        <w:t xml:space="preserve">vom Kundenkonto </w:t>
+      </w:r>
+      <w:r>
+        <w:t>einziehen</w:t>
+      </w:r>
+      <w:r>
+        <w:t>.</w:t>
+      </w:r>
+      <w:r>
+        <w:t xml:space="preserve"> </w:t>
+      </w:r>
+      <w:r>
+        <w:t>D</w:t>
+      </w:r>
+      <w:r>
+        <w:t>er Vor</w:t>
+      </w:r>
+      <w:r>
+        <w:t xml:space="preserve">gang </w:t>
+      </w:r>
+      <w:r>
+        <w:t>kann</w:t>
+      </w:r>
+      <w:r>
+        <w:t xml:space="preserve"> mit einem Kommentar </w:t>
+      </w:r>
+      <w:r>
+        <w:t>dokumentier</w:t>
+      </w:r>
+      <w:r>
+        <w:t>t werd</w:t>
+      </w:r>
+      <w:r>
+        <w:t>en.</w:t>
+      </w:r>
+      <w:r>
+        <w:t xml:space="preserve"> </w:t>
+      </w:r>
+    </w:p>
+    <w:p/>
+    <w:p>
+      <w:r>
+        <w:t xml:space="preserve">Eine erteilte Autorisierung zum Geldeinzug kann storniert und ein Zahlungsstatus gesetzt werden. Der Zahlungsstatus kann "Abgeschlossen", "Ausstehend" oder "Abgebrochen" sein. Auch hier ist es möglich, </w:t>
+      </w:r>
+      <w:r>
+        <w:t xml:space="preserve">beispielsweise </w:t>
+      </w:r>
+      <w:r>
+        <w:t>den Grund der Stornierung in einem Kommentar festzuhalten.</w:t>
+      </w:r>
+      <w:r>
+        <w:t xml:space="preserve"> </w:t>
+      </w:r>
+    </w:p>
+    <w:p/>
+    <w:p>
+      <w:r>
+        <w:t xml:space="preserve">In der </w:t>
+      </w:r>
+      <w:r>
+        <w:rPr>
+          <w:rStyle w:val="EingabefelderundNavigationsschritteZchn"/>
+        </w:rPr>
+        <w:t>PayPal-Historie</w:t>
+      </w:r>
+      <w:r>
+        <w:t xml:space="preserve"> werden</w:t>
+      </w:r>
+      <w:r>
+        <w:t xml:space="preserve"> alle Transaktionen in einer tabellarischen Übersicht angezeigt. </w:t>
+      </w:r>
+      <w:r>
+        <w:t>Für jede Transaktion, wie Autorisierung, Einzug, Erstattung oder Stornierung, wird eine Tabellenzeile angelegt, an deren Ende über eine kleine Schaltfläche Details aufgerufen werden können. Die Tabellenzeilen für den Einzug eines Betrages haben eine weitere Schaltfläche, um Erstattungen vornehmen zu können. Somit ist eine genaue Zuordnung der Erstattung zu einem eingezogenen Betrag möglich.</w:t>
+      </w:r>
+    </w:p>
+    <w:p/>
+    <w:p>
+      <w:r>
+        <w:lastRenderedPageBreak/>
+        <w:t>Eine weitere tabellarische Übersicht auf der Registerkarte listet alle bestellten Artikel mit Anzahl, Artikel</w:t>
       </w:r>
       <w:r>
         <w:softHyphen/>
       </w:r>
       <w:r>
-        <w:t>rung und ziehen Sie den restlichen Betrag ein.</w:t>
-      </w:r>
-    </w:p>
-    <w:p/>
-    <w:p>
-      <w:r>
-        <w:t xml:space="preserve">Mit der </w:t>
-      </w:r>
-      <w:r>
-        <w:t>Mini-</w:t>
-      </w:r>
-      <w:r>
-        <w:t xml:space="preserve">Schaltfläche </w:t>
-      </w:r>
-      <w:r>
-        <w:rPr>
-          <w:rStyle w:val="EingabefelderundNavigationsschritteZchn"/>
-        </w:rPr>
-        <w:t>Einziehen</w:t>
-      </w:r>
-      <w:r>
-        <w:t xml:space="preserve"> </w:t>
-      </w:r>
-      <w:r>
-        <w:t>lassen sich</w:t>
-      </w:r>
-      <w:r>
-        <w:t xml:space="preserve"> der gesamte Betrag oder Teilbeträge </w:t>
-      </w:r>
-      <w:r>
-        <w:t xml:space="preserve">vom Kundenkonto </w:t>
-      </w:r>
-      <w:r>
-        <w:t>einziehen</w:t>
-      </w:r>
-      <w:r>
-        <w:t>.</w:t>
-      </w:r>
-      <w:r>
-        <w:t xml:space="preserve"> </w:t>
-      </w:r>
-      <w:r>
-        <w:t>D</w:t>
-      </w:r>
-      <w:r>
-        <w:t>er Vor</w:t>
-      </w:r>
-      <w:r>
-        <w:t xml:space="preserve">gang </w:t>
-      </w:r>
-      <w:r>
-        <w:t>kann</w:t>
-      </w:r>
-      <w:r>
-        <w:t xml:space="preserve"> mit einem Kommentar </w:t>
-      </w:r>
-      <w:r>
-        <w:t>dokumentier</w:t>
-      </w:r>
-      <w:r>
-        <w:t>t werd</w:t>
-      </w:r>
-      <w:r>
-        <w:t>en.</w:t>
-      </w:r>
-      <w:r>
-        <w:t xml:space="preserve"> </w:t>
-      </w:r>
-    </w:p>
-    <w:p/>
-    <w:p>
-      <w:r>
-        <w:t xml:space="preserve">Eine erteilte Autorisierung zum Geldeinzug kann storniert und ein Zahlungsstatus gesetzt werden. Der Zahlungsstatus kann "Abgeschlossen", "Ausstehend" oder "Abgebrochen" sein. Auch hier ist es möglich, </w:t>
-      </w:r>
-      <w:r>
-        <w:t xml:space="preserve">beispielsweise </w:t>
-      </w:r>
-      <w:r>
-        <w:t>den Grund der Stornierung in einem Kommentar festzuhalten.</w:t>
-      </w:r>
-      <w:r>
-        <w:t xml:space="preserve"> </w:t>
-      </w:r>
-    </w:p>
-    <w:p/>
-    <w:p>
-      <w:r>
-        <w:t xml:space="preserve">Die Schaltfläche </w:t>
-      </w:r>
-      <w:r>
-        <w:rPr>
-          <w:rStyle w:val="EingabefelderundNavigationsschritteZchn"/>
-        </w:rPr>
-        <w:t>Erneut autorisieren</w:t>
-      </w:r>
-      <w:r>
-        <w:t xml:space="preserve"> kann einmalig für d</w:t>
-      </w:r>
-      <w:r>
-        <w:t>en</w:t>
-      </w:r>
-      <w:r>
-        <w:t xml:space="preserve"> oben beschriebenen </w:t>
-      </w:r>
-      <w:r>
-        <w:t xml:space="preserve">Fall von </w:t>
-      </w:r>
-      <w:r>
-        <w:t>Teillieferungen verwendet werden.</w:t>
-      </w:r>
-    </w:p>
-    <w:p/>
-    <w:p>
-      <w:r>
-        <w:t xml:space="preserve">In der </w:t>
-      </w:r>
-      <w:r>
-        <w:rPr>
-          <w:rStyle w:val="EingabefelderundNavigationsschritteZchn"/>
-        </w:rPr>
-        <w:t>PayPal-Historie</w:t>
-      </w:r>
-      <w:r>
-        <w:t xml:space="preserve"> werden</w:t>
-      </w:r>
-      <w:r>
-        <w:t xml:space="preserve"> alle Transaktionen in einer tabellarischen Übersicht angezeigt. </w:t>
-      </w:r>
-      <w:r>
-        <w:t xml:space="preserve">Für jede Transaktion, wie Autorisierung, Einzug, Erstattung oder Stornierung, wird eine Tabellenzeile angelegt, an deren Ende über eine kleine Schaltfläche Details aufgerufen werden können. Die Tabellenzeilen für den </w:t>
-      </w:r>
-      <w:r>
-        <w:lastRenderedPageBreak/>
-        <w:t>Einzug eines Betrages haben eine weitere Schaltfläche, um Erstattungen vornehmen zu können. Somit ist eine genaue Zuordnung der Erstattung zu einem eingezogenen Betrag möglich.</w:t>
-      </w:r>
-    </w:p>
-    <w:p/>
-    <w:p>
-      <w:r>
-        <w:t>Eine weitere tabellarische Übersicht auf der Registerkarte listet alle bestellten Artikel mit Anzahl, Artikel</w:t>
-      </w:r>
-      <w:r>
-        <w:softHyphen/>
-      </w:r>
-      <w:r>
         <w:t>nummer, Titel, Preis und Mehrwertsteuer auf.</w:t>
       </w:r>
     </w:p>
@@ -7765,14 +7747,14 @@
           <w:lang w:val="de-DE"/>
         </w:rPr>
       </w:pPr>
-      <w:bookmarkStart w:id="87" w:name="_Toc370288464"/>
+      <w:bookmarkStart w:id="88" w:name="_Toc372729326"/>
       <w:r>
         <w:rPr>
           <w:lang w:val="de-DE"/>
         </w:rPr>
         <w:t>Hinweise</w:t>
       </w:r>
-      <w:bookmarkEnd w:id="87"/>
+      <w:bookmarkEnd w:id="88"/>
     </w:p>
     <w:p>
       <w:pPr>
@@ -7785,14 +7767,14 @@
           <w:lang w:val="de-DE"/>
         </w:rPr>
       </w:pPr>
-      <w:bookmarkStart w:id="88" w:name="_Toc370288465"/>
+      <w:bookmarkStart w:id="89" w:name="_Toc372729327"/>
       <w:r>
         <w:rPr>
           <w:lang w:val="de-DE"/>
         </w:rPr>
         <w:t>Änderungen an PayPal-Logos</w:t>
       </w:r>
-      <w:bookmarkEnd w:id="88"/>
+      <w:bookmarkEnd w:id="89"/>
     </w:p>
     <w:p>
       <w:r>
@@ -7976,7 +7958,7 @@
                             <w:t>.</w:t>
                           </w:r>
                           <w:r>
-                            <w:t>0</w:t>
+                            <w:t>1</w:t>
                           </w:r>
                         </w:p>
                         <w:p>
@@ -8101,7 +8083,7 @@
                       <w:t>.</w:t>
                     </w:r>
                     <w:r>
-                      <w:t>0</w:t>
+                      <w:t>1</w:t>
                     </w:r>
                   </w:p>
                   <w:p>
@@ -8534,7 +8516,7 @@
                             <w:t>.</w:t>
                           </w:r>
                           <w:r>
-                            <w:t>0</w:t>
+                            <w:t>1</w:t>
                           </w:r>
                         </w:p>
                         <w:p>
@@ -8599,7 +8581,7 @@
                       <w:t>.</w:t>
                     </w:r>
                     <w:r>
-                      <w:t>0</w:t>
+                      <w:t>1</w:t>
                     </w:r>
                   </w:p>
                   <w:p>
@@ -9072,7 +9054,7 @@
   <w:abstractNum w:abstractNumId="1">
     <w:nsid w:val="044B54D0"/>
     <w:multiLevelType w:val="hybridMultilevel"/>
-    <w:tmpl w:val="E2FEE802"/>
+    <w:tmpl w:val="677C808A"/>
     <w:lvl w:ilvl="0" w:tplc="04070001">
       <w:start w:val="1"/>
       <w:numFmt w:val="bullet"/>
@@ -14607,7 +14589,7 @@
 </file>
 
 <file path=customXml/itemProps1.xml><?xml version="1.0" encoding="utf-8"?>
-<ds:datastoreItem xmlns:ds="http://schemas.openxmlformats.org/officeDocument/2006/customXml" ds:itemID="{F3286E09-71B8-4F34-8512-0FB53E111BFB}">
+<ds:datastoreItem xmlns:ds="http://schemas.openxmlformats.org/officeDocument/2006/customXml" ds:itemID="{8A84B447-CB1B-44D4-9E06-06F2B6681A26}">
   <ds:schemaRefs>
     <ds:schemaRef ds:uri="http://schemas.openxmlformats.org/officeDocument/2006/bibliography"/>
   </ds:schemaRefs>

</xml_diff>

<commit_message>
Corrected user manual for PayPal 3.1.1
* installation package includes template docu folders
</commit_message>
<xml_diff>
--- a/documentation/UserManual_de.docx
+++ b/documentation/UserManual_de.docx
@@ -314,10 +314,10 @@
       <w:bookmarkStart w:id="9" w:name="_Toc223771708"/>
       <w:bookmarkStart w:id="10" w:name="_Toc223935712"/>
       <w:bookmarkStart w:id="11" w:name="_Toc230412497"/>
-      <w:bookmarkStart w:id="12" w:name="_Toc158887473"/>
-      <w:bookmarkStart w:id="13" w:name="_Toc165112074"/>
-      <w:bookmarkStart w:id="14" w:name="_Toc185061114"/>
-      <w:bookmarkStart w:id="15" w:name="_Toc372729300"/>
+      <w:bookmarkStart w:id="12" w:name="_Toc372729300"/>
+      <w:bookmarkStart w:id="13" w:name="_Toc158887473"/>
+      <w:bookmarkStart w:id="14" w:name="_Toc165112074"/>
+      <w:bookmarkStart w:id="15" w:name="_Toc185061114"/>
       <w:r>
         <w:rPr>
           <w:lang w:val="de-DE"/>
@@ -332,7 +332,7 @@
       <w:bookmarkEnd w:id="9"/>
       <w:bookmarkEnd w:id="10"/>
       <w:bookmarkEnd w:id="11"/>
-      <w:bookmarkEnd w:id="15"/>
+      <w:bookmarkEnd w:id="12"/>
     </w:p>
     <w:p>
       <w:r>
@@ -409,9 +409,9 @@
         </w:rPr>
         <w:t>Impressum</w:t>
       </w:r>
-      <w:bookmarkEnd w:id="12"/>
       <w:bookmarkEnd w:id="13"/>
       <w:bookmarkEnd w:id="14"/>
+      <w:bookmarkEnd w:id="15"/>
       <w:bookmarkEnd w:id="16"/>
     </w:p>
     <w:p>
@@ -512,8 +512,6 @@
       <w:bookmarkEnd w:id="20"/>
       <w:bookmarkEnd w:id="21"/>
     </w:p>
-    <w:bookmarkStart w:id="22" w:name="_GoBack"/>
-    <w:bookmarkEnd w:id="22"/>
     <w:p>
       <w:pPr>
         <w:pStyle w:val="Verzeichnis1"/>
@@ -3075,7 +3073,7 @@
           <w:lang w:val="de-DE"/>
         </w:rPr>
       </w:pPr>
-      <w:bookmarkStart w:id="23" w:name="_Toc372729303"/>
+      <w:bookmarkStart w:id="22" w:name="_Toc372729303"/>
       <w:r>
         <w:rPr>
           <w:lang w:val="de-DE"/>
@@ -3083,7 +3081,7 @@
         <w:lastRenderedPageBreak/>
         <w:t>Einführung</w:t>
       </w:r>
-      <w:bookmarkEnd w:id="23"/>
+      <w:bookmarkEnd w:id="22"/>
     </w:p>
     <w:p>
       <w:r>
@@ -3692,14 +3690,14 @@
       <w:pPr>
         <w:pStyle w:val="berschrift1"/>
       </w:pPr>
-      <w:bookmarkStart w:id="24" w:name="_Toc372729304"/>
+      <w:bookmarkStart w:id="23" w:name="_Toc372729304"/>
       <w:r>
         <w:t>Systemvoraussetzung</w:t>
       </w:r>
       <w:r>
         <w:t>en</w:t>
       </w:r>
-      <w:bookmarkEnd w:id="24"/>
+      <w:bookmarkEnd w:id="23"/>
     </w:p>
     <w:p>
       <w:r>
@@ -3863,18 +3861,20 @@
       <w:pPr>
         <w:pStyle w:val="berschrift1"/>
       </w:pPr>
-      <w:bookmarkStart w:id="25" w:name="_Toc372729305"/>
+      <w:bookmarkStart w:id="24" w:name="_Toc372729305"/>
       <w:r>
         <w:t>Installation</w:t>
       </w:r>
+      <w:bookmarkEnd w:id="24"/>
+    </w:p>
+    <w:p>
+      <w:pPr>
+        <w:rPr>
+          <w:rFonts w:eastAsia="Calibri"/>
+        </w:rPr>
+      </w:pPr>
+      <w:bookmarkStart w:id="25" w:name="_GoBack"/>
       <w:bookmarkEnd w:id="25"/>
-    </w:p>
-    <w:p>
-      <w:pPr>
-        <w:rPr>
-          <w:rFonts w:eastAsia="Calibri"/>
-        </w:rPr>
-      </w:pPr>
       <w:r>
         <w:t>Diese</w:t>
       </w:r>
@@ -3924,7 +3924,7 @@
         <w:t>.</w:t>
       </w:r>
       <w:r>
-        <w:t>0</w:t>
+        <w:t>*</w:t>
       </w:r>
       <w:r>
         <w:t>/5.</w:t>
@@ -3936,7 +3936,7 @@
         <w:t>.</w:t>
       </w:r>
       <w:r>
-        <w:t>0</w:t>
+        <w:t>*</w:t>
       </w:r>
       <w:r>
         <w:t>.</w:t>
@@ -4832,31 +4832,7 @@
         <w:t xml:space="preserve"> mit der Template-Dokumentation </w:t>
       </w:r>
       <w:r>
-        <w:t>sind im Installationspaket nur vorhanden, wenn es auch Änderungen in den jeweiligen Templates und Dateien gab</w:t>
-      </w:r>
-      <w:r>
-        <w:t xml:space="preserve"> (keine Verzeichnisse </w:t>
-      </w:r>
-      <w:r>
-        <w:t xml:space="preserve">im Installationspaket von </w:t>
-      </w:r>
-      <w:r>
-        <w:t>PayPal 3.</w:t>
-      </w:r>
-      <w:r>
-        <w:t>1</w:t>
-      </w:r>
-      <w:r>
-        <w:t>.</w:t>
-      </w:r>
-      <w:r>
-        <w:t>1</w:t>
-      </w:r>
-      <w:r>
-        <w:t>)</w:t>
-      </w:r>
-      <w:r>
-        <w:t>.</w:t>
+        <w:t>sind im Installationspaket nur vorhanden, wenn es auch Änderungen in den jeweiligen Templates und Dateien gab.</w:t>
       </w:r>
     </w:p>
     <w:p>
@@ -4881,8 +4857,8 @@
       <w:bookmarkStart w:id="69" w:name="_Toc368048483"/>
       <w:bookmarkStart w:id="70" w:name="_Toc368386939"/>
       <w:bookmarkStart w:id="71" w:name="_Ref196626926"/>
-      <w:bookmarkStart w:id="72" w:name="_Ref196626940"/>
-      <w:bookmarkStart w:id="73" w:name="_Toc372729312"/>
+      <w:bookmarkStart w:id="72" w:name="_Toc372729312"/>
+      <w:bookmarkStart w:id="73" w:name="_Ref196626940"/>
       <w:bookmarkEnd w:id="58"/>
       <w:bookmarkEnd w:id="59"/>
       <w:bookmarkEnd w:id="60"/>
@@ -4909,7 +4885,7 @@
         </w:rPr>
         <w:t>aktivieren</w:t>
       </w:r>
-      <w:bookmarkEnd w:id="73"/>
+      <w:bookmarkEnd w:id="72"/>
     </w:p>
     <w:p>
       <w:r>
@@ -4949,7 +4925,7 @@
       <w:r>
         <w:t>Temporäre Dateien löschen</w:t>
       </w:r>
-      <w:bookmarkEnd w:id="72"/>
+      <w:bookmarkEnd w:id="73"/>
       <w:bookmarkEnd w:id="74"/>
     </w:p>
     <w:p>
@@ -5107,7 +5083,6 @@
     <w:p/>
     <w:p>
       <w:r>
-        <w:lastRenderedPageBreak/>
         <w:t>In einer Standardinstallation des Shops kann PayPal in nur zwei Schritten eingerichtet werden:</w:t>
       </w:r>
     </w:p>
@@ -5120,6 +5095,7 @@
         </w:numPr>
       </w:pPr>
       <w:r>
+        <w:lastRenderedPageBreak/>
         <w:t xml:space="preserve">Unter </w:t>
       </w:r>
       <w:r>
@@ -5221,15 +5197,15 @@
         <w:pStyle w:val="berschrift2"/>
         <w:ind w:hanging="1997"/>
       </w:pPr>
-      <w:bookmarkStart w:id="77" w:name="_Ref231203733"/>
-      <w:bookmarkStart w:id="78" w:name="_Toc372729316"/>
+      <w:bookmarkStart w:id="77" w:name="_Toc372729316"/>
+      <w:bookmarkStart w:id="78" w:name="_Ref231203733"/>
       <w:r>
         <w:t>Modul</w:t>
       </w:r>
       <w:r>
         <w:t>einstellungen</w:t>
       </w:r>
-      <w:bookmarkEnd w:id="78"/>
+      <w:bookmarkEnd w:id="77"/>
     </w:p>
     <w:p>
       <w:r>
@@ -5852,7 +5828,7 @@
       <w:r>
         <w:t>das Logging eingeschaltet werden.</w:t>
       </w:r>
-      <w:bookmarkEnd w:id="77"/>
+      <w:bookmarkEnd w:id="78"/>
     </w:p>
     <w:p>
       <w:pPr>
@@ -8243,7 +8219,7 @@
                             <w:rPr>
                               <w:noProof/>
                             </w:rPr>
-                            <w:t>16</w:t>
+                            <w:t>9</w:t>
                           </w:r>
                           <w:r>
                             <w:rPr>
@@ -8254,27 +8230,14 @@
                           <w:r>
                             <w:t>/</w:t>
                           </w:r>
-                          <w:r>
-                            <w:fldChar w:fldCharType="begin"/>
-                          </w:r>
-                          <w:r>
-                            <w:instrText xml:space="preserve"> NUMPAGES  </w:instrText>
-                          </w:r>
-                          <w:r>
-                            <w:fldChar w:fldCharType="separate"/>
-                          </w:r>
-                          <w:r>
-                            <w:rPr>
-                              <w:noProof/>
-                            </w:rPr>
-                            <w:t>16</w:t>
-                          </w:r>
-                          <w:r>
-                            <w:rPr>
-                              <w:noProof/>
-                            </w:rPr>
-                            <w:fldChar w:fldCharType="end"/>
-                          </w:r>
+                          <w:fldSimple w:instr=" NUMPAGES  ">
+                            <w:r>
+                              <w:rPr>
+                                <w:noProof/>
+                              </w:rPr>
+                              <w:t>16</w:t>
+                            </w:r>
+                          </w:fldSimple>
                         </w:p>
                         <w:p>
                           <w:pPr>
@@ -8300,7 +8263,11 @@
         </mc:Choice>
         <mc:Fallback>
           <w:pict>
-            <v:shape w14:anchorId="102253F1" id="Text Box 21" o:spid="_x0000_s1033" type="#_x0000_t202" style="position:absolute;left:0;text-align:left;margin-left:435.75pt;margin-top:-30.4pt;width:29.2pt;height:33.5pt;z-index:251658752;visibility:visible;mso-wrap-style:none;mso-width-percent:0;mso-height-percent:0;mso-wrap-distance-left:9pt;mso-wrap-distance-top:0;mso-wrap-distance-right:9pt;mso-wrap-distance-bottom:0;mso-position-horizontal:absolute;mso-position-horizontal-relative:text;mso-position-vertical:absolute;mso-position-vertical-relative:text;mso-width-percent:0;mso-height-percent:0;mso-width-relative:page;mso-height-relative:page;v-text-anchor:top" o:gfxdata="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" filled="f" stroked="f">
+            <v:shapetype w14:anchorId="102253F1" id="_x0000_t202" coordsize="21600,21600" o:spt="202" path="m,l,21600r21600,l21600,xe">
+              <v:stroke joinstyle="miter"/>
+              <v:path gradientshapeok="t" o:connecttype="rect"/>
+            </v:shapetype>
+            <v:shape id="Text Box 21" o:spid="_x0000_s1033" type="#_x0000_t202" style="position:absolute;left:0;text-align:left;margin-left:435.75pt;margin-top:-30.4pt;width:29.2pt;height:33.5pt;z-index:251658752;visibility:visible;mso-wrap-style:none;mso-width-percent:0;mso-height-percent:0;mso-wrap-distance-left:9pt;mso-wrap-distance-top:0;mso-wrap-distance-right:9pt;mso-wrap-distance-bottom:0;mso-position-horizontal:absolute;mso-position-horizontal-relative:text;mso-position-vertical:absolute;mso-position-vertical-relative:text;mso-width-percent:0;mso-height-percent:0;mso-width-relative:page;mso-height-relative:page;v-text-anchor:top" o:gfxdata="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" filled="f" stroked="f">
               <v:textbox>
                 <w:txbxContent>
                   <w:p>
@@ -8320,7 +8287,7 @@
                       <w:rPr>
                         <w:noProof/>
                       </w:rPr>
-                      <w:t>16</w:t>
+                      <w:t>9</w:t>
                     </w:r>
                     <w:r>
                       <w:rPr>
@@ -8331,27 +8298,14 @@
                     <w:r>
                       <w:t>/</w:t>
                     </w:r>
-                    <w:r>
-                      <w:fldChar w:fldCharType="begin"/>
-                    </w:r>
-                    <w:r>
-                      <w:instrText xml:space="preserve"> NUMPAGES  </w:instrText>
-                    </w:r>
-                    <w:r>
-                      <w:fldChar w:fldCharType="separate"/>
-                    </w:r>
-                    <w:r>
-                      <w:rPr>
-                        <w:noProof/>
-                      </w:rPr>
-                      <w:t>16</w:t>
-                    </w:r>
-                    <w:r>
-                      <w:rPr>
-                        <w:noProof/>
-                      </w:rPr>
-                      <w:fldChar w:fldCharType="end"/>
-                    </w:r>
+                    <w:fldSimple w:instr=" NUMPAGES  ">
+                      <w:r>
+                        <w:rPr>
+                          <w:noProof/>
+                        </w:rPr>
+                        <w:t>16</w:t>
+                      </w:r>
+                    </w:fldSimple>
                   </w:p>
                   <w:p>
                     <w:pPr>
@@ -14589,7 +14543,7 @@
 </file>
 
 <file path=customXml/itemProps1.xml><?xml version="1.0" encoding="utf-8"?>
-<ds:datastoreItem xmlns:ds="http://schemas.openxmlformats.org/officeDocument/2006/customXml" ds:itemID="{8A84B447-CB1B-44D4-9E06-06F2B6681A26}">
+<ds:datastoreItem xmlns:ds="http://schemas.openxmlformats.org/officeDocument/2006/customXml" ds:itemID="{51287379-67B4-4499-84B6-D5D2625BA637}">
   <ds:schemaRefs>
     <ds:schemaRef ds:uri="http://schemas.openxmlformats.org/officeDocument/2006/bibliography"/>
   </ds:schemaRefs>

</xml_diff>

<commit_message>
Corrected user manual for PayPal 3.0.2
* installation package includes template docu folders
</commit_message>
<xml_diff>
--- a/documentation/UserManual_de.docx
+++ b/documentation/UserManual_de.docx
@@ -10,8 +10,6 @@
         </w:rPr>
       </w:pPr>
       <w:bookmarkStart w:id="0" w:name="_Toc158887471"/>
-      <w:bookmarkStart w:id="1" w:name="_GoBack"/>
-      <w:bookmarkEnd w:id="1"/>
       <w:r>
         <w:rPr>
           <w:lang w:val="de-DE"/>
@@ -121,9 +119,9 @@
           <w:lang w:val="de-DE"/>
         </w:rPr>
       </w:pPr>
-      <w:bookmarkStart w:id="2" w:name="_Toc165112072"/>
-      <w:bookmarkStart w:id="3" w:name="_Toc185061112"/>
-      <w:bookmarkStart w:id="4" w:name="_Toc372727983"/>
+      <w:bookmarkStart w:id="1" w:name="_Toc165112072"/>
+      <w:bookmarkStart w:id="2" w:name="_Toc185061112"/>
+      <w:bookmarkStart w:id="3" w:name="_Toc372727983"/>
       <w:r>
         <w:rPr>
           <w:lang w:val="de-DE"/>
@@ -132,129 +130,205 @@
         <w:t>Copyright</w:t>
       </w:r>
       <w:bookmarkEnd w:id="0"/>
+      <w:bookmarkEnd w:id="1"/>
       <w:bookmarkEnd w:id="2"/>
       <w:bookmarkEnd w:id="3"/>
+    </w:p>
+    <w:p>
+      <w:r>
+        <w:t xml:space="preserve">Copyright © </w:t>
+      </w:r>
+      <w:r>
+        <w:fldChar w:fldCharType="begin"/>
+      </w:r>
+      <w:r>
+        <w:instrText xml:space="preserve"> DATE  \@ "yyyy"  \* MERGEFORMAT </w:instrText>
+      </w:r>
+      <w:r>
+        <w:fldChar w:fldCharType="separate"/>
+      </w:r>
+      <w:r>
+        <w:rPr>
+          <w:noProof/>
+        </w:rPr>
+        <w:t>2013</w:t>
+      </w:r>
+      <w:r>
+        <w:rPr>
+          <w:noProof/>
+        </w:rPr>
+        <w:fldChar w:fldCharType="end"/>
+      </w:r>
+      <w:r>
+        <w:t xml:space="preserve"> OXID eSales </w:t>
+      </w:r>
+      <w:r>
+        <w:t>AG</w:t>
+      </w:r>
+      <w:r>
+        <w:t>, Deutschland</w:t>
+      </w:r>
+    </w:p>
+    <w:p>
+      <w:pPr>
+        <w:rPr>
+          <w:rStyle w:val="BesuchterHyperlink"/>
+        </w:rPr>
+      </w:pPr>
+      <w:r>
+        <w:t xml:space="preserve">Die Vervielfältigung dieses Dokuments </w:t>
+      </w:r>
+      <w:r>
+        <w:rPr>
+          <w:rStyle w:val="BesuchterHyperlink"/>
+        </w:rPr>
+        <w:t>oder Teilen davon, insbesondere die Verwendung von</w:t>
+      </w:r>
+    </w:p>
+    <w:p>
+      <w:pPr>
+        <w:rPr>
+          <w:rStyle w:val="BesuchterHyperlink"/>
+        </w:rPr>
+      </w:pPr>
+      <w:r>
+        <w:rPr>
+          <w:rStyle w:val="BesuchterHyperlink"/>
+        </w:rPr>
+        <w:t>Texten oder Textteilen bedarf der ausdrücklichen vorherigen Zustimmung der OXID eSales</w:t>
+      </w:r>
+    </w:p>
+    <w:p>
+      <w:pPr>
+        <w:rPr>
+          <w:rStyle w:val="BesuchterHyperlink"/>
+        </w:rPr>
+      </w:pPr>
+      <w:r>
+        <w:rPr>
+          <w:rStyle w:val="BesuchterHyperlink"/>
+        </w:rPr>
+        <w:t>AG</w:t>
+      </w:r>
+      <w:r>
+        <w:rPr>
+          <w:rStyle w:val="BesuchterHyperlink"/>
+        </w:rPr>
+        <w:t>.</w:t>
+      </w:r>
+    </w:p>
+    <w:p>
+      <w:pPr>
+        <w:rPr>
+          <w:rStyle w:val="BesuchterHyperlink"/>
+        </w:rPr>
+      </w:pPr>
+    </w:p>
+    <w:p>
+      <w:r>
+        <w:t>Die in diesem Dokument bereit gestellten Informationen wurden nach aktuellem Stand der</w:t>
+      </w:r>
+    </w:p>
+    <w:p>
+      <w:r>
+        <w:t xml:space="preserve">Technik verfasst. Die OXID eSales </w:t>
+      </w:r>
+      <w:r>
+        <w:t>AG</w:t>
+      </w:r>
+      <w:r>
+        <w:t xml:space="preserve"> übernimmt jedoch keine Haftung oder Garantie für</w:t>
+      </w:r>
+    </w:p>
+    <w:p>
+      <w:r>
+        <w:t>die Aktualität, Richtigkeit und Vollständigkeit der bereit gestellten Informationen. Da sich</w:t>
+      </w:r>
+    </w:p>
+    <w:p>
+      <w:r>
+        <w:t>Fehler, trotz aller Bemühungen nie vollständig vermeiden lassen, sind wir für Hinweise</w:t>
+      </w:r>
+    </w:p>
+    <w:p>
+      <w:r>
+        <w:t>jederzeit dankbar.</w:t>
+      </w:r>
+    </w:p>
+    <w:p>
+      <w:pPr>
+        <w:pStyle w:val="berschrift"/>
+        <w:rPr>
+          <w:lang w:val="de-DE"/>
+        </w:rPr>
+      </w:pPr>
+      <w:bookmarkStart w:id="4" w:name="_Toc372727984"/>
+      <w:r>
+        <w:rPr>
+          <w:lang w:val="de-DE"/>
+        </w:rPr>
+        <w:t>Lizenz</w:t>
+      </w:r>
       <w:bookmarkEnd w:id="4"/>
     </w:p>
     <w:p>
       <w:r>
-        <w:t xml:space="preserve">Copyright © </w:t>
-      </w:r>
-      <w:r>
-        <w:fldChar w:fldCharType="begin"/>
-      </w:r>
-      <w:r>
-        <w:instrText xml:space="preserve"> DATE  \@ "yyyy"  \* MERGEFORMAT </w:instrText>
-      </w:r>
-      <w:r>
-        <w:fldChar w:fldCharType="separate"/>
-      </w:r>
-      <w:r>
-        <w:rPr>
-          <w:noProof/>
-        </w:rPr>
-        <w:t>2013</w:t>
-      </w:r>
-      <w:r>
-        <w:rPr>
-          <w:noProof/>
-        </w:rPr>
-        <w:fldChar w:fldCharType="end"/>
-      </w:r>
-      <w:r>
-        <w:t xml:space="preserve"> OXID eSales </w:t>
-      </w:r>
-      <w:r>
-        <w:t>AG</w:t>
-      </w:r>
-      <w:r>
-        <w:t>, Deutschland</w:t>
-      </w:r>
-    </w:p>
-    <w:p>
-      <w:pPr>
-        <w:rPr>
-          <w:rStyle w:val="BesuchterHyperlink"/>
-        </w:rPr>
-      </w:pPr>
-      <w:r>
-        <w:t xml:space="preserve">Die Vervielfältigung dieses Dokuments </w:t>
-      </w:r>
-      <w:r>
-        <w:rPr>
-          <w:rStyle w:val="BesuchterHyperlink"/>
-        </w:rPr>
-        <w:t>oder Teilen davon, insbesondere die Verwendung von</w:t>
-      </w:r>
-    </w:p>
-    <w:p>
-      <w:pPr>
-        <w:rPr>
-          <w:rStyle w:val="BesuchterHyperlink"/>
-        </w:rPr>
-      </w:pPr>
-      <w:r>
-        <w:rPr>
-          <w:rStyle w:val="BesuchterHyperlink"/>
-        </w:rPr>
-        <w:t>Texten oder Textteilen bedarf der ausdrücklichen vorherigen Zustimmung der OXID eSales</w:t>
-      </w:r>
-    </w:p>
-    <w:p>
-      <w:pPr>
-        <w:rPr>
-          <w:rStyle w:val="BesuchterHyperlink"/>
-        </w:rPr>
-      </w:pPr>
-      <w:r>
-        <w:rPr>
-          <w:rStyle w:val="BesuchterHyperlink"/>
-        </w:rPr>
-        <w:t>AG</w:t>
-      </w:r>
-      <w:r>
-        <w:rPr>
-          <w:rStyle w:val="BesuchterHyperlink"/>
-        </w:rPr>
-        <w:t>.</w:t>
-      </w:r>
-    </w:p>
-    <w:p>
-      <w:pPr>
-        <w:rPr>
-          <w:rStyle w:val="BesuchterHyperlink"/>
-        </w:rPr>
-      </w:pPr>
-    </w:p>
-    <w:p>
-      <w:r>
-        <w:t>Die in diesem Dokument bereit gestellten Informationen wurden nach aktuellem Stand der</w:t>
-      </w:r>
-    </w:p>
-    <w:p>
-      <w:r>
-        <w:t xml:space="preserve">Technik verfasst. Die OXID eSales </w:t>
-      </w:r>
-      <w:r>
-        <w:t>AG</w:t>
-      </w:r>
-      <w:r>
-        <w:t xml:space="preserve"> übernimmt jedoch keine Haftung oder Garantie für</w:t>
-      </w:r>
-    </w:p>
-    <w:p>
-      <w:r>
-        <w:t>die Aktualität, Richtigkeit und Vollständigkeit der bereit gestellten Informationen. Da sich</w:t>
-      </w:r>
-    </w:p>
-    <w:p>
-      <w:r>
-        <w:t>Fehler, trotz aller Bemühungen nie vollständig vermeiden lassen, sind wir für Hinweise</w:t>
-      </w:r>
-    </w:p>
-    <w:p>
-      <w:r>
-        <w:t>jederzeit dankbar.</w:t>
+        <w:t>Die Lizensierung der Software ist abhängig von der eingesetzten Shop-Edition.</w:t>
+      </w:r>
+    </w:p>
+    <w:p/>
+    <w:p>
+      <w:r>
+        <w:t>Die Software für den OXID eShop Community Edition wird unter der GNU General Public License v3 veröf</w:t>
+      </w:r>
+      <w:r>
+        <w:softHyphen/>
+      </w:r>
+      <w:r>
+        <w:t xml:space="preserve">fentlicht. Sie dürfen </w:t>
+      </w:r>
+      <w:r>
+        <w:t>diese</w:t>
+      </w:r>
+      <w:r>
+        <w:t xml:space="preserve"> entsprechend den von der Free Software Foundation herausgegebenen Lizenz</w:t>
+      </w:r>
+      <w:r>
+        <w:softHyphen/>
+      </w:r>
+      <w:r>
+        <w:t>bedingungen weiter veröffentlichen und/oder verändern. Die rechtsgültigen Lizenzbedingungen für die Weitergabe von Software, die der GNU GPL unterliegt, entnehmen Sie bitte dem englischen Or</w:t>
+      </w:r>
+      <w:r>
+        <w:t>i</w:t>
+      </w:r>
+      <w:r>
+        <w:t>ginaltext unter http://www.gnu.org/licenses/gpl.html.</w:t>
+      </w:r>
+    </w:p>
+    <w:p/>
+    <w:p>
+      <w:r>
+        <w:t>Die Software für den OXID eShop Professional und Enterprise Edition wird unter kommerzieller Lizenz veröffentlicht. Die alleinigen Rechte an der Software liegen ausschließlich bei der OXID eSales AG. Eine Dekompilierung des Quellcodes, unerlaubte Vervielfältigung sowie die Weitergabe an</w:t>
+      </w:r>
+    </w:p>
+    <w:p>
+      <w:r>
+        <w:t>Dritte ist nicht gestattet. Zuwiderhandlungen werden ausnahmslos zur Anzeige gebracht und strafrecht</w:t>
+      </w:r>
+      <w:r>
+        <w:softHyphen/>
+      </w:r>
+      <w:r>
+        <w:t>lich verfolgt.</w:t>
+      </w:r>
+    </w:p>
+    <w:p>
+      <w:pPr>
+        <w:spacing w:line="240" w:lineRule="auto"/>
+      </w:pPr>
+      <w:r>
+        <w:br w:type="page"/>
       </w:r>
     </w:p>
     <w:p>
@@ -264,93 +338,17 @@
           <w:lang w:val="de-DE"/>
         </w:rPr>
       </w:pPr>
-      <w:bookmarkStart w:id="5" w:name="_Toc372727984"/>
-      <w:r>
-        <w:rPr>
-          <w:lang w:val="de-DE"/>
-        </w:rPr>
-        <w:t>Lizenz</w:t>
-      </w:r>
-      <w:bookmarkEnd w:id="5"/>
-    </w:p>
-    <w:p>
-      <w:r>
-        <w:t>Die Lizensierung der Software ist abhängig von der eingesetzten Shop-Edition.</w:t>
-      </w:r>
-    </w:p>
-    <w:p/>
-    <w:p>
-      <w:r>
-        <w:t>Die Software für den OXID eShop Community Edition wird unter der GNU General Public License v3 veröf</w:t>
-      </w:r>
-      <w:r>
-        <w:softHyphen/>
-      </w:r>
-      <w:r>
-        <w:t xml:space="preserve">fentlicht. Sie dürfen </w:t>
-      </w:r>
-      <w:r>
-        <w:t>diese</w:t>
-      </w:r>
-      <w:r>
-        <w:t xml:space="preserve"> entsprechend den von der Free Software Foundation herausgegebenen Lizenz</w:t>
-      </w:r>
-      <w:r>
-        <w:softHyphen/>
-      </w:r>
-      <w:r>
-        <w:t>bedingungen weiter veröffentlichen und/oder verändern. Die rechtsgültigen Lizenzbedingungen für die Weitergabe von Software, die der GNU GPL unterliegt, entnehmen Sie bitte dem englischen Or</w:t>
-      </w:r>
-      <w:r>
-        <w:t>i</w:t>
-      </w:r>
-      <w:r>
-        <w:t>ginaltext unter http://www.gnu.org/licenses/gpl.html.</w:t>
-      </w:r>
-    </w:p>
-    <w:p/>
-    <w:p>
-      <w:r>
-        <w:t>Die Software für den OXID eShop Professional und Enterprise Edition wird unter kommerzieller Lizenz veröffentlicht. Die alleinigen Rechte an der Software liegen ausschließlich bei der OXID eSales AG. Eine Dekompilierung des Quellcodes, unerlaubte Vervielfältigung sowie die Weitergabe an</w:t>
-      </w:r>
-    </w:p>
-    <w:p>
-      <w:r>
-        <w:t>Dritte ist nicht gestattet. Zuwiderhandlungen werden ausnahmslos zur Anzeige gebracht und strafrecht</w:t>
-      </w:r>
-      <w:r>
-        <w:softHyphen/>
-      </w:r>
-      <w:r>
-        <w:t>lich verfolgt.</w:t>
-      </w:r>
-    </w:p>
-    <w:p>
-      <w:pPr>
-        <w:spacing w:line="240" w:lineRule="auto"/>
-      </w:pPr>
-      <w:r>
-        <w:br w:type="page"/>
-      </w:r>
-    </w:p>
-    <w:p>
-      <w:pPr>
-        <w:pStyle w:val="berschrift"/>
-        <w:rPr>
-          <w:lang w:val="de-DE"/>
-        </w:rPr>
-      </w:pPr>
-      <w:bookmarkStart w:id="6" w:name="_Toc158887472"/>
-      <w:bookmarkStart w:id="7" w:name="_Toc165112073"/>
-      <w:bookmarkStart w:id="8" w:name="_Toc185061113"/>
-      <w:bookmarkStart w:id="9" w:name="_Toc189641415"/>
-      <w:bookmarkStart w:id="10" w:name="_Toc223771708"/>
-      <w:bookmarkStart w:id="11" w:name="_Toc223935712"/>
-      <w:bookmarkStart w:id="12" w:name="_Toc230412497"/>
+      <w:bookmarkStart w:id="5" w:name="_Toc158887472"/>
+      <w:bookmarkStart w:id="6" w:name="_Toc165112073"/>
+      <w:bookmarkStart w:id="7" w:name="_Toc185061113"/>
+      <w:bookmarkStart w:id="8" w:name="_Toc189641415"/>
+      <w:bookmarkStart w:id="9" w:name="_Toc223771708"/>
+      <w:bookmarkStart w:id="10" w:name="_Toc223935712"/>
+      <w:bookmarkStart w:id="11" w:name="_Toc230412497"/>
+      <w:bookmarkStart w:id="12" w:name="_Toc372727985"/>
       <w:bookmarkStart w:id="13" w:name="_Toc158887473"/>
       <w:bookmarkStart w:id="14" w:name="_Toc165112074"/>
       <w:bookmarkStart w:id="15" w:name="_Toc185061114"/>
-      <w:bookmarkStart w:id="16" w:name="_Toc372727985"/>
       <w:r>
         <w:rPr>
           <w:lang w:val="de-DE"/>
@@ -358,6 +356,7 @@
         <w:lastRenderedPageBreak/>
         <w:t>Konventionen</w:t>
       </w:r>
+      <w:bookmarkEnd w:id="5"/>
       <w:bookmarkEnd w:id="6"/>
       <w:bookmarkEnd w:id="7"/>
       <w:bookmarkEnd w:id="8"/>
@@ -365,7 +364,6 @@
       <w:bookmarkEnd w:id="10"/>
       <w:bookmarkEnd w:id="11"/>
       <w:bookmarkEnd w:id="12"/>
-      <w:bookmarkEnd w:id="16"/>
     </w:p>
     <w:p>
       <w:r>
@@ -435,7 +433,7 @@
           <w:lang w:val="de-DE"/>
         </w:rPr>
       </w:pPr>
-      <w:bookmarkStart w:id="17" w:name="_Toc372727986"/>
+      <w:bookmarkStart w:id="16" w:name="_Toc372727986"/>
       <w:r>
         <w:rPr>
           <w:lang w:val="de-DE"/>
@@ -445,7 +443,7 @@
       <w:bookmarkEnd w:id="13"/>
       <w:bookmarkEnd w:id="14"/>
       <w:bookmarkEnd w:id="15"/>
-      <w:bookmarkEnd w:id="17"/>
+      <w:bookmarkEnd w:id="16"/>
     </w:p>
     <w:p>
       <w:r>
@@ -521,11 +519,11 @@
         </w:rPr>
         <w:br w:type="page"/>
       </w:r>
-      <w:bookmarkStart w:id="18" w:name="_Toc158887474"/>
-      <w:bookmarkStart w:id="19" w:name="_Toc165112075"/>
-      <w:bookmarkStart w:id="20" w:name="_Toc185061115"/>
-      <w:bookmarkStart w:id="21" w:name="_Toc189641417"/>
-      <w:bookmarkStart w:id="22" w:name="_Toc372727987"/>
+      <w:bookmarkStart w:id="17" w:name="_Toc158887474"/>
+      <w:bookmarkStart w:id="18" w:name="_Toc165112075"/>
+      <w:bookmarkStart w:id="19" w:name="_Toc185061115"/>
+      <w:bookmarkStart w:id="20" w:name="_Toc189641417"/>
+      <w:bookmarkStart w:id="21" w:name="_Toc372727987"/>
       <w:r>
         <w:rPr>
           <w:lang w:val="de-DE"/>
@@ -533,17 +531,17 @@
         <w:lastRenderedPageBreak/>
         <w:t>Inhalts</w:t>
       </w:r>
+      <w:bookmarkEnd w:id="17"/>
       <w:bookmarkEnd w:id="18"/>
+      <w:r>
+        <w:rPr>
+          <w:lang w:val="de-DE"/>
+        </w:rPr>
+        <w:t>verzeichnis</w:t>
+      </w:r>
       <w:bookmarkEnd w:id="19"/>
-      <w:r>
-        <w:rPr>
-          <w:lang w:val="de-DE"/>
-        </w:rPr>
-        <w:t>verzeichnis</w:t>
-      </w:r>
       <w:bookmarkEnd w:id="20"/>
       <w:bookmarkEnd w:id="21"/>
-      <w:bookmarkEnd w:id="22"/>
     </w:p>
     <w:p>
       <w:pPr>
@@ -3106,7 +3104,7 @@
           <w:lang w:val="de-DE"/>
         </w:rPr>
       </w:pPr>
-      <w:bookmarkStart w:id="23" w:name="_Toc372727988"/>
+      <w:bookmarkStart w:id="22" w:name="_Toc372727988"/>
       <w:r>
         <w:rPr>
           <w:lang w:val="de-DE"/>
@@ -3114,7 +3112,7 @@
         <w:lastRenderedPageBreak/>
         <w:t>Einführung</w:t>
       </w:r>
-      <w:bookmarkEnd w:id="23"/>
+      <w:bookmarkEnd w:id="22"/>
     </w:p>
     <w:p>
       <w:r>
@@ -3717,14 +3715,14 @@
       <w:pPr>
         <w:pStyle w:val="berschrift1"/>
       </w:pPr>
-      <w:bookmarkStart w:id="24" w:name="_Toc372727989"/>
+      <w:bookmarkStart w:id="23" w:name="_Toc372727989"/>
       <w:r>
         <w:t>Systemvoraussetzung</w:t>
       </w:r>
       <w:r>
         <w:t>en</w:t>
       </w:r>
-      <w:bookmarkEnd w:id="24"/>
+      <w:bookmarkEnd w:id="23"/>
     </w:p>
     <w:p>
       <w:r>
@@ -3888,11 +3886,11 @@
       <w:pPr>
         <w:pStyle w:val="berschrift1"/>
       </w:pPr>
-      <w:bookmarkStart w:id="25" w:name="_Toc372727990"/>
+      <w:bookmarkStart w:id="24" w:name="_Toc372727990"/>
       <w:r>
         <w:t>Installation</w:t>
       </w:r>
-      <w:bookmarkEnd w:id="25"/>
+      <w:bookmarkEnd w:id="24"/>
     </w:p>
     <w:p>
       <w:r>
@@ -4001,8 +3999,8 @@
         <w:pStyle w:val="berschrift2"/>
         <w:ind w:hanging="1997"/>
       </w:pPr>
+      <w:bookmarkStart w:id="25" w:name="_Toc372727991"/>
       <w:bookmarkStart w:id="26" w:name="_Ref196626766"/>
-      <w:bookmarkStart w:id="27" w:name="_Toc372727991"/>
       <w:r>
         <w:lastRenderedPageBreak/>
         <w:t>Vor</w:t>
@@ -4013,7 +4011,7 @@
       <w:r>
         <w:t>iges Modul entfernen</w:t>
       </w:r>
-      <w:bookmarkEnd w:id="27"/>
+      <w:bookmarkEnd w:id="25"/>
     </w:p>
     <w:p>
       <w:pPr>
@@ -4023,13 +4021,13 @@
           <w:numId w:val="1"/>
         </w:numPr>
       </w:pPr>
-      <w:bookmarkStart w:id="28" w:name="_Toc370288445"/>
-      <w:bookmarkStart w:id="29" w:name="_Toc372727992"/>
+      <w:bookmarkStart w:id="27" w:name="_Toc370288445"/>
+      <w:bookmarkStart w:id="28" w:name="_Toc372727992"/>
       <w:r>
         <w:t>Modul PayPal 2.1.*</w:t>
       </w:r>
+      <w:bookmarkEnd w:id="27"/>
       <w:bookmarkEnd w:id="28"/>
-      <w:bookmarkEnd w:id="29"/>
     </w:p>
     <w:p/>
     <w:p>
@@ -4190,14 +4188,14 @@
       <w:r>
         <w:br/>
       </w:r>
-      <w:bookmarkStart w:id="30" w:name="__DdeLink__2146_585484923"/>
+      <w:bookmarkStart w:id="29" w:name="__DdeLink__2146_585484923"/>
       <w:r>
         <w:rPr>
           <w:rStyle w:val="BenutzereingabenundCodeZchn"/>
         </w:rPr>
         <w:t>DROP TABLE IF EXISTS `oepaypal_transactions`;</w:t>
       </w:r>
-      <w:bookmarkEnd w:id="30"/>
+      <w:bookmarkEnd w:id="29"/>
     </w:p>
     <w:p>
       <w:pPr>
@@ -4344,29 +4342,17 @@
           <w:numId w:val="1"/>
         </w:numPr>
       </w:pPr>
-      <w:bookmarkStart w:id="31" w:name="_Toc370288446"/>
-      <w:bookmarkStart w:id="32" w:name="_Toc372727993"/>
-      <w:r>
-        <w:t>Modul PayPal 3.</w:t>
-      </w:r>
-      <w:r>
-        <w:t>0.</w:t>
-      </w:r>
-      <w:r>
-        <w:t>*</w:t>
-      </w:r>
+      <w:bookmarkStart w:id="30" w:name="_Toc370288446"/>
+      <w:bookmarkStart w:id="31" w:name="_Toc372727993"/>
+      <w:r>
+        <w:t>Modul PayPal 3.0.*</w:t>
+      </w:r>
+      <w:bookmarkEnd w:id="30"/>
       <w:bookmarkEnd w:id="31"/>
-      <w:bookmarkEnd w:id="32"/>
-    </w:p>
-    <w:p>
-      <w:r>
-        <w:t>Haben Sie in Ihrem OXID eShop das Modul 3.</w:t>
-      </w:r>
-      <w:r>
-        <w:t>0.</w:t>
-      </w:r>
-      <w:r>
-        <w:t>* installiert, führen Sie bitte folgende Schritte aus:</w:t>
+    </w:p>
+    <w:p>
+      <w:r>
+        <w:t>Haben Sie in Ihrem OXID eShop das Modul 3.0.* installiert, führen Sie bitte folgende Schritte aus:</w:t>
       </w:r>
     </w:p>
     <w:p>
@@ -4461,29 +4447,30 @@
         <w:pStyle w:val="berschrift2"/>
         <w:ind w:hanging="1997"/>
       </w:pPr>
-      <w:bookmarkStart w:id="33" w:name="_Toc363138679"/>
-      <w:bookmarkStart w:id="34" w:name="_Toc363138699"/>
-      <w:bookmarkStart w:id="35" w:name="_Toc367197245"/>
-      <w:bookmarkStart w:id="36" w:name="_Toc367275681"/>
-      <w:bookmarkStart w:id="37" w:name="_Toc368046713"/>
-      <w:bookmarkStart w:id="38" w:name="_Toc368047567"/>
-      <w:bookmarkStart w:id="39" w:name="_Toc368048478"/>
-      <w:bookmarkStart w:id="40" w:name="_Toc368386934"/>
-      <w:bookmarkStart w:id="41" w:name="_Toc337645509"/>
-      <w:bookmarkStart w:id="42" w:name="_Toc337651797"/>
-      <w:bookmarkStart w:id="43" w:name="_Toc349642075"/>
-      <w:bookmarkStart w:id="44" w:name="_Toc349643154"/>
-      <w:bookmarkStart w:id="45" w:name="_Toc354657452"/>
-      <w:bookmarkStart w:id="46" w:name="_Toc355611714"/>
-      <w:bookmarkStart w:id="47" w:name="_Toc363138680"/>
-      <w:bookmarkStart w:id="48" w:name="_Toc363138700"/>
-      <w:bookmarkStart w:id="49" w:name="_Toc367197246"/>
-      <w:bookmarkStart w:id="50" w:name="_Toc367275682"/>
-      <w:bookmarkStart w:id="51" w:name="_Toc368046714"/>
-      <w:bookmarkStart w:id="52" w:name="_Toc368047568"/>
-      <w:bookmarkStart w:id="53" w:name="_Toc368048479"/>
-      <w:bookmarkStart w:id="54" w:name="_Toc368386935"/>
-      <w:bookmarkStart w:id="55" w:name="_Toc372727994"/>
+      <w:bookmarkStart w:id="32" w:name="_Toc363138679"/>
+      <w:bookmarkStart w:id="33" w:name="_Toc363138699"/>
+      <w:bookmarkStart w:id="34" w:name="_Toc367197245"/>
+      <w:bookmarkStart w:id="35" w:name="_Toc367275681"/>
+      <w:bookmarkStart w:id="36" w:name="_Toc368046713"/>
+      <w:bookmarkStart w:id="37" w:name="_Toc368047567"/>
+      <w:bookmarkStart w:id="38" w:name="_Toc368048478"/>
+      <w:bookmarkStart w:id="39" w:name="_Toc368386934"/>
+      <w:bookmarkStart w:id="40" w:name="_Toc337645509"/>
+      <w:bookmarkStart w:id="41" w:name="_Toc337651797"/>
+      <w:bookmarkStart w:id="42" w:name="_Toc349642075"/>
+      <w:bookmarkStart w:id="43" w:name="_Toc349643154"/>
+      <w:bookmarkStart w:id="44" w:name="_Toc354657452"/>
+      <w:bookmarkStart w:id="45" w:name="_Toc355611714"/>
+      <w:bookmarkStart w:id="46" w:name="_Toc363138680"/>
+      <w:bookmarkStart w:id="47" w:name="_Toc363138700"/>
+      <w:bookmarkStart w:id="48" w:name="_Toc367197246"/>
+      <w:bookmarkStart w:id="49" w:name="_Toc367275682"/>
+      <w:bookmarkStart w:id="50" w:name="_Toc368046714"/>
+      <w:bookmarkStart w:id="51" w:name="_Toc368047568"/>
+      <w:bookmarkStart w:id="52" w:name="_Toc368048479"/>
+      <w:bookmarkStart w:id="53" w:name="_Toc368386935"/>
+      <w:bookmarkStart w:id="54" w:name="_Toc372727994"/>
+      <w:bookmarkEnd w:id="32"/>
       <w:bookmarkEnd w:id="33"/>
       <w:bookmarkEnd w:id="34"/>
       <w:bookmarkEnd w:id="35"/>
@@ -4505,15 +4492,14 @@
       <w:bookmarkEnd w:id="51"/>
       <w:bookmarkEnd w:id="52"/>
       <w:bookmarkEnd w:id="53"/>
+      <w:r>
+        <w:t>Moduldateie</w:t>
+      </w:r>
+      <w:bookmarkEnd w:id="26"/>
+      <w:r>
+        <w:t>n kopieren</w:t>
+      </w:r>
       <w:bookmarkEnd w:id="54"/>
-      <w:r>
-        <w:t>Moduldateie</w:t>
-      </w:r>
-      <w:bookmarkEnd w:id="26"/>
-      <w:r>
-        <w:t>n kopieren</w:t>
-      </w:r>
-      <w:bookmarkEnd w:id="55"/>
     </w:p>
     <w:p>
       <w:r>
@@ -4549,7 +4535,7 @@
         <w:pStyle w:val="berschrift2"/>
         <w:ind w:hanging="1997"/>
       </w:pPr>
-      <w:bookmarkStart w:id="56" w:name="_Toc372727995"/>
+      <w:bookmarkStart w:id="55" w:name="_Toc372727995"/>
       <w:r>
         <w:t>Schreibrechte von /modules/</w:t>
       </w:r>
@@ -4568,7 +4554,7 @@
       <w:r>
         <w:t xml:space="preserve"> ändern</w:t>
       </w:r>
-      <w:bookmarkEnd w:id="56"/>
+      <w:bookmarkEnd w:id="55"/>
       <w:r>
         <w:t xml:space="preserve"> </w:t>
       </w:r>
@@ -4643,17 +4629,17 @@
         <w:pStyle w:val="berschrift2"/>
         <w:ind w:hanging="1997"/>
       </w:pPr>
-      <w:bookmarkStart w:id="57" w:name="_Ref196626911"/>
-      <w:bookmarkStart w:id="58" w:name="_Toc372727996"/>
+      <w:bookmarkStart w:id="56" w:name="_Ref196626911"/>
+      <w:bookmarkStart w:id="57" w:name="_Toc372727996"/>
       <w:r>
         <w:lastRenderedPageBreak/>
         <w:t xml:space="preserve">Templates </w:t>
       </w:r>
+      <w:bookmarkEnd w:id="56"/>
+      <w:r>
+        <w:t>vorbereiten</w:t>
+      </w:r>
       <w:bookmarkEnd w:id="57"/>
-      <w:r>
-        <w:t>vorbereiten</w:t>
-      </w:r>
-      <w:bookmarkEnd w:id="58"/>
     </w:p>
     <w:p>
       <w:r>
@@ -4860,25 +4846,7 @@
         <w:t xml:space="preserve"> mit der Template-Dokumentation </w:t>
       </w:r>
       <w:r>
-        <w:t>sind im Installationspaket nur vorhanden, wenn es auch Änderungen in den jeweiligen Templates und Dateien gab</w:t>
-      </w:r>
-      <w:r>
-        <w:t xml:space="preserve"> (keine Verzeichnisse </w:t>
-      </w:r>
-      <w:r>
-        <w:t xml:space="preserve">im Installationspaket von </w:t>
-      </w:r>
-      <w:r>
-        <w:t>PayPal 3.0.</w:t>
-      </w:r>
-      <w:r>
-        <w:t>2</w:t>
-      </w:r>
-      <w:r>
-        <w:t>)</w:t>
-      </w:r>
-      <w:r>
-        <w:t>.</w:t>
+        <w:t>sind im Installationspaket nur vorhanden, wenn es auch Änderungen in den jeweiligen Templates und Dateien.</w:t>
       </w:r>
     </w:p>
     <w:p>
@@ -4889,22 +4857,23 @@
           <w:lang w:val="de-DE"/>
         </w:rPr>
       </w:pPr>
-      <w:bookmarkStart w:id="59" w:name="_Toc337651802"/>
-      <w:bookmarkStart w:id="60" w:name="_Toc349642080"/>
-      <w:bookmarkStart w:id="61" w:name="_Toc349643159"/>
-      <w:bookmarkStart w:id="62" w:name="_Toc354657457"/>
-      <w:bookmarkStart w:id="63" w:name="_Toc355611719"/>
-      <w:bookmarkStart w:id="64" w:name="_Toc363138684"/>
-      <w:bookmarkStart w:id="65" w:name="_Toc363138704"/>
-      <w:bookmarkStart w:id="66" w:name="_Toc367197250"/>
-      <w:bookmarkStart w:id="67" w:name="_Toc367275686"/>
-      <w:bookmarkStart w:id="68" w:name="_Toc368046718"/>
-      <w:bookmarkStart w:id="69" w:name="_Toc368047572"/>
-      <w:bookmarkStart w:id="70" w:name="_Toc368048483"/>
-      <w:bookmarkStart w:id="71" w:name="_Toc368386939"/>
-      <w:bookmarkStart w:id="72" w:name="_Ref196626926"/>
+      <w:bookmarkStart w:id="58" w:name="_Toc337651802"/>
+      <w:bookmarkStart w:id="59" w:name="_Toc349642080"/>
+      <w:bookmarkStart w:id="60" w:name="_Toc349643159"/>
+      <w:bookmarkStart w:id="61" w:name="_Toc354657457"/>
+      <w:bookmarkStart w:id="62" w:name="_Toc355611719"/>
+      <w:bookmarkStart w:id="63" w:name="_Toc363138684"/>
+      <w:bookmarkStart w:id="64" w:name="_Toc363138704"/>
+      <w:bookmarkStart w:id="65" w:name="_Toc367197250"/>
+      <w:bookmarkStart w:id="66" w:name="_Toc367275686"/>
+      <w:bookmarkStart w:id="67" w:name="_Toc368046718"/>
+      <w:bookmarkStart w:id="68" w:name="_Toc368047572"/>
+      <w:bookmarkStart w:id="69" w:name="_Toc368048483"/>
+      <w:bookmarkStart w:id="70" w:name="_Toc368386939"/>
+      <w:bookmarkStart w:id="71" w:name="_Ref196626926"/>
+      <w:bookmarkStart w:id="72" w:name="_Toc372727997"/>
       <w:bookmarkStart w:id="73" w:name="_Ref196626940"/>
-      <w:bookmarkStart w:id="74" w:name="_Toc372727997"/>
+      <w:bookmarkEnd w:id="58"/>
       <w:bookmarkEnd w:id="59"/>
       <w:bookmarkEnd w:id="60"/>
       <w:bookmarkEnd w:id="61"/>
@@ -4917,40 +4886,44 @@
       <w:bookmarkEnd w:id="68"/>
       <w:bookmarkEnd w:id="69"/>
       <w:bookmarkEnd w:id="70"/>
+      <w:r>
+        <w:rPr>
+          <w:lang w:val="de-DE"/>
+        </w:rPr>
+        <w:t xml:space="preserve">Modul </w:t>
+      </w:r>
       <w:bookmarkEnd w:id="71"/>
       <w:r>
         <w:rPr>
           <w:lang w:val="de-DE"/>
         </w:rPr>
-        <w:t xml:space="preserve">Modul </w:t>
+        <w:t>aktivieren</w:t>
       </w:r>
       <w:bookmarkEnd w:id="72"/>
-      <w:r>
-        <w:rPr>
-          <w:lang w:val="de-DE"/>
-        </w:rPr>
-        <w:t>aktivieren</w:t>
-      </w:r>
+    </w:p>
+    <w:p>
+      <w:r>
+        <w:t xml:space="preserve">Das Modul PayPal muss im Shop aktiviert werden. In der Registerkarte </w:t>
+      </w:r>
+      <w:r>
+        <w:rPr>
+          <w:rStyle w:val="EingabefelderundNavigationsschritteZchn"/>
+        </w:rPr>
+        <w:t>Stamm</w:t>
+      </w:r>
+      <w:r>
+        <w:t xml:space="preserve"> </w:t>
+      </w:r>
+      <w:r>
+        <w:t xml:space="preserve">des Moduls </w:t>
+      </w:r>
+      <w:r>
+        <w:t xml:space="preserve">drücken Sie </w:t>
+      </w:r>
+      <w:bookmarkStart w:id="74" w:name="_GoBack"/>
       <w:bookmarkEnd w:id="74"/>
-    </w:p>
-    <w:p>
-      <w:r>
-        <w:t xml:space="preserve">Das Modul PayPal muss im Shop aktiviert werden. In der Registerkarte </w:t>
-      </w:r>
-      <w:r>
-        <w:rPr>
-          <w:rStyle w:val="EingabefelderundNavigationsschritteZchn"/>
-        </w:rPr>
-        <w:t>Stamm</w:t>
-      </w:r>
-      <w:r>
-        <w:t xml:space="preserve"> </w:t>
-      </w:r>
-      <w:r>
-        <w:t xml:space="preserve">des Moduls </w:t>
-      </w:r>
-      <w:r>
-        <w:t xml:space="preserve">drücken Sie auf die Schaltfläche </w:t>
+      <w:r>
+        <w:t xml:space="preserve">auf die Schaltfläche </w:t>
       </w:r>
       <w:r>
         <w:rPr>
@@ -5221,15 +5194,15 @@
         <w:pStyle w:val="berschrift2"/>
         <w:ind w:hanging="1997"/>
       </w:pPr>
-      <w:bookmarkStart w:id="78" w:name="_Ref231203733"/>
-      <w:bookmarkStart w:id="79" w:name="_Toc372728001"/>
+      <w:bookmarkStart w:id="78" w:name="_Toc372728001"/>
+      <w:bookmarkStart w:id="79" w:name="_Ref231203733"/>
       <w:r>
         <w:t>Modul</w:t>
       </w:r>
       <w:r>
         <w:t>einstellungen</w:t>
       </w:r>
-      <w:bookmarkEnd w:id="79"/>
+      <w:bookmarkEnd w:id="78"/>
     </w:p>
     <w:p>
       <w:r>
@@ -5843,7 +5816,7 @@
       <w:r>
         <w:t>das Logging eingeschaltet werden.</w:t>
       </w:r>
-      <w:bookmarkEnd w:id="78"/>
+      <w:bookmarkEnd w:id="79"/>
     </w:p>
     <w:p>
       <w:pPr>
@@ -8254,7 +8227,7 @@
                             <w:rPr>
                               <w:noProof/>
                             </w:rPr>
-                            <w:t>16</w:t>
+                            <w:t>9</w:t>
                           </w:r>
                           <w:r>
                             <w:rPr>
@@ -8265,27 +8238,14 @@
                           <w:r>
                             <w:t>/</w:t>
                           </w:r>
-                          <w:r>
-                            <w:fldChar w:fldCharType="begin"/>
-                          </w:r>
-                          <w:r>
-                            <w:instrText xml:space="preserve"> NUMPAGES  </w:instrText>
-                          </w:r>
-                          <w:r>
-                            <w:fldChar w:fldCharType="separate"/>
-                          </w:r>
-                          <w:r>
-                            <w:rPr>
-                              <w:noProof/>
-                            </w:rPr>
-                            <w:t>16</w:t>
-                          </w:r>
-                          <w:r>
-                            <w:rPr>
-                              <w:noProof/>
-                            </w:rPr>
-                            <w:fldChar w:fldCharType="end"/>
-                          </w:r>
+                          <w:fldSimple w:instr=" NUMPAGES  ">
+                            <w:r>
+                              <w:rPr>
+                                <w:noProof/>
+                              </w:rPr>
+                              <w:t>16</w:t>
+                            </w:r>
+                          </w:fldSimple>
                         </w:p>
                         <w:p>
                           <w:pPr>
@@ -8311,7 +8271,11 @@
         </mc:Choice>
         <mc:Fallback>
           <w:pict>
-            <v:shape w14:anchorId="102253F1" id="Text Box 21" o:spid="_x0000_s1033" type="#_x0000_t202" style="position:absolute;left:0;text-align:left;margin-left:435.75pt;margin-top:-30.4pt;width:29.2pt;height:33.5pt;z-index:251658752;visibility:visible;mso-wrap-style:none;mso-width-percent:0;mso-height-percent:0;mso-wrap-distance-left:9pt;mso-wrap-distance-top:0;mso-wrap-distance-right:9pt;mso-wrap-distance-bottom:0;mso-position-horizontal:absolute;mso-position-horizontal-relative:text;mso-position-vertical:absolute;mso-position-vertical-relative:text;mso-width-percent:0;mso-height-percent:0;mso-width-relative:page;mso-height-relative:page;v-text-anchor:top" o:gfxdata="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" filled="f" stroked="f">
+            <v:shapetype w14:anchorId="102253F1" id="_x0000_t202" coordsize="21600,21600" o:spt="202" path="m,l,21600r21600,l21600,xe">
+              <v:stroke joinstyle="miter"/>
+              <v:path gradientshapeok="t" o:connecttype="rect"/>
+            </v:shapetype>
+            <v:shape id="Text Box 21" o:spid="_x0000_s1033" type="#_x0000_t202" style="position:absolute;left:0;text-align:left;margin-left:435.75pt;margin-top:-30.4pt;width:29.2pt;height:33.5pt;z-index:251658752;visibility:visible;mso-wrap-style:none;mso-width-percent:0;mso-height-percent:0;mso-wrap-distance-left:9pt;mso-wrap-distance-top:0;mso-wrap-distance-right:9pt;mso-wrap-distance-bottom:0;mso-position-horizontal:absolute;mso-position-horizontal-relative:text;mso-position-vertical:absolute;mso-position-vertical-relative:text;mso-width-percent:0;mso-height-percent:0;mso-width-relative:page;mso-height-relative:page;v-text-anchor:top" o:gfxdata="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" filled="f" stroked="f">
               <v:textbox>
                 <w:txbxContent>
                   <w:p>
@@ -8331,7 +8295,7 @@
                       <w:rPr>
                         <w:noProof/>
                       </w:rPr>
-                      <w:t>16</w:t>
+                      <w:t>9</w:t>
                     </w:r>
                     <w:r>
                       <w:rPr>
@@ -8342,27 +8306,14 @@
                     <w:r>
                       <w:t>/</w:t>
                     </w:r>
-                    <w:r>
-                      <w:fldChar w:fldCharType="begin"/>
-                    </w:r>
-                    <w:r>
-                      <w:instrText xml:space="preserve"> NUMPAGES  </w:instrText>
-                    </w:r>
-                    <w:r>
-                      <w:fldChar w:fldCharType="separate"/>
-                    </w:r>
-                    <w:r>
-                      <w:rPr>
-                        <w:noProof/>
-                      </w:rPr>
-                      <w:t>16</w:t>
-                    </w:r>
-                    <w:r>
-                      <w:rPr>
-                        <w:noProof/>
-                      </w:rPr>
-                      <w:fldChar w:fldCharType="end"/>
-                    </w:r>
+                    <w:fldSimple w:instr=" NUMPAGES  ">
+                      <w:r>
+                        <w:rPr>
+                          <w:noProof/>
+                        </w:rPr>
+                        <w:t>16</w:t>
+                      </w:r>
+                    </w:fldSimple>
                   </w:p>
                   <w:p>
                     <w:pPr>
@@ -14588,7 +14539,7 @@
 </file>
 
 <file path=customXml/itemProps1.xml><?xml version="1.0" encoding="utf-8"?>
-<ds:datastoreItem xmlns:ds="http://schemas.openxmlformats.org/officeDocument/2006/customXml" ds:itemID="{39413840-8519-4C64-9DDD-52C610F0F890}">
+<ds:datastoreItem xmlns:ds="http://schemas.openxmlformats.org/officeDocument/2006/customXml" ds:itemID="{87BB9784-CFD9-45F6-BBE0-3AC7EE9A6FDD}">
   <ds:schemaRefs>
     <ds:schemaRef ds:uri="http://schemas.openxmlformats.org/officeDocument/2006/bibliography"/>
   </ds:schemaRefs>

</xml_diff>

<commit_message>
Updated user manuals for PayPal 3.2.0 (cherry picked from commit 19877ae)
</commit_message>
<xml_diff>
--- a/documentation/UserManual_de.docx
+++ b/documentation/UserManual_de.docx
@@ -21,6 +21,13 @@
           <w:lang w:val="de-DE"/>
         </w:rPr>
         <w:br/>
+      </w:r>
+      <w:bookmarkStart w:id="1" w:name="_GoBack"/>
+      <w:bookmarkEnd w:id="1"/>
+      <w:r>
+        <w:rPr>
+          <w:lang w:val="de-DE"/>
+        </w:rPr>
         <w:t>Dokumentation</w:t>
       </w:r>
     </w:p>
@@ -88,9 +95,9 @@
           <w:lang w:val="de-DE"/>
         </w:rPr>
       </w:pPr>
-      <w:bookmarkStart w:id="1" w:name="_Toc165112072"/>
-      <w:bookmarkStart w:id="2" w:name="_Toc185061112"/>
-      <w:bookmarkStart w:id="3" w:name="_Toc372729298"/>
+      <w:bookmarkStart w:id="2" w:name="_Toc165112072"/>
+      <w:bookmarkStart w:id="3" w:name="_Toc185061112"/>
+      <w:bookmarkStart w:id="4" w:name="_Toc399149023"/>
       <w:r>
         <w:rPr>
           <w:lang w:val="de-DE"/>
@@ -99,9 +106,9 @@
         <w:t>Copyright</w:t>
       </w:r>
       <w:bookmarkEnd w:id="0"/>
-      <w:bookmarkEnd w:id="1"/>
       <w:bookmarkEnd w:id="2"/>
       <w:bookmarkEnd w:id="3"/>
+      <w:bookmarkEnd w:id="4"/>
     </w:p>
     <w:p>
       <w:r>
@@ -120,7 +127,7 @@
         <w:rPr>
           <w:noProof/>
         </w:rPr>
-        <w:t>2013</w:t>
+        <w:t>2014</w:t>
       </w:r>
       <w:r>
         <w:rPr>
@@ -231,14 +238,14 @@
           <w:lang w:val="de-DE"/>
         </w:rPr>
       </w:pPr>
-      <w:bookmarkStart w:id="4" w:name="_Toc372729299"/>
+      <w:bookmarkStart w:id="5" w:name="_Toc399149024"/>
       <w:r>
         <w:rPr>
           <w:lang w:val="de-DE"/>
         </w:rPr>
         <w:t>Lizenz</w:t>
       </w:r>
-      <w:bookmarkEnd w:id="4"/>
+      <w:bookmarkEnd w:id="5"/>
     </w:p>
     <w:p>
       <w:r>
@@ -307,17 +314,17 @@
           <w:lang w:val="de-DE"/>
         </w:rPr>
       </w:pPr>
-      <w:bookmarkStart w:id="5" w:name="_Toc158887472"/>
-      <w:bookmarkStart w:id="6" w:name="_Toc165112073"/>
-      <w:bookmarkStart w:id="7" w:name="_Toc185061113"/>
-      <w:bookmarkStart w:id="8" w:name="_Toc189641415"/>
-      <w:bookmarkStart w:id="9" w:name="_Toc223771708"/>
-      <w:bookmarkStart w:id="10" w:name="_Toc223935712"/>
-      <w:bookmarkStart w:id="11" w:name="_Toc230412497"/>
-      <w:bookmarkStart w:id="12" w:name="_Toc158887473"/>
-      <w:bookmarkStart w:id="13" w:name="_Toc165112074"/>
-      <w:bookmarkStart w:id="14" w:name="_Toc185061114"/>
-      <w:bookmarkStart w:id="15" w:name="_Toc372729300"/>
+      <w:bookmarkStart w:id="6" w:name="_Toc158887472"/>
+      <w:bookmarkStart w:id="7" w:name="_Toc165112073"/>
+      <w:bookmarkStart w:id="8" w:name="_Toc185061113"/>
+      <w:bookmarkStart w:id="9" w:name="_Toc189641415"/>
+      <w:bookmarkStart w:id="10" w:name="_Toc223771708"/>
+      <w:bookmarkStart w:id="11" w:name="_Toc223935712"/>
+      <w:bookmarkStart w:id="12" w:name="_Toc230412497"/>
+      <w:bookmarkStart w:id="13" w:name="_Toc399149025"/>
+      <w:bookmarkStart w:id="14" w:name="_Toc158887473"/>
+      <w:bookmarkStart w:id="15" w:name="_Toc165112074"/>
+      <w:bookmarkStart w:id="16" w:name="_Toc185061114"/>
       <w:r>
         <w:rPr>
           <w:lang w:val="de-DE"/>
@@ -325,14 +332,14 @@
         <w:lastRenderedPageBreak/>
         <w:t>Konventionen</w:t>
       </w:r>
-      <w:bookmarkEnd w:id="5"/>
       <w:bookmarkEnd w:id="6"/>
       <w:bookmarkEnd w:id="7"/>
       <w:bookmarkEnd w:id="8"/>
       <w:bookmarkEnd w:id="9"/>
       <w:bookmarkEnd w:id="10"/>
       <w:bookmarkEnd w:id="11"/>
-      <w:bookmarkEnd w:id="15"/>
+      <w:bookmarkEnd w:id="12"/>
+      <w:bookmarkEnd w:id="13"/>
     </w:p>
     <w:p>
       <w:r>
@@ -402,17 +409,17 @@
           <w:lang w:val="de-DE"/>
         </w:rPr>
       </w:pPr>
-      <w:bookmarkStart w:id="16" w:name="_Toc372729301"/>
+      <w:bookmarkStart w:id="17" w:name="_Toc399149026"/>
       <w:r>
         <w:rPr>
           <w:lang w:val="de-DE"/>
         </w:rPr>
         <w:t>Impressum</w:t>
       </w:r>
-      <w:bookmarkEnd w:id="12"/>
-      <w:bookmarkEnd w:id="13"/>
       <w:bookmarkEnd w:id="14"/>
+      <w:bookmarkEnd w:id="15"/>
       <w:bookmarkEnd w:id="16"/>
+      <w:bookmarkEnd w:id="17"/>
     </w:p>
     <w:p>
       <w:r>
@@ -488,11 +495,11 @@
         </w:rPr>
         <w:br w:type="page"/>
       </w:r>
-      <w:bookmarkStart w:id="17" w:name="_Toc158887474"/>
-      <w:bookmarkStart w:id="18" w:name="_Toc165112075"/>
-      <w:bookmarkStart w:id="19" w:name="_Toc185061115"/>
-      <w:bookmarkStart w:id="20" w:name="_Toc189641417"/>
-      <w:bookmarkStart w:id="21" w:name="_Toc372729302"/>
+      <w:bookmarkStart w:id="18" w:name="_Toc158887474"/>
+      <w:bookmarkStart w:id="19" w:name="_Toc165112075"/>
+      <w:bookmarkStart w:id="20" w:name="_Toc185061115"/>
+      <w:bookmarkStart w:id="21" w:name="_Toc189641417"/>
+      <w:bookmarkStart w:id="22" w:name="_Toc399149027"/>
       <w:r>
         <w:rPr>
           <w:lang w:val="de-DE"/>
@@ -500,20 +507,18 @@
         <w:lastRenderedPageBreak/>
         <w:t>Inhalts</w:t>
       </w:r>
-      <w:bookmarkEnd w:id="17"/>
       <w:bookmarkEnd w:id="18"/>
+      <w:bookmarkEnd w:id="19"/>
       <w:r>
         <w:rPr>
           <w:lang w:val="de-DE"/>
         </w:rPr>
         <w:t>verzeichnis</w:t>
       </w:r>
-      <w:bookmarkEnd w:id="19"/>
       <w:bookmarkEnd w:id="20"/>
       <w:bookmarkEnd w:id="21"/>
-    </w:p>
-    <w:bookmarkStart w:id="22" w:name="_GoBack"/>
-    <w:bookmarkEnd w:id="22"/>
+      <w:bookmarkEnd w:id="22"/>
+    </w:p>
     <w:p>
       <w:pPr>
         <w:pStyle w:val="Verzeichnis1"/>
@@ -557,7 +562,7 @@
         </w:rPr>
         <w:fldChar w:fldCharType="separate"/>
       </w:r>
-      <w:hyperlink w:anchor="_Toc372729298" w:history="1">
+      <w:hyperlink w:anchor="_Toc399149023" w:history="1">
         <w:r>
           <w:rPr>
             <w:rStyle w:val="Hyperlink"/>
@@ -584,7 +589,7 @@
             <w:noProof/>
             <w:webHidden/>
           </w:rPr>
-          <w:instrText xml:space="preserve"> PAGEREF _Toc372729298 \h </w:instrText>
+          <w:instrText xml:space="preserve"> PAGEREF _Toc399149023 \h </w:instrText>
         </w:r>
         <w:r>
           <w:rPr>
@@ -625,7 +630,7 @@
           <w:szCs w:val="22"/>
         </w:rPr>
       </w:pPr>
-      <w:hyperlink w:anchor="_Toc372729299" w:history="1">
+      <w:hyperlink w:anchor="_Toc399149024" w:history="1">
         <w:r>
           <w:rPr>
             <w:rStyle w:val="Hyperlink"/>
@@ -652,7 +657,7 @@
             <w:noProof/>
             <w:webHidden/>
           </w:rPr>
-          <w:instrText xml:space="preserve"> PAGEREF _Toc372729299 \h </w:instrText>
+          <w:instrText xml:space="preserve"> PAGEREF _Toc399149024 \h </w:instrText>
         </w:r>
         <w:r>
           <w:rPr>
@@ -693,7 +698,7 @@
           <w:szCs w:val="22"/>
         </w:rPr>
       </w:pPr>
-      <w:hyperlink w:anchor="_Toc372729300" w:history="1">
+      <w:hyperlink w:anchor="_Toc399149025" w:history="1">
         <w:r>
           <w:rPr>
             <w:rStyle w:val="Hyperlink"/>
@@ -720,7 +725,7 @@
             <w:noProof/>
             <w:webHidden/>
           </w:rPr>
-          <w:instrText xml:space="preserve"> PAGEREF _Toc372729300 \h </w:instrText>
+          <w:instrText xml:space="preserve"> PAGEREF _Toc399149025 \h </w:instrText>
         </w:r>
         <w:r>
           <w:rPr>
@@ -761,7 +766,7 @@
           <w:szCs w:val="22"/>
         </w:rPr>
       </w:pPr>
-      <w:hyperlink w:anchor="_Toc372729301" w:history="1">
+      <w:hyperlink w:anchor="_Toc399149026" w:history="1">
         <w:r>
           <w:rPr>
             <w:rStyle w:val="Hyperlink"/>
@@ -788,7 +793,7 @@
             <w:noProof/>
             <w:webHidden/>
           </w:rPr>
-          <w:instrText xml:space="preserve"> PAGEREF _Toc372729301 \h </w:instrText>
+          <w:instrText xml:space="preserve"> PAGEREF _Toc399149026 \h </w:instrText>
         </w:r>
         <w:r>
           <w:rPr>
@@ -829,7 +834,7 @@
           <w:szCs w:val="22"/>
         </w:rPr>
       </w:pPr>
-      <w:hyperlink w:anchor="_Toc372729302" w:history="1">
+      <w:hyperlink w:anchor="_Toc399149027" w:history="1">
         <w:r>
           <w:rPr>
             <w:rStyle w:val="Hyperlink"/>
@@ -856,7 +861,7 @@
             <w:noProof/>
             <w:webHidden/>
           </w:rPr>
-          <w:instrText xml:space="preserve"> PAGEREF _Toc372729302 \h </w:instrText>
+          <w:instrText xml:space="preserve"> PAGEREF _Toc399149027 \h </w:instrText>
         </w:r>
         <w:r>
           <w:rPr>
@@ -900,7 +905,7 @@
           <w:szCs w:val="22"/>
         </w:rPr>
       </w:pPr>
-      <w:hyperlink w:anchor="_Toc372729303" w:history="1">
+      <w:hyperlink w:anchor="_Toc399149028" w:history="1">
         <w:r>
           <w:rPr>
             <w:rStyle w:val="Hyperlink"/>
@@ -943,7 +948,7 @@
             <w:noProof/>
             <w:webHidden/>
           </w:rPr>
-          <w:instrText xml:space="preserve"> PAGEREF _Toc372729303 \h </w:instrText>
+          <w:instrText xml:space="preserve"> PAGEREF _Toc399149028 \h </w:instrText>
         </w:r>
         <w:r>
           <w:rPr>
@@ -987,7 +992,7 @@
           <w:szCs w:val="22"/>
         </w:rPr>
       </w:pPr>
-      <w:hyperlink w:anchor="_Toc372729304" w:history="1">
+      <w:hyperlink w:anchor="_Toc399149029" w:history="1">
         <w:r>
           <w:rPr>
             <w:rStyle w:val="Hyperlink"/>
@@ -1030,7 +1035,7 @@
             <w:noProof/>
             <w:webHidden/>
           </w:rPr>
-          <w:instrText xml:space="preserve"> PAGEREF _Toc372729304 \h </w:instrText>
+          <w:instrText xml:space="preserve"> PAGEREF _Toc399149029 \h </w:instrText>
         </w:r>
         <w:r>
           <w:rPr>
@@ -1074,7 +1079,7 @@
           <w:szCs w:val="22"/>
         </w:rPr>
       </w:pPr>
-      <w:hyperlink w:anchor="_Toc372729305" w:history="1">
+      <w:hyperlink w:anchor="_Toc399149030" w:history="1">
         <w:r>
           <w:rPr>
             <w:rStyle w:val="Hyperlink"/>
@@ -1117,7 +1122,7 @@
             <w:noProof/>
             <w:webHidden/>
           </w:rPr>
-          <w:instrText xml:space="preserve"> PAGEREF _Toc372729305 \h </w:instrText>
+          <w:instrText xml:space="preserve"> PAGEREF _Toc399149030 \h </w:instrText>
         </w:r>
         <w:r>
           <w:rPr>
@@ -1158,7 +1163,7 @@
           <w:szCs w:val="22"/>
         </w:rPr>
       </w:pPr>
-      <w:hyperlink w:anchor="_Toc372729306" w:history="1">
+      <w:hyperlink w:anchor="_Toc399149031" w:history="1">
         <w:r>
           <w:rPr>
             <w:rStyle w:val="Hyperlink"/>
@@ -1201,7 +1206,7 @@
             <w:noProof/>
             <w:webHidden/>
           </w:rPr>
-          <w:instrText xml:space="preserve"> PAGEREF _Toc372729306 \h </w:instrText>
+          <w:instrText xml:space="preserve"> PAGEREF _Toc399149031 \h </w:instrText>
         </w:r>
         <w:r>
           <w:rPr>
@@ -1246,7 +1251,7 @@
           <w:szCs w:val="22"/>
         </w:rPr>
       </w:pPr>
-      <w:hyperlink w:anchor="_Toc372729307" w:history="1">
+      <w:hyperlink w:anchor="_Toc399149032" w:history="1">
         <w:r>
           <w:rPr>
             <w:rStyle w:val="Hyperlink"/>
@@ -1289,7 +1294,7 @@
             <w:noProof/>
             <w:webHidden/>
           </w:rPr>
-          <w:instrText xml:space="preserve"> PAGEREF _Toc372729307 \h </w:instrText>
+          <w:instrText xml:space="preserve"> PAGEREF _Toc399149032 \h </w:instrText>
         </w:r>
         <w:r>
           <w:rPr>
@@ -1334,7 +1339,7 @@
           <w:szCs w:val="22"/>
         </w:rPr>
       </w:pPr>
-      <w:hyperlink w:anchor="_Toc372729308" w:history="1">
+      <w:hyperlink w:anchor="_Toc399149033" w:history="1">
         <w:r>
           <w:rPr>
             <w:rStyle w:val="Hyperlink"/>
@@ -1377,7 +1382,7 @@
             <w:noProof/>
             <w:webHidden/>
           </w:rPr>
-          <w:instrText xml:space="preserve"> PAGEREF _Toc372729308 \h </w:instrText>
+          <w:instrText xml:space="preserve"> PAGEREF _Toc399149033 \h </w:instrText>
         </w:r>
         <w:r>
           <w:rPr>
@@ -1418,7 +1423,7 @@
           <w:szCs w:val="22"/>
         </w:rPr>
       </w:pPr>
-      <w:hyperlink w:anchor="_Toc372729309" w:history="1">
+      <w:hyperlink w:anchor="_Toc399149034" w:history="1">
         <w:r>
           <w:rPr>
             <w:rStyle w:val="Hyperlink"/>
@@ -1461,7 +1466,7 @@
             <w:noProof/>
             <w:webHidden/>
           </w:rPr>
-          <w:instrText xml:space="preserve"> PAGEREF _Toc372729309 \h </w:instrText>
+          <w:instrText xml:space="preserve"> PAGEREF _Toc399149034 \h </w:instrText>
         </w:r>
         <w:r>
           <w:rPr>
@@ -1502,7 +1507,7 @@
           <w:szCs w:val="22"/>
         </w:rPr>
       </w:pPr>
-      <w:hyperlink w:anchor="_Toc372729310" w:history="1">
+      <w:hyperlink w:anchor="_Toc399149035" w:history="1">
         <w:r>
           <w:rPr>
             <w:rStyle w:val="Hyperlink"/>
@@ -1545,7 +1550,7 @@
             <w:noProof/>
             <w:webHidden/>
           </w:rPr>
-          <w:instrText xml:space="preserve"> PAGEREF _Toc372729310 \h </w:instrText>
+          <w:instrText xml:space="preserve"> PAGEREF _Toc399149035 \h </w:instrText>
         </w:r>
         <w:r>
           <w:rPr>
@@ -1586,7 +1591,7 @@
           <w:szCs w:val="22"/>
         </w:rPr>
       </w:pPr>
-      <w:hyperlink w:anchor="_Toc372729311" w:history="1">
+      <w:hyperlink w:anchor="_Toc399149036" w:history="1">
         <w:r>
           <w:rPr>
             <w:rStyle w:val="Hyperlink"/>
@@ -1629,7 +1634,7 @@
             <w:noProof/>
             <w:webHidden/>
           </w:rPr>
-          <w:instrText xml:space="preserve"> PAGEREF _Toc372729311 \h </w:instrText>
+          <w:instrText xml:space="preserve"> PAGEREF _Toc399149036 \h </w:instrText>
         </w:r>
         <w:r>
           <w:rPr>
@@ -1670,7 +1675,7 @@
           <w:szCs w:val="22"/>
         </w:rPr>
       </w:pPr>
-      <w:hyperlink w:anchor="_Toc372729312" w:history="1">
+      <w:hyperlink w:anchor="_Toc399149037" w:history="1">
         <w:r>
           <w:rPr>
             <w:rStyle w:val="Hyperlink"/>
@@ -1713,7 +1718,7 @@
             <w:noProof/>
             <w:webHidden/>
           </w:rPr>
-          <w:instrText xml:space="preserve"> PAGEREF _Toc372729312 \h </w:instrText>
+          <w:instrText xml:space="preserve"> PAGEREF _Toc399149037 \h </w:instrText>
         </w:r>
         <w:r>
           <w:rPr>
@@ -1754,7 +1759,7 @@
           <w:szCs w:val="22"/>
         </w:rPr>
       </w:pPr>
-      <w:hyperlink w:anchor="_Toc372729313" w:history="1">
+      <w:hyperlink w:anchor="_Toc399149038" w:history="1">
         <w:r>
           <w:rPr>
             <w:rStyle w:val="Hyperlink"/>
@@ -1797,7 +1802,7 @@
             <w:noProof/>
             <w:webHidden/>
           </w:rPr>
-          <w:instrText xml:space="preserve"> PAGEREF _Toc372729313 \h </w:instrText>
+          <w:instrText xml:space="preserve"> PAGEREF _Toc399149038 \h </w:instrText>
         </w:r>
         <w:r>
           <w:rPr>
@@ -1841,7 +1846,7 @@
           <w:szCs w:val="22"/>
         </w:rPr>
       </w:pPr>
-      <w:hyperlink w:anchor="_Toc372729314" w:history="1">
+      <w:hyperlink w:anchor="_Toc399149039" w:history="1">
         <w:r>
           <w:rPr>
             <w:rStyle w:val="Hyperlink"/>
@@ -1884,7 +1889,7 @@
             <w:noProof/>
             <w:webHidden/>
           </w:rPr>
-          <w:instrText xml:space="preserve"> PAGEREF _Toc372729314 \h </w:instrText>
+          <w:instrText xml:space="preserve"> PAGEREF _Toc399149039 \h </w:instrText>
         </w:r>
         <w:r>
           <w:rPr>
@@ -1925,7 +1930,7 @@
           <w:szCs w:val="22"/>
         </w:rPr>
       </w:pPr>
-      <w:hyperlink w:anchor="_Toc372729315" w:history="1">
+      <w:hyperlink w:anchor="_Toc399149040" w:history="1">
         <w:r>
           <w:rPr>
             <w:rStyle w:val="Hyperlink"/>
@@ -1968,7 +1973,7 @@
             <w:noProof/>
             <w:webHidden/>
           </w:rPr>
-          <w:instrText xml:space="preserve"> PAGEREF _Toc372729315 \h </w:instrText>
+          <w:instrText xml:space="preserve"> PAGEREF _Toc399149040 \h </w:instrText>
         </w:r>
         <w:r>
           <w:rPr>
@@ -2009,7 +2014,7 @@
           <w:szCs w:val="22"/>
         </w:rPr>
       </w:pPr>
-      <w:hyperlink w:anchor="_Toc372729316" w:history="1">
+      <w:hyperlink w:anchor="_Toc399149041" w:history="1">
         <w:r>
           <w:rPr>
             <w:rStyle w:val="Hyperlink"/>
@@ -2052,7 +2057,7 @@
             <w:noProof/>
             <w:webHidden/>
           </w:rPr>
-          <w:instrText xml:space="preserve"> PAGEREF _Toc372729316 \h </w:instrText>
+          <w:instrText xml:space="preserve"> PAGEREF _Toc399149041 \h </w:instrText>
         </w:r>
         <w:r>
           <w:rPr>
@@ -2097,7 +2102,7 @@
           <w:szCs w:val="22"/>
         </w:rPr>
       </w:pPr>
-      <w:hyperlink w:anchor="_Toc372729317" w:history="1">
+      <w:hyperlink w:anchor="_Toc399149042" w:history="1">
         <w:r>
           <w:rPr>
             <w:rStyle w:val="Hyperlink"/>
@@ -2140,7 +2145,7 @@
             <w:noProof/>
             <w:webHidden/>
           </w:rPr>
-          <w:instrText xml:space="preserve"> PAGEREF _Toc372729317 \h </w:instrText>
+          <w:instrText xml:space="preserve"> PAGEREF _Toc399149042 \h </w:instrText>
         </w:r>
         <w:r>
           <w:rPr>
@@ -2185,7 +2190,7 @@
           <w:szCs w:val="22"/>
         </w:rPr>
       </w:pPr>
-      <w:hyperlink w:anchor="_Toc372729318" w:history="1">
+      <w:hyperlink w:anchor="_Toc399149043" w:history="1">
         <w:r>
           <w:rPr>
             <w:rStyle w:val="Hyperlink"/>
@@ -2228,7 +2233,7 @@
             <w:noProof/>
             <w:webHidden/>
           </w:rPr>
-          <w:instrText xml:space="preserve"> PAGEREF _Toc372729318 \h </w:instrText>
+          <w:instrText xml:space="preserve"> PAGEREF _Toc399149043 \h </w:instrText>
         </w:r>
         <w:r>
           <w:rPr>
@@ -2273,7 +2278,7 @@
           <w:szCs w:val="22"/>
         </w:rPr>
       </w:pPr>
-      <w:hyperlink w:anchor="_Toc372729319" w:history="1">
+      <w:hyperlink w:anchor="_Toc399149044" w:history="1">
         <w:r>
           <w:rPr>
             <w:rStyle w:val="Hyperlink"/>
@@ -2316,7 +2321,7 @@
             <w:noProof/>
             <w:webHidden/>
           </w:rPr>
-          <w:instrText xml:space="preserve"> PAGEREF _Toc372729319 \h </w:instrText>
+          <w:instrText xml:space="preserve"> PAGEREF _Toc399149044 \h </w:instrText>
         </w:r>
         <w:r>
           <w:rPr>
@@ -2361,7 +2366,7 @@
           <w:szCs w:val="22"/>
         </w:rPr>
       </w:pPr>
-      <w:hyperlink w:anchor="_Toc372729320" w:history="1">
+      <w:hyperlink w:anchor="_Toc399149045" w:history="1">
         <w:r>
           <w:rPr>
             <w:rStyle w:val="Hyperlink"/>
@@ -2404,7 +2409,7 @@
             <w:noProof/>
             <w:webHidden/>
           </w:rPr>
-          <w:instrText xml:space="preserve"> PAGEREF _Toc372729320 \h </w:instrText>
+          <w:instrText xml:space="preserve"> PAGEREF _Toc399149045 \h </w:instrText>
         </w:r>
         <w:r>
           <w:rPr>
@@ -2449,7 +2454,7 @@
           <w:szCs w:val="22"/>
         </w:rPr>
       </w:pPr>
-      <w:hyperlink w:anchor="_Toc372729321" w:history="1">
+      <w:hyperlink w:anchor="_Toc399149046" w:history="1">
         <w:r>
           <w:rPr>
             <w:rStyle w:val="Hyperlink"/>
@@ -2492,7 +2497,7 @@
             <w:noProof/>
             <w:webHidden/>
           </w:rPr>
-          <w:instrText xml:space="preserve"> PAGEREF _Toc372729321 \h </w:instrText>
+          <w:instrText xml:space="preserve"> PAGEREF _Toc399149046 \h </w:instrText>
         </w:r>
         <w:r>
           <w:rPr>
@@ -2537,7 +2542,7 @@
           <w:szCs w:val="22"/>
         </w:rPr>
       </w:pPr>
-      <w:hyperlink w:anchor="_Toc372729322" w:history="1">
+      <w:hyperlink w:anchor="_Toc399149047" w:history="1">
         <w:r>
           <w:rPr>
             <w:rStyle w:val="Hyperlink"/>
@@ -2580,7 +2585,7 @@
             <w:noProof/>
             <w:webHidden/>
           </w:rPr>
-          <w:instrText xml:space="preserve"> PAGEREF _Toc372729322 \h </w:instrText>
+          <w:instrText xml:space="preserve"> PAGEREF _Toc399149047 \h </w:instrText>
         </w:r>
         <w:r>
           <w:rPr>
@@ -2624,7 +2629,7 @@
           <w:szCs w:val="22"/>
         </w:rPr>
       </w:pPr>
-      <w:hyperlink w:anchor="_Toc372729323" w:history="1">
+      <w:hyperlink w:anchor="_Toc399149048" w:history="1">
         <w:r>
           <w:rPr>
             <w:rStyle w:val="Hyperlink"/>
@@ -2667,7 +2672,7 @@
             <w:noProof/>
             <w:webHidden/>
           </w:rPr>
-          <w:instrText xml:space="preserve"> PAGEREF _Toc372729323 \h </w:instrText>
+          <w:instrText xml:space="preserve"> PAGEREF _Toc399149048 \h </w:instrText>
         </w:r>
         <w:r>
           <w:rPr>
@@ -2708,7 +2713,7 @@
           <w:szCs w:val="22"/>
         </w:rPr>
       </w:pPr>
-      <w:hyperlink w:anchor="_Toc372729324" w:history="1">
+      <w:hyperlink w:anchor="_Toc399149049" w:history="1">
         <w:r>
           <w:rPr>
             <w:rStyle w:val="Hyperlink"/>
@@ -2751,7 +2756,7 @@
             <w:noProof/>
             <w:webHidden/>
           </w:rPr>
-          <w:instrText xml:space="preserve"> PAGEREF _Toc372729324 \h </w:instrText>
+          <w:instrText xml:space="preserve"> PAGEREF _Toc399149049 \h </w:instrText>
         </w:r>
         <w:r>
           <w:rPr>
@@ -2792,7 +2797,7 @@
           <w:szCs w:val="22"/>
         </w:rPr>
       </w:pPr>
-      <w:hyperlink w:anchor="_Toc372729325" w:history="1">
+      <w:hyperlink w:anchor="_Toc399149050" w:history="1">
         <w:r>
           <w:rPr>
             <w:rStyle w:val="Hyperlink"/>
@@ -2835,7 +2840,7 @@
             <w:noProof/>
             <w:webHidden/>
           </w:rPr>
-          <w:instrText xml:space="preserve"> PAGEREF _Toc372729325 \h </w:instrText>
+          <w:instrText xml:space="preserve"> PAGEREF _Toc399149050 \h </w:instrText>
         </w:r>
         <w:r>
           <w:rPr>
@@ -2879,7 +2884,7 @@
           <w:szCs w:val="22"/>
         </w:rPr>
       </w:pPr>
-      <w:hyperlink w:anchor="_Toc372729326" w:history="1">
+      <w:hyperlink w:anchor="_Toc399149051" w:history="1">
         <w:r>
           <w:rPr>
             <w:rStyle w:val="Hyperlink"/>
@@ -2922,7 +2927,7 @@
             <w:noProof/>
             <w:webHidden/>
           </w:rPr>
-          <w:instrText xml:space="preserve"> PAGEREF _Toc372729326 \h </w:instrText>
+          <w:instrText xml:space="preserve"> PAGEREF _Toc399149051 \h </w:instrText>
         </w:r>
         <w:r>
           <w:rPr>
@@ -2963,7 +2968,7 @@
           <w:szCs w:val="22"/>
         </w:rPr>
       </w:pPr>
-      <w:hyperlink w:anchor="_Toc372729327" w:history="1">
+      <w:hyperlink w:anchor="_Toc399149052" w:history="1">
         <w:r>
           <w:rPr>
             <w:rStyle w:val="Hyperlink"/>
@@ -3006,7 +3011,7 @@
             <w:noProof/>
             <w:webHidden/>
           </w:rPr>
-          <w:instrText xml:space="preserve"> PAGEREF _Toc372729327 \h </w:instrText>
+          <w:instrText xml:space="preserve"> PAGEREF _Toc399149052 \h </w:instrText>
         </w:r>
         <w:r>
           <w:rPr>
@@ -3075,7 +3080,7 @@
           <w:lang w:val="de-DE"/>
         </w:rPr>
       </w:pPr>
-      <w:bookmarkStart w:id="23" w:name="_Toc372729303"/>
+      <w:bookmarkStart w:id="23" w:name="_Toc399149028"/>
       <w:r>
         <w:rPr>
           <w:lang w:val="de-DE"/>
@@ -3206,22 +3211,23 @@
         <w:t>n Deutschland vertrauen mehr als 12 Millionen Kunden PayPal als sicheres Zahlungsmittel im Internet.</w:t>
       </w:r>
     </w:p>
+    <w:p/>
     <w:p>
       <w:r>
         <w:rPr>
           <w:noProof/>
         </w:rPr>
         <w:drawing>
-          <wp:anchor distT="0" distB="0" distL="114300" distR="114300" simplePos="0" relativeHeight="251658240" behindDoc="0" locked="0" layoutInCell="1" allowOverlap="1" wp14:anchorId="2FD2D690" wp14:editId="6882192F">
+          <wp:anchor distT="0" distB="0" distL="114300" distR="114300" simplePos="0" relativeHeight="251658240" behindDoc="0" locked="0" layoutInCell="1" allowOverlap="1" wp14:anchorId="2FD2D690" wp14:editId="68472286">
             <wp:simplePos x="0" y="0"/>
             <wp:positionH relativeFrom="column">
-              <wp:posOffset>3671570</wp:posOffset>
+              <wp:posOffset>4262120</wp:posOffset>
             </wp:positionH>
             <wp:positionV relativeFrom="page">
-              <wp:posOffset>3171825</wp:posOffset>
+              <wp:posOffset>3303270</wp:posOffset>
             </wp:positionV>
-            <wp:extent cx="1543050" cy="771525"/>
-            <wp:effectExtent l="0" t="0" r="0" b="9525"/>
+            <wp:extent cx="1543050" cy="374015"/>
+            <wp:effectExtent l="0" t="0" r="0" b="6985"/>
             <wp:wrapNone/>
             <wp:docPr id="8" name="Grafik 8"/>
             <wp:cNvGraphicFramePr>
@@ -3235,7 +3241,7 @@
                     <pic:cNvPicPr/>
                   </pic:nvPicPr>
                   <pic:blipFill>
-                    <a:blip r:embed="rId13">
+                    <a:blip r:embed="rId13" cstate="print">
                       <a:extLst>
                         <a:ext uri="{28A0092B-C50C-407E-A947-70E740481C1C}">
                           <a14:useLocalDpi xmlns:a14="http://schemas.microsoft.com/office/drawing/2010/main" val="0"/>
@@ -3249,7 +3255,7 @@
                   <pic:spPr>
                     <a:xfrm>
                       <a:off x="0" y="0"/>
-                      <a:ext cx="1543050" cy="771525"/>
+                      <a:ext cx="1543050" cy="374015"/>
                     </a:xfrm>
                     <a:prstGeom prst="rect">
                       <a:avLst/>
@@ -3258,11 +3264,12 @@
                 </pic:pic>
               </a:graphicData>
             </a:graphic>
+            <wp14:sizeRelV relativeFrom="margin">
+              <wp14:pctHeight>0</wp14:pctHeight>
+            </wp14:sizeRelV>
           </wp:anchor>
         </w:drawing>
       </w:r>
-    </w:p>
-    <w:p>
       <w:r>
         <w:t>Titel</w:t>
       </w:r>
@@ -3289,13 +3296,13 @@
         <w:t>3.</w:t>
       </w:r>
       <w:r>
-        <w:t>1</w:t>
+        <w:t>2</w:t>
       </w:r>
       <w:r>
         <w:t>.</w:t>
       </w:r>
       <w:r>
-        <w:t>1</w:t>
+        <w:t>0</w:t>
       </w:r>
     </w:p>
     <w:p>
@@ -3692,7 +3699,7 @@
       <w:pPr>
         <w:pStyle w:val="berschrift1"/>
       </w:pPr>
-      <w:bookmarkStart w:id="24" w:name="_Toc372729304"/>
+      <w:bookmarkStart w:id="24" w:name="_Toc399149029"/>
       <w:r>
         <w:t>Systemvoraussetzung</w:t>
       </w:r>
@@ -3863,7 +3870,7 @@
       <w:pPr>
         <w:pStyle w:val="berschrift1"/>
       </w:pPr>
-      <w:bookmarkStart w:id="25" w:name="_Toc372729305"/>
+      <w:bookmarkStart w:id="25" w:name="_Toc399149030"/>
       <w:r>
         <w:t>Installation</w:t>
       </w:r>
@@ -3918,7 +3925,7 @@
         <w:t>4.</w:t>
       </w:r>
       <w:r>
-        <w:t>8</w:t>
+        <w:t>9</w:t>
       </w:r>
       <w:r>
         <w:t>.</w:t>
@@ -3930,7 +3937,7 @@
         <w:t>/5.</w:t>
       </w:r>
       <w:r>
-        <w:t>1</w:t>
+        <w:t>2</w:t>
       </w:r>
       <w:r>
         <w:t>.</w:t>
@@ -4046,7 +4053,7 @@
         <w:ind w:hanging="1997"/>
       </w:pPr>
       <w:bookmarkStart w:id="27" w:name="_Toc369536276"/>
-      <w:bookmarkStart w:id="28" w:name="_Toc372729306"/>
+      <w:bookmarkStart w:id="28" w:name="_Toc399149031"/>
       <w:r>
         <w:lastRenderedPageBreak/>
         <w:t>Vor</w:t>
@@ -4064,7 +4071,7 @@
       <w:pPr>
         <w:pStyle w:val="berschrift3"/>
       </w:pPr>
-      <w:bookmarkStart w:id="29" w:name="_Toc372729307"/>
+      <w:bookmarkStart w:id="29" w:name="_Toc399149032"/>
       <w:r>
         <w:t>Modul PayPal 2.1.*</w:t>
       </w:r>
@@ -4330,7 +4337,7 @@
       <w:pPr>
         <w:pStyle w:val="berschrift3"/>
       </w:pPr>
-      <w:bookmarkStart w:id="31" w:name="_Toc372729308"/>
+      <w:bookmarkStart w:id="31" w:name="_Toc399149033"/>
       <w:r>
         <w:t>Modul PayPal 3.*</w:t>
       </w:r>
@@ -4455,7 +4462,7 @@
       <w:bookmarkStart w:id="51" w:name="_Toc368047568"/>
       <w:bookmarkStart w:id="52" w:name="_Toc368048479"/>
       <w:bookmarkStart w:id="53" w:name="_Toc368386935"/>
-      <w:bookmarkStart w:id="54" w:name="_Toc372729309"/>
+      <w:bookmarkStart w:id="54" w:name="_Toc399149034"/>
       <w:bookmarkEnd w:id="32"/>
       <w:bookmarkEnd w:id="33"/>
       <w:bookmarkEnd w:id="34"/>
@@ -4521,7 +4528,7 @@
         <w:pStyle w:val="berschrift2"/>
         <w:ind w:hanging="1997"/>
       </w:pPr>
-      <w:bookmarkStart w:id="55" w:name="_Toc372729310"/>
+      <w:bookmarkStart w:id="55" w:name="_Toc399149035"/>
       <w:r>
         <w:t>Schreibrechte von /modules/</w:t>
       </w:r>
@@ -4616,7 +4623,7 @@
         <w:ind w:hanging="1997"/>
       </w:pPr>
       <w:bookmarkStart w:id="56" w:name="_Ref196626911"/>
-      <w:bookmarkStart w:id="57" w:name="_Toc372729311"/>
+      <w:bookmarkStart w:id="57" w:name="_Toc399149036"/>
       <w:r>
         <w:lastRenderedPageBreak/>
         <w:t xml:space="preserve">Templates </w:t>
@@ -4645,7 +4652,7 @@
           <w:bCs/>
           <w:iCs/>
         </w:rPr>
-        <w:t xml:space="preserve">  bef</w:t>
+        <w:t xml:space="preserve"> bef</w:t>
       </w:r>
       <w:r>
         <w:t>inden sich weitere Dateien, die für den Ein</w:t>
@@ -4823,7 +4830,7 @@
         <w:t xml:space="preserve">Die </w:t>
       </w:r>
       <w:r>
-        <w:t xml:space="preserve"> V</w:t>
+        <w:t>V</w:t>
       </w:r>
       <w:r>
         <w:t>erzeichnisse</w:t>
@@ -4832,31 +4839,7 @@
         <w:t xml:space="preserve"> mit der Template-Dokumentation </w:t>
       </w:r>
       <w:r>
-        <w:t>sind im Installationspaket nur vorhanden, wenn es auch Änderungen in den jeweiligen Templates und Dateien gab</w:t>
-      </w:r>
-      <w:r>
-        <w:t xml:space="preserve"> (keine Verzeichnisse </w:t>
-      </w:r>
-      <w:r>
-        <w:t xml:space="preserve">im Installationspaket von </w:t>
-      </w:r>
-      <w:r>
-        <w:t>PayPal 3.</w:t>
-      </w:r>
-      <w:r>
-        <w:t>1</w:t>
-      </w:r>
-      <w:r>
-        <w:t>.</w:t>
-      </w:r>
-      <w:r>
-        <w:t>1</w:t>
-      </w:r>
-      <w:r>
-        <w:t>)</w:t>
-      </w:r>
-      <w:r>
-        <w:t>.</w:t>
+        <w:t>sind im Installationspaket nur vorhanden, wenn es auch Änderungen in den jeweiligen Templates und Dateien gab.</w:t>
       </w:r>
     </w:p>
     <w:p>
@@ -4881,8 +4864,8 @@
       <w:bookmarkStart w:id="69" w:name="_Toc368048483"/>
       <w:bookmarkStart w:id="70" w:name="_Toc368386939"/>
       <w:bookmarkStart w:id="71" w:name="_Ref196626926"/>
-      <w:bookmarkStart w:id="72" w:name="_Ref196626940"/>
-      <w:bookmarkStart w:id="73" w:name="_Toc372729312"/>
+      <w:bookmarkStart w:id="72" w:name="_Toc399149037"/>
+      <w:bookmarkStart w:id="73" w:name="_Ref196626940"/>
       <w:bookmarkEnd w:id="58"/>
       <w:bookmarkEnd w:id="59"/>
       <w:bookmarkEnd w:id="60"/>
@@ -4909,7 +4892,7 @@
         </w:rPr>
         <w:t>aktivieren</w:t>
       </w:r>
-      <w:bookmarkEnd w:id="73"/>
+      <w:bookmarkEnd w:id="72"/>
     </w:p>
     <w:p>
       <w:r>
@@ -4945,11 +4928,11 @@
         <w:pStyle w:val="berschrift2"/>
         <w:ind w:hanging="1997"/>
       </w:pPr>
-      <w:bookmarkStart w:id="74" w:name="_Toc372729313"/>
+      <w:bookmarkStart w:id="74" w:name="_Toc399149038"/>
       <w:r>
         <w:t>Temporäre Dateien löschen</w:t>
       </w:r>
-      <w:bookmarkEnd w:id="72"/>
+      <w:bookmarkEnd w:id="73"/>
       <w:bookmarkEnd w:id="74"/>
     </w:p>
     <w:p>
@@ -4990,7 +4973,7 @@
       <w:pPr>
         <w:pStyle w:val="berschrift1"/>
       </w:pPr>
-      <w:bookmarkStart w:id="75" w:name="_Toc372729314"/>
+      <w:bookmarkStart w:id="75" w:name="_Toc399149039"/>
       <w:r>
         <w:t>Konfiguration</w:t>
       </w:r>
@@ -5029,7 +5012,7 @@
         <w:pStyle w:val="berschrift2"/>
         <w:ind w:hanging="1997"/>
       </w:pPr>
-      <w:bookmarkStart w:id="76" w:name="_Toc372729315"/>
+      <w:bookmarkStart w:id="76" w:name="_Toc399149040"/>
       <w:r>
         <w:t>Zahlungsart PayPal einrichten</w:t>
       </w:r>
@@ -5107,7 +5090,6 @@
     <w:p/>
     <w:p>
       <w:r>
-        <w:lastRenderedPageBreak/>
         <w:t>In einer Standardinstallation des Shops kann PayPal in nur zwei Schritten eingerichtet werden:</w:t>
       </w:r>
     </w:p>
@@ -5120,6 +5102,7 @@
         </w:numPr>
       </w:pPr>
       <w:r>
+        <w:lastRenderedPageBreak/>
         <w:t xml:space="preserve">Unter </w:t>
       </w:r>
       <w:r>
@@ -5221,15 +5204,15 @@
         <w:pStyle w:val="berschrift2"/>
         <w:ind w:hanging="1997"/>
       </w:pPr>
-      <w:bookmarkStart w:id="77" w:name="_Ref231203733"/>
-      <w:bookmarkStart w:id="78" w:name="_Toc372729316"/>
+      <w:bookmarkStart w:id="77" w:name="_Toc399149041"/>
+      <w:bookmarkStart w:id="78" w:name="_Ref231203733"/>
       <w:r>
         <w:t>Modul</w:t>
       </w:r>
       <w:r>
         <w:t>einstellungen</w:t>
       </w:r>
-      <w:bookmarkEnd w:id="78"/>
+      <w:bookmarkEnd w:id="77"/>
     </w:p>
     <w:p>
       <w:r>
@@ -5291,7 +5274,7 @@
       <w:pPr>
         <w:pStyle w:val="berschrift3"/>
       </w:pPr>
-      <w:bookmarkStart w:id="79" w:name="_Toc372729317"/>
+      <w:bookmarkStart w:id="79" w:name="_Toc399149042"/>
       <w:r>
         <w:t>Integration von PayPal</w:t>
       </w:r>
@@ -5317,7 +5300,7 @@
       <w:pPr>
         <w:pStyle w:val="berschrift3"/>
       </w:pPr>
-      <w:bookmarkStart w:id="80" w:name="_Toc372729318"/>
+      <w:bookmarkStart w:id="80" w:name="_Toc399149043"/>
       <w:r>
         <w:t>A</w:t>
       </w:r>
@@ -5508,7 +5491,7 @@
         <w:pStyle w:val="berschrift3"/>
         <w:ind w:left="737" w:hanging="737"/>
       </w:pPr>
-      <w:bookmarkStart w:id="81" w:name="_Toc372729319"/>
+      <w:bookmarkStart w:id="81" w:name="_Toc399149044"/>
       <w:r>
         <w:lastRenderedPageBreak/>
         <w:t>Warenkorb auf PayPal-Zahlungsseite</w:t>
@@ -5588,7 +5571,7 @@
         <w:pStyle w:val="berschrift3"/>
         <w:ind w:left="737" w:hanging="737"/>
       </w:pPr>
-      <w:bookmarkStart w:id="82" w:name="_Toc372729320"/>
+      <w:bookmarkStart w:id="82" w:name="_Toc399149045"/>
       <w:r>
         <w:t>Geldeinzug</w:t>
       </w:r>
@@ -5703,7 +5686,7 @@
         <w:pStyle w:val="berschrift3"/>
         <w:ind w:left="737" w:hanging="737"/>
       </w:pPr>
-      <w:bookmarkStart w:id="83" w:name="_Toc372729321"/>
+      <w:bookmarkStart w:id="83" w:name="_Toc399149046"/>
       <w:r>
         <w:t>API-</w:t>
       </w:r>
@@ -5806,7 +5789,7 @@
           <w:lang w:val="de-DE"/>
         </w:rPr>
       </w:pPr>
-      <w:bookmarkStart w:id="84" w:name="_Toc372729322"/>
+      <w:bookmarkStart w:id="84" w:name="_Toc399149047"/>
       <w:r>
         <w:rPr>
           <w:lang w:val="de-DE"/>
@@ -5852,7 +5835,7 @@
       <w:r>
         <w:t>das Logging eingeschaltet werden.</w:t>
       </w:r>
-      <w:bookmarkEnd w:id="77"/>
+      <w:bookmarkEnd w:id="78"/>
     </w:p>
     <w:p>
       <w:pPr>
@@ -5869,7 +5852,7 @@
           <w:lang w:val="de-DE"/>
         </w:rPr>
       </w:pPr>
-      <w:bookmarkStart w:id="85" w:name="_Toc372729323"/>
+      <w:bookmarkStart w:id="85" w:name="_Toc399149048"/>
       <w:r>
         <w:rPr>
           <w:lang w:val="de-DE"/>
@@ -5884,7 +5867,7 @@
         <w:pStyle w:val="berschrift2"/>
         <w:ind w:hanging="1997"/>
       </w:pPr>
-      <w:bookmarkStart w:id="86" w:name="_Toc372729324"/>
+      <w:bookmarkStart w:id="86" w:name="_Toc399149049"/>
       <w:r>
         <w:t>PayPal im Bestellprozess</w:t>
       </w:r>
@@ -6822,10 +6805,70 @@
           <w:noProof/>
         </w:rPr>
         <w:lastRenderedPageBreak/>
+        <w:drawing>
+          <wp:anchor distT="0" distB="0" distL="114300" distR="114300" simplePos="0" relativeHeight="251664384" behindDoc="0" locked="0" layoutInCell="1" allowOverlap="1" wp14:anchorId="03BEC582" wp14:editId="02264216">
+            <wp:simplePos x="0" y="0"/>
+            <wp:positionH relativeFrom="margin">
+              <wp:align>left</wp:align>
+            </wp:positionH>
+            <wp:positionV relativeFrom="paragraph">
+              <wp:posOffset>805180</wp:posOffset>
+            </wp:positionV>
+            <wp:extent cx="5666400" cy="4032000"/>
+            <wp:effectExtent l="0" t="0" r="0" b="6985"/>
+            <wp:wrapTopAndBottom/>
+            <wp:docPr id="12" name="Grafik 12"/>
+            <wp:cNvGraphicFramePr>
+              <a:graphicFrameLocks xmlns:a="http://schemas.openxmlformats.org/drawingml/2006/main" noChangeAspect="1"/>
+            </wp:cNvGraphicFramePr>
+            <a:graphic xmlns:a="http://schemas.openxmlformats.org/drawingml/2006/main">
+              <a:graphicData uri="http://schemas.openxmlformats.org/drawingml/2006/picture">
+                <pic:pic xmlns:pic="http://schemas.openxmlformats.org/drawingml/2006/picture">
+                  <pic:nvPicPr>
+                    <pic:cNvPr id="12" name="05 - PayPal-Zahlungsseite.png"/>
+                    <pic:cNvPicPr/>
+                  </pic:nvPicPr>
+                  <pic:blipFill>
+                    <a:blip r:embed="rId19">
+                      <a:extLst>
+                        <a:ext uri="{28A0092B-C50C-407E-A947-70E740481C1C}">
+                          <a14:useLocalDpi xmlns:a14="http://schemas.microsoft.com/office/drawing/2010/main" val="0"/>
+                        </a:ext>
+                      </a:extLst>
+                    </a:blip>
+                    <a:stretch>
+                      <a:fillRect/>
+                    </a:stretch>
+                  </pic:blipFill>
+                  <pic:spPr>
+                    <a:xfrm>
+                      <a:off x="0" y="0"/>
+                      <a:ext cx="5666400" cy="4032000"/>
+                    </a:xfrm>
+                    <a:prstGeom prst="rect">
+                      <a:avLst/>
+                    </a:prstGeom>
+                  </pic:spPr>
+                </pic:pic>
+              </a:graphicData>
+            </a:graphic>
+            <wp14:sizeRelH relativeFrom="page">
+              <wp14:pctWidth>0</wp14:pctWidth>
+            </wp14:sizeRelH>
+            <wp14:sizeRelV relativeFrom="page">
+              <wp14:pctHeight>0</wp14:pctHeight>
+            </wp14:sizeRelV>
+          </wp:anchor>
+        </w:drawing>
+      </w:r>
+      <w:r>
+        <w:rPr>
+          <w:noProof/>
+        </w:rPr>
         <mc:AlternateContent>
           <mc:Choice Requires="wps">
             <w:drawing>
-              <wp:anchor distT="0" distB="0" distL="114300" distR="114300" simplePos="0" relativeHeight="251670528" behindDoc="0" locked="0" layoutInCell="1" allowOverlap="1" wp14:anchorId="3C8B8A17" wp14:editId="2F3366FE">
+              <wp:anchor distT="0" distB="0" distL="114300" distR="114300" simplePos="0" relativeHeight="251670528" behindDoc="0" locked="0" layoutInCell="1" allowOverlap="1" wp14:anchorId="3C8B8A17" wp14:editId="317E9D5C">
                 <wp:simplePos x="0" y="0"/>
                 <wp:positionH relativeFrom="margin">
                   <wp:align>right</wp:align>
@@ -7029,66 +7072,6 @@
         </mc:AlternateContent>
       </w:r>
       <w:r>
-        <w:rPr>
-          <w:noProof/>
-        </w:rPr>
-        <w:drawing>
-          <wp:anchor distT="0" distB="0" distL="114300" distR="114300" simplePos="0" relativeHeight="251664384" behindDoc="0" locked="0" layoutInCell="1" allowOverlap="1" wp14:anchorId="03BEC582" wp14:editId="537B374B">
-            <wp:simplePos x="0" y="0"/>
-            <wp:positionH relativeFrom="margin">
-              <wp:align>left</wp:align>
-            </wp:positionH>
-            <wp:positionV relativeFrom="paragraph">
-              <wp:posOffset>824230</wp:posOffset>
-            </wp:positionV>
-            <wp:extent cx="5666400" cy="4032000"/>
-            <wp:effectExtent l="0" t="0" r="0" b="6985"/>
-            <wp:wrapTopAndBottom/>
-            <wp:docPr id="12" name="Grafik 12"/>
-            <wp:cNvGraphicFramePr>
-              <a:graphicFrameLocks xmlns:a="http://schemas.openxmlformats.org/drawingml/2006/main" noChangeAspect="1"/>
-            </wp:cNvGraphicFramePr>
-            <a:graphic xmlns:a="http://schemas.openxmlformats.org/drawingml/2006/main">
-              <a:graphicData uri="http://schemas.openxmlformats.org/drawingml/2006/picture">
-                <pic:pic xmlns:pic="http://schemas.openxmlformats.org/drawingml/2006/picture">
-                  <pic:nvPicPr>
-                    <pic:cNvPr id="12" name="05 - PayPal-Zahlungsseite.png"/>
-                    <pic:cNvPicPr/>
-                  </pic:nvPicPr>
-                  <pic:blipFill>
-                    <a:blip r:embed="rId19">
-                      <a:extLst>
-                        <a:ext uri="{28A0092B-C50C-407E-A947-70E740481C1C}">
-                          <a14:useLocalDpi xmlns:a14="http://schemas.microsoft.com/office/drawing/2010/main" val="0"/>
-                        </a:ext>
-                      </a:extLst>
-                    </a:blip>
-                    <a:stretch>
-                      <a:fillRect/>
-                    </a:stretch>
-                  </pic:blipFill>
-                  <pic:spPr>
-                    <a:xfrm>
-                      <a:off x="0" y="0"/>
-                      <a:ext cx="5666400" cy="4032000"/>
-                    </a:xfrm>
-                    <a:prstGeom prst="rect">
-                      <a:avLst/>
-                    </a:prstGeom>
-                  </pic:spPr>
-                </pic:pic>
-              </a:graphicData>
-            </a:graphic>
-            <wp14:sizeRelH relativeFrom="page">
-              <wp14:pctWidth>0</wp14:pctWidth>
-            </wp14:sizeRelH>
-            <wp14:sizeRelV relativeFrom="page">
-              <wp14:pctHeight>0</wp14:pctHeight>
-            </wp14:sizeRelV>
-          </wp:anchor>
-        </w:drawing>
-      </w:r>
-      <w:r>
         <w:t>D</w:t>
       </w:r>
       <w:r>
@@ -7113,7 +7096,22 @@
         <w:softHyphen/>
       </w:r>
       <w:r>
-        <w:t>scheidung werden die Artikel der Bestellung auf der PayPal-Zahlungsseite angezeigt. Der Kunde kann sich nun an sein PayPal-Konto anmelden oder ein neues erstellen. Nach Bestätigung der Zahlung wird der Kunde zurück zum Shop geleitet.</w:t>
+        <w:t xml:space="preserve">scheidung werden die Artikel der Bestellung auf der PayPal-Zahlungsseite angezeigt. </w:t>
+      </w:r>
+      <w:r>
+        <w:rPr>
+          <w:color w:val="1F497D" w:themeColor="text2"/>
+        </w:rPr>
+        <w:t>Hinweis</w:t>
+      </w:r>
+      <w:r>
+        <w:t>: Befinden Sich Artikel in nicht ganzzahliger Menge (z.B. 1,5) im Warenkorb, wird der Warenkorb niemals in PayPal angezeigt, auch wenn diese Option im Bestellprozess aktiviert wurde.</w:t>
+      </w:r>
+    </w:p>
+    <w:p/>
+    <w:p>
+      <w:r>
+        <w:t>Der Kunde kann sich nun an sein PayPal-Konto anmelden oder ein neues erstellen. Nach Bestätigung der Zahlung wird der Kunde zurück zum Shop geleitet.</w:t>
       </w:r>
     </w:p>
     <w:p>
@@ -7199,7 +7197,7 @@
         <w:pStyle w:val="berschrift2"/>
         <w:ind w:hanging="1997"/>
       </w:pPr>
-      <w:bookmarkStart w:id="87" w:name="_Toc372729325"/>
+      <w:bookmarkStart w:id="87" w:name="_Toc399149050"/>
       <w:r>
         <w:lastRenderedPageBreak/>
         <w:t>PayPal bei der Bestellung</w:t>
@@ -7747,7 +7745,7 @@
           <w:lang w:val="de-DE"/>
         </w:rPr>
       </w:pPr>
-      <w:bookmarkStart w:id="88" w:name="_Toc372729326"/>
+      <w:bookmarkStart w:id="88" w:name="_Toc399149051"/>
       <w:r>
         <w:rPr>
           <w:lang w:val="de-DE"/>
@@ -7767,7 +7765,7 @@
           <w:lang w:val="de-DE"/>
         </w:rPr>
       </w:pPr>
-      <w:bookmarkStart w:id="89" w:name="_Toc372729327"/>
+      <w:bookmarkStart w:id="89" w:name="_Toc399149052"/>
       <w:r>
         <w:rPr>
           <w:lang w:val="de-DE"/>
@@ -7952,13 +7950,16 @@
                             <w:t xml:space="preserve">Version: </w:t>
                           </w:r>
                           <w:r>
-                            <w:t>3.1</w:t>
+                            <w:t>3.</w:t>
+                          </w:r>
+                          <w:r>
+                            <w:t>2</w:t>
                           </w:r>
                           <w:r>
                             <w:t>.</w:t>
                           </w:r>
                           <w:r>
-                            <w:t>1</w:t>
+                            <w:t>0</w:t>
                           </w:r>
                         </w:p>
                         <w:p>
@@ -8077,13 +8078,16 @@
                       <w:t xml:space="preserve">Version: </w:t>
                     </w:r>
                     <w:r>
-                      <w:t>3.1</w:t>
+                      <w:t>3.</w:t>
+                    </w:r>
+                    <w:r>
+                      <w:t>2</w:t>
                     </w:r>
                     <w:r>
                       <w:t>.</w:t>
                     </w:r>
                     <w:r>
-                      <w:t>1</w:t>
+                      <w:t>0</w:t>
                     </w:r>
                   </w:p>
                   <w:p>
@@ -8300,7 +8304,11 @@
         </mc:Choice>
         <mc:Fallback>
           <w:pict>
-            <v:shape w14:anchorId="102253F1" id="Text Box 21" o:spid="_x0000_s1033" type="#_x0000_t202" style="position:absolute;left:0;text-align:left;margin-left:435.75pt;margin-top:-30.4pt;width:29.2pt;height:33.5pt;z-index:251658752;visibility:visible;mso-wrap-style:none;mso-width-percent:0;mso-height-percent:0;mso-wrap-distance-left:9pt;mso-wrap-distance-top:0;mso-wrap-distance-right:9pt;mso-wrap-distance-bottom:0;mso-position-horizontal:absolute;mso-position-horizontal-relative:text;mso-position-vertical:absolute;mso-position-vertical-relative:text;mso-width-percent:0;mso-height-percent:0;mso-width-relative:page;mso-height-relative:page;v-text-anchor:top" o:gfxdata="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" filled="f" stroked="f">
+            <v:shapetype w14:anchorId="102253F1" id="_x0000_t202" coordsize="21600,21600" o:spt="202" path="m,l,21600r21600,l21600,xe">
+              <v:stroke joinstyle="miter"/>
+              <v:path gradientshapeok="t" o:connecttype="rect"/>
+            </v:shapetype>
+            <v:shape id="Text Box 21" o:spid="_x0000_s1033" type="#_x0000_t202" style="position:absolute;left:0;text-align:left;margin-left:435.75pt;margin-top:-30.4pt;width:29.2pt;height:33.5pt;z-index:251658752;visibility:visible;mso-wrap-style:none;mso-width-percent:0;mso-height-percent:0;mso-wrap-distance-left:9pt;mso-wrap-distance-top:0;mso-wrap-distance-right:9pt;mso-wrap-distance-bottom:0;mso-position-horizontal:absolute;mso-position-horizontal-relative:text;mso-position-vertical:absolute;mso-position-vertical-relative:text;mso-width-percent:0;mso-height-percent:0;mso-width-relative:page;mso-height-relative:page;v-text-anchor:top" o:gfxdata="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" filled="f" stroked="f">
               <v:textbox>
                 <w:txbxContent>
                   <w:p>
@@ -8375,7 +8383,7 @@
         <wp:inline distT="0" distB="0" distL="0" distR="0" wp14:anchorId="0FFAFC27" wp14:editId="2AA80F1A">
           <wp:extent cx="7696200" cy="295275"/>
           <wp:effectExtent l="19050" t="0" r="0" b="0"/>
-          <wp:docPr id="34" name="Bild 18" descr="footer"/>
+          <wp:docPr id="30" name="Bild 18" descr="footer"/>
           <wp:cNvGraphicFramePr>
             <a:graphicFrameLocks xmlns:a="http://schemas.openxmlformats.org/drawingml/2006/main" noChangeAspect="1"/>
           </wp:cNvGraphicFramePr>
@@ -8510,13 +8518,13 @@
                             <w:t>Version: 3.</w:t>
                           </w:r>
                           <w:r>
-                            <w:t>1</w:t>
+                            <w:t>2</w:t>
                           </w:r>
                           <w:r>
                             <w:t>.</w:t>
                           </w:r>
                           <w:r>
-                            <w:t>1</w:t>
+                            <w:t>0</w:t>
                           </w:r>
                         </w:p>
                         <w:p>
@@ -8575,13 +8583,13 @@
                       <w:t>Version: 3.</w:t>
                     </w:r>
                     <w:r>
-                      <w:t>1</w:t>
+                      <w:t>2</w:t>
                     </w:r>
                     <w:r>
                       <w:t>.</w:t>
                     </w:r>
                     <w:r>
-                      <w:t>1</w:t>
+                      <w:t>0</w:t>
                     </w:r>
                   </w:p>
                   <w:p>
@@ -8611,7 +8619,7 @@
         <wp:inline distT="0" distB="0" distL="0" distR="0" wp14:anchorId="05F3396E" wp14:editId="5EEED5C0">
           <wp:extent cx="7591425" cy="295275"/>
           <wp:effectExtent l="19050" t="0" r="9525" b="0"/>
-          <wp:docPr id="36" name="Bild 20" descr="footer"/>
+          <wp:docPr id="32" name="Bild 20" descr="footer"/>
           <wp:cNvGraphicFramePr>
             <a:graphicFrameLocks xmlns:a="http://schemas.openxmlformats.org/drawingml/2006/main" noChangeAspect="1"/>
           </wp:cNvGraphicFramePr>
@@ -8804,7 +8812,7 @@
         <wp:inline distT="0" distB="0" distL="0" distR="0" wp14:anchorId="2EC58BC5" wp14:editId="6B8FE18D">
           <wp:extent cx="7600950" cy="1276350"/>
           <wp:effectExtent l="19050" t="0" r="0" b="0"/>
-          <wp:docPr id="33" name="Bild 17" descr="header"/>
+          <wp:docPr id="29" name="Bild 17" descr="header"/>
           <wp:cNvGraphicFramePr>
             <a:graphicFrameLocks xmlns:a="http://schemas.openxmlformats.org/drawingml/2006/main" noChangeAspect="1"/>
           </wp:cNvGraphicFramePr>
@@ -8982,7 +8990,7 @@
         <wp:inline distT="0" distB="0" distL="0" distR="0" wp14:anchorId="2F03C6E4" wp14:editId="3EF1E2B5">
           <wp:extent cx="7600950" cy="1276350"/>
           <wp:effectExtent l="19050" t="0" r="0" b="0"/>
-          <wp:docPr id="35" name="Bild 19" descr="header"/>
+          <wp:docPr id="31" name="Bild 19" descr="header"/>
           <wp:cNvGraphicFramePr>
             <a:graphicFrameLocks xmlns:a="http://schemas.openxmlformats.org/drawingml/2006/main" noChangeAspect="1"/>
           </wp:cNvGraphicFramePr>
@@ -14589,7 +14597,7 @@
 </file>
 
 <file path=customXml/itemProps1.xml><?xml version="1.0" encoding="utf-8"?>
-<ds:datastoreItem xmlns:ds="http://schemas.openxmlformats.org/officeDocument/2006/customXml" ds:itemID="{8A84B447-CB1B-44D4-9E06-06F2B6681A26}">
+<ds:datastoreItem xmlns:ds="http://schemas.openxmlformats.org/officeDocument/2006/customXml" ds:itemID="{7734E230-81BF-4E67-9723-FE14BB545810}">
   <ds:schemaRefs>
     <ds:schemaRef ds:uri="http://schemas.openxmlformats.org/officeDocument/2006/bibliography"/>
   </ds:schemaRefs>

</xml_diff>

<commit_message>
Updated user manuals for PayPal 3.2.0
</commit_message>
<xml_diff>
--- a/documentation/UserManual_de.docx
+++ b/documentation/UserManual_de.docx
@@ -21,6 +21,13 @@
           <w:lang w:val="de-DE"/>
         </w:rPr>
         <w:br/>
+      </w:r>
+      <w:bookmarkStart w:id="1" w:name="_GoBack"/>
+      <w:bookmarkEnd w:id="1"/>
+      <w:r>
+        <w:rPr>
+          <w:lang w:val="de-DE"/>
+        </w:rPr>
         <w:t>Dokumentation</w:t>
       </w:r>
     </w:p>
@@ -88,9 +95,9 @@
           <w:lang w:val="de-DE"/>
         </w:rPr>
       </w:pPr>
-      <w:bookmarkStart w:id="1" w:name="_Toc165112072"/>
-      <w:bookmarkStart w:id="2" w:name="_Toc185061112"/>
-      <w:bookmarkStart w:id="3" w:name="_Toc372729298"/>
+      <w:bookmarkStart w:id="2" w:name="_Toc165112072"/>
+      <w:bookmarkStart w:id="3" w:name="_Toc185061112"/>
+      <w:bookmarkStart w:id="4" w:name="_Toc399149023"/>
       <w:r>
         <w:rPr>
           <w:lang w:val="de-DE"/>
@@ -99,9 +106,9 @@
         <w:t>Copyright</w:t>
       </w:r>
       <w:bookmarkEnd w:id="0"/>
-      <w:bookmarkEnd w:id="1"/>
       <w:bookmarkEnd w:id="2"/>
       <w:bookmarkEnd w:id="3"/>
+      <w:bookmarkEnd w:id="4"/>
     </w:p>
     <w:p>
       <w:r>
@@ -120,7 +127,7 @@
         <w:rPr>
           <w:noProof/>
         </w:rPr>
-        <w:t>2013</w:t>
+        <w:t>2014</w:t>
       </w:r>
       <w:r>
         <w:rPr>
@@ -231,14 +238,14 @@
           <w:lang w:val="de-DE"/>
         </w:rPr>
       </w:pPr>
-      <w:bookmarkStart w:id="4" w:name="_Toc372729299"/>
+      <w:bookmarkStart w:id="5" w:name="_Toc399149024"/>
       <w:r>
         <w:rPr>
           <w:lang w:val="de-DE"/>
         </w:rPr>
         <w:t>Lizenz</w:t>
       </w:r>
-      <w:bookmarkEnd w:id="4"/>
+      <w:bookmarkEnd w:id="5"/>
     </w:p>
     <w:p>
       <w:r>
@@ -307,17 +314,17 @@
           <w:lang w:val="de-DE"/>
         </w:rPr>
       </w:pPr>
-      <w:bookmarkStart w:id="5" w:name="_Toc158887472"/>
-      <w:bookmarkStart w:id="6" w:name="_Toc165112073"/>
-      <w:bookmarkStart w:id="7" w:name="_Toc185061113"/>
-      <w:bookmarkStart w:id="8" w:name="_Toc189641415"/>
-      <w:bookmarkStart w:id="9" w:name="_Toc223771708"/>
-      <w:bookmarkStart w:id="10" w:name="_Toc223935712"/>
-      <w:bookmarkStart w:id="11" w:name="_Toc230412497"/>
-      <w:bookmarkStart w:id="12" w:name="_Toc158887473"/>
-      <w:bookmarkStart w:id="13" w:name="_Toc165112074"/>
-      <w:bookmarkStart w:id="14" w:name="_Toc185061114"/>
-      <w:bookmarkStart w:id="15" w:name="_Toc372729300"/>
+      <w:bookmarkStart w:id="6" w:name="_Toc158887472"/>
+      <w:bookmarkStart w:id="7" w:name="_Toc165112073"/>
+      <w:bookmarkStart w:id="8" w:name="_Toc185061113"/>
+      <w:bookmarkStart w:id="9" w:name="_Toc189641415"/>
+      <w:bookmarkStart w:id="10" w:name="_Toc223771708"/>
+      <w:bookmarkStart w:id="11" w:name="_Toc223935712"/>
+      <w:bookmarkStart w:id="12" w:name="_Toc230412497"/>
+      <w:bookmarkStart w:id="13" w:name="_Toc399149025"/>
+      <w:bookmarkStart w:id="14" w:name="_Toc158887473"/>
+      <w:bookmarkStart w:id="15" w:name="_Toc165112074"/>
+      <w:bookmarkStart w:id="16" w:name="_Toc185061114"/>
       <w:r>
         <w:rPr>
           <w:lang w:val="de-DE"/>
@@ -325,14 +332,14 @@
         <w:lastRenderedPageBreak/>
         <w:t>Konventionen</w:t>
       </w:r>
-      <w:bookmarkEnd w:id="5"/>
       <w:bookmarkEnd w:id="6"/>
       <w:bookmarkEnd w:id="7"/>
       <w:bookmarkEnd w:id="8"/>
       <w:bookmarkEnd w:id="9"/>
       <w:bookmarkEnd w:id="10"/>
       <w:bookmarkEnd w:id="11"/>
-      <w:bookmarkEnd w:id="15"/>
+      <w:bookmarkEnd w:id="12"/>
+      <w:bookmarkEnd w:id="13"/>
     </w:p>
     <w:p>
       <w:r>
@@ -402,17 +409,17 @@
           <w:lang w:val="de-DE"/>
         </w:rPr>
       </w:pPr>
-      <w:bookmarkStart w:id="16" w:name="_Toc372729301"/>
+      <w:bookmarkStart w:id="17" w:name="_Toc399149026"/>
       <w:r>
         <w:rPr>
           <w:lang w:val="de-DE"/>
         </w:rPr>
         <w:t>Impressum</w:t>
       </w:r>
-      <w:bookmarkEnd w:id="12"/>
-      <w:bookmarkEnd w:id="13"/>
       <w:bookmarkEnd w:id="14"/>
+      <w:bookmarkEnd w:id="15"/>
       <w:bookmarkEnd w:id="16"/>
+      <w:bookmarkEnd w:id="17"/>
     </w:p>
     <w:p>
       <w:r>
@@ -488,11 +495,11 @@
         </w:rPr>
         <w:br w:type="page"/>
       </w:r>
-      <w:bookmarkStart w:id="17" w:name="_Toc158887474"/>
-      <w:bookmarkStart w:id="18" w:name="_Toc165112075"/>
-      <w:bookmarkStart w:id="19" w:name="_Toc185061115"/>
-      <w:bookmarkStart w:id="20" w:name="_Toc189641417"/>
-      <w:bookmarkStart w:id="21" w:name="_Toc372729302"/>
+      <w:bookmarkStart w:id="18" w:name="_Toc158887474"/>
+      <w:bookmarkStart w:id="19" w:name="_Toc165112075"/>
+      <w:bookmarkStart w:id="20" w:name="_Toc185061115"/>
+      <w:bookmarkStart w:id="21" w:name="_Toc189641417"/>
+      <w:bookmarkStart w:id="22" w:name="_Toc399149027"/>
       <w:r>
         <w:rPr>
           <w:lang w:val="de-DE"/>
@@ -500,20 +507,18 @@
         <w:lastRenderedPageBreak/>
         <w:t>Inhalts</w:t>
       </w:r>
-      <w:bookmarkEnd w:id="17"/>
       <w:bookmarkEnd w:id="18"/>
+      <w:bookmarkEnd w:id="19"/>
       <w:r>
         <w:rPr>
           <w:lang w:val="de-DE"/>
         </w:rPr>
         <w:t>verzeichnis</w:t>
       </w:r>
-      <w:bookmarkEnd w:id="19"/>
       <w:bookmarkEnd w:id="20"/>
       <w:bookmarkEnd w:id="21"/>
-    </w:p>
-    <w:bookmarkStart w:id="22" w:name="_GoBack"/>
-    <w:bookmarkEnd w:id="22"/>
+      <w:bookmarkEnd w:id="22"/>
+    </w:p>
     <w:p>
       <w:pPr>
         <w:pStyle w:val="Verzeichnis1"/>
@@ -557,7 +562,7 @@
         </w:rPr>
         <w:fldChar w:fldCharType="separate"/>
       </w:r>
-      <w:hyperlink w:anchor="_Toc372729298" w:history="1">
+      <w:hyperlink w:anchor="_Toc399149023" w:history="1">
         <w:r>
           <w:rPr>
             <w:rStyle w:val="Hyperlink"/>
@@ -584,7 +589,7 @@
             <w:noProof/>
             <w:webHidden/>
           </w:rPr>
-          <w:instrText xml:space="preserve"> PAGEREF _Toc372729298 \h </w:instrText>
+          <w:instrText xml:space="preserve"> PAGEREF _Toc399149023 \h </w:instrText>
         </w:r>
         <w:r>
           <w:rPr>
@@ -625,7 +630,7 @@
           <w:szCs w:val="22"/>
         </w:rPr>
       </w:pPr>
-      <w:hyperlink w:anchor="_Toc372729299" w:history="1">
+      <w:hyperlink w:anchor="_Toc399149024" w:history="1">
         <w:r>
           <w:rPr>
             <w:rStyle w:val="Hyperlink"/>
@@ -652,7 +657,7 @@
             <w:noProof/>
             <w:webHidden/>
           </w:rPr>
-          <w:instrText xml:space="preserve"> PAGEREF _Toc372729299 \h </w:instrText>
+          <w:instrText xml:space="preserve"> PAGEREF _Toc399149024 \h </w:instrText>
         </w:r>
         <w:r>
           <w:rPr>
@@ -693,7 +698,7 @@
           <w:szCs w:val="22"/>
         </w:rPr>
       </w:pPr>
-      <w:hyperlink w:anchor="_Toc372729300" w:history="1">
+      <w:hyperlink w:anchor="_Toc399149025" w:history="1">
         <w:r>
           <w:rPr>
             <w:rStyle w:val="Hyperlink"/>
@@ -720,7 +725,7 @@
             <w:noProof/>
             <w:webHidden/>
           </w:rPr>
-          <w:instrText xml:space="preserve"> PAGEREF _Toc372729300 \h </w:instrText>
+          <w:instrText xml:space="preserve"> PAGEREF _Toc399149025 \h </w:instrText>
         </w:r>
         <w:r>
           <w:rPr>
@@ -761,7 +766,7 @@
           <w:szCs w:val="22"/>
         </w:rPr>
       </w:pPr>
-      <w:hyperlink w:anchor="_Toc372729301" w:history="1">
+      <w:hyperlink w:anchor="_Toc399149026" w:history="1">
         <w:r>
           <w:rPr>
             <w:rStyle w:val="Hyperlink"/>
@@ -788,7 +793,7 @@
             <w:noProof/>
             <w:webHidden/>
           </w:rPr>
-          <w:instrText xml:space="preserve"> PAGEREF _Toc372729301 \h </w:instrText>
+          <w:instrText xml:space="preserve"> PAGEREF _Toc399149026 \h </w:instrText>
         </w:r>
         <w:r>
           <w:rPr>
@@ -829,7 +834,7 @@
           <w:szCs w:val="22"/>
         </w:rPr>
       </w:pPr>
-      <w:hyperlink w:anchor="_Toc372729302" w:history="1">
+      <w:hyperlink w:anchor="_Toc399149027" w:history="1">
         <w:r>
           <w:rPr>
             <w:rStyle w:val="Hyperlink"/>
@@ -856,7 +861,7 @@
             <w:noProof/>
             <w:webHidden/>
           </w:rPr>
-          <w:instrText xml:space="preserve"> PAGEREF _Toc372729302 \h </w:instrText>
+          <w:instrText xml:space="preserve"> PAGEREF _Toc399149027 \h </w:instrText>
         </w:r>
         <w:r>
           <w:rPr>
@@ -900,7 +905,7 @@
           <w:szCs w:val="22"/>
         </w:rPr>
       </w:pPr>
-      <w:hyperlink w:anchor="_Toc372729303" w:history="1">
+      <w:hyperlink w:anchor="_Toc399149028" w:history="1">
         <w:r>
           <w:rPr>
             <w:rStyle w:val="Hyperlink"/>
@@ -943,7 +948,7 @@
             <w:noProof/>
             <w:webHidden/>
           </w:rPr>
-          <w:instrText xml:space="preserve"> PAGEREF _Toc372729303 \h </w:instrText>
+          <w:instrText xml:space="preserve"> PAGEREF _Toc399149028 \h </w:instrText>
         </w:r>
         <w:r>
           <w:rPr>
@@ -987,7 +992,7 @@
           <w:szCs w:val="22"/>
         </w:rPr>
       </w:pPr>
-      <w:hyperlink w:anchor="_Toc372729304" w:history="1">
+      <w:hyperlink w:anchor="_Toc399149029" w:history="1">
         <w:r>
           <w:rPr>
             <w:rStyle w:val="Hyperlink"/>
@@ -1030,7 +1035,7 @@
             <w:noProof/>
             <w:webHidden/>
           </w:rPr>
-          <w:instrText xml:space="preserve"> PAGEREF _Toc372729304 \h </w:instrText>
+          <w:instrText xml:space="preserve"> PAGEREF _Toc399149029 \h </w:instrText>
         </w:r>
         <w:r>
           <w:rPr>
@@ -1074,7 +1079,7 @@
           <w:szCs w:val="22"/>
         </w:rPr>
       </w:pPr>
-      <w:hyperlink w:anchor="_Toc372729305" w:history="1">
+      <w:hyperlink w:anchor="_Toc399149030" w:history="1">
         <w:r>
           <w:rPr>
             <w:rStyle w:val="Hyperlink"/>
@@ -1117,7 +1122,7 @@
             <w:noProof/>
             <w:webHidden/>
           </w:rPr>
-          <w:instrText xml:space="preserve"> PAGEREF _Toc372729305 \h </w:instrText>
+          <w:instrText xml:space="preserve"> PAGEREF _Toc399149030 \h </w:instrText>
         </w:r>
         <w:r>
           <w:rPr>
@@ -1158,7 +1163,7 @@
           <w:szCs w:val="22"/>
         </w:rPr>
       </w:pPr>
-      <w:hyperlink w:anchor="_Toc372729306" w:history="1">
+      <w:hyperlink w:anchor="_Toc399149031" w:history="1">
         <w:r>
           <w:rPr>
             <w:rStyle w:val="Hyperlink"/>
@@ -1201,7 +1206,7 @@
             <w:noProof/>
             <w:webHidden/>
           </w:rPr>
-          <w:instrText xml:space="preserve"> PAGEREF _Toc372729306 \h </w:instrText>
+          <w:instrText xml:space="preserve"> PAGEREF _Toc399149031 \h </w:instrText>
         </w:r>
         <w:r>
           <w:rPr>
@@ -1246,7 +1251,7 @@
           <w:szCs w:val="22"/>
         </w:rPr>
       </w:pPr>
-      <w:hyperlink w:anchor="_Toc372729307" w:history="1">
+      <w:hyperlink w:anchor="_Toc399149032" w:history="1">
         <w:r>
           <w:rPr>
             <w:rStyle w:val="Hyperlink"/>
@@ -1289,7 +1294,7 @@
             <w:noProof/>
             <w:webHidden/>
           </w:rPr>
-          <w:instrText xml:space="preserve"> PAGEREF _Toc372729307 \h </w:instrText>
+          <w:instrText xml:space="preserve"> PAGEREF _Toc399149032 \h </w:instrText>
         </w:r>
         <w:r>
           <w:rPr>
@@ -1334,7 +1339,7 @@
           <w:szCs w:val="22"/>
         </w:rPr>
       </w:pPr>
-      <w:hyperlink w:anchor="_Toc372729308" w:history="1">
+      <w:hyperlink w:anchor="_Toc399149033" w:history="1">
         <w:r>
           <w:rPr>
             <w:rStyle w:val="Hyperlink"/>
@@ -1377,7 +1382,7 @@
             <w:noProof/>
             <w:webHidden/>
           </w:rPr>
-          <w:instrText xml:space="preserve"> PAGEREF _Toc372729308 \h </w:instrText>
+          <w:instrText xml:space="preserve"> PAGEREF _Toc399149033 \h </w:instrText>
         </w:r>
         <w:r>
           <w:rPr>
@@ -1418,7 +1423,7 @@
           <w:szCs w:val="22"/>
         </w:rPr>
       </w:pPr>
-      <w:hyperlink w:anchor="_Toc372729309" w:history="1">
+      <w:hyperlink w:anchor="_Toc399149034" w:history="1">
         <w:r>
           <w:rPr>
             <w:rStyle w:val="Hyperlink"/>
@@ -1461,7 +1466,7 @@
             <w:noProof/>
             <w:webHidden/>
           </w:rPr>
-          <w:instrText xml:space="preserve"> PAGEREF _Toc372729309 \h </w:instrText>
+          <w:instrText xml:space="preserve"> PAGEREF _Toc399149034 \h </w:instrText>
         </w:r>
         <w:r>
           <w:rPr>
@@ -1502,7 +1507,7 @@
           <w:szCs w:val="22"/>
         </w:rPr>
       </w:pPr>
-      <w:hyperlink w:anchor="_Toc372729310" w:history="1">
+      <w:hyperlink w:anchor="_Toc399149035" w:history="1">
         <w:r>
           <w:rPr>
             <w:rStyle w:val="Hyperlink"/>
@@ -1545,7 +1550,7 @@
             <w:noProof/>
             <w:webHidden/>
           </w:rPr>
-          <w:instrText xml:space="preserve"> PAGEREF _Toc372729310 \h </w:instrText>
+          <w:instrText xml:space="preserve"> PAGEREF _Toc399149035 \h </w:instrText>
         </w:r>
         <w:r>
           <w:rPr>
@@ -1586,7 +1591,7 @@
           <w:szCs w:val="22"/>
         </w:rPr>
       </w:pPr>
-      <w:hyperlink w:anchor="_Toc372729311" w:history="1">
+      <w:hyperlink w:anchor="_Toc399149036" w:history="1">
         <w:r>
           <w:rPr>
             <w:rStyle w:val="Hyperlink"/>
@@ -1629,7 +1634,7 @@
             <w:noProof/>
             <w:webHidden/>
           </w:rPr>
-          <w:instrText xml:space="preserve"> PAGEREF _Toc372729311 \h </w:instrText>
+          <w:instrText xml:space="preserve"> PAGEREF _Toc399149036 \h </w:instrText>
         </w:r>
         <w:r>
           <w:rPr>
@@ -1670,7 +1675,7 @@
           <w:szCs w:val="22"/>
         </w:rPr>
       </w:pPr>
-      <w:hyperlink w:anchor="_Toc372729312" w:history="1">
+      <w:hyperlink w:anchor="_Toc399149037" w:history="1">
         <w:r>
           <w:rPr>
             <w:rStyle w:val="Hyperlink"/>
@@ -1713,7 +1718,7 @@
             <w:noProof/>
             <w:webHidden/>
           </w:rPr>
-          <w:instrText xml:space="preserve"> PAGEREF _Toc372729312 \h </w:instrText>
+          <w:instrText xml:space="preserve"> PAGEREF _Toc399149037 \h </w:instrText>
         </w:r>
         <w:r>
           <w:rPr>
@@ -1754,7 +1759,7 @@
           <w:szCs w:val="22"/>
         </w:rPr>
       </w:pPr>
-      <w:hyperlink w:anchor="_Toc372729313" w:history="1">
+      <w:hyperlink w:anchor="_Toc399149038" w:history="1">
         <w:r>
           <w:rPr>
             <w:rStyle w:val="Hyperlink"/>
@@ -1797,7 +1802,7 @@
             <w:noProof/>
             <w:webHidden/>
           </w:rPr>
-          <w:instrText xml:space="preserve"> PAGEREF _Toc372729313 \h </w:instrText>
+          <w:instrText xml:space="preserve"> PAGEREF _Toc399149038 \h </w:instrText>
         </w:r>
         <w:r>
           <w:rPr>
@@ -1841,7 +1846,7 @@
           <w:szCs w:val="22"/>
         </w:rPr>
       </w:pPr>
-      <w:hyperlink w:anchor="_Toc372729314" w:history="1">
+      <w:hyperlink w:anchor="_Toc399149039" w:history="1">
         <w:r>
           <w:rPr>
             <w:rStyle w:val="Hyperlink"/>
@@ -1884,7 +1889,7 @@
             <w:noProof/>
             <w:webHidden/>
           </w:rPr>
-          <w:instrText xml:space="preserve"> PAGEREF _Toc372729314 \h </w:instrText>
+          <w:instrText xml:space="preserve"> PAGEREF _Toc399149039 \h </w:instrText>
         </w:r>
         <w:r>
           <w:rPr>
@@ -1925,7 +1930,7 @@
           <w:szCs w:val="22"/>
         </w:rPr>
       </w:pPr>
-      <w:hyperlink w:anchor="_Toc372729315" w:history="1">
+      <w:hyperlink w:anchor="_Toc399149040" w:history="1">
         <w:r>
           <w:rPr>
             <w:rStyle w:val="Hyperlink"/>
@@ -1968,7 +1973,7 @@
             <w:noProof/>
             <w:webHidden/>
           </w:rPr>
-          <w:instrText xml:space="preserve"> PAGEREF _Toc372729315 \h </w:instrText>
+          <w:instrText xml:space="preserve"> PAGEREF _Toc399149040 \h </w:instrText>
         </w:r>
         <w:r>
           <w:rPr>
@@ -2009,7 +2014,7 @@
           <w:szCs w:val="22"/>
         </w:rPr>
       </w:pPr>
-      <w:hyperlink w:anchor="_Toc372729316" w:history="1">
+      <w:hyperlink w:anchor="_Toc399149041" w:history="1">
         <w:r>
           <w:rPr>
             <w:rStyle w:val="Hyperlink"/>
@@ -2052,7 +2057,7 @@
             <w:noProof/>
             <w:webHidden/>
           </w:rPr>
-          <w:instrText xml:space="preserve"> PAGEREF _Toc372729316 \h </w:instrText>
+          <w:instrText xml:space="preserve"> PAGEREF _Toc399149041 \h </w:instrText>
         </w:r>
         <w:r>
           <w:rPr>
@@ -2097,7 +2102,7 @@
           <w:szCs w:val="22"/>
         </w:rPr>
       </w:pPr>
-      <w:hyperlink w:anchor="_Toc372729317" w:history="1">
+      <w:hyperlink w:anchor="_Toc399149042" w:history="1">
         <w:r>
           <w:rPr>
             <w:rStyle w:val="Hyperlink"/>
@@ -2140,7 +2145,7 @@
             <w:noProof/>
             <w:webHidden/>
           </w:rPr>
-          <w:instrText xml:space="preserve"> PAGEREF _Toc372729317 \h </w:instrText>
+          <w:instrText xml:space="preserve"> PAGEREF _Toc399149042 \h </w:instrText>
         </w:r>
         <w:r>
           <w:rPr>
@@ -2185,7 +2190,7 @@
           <w:szCs w:val="22"/>
         </w:rPr>
       </w:pPr>
-      <w:hyperlink w:anchor="_Toc372729318" w:history="1">
+      <w:hyperlink w:anchor="_Toc399149043" w:history="1">
         <w:r>
           <w:rPr>
             <w:rStyle w:val="Hyperlink"/>
@@ -2228,7 +2233,7 @@
             <w:noProof/>
             <w:webHidden/>
           </w:rPr>
-          <w:instrText xml:space="preserve"> PAGEREF _Toc372729318 \h </w:instrText>
+          <w:instrText xml:space="preserve"> PAGEREF _Toc399149043 \h </w:instrText>
         </w:r>
         <w:r>
           <w:rPr>
@@ -2273,7 +2278,7 @@
           <w:szCs w:val="22"/>
         </w:rPr>
       </w:pPr>
-      <w:hyperlink w:anchor="_Toc372729319" w:history="1">
+      <w:hyperlink w:anchor="_Toc399149044" w:history="1">
         <w:r>
           <w:rPr>
             <w:rStyle w:val="Hyperlink"/>
@@ -2316,7 +2321,7 @@
             <w:noProof/>
             <w:webHidden/>
           </w:rPr>
-          <w:instrText xml:space="preserve"> PAGEREF _Toc372729319 \h </w:instrText>
+          <w:instrText xml:space="preserve"> PAGEREF _Toc399149044 \h </w:instrText>
         </w:r>
         <w:r>
           <w:rPr>
@@ -2361,7 +2366,7 @@
           <w:szCs w:val="22"/>
         </w:rPr>
       </w:pPr>
-      <w:hyperlink w:anchor="_Toc372729320" w:history="1">
+      <w:hyperlink w:anchor="_Toc399149045" w:history="1">
         <w:r>
           <w:rPr>
             <w:rStyle w:val="Hyperlink"/>
@@ -2404,7 +2409,7 @@
             <w:noProof/>
             <w:webHidden/>
           </w:rPr>
-          <w:instrText xml:space="preserve"> PAGEREF _Toc372729320 \h </w:instrText>
+          <w:instrText xml:space="preserve"> PAGEREF _Toc399149045 \h </w:instrText>
         </w:r>
         <w:r>
           <w:rPr>
@@ -2449,7 +2454,7 @@
           <w:szCs w:val="22"/>
         </w:rPr>
       </w:pPr>
-      <w:hyperlink w:anchor="_Toc372729321" w:history="1">
+      <w:hyperlink w:anchor="_Toc399149046" w:history="1">
         <w:r>
           <w:rPr>
             <w:rStyle w:val="Hyperlink"/>
@@ -2492,7 +2497,7 @@
             <w:noProof/>
             <w:webHidden/>
           </w:rPr>
-          <w:instrText xml:space="preserve"> PAGEREF _Toc372729321 \h </w:instrText>
+          <w:instrText xml:space="preserve"> PAGEREF _Toc399149046 \h </w:instrText>
         </w:r>
         <w:r>
           <w:rPr>
@@ -2537,7 +2542,7 @@
           <w:szCs w:val="22"/>
         </w:rPr>
       </w:pPr>
-      <w:hyperlink w:anchor="_Toc372729322" w:history="1">
+      <w:hyperlink w:anchor="_Toc399149047" w:history="1">
         <w:r>
           <w:rPr>
             <w:rStyle w:val="Hyperlink"/>
@@ -2580,7 +2585,7 @@
             <w:noProof/>
             <w:webHidden/>
           </w:rPr>
-          <w:instrText xml:space="preserve"> PAGEREF _Toc372729322 \h </w:instrText>
+          <w:instrText xml:space="preserve"> PAGEREF _Toc399149047 \h </w:instrText>
         </w:r>
         <w:r>
           <w:rPr>
@@ -2624,7 +2629,7 @@
           <w:szCs w:val="22"/>
         </w:rPr>
       </w:pPr>
-      <w:hyperlink w:anchor="_Toc372729323" w:history="1">
+      <w:hyperlink w:anchor="_Toc399149048" w:history="1">
         <w:r>
           <w:rPr>
             <w:rStyle w:val="Hyperlink"/>
@@ -2667,7 +2672,7 @@
             <w:noProof/>
             <w:webHidden/>
           </w:rPr>
-          <w:instrText xml:space="preserve"> PAGEREF _Toc372729323 \h </w:instrText>
+          <w:instrText xml:space="preserve"> PAGEREF _Toc399149048 \h </w:instrText>
         </w:r>
         <w:r>
           <w:rPr>
@@ -2708,7 +2713,7 @@
           <w:szCs w:val="22"/>
         </w:rPr>
       </w:pPr>
-      <w:hyperlink w:anchor="_Toc372729324" w:history="1">
+      <w:hyperlink w:anchor="_Toc399149049" w:history="1">
         <w:r>
           <w:rPr>
             <w:rStyle w:val="Hyperlink"/>
@@ -2751,7 +2756,7 @@
             <w:noProof/>
             <w:webHidden/>
           </w:rPr>
-          <w:instrText xml:space="preserve"> PAGEREF _Toc372729324 \h </w:instrText>
+          <w:instrText xml:space="preserve"> PAGEREF _Toc399149049 \h </w:instrText>
         </w:r>
         <w:r>
           <w:rPr>
@@ -2792,7 +2797,7 @@
           <w:szCs w:val="22"/>
         </w:rPr>
       </w:pPr>
-      <w:hyperlink w:anchor="_Toc372729325" w:history="1">
+      <w:hyperlink w:anchor="_Toc399149050" w:history="1">
         <w:r>
           <w:rPr>
             <w:rStyle w:val="Hyperlink"/>
@@ -2835,7 +2840,7 @@
             <w:noProof/>
             <w:webHidden/>
           </w:rPr>
-          <w:instrText xml:space="preserve"> PAGEREF _Toc372729325 \h </w:instrText>
+          <w:instrText xml:space="preserve"> PAGEREF _Toc399149050 \h </w:instrText>
         </w:r>
         <w:r>
           <w:rPr>
@@ -2879,7 +2884,7 @@
           <w:szCs w:val="22"/>
         </w:rPr>
       </w:pPr>
-      <w:hyperlink w:anchor="_Toc372729326" w:history="1">
+      <w:hyperlink w:anchor="_Toc399149051" w:history="1">
         <w:r>
           <w:rPr>
             <w:rStyle w:val="Hyperlink"/>
@@ -2922,7 +2927,7 @@
             <w:noProof/>
             <w:webHidden/>
           </w:rPr>
-          <w:instrText xml:space="preserve"> PAGEREF _Toc372729326 \h </w:instrText>
+          <w:instrText xml:space="preserve"> PAGEREF _Toc399149051 \h </w:instrText>
         </w:r>
         <w:r>
           <w:rPr>
@@ -2963,7 +2968,7 @@
           <w:szCs w:val="22"/>
         </w:rPr>
       </w:pPr>
-      <w:hyperlink w:anchor="_Toc372729327" w:history="1">
+      <w:hyperlink w:anchor="_Toc399149052" w:history="1">
         <w:r>
           <w:rPr>
             <w:rStyle w:val="Hyperlink"/>
@@ -3006,7 +3011,7 @@
             <w:noProof/>
             <w:webHidden/>
           </w:rPr>
-          <w:instrText xml:space="preserve"> PAGEREF _Toc372729327 \h </w:instrText>
+          <w:instrText xml:space="preserve"> PAGEREF _Toc399149052 \h </w:instrText>
         </w:r>
         <w:r>
           <w:rPr>
@@ -3075,7 +3080,7 @@
           <w:lang w:val="de-DE"/>
         </w:rPr>
       </w:pPr>
-      <w:bookmarkStart w:id="23" w:name="_Toc372729303"/>
+      <w:bookmarkStart w:id="23" w:name="_Toc399149028"/>
       <w:r>
         <w:rPr>
           <w:lang w:val="de-DE"/>
@@ -3206,22 +3211,23 @@
         <w:t>n Deutschland vertrauen mehr als 12 Millionen Kunden PayPal als sicheres Zahlungsmittel im Internet.</w:t>
       </w:r>
     </w:p>
+    <w:p/>
     <w:p>
       <w:r>
         <w:rPr>
           <w:noProof/>
         </w:rPr>
         <w:drawing>
-          <wp:anchor distT="0" distB="0" distL="114300" distR="114300" simplePos="0" relativeHeight="251658240" behindDoc="0" locked="0" layoutInCell="1" allowOverlap="1" wp14:anchorId="2FD2D690" wp14:editId="6882192F">
+          <wp:anchor distT="0" distB="0" distL="114300" distR="114300" simplePos="0" relativeHeight="251658240" behindDoc="0" locked="0" layoutInCell="1" allowOverlap="1" wp14:anchorId="2FD2D690" wp14:editId="68472286">
             <wp:simplePos x="0" y="0"/>
             <wp:positionH relativeFrom="column">
-              <wp:posOffset>3671570</wp:posOffset>
+              <wp:posOffset>4262120</wp:posOffset>
             </wp:positionH>
             <wp:positionV relativeFrom="page">
-              <wp:posOffset>3171825</wp:posOffset>
+              <wp:posOffset>3303270</wp:posOffset>
             </wp:positionV>
-            <wp:extent cx="1543050" cy="771525"/>
-            <wp:effectExtent l="0" t="0" r="0" b="9525"/>
+            <wp:extent cx="1543050" cy="374015"/>
+            <wp:effectExtent l="0" t="0" r="0" b="6985"/>
             <wp:wrapNone/>
             <wp:docPr id="8" name="Grafik 8"/>
             <wp:cNvGraphicFramePr>
@@ -3235,7 +3241,7 @@
                     <pic:cNvPicPr/>
                   </pic:nvPicPr>
                   <pic:blipFill>
-                    <a:blip r:embed="rId13">
+                    <a:blip r:embed="rId13" cstate="print">
                       <a:extLst>
                         <a:ext uri="{28A0092B-C50C-407E-A947-70E740481C1C}">
                           <a14:useLocalDpi xmlns:a14="http://schemas.microsoft.com/office/drawing/2010/main" val="0"/>
@@ -3249,7 +3255,7 @@
                   <pic:spPr>
                     <a:xfrm>
                       <a:off x="0" y="0"/>
-                      <a:ext cx="1543050" cy="771525"/>
+                      <a:ext cx="1543050" cy="374015"/>
                     </a:xfrm>
                     <a:prstGeom prst="rect">
                       <a:avLst/>
@@ -3258,11 +3264,12 @@
                 </pic:pic>
               </a:graphicData>
             </a:graphic>
+            <wp14:sizeRelV relativeFrom="margin">
+              <wp14:pctHeight>0</wp14:pctHeight>
+            </wp14:sizeRelV>
           </wp:anchor>
         </w:drawing>
       </w:r>
-    </w:p>
-    <w:p>
       <w:r>
         <w:t>Titel</w:t>
       </w:r>
@@ -3289,13 +3296,13 @@
         <w:t>3.</w:t>
       </w:r>
       <w:r>
-        <w:t>1</w:t>
+        <w:t>2</w:t>
       </w:r>
       <w:r>
         <w:t>.</w:t>
       </w:r>
       <w:r>
-        <w:t>1</w:t>
+        <w:t>0</w:t>
       </w:r>
     </w:p>
     <w:p>
@@ -3692,7 +3699,7 @@
       <w:pPr>
         <w:pStyle w:val="berschrift1"/>
       </w:pPr>
-      <w:bookmarkStart w:id="24" w:name="_Toc372729304"/>
+      <w:bookmarkStart w:id="24" w:name="_Toc399149029"/>
       <w:r>
         <w:t>Systemvoraussetzung</w:t>
       </w:r>
@@ -3863,7 +3870,7 @@
       <w:pPr>
         <w:pStyle w:val="berschrift1"/>
       </w:pPr>
-      <w:bookmarkStart w:id="25" w:name="_Toc372729305"/>
+      <w:bookmarkStart w:id="25" w:name="_Toc399149030"/>
       <w:r>
         <w:t>Installation</w:t>
       </w:r>
@@ -3918,7 +3925,7 @@
         <w:t>4.</w:t>
       </w:r>
       <w:r>
-        <w:t>8</w:t>
+        <w:t>9</w:t>
       </w:r>
       <w:r>
         <w:t>.</w:t>
@@ -3930,7 +3937,7 @@
         <w:t>/5.</w:t>
       </w:r>
       <w:r>
-        <w:t>1</w:t>
+        <w:t>2</w:t>
       </w:r>
       <w:r>
         <w:t>.</w:t>
@@ -4046,7 +4053,7 @@
         <w:ind w:hanging="1997"/>
       </w:pPr>
       <w:bookmarkStart w:id="27" w:name="_Toc369536276"/>
-      <w:bookmarkStart w:id="28" w:name="_Toc372729306"/>
+      <w:bookmarkStart w:id="28" w:name="_Toc399149031"/>
       <w:r>
         <w:lastRenderedPageBreak/>
         <w:t>Vor</w:t>
@@ -4064,7 +4071,7 @@
       <w:pPr>
         <w:pStyle w:val="berschrift3"/>
       </w:pPr>
-      <w:bookmarkStart w:id="29" w:name="_Toc372729307"/>
+      <w:bookmarkStart w:id="29" w:name="_Toc399149032"/>
       <w:r>
         <w:t>Modul PayPal 2.1.*</w:t>
       </w:r>
@@ -4330,7 +4337,7 @@
       <w:pPr>
         <w:pStyle w:val="berschrift3"/>
       </w:pPr>
-      <w:bookmarkStart w:id="31" w:name="_Toc372729308"/>
+      <w:bookmarkStart w:id="31" w:name="_Toc399149033"/>
       <w:r>
         <w:t>Modul PayPal 3.*</w:t>
       </w:r>
@@ -4455,7 +4462,7 @@
       <w:bookmarkStart w:id="51" w:name="_Toc368047568"/>
       <w:bookmarkStart w:id="52" w:name="_Toc368048479"/>
       <w:bookmarkStart w:id="53" w:name="_Toc368386935"/>
-      <w:bookmarkStart w:id="54" w:name="_Toc372729309"/>
+      <w:bookmarkStart w:id="54" w:name="_Toc399149034"/>
       <w:bookmarkEnd w:id="32"/>
       <w:bookmarkEnd w:id="33"/>
       <w:bookmarkEnd w:id="34"/>
@@ -4521,7 +4528,7 @@
         <w:pStyle w:val="berschrift2"/>
         <w:ind w:hanging="1997"/>
       </w:pPr>
-      <w:bookmarkStart w:id="55" w:name="_Toc372729310"/>
+      <w:bookmarkStart w:id="55" w:name="_Toc399149035"/>
       <w:r>
         <w:t>Schreibrechte von /modules/</w:t>
       </w:r>
@@ -4616,7 +4623,7 @@
         <w:ind w:hanging="1997"/>
       </w:pPr>
       <w:bookmarkStart w:id="56" w:name="_Ref196626911"/>
-      <w:bookmarkStart w:id="57" w:name="_Toc372729311"/>
+      <w:bookmarkStart w:id="57" w:name="_Toc399149036"/>
       <w:r>
         <w:lastRenderedPageBreak/>
         <w:t xml:space="preserve">Templates </w:t>
@@ -4645,7 +4652,7 @@
           <w:bCs/>
           <w:iCs/>
         </w:rPr>
-        <w:t xml:space="preserve">  bef</w:t>
+        <w:t xml:space="preserve"> bef</w:t>
       </w:r>
       <w:r>
         <w:t>inden sich weitere Dateien, die für den Ein</w:t>
@@ -4823,7 +4830,7 @@
         <w:t xml:space="preserve">Die </w:t>
       </w:r>
       <w:r>
-        <w:t xml:space="preserve"> V</w:t>
+        <w:t>V</w:t>
       </w:r>
       <w:r>
         <w:t>erzeichnisse</w:t>
@@ -4832,31 +4839,7 @@
         <w:t xml:space="preserve"> mit der Template-Dokumentation </w:t>
       </w:r>
       <w:r>
-        <w:t>sind im Installationspaket nur vorhanden, wenn es auch Änderungen in den jeweiligen Templates und Dateien gab</w:t>
-      </w:r>
-      <w:r>
-        <w:t xml:space="preserve"> (keine Verzeichnisse </w:t>
-      </w:r>
-      <w:r>
-        <w:t xml:space="preserve">im Installationspaket von </w:t>
-      </w:r>
-      <w:r>
-        <w:t>PayPal 3.</w:t>
-      </w:r>
-      <w:r>
-        <w:t>1</w:t>
-      </w:r>
-      <w:r>
-        <w:t>.</w:t>
-      </w:r>
-      <w:r>
-        <w:t>1</w:t>
-      </w:r>
-      <w:r>
-        <w:t>)</w:t>
-      </w:r>
-      <w:r>
-        <w:t>.</w:t>
+        <w:t>sind im Installationspaket nur vorhanden, wenn es auch Änderungen in den jeweiligen Templates und Dateien gab.</w:t>
       </w:r>
     </w:p>
     <w:p>
@@ -4881,8 +4864,8 @@
       <w:bookmarkStart w:id="69" w:name="_Toc368048483"/>
       <w:bookmarkStart w:id="70" w:name="_Toc368386939"/>
       <w:bookmarkStart w:id="71" w:name="_Ref196626926"/>
-      <w:bookmarkStart w:id="72" w:name="_Ref196626940"/>
-      <w:bookmarkStart w:id="73" w:name="_Toc372729312"/>
+      <w:bookmarkStart w:id="72" w:name="_Toc399149037"/>
+      <w:bookmarkStart w:id="73" w:name="_Ref196626940"/>
       <w:bookmarkEnd w:id="58"/>
       <w:bookmarkEnd w:id="59"/>
       <w:bookmarkEnd w:id="60"/>
@@ -4909,7 +4892,7 @@
         </w:rPr>
         <w:t>aktivieren</w:t>
       </w:r>
-      <w:bookmarkEnd w:id="73"/>
+      <w:bookmarkEnd w:id="72"/>
     </w:p>
     <w:p>
       <w:r>
@@ -4945,11 +4928,11 @@
         <w:pStyle w:val="berschrift2"/>
         <w:ind w:hanging="1997"/>
       </w:pPr>
-      <w:bookmarkStart w:id="74" w:name="_Toc372729313"/>
+      <w:bookmarkStart w:id="74" w:name="_Toc399149038"/>
       <w:r>
         <w:t>Temporäre Dateien löschen</w:t>
       </w:r>
-      <w:bookmarkEnd w:id="72"/>
+      <w:bookmarkEnd w:id="73"/>
       <w:bookmarkEnd w:id="74"/>
     </w:p>
     <w:p>
@@ -4990,7 +4973,7 @@
       <w:pPr>
         <w:pStyle w:val="berschrift1"/>
       </w:pPr>
-      <w:bookmarkStart w:id="75" w:name="_Toc372729314"/>
+      <w:bookmarkStart w:id="75" w:name="_Toc399149039"/>
       <w:r>
         <w:t>Konfiguration</w:t>
       </w:r>
@@ -5029,7 +5012,7 @@
         <w:pStyle w:val="berschrift2"/>
         <w:ind w:hanging="1997"/>
       </w:pPr>
-      <w:bookmarkStart w:id="76" w:name="_Toc372729315"/>
+      <w:bookmarkStart w:id="76" w:name="_Toc399149040"/>
       <w:r>
         <w:t>Zahlungsart PayPal einrichten</w:t>
       </w:r>
@@ -5107,7 +5090,6 @@
     <w:p/>
     <w:p>
       <w:r>
-        <w:lastRenderedPageBreak/>
         <w:t>In einer Standardinstallation des Shops kann PayPal in nur zwei Schritten eingerichtet werden:</w:t>
       </w:r>
     </w:p>
@@ -5120,6 +5102,7 @@
         </w:numPr>
       </w:pPr>
       <w:r>
+        <w:lastRenderedPageBreak/>
         <w:t xml:space="preserve">Unter </w:t>
       </w:r>
       <w:r>
@@ -5221,15 +5204,15 @@
         <w:pStyle w:val="berschrift2"/>
         <w:ind w:hanging="1997"/>
       </w:pPr>
-      <w:bookmarkStart w:id="77" w:name="_Ref231203733"/>
-      <w:bookmarkStart w:id="78" w:name="_Toc372729316"/>
+      <w:bookmarkStart w:id="77" w:name="_Toc399149041"/>
+      <w:bookmarkStart w:id="78" w:name="_Ref231203733"/>
       <w:r>
         <w:t>Modul</w:t>
       </w:r>
       <w:r>
         <w:t>einstellungen</w:t>
       </w:r>
-      <w:bookmarkEnd w:id="78"/>
+      <w:bookmarkEnd w:id="77"/>
     </w:p>
     <w:p>
       <w:r>
@@ -5291,7 +5274,7 @@
       <w:pPr>
         <w:pStyle w:val="berschrift3"/>
       </w:pPr>
-      <w:bookmarkStart w:id="79" w:name="_Toc372729317"/>
+      <w:bookmarkStart w:id="79" w:name="_Toc399149042"/>
       <w:r>
         <w:t>Integration von PayPal</w:t>
       </w:r>
@@ -5317,7 +5300,7 @@
       <w:pPr>
         <w:pStyle w:val="berschrift3"/>
       </w:pPr>
-      <w:bookmarkStart w:id="80" w:name="_Toc372729318"/>
+      <w:bookmarkStart w:id="80" w:name="_Toc399149043"/>
       <w:r>
         <w:t>A</w:t>
       </w:r>
@@ -5508,7 +5491,7 @@
         <w:pStyle w:val="berschrift3"/>
         <w:ind w:left="737" w:hanging="737"/>
       </w:pPr>
-      <w:bookmarkStart w:id="81" w:name="_Toc372729319"/>
+      <w:bookmarkStart w:id="81" w:name="_Toc399149044"/>
       <w:r>
         <w:lastRenderedPageBreak/>
         <w:t>Warenkorb auf PayPal-Zahlungsseite</w:t>
@@ -5588,7 +5571,7 @@
         <w:pStyle w:val="berschrift3"/>
         <w:ind w:left="737" w:hanging="737"/>
       </w:pPr>
-      <w:bookmarkStart w:id="82" w:name="_Toc372729320"/>
+      <w:bookmarkStart w:id="82" w:name="_Toc399149045"/>
       <w:r>
         <w:t>Geldeinzug</w:t>
       </w:r>
@@ -5703,7 +5686,7 @@
         <w:pStyle w:val="berschrift3"/>
         <w:ind w:left="737" w:hanging="737"/>
       </w:pPr>
-      <w:bookmarkStart w:id="83" w:name="_Toc372729321"/>
+      <w:bookmarkStart w:id="83" w:name="_Toc399149046"/>
       <w:r>
         <w:t>API-</w:t>
       </w:r>
@@ -5806,7 +5789,7 @@
           <w:lang w:val="de-DE"/>
         </w:rPr>
       </w:pPr>
-      <w:bookmarkStart w:id="84" w:name="_Toc372729322"/>
+      <w:bookmarkStart w:id="84" w:name="_Toc399149047"/>
       <w:r>
         <w:rPr>
           <w:lang w:val="de-DE"/>
@@ -5852,7 +5835,7 @@
       <w:r>
         <w:t>das Logging eingeschaltet werden.</w:t>
       </w:r>
-      <w:bookmarkEnd w:id="77"/>
+      <w:bookmarkEnd w:id="78"/>
     </w:p>
     <w:p>
       <w:pPr>
@@ -5869,7 +5852,7 @@
           <w:lang w:val="de-DE"/>
         </w:rPr>
       </w:pPr>
-      <w:bookmarkStart w:id="85" w:name="_Toc372729323"/>
+      <w:bookmarkStart w:id="85" w:name="_Toc399149048"/>
       <w:r>
         <w:rPr>
           <w:lang w:val="de-DE"/>
@@ -5884,7 +5867,7 @@
         <w:pStyle w:val="berschrift2"/>
         <w:ind w:hanging="1997"/>
       </w:pPr>
-      <w:bookmarkStart w:id="86" w:name="_Toc372729324"/>
+      <w:bookmarkStart w:id="86" w:name="_Toc399149049"/>
       <w:r>
         <w:t>PayPal im Bestellprozess</w:t>
       </w:r>
@@ -6822,10 +6805,70 @@
           <w:noProof/>
         </w:rPr>
         <w:lastRenderedPageBreak/>
+        <w:drawing>
+          <wp:anchor distT="0" distB="0" distL="114300" distR="114300" simplePos="0" relativeHeight="251664384" behindDoc="0" locked="0" layoutInCell="1" allowOverlap="1" wp14:anchorId="03BEC582" wp14:editId="02264216">
+            <wp:simplePos x="0" y="0"/>
+            <wp:positionH relativeFrom="margin">
+              <wp:align>left</wp:align>
+            </wp:positionH>
+            <wp:positionV relativeFrom="paragraph">
+              <wp:posOffset>805180</wp:posOffset>
+            </wp:positionV>
+            <wp:extent cx="5666400" cy="4032000"/>
+            <wp:effectExtent l="0" t="0" r="0" b="6985"/>
+            <wp:wrapTopAndBottom/>
+            <wp:docPr id="12" name="Grafik 12"/>
+            <wp:cNvGraphicFramePr>
+              <a:graphicFrameLocks xmlns:a="http://schemas.openxmlformats.org/drawingml/2006/main" noChangeAspect="1"/>
+            </wp:cNvGraphicFramePr>
+            <a:graphic xmlns:a="http://schemas.openxmlformats.org/drawingml/2006/main">
+              <a:graphicData uri="http://schemas.openxmlformats.org/drawingml/2006/picture">
+                <pic:pic xmlns:pic="http://schemas.openxmlformats.org/drawingml/2006/picture">
+                  <pic:nvPicPr>
+                    <pic:cNvPr id="12" name="05 - PayPal-Zahlungsseite.png"/>
+                    <pic:cNvPicPr/>
+                  </pic:nvPicPr>
+                  <pic:blipFill>
+                    <a:blip r:embed="rId19">
+                      <a:extLst>
+                        <a:ext uri="{28A0092B-C50C-407E-A947-70E740481C1C}">
+                          <a14:useLocalDpi xmlns:a14="http://schemas.microsoft.com/office/drawing/2010/main" val="0"/>
+                        </a:ext>
+                      </a:extLst>
+                    </a:blip>
+                    <a:stretch>
+                      <a:fillRect/>
+                    </a:stretch>
+                  </pic:blipFill>
+                  <pic:spPr>
+                    <a:xfrm>
+                      <a:off x="0" y="0"/>
+                      <a:ext cx="5666400" cy="4032000"/>
+                    </a:xfrm>
+                    <a:prstGeom prst="rect">
+                      <a:avLst/>
+                    </a:prstGeom>
+                  </pic:spPr>
+                </pic:pic>
+              </a:graphicData>
+            </a:graphic>
+            <wp14:sizeRelH relativeFrom="page">
+              <wp14:pctWidth>0</wp14:pctWidth>
+            </wp14:sizeRelH>
+            <wp14:sizeRelV relativeFrom="page">
+              <wp14:pctHeight>0</wp14:pctHeight>
+            </wp14:sizeRelV>
+          </wp:anchor>
+        </w:drawing>
+      </w:r>
+      <w:r>
+        <w:rPr>
+          <w:noProof/>
+        </w:rPr>
         <mc:AlternateContent>
           <mc:Choice Requires="wps">
             <w:drawing>
-              <wp:anchor distT="0" distB="0" distL="114300" distR="114300" simplePos="0" relativeHeight="251670528" behindDoc="0" locked="0" layoutInCell="1" allowOverlap="1" wp14:anchorId="3C8B8A17" wp14:editId="2F3366FE">
+              <wp:anchor distT="0" distB="0" distL="114300" distR="114300" simplePos="0" relativeHeight="251670528" behindDoc="0" locked="0" layoutInCell="1" allowOverlap="1" wp14:anchorId="3C8B8A17" wp14:editId="317E9D5C">
                 <wp:simplePos x="0" y="0"/>
                 <wp:positionH relativeFrom="margin">
                   <wp:align>right</wp:align>
@@ -7029,66 +7072,6 @@
         </mc:AlternateContent>
       </w:r>
       <w:r>
-        <w:rPr>
-          <w:noProof/>
-        </w:rPr>
-        <w:drawing>
-          <wp:anchor distT="0" distB="0" distL="114300" distR="114300" simplePos="0" relativeHeight="251664384" behindDoc="0" locked="0" layoutInCell="1" allowOverlap="1" wp14:anchorId="03BEC582" wp14:editId="537B374B">
-            <wp:simplePos x="0" y="0"/>
-            <wp:positionH relativeFrom="margin">
-              <wp:align>left</wp:align>
-            </wp:positionH>
-            <wp:positionV relativeFrom="paragraph">
-              <wp:posOffset>824230</wp:posOffset>
-            </wp:positionV>
-            <wp:extent cx="5666400" cy="4032000"/>
-            <wp:effectExtent l="0" t="0" r="0" b="6985"/>
-            <wp:wrapTopAndBottom/>
-            <wp:docPr id="12" name="Grafik 12"/>
-            <wp:cNvGraphicFramePr>
-              <a:graphicFrameLocks xmlns:a="http://schemas.openxmlformats.org/drawingml/2006/main" noChangeAspect="1"/>
-            </wp:cNvGraphicFramePr>
-            <a:graphic xmlns:a="http://schemas.openxmlformats.org/drawingml/2006/main">
-              <a:graphicData uri="http://schemas.openxmlformats.org/drawingml/2006/picture">
-                <pic:pic xmlns:pic="http://schemas.openxmlformats.org/drawingml/2006/picture">
-                  <pic:nvPicPr>
-                    <pic:cNvPr id="12" name="05 - PayPal-Zahlungsseite.png"/>
-                    <pic:cNvPicPr/>
-                  </pic:nvPicPr>
-                  <pic:blipFill>
-                    <a:blip r:embed="rId19">
-                      <a:extLst>
-                        <a:ext uri="{28A0092B-C50C-407E-A947-70E740481C1C}">
-                          <a14:useLocalDpi xmlns:a14="http://schemas.microsoft.com/office/drawing/2010/main" val="0"/>
-                        </a:ext>
-                      </a:extLst>
-                    </a:blip>
-                    <a:stretch>
-                      <a:fillRect/>
-                    </a:stretch>
-                  </pic:blipFill>
-                  <pic:spPr>
-                    <a:xfrm>
-                      <a:off x="0" y="0"/>
-                      <a:ext cx="5666400" cy="4032000"/>
-                    </a:xfrm>
-                    <a:prstGeom prst="rect">
-                      <a:avLst/>
-                    </a:prstGeom>
-                  </pic:spPr>
-                </pic:pic>
-              </a:graphicData>
-            </a:graphic>
-            <wp14:sizeRelH relativeFrom="page">
-              <wp14:pctWidth>0</wp14:pctWidth>
-            </wp14:sizeRelH>
-            <wp14:sizeRelV relativeFrom="page">
-              <wp14:pctHeight>0</wp14:pctHeight>
-            </wp14:sizeRelV>
-          </wp:anchor>
-        </w:drawing>
-      </w:r>
-      <w:r>
         <w:t>D</w:t>
       </w:r>
       <w:r>
@@ -7113,7 +7096,22 @@
         <w:softHyphen/>
       </w:r>
       <w:r>
-        <w:t>scheidung werden die Artikel der Bestellung auf der PayPal-Zahlungsseite angezeigt. Der Kunde kann sich nun an sein PayPal-Konto anmelden oder ein neues erstellen. Nach Bestätigung der Zahlung wird der Kunde zurück zum Shop geleitet.</w:t>
+        <w:t xml:space="preserve">scheidung werden die Artikel der Bestellung auf der PayPal-Zahlungsseite angezeigt. </w:t>
+      </w:r>
+      <w:r>
+        <w:rPr>
+          <w:color w:val="1F497D" w:themeColor="text2"/>
+        </w:rPr>
+        <w:t>Hinweis</w:t>
+      </w:r>
+      <w:r>
+        <w:t>: Befinden Sich Artikel in nicht ganzzahliger Menge (z.B. 1,5) im Warenkorb, wird der Warenkorb niemals in PayPal angezeigt, auch wenn diese Option im Bestellprozess aktiviert wurde.</w:t>
+      </w:r>
+    </w:p>
+    <w:p/>
+    <w:p>
+      <w:r>
+        <w:t>Der Kunde kann sich nun an sein PayPal-Konto anmelden oder ein neues erstellen. Nach Bestätigung der Zahlung wird der Kunde zurück zum Shop geleitet.</w:t>
       </w:r>
     </w:p>
     <w:p>
@@ -7199,7 +7197,7 @@
         <w:pStyle w:val="berschrift2"/>
         <w:ind w:hanging="1997"/>
       </w:pPr>
-      <w:bookmarkStart w:id="87" w:name="_Toc372729325"/>
+      <w:bookmarkStart w:id="87" w:name="_Toc399149050"/>
       <w:r>
         <w:lastRenderedPageBreak/>
         <w:t>PayPal bei der Bestellung</w:t>
@@ -7747,7 +7745,7 @@
           <w:lang w:val="de-DE"/>
         </w:rPr>
       </w:pPr>
-      <w:bookmarkStart w:id="88" w:name="_Toc372729326"/>
+      <w:bookmarkStart w:id="88" w:name="_Toc399149051"/>
       <w:r>
         <w:rPr>
           <w:lang w:val="de-DE"/>
@@ -7767,7 +7765,7 @@
           <w:lang w:val="de-DE"/>
         </w:rPr>
       </w:pPr>
-      <w:bookmarkStart w:id="89" w:name="_Toc372729327"/>
+      <w:bookmarkStart w:id="89" w:name="_Toc399149052"/>
       <w:r>
         <w:rPr>
           <w:lang w:val="de-DE"/>
@@ -7952,13 +7950,16 @@
                             <w:t xml:space="preserve">Version: </w:t>
                           </w:r>
                           <w:r>
-                            <w:t>3.1</w:t>
+                            <w:t>3.</w:t>
+                          </w:r>
+                          <w:r>
+                            <w:t>2</w:t>
                           </w:r>
                           <w:r>
                             <w:t>.</w:t>
                           </w:r>
                           <w:r>
-                            <w:t>1</w:t>
+                            <w:t>0</w:t>
                           </w:r>
                         </w:p>
                         <w:p>
@@ -8077,13 +8078,16 @@
                       <w:t xml:space="preserve">Version: </w:t>
                     </w:r>
                     <w:r>
-                      <w:t>3.1</w:t>
+                      <w:t>3.</w:t>
+                    </w:r>
+                    <w:r>
+                      <w:t>2</w:t>
                     </w:r>
                     <w:r>
                       <w:t>.</w:t>
                     </w:r>
                     <w:r>
-                      <w:t>1</w:t>
+                      <w:t>0</w:t>
                     </w:r>
                   </w:p>
                   <w:p>
@@ -8300,7 +8304,11 @@
         </mc:Choice>
         <mc:Fallback>
           <w:pict>
-            <v:shape w14:anchorId="102253F1" id="Text Box 21" o:spid="_x0000_s1033" type="#_x0000_t202" style="position:absolute;left:0;text-align:left;margin-left:435.75pt;margin-top:-30.4pt;width:29.2pt;height:33.5pt;z-index:251658752;visibility:visible;mso-wrap-style:none;mso-width-percent:0;mso-height-percent:0;mso-wrap-distance-left:9pt;mso-wrap-distance-top:0;mso-wrap-distance-right:9pt;mso-wrap-distance-bottom:0;mso-position-horizontal:absolute;mso-position-horizontal-relative:text;mso-position-vertical:absolute;mso-position-vertical-relative:text;mso-width-percent:0;mso-height-percent:0;mso-width-relative:page;mso-height-relative:page;v-text-anchor:top" o:gfxdata="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" filled="f" stroked="f">
+            <v:shapetype w14:anchorId="102253F1" id="_x0000_t202" coordsize="21600,21600" o:spt="202" path="m,l,21600r21600,l21600,xe">
+              <v:stroke joinstyle="miter"/>
+              <v:path gradientshapeok="t" o:connecttype="rect"/>
+            </v:shapetype>
+            <v:shape id="Text Box 21" o:spid="_x0000_s1033" type="#_x0000_t202" style="position:absolute;left:0;text-align:left;margin-left:435.75pt;margin-top:-30.4pt;width:29.2pt;height:33.5pt;z-index:251658752;visibility:visible;mso-wrap-style:none;mso-width-percent:0;mso-height-percent:0;mso-wrap-distance-left:9pt;mso-wrap-distance-top:0;mso-wrap-distance-right:9pt;mso-wrap-distance-bottom:0;mso-position-horizontal:absolute;mso-position-horizontal-relative:text;mso-position-vertical:absolute;mso-position-vertical-relative:text;mso-width-percent:0;mso-height-percent:0;mso-width-relative:page;mso-height-relative:page;v-text-anchor:top" o:gfxdata="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" filled="f" stroked="f">
               <v:textbox>
                 <w:txbxContent>
                   <w:p>
@@ -8375,7 +8383,7 @@
         <wp:inline distT="0" distB="0" distL="0" distR="0" wp14:anchorId="0FFAFC27" wp14:editId="2AA80F1A">
           <wp:extent cx="7696200" cy="295275"/>
           <wp:effectExtent l="19050" t="0" r="0" b="0"/>
-          <wp:docPr id="34" name="Bild 18" descr="footer"/>
+          <wp:docPr id="30" name="Bild 18" descr="footer"/>
           <wp:cNvGraphicFramePr>
             <a:graphicFrameLocks xmlns:a="http://schemas.openxmlformats.org/drawingml/2006/main" noChangeAspect="1"/>
           </wp:cNvGraphicFramePr>
@@ -8510,13 +8518,13 @@
                             <w:t>Version: 3.</w:t>
                           </w:r>
                           <w:r>
-                            <w:t>1</w:t>
+                            <w:t>2</w:t>
                           </w:r>
                           <w:r>
                             <w:t>.</w:t>
                           </w:r>
                           <w:r>
-                            <w:t>1</w:t>
+                            <w:t>0</w:t>
                           </w:r>
                         </w:p>
                         <w:p>
@@ -8575,13 +8583,13 @@
                       <w:t>Version: 3.</w:t>
                     </w:r>
                     <w:r>
-                      <w:t>1</w:t>
+                      <w:t>2</w:t>
                     </w:r>
                     <w:r>
                       <w:t>.</w:t>
                     </w:r>
                     <w:r>
-                      <w:t>1</w:t>
+                      <w:t>0</w:t>
                     </w:r>
                   </w:p>
                   <w:p>
@@ -8611,7 +8619,7 @@
         <wp:inline distT="0" distB="0" distL="0" distR="0" wp14:anchorId="05F3396E" wp14:editId="5EEED5C0">
           <wp:extent cx="7591425" cy="295275"/>
           <wp:effectExtent l="19050" t="0" r="9525" b="0"/>
-          <wp:docPr id="36" name="Bild 20" descr="footer"/>
+          <wp:docPr id="32" name="Bild 20" descr="footer"/>
           <wp:cNvGraphicFramePr>
             <a:graphicFrameLocks xmlns:a="http://schemas.openxmlformats.org/drawingml/2006/main" noChangeAspect="1"/>
           </wp:cNvGraphicFramePr>
@@ -8804,7 +8812,7 @@
         <wp:inline distT="0" distB="0" distL="0" distR="0" wp14:anchorId="2EC58BC5" wp14:editId="6B8FE18D">
           <wp:extent cx="7600950" cy="1276350"/>
           <wp:effectExtent l="19050" t="0" r="0" b="0"/>
-          <wp:docPr id="33" name="Bild 17" descr="header"/>
+          <wp:docPr id="29" name="Bild 17" descr="header"/>
           <wp:cNvGraphicFramePr>
             <a:graphicFrameLocks xmlns:a="http://schemas.openxmlformats.org/drawingml/2006/main" noChangeAspect="1"/>
           </wp:cNvGraphicFramePr>
@@ -8982,7 +8990,7 @@
         <wp:inline distT="0" distB="0" distL="0" distR="0" wp14:anchorId="2F03C6E4" wp14:editId="3EF1E2B5">
           <wp:extent cx="7600950" cy="1276350"/>
           <wp:effectExtent l="19050" t="0" r="0" b="0"/>
-          <wp:docPr id="35" name="Bild 19" descr="header"/>
+          <wp:docPr id="31" name="Bild 19" descr="header"/>
           <wp:cNvGraphicFramePr>
             <a:graphicFrameLocks xmlns:a="http://schemas.openxmlformats.org/drawingml/2006/main" noChangeAspect="1"/>
           </wp:cNvGraphicFramePr>
@@ -14589,7 +14597,7 @@
 </file>
 
 <file path=customXml/itemProps1.xml><?xml version="1.0" encoding="utf-8"?>
-<ds:datastoreItem xmlns:ds="http://schemas.openxmlformats.org/officeDocument/2006/customXml" ds:itemID="{8A84B447-CB1B-44D4-9E06-06F2B6681A26}">
+<ds:datastoreItem xmlns:ds="http://schemas.openxmlformats.org/officeDocument/2006/customXml" ds:itemID="{7734E230-81BF-4E67-9723-FE14BB545810}">
   <ds:schemaRefs>
     <ds:schemaRef ds:uri="http://schemas.openxmlformats.org/officeDocument/2006/bibliography"/>
   </ds:schemaRefs>

</xml_diff>

<commit_message>
Update version in documentation to 3.1.2
</commit_message>
<xml_diff>
--- a/documentation/UserManual_de.docx
+++ b/documentation/UserManual_de.docx
@@ -1,6 +1,6 @@
 
 <file path=word/document.xml><?xml version="1.0" encoding="utf-8"?>
-<w:document xmlns:wpc="http://schemas.microsoft.com/office/word/2010/wordprocessingCanvas" xmlns:mc="http://schemas.openxmlformats.org/markup-compatibility/2006" xmlns:o="urn:schemas-microsoft-com:office:office" xmlns:r="http://schemas.openxmlformats.org/officeDocument/2006/relationships" xmlns:m="http://schemas.openxmlformats.org/officeDocument/2006/math" xmlns:v="urn:schemas-microsoft-com:vml" xmlns:wp14="http://schemas.microsoft.com/office/word/2010/wordprocessingDrawing" xmlns:wp="http://schemas.openxmlformats.org/drawingml/2006/wordprocessingDrawing" xmlns:w10="urn:schemas-microsoft-com:office:word" xmlns:w="http://schemas.openxmlformats.org/wordprocessingml/2006/main" xmlns:w14="http://schemas.microsoft.com/office/word/2010/wordml" xmlns:w15="http://schemas.microsoft.com/office/word/2012/wordml" xmlns:wpg="http://schemas.microsoft.com/office/word/2010/wordprocessingGroup" xmlns:wpi="http://schemas.microsoft.com/office/word/2010/wordprocessingInk" xmlns:wne="http://schemas.microsoft.com/office/word/2006/wordml" xmlns:wps="http://schemas.microsoft.com/office/word/2010/wordprocessingShape" mc:Ignorable="w14 w15 wp14">
+<w:document xmlns:wpc="http://schemas.microsoft.com/office/word/2010/wordprocessingCanvas" xmlns:mc="http://schemas.openxmlformats.org/markup-compatibility/2006" xmlns:o="urn:schemas-microsoft-com:office:office" xmlns:r="http://schemas.openxmlformats.org/officeDocument/2006/relationships" xmlns:m="http://schemas.openxmlformats.org/officeDocument/2006/math" xmlns:v="urn:schemas-microsoft-com:vml" xmlns:wp14="http://schemas.microsoft.com/office/word/2010/wordprocessingDrawing" xmlns:wp="http://schemas.openxmlformats.org/drawingml/2006/wordprocessingDrawing" xmlns:w10="urn:schemas-microsoft-com:office:word" xmlns:w="http://schemas.openxmlformats.org/wordprocessingml/2006/main" xmlns:w14="http://schemas.microsoft.com/office/word/2010/wordml" xmlns:wpg="http://schemas.microsoft.com/office/word/2010/wordprocessingGroup" xmlns:wpi="http://schemas.microsoft.com/office/word/2010/wordprocessingInk" xmlns:wne="http://schemas.microsoft.com/office/word/2006/wordml" xmlns:wps="http://schemas.microsoft.com/office/word/2010/wordprocessingShape" mc:Ignorable="w14 wp14">
   <w:body>
     <w:p>
       <w:pPr>
@@ -50,11 +50,11 @@
           <w:lang w:val="de-DE"/>
         </w:rPr>
         <w:sectPr>
-          <w:headerReference w:type="default" r:id="rId8"/>
-          <w:footerReference w:type="even" r:id="rId9"/>
-          <w:footerReference w:type="default" r:id="rId10"/>
-          <w:headerReference w:type="first" r:id="rId11"/>
-          <w:footerReference w:type="first" r:id="rId12"/>
+          <w:headerReference w:type="default" r:id="rId9"/>
+          <w:footerReference w:type="even" r:id="rId10"/>
+          <w:footerReference w:type="default" r:id="rId11"/>
+          <w:headerReference w:type="first" r:id="rId12"/>
+          <w:footerReference w:type="first" r:id="rId13"/>
           <w:pgSz w:w="11906" w:h="16838" w:code="9"/>
           <w:pgMar w:top="2552" w:right="851" w:bottom="1701" w:left="1418" w:header="0" w:footer="0" w:gutter="0"/>
           <w:cols w:space="708"/>
@@ -120,7 +120,7 @@
         <w:rPr>
           <w:noProof/>
         </w:rPr>
-        <w:t>2013</w:t>
+        <w:t>2014</w:t>
       </w:r>
       <w:r>
         <w:rPr>
@@ -141,7 +141,7 @@
     <w:p>
       <w:pPr>
         <w:rPr>
-          <w:rStyle w:val="BesuchterHyperlink"/>
+          <w:rStyle w:val="FollowedHyperlink"/>
         </w:rPr>
       </w:pPr>
       <w:r>
@@ -149,7 +149,7 @@
       </w:r>
       <w:r>
         <w:rPr>
-          <w:rStyle w:val="BesuchterHyperlink"/>
+          <w:rStyle w:val="FollowedHyperlink"/>
         </w:rPr>
         <w:t>oder Teilen davon, insbesondere die Verwendung von</w:t>
       </w:r>
@@ -157,12 +157,12 @@
     <w:p>
       <w:pPr>
         <w:rPr>
-          <w:rStyle w:val="BesuchterHyperlink"/>
-        </w:rPr>
-      </w:pPr>
-      <w:r>
-        <w:rPr>
-          <w:rStyle w:val="BesuchterHyperlink"/>
+          <w:rStyle w:val="FollowedHyperlink"/>
+        </w:rPr>
+      </w:pPr>
+      <w:r>
+        <w:rPr>
+          <w:rStyle w:val="FollowedHyperlink"/>
         </w:rPr>
         <w:t>Texten oder Textteilen bedarf der ausdrücklichen vorherigen Zustimmung der OXID eSales</w:t>
       </w:r>
@@ -170,18 +170,18 @@
     <w:p>
       <w:pPr>
         <w:rPr>
-          <w:rStyle w:val="BesuchterHyperlink"/>
-        </w:rPr>
-      </w:pPr>
-      <w:r>
-        <w:rPr>
-          <w:rStyle w:val="BesuchterHyperlink"/>
+          <w:rStyle w:val="FollowedHyperlink"/>
+        </w:rPr>
+      </w:pPr>
+      <w:r>
+        <w:rPr>
+          <w:rStyle w:val="FollowedHyperlink"/>
         </w:rPr>
         <w:t>AG</w:t>
       </w:r>
       <w:r>
         <w:rPr>
-          <w:rStyle w:val="BesuchterHyperlink"/>
+          <w:rStyle w:val="FollowedHyperlink"/>
         </w:rPr>
         <w:t>.</w:t>
       </w:r>
@@ -189,7 +189,7 @@
     <w:p>
       <w:pPr>
         <w:rPr>
-          <w:rStyle w:val="BesuchterHyperlink"/>
+          <w:rStyle w:val="FollowedHyperlink"/>
         </w:rPr>
       </w:pPr>
     </w:p>
@@ -514,7 +514,7 @@
     </w:p>
     <w:p>
       <w:pPr>
-        <w:pStyle w:val="Verzeichnis1"/>
+        <w:pStyle w:val="TOC1"/>
         <w:rPr>
           <w:rFonts w:asciiTheme="minorHAnsi" w:eastAsiaTheme="minorEastAsia" w:hAnsiTheme="minorHAnsi" w:cstheme="minorBidi"/>
           <w:noProof/>
@@ -615,7 +615,7 @@
     </w:p>
     <w:p>
       <w:pPr>
-        <w:pStyle w:val="Verzeichnis1"/>
+        <w:pStyle w:val="TOC1"/>
         <w:rPr>
           <w:rFonts w:asciiTheme="minorHAnsi" w:eastAsiaTheme="minorEastAsia" w:hAnsiTheme="minorHAnsi" w:cstheme="minorBidi"/>
           <w:noProof/>
@@ -683,7 +683,7 @@
     </w:p>
     <w:p>
       <w:pPr>
-        <w:pStyle w:val="Verzeichnis1"/>
+        <w:pStyle w:val="TOC1"/>
         <w:rPr>
           <w:rFonts w:asciiTheme="minorHAnsi" w:eastAsiaTheme="minorEastAsia" w:hAnsiTheme="minorHAnsi" w:cstheme="minorBidi"/>
           <w:noProof/>
@@ -751,7 +751,7 @@
     </w:p>
     <w:p>
       <w:pPr>
-        <w:pStyle w:val="Verzeichnis1"/>
+        <w:pStyle w:val="TOC1"/>
         <w:rPr>
           <w:rFonts w:asciiTheme="minorHAnsi" w:eastAsiaTheme="minorEastAsia" w:hAnsiTheme="minorHAnsi" w:cstheme="minorBidi"/>
           <w:noProof/>
@@ -819,7 +819,7 @@
     </w:p>
     <w:p>
       <w:pPr>
-        <w:pStyle w:val="Verzeichnis1"/>
+        <w:pStyle w:val="TOC1"/>
         <w:rPr>
           <w:rFonts w:asciiTheme="minorHAnsi" w:eastAsiaTheme="minorEastAsia" w:hAnsiTheme="minorHAnsi" w:cstheme="minorBidi"/>
           <w:noProof/>
@@ -887,7 +887,7 @@
     </w:p>
     <w:p>
       <w:pPr>
-        <w:pStyle w:val="Verzeichnis1"/>
+        <w:pStyle w:val="TOC1"/>
         <w:tabs>
           <w:tab w:val="left" w:pos="400"/>
         </w:tabs>
@@ -974,7 +974,7 @@
     </w:p>
     <w:p>
       <w:pPr>
-        <w:pStyle w:val="Verzeichnis1"/>
+        <w:pStyle w:val="TOC1"/>
         <w:tabs>
           <w:tab w:val="left" w:pos="400"/>
         </w:tabs>
@@ -1061,7 +1061,7 @@
     </w:p>
     <w:p>
       <w:pPr>
-        <w:pStyle w:val="Verzeichnis1"/>
+        <w:pStyle w:val="TOC1"/>
         <w:tabs>
           <w:tab w:val="left" w:pos="400"/>
         </w:tabs>
@@ -1148,7 +1148,7 @@
     </w:p>
     <w:p>
       <w:pPr>
-        <w:pStyle w:val="Verzeichnis2"/>
+        <w:pStyle w:val="TOC2"/>
         <w:rPr>
           <w:rFonts w:asciiTheme="minorHAnsi" w:eastAsiaTheme="minorEastAsia" w:hAnsiTheme="minorHAnsi" w:cstheme="minorBidi"/>
           <w:noProof/>
@@ -1232,7 +1232,7 @@
     </w:p>
     <w:p>
       <w:pPr>
-        <w:pStyle w:val="Verzeichnis3"/>
+        <w:pStyle w:val="TOC3"/>
         <w:tabs>
           <w:tab w:val="left" w:pos="1100"/>
           <w:tab w:val="right" w:leader="dot" w:pos="9627"/>
@@ -1245,6 +1245,7 @@
         </w:rPr>
       </w:pPr>
       <w:hyperlink w:anchor="_Toc372729307" w:history="1">
+        <w:bookmarkStart w:id="22" w:name="_GoBack"/>
         <w:r>
           <w:rPr>
             <w:rStyle w:val="Hyperlink"/>
@@ -1252,6 +1253,7 @@
           </w:rPr>
           <w:t>3.1.1</w:t>
         </w:r>
+        <w:bookmarkEnd w:id="22"/>
         <w:r>
           <w:rPr>
             <w:rFonts w:asciiTheme="minorHAnsi" w:eastAsiaTheme="minorEastAsia" w:hAnsiTheme="minorHAnsi" w:cstheme="minorBidi"/>
@@ -1320,7 +1322,7 @@
     </w:p>
     <w:p>
       <w:pPr>
-        <w:pStyle w:val="Verzeichnis3"/>
+        <w:pStyle w:val="TOC3"/>
         <w:tabs>
           <w:tab w:val="left" w:pos="1100"/>
           <w:tab w:val="right" w:leader="dot" w:pos="9627"/>
@@ -1408,7 +1410,7 @@
     </w:p>
     <w:p>
       <w:pPr>
-        <w:pStyle w:val="Verzeichnis2"/>
+        <w:pStyle w:val="TOC2"/>
         <w:rPr>
           <w:rFonts w:asciiTheme="minorHAnsi" w:eastAsiaTheme="minorEastAsia" w:hAnsiTheme="minorHAnsi" w:cstheme="minorBidi"/>
           <w:noProof/>
@@ -1492,7 +1494,7 @@
     </w:p>
     <w:p>
       <w:pPr>
-        <w:pStyle w:val="Verzeichnis2"/>
+        <w:pStyle w:val="TOC2"/>
         <w:rPr>
           <w:rFonts w:asciiTheme="minorHAnsi" w:eastAsiaTheme="minorEastAsia" w:hAnsiTheme="minorHAnsi" w:cstheme="minorBidi"/>
           <w:noProof/>
@@ -1576,7 +1578,7 @@
     </w:p>
     <w:p>
       <w:pPr>
-        <w:pStyle w:val="Verzeichnis2"/>
+        <w:pStyle w:val="TOC2"/>
         <w:rPr>
           <w:rFonts w:asciiTheme="minorHAnsi" w:eastAsiaTheme="minorEastAsia" w:hAnsiTheme="minorHAnsi" w:cstheme="minorBidi"/>
           <w:noProof/>
@@ -1660,7 +1662,7 @@
     </w:p>
     <w:p>
       <w:pPr>
-        <w:pStyle w:val="Verzeichnis2"/>
+        <w:pStyle w:val="TOC2"/>
         <w:rPr>
           <w:rFonts w:asciiTheme="minorHAnsi" w:eastAsiaTheme="minorEastAsia" w:hAnsiTheme="minorHAnsi" w:cstheme="minorBidi"/>
           <w:noProof/>
@@ -1744,7 +1746,7 @@
     </w:p>
     <w:p>
       <w:pPr>
-        <w:pStyle w:val="Verzeichnis2"/>
+        <w:pStyle w:val="TOC2"/>
         <w:rPr>
           <w:rFonts w:asciiTheme="minorHAnsi" w:eastAsiaTheme="minorEastAsia" w:hAnsiTheme="minorHAnsi" w:cstheme="minorBidi"/>
           <w:noProof/>
@@ -1828,7 +1830,7 @@
     </w:p>
     <w:p>
       <w:pPr>
-        <w:pStyle w:val="Verzeichnis1"/>
+        <w:pStyle w:val="TOC1"/>
         <w:tabs>
           <w:tab w:val="left" w:pos="400"/>
         </w:tabs>
@@ -1915,7 +1917,7 @@
     </w:p>
     <w:p>
       <w:pPr>
-        <w:pStyle w:val="Verzeichnis2"/>
+        <w:pStyle w:val="TOC2"/>
         <w:rPr>
           <w:rFonts w:asciiTheme="minorHAnsi" w:eastAsiaTheme="minorEastAsia" w:hAnsiTheme="minorHAnsi" w:cstheme="minorBidi"/>
           <w:noProof/>
@@ -1999,7 +2001,7 @@
     </w:p>
     <w:p>
       <w:pPr>
-        <w:pStyle w:val="Verzeichnis2"/>
+        <w:pStyle w:val="TOC2"/>
         <w:rPr>
           <w:rFonts w:asciiTheme="minorHAnsi" w:eastAsiaTheme="minorEastAsia" w:hAnsiTheme="minorHAnsi" w:cstheme="minorBidi"/>
           <w:noProof/>
@@ -2083,7 +2085,7 @@
     </w:p>
     <w:p>
       <w:pPr>
-        <w:pStyle w:val="Verzeichnis3"/>
+        <w:pStyle w:val="TOC3"/>
         <w:tabs>
           <w:tab w:val="left" w:pos="1100"/>
           <w:tab w:val="right" w:leader="dot" w:pos="9627"/>
@@ -2171,7 +2173,7 @@
     </w:p>
     <w:p>
       <w:pPr>
-        <w:pStyle w:val="Verzeichnis3"/>
+        <w:pStyle w:val="TOC3"/>
         <w:tabs>
           <w:tab w:val="left" w:pos="1100"/>
           <w:tab w:val="right" w:leader="dot" w:pos="9627"/>
@@ -2259,7 +2261,7 @@
     </w:p>
     <w:p>
       <w:pPr>
-        <w:pStyle w:val="Verzeichnis3"/>
+        <w:pStyle w:val="TOC3"/>
         <w:tabs>
           <w:tab w:val="left" w:pos="1100"/>
           <w:tab w:val="right" w:leader="dot" w:pos="9627"/>
@@ -2347,7 +2349,7 @@
     </w:p>
     <w:p>
       <w:pPr>
-        <w:pStyle w:val="Verzeichnis3"/>
+        <w:pStyle w:val="TOC3"/>
         <w:tabs>
           <w:tab w:val="left" w:pos="1100"/>
           <w:tab w:val="right" w:leader="dot" w:pos="9627"/>
@@ -2435,7 +2437,7 @@
     </w:p>
     <w:p>
       <w:pPr>
-        <w:pStyle w:val="Verzeichnis3"/>
+        <w:pStyle w:val="TOC3"/>
         <w:tabs>
           <w:tab w:val="left" w:pos="1100"/>
           <w:tab w:val="right" w:leader="dot" w:pos="9627"/>
@@ -2523,7 +2525,7 @@
     </w:p>
     <w:p>
       <w:pPr>
-        <w:pStyle w:val="Verzeichnis3"/>
+        <w:pStyle w:val="TOC3"/>
         <w:tabs>
           <w:tab w:val="left" w:pos="1100"/>
           <w:tab w:val="right" w:leader="dot" w:pos="9627"/>
@@ -2611,7 +2613,7 @@
     </w:p>
     <w:p>
       <w:pPr>
-        <w:pStyle w:val="Verzeichnis1"/>
+        <w:pStyle w:val="TOC1"/>
         <w:tabs>
           <w:tab w:val="left" w:pos="400"/>
         </w:tabs>
@@ -2698,7 +2700,7 @@
     </w:p>
     <w:p>
       <w:pPr>
-        <w:pStyle w:val="Verzeichnis2"/>
+        <w:pStyle w:val="TOC2"/>
         <w:rPr>
           <w:rFonts w:asciiTheme="minorHAnsi" w:eastAsiaTheme="minorEastAsia" w:hAnsiTheme="minorHAnsi" w:cstheme="minorBidi"/>
           <w:noProof/>
@@ -2782,7 +2784,7 @@
     </w:p>
     <w:p>
       <w:pPr>
-        <w:pStyle w:val="Verzeichnis2"/>
+        <w:pStyle w:val="TOC2"/>
         <w:rPr>
           <w:rFonts w:asciiTheme="minorHAnsi" w:eastAsiaTheme="minorEastAsia" w:hAnsiTheme="minorHAnsi" w:cstheme="minorBidi"/>
           <w:noProof/>
@@ -2853,7 +2855,7 @@
             <w:noProof/>
             <w:webHidden/>
           </w:rPr>
-          <w:t>15</w:t>
+          <w:t>16</w:t>
         </w:r>
         <w:r>
           <w:rPr>
@@ -2866,7 +2868,7 @@
     </w:p>
     <w:p>
       <w:pPr>
-        <w:pStyle w:val="Verzeichnis1"/>
+        <w:pStyle w:val="TOC1"/>
         <w:tabs>
           <w:tab w:val="left" w:pos="400"/>
         </w:tabs>
@@ -2940,7 +2942,7 @@
             <w:noProof/>
             <w:webHidden/>
           </w:rPr>
-          <w:t>16</w:t>
+          <w:t>17</w:t>
         </w:r>
         <w:r>
           <w:rPr>
@@ -2953,7 +2955,7 @@
     </w:p>
     <w:p>
       <w:pPr>
-        <w:pStyle w:val="Verzeichnis2"/>
+        <w:pStyle w:val="TOC2"/>
         <w:rPr>
           <w:rFonts w:asciiTheme="minorHAnsi" w:eastAsiaTheme="minorEastAsia" w:hAnsiTheme="minorHAnsi" w:cstheme="minorBidi"/>
           <w:noProof/>
@@ -3024,7 +3026,7 @@
             <w:noProof/>
             <w:webHidden/>
           </w:rPr>
-          <w:t>16</w:t>
+          <w:t>17</w:t>
         </w:r>
         <w:r>
           <w:rPr>
@@ -3050,7 +3052,7 @@
     </w:p>
     <w:p>
       <w:pPr>
-        <w:pStyle w:val="berschrift1"/>
+        <w:pStyle w:val="Heading1"/>
         <w:numPr>
           <w:ilvl w:val="0"/>
           <w:numId w:val="0"/>
@@ -3068,12 +3070,12 @@
     </w:p>
     <w:p>
       <w:pPr>
-        <w:pStyle w:val="berschrift1"/>
+        <w:pStyle w:val="Heading1"/>
         <w:rPr>
           <w:lang w:val="de-DE"/>
         </w:rPr>
       </w:pPr>
-      <w:bookmarkStart w:id="22" w:name="_Toc372729303"/>
+      <w:bookmarkStart w:id="23" w:name="_Toc372729303"/>
       <w:r>
         <w:rPr>
           <w:lang w:val="de-DE"/>
@@ -3081,7 +3083,7 @@
         <w:lastRenderedPageBreak/>
         <w:t>Einführung</w:t>
       </w:r>
-      <w:bookmarkEnd w:id="22"/>
+      <w:bookmarkEnd w:id="23"/>
     </w:p>
     <w:p>
       <w:r>
@@ -3208,6 +3210,7 @@
       <w:r>
         <w:rPr>
           <w:noProof/>
+          <w:lang w:val="en-US" w:eastAsia="en-US"/>
         </w:rPr>
         <w:drawing>
           <wp:anchor distT="0" distB="0" distL="114300" distR="114300" simplePos="0" relativeHeight="251658240" behindDoc="0" locked="0" layoutInCell="1" allowOverlap="1" wp14:anchorId="2FD2D690" wp14:editId="6882192F">
@@ -3233,7 +3236,7 @@
                     <pic:cNvPicPr/>
                   </pic:nvPicPr>
                   <pic:blipFill>
-                    <a:blip r:embed="rId13">
+                    <a:blip r:embed="rId14">
                       <a:extLst>
                         <a:ext uri="{28A0092B-C50C-407E-A947-70E740481C1C}">
                           <a14:useLocalDpi xmlns:a14="http://schemas.microsoft.com/office/drawing/2010/main" val="0"/>
@@ -3293,7 +3296,7 @@
         <w:t>.</w:t>
       </w:r>
       <w:r>
-        <w:t>1</w:t>
+        <w:t>2</w:t>
       </w:r>
     </w:p>
     <w:p>
@@ -3344,7 +3347,7 @@
       <w:r>
         <w:t xml:space="preserve">Internet: </w:t>
       </w:r>
-      <w:hyperlink r:id="rId14" w:history="1">
+      <w:hyperlink r:id="rId15" w:history="1">
         <w:r>
           <w:rPr>
             <w:rStyle w:val="Hyperlink"/>
@@ -3366,7 +3369,7 @@
       <w:r>
         <w:t xml:space="preserve">E-Mail: </w:t>
       </w:r>
-      <w:hyperlink r:id="rId15" w:history="1">
+      <w:hyperlink r:id="rId16" w:history="1">
         <w:r>
           <w:rPr>
             <w:rStyle w:val="Hyperlink"/>
@@ -3442,7 +3445,7 @@
     <w:p/>
     <w:p>
       <w:pPr>
-        <w:pStyle w:val="Listenabsatz"/>
+        <w:pStyle w:val="ListParagraph"/>
         <w:numPr>
           <w:ilvl w:val="0"/>
           <w:numId w:val="40"/>
@@ -3472,7 +3475,7 @@
     </w:p>
     <w:p>
       <w:pPr>
-        <w:pStyle w:val="Listenabsatz"/>
+        <w:pStyle w:val="ListParagraph"/>
         <w:numPr>
           <w:ilvl w:val="0"/>
           <w:numId w:val="40"/>
@@ -3484,7 +3487,7 @@
     </w:p>
     <w:p>
       <w:pPr>
-        <w:pStyle w:val="Listenabsatz"/>
+        <w:pStyle w:val="ListParagraph"/>
         <w:numPr>
           <w:ilvl w:val="0"/>
           <w:numId w:val="40"/>
@@ -3514,7 +3517,7 @@
     </w:p>
     <w:p>
       <w:pPr>
-        <w:pStyle w:val="Listenabsatz"/>
+        <w:pStyle w:val="ListParagraph"/>
         <w:numPr>
           <w:ilvl w:val="0"/>
           <w:numId w:val="40"/>
@@ -3538,7 +3541,7 @@
     </w:p>
     <w:p>
       <w:pPr>
-        <w:pStyle w:val="Listenabsatz"/>
+        <w:pStyle w:val="ListParagraph"/>
         <w:numPr>
           <w:ilvl w:val="0"/>
           <w:numId w:val="40"/>
@@ -3550,7 +3553,7 @@
     </w:p>
     <w:p>
       <w:pPr>
-        <w:pStyle w:val="Listenabsatz"/>
+        <w:pStyle w:val="ListParagraph"/>
         <w:numPr>
           <w:ilvl w:val="0"/>
           <w:numId w:val="40"/>
@@ -3568,7 +3571,7 @@
     </w:p>
     <w:p>
       <w:pPr>
-        <w:pStyle w:val="Listenabsatz"/>
+        <w:pStyle w:val="ListParagraph"/>
         <w:numPr>
           <w:ilvl w:val="0"/>
           <w:numId w:val="40"/>
@@ -3610,7 +3613,7 @@
     </w:p>
     <w:p>
       <w:pPr>
-        <w:pStyle w:val="Listenabsatz"/>
+        <w:pStyle w:val="ListParagraph"/>
         <w:numPr>
           <w:ilvl w:val="0"/>
           <w:numId w:val="40"/>
@@ -3637,7 +3640,7 @@
     </w:p>
     <w:p>
       <w:pPr>
-        <w:pStyle w:val="Listenabsatz"/>
+        <w:pStyle w:val="ListParagraph"/>
         <w:numPr>
           <w:ilvl w:val="0"/>
           <w:numId w:val="40"/>
@@ -3688,16 +3691,18 @@
     </w:p>
     <w:p>
       <w:pPr>
-        <w:pStyle w:val="berschrift1"/>
-      </w:pPr>
-      <w:bookmarkStart w:id="23" w:name="_Toc372729304"/>
+        <w:pStyle w:val="Heading1"/>
+      </w:pPr>
+      <w:bookmarkStart w:id="24" w:name="_Toc372729304"/>
+      <w:proofErr w:type="spellStart"/>
       <w:r>
         <w:t>Systemvoraussetzung</w:t>
       </w:r>
       <w:r>
         <w:t>en</w:t>
       </w:r>
-      <w:bookmarkEnd w:id="23"/>
+      <w:bookmarkEnd w:id="24"/>
+      <w:proofErr w:type="spellEnd"/>
     </w:p>
     <w:p>
       <w:r>
@@ -3718,7 +3723,7 @@
     </w:p>
     <w:p>
       <w:pPr>
-        <w:pStyle w:val="Listenabsatz"/>
+        <w:pStyle w:val="ListParagraph"/>
         <w:numPr>
           <w:ilvl w:val="0"/>
           <w:numId w:val="7"/>
@@ -3736,7 +3741,7 @@
     </w:p>
     <w:p>
       <w:pPr>
-        <w:pStyle w:val="Listenabsatz"/>
+        <w:pStyle w:val="ListParagraph"/>
         <w:numPr>
           <w:ilvl w:val="0"/>
           <w:numId w:val="7"/>
@@ -3748,7 +3753,7 @@
     </w:p>
     <w:p>
       <w:pPr>
-        <w:pStyle w:val="Listenabsatz"/>
+        <w:pStyle w:val="ListParagraph"/>
         <w:numPr>
           <w:ilvl w:val="0"/>
           <w:numId w:val="7"/>
@@ -3775,7 +3780,7 @@
     </w:p>
     <w:p>
       <w:pPr>
-        <w:pStyle w:val="Listenabsatz"/>
+        <w:pStyle w:val="ListParagraph"/>
         <w:numPr>
           <w:ilvl w:val="0"/>
           <w:numId w:val="7"/>
@@ -3796,7 +3801,7 @@
     </w:p>
     <w:p>
       <w:pPr>
-        <w:pStyle w:val="Listenabsatz"/>
+        <w:pStyle w:val="ListParagraph"/>
         <w:numPr>
           <w:ilvl w:val="0"/>
           <w:numId w:val="7"/>
@@ -3827,7 +3832,7 @@
     </w:p>
     <w:p>
       <w:pPr>
-        <w:pStyle w:val="Listenabsatz"/>
+        <w:pStyle w:val="ListParagraph"/>
         <w:numPr>
           <w:ilvl w:val="0"/>
           <w:numId w:val="7"/>
@@ -3859,13 +3864,13 @@
     </w:p>
     <w:p>
       <w:pPr>
-        <w:pStyle w:val="berschrift1"/>
-      </w:pPr>
-      <w:bookmarkStart w:id="24" w:name="_Toc372729305"/>
+        <w:pStyle w:val="Heading1"/>
+      </w:pPr>
+      <w:bookmarkStart w:id="25" w:name="_Toc372729305"/>
       <w:r>
         <w:t>Installation</w:t>
       </w:r>
-      <w:bookmarkEnd w:id="24"/>
+      <w:bookmarkEnd w:id="25"/>
     </w:p>
     <w:p>
       <w:pPr>
@@ -3873,8 +3878,6 @@
           <w:rFonts w:eastAsia="Calibri"/>
         </w:rPr>
       </w:pPr>
-      <w:bookmarkStart w:id="25" w:name="_GoBack"/>
-      <w:bookmarkEnd w:id="25"/>
       <w:r>
         <w:t>Diese</w:t>
       </w:r>
@@ -4038,7 +4041,7 @@
     </w:p>
     <w:p>
       <w:pPr>
-        <w:pStyle w:val="berschrift2"/>
+        <w:pStyle w:val="Heading2"/>
         <w:numPr>
           <w:ilvl w:val="1"/>
           <w:numId w:val="1"/>
@@ -4047,6 +4050,7 @@
       </w:pPr>
       <w:bookmarkStart w:id="27" w:name="_Toc369536276"/>
       <w:bookmarkStart w:id="28" w:name="_Toc372729306"/>
+      <w:proofErr w:type="spellStart"/>
       <w:r>
         <w:lastRenderedPageBreak/>
         <w:t>Vor</w:t>
@@ -4055,20 +4059,44 @@
         <w:t>her</w:t>
       </w:r>
       <w:r>
-        <w:t>iges Modul entfernen</w:t>
+        <w:t>iges</w:t>
+      </w:r>
+      <w:proofErr w:type="spellEnd"/>
+      <w:r>
+        <w:t xml:space="preserve"> </w:t>
+      </w:r>
+      <w:proofErr w:type="spellStart"/>
+      <w:r>
+        <w:t>Modul</w:t>
+      </w:r>
+      <w:proofErr w:type="spellEnd"/>
+      <w:r>
+        <w:t xml:space="preserve"> </w:t>
+      </w:r>
+      <w:proofErr w:type="spellStart"/>
+      <w:r>
+        <w:t>entfernen</w:t>
       </w:r>
       <w:bookmarkEnd w:id="27"/>
       <w:bookmarkEnd w:id="28"/>
-    </w:p>
-    <w:p>
-      <w:pPr>
-        <w:pStyle w:val="berschrift3"/>
+      <w:proofErr w:type="spellEnd"/>
+    </w:p>
+    <w:p>
+      <w:pPr>
+        <w:pStyle w:val="Heading3"/>
       </w:pPr>
       <w:bookmarkStart w:id="29" w:name="_Toc372729307"/>
-      <w:r>
-        <w:t>Modul PayPal 2.1.*</w:t>
+      <w:proofErr w:type="spellStart"/>
+      <w:proofErr w:type="gramStart"/>
+      <w:r>
+        <w:t>Modul</w:t>
+      </w:r>
+      <w:proofErr w:type="spellEnd"/>
+      <w:r>
+        <w:t xml:space="preserve"> PayPal 2.1.*</w:t>
       </w:r>
       <w:bookmarkEnd w:id="29"/>
+      <w:proofErr w:type="gramEnd"/>
     </w:p>
     <w:p>
       <w:r>
@@ -4090,7 +4118,7 @@
     <w:p/>
     <w:p>
       <w:pPr>
-        <w:pStyle w:val="Listenabsatz"/>
+        <w:pStyle w:val="ListParagraph"/>
         <w:numPr>
           <w:ilvl w:val="0"/>
           <w:numId w:val="37"/>
@@ -4120,7 +4148,7 @@
     </w:p>
     <w:p>
       <w:pPr>
-        <w:pStyle w:val="Listenabsatz"/>
+        <w:pStyle w:val="ListParagraph"/>
         <w:numPr>
           <w:ilvl w:val="0"/>
           <w:numId w:val="37"/>
@@ -4132,7 +4160,7 @@
     </w:p>
     <w:p>
       <w:pPr>
-        <w:pStyle w:val="Listenabsatz"/>
+        <w:pStyle w:val="ListParagraph"/>
         <w:numPr>
           <w:ilvl w:val="0"/>
           <w:numId w:val="37"/>
@@ -4162,7 +4190,7 @@
     </w:p>
     <w:p>
       <w:pPr>
-        <w:pStyle w:val="Listenabsatz"/>
+        <w:pStyle w:val="ListParagraph"/>
         <w:numPr>
           <w:ilvl w:val="0"/>
           <w:numId w:val="37"/>
@@ -4200,7 +4228,7 @@
     </w:p>
     <w:p>
       <w:pPr>
-        <w:pStyle w:val="Listenabsatz"/>
+        <w:pStyle w:val="ListParagraph"/>
       </w:pPr>
       <w:r>
         <w:rPr>
@@ -4211,7 +4239,7 @@
     </w:p>
     <w:p>
       <w:pPr>
-        <w:pStyle w:val="Listenabsatz"/>
+        <w:pStyle w:val="ListParagraph"/>
       </w:pPr>
       <w:r>
         <w:rPr>
@@ -4222,7 +4250,7 @@
     </w:p>
     <w:p>
       <w:pPr>
-        <w:pStyle w:val="Listenabsatz"/>
+        <w:pStyle w:val="ListParagraph"/>
         <w:numPr>
           <w:ilvl w:val="0"/>
           <w:numId w:val="37"/>
@@ -4243,7 +4271,7 @@
     </w:p>
     <w:p>
       <w:pPr>
-        <w:pStyle w:val="Listenabsatz"/>
+        <w:pStyle w:val="ListParagraph"/>
         <w:numPr>
           <w:ilvl w:val="0"/>
           <w:numId w:val="37"/>
@@ -4286,7 +4314,7 @@
     </w:p>
     <w:p>
       <w:pPr>
-        <w:pStyle w:val="Listenabsatz"/>
+        <w:pStyle w:val="ListParagraph"/>
         <w:numPr>
           <w:ilvl w:val="0"/>
           <w:numId w:val="37"/>
@@ -4307,7 +4335,7 @@
     </w:p>
     <w:p>
       <w:pPr>
-        <w:pStyle w:val="Listenabsatz"/>
+        <w:pStyle w:val="ListParagraph"/>
         <w:numPr>
           <w:ilvl w:val="0"/>
           <w:numId w:val="37"/>
@@ -4328,13 +4356,20 @@
     </w:p>
     <w:p>
       <w:pPr>
-        <w:pStyle w:val="berschrift3"/>
+        <w:pStyle w:val="Heading3"/>
       </w:pPr>
       <w:bookmarkStart w:id="31" w:name="_Toc372729308"/>
-      <w:r>
-        <w:t>Modul PayPal 3.*</w:t>
+      <w:proofErr w:type="spellStart"/>
+      <w:proofErr w:type="gramStart"/>
+      <w:r>
+        <w:t>Modul</w:t>
+      </w:r>
+      <w:proofErr w:type="spellEnd"/>
+      <w:r>
+        <w:t xml:space="preserve"> PayPal 3.*</w:t>
       </w:r>
       <w:bookmarkEnd w:id="31"/>
+      <w:proofErr w:type="gramEnd"/>
     </w:p>
     <w:p>
       <w:r>
@@ -4343,7 +4378,7 @@
     </w:p>
     <w:p>
       <w:pPr>
-        <w:pStyle w:val="Listenabsatz"/>
+        <w:pStyle w:val="ListParagraph"/>
         <w:numPr>
           <w:ilvl w:val="0"/>
           <w:numId w:val="37"/>
@@ -4373,7 +4408,7 @@
     </w:p>
     <w:p>
       <w:pPr>
-        <w:pStyle w:val="Listenabsatz"/>
+        <w:pStyle w:val="ListParagraph"/>
         <w:numPr>
           <w:ilvl w:val="0"/>
           <w:numId w:val="37"/>
@@ -4385,7 +4420,7 @@
     </w:p>
     <w:p>
       <w:pPr>
-        <w:pStyle w:val="Listenabsatz"/>
+        <w:pStyle w:val="ListParagraph"/>
         <w:numPr>
           <w:ilvl w:val="0"/>
           <w:numId w:val="37"/>
@@ -4409,7 +4444,7 @@
     </w:p>
     <w:p>
       <w:pPr>
-        <w:pStyle w:val="Listenabsatz"/>
+        <w:pStyle w:val="ListParagraph"/>
         <w:numPr>
           <w:ilvl w:val="0"/>
           <w:numId w:val="37"/>
@@ -4430,7 +4465,7 @@
     </w:p>
     <w:p>
       <w:pPr>
-        <w:pStyle w:val="berschrift2"/>
+        <w:pStyle w:val="Heading2"/>
         <w:ind w:hanging="1997"/>
       </w:pPr>
       <w:bookmarkStart w:id="32" w:name="_Toc363138679"/>
@@ -4478,14 +4513,24 @@
       <w:bookmarkEnd w:id="51"/>
       <w:bookmarkEnd w:id="52"/>
       <w:bookmarkEnd w:id="53"/>
+      <w:proofErr w:type="spellStart"/>
       <w:r>
         <w:t>Moduldateie</w:t>
       </w:r>
       <w:bookmarkEnd w:id="26"/>
       <w:r>
-        <w:t>n kopieren</w:t>
+        <w:t>n</w:t>
+      </w:r>
+      <w:proofErr w:type="spellEnd"/>
+      <w:r>
+        <w:t xml:space="preserve"> </w:t>
+      </w:r>
+      <w:proofErr w:type="spellStart"/>
+      <w:r>
+        <w:t>kopieren</w:t>
       </w:r>
       <w:bookmarkEnd w:id="54"/>
+      <w:proofErr w:type="spellEnd"/>
     </w:p>
     <w:p>
       <w:r>
@@ -4518,68 +4563,88 @@
     </w:p>
     <w:p>
       <w:pPr>
-        <w:pStyle w:val="berschrift2"/>
+        <w:pStyle w:val="Heading2"/>
         <w:ind w:hanging="1997"/>
       </w:pPr>
       <w:bookmarkStart w:id="55" w:name="_Toc372729310"/>
-      <w:r>
-        <w:t>Schreibrechte von /modules/</w:t>
-      </w:r>
-      <w:r>
+      <w:proofErr w:type="spellStart"/>
+      <w:r>
+        <w:t>Schreibrechte</w:t>
+      </w:r>
+      <w:proofErr w:type="spellEnd"/>
+      <w:r>
+        <w:t xml:space="preserve"> von /modules/</w:t>
+      </w:r>
+      <w:proofErr w:type="spellStart"/>
+      <w:r>
+        <w:t>oe</w:t>
+      </w:r>
+      <w:proofErr w:type="spellEnd"/>
+      <w:r>
+        <w:t>/</w:t>
+      </w:r>
+      <w:proofErr w:type="spellStart"/>
+      <w:r>
+        <w:t>oepaypal</w:t>
+      </w:r>
+      <w:proofErr w:type="spellEnd"/>
+      <w:r>
+        <w:t>/</w:t>
+      </w:r>
+      <w:r>
+        <w:t>log</w:t>
+      </w:r>
+      <w:r>
+        <w:t>s</w:t>
+      </w:r>
+      <w:r>
+        <w:t xml:space="preserve"> </w:t>
+      </w:r>
+      <w:proofErr w:type="spellStart"/>
+      <w:r>
+        <w:t>ändern</w:t>
+      </w:r>
+      <w:bookmarkEnd w:id="55"/>
+      <w:proofErr w:type="spellEnd"/>
+      <w:r>
+        <w:t xml:space="preserve"> </w:t>
+      </w:r>
+    </w:p>
+    <w:p>
+      <w:r>
+        <w:t xml:space="preserve">Ändern Sie die Schreibrechte von </w:t>
+      </w:r>
+      <w:r>
+        <w:rPr>
+          <w:rStyle w:val="DateinamenundPfadeZchn"/>
+        </w:rPr>
+        <w:t>/modules/</w:t>
+      </w:r>
+      <w:r>
+        <w:rPr>
+          <w:rStyle w:val="DateinamenundPfadeZchn"/>
+        </w:rPr>
         <w:t>oe/</w:t>
       </w:r>
       <w:r>
+        <w:rPr>
+          <w:rStyle w:val="DateinamenundPfadeZchn"/>
+        </w:rPr>
         <w:t>oepaypal/</w:t>
       </w:r>
       <w:r>
+        <w:rPr>
+          <w:rStyle w:val="DateinamenundPfadeZchn"/>
+        </w:rPr>
         <w:t>log</w:t>
       </w:r>
       <w:r>
+        <w:rPr>
+          <w:rStyle w:val="DateinamenundPfadeZchn"/>
+        </w:rPr>
         <w:t>s</w:t>
       </w:r>
       <w:r>
-        <w:t xml:space="preserve"> ändern</w:t>
-      </w:r>
-      <w:bookmarkEnd w:id="55"/>
-      <w:r>
-        <w:t xml:space="preserve"> </w:t>
-      </w:r>
-    </w:p>
-    <w:p>
-      <w:r>
-        <w:t xml:space="preserve">Ändern Sie die Schreibrechte von </w:t>
-      </w:r>
-      <w:r>
-        <w:rPr>
-          <w:rStyle w:val="DateinamenundPfadeZchn"/>
-        </w:rPr>
-        <w:t>/modules/</w:t>
-      </w:r>
-      <w:r>
-        <w:rPr>
-          <w:rStyle w:val="DateinamenundPfadeZchn"/>
-        </w:rPr>
-        <w:t>oe/</w:t>
-      </w:r>
-      <w:r>
-        <w:rPr>
-          <w:rStyle w:val="DateinamenundPfadeZchn"/>
-        </w:rPr>
-        <w:t>oepaypal/</w:t>
-      </w:r>
-      <w:r>
-        <w:rPr>
-          <w:rStyle w:val="DateinamenundPfadeZchn"/>
-        </w:rPr>
-        <w:t>log</w:t>
-      </w:r>
-      <w:r>
-        <w:rPr>
-          <w:rStyle w:val="DateinamenundPfadeZchn"/>
-        </w:rPr>
-        <w:t>s</w:t>
-      </w:r>
-      <w:r>
         <w:t>.</w:t>
       </w:r>
       <w:r>
@@ -4612,7 +4677,7 @@
     </w:p>
     <w:p>
       <w:pPr>
-        <w:pStyle w:val="berschrift2"/>
+        <w:pStyle w:val="Heading2"/>
         <w:ind w:hanging="1997"/>
       </w:pPr>
       <w:bookmarkStart w:id="56" w:name="_Ref196626911"/>
@@ -4622,10 +4687,12 @@
         <w:t xml:space="preserve">Templates </w:t>
       </w:r>
       <w:bookmarkEnd w:id="56"/>
+      <w:proofErr w:type="spellStart"/>
       <w:r>
         <w:t>vorbereiten</w:t>
       </w:r>
       <w:bookmarkEnd w:id="57"/>
+      <w:proofErr w:type="spellEnd"/>
     </w:p>
     <w:p>
       <w:r>
@@ -4741,7 +4808,7 @@
     <w:p/>
     <w:p>
       <w:pPr>
-        <w:pStyle w:val="Listenabsatz"/>
+        <w:pStyle w:val="ListParagraph"/>
         <w:numPr>
           <w:ilvl w:val="0"/>
           <w:numId w:val="36"/>
@@ -4780,7 +4847,7 @@
     </w:p>
     <w:p>
       <w:pPr>
-        <w:pStyle w:val="Listenabsatz"/>
+        <w:pStyle w:val="ListParagraph"/>
         <w:numPr>
           <w:ilvl w:val="0"/>
           <w:numId w:val="36"/>
@@ -4837,7 +4904,7 @@
     </w:p>
     <w:p>
       <w:pPr>
-        <w:pStyle w:val="berschrift2"/>
+        <w:pStyle w:val="Heading2"/>
         <w:ind w:hanging="1997"/>
         <w:rPr>
           <w:lang w:val="de-DE"/>
@@ -4918,15 +4985,33 @@
     </w:p>
     <w:p>
       <w:pPr>
-        <w:pStyle w:val="berschrift2"/>
+        <w:pStyle w:val="Heading2"/>
         <w:ind w:hanging="1997"/>
       </w:pPr>
       <w:bookmarkStart w:id="74" w:name="_Toc372729313"/>
-      <w:r>
-        <w:t>Temporäre Dateien löschen</w:t>
+      <w:proofErr w:type="spellStart"/>
+      <w:r>
+        <w:t>Temporäre</w:t>
+      </w:r>
+      <w:proofErr w:type="spellEnd"/>
+      <w:r>
+        <w:t xml:space="preserve"> </w:t>
+      </w:r>
+      <w:proofErr w:type="spellStart"/>
+      <w:r>
+        <w:t>Dateien</w:t>
+      </w:r>
+      <w:proofErr w:type="spellEnd"/>
+      <w:r>
+        <w:t xml:space="preserve"> </w:t>
+      </w:r>
+      <w:proofErr w:type="spellStart"/>
+      <w:r>
+        <w:t>löschen</w:t>
       </w:r>
       <w:bookmarkEnd w:id="73"/>
       <w:bookmarkEnd w:id="74"/>
+      <w:proofErr w:type="spellEnd"/>
     </w:p>
     <w:p>
       <w:r>
@@ -4964,13 +5049,15 @@
     </w:p>
     <w:p>
       <w:pPr>
-        <w:pStyle w:val="berschrift1"/>
+        <w:pStyle w:val="Heading1"/>
       </w:pPr>
       <w:bookmarkStart w:id="75" w:name="_Toc372729314"/>
+      <w:proofErr w:type="spellStart"/>
       <w:r>
         <w:t>Konfiguration</w:t>
       </w:r>
       <w:bookmarkEnd w:id="75"/>
+      <w:proofErr w:type="spellEnd"/>
     </w:p>
     <w:p>
       <w:r>
@@ -5002,14 +5089,24 @@
     </w:p>
     <w:p>
       <w:pPr>
-        <w:pStyle w:val="berschrift2"/>
+        <w:pStyle w:val="Heading2"/>
         <w:ind w:hanging="1997"/>
       </w:pPr>
       <w:bookmarkStart w:id="76" w:name="_Toc372729315"/>
-      <w:r>
-        <w:t>Zahlungsart PayPal einrichten</w:t>
+      <w:proofErr w:type="spellStart"/>
+      <w:r>
+        <w:t>Zahlungsart</w:t>
+      </w:r>
+      <w:proofErr w:type="spellEnd"/>
+      <w:r>
+        <w:t xml:space="preserve"> PayPal </w:t>
+      </w:r>
+      <w:proofErr w:type="spellStart"/>
+      <w:r>
+        <w:t>einrichten</w:t>
       </w:r>
       <w:bookmarkEnd w:id="76"/>
+      <w:proofErr w:type="spellEnd"/>
     </w:p>
     <w:p>
       <w:pPr>
@@ -5088,7 +5185,7 @@
     </w:p>
     <w:p>
       <w:pPr>
-        <w:pStyle w:val="Listenabsatz"/>
+        <w:pStyle w:val="ListParagraph"/>
         <w:numPr>
           <w:ilvl w:val="0"/>
           <w:numId w:val="32"/>
@@ -5119,7 +5216,7 @@
     </w:p>
     <w:p>
       <w:pPr>
-        <w:pStyle w:val="Listenabsatz"/>
+        <w:pStyle w:val="ListParagraph"/>
         <w:numPr>
           <w:ilvl w:val="0"/>
           <w:numId w:val="32"/>
@@ -5194,11 +5291,12 @@
     </w:p>
     <w:p>
       <w:pPr>
-        <w:pStyle w:val="berschrift2"/>
+        <w:pStyle w:val="Heading2"/>
         <w:ind w:hanging="1997"/>
       </w:pPr>
       <w:bookmarkStart w:id="77" w:name="_Toc372729316"/>
       <w:bookmarkStart w:id="78" w:name="_Ref231203733"/>
+      <w:proofErr w:type="spellStart"/>
       <w:r>
         <w:t>Modul</w:t>
       </w:r>
@@ -5206,6 +5304,7 @@
         <w:t>einstellungen</w:t>
       </w:r>
       <w:bookmarkEnd w:id="77"/>
+      <w:proofErr w:type="spellEnd"/>
     </w:p>
     <w:p>
       <w:r>
@@ -5265,7 +5364,7 @@
     </w:p>
     <w:p>
       <w:pPr>
-        <w:pStyle w:val="berschrift3"/>
+        <w:pStyle w:val="Heading3"/>
       </w:pPr>
       <w:bookmarkStart w:id="79" w:name="_Toc372729317"/>
       <w:r>
@@ -5291,16 +5390,26 @@
     </w:p>
     <w:p>
       <w:pPr>
-        <w:pStyle w:val="berschrift3"/>
+        <w:pStyle w:val="Heading3"/>
       </w:pPr>
       <w:bookmarkStart w:id="80" w:name="_Toc372729318"/>
+      <w:proofErr w:type="spellStart"/>
       <w:r>
         <w:t>A</w:t>
       </w:r>
       <w:r>
-        <w:t>nzeige auf PayPal-Zahlungsseite</w:t>
+        <w:t>nzeige</w:t>
+      </w:r>
+      <w:proofErr w:type="spellEnd"/>
+      <w:r>
+        <w:t xml:space="preserve"> auf PayPal-</w:t>
+      </w:r>
+      <w:proofErr w:type="spellStart"/>
+      <w:r>
+        <w:t>Zahlungsseite</w:t>
       </w:r>
       <w:bookmarkEnd w:id="80"/>
+      <w:proofErr w:type="spellEnd"/>
     </w:p>
     <w:p/>
     <w:p>
@@ -5481,15 +5590,25 @@
     </w:p>
     <w:p>
       <w:pPr>
-        <w:pStyle w:val="berschrift3"/>
+        <w:pStyle w:val="Heading3"/>
         <w:ind w:left="737" w:hanging="737"/>
       </w:pPr>
       <w:bookmarkStart w:id="81" w:name="_Toc372729319"/>
+      <w:proofErr w:type="spellStart"/>
       <w:r>
         <w:lastRenderedPageBreak/>
-        <w:t>Warenkorb auf PayPal-Zahlungsseite</w:t>
+        <w:t>Warenkorb</w:t>
+      </w:r>
+      <w:proofErr w:type="spellEnd"/>
+      <w:r>
+        <w:t xml:space="preserve"> auf PayPal-</w:t>
+      </w:r>
+      <w:proofErr w:type="spellStart"/>
+      <w:r>
+        <w:t>Zahlungsseite</w:t>
       </w:r>
       <w:bookmarkEnd w:id="81"/>
+      <w:proofErr w:type="spellEnd"/>
     </w:p>
     <w:p>
       <w:r>
@@ -5561,14 +5680,16 @@
     </w:p>
     <w:p>
       <w:pPr>
-        <w:pStyle w:val="berschrift3"/>
+        <w:pStyle w:val="Heading3"/>
         <w:ind w:left="737" w:hanging="737"/>
       </w:pPr>
       <w:bookmarkStart w:id="82" w:name="_Toc372729320"/>
+      <w:proofErr w:type="spellStart"/>
       <w:r>
         <w:t>Geldeinzug</w:t>
       </w:r>
       <w:bookmarkEnd w:id="82"/>
+      <w:proofErr w:type="spellEnd"/>
     </w:p>
     <w:p>
       <w:r>
@@ -5676,17 +5797,19 @@
     </w:p>
     <w:p>
       <w:pPr>
-        <w:pStyle w:val="berschrift3"/>
+        <w:pStyle w:val="Heading3"/>
         <w:ind w:left="737" w:hanging="737"/>
       </w:pPr>
       <w:bookmarkStart w:id="83" w:name="_Toc372729321"/>
       <w:r>
         <w:t>API-</w:t>
       </w:r>
+      <w:proofErr w:type="spellStart"/>
       <w:r>
         <w:t>Signatur</w:t>
       </w:r>
       <w:bookmarkEnd w:id="83"/>
+      <w:proofErr w:type="spellEnd"/>
     </w:p>
     <w:p>
       <w:r>
@@ -5776,7 +5899,7 @@
     </w:p>
     <w:p>
       <w:pPr>
-        <w:pStyle w:val="berschrift3"/>
+        <w:pStyle w:val="Heading3"/>
         <w:ind w:left="737" w:hanging="737"/>
         <w:rPr>
           <w:lang w:val="de-DE"/>
@@ -5840,7 +5963,7 @@
     </w:p>
     <w:p>
       <w:pPr>
-        <w:pStyle w:val="berschrift1"/>
+        <w:pStyle w:val="Heading1"/>
         <w:rPr>
           <w:lang w:val="de-DE"/>
         </w:rPr>
@@ -5857,14 +5980,27 @@
     </w:p>
     <w:p>
       <w:pPr>
-        <w:pStyle w:val="berschrift2"/>
+        <w:pStyle w:val="Heading2"/>
         <w:ind w:hanging="1997"/>
       </w:pPr>
       <w:bookmarkStart w:id="86" w:name="_Toc372729324"/>
       <w:r>
-        <w:t>PayPal im Bestellprozess</w:t>
+        <w:t xml:space="preserve">PayPal </w:t>
+      </w:r>
+      <w:proofErr w:type="spellStart"/>
+      <w:r>
+        <w:t>im</w:t>
+      </w:r>
+      <w:proofErr w:type="spellEnd"/>
+      <w:r>
+        <w:t xml:space="preserve"> </w:t>
+      </w:r>
+      <w:proofErr w:type="spellStart"/>
+      <w:r>
+        <w:t>Bestellprozess</w:t>
       </w:r>
       <w:bookmarkEnd w:id="86"/>
+      <w:proofErr w:type="spellEnd"/>
     </w:p>
     <w:p/>
     <w:p>
@@ -5933,6 +6069,7 @@
       <w:r>
         <w:rPr>
           <w:noProof/>
+          <w:lang w:val="en-US" w:eastAsia="en-US"/>
         </w:rPr>
         <mc:AlternateContent>
           <mc:Choice Requires="wps">
@@ -5974,7 +6111,7 @@
                         <w:txbxContent>
                           <w:p>
                             <w:pPr>
-                              <w:pStyle w:val="Beschriftung"/>
+                              <w:pStyle w:val="Caption"/>
                               <w:rPr>
                                 <w:noProof/>
                                 <w:color w:val="auto"/>
@@ -6060,7 +6197,7 @@
           </mc:Choice>
           <mc:Fallback>
             <w:pict>
-              <v:shapetype w14:anchorId="0BE542F9" id="_x0000_t202" coordsize="21600,21600" o:spt="202" path="m,l,21600r21600,l21600,xe">
+              <v:shapetype id="_x0000_t202" coordsize="21600,21600" o:spt="202" path="m,l,21600r21600,l21600,xe">
                 <v:stroke joinstyle="miter"/>
                 <v:path gradientshapeok="t" o:connecttype="rect"/>
               </v:shapetype>
@@ -6069,7 +6206,7 @@
                   <w:txbxContent>
                     <w:p>
                       <w:pPr>
-                        <w:pStyle w:val="Beschriftung"/>
+                        <w:pStyle w:val="Caption"/>
                         <w:rPr>
                           <w:noProof/>
                           <w:color w:val="auto"/>
@@ -6150,6 +6287,7 @@
           <w:noProof/>
           <w:sz w:val="16"/>
           <w:szCs w:val="16"/>
+          <w:lang w:val="en-US" w:eastAsia="en-US"/>
         </w:rPr>
         <w:drawing>
           <wp:anchor distT="0" distB="0" distL="114300" distR="114300" simplePos="0" relativeHeight="251659264" behindDoc="0" locked="0" layoutInCell="1" allowOverlap="1" wp14:anchorId="3CF7A00F" wp14:editId="409B0B52">
@@ -6175,7 +6313,7 @@
                     <pic:cNvPicPr/>
                   </pic:nvPicPr>
                   <pic:blipFill>
-                    <a:blip r:embed="rId16">
+                    <a:blip r:embed="rId17">
                       <a:extLst>
                         <a:ext uri="{28A0092B-C50C-407E-A947-70E740481C1C}">
                           <a14:useLocalDpi xmlns:a14="http://schemas.microsoft.com/office/drawing/2010/main" val="0"/>
@@ -6213,6 +6351,7 @@
         <w:spacing w:line="240" w:lineRule="auto"/>
       </w:pPr>
       <w:r>
+        <w:lastRenderedPageBreak/>
         <w:br w:type="page"/>
       </w:r>
     </w:p>
@@ -6220,6 +6359,7 @@
       <w:r>
         <w:rPr>
           <w:noProof/>
+          <w:lang w:val="en-US" w:eastAsia="en-US"/>
         </w:rPr>
         <w:lastRenderedPageBreak/>
         <w:drawing>
@@ -6246,7 +6386,7 @@
                     <pic:cNvPicPr/>
                   </pic:nvPicPr>
                   <pic:blipFill>
-                    <a:blip r:embed="rId17">
+                    <a:blip r:embed="rId18">
                       <a:extLst>
                         <a:ext uri="{28A0092B-C50C-407E-A947-70E740481C1C}">
                           <a14:useLocalDpi xmlns:a14="http://schemas.microsoft.com/office/drawing/2010/main" val="0"/>
@@ -6281,6 +6421,7 @@
       <w:r>
         <w:rPr>
           <w:noProof/>
+          <w:lang w:val="en-US" w:eastAsia="en-US"/>
         </w:rPr>
         <mc:AlternateContent>
           <mc:Choice Requires="wps">
@@ -6322,7 +6463,7 @@
                         <w:txbxContent>
                           <w:p>
                             <w:pPr>
-                              <w:pStyle w:val="Beschriftung"/>
+                              <w:pStyle w:val="Caption"/>
                               <w:rPr>
                                 <w:noProof/>
                                 <w:color w:val="auto"/>
@@ -6405,12 +6546,12 @@
           </mc:Choice>
           <mc:Fallback>
             <w:pict>
-              <v:shape w14:anchorId="613EE35C" id="Textfeld 13" o:spid="_x0000_s1027" type="#_x0000_t202" style="position:absolute;margin-left:0;margin-top:374.4pt;width:446.15pt;height:.05pt;z-index:251668480;visibility:visible;mso-wrap-style:square;mso-wrap-distance-left:9pt;mso-wrap-distance-top:0;mso-wrap-distance-right:9pt;mso-wrap-distance-bottom:0;mso-position-horizontal:absolute;mso-position-horizontal-relative:text;mso-position-vertical:absolute;mso-position-vertical-relative:text;v-text-anchor:top" o:gfxdata="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" stroked="f">
+              <v:shape id="Textfeld 13" o:spid="_x0000_s1027" type="#_x0000_t202" style="position:absolute;margin-left:0;margin-top:374.4pt;width:446.15pt;height:.05pt;z-index:251668480;visibility:visible;mso-wrap-style:square;mso-wrap-distance-left:9pt;mso-wrap-distance-top:0;mso-wrap-distance-right:9pt;mso-wrap-distance-bottom:0;mso-position-horizontal:absolute;mso-position-horizontal-relative:text;mso-position-vertical:absolute;mso-position-vertical-relative:text;v-text-anchor:top" o:gfxdata="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" stroked="f">
                 <v:textbox style="mso-fit-shape-to-text:t" inset="0,0,0,0">
                   <w:txbxContent>
                     <w:p>
                       <w:pPr>
-                        <w:pStyle w:val="Beschriftung"/>
+                        <w:pStyle w:val="Caption"/>
                         <w:rPr>
                           <w:noProof/>
                           <w:color w:val="auto"/>
@@ -6517,6 +6658,7 @@
       <w:r>
         <w:rPr>
           <w:noProof/>
+          <w:lang w:val="en-US" w:eastAsia="en-US"/>
         </w:rPr>
         <w:lastRenderedPageBreak/>
         <w:drawing>
@@ -6543,7 +6685,7 @@
                     <pic:cNvPicPr/>
                   </pic:nvPicPr>
                   <pic:blipFill>
-                    <a:blip r:embed="rId18">
+                    <a:blip r:embed="rId19">
                       <a:extLst>
                         <a:ext uri="{28A0092B-C50C-407E-A947-70E740481C1C}">
                           <a14:useLocalDpi xmlns:a14="http://schemas.microsoft.com/office/drawing/2010/main" val="0"/>
@@ -6578,6 +6720,7 @@
       <w:r>
         <w:rPr>
           <w:noProof/>
+          <w:lang w:val="en-US" w:eastAsia="en-US"/>
         </w:rPr>
         <mc:AlternateContent>
           <mc:Choice Requires="wps">
@@ -6619,7 +6762,7 @@
                         <w:txbxContent>
                           <w:p>
                             <w:pPr>
-                              <w:pStyle w:val="Beschriftung"/>
+                              <w:pStyle w:val="Caption"/>
                               <w:rPr>
                                 <w:noProof/>
                                 <w:color w:val="auto"/>
@@ -6704,12 +6847,12 @@
           </mc:Choice>
           <mc:Fallback>
             <w:pict>
-              <v:shape w14:anchorId="3886B44A" id="Textfeld 11" o:spid="_x0000_s1028" type="#_x0000_t202" style="position:absolute;margin-left:0;margin-top:318.65pt;width:446.15pt;height:19.5pt;z-index:251676672;visibility:visible;mso-wrap-style:square;mso-height-percent:0;mso-wrap-distance-left:9pt;mso-wrap-distance-top:0;mso-wrap-distance-right:9pt;mso-wrap-distance-bottom:0;mso-position-horizontal:left;mso-position-horizontal-relative:margin;mso-position-vertical:absolute;mso-position-vertical-relative:text;mso-height-percent:0;mso-height-relative:margin;v-text-anchor:top" o:gfxdata="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" stroked="f">
+              <v:shape id="Textfeld 11" o:spid="_x0000_s1028" type="#_x0000_t202" style="position:absolute;margin-left:0;margin-top:318.65pt;width:446.15pt;height:19.5pt;z-index:251676672;visibility:visible;mso-wrap-style:square;mso-height-percent:0;mso-wrap-distance-left:9pt;mso-wrap-distance-top:0;mso-wrap-distance-right:9pt;mso-wrap-distance-bottom:0;mso-position-horizontal:left;mso-position-horizontal-relative:margin;mso-position-vertical:absolute;mso-position-vertical-relative:text;mso-height-percent:0;mso-height-relative:margin;v-text-anchor:top" o:gfxdata="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" stroked="f">
                 <v:textbox inset="0,0,0,0">
                   <w:txbxContent>
                     <w:p>
                       <w:pPr>
-                        <w:pStyle w:val="Beschriftung"/>
+                        <w:pStyle w:val="Caption"/>
                         <w:rPr>
                           <w:noProof/>
                           <w:color w:val="auto"/>
@@ -6796,6 +6939,7 @@
       <w:r>
         <w:rPr>
           <w:noProof/>
+          <w:lang w:val="en-US" w:eastAsia="en-US"/>
         </w:rPr>
         <w:lastRenderedPageBreak/>
         <mc:AlternateContent>
@@ -6838,7 +6982,7 @@
                         <w:txbxContent>
                           <w:p>
                             <w:pPr>
-                              <w:pStyle w:val="Beschriftung"/>
+                              <w:pStyle w:val="Caption"/>
                               <w:rPr>
                                 <w:noProof/>
                                 <w:color w:val="auto"/>
@@ -6924,12 +7068,12 @@
           </mc:Choice>
           <mc:Fallback>
             <w:pict>
-              <v:shape w14:anchorId="3C8B8A17" id="Textfeld 15" o:spid="_x0000_s1029" type="#_x0000_t202" style="position:absolute;margin-left:430.65pt;margin-top:386.15pt;width:481.85pt;height:12.75pt;z-index:251670528;visibility:visible;mso-wrap-style:square;mso-height-percent:0;mso-wrap-distance-left:9pt;mso-wrap-distance-top:0;mso-wrap-distance-right:9pt;mso-wrap-distance-bottom:0;mso-position-horizontal:right;mso-position-horizontal-relative:margin;mso-position-vertical:absolute;mso-position-vertical-relative:text;mso-height-percent:0;mso-height-relative:margin;v-text-anchor:top" o:gfxdata="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" stroked="f">
+              <v:shape id="Textfeld 15" o:spid="_x0000_s1029" type="#_x0000_t202" style="position:absolute;margin-left:430.65pt;margin-top:386.15pt;width:481.85pt;height:12.75pt;z-index:251670528;visibility:visible;mso-wrap-style:square;mso-height-percent:0;mso-wrap-distance-left:9pt;mso-wrap-distance-top:0;mso-wrap-distance-right:9pt;mso-wrap-distance-bottom:0;mso-position-horizontal:right;mso-position-horizontal-relative:margin;mso-position-vertical:absolute;mso-position-vertical-relative:text;mso-height-percent:0;mso-height-relative:margin;v-text-anchor:top" o:gfxdata="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" stroked="f">
                 <v:textbox inset="0,0,0,0">
                   <w:txbxContent>
                     <w:p>
                       <w:pPr>
-                        <w:pStyle w:val="Beschriftung"/>
+                        <w:pStyle w:val="Caption"/>
                         <w:rPr>
                           <w:noProof/>
                           <w:color w:val="auto"/>
@@ -7007,6 +7151,7 @@
       <w:r>
         <w:rPr>
           <w:noProof/>
+          <w:lang w:val="en-US" w:eastAsia="en-US"/>
         </w:rPr>
         <w:drawing>
           <wp:anchor distT="0" distB="0" distL="114300" distR="114300" simplePos="0" relativeHeight="251664384" behindDoc="0" locked="0" layoutInCell="1" allowOverlap="1" wp14:anchorId="03BEC582" wp14:editId="537B374B">
@@ -7032,7 +7177,7 @@
                     <pic:cNvPicPr/>
                   </pic:nvPicPr>
                   <pic:blipFill>
-                    <a:blip r:embed="rId19">
+                    <a:blip r:embed="rId20">
                       <a:extLst>
                         <a:ext uri="{28A0092B-C50C-407E-A947-70E740481C1C}">
                           <a14:useLocalDpi xmlns:a14="http://schemas.microsoft.com/office/drawing/2010/main" val="0"/>
@@ -7172,20 +7317,34 @@
     </w:p>
     <w:p>
       <w:pPr>
-        <w:pStyle w:val="berschrift2"/>
+        <w:pStyle w:val="Heading2"/>
         <w:ind w:hanging="1997"/>
       </w:pPr>
       <w:bookmarkStart w:id="87" w:name="_Toc372729325"/>
       <w:r>
         <w:lastRenderedPageBreak/>
-        <w:t>PayPal bei der Bestellung</w:t>
+        <w:t xml:space="preserve">PayPal </w:t>
+      </w:r>
+      <w:proofErr w:type="spellStart"/>
+      <w:r>
+        <w:t>bei</w:t>
+      </w:r>
+      <w:proofErr w:type="spellEnd"/>
+      <w:r>
+        <w:t xml:space="preserve"> der </w:t>
+      </w:r>
+      <w:proofErr w:type="spellStart"/>
+      <w:r>
+        <w:t>Bestellung</w:t>
       </w:r>
       <w:bookmarkEnd w:id="87"/>
+      <w:proofErr w:type="spellEnd"/>
     </w:p>
     <w:p>
       <w:r>
         <w:rPr>
           <w:noProof/>
+          <w:lang w:val="en-US" w:eastAsia="en-US"/>
         </w:rPr>
         <mc:AlternateContent>
           <mc:Choice Requires="wps">
@@ -7227,7 +7386,7 @@
                         <w:txbxContent>
                           <w:p>
                             <w:pPr>
-                              <w:pStyle w:val="Beschriftung"/>
+                              <w:pStyle w:val="Caption"/>
                               <w:rPr>
                                 <w:noProof/>
                                 <w:color w:val="auto"/>
@@ -7329,12 +7488,12 @@
           </mc:Choice>
           <mc:Fallback>
             <w:pict>
-              <v:shape w14:anchorId="676B9B38" id="Textfeld 24" o:spid="_x0000_s1030" type="#_x0000_t202" style="position:absolute;margin-left:430.65pt;margin-top:247.6pt;width:481.85pt;height:14.45pt;z-index:251673600;visibility:visible;mso-wrap-style:square;mso-height-percent:0;mso-wrap-distance-left:9pt;mso-wrap-distance-top:0;mso-wrap-distance-right:9pt;mso-wrap-distance-bottom:0;mso-position-horizontal:right;mso-position-horizontal-relative:margin;mso-position-vertical:absolute;mso-position-vertical-relative:text;mso-height-percent:0;mso-height-relative:margin;v-text-anchor:top" o:gfxdata="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" stroked="f">
+              <v:shape id="Textfeld 24" o:spid="_x0000_s1030" type="#_x0000_t202" style="position:absolute;margin-left:430.65pt;margin-top:247.6pt;width:481.85pt;height:14.45pt;z-index:251673600;visibility:visible;mso-wrap-style:square;mso-height-percent:0;mso-wrap-distance-left:9pt;mso-wrap-distance-top:0;mso-wrap-distance-right:9pt;mso-wrap-distance-bottom:0;mso-position-horizontal:right;mso-position-horizontal-relative:margin;mso-position-vertical:absolute;mso-position-vertical-relative:text;mso-height-percent:0;mso-height-relative:margin;v-text-anchor:top" o:gfxdata="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" stroked="f">
                 <v:textbox inset="0,0,0,0">
                   <w:txbxContent>
                     <w:p>
                       <w:pPr>
-                        <w:pStyle w:val="Beschriftung"/>
+                        <w:pStyle w:val="Caption"/>
                         <w:rPr>
                           <w:noProof/>
                           <w:color w:val="auto"/>
@@ -7472,6 +7631,7 @@
       <w:r>
         <w:rPr>
           <w:noProof/>
+          <w:lang w:val="en-US" w:eastAsia="en-US"/>
         </w:rPr>
         <w:drawing>
           <wp:anchor distT="0" distB="0" distL="114300" distR="114300" simplePos="0" relativeHeight="251671552" behindDoc="0" locked="0" layoutInCell="1" allowOverlap="1" wp14:anchorId="6403152D" wp14:editId="28D1E9CE">
@@ -7497,7 +7657,7 @@
                     <pic:cNvPicPr/>
                   </pic:nvPicPr>
                   <pic:blipFill>
-                    <a:blip r:embed="rId20">
+                    <a:blip r:embed="rId21">
                       <a:extLst>
                         <a:ext uri="{28A0092B-C50C-407E-A947-70E740481C1C}">
                           <a14:useLocalDpi xmlns:a14="http://schemas.microsoft.com/office/drawing/2010/main" val="0"/>
@@ -7718,7 +7878,7 @@
     </w:p>
     <w:p>
       <w:pPr>
-        <w:pStyle w:val="berschrift1"/>
+        <w:pStyle w:val="Heading1"/>
         <w:rPr>
           <w:lang w:val="de-DE"/>
         </w:rPr>
@@ -7734,7 +7894,7 @@
     </w:p>
     <w:p>
       <w:pPr>
-        <w:pStyle w:val="berschrift2"/>
+        <w:pStyle w:val="Heading2"/>
         <w:tabs>
           <w:tab w:val="left" w:pos="851"/>
         </w:tabs>
@@ -7756,7 +7916,7 @@
       <w:r>
         <w:t>PayPal schreibt vor, dass die entsprechenden Logos von PayPal im Shop benutzt werden müssen. Solange Änderungen im Rahmen der Integrationsrichtlinien von PayPal bleiben (</w:t>
       </w:r>
-      <w:hyperlink r:id="rId21" w:history="1">
+      <w:hyperlink r:id="rId22" w:history="1">
         <w:r>
           <w:rPr>
             <w:rStyle w:val="BenutzereingabenundCodeZchn"/>
@@ -7779,7 +7939,7 @@
 </file>
 
 <file path=word/endnotes.xml><?xml version="1.0" encoding="utf-8"?>
-<w:endnotes xmlns:wpc="http://schemas.microsoft.com/office/word/2010/wordprocessingCanvas" xmlns:mc="http://schemas.openxmlformats.org/markup-compatibility/2006" xmlns:o="urn:schemas-microsoft-com:office:office" xmlns:r="http://schemas.openxmlformats.org/officeDocument/2006/relationships" xmlns:m="http://schemas.openxmlformats.org/officeDocument/2006/math" xmlns:v="urn:schemas-microsoft-com:vml" xmlns:wp14="http://schemas.microsoft.com/office/word/2010/wordprocessingDrawing" xmlns:wp="http://schemas.openxmlformats.org/drawingml/2006/wordprocessingDrawing" xmlns:w10="urn:schemas-microsoft-com:office:word" xmlns:w="http://schemas.openxmlformats.org/wordprocessingml/2006/main" xmlns:w14="http://schemas.microsoft.com/office/word/2010/wordml" xmlns:w15="http://schemas.microsoft.com/office/word/2012/wordml" xmlns:wpg="http://schemas.microsoft.com/office/word/2010/wordprocessingGroup" xmlns:wpi="http://schemas.microsoft.com/office/word/2010/wordprocessingInk" xmlns:wne="http://schemas.microsoft.com/office/word/2006/wordml" xmlns:wps="http://schemas.microsoft.com/office/word/2010/wordprocessingShape" mc:Ignorable="w14 w15 wp14">
+<w:endnotes xmlns:wpc="http://schemas.microsoft.com/office/word/2010/wordprocessingCanvas" xmlns:mc="http://schemas.openxmlformats.org/markup-compatibility/2006" xmlns:o="urn:schemas-microsoft-com:office:office" xmlns:r="http://schemas.openxmlformats.org/officeDocument/2006/relationships" xmlns:m="http://schemas.openxmlformats.org/officeDocument/2006/math" xmlns:v="urn:schemas-microsoft-com:vml" xmlns:wp14="http://schemas.microsoft.com/office/word/2010/wordprocessingDrawing" xmlns:wp="http://schemas.openxmlformats.org/drawingml/2006/wordprocessingDrawing" xmlns:w10="urn:schemas-microsoft-com:office:word" xmlns:w="http://schemas.openxmlformats.org/wordprocessingml/2006/main" xmlns:w14="http://schemas.microsoft.com/office/word/2010/wordml" xmlns:wpg="http://schemas.microsoft.com/office/word/2010/wordprocessingGroup" xmlns:wpi="http://schemas.microsoft.com/office/word/2010/wordprocessingInk" xmlns:wne="http://schemas.microsoft.com/office/word/2006/wordml" xmlns:wps="http://schemas.microsoft.com/office/word/2010/wordprocessingShape" mc:Ignorable="w14 wp14">
   <w:endnote w:type="separator" w:id="-1">
     <w:p>
       <w:r>
@@ -7798,10 +7958,10 @@
 </file>
 
 <file path=word/footer1.xml><?xml version="1.0" encoding="utf-8"?>
-<w:ftr xmlns:wpc="http://schemas.microsoft.com/office/word/2010/wordprocessingCanvas" xmlns:mc="http://schemas.openxmlformats.org/markup-compatibility/2006" xmlns:o="urn:schemas-microsoft-com:office:office" xmlns:r="http://schemas.openxmlformats.org/officeDocument/2006/relationships" xmlns:m="http://schemas.openxmlformats.org/officeDocument/2006/math" xmlns:v="urn:schemas-microsoft-com:vml" xmlns:wp14="http://schemas.microsoft.com/office/word/2010/wordprocessingDrawing" xmlns:wp="http://schemas.openxmlformats.org/drawingml/2006/wordprocessingDrawing" xmlns:w10="urn:schemas-microsoft-com:office:word" xmlns:w="http://schemas.openxmlformats.org/wordprocessingml/2006/main" xmlns:w14="http://schemas.microsoft.com/office/word/2010/wordml" xmlns:w15="http://schemas.microsoft.com/office/word/2012/wordml" xmlns:wpg="http://schemas.microsoft.com/office/word/2010/wordprocessingGroup" xmlns:wpi="http://schemas.microsoft.com/office/word/2010/wordprocessingInk" xmlns:wne="http://schemas.microsoft.com/office/word/2006/wordml" xmlns:wps="http://schemas.microsoft.com/office/word/2010/wordprocessingShape" mc:Ignorable="w14 w15 wp14">
+<w:ftr xmlns:wpc="http://schemas.microsoft.com/office/word/2010/wordprocessingCanvas" xmlns:mc="http://schemas.openxmlformats.org/markup-compatibility/2006" xmlns:o="urn:schemas-microsoft-com:office:office" xmlns:r="http://schemas.openxmlformats.org/officeDocument/2006/relationships" xmlns:m="http://schemas.openxmlformats.org/officeDocument/2006/math" xmlns:v="urn:schemas-microsoft-com:vml" xmlns:wp14="http://schemas.microsoft.com/office/word/2010/wordprocessingDrawing" xmlns:wp="http://schemas.openxmlformats.org/drawingml/2006/wordprocessingDrawing" xmlns:w10="urn:schemas-microsoft-com:office:word" xmlns:w="http://schemas.openxmlformats.org/wordprocessingml/2006/main" xmlns:w14="http://schemas.microsoft.com/office/word/2010/wordml" xmlns:wpg="http://schemas.microsoft.com/office/word/2010/wordprocessingGroup" xmlns:wpi="http://schemas.microsoft.com/office/word/2010/wordprocessingInk" xmlns:wne="http://schemas.microsoft.com/office/word/2006/wordml" xmlns:wps="http://schemas.microsoft.com/office/word/2010/wordprocessingShape" mc:Ignorable="w14 wp14">
   <w:p>
     <w:pPr>
-      <w:pStyle w:val="Fuzeile"/>
+      <w:pStyle w:val="Footer"/>
       <w:framePr w:wrap="around" w:vAnchor="text" w:hAnchor="margin" w:xAlign="right" w:y="1"/>
     </w:pPr>
     <w:r>
@@ -7828,7 +7988,7 @@
   </w:p>
   <w:p>
     <w:pPr>
-      <w:pStyle w:val="Fuzeile"/>
+      <w:pStyle w:val="Footer"/>
       <w:ind w:right="360"/>
     </w:pPr>
   </w:p>
@@ -7836,10 +7996,10 @@
 </file>
 
 <file path=word/footer2.xml><?xml version="1.0" encoding="utf-8"?>
-<w:ftr xmlns:wpc="http://schemas.microsoft.com/office/word/2010/wordprocessingCanvas" xmlns:mc="http://schemas.openxmlformats.org/markup-compatibility/2006" xmlns:o="urn:schemas-microsoft-com:office:office" xmlns:r="http://schemas.openxmlformats.org/officeDocument/2006/relationships" xmlns:m="http://schemas.openxmlformats.org/officeDocument/2006/math" xmlns:v="urn:schemas-microsoft-com:vml" xmlns:wp14="http://schemas.microsoft.com/office/word/2010/wordprocessingDrawing" xmlns:wp="http://schemas.openxmlformats.org/drawingml/2006/wordprocessingDrawing" xmlns:w10="urn:schemas-microsoft-com:office:word" xmlns:w="http://schemas.openxmlformats.org/wordprocessingml/2006/main" xmlns:w14="http://schemas.microsoft.com/office/word/2010/wordml" xmlns:w15="http://schemas.microsoft.com/office/word/2012/wordml" xmlns:wpg="http://schemas.microsoft.com/office/word/2010/wordprocessingGroup" xmlns:wpi="http://schemas.microsoft.com/office/word/2010/wordprocessingInk" xmlns:wne="http://schemas.microsoft.com/office/word/2006/wordml" xmlns:wps="http://schemas.microsoft.com/office/word/2010/wordprocessingShape" mc:Ignorable="w14 w15 wp14">
+<w:ftr xmlns:wpc="http://schemas.microsoft.com/office/word/2010/wordprocessingCanvas" xmlns:mc="http://schemas.openxmlformats.org/markup-compatibility/2006" xmlns:o="urn:schemas-microsoft-com:office:office" xmlns:r="http://schemas.openxmlformats.org/officeDocument/2006/relationships" xmlns:m="http://schemas.openxmlformats.org/officeDocument/2006/math" xmlns:v="urn:schemas-microsoft-com:vml" xmlns:wp14="http://schemas.microsoft.com/office/word/2010/wordprocessingDrawing" xmlns:wp="http://schemas.openxmlformats.org/drawingml/2006/wordprocessingDrawing" xmlns:w10="urn:schemas-microsoft-com:office:word" xmlns:w="http://schemas.openxmlformats.org/wordprocessingml/2006/main" xmlns:w14="http://schemas.microsoft.com/office/word/2010/wordml" xmlns:wpg="http://schemas.microsoft.com/office/word/2010/wordprocessingGroup" xmlns:wpi="http://schemas.microsoft.com/office/word/2010/wordprocessingInk" xmlns:wne="http://schemas.microsoft.com/office/word/2006/wordml" xmlns:wps="http://schemas.microsoft.com/office/word/2010/wordprocessingShape" mc:Ignorable="w14 wp14">
   <w:p>
     <w:pPr>
-      <w:pStyle w:val="Fuzeile"/>
+      <w:pStyle w:val="Footer"/>
       <w:spacing w:line="240" w:lineRule="auto"/>
       <w:ind w:left="-1418" w:right="-286"/>
       <w:jc w:val="right"/>
@@ -7850,6 +8010,7 @@
     <w:r>
       <w:rPr>
         <w:noProof/>
+        <w:lang w:val="en-US" w:eastAsia="en-US"/>
       </w:rPr>
       <mc:AlternateContent>
         <mc:Choice Requires="wps">
@@ -7911,10 +8072,13 @@
                       <w:txbxContent>
                         <w:p>
                           <w:pPr>
-                            <w:pStyle w:val="Fuzeile"/>
+                            <w:pStyle w:val="Footer"/>
                           </w:pPr>
                           <w:r>
-                            <w:t xml:space="preserve">© OXID eSales AG | www.oxid-esales.com | </w:t>
+                            <w:t xml:space="preserve">© OXID </w:t>
+                          </w:r>
+                          <w:r>
+                            <w:t xml:space="preserve">eSales AG | www.oxid-esales.com | </w:t>
                           </w:r>
                           <w:hyperlink r:id="rId1" w:history="1">
                             <w:r>
@@ -7934,12 +8098,12 @@
                             <w:t>.</w:t>
                           </w:r>
                           <w:r>
-                            <w:t>1</w:t>
+                            <w:t>2</w:t>
                           </w:r>
                         </w:p>
                         <w:p>
                           <w:pPr>
-                            <w:pStyle w:val="Fuzeile"/>
+                            <w:pStyle w:val="Footer"/>
                             <w:rPr>
                               <w:color w:val="FFFFFF"/>
                             </w:rPr>
@@ -7953,7 +8117,7 @@
                         </w:p>
                         <w:p>
                           <w:pPr>
-                            <w:pStyle w:val="Fuzeile"/>
+                            <w:pStyle w:val="Footer"/>
                             <w:rPr>
                               <w:color w:val="FFFFFF"/>
                             </w:rPr>
@@ -7967,7 +8131,7 @@
                         </w:p>
                         <w:p>
                           <w:pPr>
-                            <w:pStyle w:val="Fuzeile"/>
+                            <w:pStyle w:val="Footer"/>
                             <w:rPr>
                               <w:color w:val="FFFFFF"/>
                             </w:rPr>
@@ -7981,7 +8145,7 @@
                         </w:p>
                         <w:p>
                           <w:pPr>
-                            <w:pStyle w:val="Fuzeile"/>
+                            <w:pStyle w:val="Footer"/>
                           </w:pPr>
                           <w:r>
                             <w:t>.</w:t>
@@ -7989,12 +8153,12 @@
                         </w:p>
                         <w:p>
                           <w:pPr>
-                            <w:pStyle w:val="Fuzeile"/>
+                            <w:pStyle w:val="Footer"/>
                           </w:pPr>
                         </w:p>
                         <w:p>
                           <w:pPr>
-                            <w:pStyle w:val="Fuzeile"/>
+                            <w:pStyle w:val="Footer"/>
                           </w:pPr>
                         </w:p>
                         <w:p>
@@ -8027,7 +8191,7 @@
         </mc:Choice>
         <mc:Fallback>
           <w:pict>
-            <v:shapetype w14:anchorId="09CCC806" id="_x0000_t202" coordsize="21600,21600" o:spt="202" path="m,l,21600r21600,l21600,xe">
+            <v:shapetype id="_x0000_t202" coordsize="21600,21600" o:spt="202" path="m,l,21600r21600,l21600,xe">
               <v:stroke joinstyle="miter"/>
               <v:path gradientshapeok="t" o:connecttype="rect"/>
             </v:shapetype>
@@ -8036,10 +8200,13 @@
                 <w:txbxContent>
                   <w:p>
                     <w:pPr>
-                      <w:pStyle w:val="Fuzeile"/>
+                      <w:pStyle w:val="Footer"/>
                     </w:pPr>
                     <w:r>
-                      <w:t xml:space="preserve">© OXID eSales AG | www.oxid-esales.com | </w:t>
+                      <w:t xml:space="preserve">© OXID </w:t>
+                    </w:r>
+                    <w:r>
+                      <w:t xml:space="preserve">eSales AG | www.oxid-esales.com | </w:t>
                     </w:r>
                     <w:hyperlink r:id="rId2" w:history="1">
                       <w:r>
@@ -8059,12 +8226,12 @@
                       <w:t>.</w:t>
                     </w:r>
                     <w:r>
-                      <w:t>1</w:t>
+                      <w:t>2</w:t>
                     </w:r>
                   </w:p>
                   <w:p>
                     <w:pPr>
-                      <w:pStyle w:val="Fuzeile"/>
+                      <w:pStyle w:val="Footer"/>
                       <w:rPr>
                         <w:color w:val="FFFFFF"/>
                       </w:rPr>
@@ -8078,7 +8245,7 @@
                   </w:p>
                   <w:p>
                     <w:pPr>
-                      <w:pStyle w:val="Fuzeile"/>
+                      <w:pStyle w:val="Footer"/>
                       <w:rPr>
                         <w:color w:val="FFFFFF"/>
                       </w:rPr>
@@ -8092,7 +8259,7 @@
                   </w:p>
                   <w:p>
                     <w:pPr>
-                      <w:pStyle w:val="Fuzeile"/>
+                      <w:pStyle w:val="Footer"/>
                       <w:rPr>
                         <w:color w:val="FFFFFF"/>
                       </w:rPr>
@@ -8106,7 +8273,7 @@
                   </w:p>
                   <w:p>
                     <w:pPr>
-                      <w:pStyle w:val="Fuzeile"/>
+                      <w:pStyle w:val="Footer"/>
                     </w:pPr>
                     <w:r>
                       <w:t>.</w:t>
@@ -8114,12 +8281,12 @@
                   </w:p>
                   <w:p>
                     <w:pPr>
-                      <w:pStyle w:val="Fuzeile"/>
+                      <w:pStyle w:val="Footer"/>
                     </w:pPr>
                   </w:p>
                   <w:p>
                     <w:pPr>
-                      <w:pStyle w:val="Fuzeile"/>
+                      <w:pStyle w:val="Footer"/>
                     </w:pPr>
                   </w:p>
                   <w:p>
@@ -8143,6 +8310,7 @@
     <w:r>
       <w:rPr>
         <w:noProof/>
+        <w:lang w:val="en-US" w:eastAsia="en-US"/>
       </w:rPr>
       <mc:AlternateContent>
         <mc:Choice Requires="wps">
@@ -8204,7 +8372,7 @@
                       <w:txbxContent>
                         <w:p>
                           <w:pPr>
-                            <w:pStyle w:val="Fuzeile"/>
+                            <w:pStyle w:val="Footer"/>
                           </w:pPr>
                           <w:r>
                             <w:fldChar w:fldCharType="begin"/>
@@ -8219,7 +8387,7 @@
                             <w:rPr>
                               <w:noProof/>
                             </w:rPr>
-                            <w:t>9</w:t>
+                            <w:t>6</w:t>
                           </w:r>
                           <w:r>
                             <w:rPr>
@@ -8230,18 +8398,31 @@
                           <w:r>
                             <w:t>/</w:t>
                           </w:r>
-                          <w:fldSimple w:instr=" NUMPAGES  ">
-                            <w:r>
-                              <w:rPr>
-                                <w:noProof/>
-                              </w:rPr>
-                              <w:t>16</w:t>
-                            </w:r>
-                          </w:fldSimple>
+                          <w:r>
+                            <w:fldChar w:fldCharType="begin"/>
+                          </w:r>
+                          <w:r>
+                            <w:instrText xml:space="preserve"> NUMPAGES  </w:instrText>
+                          </w:r>
+                          <w:r>
+                            <w:fldChar w:fldCharType="separate"/>
+                          </w:r>
+                          <w:r>
+                            <w:rPr>
+                              <w:noProof/>
+                            </w:rPr>
+                            <w:t>17</w:t>
+                          </w:r>
+                          <w:r>
+                            <w:rPr>
+                              <w:noProof/>
+                            </w:rPr>
+                            <w:fldChar w:fldCharType="end"/>
+                          </w:r>
                         </w:p>
                         <w:p>
                           <w:pPr>
-                            <w:pStyle w:val="Fuzeile"/>
+                            <w:pStyle w:val="Footer"/>
                           </w:pPr>
                         </w:p>
                       </w:txbxContent>
@@ -8263,16 +8444,12 @@
         </mc:Choice>
         <mc:Fallback>
           <w:pict>
-            <v:shapetype w14:anchorId="102253F1" id="_x0000_t202" coordsize="21600,21600" o:spt="202" path="m,l,21600r21600,l21600,xe">
-              <v:stroke joinstyle="miter"/>
-              <v:path gradientshapeok="t" o:connecttype="rect"/>
-            </v:shapetype>
             <v:shape id="Text Box 21" o:spid="_x0000_s1033" type="#_x0000_t202" style="position:absolute;left:0;text-align:left;margin-left:435.75pt;margin-top:-30.4pt;width:29.2pt;height:33.5pt;z-index:251658752;visibility:visible;mso-wrap-style:none;mso-width-percent:0;mso-height-percent:0;mso-wrap-distance-left:9pt;mso-wrap-distance-top:0;mso-wrap-distance-right:9pt;mso-wrap-distance-bottom:0;mso-position-horizontal:absolute;mso-position-horizontal-relative:text;mso-position-vertical:absolute;mso-position-vertical-relative:text;mso-width-percent:0;mso-height-percent:0;mso-width-relative:page;mso-height-relative:page;v-text-anchor:top" o:gfxdata="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" filled="f" stroked="f">
               <v:textbox>
                 <w:txbxContent>
                   <w:p>
                     <w:pPr>
-                      <w:pStyle w:val="Fuzeile"/>
+                      <w:pStyle w:val="Footer"/>
                     </w:pPr>
                     <w:r>
                       <w:fldChar w:fldCharType="begin"/>
@@ -8287,7 +8464,7 @@
                       <w:rPr>
                         <w:noProof/>
                       </w:rPr>
-                      <w:t>9</w:t>
+                      <w:t>6</w:t>
                     </w:r>
                     <w:r>
                       <w:rPr>
@@ -8298,18 +8475,31 @@
                     <w:r>
                       <w:t>/</w:t>
                     </w:r>
-                    <w:fldSimple w:instr=" NUMPAGES  ">
-                      <w:r>
-                        <w:rPr>
-                          <w:noProof/>
-                        </w:rPr>
-                        <w:t>16</w:t>
-                      </w:r>
-                    </w:fldSimple>
+                    <w:r>
+                      <w:fldChar w:fldCharType="begin"/>
+                    </w:r>
+                    <w:r>
+                      <w:instrText xml:space="preserve"> NUMPAGES  </w:instrText>
+                    </w:r>
+                    <w:r>
+                      <w:fldChar w:fldCharType="separate"/>
+                    </w:r>
+                    <w:r>
+                      <w:rPr>
+                        <w:noProof/>
+                      </w:rPr>
+                      <w:t>17</w:t>
+                    </w:r>
+                    <w:r>
+                      <w:rPr>
+                        <w:noProof/>
+                      </w:rPr>
+                      <w:fldChar w:fldCharType="end"/>
+                    </w:r>
                   </w:p>
                   <w:p>
                     <w:pPr>
-                      <w:pStyle w:val="Fuzeile"/>
+                      <w:pStyle w:val="Footer"/>
                     </w:pPr>
                   </w:p>
                 </w:txbxContent>
@@ -8324,6 +8514,7 @@
       <w:rPr>
         <w:noProof/>
         <w:vanish/>
+        <w:lang w:val="en-US" w:eastAsia="en-US"/>
       </w:rPr>
       <w:drawing>
         <wp:inline distT="0" distB="0" distL="0" distR="0" wp14:anchorId="0FFAFC27" wp14:editId="2AA80F1A">
@@ -8376,16 +8567,17 @@
 </file>
 
 <file path=word/footer3.xml><?xml version="1.0" encoding="utf-8"?>
-<w:ftr xmlns:wpc="http://schemas.microsoft.com/office/word/2010/wordprocessingCanvas" xmlns:mc="http://schemas.openxmlformats.org/markup-compatibility/2006" xmlns:o="urn:schemas-microsoft-com:office:office" xmlns:r="http://schemas.openxmlformats.org/officeDocument/2006/relationships" xmlns:m="http://schemas.openxmlformats.org/officeDocument/2006/math" xmlns:v="urn:schemas-microsoft-com:vml" xmlns:wp14="http://schemas.microsoft.com/office/word/2010/wordprocessingDrawing" xmlns:wp="http://schemas.openxmlformats.org/drawingml/2006/wordprocessingDrawing" xmlns:w10="urn:schemas-microsoft-com:office:word" xmlns:w="http://schemas.openxmlformats.org/wordprocessingml/2006/main" xmlns:w14="http://schemas.microsoft.com/office/word/2010/wordml" xmlns:w15="http://schemas.microsoft.com/office/word/2012/wordml" xmlns:wpg="http://schemas.microsoft.com/office/word/2010/wordprocessingGroup" xmlns:wpi="http://schemas.microsoft.com/office/word/2010/wordprocessingInk" xmlns:wne="http://schemas.microsoft.com/office/word/2006/wordml" xmlns:wps="http://schemas.microsoft.com/office/word/2010/wordprocessingShape" mc:Ignorable="w14 w15 wp14">
+<w:ftr xmlns:wpc="http://schemas.microsoft.com/office/word/2010/wordprocessingCanvas" xmlns:mc="http://schemas.openxmlformats.org/markup-compatibility/2006" xmlns:o="urn:schemas-microsoft-com:office:office" xmlns:r="http://schemas.openxmlformats.org/officeDocument/2006/relationships" xmlns:m="http://schemas.openxmlformats.org/officeDocument/2006/math" xmlns:v="urn:schemas-microsoft-com:vml" xmlns:wp14="http://schemas.microsoft.com/office/word/2010/wordprocessingDrawing" xmlns:wp="http://schemas.openxmlformats.org/drawingml/2006/wordprocessingDrawing" xmlns:w10="urn:schemas-microsoft-com:office:word" xmlns:w="http://schemas.openxmlformats.org/wordprocessingml/2006/main" xmlns:w14="http://schemas.microsoft.com/office/word/2010/wordml" xmlns:wpg="http://schemas.microsoft.com/office/word/2010/wordprocessingGroup" xmlns:wpi="http://schemas.microsoft.com/office/word/2010/wordprocessingInk" xmlns:wne="http://schemas.microsoft.com/office/word/2006/wordml" xmlns:wps="http://schemas.microsoft.com/office/word/2010/wordprocessingShape" mc:Ignorable="w14 wp14">
   <w:p>
     <w:pPr>
-      <w:pStyle w:val="Fuzeile"/>
+      <w:pStyle w:val="Footer"/>
       <w:spacing w:line="240" w:lineRule="auto"/>
       <w:ind w:left="-1418"/>
     </w:pPr>
     <w:r>
       <w:rPr>
         <w:noProof/>
+        <w:lang w:val="en-US" w:eastAsia="en-US"/>
       </w:rPr>
       <mc:AlternateContent>
         <mc:Choice Requires="wps">
@@ -8447,10 +8639,13 @@
                       <w:txbxContent>
                         <w:p>
                           <w:pPr>
-                            <w:pStyle w:val="Fuzeile"/>
+                            <w:pStyle w:val="Footer"/>
                           </w:pPr>
                           <w:r>
-                            <w:t xml:space="preserve">© OXID eSales AG | www.oxid-esales.com | </w:t>
+                            <w:t xml:space="preserve">© </w:t>
+                          </w:r>
+                          <w:r>
+                            <w:t xml:space="preserve">OXID eSales AG | www.oxid-esales.com | </w:t>
                           </w:r>
                           <w:hyperlink r:id="rId1" w:history="1">
                             <w:r>
@@ -8470,7 +8665,7 @@
                             <w:t>.</w:t>
                           </w:r>
                           <w:r>
-                            <w:t>1</w:t>
+                            <w:t>2</w:t>
                           </w:r>
                         </w:p>
                         <w:p>
@@ -8503,7 +8698,7 @@
         </mc:Choice>
         <mc:Fallback>
           <w:pict>
-            <v:shapetype w14:anchorId="60931756" id="_x0000_t202" coordsize="21600,21600" o:spt="202" path="m,l,21600r21600,l21600,xe">
+            <v:shapetype id="_x0000_t202" coordsize="21600,21600" o:spt="202" path="m,l,21600r21600,l21600,xe">
               <v:stroke joinstyle="miter"/>
               <v:path gradientshapeok="t" o:connecttype="rect"/>
             </v:shapetype>
@@ -8512,10 +8707,13 @@
                 <w:txbxContent>
                   <w:p>
                     <w:pPr>
-                      <w:pStyle w:val="Fuzeile"/>
+                      <w:pStyle w:val="Footer"/>
                     </w:pPr>
                     <w:r>
-                      <w:t xml:space="preserve">© OXID eSales AG | www.oxid-esales.com | </w:t>
+                      <w:t xml:space="preserve">© </w:t>
+                    </w:r>
+                    <w:r>
+                      <w:t xml:space="preserve">OXID eSales AG | www.oxid-esales.com | </w:t>
                     </w:r>
                     <w:hyperlink r:id="rId2" w:history="1">
                       <w:r>
@@ -8535,7 +8733,7 @@
                       <w:t>.</w:t>
                     </w:r>
                     <w:r>
-                      <w:t>1</w:t>
+                      <w:t>2</w:t>
                     </w:r>
                   </w:p>
                   <w:p>
@@ -8560,6 +8758,7 @@
       <w:rPr>
         <w:noProof/>
         <w:vanish/>
+        <w:lang w:val="en-US" w:eastAsia="en-US"/>
       </w:rPr>
       <w:drawing>
         <wp:inline distT="0" distB="0" distL="0" distR="0" wp14:anchorId="05F3396E" wp14:editId="5EEED5C0">
@@ -8612,7 +8811,7 @@
 </file>
 
 <file path=word/footnotes.xml><?xml version="1.0" encoding="utf-8"?>
-<w:footnotes xmlns:wpc="http://schemas.microsoft.com/office/word/2010/wordprocessingCanvas" xmlns:mc="http://schemas.openxmlformats.org/markup-compatibility/2006" xmlns:o="urn:schemas-microsoft-com:office:office" xmlns:r="http://schemas.openxmlformats.org/officeDocument/2006/relationships" xmlns:m="http://schemas.openxmlformats.org/officeDocument/2006/math" xmlns:v="urn:schemas-microsoft-com:vml" xmlns:wp14="http://schemas.microsoft.com/office/word/2010/wordprocessingDrawing" xmlns:wp="http://schemas.openxmlformats.org/drawingml/2006/wordprocessingDrawing" xmlns:w10="urn:schemas-microsoft-com:office:word" xmlns:w="http://schemas.openxmlformats.org/wordprocessingml/2006/main" xmlns:w14="http://schemas.microsoft.com/office/word/2010/wordml" xmlns:w15="http://schemas.microsoft.com/office/word/2012/wordml" xmlns:wpg="http://schemas.microsoft.com/office/word/2010/wordprocessingGroup" xmlns:wpi="http://schemas.microsoft.com/office/word/2010/wordprocessingInk" xmlns:wne="http://schemas.microsoft.com/office/word/2006/wordml" xmlns:wps="http://schemas.microsoft.com/office/word/2010/wordprocessingShape" mc:Ignorable="w14 w15 wp14">
+<w:footnotes xmlns:wpc="http://schemas.microsoft.com/office/word/2010/wordprocessingCanvas" xmlns:mc="http://schemas.openxmlformats.org/markup-compatibility/2006" xmlns:o="urn:schemas-microsoft-com:office:office" xmlns:r="http://schemas.openxmlformats.org/officeDocument/2006/relationships" xmlns:m="http://schemas.openxmlformats.org/officeDocument/2006/math" xmlns:v="urn:schemas-microsoft-com:vml" xmlns:wp14="http://schemas.microsoft.com/office/word/2010/wordprocessingDrawing" xmlns:wp="http://schemas.openxmlformats.org/drawingml/2006/wordprocessingDrawing" xmlns:w10="urn:schemas-microsoft-com:office:word" xmlns:w="http://schemas.openxmlformats.org/wordprocessingml/2006/main" xmlns:w14="http://schemas.microsoft.com/office/word/2010/wordml" xmlns:wpg="http://schemas.microsoft.com/office/word/2010/wordprocessingGroup" xmlns:wpi="http://schemas.microsoft.com/office/word/2010/wordprocessingInk" xmlns:wne="http://schemas.microsoft.com/office/word/2006/wordml" xmlns:wps="http://schemas.microsoft.com/office/word/2010/wordprocessingShape" mc:Ignorable="w14 wp14">
   <w:footnote w:type="separator" w:id="-1">
     <w:p>
       <w:r>
@@ -8631,7 +8830,7 @@
 </file>
 
 <file path=word/header1.xml><?xml version="1.0" encoding="utf-8"?>
-<w:hdr xmlns:wpc="http://schemas.microsoft.com/office/word/2010/wordprocessingCanvas" xmlns:mc="http://schemas.openxmlformats.org/markup-compatibility/2006" xmlns:o="urn:schemas-microsoft-com:office:office" xmlns:r="http://schemas.openxmlformats.org/officeDocument/2006/relationships" xmlns:m="http://schemas.openxmlformats.org/officeDocument/2006/math" xmlns:v="urn:schemas-microsoft-com:vml" xmlns:wp14="http://schemas.microsoft.com/office/word/2010/wordprocessingDrawing" xmlns:wp="http://schemas.openxmlformats.org/drawingml/2006/wordprocessingDrawing" xmlns:w10="urn:schemas-microsoft-com:office:word" xmlns:w="http://schemas.openxmlformats.org/wordprocessingml/2006/main" xmlns:w14="http://schemas.microsoft.com/office/word/2010/wordml" xmlns:w15="http://schemas.microsoft.com/office/word/2012/wordml" xmlns:wpg="http://schemas.microsoft.com/office/word/2010/wordprocessingGroup" xmlns:wpi="http://schemas.microsoft.com/office/word/2010/wordprocessingInk" xmlns:wne="http://schemas.microsoft.com/office/word/2006/wordml" xmlns:wps="http://schemas.microsoft.com/office/word/2010/wordprocessingShape" mc:Ignorable="w14 w15 wp14">
+<w:hdr xmlns:wpc="http://schemas.microsoft.com/office/word/2010/wordprocessingCanvas" xmlns:mc="http://schemas.openxmlformats.org/markup-compatibility/2006" xmlns:o="urn:schemas-microsoft-com:office:office" xmlns:r="http://schemas.openxmlformats.org/officeDocument/2006/relationships" xmlns:m="http://schemas.openxmlformats.org/officeDocument/2006/math" xmlns:v="urn:schemas-microsoft-com:vml" xmlns:wp14="http://schemas.microsoft.com/office/word/2010/wordprocessingDrawing" xmlns:wp="http://schemas.openxmlformats.org/drawingml/2006/wordprocessingDrawing" xmlns:w10="urn:schemas-microsoft-com:office:word" xmlns:w="http://schemas.openxmlformats.org/wordprocessingml/2006/main" xmlns:w14="http://schemas.microsoft.com/office/word/2010/wordml" xmlns:wpg="http://schemas.microsoft.com/office/word/2010/wordprocessingGroup" xmlns:wpi="http://schemas.microsoft.com/office/word/2010/wordprocessingInk" xmlns:wne="http://schemas.microsoft.com/office/word/2006/wordml" xmlns:wps="http://schemas.microsoft.com/office/word/2010/wordprocessingShape" mc:Ignorable="w14 wp14">
   <w:p>
     <w:pPr>
       <w:spacing w:line="240" w:lineRule="auto"/>
@@ -8641,6 +8840,7 @@
     <w:r>
       <w:rPr>
         <w:noProof/>
+        <w:lang w:val="en-US" w:eastAsia="en-US"/>
       </w:rPr>
       <mc:AlternateContent>
         <mc:Choice Requires="wps">
@@ -8725,7 +8925,7 @@
             </wp:anchor>
           </w:drawing>
         </mc:Choice>
-        <mc:Fallback>
+        <mc:Fallback xmlns:w15="http://schemas.microsoft.com/office/word/2012/wordml">
           <w:pict>
             <v:shapetype w14:anchorId="781DEACC" id="_x0000_t202" coordsize="21600,21600" o:spt="202" path="m,l,21600r21600,l21600,xe">
               <v:stroke joinstyle="miter"/>
@@ -8753,6 +8953,7 @@
       <w:rPr>
         <w:noProof/>
         <w:vanish/>
+        <w:lang w:val="en-US" w:eastAsia="en-US"/>
       </w:rPr>
       <w:drawing>
         <wp:inline distT="0" distB="0" distL="0" distR="0" wp14:anchorId="2EC58BC5" wp14:editId="6B8FE18D">
@@ -8810,7 +9011,7 @@
 </file>
 
 <file path=word/header2.xml><?xml version="1.0" encoding="utf-8"?>
-<w:hdr xmlns:wpc="http://schemas.microsoft.com/office/word/2010/wordprocessingCanvas" xmlns:mc="http://schemas.openxmlformats.org/markup-compatibility/2006" xmlns:o="urn:schemas-microsoft-com:office:office" xmlns:r="http://schemas.openxmlformats.org/officeDocument/2006/relationships" xmlns:m="http://schemas.openxmlformats.org/officeDocument/2006/math" xmlns:v="urn:schemas-microsoft-com:vml" xmlns:wp14="http://schemas.microsoft.com/office/word/2010/wordprocessingDrawing" xmlns:wp="http://schemas.openxmlformats.org/drawingml/2006/wordprocessingDrawing" xmlns:w10="urn:schemas-microsoft-com:office:word" xmlns:w="http://schemas.openxmlformats.org/wordprocessingml/2006/main" xmlns:w14="http://schemas.microsoft.com/office/word/2010/wordml" xmlns:w15="http://schemas.microsoft.com/office/word/2012/wordml" xmlns:wpg="http://schemas.microsoft.com/office/word/2010/wordprocessingGroup" xmlns:wpi="http://schemas.microsoft.com/office/word/2010/wordprocessingInk" xmlns:wne="http://schemas.microsoft.com/office/word/2006/wordml" xmlns:wps="http://schemas.microsoft.com/office/word/2010/wordprocessingShape" mc:Ignorable="w14 w15 wp14">
+<w:hdr xmlns:wpc="http://schemas.microsoft.com/office/word/2010/wordprocessingCanvas" xmlns:mc="http://schemas.openxmlformats.org/markup-compatibility/2006" xmlns:o="urn:schemas-microsoft-com:office:office" xmlns:r="http://schemas.openxmlformats.org/officeDocument/2006/relationships" xmlns:m="http://schemas.openxmlformats.org/officeDocument/2006/math" xmlns:v="urn:schemas-microsoft-com:vml" xmlns:wp14="http://schemas.microsoft.com/office/word/2010/wordprocessingDrawing" xmlns:wp="http://schemas.openxmlformats.org/drawingml/2006/wordprocessingDrawing" xmlns:w10="urn:schemas-microsoft-com:office:word" xmlns:w="http://schemas.openxmlformats.org/wordprocessingml/2006/main" xmlns:w14="http://schemas.microsoft.com/office/word/2010/wordml" xmlns:wpg="http://schemas.microsoft.com/office/word/2010/wordprocessingGroup" xmlns:wpi="http://schemas.microsoft.com/office/word/2010/wordprocessingInk" xmlns:wne="http://schemas.microsoft.com/office/word/2006/wordml" xmlns:wps="http://schemas.microsoft.com/office/word/2010/wordprocessingShape" mc:Ignorable="w14 wp14">
   <w:p>
     <w:pPr>
       <w:spacing w:line="240" w:lineRule="auto"/>
@@ -8819,6 +9020,7 @@
     <w:r>
       <w:rPr>
         <w:noProof/>
+        <w:lang w:val="en-US" w:eastAsia="en-US"/>
       </w:rPr>
       <mc:AlternateContent>
         <mc:Choice Requires="wps">
@@ -8903,7 +9105,7 @@
             </wp:anchor>
           </w:drawing>
         </mc:Choice>
-        <mc:Fallback>
+        <mc:Fallback xmlns:w15="http://schemas.microsoft.com/office/word/2012/wordml">
           <w:pict>
             <v:shapetype w14:anchorId="0C58355C" id="_x0000_t202" coordsize="21600,21600" o:spt="202" path="m,l,21600r21600,l21600,xe">
               <v:stroke joinstyle="miter"/>
@@ -8931,6 +9133,7 @@
       <w:rPr>
         <w:noProof/>
         <w:vanish/>
+        <w:lang w:val="en-US" w:eastAsia="en-US"/>
       </w:rPr>
       <w:drawing>
         <wp:inline distT="0" distB="0" distL="0" distR="0" wp14:anchorId="2F03C6E4" wp14:editId="3EF1E2B5">
@@ -8983,7 +9186,7 @@
 </file>
 
 <file path=word/numbering.xml><?xml version="1.0" encoding="utf-8"?>
-<w:numbering xmlns:wpc="http://schemas.microsoft.com/office/word/2010/wordprocessingCanvas" xmlns:mc="http://schemas.openxmlformats.org/markup-compatibility/2006" xmlns:o="urn:schemas-microsoft-com:office:office" xmlns:r="http://schemas.openxmlformats.org/officeDocument/2006/relationships" xmlns:m="http://schemas.openxmlformats.org/officeDocument/2006/math" xmlns:v="urn:schemas-microsoft-com:vml" xmlns:wp14="http://schemas.microsoft.com/office/word/2010/wordprocessingDrawing" xmlns:wp="http://schemas.openxmlformats.org/drawingml/2006/wordprocessingDrawing" xmlns:w10="urn:schemas-microsoft-com:office:word" xmlns:w="http://schemas.openxmlformats.org/wordprocessingml/2006/main" xmlns:w14="http://schemas.microsoft.com/office/word/2010/wordml" xmlns:w15="http://schemas.microsoft.com/office/word/2012/wordml" xmlns:wpg="http://schemas.microsoft.com/office/word/2010/wordprocessingGroup" xmlns:wpi="http://schemas.microsoft.com/office/word/2010/wordprocessingInk" xmlns:wne="http://schemas.microsoft.com/office/word/2006/wordml" xmlns:wps="http://schemas.microsoft.com/office/word/2010/wordprocessingShape" mc:Ignorable="w14 w15 wp14">
+<w:numbering xmlns:wpc="http://schemas.microsoft.com/office/word/2010/wordprocessingCanvas" xmlns:mc="http://schemas.openxmlformats.org/markup-compatibility/2006" xmlns:o="urn:schemas-microsoft-com:office:office" xmlns:r="http://schemas.openxmlformats.org/officeDocument/2006/relationships" xmlns:m="http://schemas.openxmlformats.org/officeDocument/2006/math" xmlns:v="urn:schemas-microsoft-com:vml" xmlns:wp14="http://schemas.microsoft.com/office/word/2010/wordprocessingDrawing" xmlns:wp="http://schemas.openxmlformats.org/drawingml/2006/wordprocessingDrawing" xmlns:w10="urn:schemas-microsoft-com:office:word" xmlns:w="http://schemas.openxmlformats.org/wordprocessingml/2006/main" xmlns:w14="http://schemas.microsoft.com/office/word/2010/wordml" xmlns:wpg="http://schemas.microsoft.com/office/word/2010/wordprocessingGroup" xmlns:wpi="http://schemas.microsoft.com/office/word/2010/wordprocessingInk" xmlns:wne="http://schemas.microsoft.com/office/word/2006/wordml" xmlns:wps="http://schemas.microsoft.com/office/word/2010/wordprocessingShape" mc:Ignorable="w14 wp14">
   <w:abstractNum w:abstractNumId="0">
     <w:nsid w:val="00000004"/>
     <w:multiLevelType w:val="singleLevel"/>
@@ -9125,7 +9328,7 @@
     <w:lvl w:ilvl="0">
       <w:start w:val="1"/>
       <w:numFmt w:val="decimal"/>
-      <w:pStyle w:val="berschrift1"/>
+      <w:pStyle w:val="Heading1"/>
       <w:lvlText w:val="%1"/>
       <w:lvlJc w:val="left"/>
       <w:pPr>
@@ -9145,7 +9348,7 @@
     <w:lvl w:ilvl="1">
       <w:start w:val="1"/>
       <w:numFmt w:val="decimal"/>
-      <w:pStyle w:val="berschrift2"/>
+      <w:pStyle w:val="Heading2"/>
       <w:lvlText w:val="%1.%2"/>
       <w:lvlJc w:val="left"/>
       <w:pPr>
@@ -9161,7 +9364,7 @@
     <w:lvl w:ilvl="2">
       <w:start w:val="1"/>
       <w:numFmt w:val="decimal"/>
-      <w:pStyle w:val="berschrift3"/>
+      <w:pStyle w:val="Heading3"/>
       <w:lvlText w:val="%1.%2.%3"/>
       <w:lvlJc w:val="left"/>
       <w:pPr>
@@ -9177,7 +9380,7 @@
     <w:lvl w:ilvl="3">
       <w:start w:val="1"/>
       <w:numFmt w:val="decimal"/>
-      <w:pStyle w:val="berschrift4"/>
+      <w:pStyle w:val="Heading4"/>
       <w:lvlText w:val="%1.%2.%3.%4"/>
       <w:lvlJc w:val="left"/>
       <w:pPr>
@@ -9208,7 +9411,7 @@
     <w:lvl w:ilvl="5">
       <w:start w:val="1"/>
       <w:numFmt w:val="decimal"/>
-      <w:pStyle w:val="berschrift6"/>
+      <w:pStyle w:val="Heading6"/>
       <w:lvlText w:val="%1.%2.%3.%4.%5.%6"/>
       <w:lvlJc w:val="left"/>
       <w:pPr>
@@ -9224,7 +9427,7 @@
     <w:lvl w:ilvl="6">
       <w:start w:val="1"/>
       <w:numFmt w:val="decimal"/>
-      <w:pStyle w:val="berschrift7"/>
+      <w:pStyle w:val="Heading7"/>
       <w:lvlText w:val="%1.%2.%3.%4.%5.%6.%7"/>
       <w:lvlJc w:val="left"/>
       <w:pPr>
@@ -9240,7 +9443,7 @@
     <w:lvl w:ilvl="7">
       <w:start w:val="1"/>
       <w:numFmt w:val="decimal"/>
-      <w:pStyle w:val="berschrift8"/>
+      <w:pStyle w:val="Heading8"/>
       <w:lvlText w:val="%1.%2.%3.%4.%5.%6.%7.%8"/>
       <w:lvlJc w:val="left"/>
       <w:pPr>
@@ -9256,7 +9459,7 @@
     <w:lvl w:ilvl="8">
       <w:start w:val="1"/>
       <w:numFmt w:val="decimal"/>
-      <w:pStyle w:val="berschrift9"/>
+      <w:pStyle w:val="Heading9"/>
       <w:lvlText w:val="%1.%2.%3.%4.%5.%6.%7.%8.%9"/>
       <w:lvlJc w:val="left"/>
       <w:pPr>
@@ -12837,7 +13040,7 @@
 </file>
 
 <file path=word/styles.xml><?xml version="1.0" encoding="utf-8"?>
-<w:styles xmlns:mc="http://schemas.openxmlformats.org/markup-compatibility/2006" xmlns:r="http://schemas.openxmlformats.org/officeDocument/2006/relationships" xmlns:w="http://schemas.openxmlformats.org/wordprocessingml/2006/main" xmlns:w14="http://schemas.microsoft.com/office/word/2010/wordml" xmlns:w15="http://schemas.microsoft.com/office/word/2012/wordml" mc:Ignorable="w14 w15">
+<w:styles xmlns:mc="http://schemas.openxmlformats.org/markup-compatibility/2006" xmlns:r="http://schemas.openxmlformats.org/officeDocument/2006/relationships" xmlns:w="http://schemas.openxmlformats.org/wordprocessingml/2006/main" xmlns:w14="http://schemas.microsoft.com/office/word/2010/wordml" mc:Ignorable="w14">
   <w:docDefaults>
     <w:rPrDefault>
       <w:rPr>
@@ -12847,380 +13050,147 @@
     </w:rPrDefault>
     <w:pPrDefault/>
   </w:docDefaults>
-  <w:latentStyles w:defLockedState="0" w:defUIPriority="99" w:defSemiHidden="0" w:defUnhideWhenUsed="0" w:defQFormat="0" w:count="371">
-    <w:lsdException w:name="Normal" w:uiPriority="0" w:qFormat="1"/>
-    <w:lsdException w:name="heading 1" w:uiPriority="9" w:qFormat="1"/>
-    <w:lsdException w:name="heading 2" w:uiPriority="9" w:qFormat="1"/>
-    <w:lsdException w:name="heading 3" w:uiPriority="0" w:qFormat="1"/>
-    <w:lsdException w:name="heading 4" w:uiPriority="0" w:qFormat="1"/>
-    <w:lsdException w:name="heading 5" w:uiPriority="9" w:qFormat="1"/>
-    <w:lsdException w:name="heading 6" w:uiPriority="0" w:qFormat="1"/>
-    <w:lsdException w:name="heading 7" w:uiPriority="0" w:qFormat="1"/>
-    <w:lsdException w:name="heading 8" w:uiPriority="0" w:qFormat="1"/>
-    <w:lsdException w:name="heading 9" w:uiPriority="0" w:qFormat="1"/>
-    <w:lsdException w:name="index 1" w:semiHidden="1" w:unhideWhenUsed="1"/>
-    <w:lsdException w:name="index 2" w:semiHidden="1" w:unhideWhenUsed="1"/>
-    <w:lsdException w:name="index 3" w:semiHidden="1" w:unhideWhenUsed="1"/>
-    <w:lsdException w:name="index 4" w:semiHidden="1" w:unhideWhenUsed="1"/>
-    <w:lsdException w:name="index 5" w:semiHidden="1" w:unhideWhenUsed="1"/>
-    <w:lsdException w:name="index 6" w:semiHidden="1" w:unhideWhenUsed="1"/>
-    <w:lsdException w:name="index 7" w:semiHidden="1" w:unhideWhenUsed="1"/>
-    <w:lsdException w:name="index 8" w:semiHidden="1" w:unhideWhenUsed="1"/>
-    <w:lsdException w:name="index 9" w:semiHidden="1" w:unhideWhenUsed="1"/>
-    <w:lsdException w:name="toc 1" w:semiHidden="1" w:uiPriority="39" w:unhideWhenUsed="1"/>
-    <w:lsdException w:name="toc 2" w:semiHidden="1" w:uiPriority="39" w:unhideWhenUsed="1"/>
-    <w:lsdException w:name="toc 3" w:semiHidden="1" w:uiPriority="39" w:unhideWhenUsed="1"/>
-    <w:lsdException w:name="toc 4" w:semiHidden="1" w:uiPriority="39" w:unhideWhenUsed="1"/>
-    <w:lsdException w:name="toc 5" w:semiHidden="1" w:uiPriority="39" w:unhideWhenUsed="1"/>
-    <w:lsdException w:name="toc 6" w:semiHidden="1" w:uiPriority="39" w:unhideWhenUsed="1"/>
-    <w:lsdException w:name="toc 7" w:semiHidden="1" w:uiPriority="39" w:unhideWhenUsed="1"/>
-    <w:lsdException w:name="toc 8" w:semiHidden="1" w:uiPriority="39" w:unhideWhenUsed="1"/>
-    <w:lsdException w:name="toc 9" w:semiHidden="1" w:uiPriority="39" w:unhideWhenUsed="1"/>
-    <w:lsdException w:name="Normal Indent" w:semiHidden="1" w:unhideWhenUsed="1"/>
-    <w:lsdException w:name="footnote text" w:semiHidden="1" w:unhideWhenUsed="1"/>
-    <w:lsdException w:name="annotation text" w:semiHidden="1" w:unhideWhenUsed="1"/>
-    <w:lsdException w:name="header" w:semiHidden="1" w:unhideWhenUsed="1"/>
-    <w:lsdException w:name="footer" w:semiHidden="1" w:uiPriority="0" w:unhideWhenUsed="1"/>
-    <w:lsdException w:name="index heading" w:semiHidden="1" w:unhideWhenUsed="1"/>
-    <w:lsdException w:name="caption" w:semiHidden="1" w:uiPriority="35" w:unhideWhenUsed="1" w:qFormat="1"/>
-    <w:lsdException w:name="table of figures" w:semiHidden="1" w:unhideWhenUsed="1"/>
-    <w:lsdException w:name="envelope address" w:semiHidden="1" w:unhideWhenUsed="1"/>
-    <w:lsdException w:name="envelope return" w:semiHidden="1" w:unhideWhenUsed="1"/>
-    <w:lsdException w:name="footnote reference" w:semiHidden="1" w:unhideWhenUsed="1"/>
-    <w:lsdException w:name="annotation reference" w:semiHidden="1" w:unhideWhenUsed="1"/>
-    <w:lsdException w:name="line number" w:semiHidden="1" w:unhideWhenUsed="1"/>
-    <w:lsdException w:name="page number" w:semiHidden="1" w:unhideWhenUsed="1"/>
-    <w:lsdException w:name="endnote reference" w:semiHidden="1" w:unhideWhenUsed="1"/>
-    <w:lsdException w:name="endnote text" w:semiHidden="1" w:unhideWhenUsed="1"/>
-    <w:lsdException w:name="table of authorities" w:semiHidden="1" w:unhideWhenUsed="1"/>
-    <w:lsdException w:name="macro" w:semiHidden="1" w:unhideWhenUsed="1"/>
-    <w:lsdException w:name="toa heading" w:semiHidden="1" w:unhideWhenUsed="1"/>
-    <w:lsdException w:name="List" w:semiHidden="1" w:unhideWhenUsed="1"/>
-    <w:lsdException w:name="List Bullet" w:semiHidden="1" w:unhideWhenUsed="1"/>
-    <w:lsdException w:name="List Number" w:semiHidden="1" w:unhideWhenUsed="1"/>
-    <w:lsdException w:name="List 2" w:semiHidden="1" w:unhideWhenUsed="1"/>
-    <w:lsdException w:name="List 3" w:semiHidden="1" w:unhideWhenUsed="1"/>
-    <w:lsdException w:name="List 4" w:semiHidden="1" w:unhideWhenUsed="1"/>
-    <w:lsdException w:name="List 5" w:semiHidden="1" w:unhideWhenUsed="1"/>
-    <w:lsdException w:name="List Bullet 2" w:semiHidden="1" w:unhideWhenUsed="1"/>
-    <w:lsdException w:name="List Bullet 3" w:semiHidden="1" w:unhideWhenUsed="1"/>
-    <w:lsdException w:name="List Bullet 4" w:semiHidden="1" w:unhideWhenUsed="1"/>
-    <w:lsdException w:name="List Bullet 5" w:semiHidden="1" w:unhideWhenUsed="1"/>
-    <w:lsdException w:name="List Number 2" w:semiHidden="1" w:unhideWhenUsed="1"/>
-    <w:lsdException w:name="List Number 3" w:semiHidden="1" w:unhideWhenUsed="1"/>
-    <w:lsdException w:name="List Number 4" w:semiHidden="1" w:unhideWhenUsed="1"/>
-    <w:lsdException w:name="List Number 5" w:semiHidden="1" w:unhideWhenUsed="1"/>
-    <w:lsdException w:name="Title" w:uiPriority="10" w:qFormat="1"/>
-    <w:lsdException w:name="Closing" w:semiHidden="1" w:unhideWhenUsed="1"/>
-    <w:lsdException w:name="Signature" w:semiHidden="1" w:unhideWhenUsed="1"/>
-    <w:lsdException w:name="Default Paragraph Font" w:semiHidden="1" w:uiPriority="1" w:unhideWhenUsed="1"/>
-    <w:lsdException w:name="Body Text" w:semiHidden="1" w:unhideWhenUsed="1"/>
-    <w:lsdException w:name="Body Text Indent" w:semiHidden="1" w:unhideWhenUsed="1"/>
-    <w:lsdException w:name="List Continue" w:semiHidden="1" w:unhideWhenUsed="1"/>
-    <w:lsdException w:name="List Continue 2" w:semiHidden="1" w:unhideWhenUsed="1"/>
-    <w:lsdException w:name="List Continue 3" w:semiHidden="1" w:unhideWhenUsed="1"/>
-    <w:lsdException w:name="List Continue 4" w:semiHidden="1" w:unhideWhenUsed="1"/>
-    <w:lsdException w:name="List Continue 5" w:semiHidden="1" w:unhideWhenUsed="1"/>
-    <w:lsdException w:name="Message Header" w:semiHidden="1" w:unhideWhenUsed="1"/>
-    <w:lsdException w:name="Subtitle" w:uiPriority="11" w:qFormat="1"/>
-    <w:lsdException w:name="Salutation" w:semiHidden="1" w:unhideWhenUsed="1"/>
-    <w:lsdException w:name="Date" w:semiHidden="1" w:unhideWhenUsed="1"/>
-    <w:lsdException w:name="Body Text First Indent" w:semiHidden="1" w:unhideWhenUsed="1"/>
-    <w:lsdException w:name="Body Text First Indent 2" w:semiHidden="1" w:unhideWhenUsed="1"/>
-    <w:lsdException w:name="Note Heading" w:semiHidden="1" w:unhideWhenUsed="1"/>
-    <w:lsdException w:name="Body Text 2" w:semiHidden="1" w:unhideWhenUsed="1"/>
-    <w:lsdException w:name="Body Text 3" w:semiHidden="1" w:unhideWhenUsed="1"/>
-    <w:lsdException w:name="Body Text Indent 2" w:semiHidden="1" w:unhideWhenUsed="1"/>
-    <w:lsdException w:name="Body Text Indent 3" w:semiHidden="1" w:unhideWhenUsed="1"/>
-    <w:lsdException w:name="Block Text" w:semiHidden="1" w:unhideWhenUsed="1"/>
-    <w:lsdException w:name="Hyperlink" w:semiHidden="1" w:unhideWhenUsed="1"/>
-    <w:lsdException w:name="FollowedHyperlink" w:semiHidden="1" w:unhideWhenUsed="1"/>
-    <w:lsdException w:name="Strong" w:uiPriority="22" w:qFormat="1"/>
-    <w:lsdException w:name="Emphasis" w:uiPriority="20" w:qFormat="1"/>
-    <w:lsdException w:name="Document Map" w:semiHidden="1" w:unhideWhenUsed="1"/>
-    <w:lsdException w:name="Plain Text" w:semiHidden="1" w:unhideWhenUsed="1"/>
-    <w:lsdException w:name="E-mail Signature" w:semiHidden="1" w:unhideWhenUsed="1"/>
-    <w:lsdException w:name="HTML Top of Form" w:semiHidden="1" w:unhideWhenUsed="1"/>
-    <w:lsdException w:name="HTML Bottom of Form" w:semiHidden="1" w:unhideWhenUsed="1"/>
-    <w:lsdException w:name="Normal (Web)" w:semiHidden="1" w:unhideWhenUsed="1"/>
-    <w:lsdException w:name="HTML Acronym" w:semiHidden="1" w:unhideWhenUsed="1"/>
-    <w:lsdException w:name="HTML Address" w:semiHidden="1" w:unhideWhenUsed="1"/>
-    <w:lsdException w:name="HTML Cite" w:semiHidden="1" w:unhideWhenUsed="1"/>
-    <w:lsdException w:name="HTML Code" w:semiHidden="1" w:unhideWhenUsed="1"/>
-    <w:lsdException w:name="HTML Definition" w:semiHidden="1" w:unhideWhenUsed="1"/>
-    <w:lsdException w:name="HTML Keyboard" w:semiHidden="1" w:unhideWhenUsed="1"/>
-    <w:lsdException w:name="HTML Preformatted" w:semiHidden="1" w:unhideWhenUsed="1"/>
-    <w:lsdException w:name="HTML Sample" w:semiHidden="1" w:unhideWhenUsed="1"/>
-    <w:lsdException w:name="HTML Typewriter" w:semiHidden="1" w:unhideWhenUsed="1"/>
-    <w:lsdException w:name="HTML Variable" w:semiHidden="1" w:unhideWhenUsed="1"/>
-    <w:lsdException w:name="Normal Table" w:semiHidden="1" w:unhideWhenUsed="1"/>
-    <w:lsdException w:name="annotation subject" w:semiHidden="1" w:unhideWhenUsed="1"/>
-    <w:lsdException w:name="No List" w:semiHidden="1" w:unhideWhenUsed="1"/>
-    <w:lsdException w:name="Outline List 1" w:semiHidden="1" w:unhideWhenUsed="1"/>
-    <w:lsdException w:name="Outline List 2" w:semiHidden="1" w:unhideWhenUsed="1"/>
-    <w:lsdException w:name="Outline List 3" w:semiHidden="1" w:unhideWhenUsed="1"/>
-    <w:lsdException w:name="Table Simple 1" w:semiHidden="1" w:unhideWhenUsed="1"/>
-    <w:lsdException w:name="Table Simple 2" w:semiHidden="1" w:unhideWhenUsed="1"/>
-    <w:lsdException w:name="Table Simple 3" w:semiHidden="1" w:unhideWhenUsed="1"/>
-    <w:lsdException w:name="Table Classic 1" w:semiHidden="1" w:unhideWhenUsed="1"/>
-    <w:lsdException w:name="Table Classic 2" w:semiHidden="1" w:unhideWhenUsed="1"/>
-    <w:lsdException w:name="Table Classic 3" w:semiHidden="1" w:unhideWhenUsed="1"/>
-    <w:lsdException w:name="Table Classic 4" w:semiHidden="1" w:unhideWhenUsed="1"/>
-    <w:lsdException w:name="Table Colorful 1" w:semiHidden="1" w:unhideWhenUsed="1"/>
-    <w:lsdException w:name="Table Colorful 2" w:semiHidden="1" w:unhideWhenUsed="1"/>
-    <w:lsdException w:name="Table Colorful 3" w:semiHidden="1" w:unhideWhenUsed="1"/>
-    <w:lsdException w:name="Table Columns 1" w:semiHidden="1" w:unhideWhenUsed="1"/>
-    <w:lsdException w:name="Table Columns 2" w:semiHidden="1" w:unhideWhenUsed="1"/>
-    <w:lsdException w:name="Table Columns 3" w:semiHidden="1" w:unhideWhenUsed="1"/>
-    <w:lsdException w:name="Table Columns 4" w:semiHidden="1" w:unhideWhenUsed="1"/>
-    <w:lsdException w:name="Table Columns 5" w:semiHidden="1" w:unhideWhenUsed="1"/>
-    <w:lsdException w:name="Table Grid 1" w:semiHidden="1" w:unhideWhenUsed="1"/>
-    <w:lsdException w:name="Table Grid 2" w:semiHidden="1" w:unhideWhenUsed="1"/>
-    <w:lsdException w:name="Table Grid 3" w:semiHidden="1" w:unhideWhenUsed="1"/>
-    <w:lsdException w:name="Table Grid 4" w:semiHidden="1" w:unhideWhenUsed="1"/>
-    <w:lsdException w:name="Table Grid 5" w:semiHidden="1" w:unhideWhenUsed="1"/>
-    <w:lsdException w:name="Table Grid 6" w:semiHidden="1" w:unhideWhenUsed="1"/>
-    <w:lsdException w:name="Table Grid 7" w:semiHidden="1" w:unhideWhenUsed="1"/>
-    <w:lsdException w:name="Table Grid 8" w:semiHidden="1" w:unhideWhenUsed="1"/>
-    <w:lsdException w:name="Table List 1" w:semiHidden="1" w:unhideWhenUsed="1"/>
-    <w:lsdException w:name="Table List 2" w:semiHidden="1" w:unhideWhenUsed="1"/>
-    <w:lsdException w:name="Table List 3" w:semiHidden="1" w:unhideWhenUsed="1"/>
-    <w:lsdException w:name="Table List 4" w:semiHidden="1" w:unhideWhenUsed="1"/>
-    <w:lsdException w:name="Table List 5" w:semiHidden="1" w:unhideWhenUsed="1"/>
-    <w:lsdException w:name="Table List 6" w:semiHidden="1" w:unhideWhenUsed="1"/>
-    <w:lsdException w:name="Table List 7" w:semiHidden="1" w:unhideWhenUsed="1"/>
-    <w:lsdException w:name="Table List 8" w:semiHidden="1" w:unhideWhenUsed="1"/>
-    <w:lsdException w:name="Table 3D effects 1" w:semiHidden="1" w:unhideWhenUsed="1"/>
-    <w:lsdException w:name="Table 3D effects 2" w:semiHidden="1" w:unhideWhenUsed="1"/>
-    <w:lsdException w:name="Table 3D effects 3" w:semiHidden="1" w:unhideWhenUsed="1"/>
-    <w:lsdException w:name="Table Contemporary" w:semiHidden="1" w:unhideWhenUsed="1"/>
-    <w:lsdException w:name="Table Elegant" w:semiHidden="1" w:unhideWhenUsed="1"/>
-    <w:lsdException w:name="Table Professional" w:semiHidden="1" w:unhideWhenUsed="1"/>
-    <w:lsdException w:name="Table Subtle 1" w:semiHidden="1" w:unhideWhenUsed="1"/>
-    <w:lsdException w:name="Table Subtle 2" w:semiHidden="1" w:unhideWhenUsed="1"/>
-    <w:lsdException w:name="Table Web 1" w:semiHidden="1" w:unhideWhenUsed="1"/>
-    <w:lsdException w:name="Table Web 2" w:semiHidden="1" w:unhideWhenUsed="1"/>
-    <w:lsdException w:name="Table Web 3" w:semiHidden="1" w:unhideWhenUsed="1"/>
-    <w:lsdException w:name="Balloon Text" w:semiHidden="1" w:unhideWhenUsed="1"/>
-    <w:lsdException w:name="Table Grid" w:uiPriority="0"/>
-    <w:lsdException w:name="Table Theme" w:semiHidden="1" w:unhideWhenUsed="1"/>
-    <w:lsdException w:name="Placeholder Text" w:semiHidden="1"/>
-    <w:lsdException w:name="No Spacing" w:uiPriority="1" w:qFormat="1"/>
-    <w:lsdException w:name="Light Shading" w:uiPriority="60"/>
-    <w:lsdException w:name="Light List" w:uiPriority="61"/>
-    <w:lsdException w:name="Light Grid" w:uiPriority="62"/>
-    <w:lsdException w:name="Medium Shading 1" w:uiPriority="63"/>
-    <w:lsdException w:name="Medium Shading 2" w:uiPriority="64"/>
-    <w:lsdException w:name="Medium List 1" w:uiPriority="65"/>
-    <w:lsdException w:name="Medium List 2" w:uiPriority="66"/>
-    <w:lsdException w:name="Medium Grid 1" w:uiPriority="67"/>
-    <w:lsdException w:name="Medium Grid 2" w:uiPriority="68"/>
-    <w:lsdException w:name="Medium Grid 3" w:uiPriority="69"/>
-    <w:lsdException w:name="Dark List" w:uiPriority="70"/>
-    <w:lsdException w:name="Colorful Shading" w:uiPriority="71"/>
-    <w:lsdException w:name="Colorful List" w:uiPriority="72"/>
-    <w:lsdException w:name="Colorful Grid" w:uiPriority="73"/>
-    <w:lsdException w:name="Light Shading Accent 1" w:uiPriority="60"/>
-    <w:lsdException w:name="Light List Accent 1" w:uiPriority="61"/>
-    <w:lsdException w:name="Light Grid Accent 1" w:uiPriority="62"/>
-    <w:lsdException w:name="Medium Shading 1 Accent 1" w:uiPriority="63"/>
-    <w:lsdException w:name="Medium Shading 2 Accent 1" w:uiPriority="64"/>
-    <w:lsdException w:name="Medium List 1 Accent 1" w:uiPriority="65"/>
-    <w:lsdException w:name="Revision" w:semiHidden="1"/>
-    <w:lsdException w:name="List Paragraph" w:uiPriority="0" w:qFormat="1"/>
-    <w:lsdException w:name="Quote" w:uiPriority="29" w:qFormat="1"/>
-    <w:lsdException w:name="Intense Quote" w:uiPriority="30" w:qFormat="1"/>
-    <w:lsdException w:name="Medium List 2 Accent 1" w:uiPriority="66"/>
-    <w:lsdException w:name="Medium Grid 1 Accent 1" w:uiPriority="67"/>
-    <w:lsdException w:name="Medium Grid 2 Accent 1" w:uiPriority="68"/>
-    <w:lsdException w:name="Medium Grid 3 Accent 1" w:uiPriority="69"/>
-    <w:lsdException w:name="Dark List Accent 1" w:uiPriority="70"/>
-    <w:lsdException w:name="Colorful Shading Accent 1" w:uiPriority="71"/>
-    <w:lsdException w:name="Colorful List Accent 1" w:uiPriority="72"/>
-    <w:lsdException w:name="Colorful Grid Accent 1" w:uiPriority="73"/>
-    <w:lsdException w:name="Light Shading Accent 2" w:uiPriority="60"/>
-    <w:lsdException w:name="Light List Accent 2" w:uiPriority="61"/>
-    <w:lsdException w:name="Light Grid Accent 2" w:uiPriority="62"/>
-    <w:lsdException w:name="Medium Shading 1 Accent 2" w:uiPriority="63"/>
-    <w:lsdException w:name="Medium Shading 2 Accent 2" w:uiPriority="64"/>
-    <w:lsdException w:name="Medium List 1 Accent 2" w:uiPriority="65"/>
-    <w:lsdException w:name="Medium List 2 Accent 2" w:uiPriority="66"/>
-    <w:lsdException w:name="Medium Grid 1 Accent 2" w:uiPriority="67"/>
-    <w:lsdException w:name="Medium Grid 2 Accent 2" w:uiPriority="68"/>
-    <w:lsdException w:name="Medium Grid 3 Accent 2" w:uiPriority="69"/>
-    <w:lsdException w:name="Dark List Accent 2" w:uiPriority="70"/>
-    <w:lsdException w:name="Colorful Shading Accent 2" w:uiPriority="71"/>
-    <w:lsdException w:name="Colorful List Accent 2" w:uiPriority="72"/>
-    <w:lsdException w:name="Colorful Grid Accent 2" w:uiPriority="73"/>
-    <w:lsdException w:name="Light Shading Accent 3" w:uiPriority="60"/>
-    <w:lsdException w:name="Light List Accent 3" w:uiPriority="61"/>
-    <w:lsdException w:name="Light Grid Accent 3" w:uiPriority="62"/>
-    <w:lsdException w:name="Medium Shading 1 Accent 3" w:uiPriority="63"/>
-    <w:lsdException w:name="Medium Shading 2 Accent 3" w:uiPriority="64"/>
-    <w:lsdException w:name="Medium List 1 Accent 3" w:uiPriority="65"/>
-    <w:lsdException w:name="Medium List 2 Accent 3" w:uiPriority="66"/>
-    <w:lsdException w:name="Medium Grid 1 Accent 3" w:uiPriority="67"/>
-    <w:lsdException w:name="Medium Grid 2 Accent 3" w:uiPriority="68"/>
-    <w:lsdException w:name="Medium Grid 3 Accent 3" w:uiPriority="69"/>
-    <w:lsdException w:name="Dark List Accent 3" w:uiPriority="70"/>
-    <w:lsdException w:name="Colorful Shading Accent 3" w:uiPriority="71"/>
-    <w:lsdException w:name="Colorful List Accent 3" w:uiPriority="72"/>
-    <w:lsdException w:name="Colorful Grid Accent 3" w:uiPriority="73"/>
-    <w:lsdException w:name="Light Shading Accent 4" w:uiPriority="60"/>
-    <w:lsdException w:name="Light List Accent 4" w:uiPriority="61"/>
-    <w:lsdException w:name="Light Grid Accent 4" w:uiPriority="62"/>
-    <w:lsdException w:name="Medium Shading 1 Accent 4" w:uiPriority="63"/>
-    <w:lsdException w:name="Medium Shading 2 Accent 4" w:uiPriority="64"/>
-    <w:lsdException w:name="Medium List 1 Accent 4" w:uiPriority="65"/>
-    <w:lsdException w:name="Medium List 2 Accent 4" w:uiPriority="66"/>
-    <w:lsdException w:name="Medium Grid 1 Accent 4" w:uiPriority="67"/>
-    <w:lsdException w:name="Medium Grid 2 Accent 4" w:uiPriority="68"/>
-    <w:lsdException w:name="Medium Grid 3 Accent 4" w:uiPriority="69"/>
-    <w:lsdException w:name="Dark List Accent 4" w:uiPriority="70"/>
-    <w:lsdException w:name="Colorful Shading Accent 4" w:uiPriority="71"/>
-    <w:lsdException w:name="Colorful List Accent 4" w:uiPriority="72"/>
-    <w:lsdException w:name="Colorful Grid Accent 4" w:uiPriority="73"/>
-    <w:lsdException w:name="Light Shading Accent 5" w:uiPriority="60"/>
-    <w:lsdException w:name="Light List Accent 5" w:uiPriority="61"/>
-    <w:lsdException w:name="Light Grid Accent 5" w:uiPriority="62"/>
-    <w:lsdException w:name="Medium Shading 1 Accent 5" w:uiPriority="63"/>
-    <w:lsdException w:name="Medium Shading 2 Accent 5" w:uiPriority="64"/>
-    <w:lsdException w:name="Medium List 1 Accent 5" w:uiPriority="65"/>
-    <w:lsdException w:name="Medium List 2 Accent 5" w:uiPriority="66"/>
-    <w:lsdException w:name="Medium Grid 1 Accent 5" w:uiPriority="67"/>
-    <w:lsdException w:name="Medium Grid 2 Accent 5" w:uiPriority="68"/>
-    <w:lsdException w:name="Medium Grid 3 Accent 5" w:uiPriority="69"/>
-    <w:lsdException w:name="Dark List Accent 5" w:uiPriority="70"/>
-    <w:lsdException w:name="Colorful Shading Accent 5" w:uiPriority="71"/>
-    <w:lsdException w:name="Colorful List Accent 5" w:uiPriority="72"/>
-    <w:lsdException w:name="Colorful Grid Accent 5" w:uiPriority="73"/>
-    <w:lsdException w:name="Light Shading Accent 6" w:uiPriority="60"/>
-    <w:lsdException w:name="Light List Accent 6" w:uiPriority="61"/>
-    <w:lsdException w:name="Light Grid Accent 6" w:uiPriority="62"/>
-    <w:lsdException w:name="Medium Shading 1 Accent 6" w:uiPriority="63"/>
-    <w:lsdException w:name="Medium Shading 2 Accent 6" w:uiPriority="64"/>
-    <w:lsdException w:name="Medium List 1 Accent 6" w:uiPriority="65"/>
-    <w:lsdException w:name="Medium List 2 Accent 6" w:uiPriority="66"/>
-    <w:lsdException w:name="Medium Grid 1 Accent 6" w:uiPriority="67"/>
-    <w:lsdException w:name="Medium Grid 2 Accent 6" w:uiPriority="68"/>
-    <w:lsdException w:name="Medium Grid 3 Accent 6" w:uiPriority="69"/>
-    <w:lsdException w:name="Dark List Accent 6" w:uiPriority="70"/>
-    <w:lsdException w:name="Colorful Shading Accent 6" w:uiPriority="71"/>
-    <w:lsdException w:name="Colorful List Accent 6" w:uiPriority="72"/>
-    <w:lsdException w:name="Colorful Grid Accent 6" w:uiPriority="73"/>
-    <w:lsdException w:name="Subtle Emphasis" w:uiPriority="19" w:qFormat="1"/>
-    <w:lsdException w:name="Intense Emphasis" w:uiPriority="21" w:qFormat="1"/>
-    <w:lsdException w:name="Subtle Reference" w:uiPriority="31" w:qFormat="1"/>
-    <w:lsdException w:name="Intense Reference" w:uiPriority="32" w:qFormat="1"/>
-    <w:lsdException w:name="Book Title" w:uiPriority="33" w:qFormat="1"/>
-    <w:lsdException w:name="Bibliography" w:semiHidden="1" w:uiPriority="37" w:unhideWhenUsed="1"/>
-    <w:lsdException w:name="TOC Heading" w:semiHidden="1" w:uiPriority="39" w:unhideWhenUsed="1" w:qFormat="1"/>
-    <w:lsdException w:name="Plain Table 1" w:uiPriority="41"/>
-    <w:lsdException w:name="Plain Table 2" w:uiPriority="42"/>
-    <w:lsdException w:name="Plain Table 3" w:uiPriority="43"/>
-    <w:lsdException w:name="Plain Table 4" w:uiPriority="44"/>
-    <w:lsdException w:name="Plain Table 5" w:uiPriority="45"/>
-    <w:lsdException w:name="Grid Table Light" w:uiPriority="40"/>
-    <w:lsdException w:name="Grid Table 1 Light" w:uiPriority="46"/>
-    <w:lsdException w:name="Grid Table 2" w:uiPriority="47"/>
-    <w:lsdException w:name="Grid Table 3" w:uiPriority="48"/>
-    <w:lsdException w:name="Grid Table 4" w:uiPriority="49"/>
-    <w:lsdException w:name="Grid Table 5 Dark" w:uiPriority="50"/>
-    <w:lsdException w:name="Grid Table 6 Colorful" w:uiPriority="51"/>
-    <w:lsdException w:name="Grid Table 7 Colorful" w:uiPriority="52"/>
-    <w:lsdException w:name="Grid Table 1 Light Accent 1" w:uiPriority="46"/>
-    <w:lsdException w:name="Grid Table 2 Accent 1" w:uiPriority="47"/>
-    <w:lsdException w:name="Grid Table 3 Accent 1" w:uiPriority="48"/>
-    <w:lsdException w:name="Grid Table 4 Accent 1" w:uiPriority="49"/>
-    <w:lsdException w:name="Grid Table 5 Dark Accent 1" w:uiPriority="50"/>
-    <w:lsdException w:name="Grid Table 6 Colorful Accent 1" w:uiPriority="51"/>
-    <w:lsdException w:name="Grid Table 7 Colorful Accent 1" w:uiPriority="52"/>
-    <w:lsdException w:name="Grid Table 1 Light Accent 2" w:uiPriority="46"/>
-    <w:lsdException w:name="Grid Table 2 Accent 2" w:uiPriority="47"/>
-    <w:lsdException w:name="Grid Table 3 Accent 2" w:uiPriority="48"/>
-    <w:lsdException w:name="Grid Table 4 Accent 2" w:uiPriority="49"/>
-    <w:lsdException w:name="Grid Table 5 Dark Accent 2" w:uiPriority="50"/>
-    <w:lsdException w:name="Grid Table 6 Colorful Accent 2" w:uiPriority="51"/>
-    <w:lsdException w:name="Grid Table 7 Colorful Accent 2" w:uiPriority="52"/>
-    <w:lsdException w:name="Grid Table 1 Light Accent 3" w:uiPriority="46"/>
-    <w:lsdException w:name="Grid Table 2 Accent 3" w:uiPriority="47"/>
-    <w:lsdException w:name="Grid Table 3 Accent 3" w:uiPriority="48"/>
-    <w:lsdException w:name="Grid Table 4 Accent 3" w:uiPriority="49"/>
-    <w:lsdException w:name="Grid Table 5 Dark Accent 3" w:uiPriority="50"/>
-    <w:lsdException w:name="Grid Table 6 Colorful Accent 3" w:uiPriority="51"/>
-    <w:lsdException w:name="Grid Table 7 Colorful Accent 3" w:uiPriority="52"/>
-    <w:lsdException w:name="Grid Table 1 Light Accent 4" w:uiPriority="46"/>
-    <w:lsdException w:name="Grid Table 2 Accent 4" w:uiPriority="47"/>
-    <w:lsdException w:name="Grid Table 3 Accent 4" w:uiPriority="48"/>
-    <w:lsdException w:name="Grid Table 4 Accent 4" w:uiPriority="49"/>
-    <w:lsdException w:name="Grid Table 5 Dark Accent 4" w:uiPriority="50"/>
-    <w:lsdException w:name="Grid Table 6 Colorful Accent 4" w:uiPriority="51"/>
-    <w:lsdException w:name="Grid Table 7 Colorful Accent 4" w:uiPriority="52"/>
-    <w:lsdException w:name="Grid Table 1 Light Accent 5" w:uiPriority="46"/>
-    <w:lsdException w:name="Grid Table 2 Accent 5" w:uiPriority="47"/>
-    <w:lsdException w:name="Grid Table 3 Accent 5" w:uiPriority="48"/>
-    <w:lsdException w:name="Grid Table 4 Accent 5" w:uiPriority="49"/>
-    <w:lsdException w:name="Grid Table 5 Dark Accent 5" w:uiPriority="50"/>
-    <w:lsdException w:name="Grid Table 6 Colorful Accent 5" w:uiPriority="51"/>
-    <w:lsdException w:name="Grid Table 7 Colorful Accent 5" w:uiPriority="52"/>
-    <w:lsdException w:name="Grid Table 1 Light Accent 6" w:uiPriority="46"/>
-    <w:lsdException w:name="Grid Table 2 Accent 6" w:uiPriority="47"/>
-    <w:lsdException w:name="Grid Table 3 Accent 6" w:uiPriority="48"/>
-    <w:lsdException w:name="Grid Table 4 Accent 6" w:uiPriority="49"/>
-    <w:lsdException w:name="Grid Table 5 Dark Accent 6" w:uiPriority="50"/>
-    <w:lsdException w:name="Grid Table 6 Colorful Accent 6" w:uiPriority="51"/>
-    <w:lsdException w:name="Grid Table 7 Colorful Accent 6" w:uiPriority="52"/>
-    <w:lsdException w:name="List Table 1 Light" w:uiPriority="46"/>
-    <w:lsdException w:name="List Table 2" w:uiPriority="47"/>
-    <w:lsdException w:name="List Table 3" w:uiPriority="48"/>
-    <w:lsdException w:name="List Table 4" w:uiPriority="49"/>
-    <w:lsdException w:name="List Table 5 Dark" w:uiPriority="50"/>
-    <w:lsdException w:name="List Table 6 Colorful" w:uiPriority="51"/>
-    <w:lsdException w:name="List Table 7 Colorful" w:uiPriority="52"/>
-    <w:lsdException w:name="List Table 1 Light Accent 1" w:uiPriority="46"/>
-    <w:lsdException w:name="List Table 2 Accent 1" w:uiPriority="47"/>
-    <w:lsdException w:name="List Table 3 Accent 1" w:uiPriority="48"/>
-    <w:lsdException w:name="List Table 4 Accent 1" w:uiPriority="49"/>
-    <w:lsdException w:name="List Table 5 Dark Accent 1" w:uiPriority="50"/>
-    <w:lsdException w:name="List Table 6 Colorful Accent 1" w:uiPriority="51"/>
-    <w:lsdException w:name="List Table 7 Colorful Accent 1" w:uiPriority="52"/>
-    <w:lsdException w:name="List Table 1 Light Accent 2" w:uiPriority="46"/>
-    <w:lsdException w:name="List Table 2 Accent 2" w:uiPriority="47"/>
-    <w:lsdException w:name="List Table 3 Accent 2" w:uiPriority="48"/>
-    <w:lsdException w:name="List Table 4 Accent 2" w:uiPriority="49"/>
-    <w:lsdException w:name="List Table 5 Dark Accent 2" w:uiPriority="50"/>
-    <w:lsdException w:name="List Table 6 Colorful Accent 2" w:uiPriority="51"/>
-    <w:lsdException w:name="List Table 7 Colorful Accent 2" w:uiPriority="52"/>
-    <w:lsdException w:name="List Table 1 Light Accent 3" w:uiPriority="46"/>
-    <w:lsdException w:name="List Table 2 Accent 3" w:uiPriority="47"/>
-    <w:lsdException w:name="List Table 3 Accent 3" w:uiPriority="48"/>
-    <w:lsdException w:name="List Table 4 Accent 3" w:uiPriority="49"/>
-    <w:lsdException w:name="List Table 5 Dark Accent 3" w:uiPriority="50"/>
-    <w:lsdException w:name="List Table 6 Colorful Accent 3" w:uiPriority="51"/>
-    <w:lsdException w:name="List Table 7 Colorful Accent 3" w:uiPriority="52"/>
-    <w:lsdException w:name="List Table 1 Light Accent 4" w:uiPriority="46"/>
-    <w:lsdException w:name="List Table 2 Accent 4" w:uiPriority="47"/>
-    <w:lsdException w:name="List Table 3 Accent 4" w:uiPriority="48"/>
-    <w:lsdException w:name="List Table 4 Accent 4" w:uiPriority="49"/>
-    <w:lsdException w:name="List Table 5 Dark Accent 4" w:uiPriority="50"/>
-    <w:lsdException w:name="List Table 6 Colorful Accent 4" w:uiPriority="51"/>
-    <w:lsdException w:name="List Table 7 Colorful Accent 4" w:uiPriority="52"/>
-    <w:lsdException w:name="List Table 1 Light Accent 5" w:uiPriority="46"/>
-    <w:lsdException w:name="List Table 2 Accent 5" w:uiPriority="47"/>
-    <w:lsdException w:name="List Table 3 Accent 5" w:uiPriority="48"/>
-    <w:lsdException w:name="List Table 4 Accent 5" w:uiPriority="49"/>
-    <w:lsdException w:name="List Table 5 Dark Accent 5" w:uiPriority="50"/>
-    <w:lsdException w:name="List Table 6 Colorful Accent 5" w:uiPriority="51"/>
-    <w:lsdException w:name="List Table 7 Colorful Accent 5" w:uiPriority="52"/>
-    <w:lsdException w:name="List Table 1 Light Accent 6" w:uiPriority="46"/>
-    <w:lsdException w:name="List Table 2 Accent 6" w:uiPriority="47"/>
-    <w:lsdException w:name="List Table 3 Accent 6" w:uiPriority="48"/>
-    <w:lsdException w:name="List Table 4 Accent 6" w:uiPriority="49"/>
-    <w:lsdException w:name="List Table 5 Dark Accent 6" w:uiPriority="50"/>
-    <w:lsdException w:name="List Table 6 Colorful Accent 6" w:uiPriority="51"/>
-    <w:lsdException w:name="List Table 7 Colorful Accent 6" w:uiPriority="52"/>
+  <w:latentStyles w:defLockedState="0" w:defUIPriority="99" w:defSemiHidden="1" w:defUnhideWhenUsed="1" w:defQFormat="0" w:count="267">
+    <w:lsdException w:name="Normal" w:semiHidden="0" w:uiPriority="0" w:unhideWhenUsed="0" w:qFormat="1"/>
+    <w:lsdException w:name="heading 1" w:semiHidden="0" w:uiPriority="9" w:unhideWhenUsed="0" w:qFormat="1"/>
+    <w:lsdException w:name="heading 2" w:semiHidden="0" w:uiPriority="9" w:unhideWhenUsed="0" w:qFormat="1"/>
+    <w:lsdException w:name="heading 3" w:semiHidden="0" w:uiPriority="0" w:unhideWhenUsed="0" w:qFormat="1"/>
+    <w:lsdException w:name="heading 4" w:semiHidden="0" w:uiPriority="0" w:unhideWhenUsed="0" w:qFormat="1"/>
+    <w:lsdException w:name="heading 5" w:semiHidden="0" w:uiPriority="9" w:unhideWhenUsed="0" w:qFormat="1"/>
+    <w:lsdException w:name="heading 6" w:semiHidden="0" w:uiPriority="0" w:unhideWhenUsed="0" w:qFormat="1"/>
+    <w:lsdException w:name="heading 7" w:semiHidden="0" w:uiPriority="0" w:unhideWhenUsed="0" w:qFormat="1"/>
+    <w:lsdException w:name="heading 8" w:semiHidden="0" w:uiPriority="0" w:unhideWhenUsed="0" w:qFormat="1"/>
+    <w:lsdException w:name="heading 9" w:semiHidden="0" w:uiPriority="0" w:unhideWhenUsed="0" w:qFormat="1"/>
+    <w:lsdException w:name="toc 1" w:uiPriority="39"/>
+    <w:lsdException w:name="toc 2" w:uiPriority="39"/>
+    <w:lsdException w:name="toc 3" w:uiPriority="39"/>
+    <w:lsdException w:name="toc 4" w:uiPriority="39"/>
+    <w:lsdException w:name="toc 5" w:uiPriority="39"/>
+    <w:lsdException w:name="toc 6" w:uiPriority="39"/>
+    <w:lsdException w:name="toc 7" w:uiPriority="39"/>
+    <w:lsdException w:name="toc 8" w:uiPriority="39"/>
+    <w:lsdException w:name="toc 9" w:uiPriority="39"/>
+    <w:lsdException w:name="footer" w:uiPriority="0"/>
+    <w:lsdException w:name="caption" w:uiPriority="35" w:qFormat="1"/>
+    <w:lsdException w:name="Title" w:semiHidden="0" w:uiPriority="10" w:unhideWhenUsed="0" w:qFormat="1"/>
+    <w:lsdException w:name="Default Paragraph Font" w:uiPriority="1"/>
+    <w:lsdException w:name="Subtitle" w:semiHidden="0" w:uiPriority="11" w:unhideWhenUsed="0" w:qFormat="1"/>
+    <w:lsdException w:name="Strong" w:semiHidden="0" w:uiPriority="22" w:unhideWhenUsed="0" w:qFormat="1"/>
+    <w:lsdException w:name="Emphasis" w:semiHidden="0" w:uiPriority="20" w:unhideWhenUsed="0" w:qFormat="1"/>
+    <w:lsdException w:name="Table Grid" w:semiHidden="0" w:uiPriority="0" w:unhideWhenUsed="0"/>
+    <w:lsdException w:name="Placeholder Text" w:unhideWhenUsed="0"/>
+    <w:lsdException w:name="No Spacing" w:semiHidden="0" w:uiPriority="1" w:unhideWhenUsed="0" w:qFormat="1"/>
+    <w:lsdException w:name="Light Shading" w:semiHidden="0" w:uiPriority="60" w:unhideWhenUsed="0"/>
+    <w:lsdException w:name="Light List" w:semiHidden="0" w:uiPriority="61" w:unhideWhenUsed="0"/>
+    <w:lsdException w:name="Light Grid" w:semiHidden="0" w:uiPriority="62" w:unhideWhenUsed="0"/>
+    <w:lsdException w:name="Medium Shading 1" w:semiHidden="0" w:uiPriority="63" w:unhideWhenUsed="0"/>
+    <w:lsdException w:name="Medium Shading 2" w:semiHidden="0" w:uiPriority="64" w:unhideWhenUsed="0"/>
+    <w:lsdException w:name="Medium List 1" w:semiHidden="0" w:uiPriority="65" w:unhideWhenUsed="0"/>
+    <w:lsdException w:name="Medium List 2" w:semiHidden="0" w:uiPriority="66" w:unhideWhenUsed="0"/>
+    <w:lsdException w:name="Medium Grid 1" w:semiHidden="0" w:uiPriority="67" w:unhideWhenUsed="0"/>
+    <w:lsdException w:name="Medium Grid 2" w:semiHidden="0" w:uiPriority="68" w:unhideWhenUsed="0"/>
+    <w:lsdException w:name="Medium Grid 3" w:semiHidden="0" w:uiPriority="69" w:unhideWhenUsed="0"/>
+    <w:lsdException w:name="Dark List" w:semiHidden="0" w:uiPriority="70" w:unhideWhenUsed="0"/>
+    <w:lsdException w:name="Colorful Shading" w:semiHidden="0" w:uiPriority="71" w:unhideWhenUsed="0"/>
+    <w:lsdException w:name="Colorful List" w:semiHidden="0" w:uiPriority="72" w:unhideWhenUsed="0"/>
+    <w:lsdException w:name="Colorful Grid" w:semiHidden="0" w:uiPriority="73" w:unhideWhenUsed="0"/>
+    <w:lsdException w:name="Light Shading Accent 1" w:semiHidden="0" w:uiPriority="60" w:unhideWhenUsed="0"/>
+    <w:lsdException w:name="Light List Accent 1" w:semiHidden="0" w:uiPriority="61" w:unhideWhenUsed="0"/>
+    <w:lsdException w:name="Light Grid Accent 1" w:semiHidden="0" w:uiPriority="62" w:unhideWhenUsed="0"/>
+    <w:lsdException w:name="Medium Shading 1 Accent 1" w:semiHidden="0" w:uiPriority="63" w:unhideWhenUsed="0"/>
+    <w:lsdException w:name="Medium Shading 2 Accent 1" w:semiHidden="0" w:uiPriority="64" w:unhideWhenUsed="0"/>
+    <w:lsdException w:name="Medium List 1 Accent 1" w:semiHidden="0" w:uiPriority="65" w:unhideWhenUsed="0"/>
+    <w:lsdException w:name="Revision" w:unhideWhenUsed="0"/>
+    <w:lsdException w:name="List Paragraph" w:semiHidden="0" w:uiPriority="0" w:unhideWhenUsed="0" w:qFormat="1"/>
+    <w:lsdException w:name="Quote" w:semiHidden="0" w:uiPriority="29" w:unhideWhenUsed="0" w:qFormat="1"/>
+    <w:lsdException w:name="Intense Quote" w:semiHidden="0" w:uiPriority="30" w:unhideWhenUsed="0" w:qFormat="1"/>
+    <w:lsdException w:name="Medium List 2 Accent 1" w:semiHidden="0" w:uiPriority="66" w:unhideWhenUsed="0"/>
+    <w:lsdException w:name="Medium Grid 1 Accent 1" w:semiHidden="0" w:uiPriority="67" w:unhideWhenUsed="0"/>
+    <w:lsdException w:name="Medium Grid 2 Accent 1" w:semiHidden="0" w:uiPriority="68" w:unhideWhenUsed="0"/>
+    <w:lsdException w:name="Medium Grid 3 Accent 1" w:semiHidden="0" w:uiPriority="69" w:unhideWhenUsed="0"/>
+    <w:lsdException w:name="Dark List Accent 1" w:semiHidden="0" w:uiPriority="70" w:unhideWhenUsed="0"/>
+    <w:lsdException w:name="Colorful Shading Accent 1" w:semiHidden="0" w:uiPriority="71" w:unhideWhenUsed="0"/>
+    <w:lsdException w:name="Colorful List Accent 1" w:semiHidden="0" w:uiPriority="72" w:unhideWhenUsed="0"/>
+    <w:lsdException w:name="Colorful Grid Accent 1" w:semiHidden="0" w:uiPriority="73" w:unhideWhenUsed="0"/>
+    <w:lsdException w:name="Light Shading Accent 2" w:semiHidden="0" w:uiPriority="60" w:unhideWhenUsed="0"/>
+    <w:lsdException w:name="Light List Accent 2" w:semiHidden="0" w:uiPriority="61" w:unhideWhenUsed="0"/>
+    <w:lsdException w:name="Light Grid Accent 2" w:semiHidden="0" w:uiPriority="62" w:unhideWhenUsed="0"/>
+    <w:lsdException w:name="Medium Shading 1 Accent 2" w:semiHidden="0" w:uiPriority="63" w:unhideWhenUsed="0"/>
+    <w:lsdException w:name="Medium Shading 2 Accent 2" w:semiHidden="0" w:uiPriority="64" w:unhideWhenUsed="0"/>
+    <w:lsdException w:name="Medium List 1 Accent 2" w:semiHidden="0" w:uiPriority="65" w:unhideWhenUsed="0"/>
+    <w:lsdException w:name="Medium List 2 Accent 2" w:semiHidden="0" w:uiPriority="66" w:unhideWhenUsed="0"/>
+    <w:lsdException w:name="Medium Grid 1 Accent 2" w:semiHidden="0" w:uiPriority="67" w:unhideWhenUsed="0"/>
+    <w:lsdException w:name="Medium Grid 2 Accent 2" w:semiHidden="0" w:uiPriority="68" w:unhideWhenUsed="0"/>
+    <w:lsdException w:name="Medium Grid 3 Accent 2" w:semiHidden="0" w:uiPriority="69" w:unhideWhenUsed="0"/>
+    <w:lsdException w:name="Dark List Accent 2" w:semiHidden="0" w:uiPriority="70" w:unhideWhenUsed="0"/>
+    <w:lsdException w:name="Colorful Shading Accent 2" w:semiHidden="0" w:uiPriority="71" w:unhideWhenUsed="0"/>
+    <w:lsdException w:name="Colorful List Accent 2" w:semiHidden="0" w:uiPriority="72" w:unhideWhenUsed="0"/>
+    <w:lsdException w:name="Colorful Grid Accent 2" w:semiHidden="0" w:uiPriority="73" w:unhideWhenUsed="0"/>
+    <w:lsdException w:name="Light Shading Accent 3" w:semiHidden="0" w:uiPriority="60" w:unhideWhenUsed="0"/>
+    <w:lsdException w:name="Light List Accent 3" w:semiHidden="0" w:uiPriority="61" w:unhideWhenUsed="0"/>
+    <w:lsdException w:name="Light Grid Accent 3" w:semiHidden="0" w:uiPriority="62" w:unhideWhenUsed="0"/>
+    <w:lsdException w:name="Medium Shading 1 Accent 3" w:semiHidden="0" w:uiPriority="63" w:unhideWhenUsed="0"/>
+    <w:lsdException w:name="Medium Shading 2 Accent 3" w:semiHidden="0" w:uiPriority="64" w:unhideWhenUsed="0"/>
+    <w:lsdException w:name="Medium List 1 Accent 3" w:semiHidden="0" w:uiPriority="65" w:unhideWhenUsed="0"/>
+    <w:lsdException w:name="Medium List 2 Accent 3" w:semiHidden="0" w:uiPriority="66" w:unhideWhenUsed="0"/>
+    <w:lsdException w:name="Medium Grid 1 Accent 3" w:semiHidden="0" w:uiPriority="67" w:unhideWhenUsed="0"/>
+    <w:lsdException w:name="Medium Grid 2 Accent 3" w:semiHidden="0" w:uiPriority="68" w:unhideWhenUsed="0"/>
+    <w:lsdException w:name="Medium Grid 3 Accent 3" w:semiHidden="0" w:uiPriority="69" w:unhideWhenUsed="0"/>
+    <w:lsdException w:name="Dark List Accent 3" w:semiHidden="0" w:uiPriority="70" w:unhideWhenUsed="0"/>
+    <w:lsdException w:name="Colorful Shading Accent 3" w:semiHidden="0" w:uiPriority="71" w:unhideWhenUsed="0"/>
+    <w:lsdException w:name="Colorful List Accent 3" w:semiHidden="0" w:uiPriority="72" w:unhideWhenUsed="0"/>
+    <w:lsdException w:name="Colorful Grid Accent 3" w:semiHidden="0" w:uiPriority="73" w:unhideWhenUsed="0"/>
+    <w:lsdException w:name="Light Shading Accent 4" w:semiHidden="0" w:uiPriority="60" w:unhideWhenUsed="0"/>
+    <w:lsdException w:name="Light List Accent 4" w:semiHidden="0" w:uiPriority="61" w:unhideWhenUsed="0"/>
+    <w:lsdException w:name="Light Grid Accent 4" w:semiHidden="0" w:uiPriority="62" w:unhideWhenUsed="0"/>
+    <w:lsdException w:name="Medium Shading 1 Accent 4" w:semiHidden="0" w:uiPriority="63" w:unhideWhenUsed="0"/>
+    <w:lsdException w:name="Medium Shading 2 Accent 4" w:semiHidden="0" w:uiPriority="64" w:unhideWhenUsed="0"/>
+    <w:lsdException w:name="Medium List 1 Accent 4" w:semiHidden="0" w:uiPriority="65" w:unhideWhenUsed="0"/>
+    <w:lsdException w:name="Medium List 2 Accent 4" w:semiHidden="0" w:uiPriority="66" w:unhideWhenUsed="0"/>
+    <w:lsdException w:name="Medium Grid 1 Accent 4" w:semiHidden="0" w:uiPriority="67" w:unhideWhenUsed="0"/>
+    <w:lsdException w:name="Medium Grid 2 Accent 4" w:semiHidden="0" w:uiPriority="68" w:unhideWhenUsed="0"/>
+    <w:lsdException w:name="Medium Grid 3 Accent 4" w:semiHidden="0" w:uiPriority="69" w:unhideWhenUsed="0"/>
+    <w:lsdException w:name="Dark List Accent 4" w:semiHidden="0" w:uiPriority="70" w:unhideWhenUsed="0"/>
+    <w:lsdException w:name="Colorful Shading Accent 4" w:semiHidden="0" w:uiPriority="71" w:unhideWhenUsed="0"/>
+    <w:lsdException w:name="Colorful List Accent 4" w:semiHidden="0" w:uiPriority="72" w:unhideWhenUsed="0"/>
+    <w:lsdException w:name="Colorful Grid Accent 4" w:semiHidden="0" w:uiPriority="73" w:unhideWhenUsed="0"/>
+    <w:lsdException w:name="Light Shading Accent 5" w:semiHidden="0" w:uiPriority="60" w:unhideWhenUsed="0"/>
+    <w:lsdException w:name="Light List Accent 5" w:semiHidden="0" w:uiPriority="61" w:unhideWhenUsed="0"/>
+    <w:lsdException w:name="Light Grid Accent 5" w:semiHidden="0" w:uiPriority="62" w:unhideWhenUsed="0"/>
+    <w:lsdException w:name="Medium Shading 1 Accent 5" w:semiHidden="0" w:uiPriority="63" w:unhideWhenUsed="0"/>
+    <w:lsdException w:name="Medium Shading 2 Accent 5" w:semiHidden="0" w:uiPriority="64" w:unhideWhenUsed="0"/>
+    <w:lsdException w:name="Medium List 1 Accent 5" w:semiHidden="0" w:uiPriority="65" w:unhideWhenUsed="0"/>
+    <w:lsdException w:name="Medium List 2 Accent 5" w:semiHidden="0" w:uiPriority="66" w:unhideWhenUsed="0"/>
+    <w:lsdException w:name="Medium Grid 1 Accent 5" w:semiHidden="0" w:uiPriority="67" w:unhideWhenUsed="0"/>
+    <w:lsdException w:name="Medium Grid 2 Accent 5" w:semiHidden="0" w:uiPriority="68" w:unhideWhenUsed="0"/>
+    <w:lsdException w:name="Medium Grid 3 Accent 5" w:semiHidden="0" w:uiPriority="69" w:unhideWhenUsed="0"/>
+    <w:lsdException w:name="Dark List Accent 5" w:semiHidden="0" w:uiPriority="70" w:unhideWhenUsed="0"/>
+    <w:lsdException w:name="Colorful Shading Accent 5" w:semiHidden="0" w:uiPriority="71" w:unhideWhenUsed="0"/>
+    <w:lsdException w:name="Colorful List Accent 5" w:semiHidden="0" w:uiPriority="72" w:unhideWhenUsed="0"/>
+    <w:lsdException w:name="Colorful Grid Accent 5" w:semiHidden="0" w:uiPriority="73" w:unhideWhenUsed="0"/>
+    <w:lsdException w:name="Light Shading Accent 6" w:semiHidden="0" w:uiPriority="60" w:unhideWhenUsed="0"/>
+    <w:lsdException w:name="Light List Accent 6" w:semiHidden="0" w:uiPriority="61" w:unhideWhenUsed="0"/>
+    <w:lsdException w:name="Light Grid Accent 6" w:semiHidden="0" w:uiPriority="62" w:unhideWhenUsed="0"/>
+    <w:lsdException w:name="Medium Shading 1 Accent 6" w:semiHidden="0" w:uiPriority="63" w:unhideWhenUsed="0"/>
+    <w:lsdException w:name="Medium Shading 2 Accent 6" w:semiHidden="0" w:uiPriority="64" w:unhideWhenUsed="0"/>
+    <w:lsdException w:name="Medium List 1 Accent 6" w:semiHidden="0" w:uiPriority="65" w:unhideWhenUsed="0"/>
+    <w:lsdException w:name="Medium List 2 Accent 6" w:semiHidden="0" w:uiPriority="66" w:unhideWhenUsed="0"/>
+    <w:lsdException w:name="Medium Grid 1 Accent 6" w:semiHidden="0" w:uiPriority="67" w:unhideWhenUsed="0"/>
+    <w:lsdException w:name="Medium Grid 2 Accent 6" w:semiHidden="0" w:uiPriority="68" w:unhideWhenUsed="0"/>
+    <w:lsdException w:name="Medium Grid 3 Accent 6" w:semiHidden="0" w:uiPriority="69" w:unhideWhenUsed="0"/>
+    <w:lsdException w:name="Dark List Accent 6" w:semiHidden="0" w:uiPriority="70" w:unhideWhenUsed="0"/>
+    <w:lsdException w:name="Colorful Shading Accent 6" w:semiHidden="0" w:uiPriority="71" w:unhideWhenUsed="0"/>
+    <w:lsdException w:name="Colorful List Accent 6" w:semiHidden="0" w:uiPriority="72" w:unhideWhenUsed="0"/>
+    <w:lsdException w:name="Colorful Grid Accent 6" w:semiHidden="0" w:uiPriority="73" w:unhideWhenUsed="0"/>
+    <w:lsdException w:name="Subtle Emphasis" w:semiHidden="0" w:uiPriority="19" w:unhideWhenUsed="0" w:qFormat="1"/>
+    <w:lsdException w:name="Intense Emphasis" w:semiHidden="0" w:uiPriority="21" w:unhideWhenUsed="0" w:qFormat="1"/>
+    <w:lsdException w:name="Subtle Reference" w:semiHidden="0" w:uiPriority="31" w:unhideWhenUsed="0" w:qFormat="1"/>
+    <w:lsdException w:name="Intense Reference" w:semiHidden="0" w:uiPriority="32" w:unhideWhenUsed="0" w:qFormat="1"/>
+    <w:lsdException w:name="Book Title" w:semiHidden="0" w:uiPriority="33" w:unhideWhenUsed="0" w:qFormat="1"/>
+    <w:lsdException w:name="Bibliography" w:uiPriority="37"/>
+    <w:lsdException w:name="TOC Heading" w:uiPriority="39" w:qFormat="1"/>
   </w:latentStyles>
-  <w:style w:type="paragraph" w:default="1" w:styleId="Standard">
+  <w:style w:type="paragraph" w:default="1" w:styleId="Normal">
     <w:name w:val="Normal"/>
     <w:qFormat/>
     <w:rsid w:val="00D506AA"/>
@@ -13233,11 +13203,11 @@
       <w:szCs w:val="24"/>
     </w:rPr>
   </w:style>
-  <w:style w:type="paragraph" w:styleId="berschrift1">
+  <w:style w:type="paragraph" w:styleId="Heading1">
     <w:name w:val="heading 1"/>
-    <w:basedOn w:val="Standard"/>
-    <w:next w:val="Standard"/>
-    <w:link w:val="berschrift1Zchn"/>
+    <w:basedOn w:val="Normal"/>
+    <w:next w:val="Normal"/>
+    <w:link w:val="Heading1Char"/>
     <w:uiPriority w:val="9"/>
     <w:qFormat/>
     <w:rsid w:val="00613406"/>
@@ -13265,11 +13235,11 @@
       <w:lang w:val="en-GB"/>
     </w:rPr>
   </w:style>
-  <w:style w:type="paragraph" w:styleId="berschrift2">
+  <w:style w:type="paragraph" w:styleId="Heading2">
     <w:name w:val="heading 2"/>
-    <w:basedOn w:val="Standard"/>
-    <w:next w:val="Standard"/>
-    <w:link w:val="berschrift2Zchn"/>
+    <w:basedOn w:val="Normal"/>
+    <w:next w:val="Normal"/>
+    <w:link w:val="Heading2Char"/>
     <w:uiPriority w:val="9"/>
     <w:qFormat/>
     <w:rsid w:val="00613406"/>
@@ -13297,10 +13267,10 @@
       <w:lang w:val="en-GB"/>
     </w:rPr>
   </w:style>
-  <w:style w:type="paragraph" w:styleId="berschrift3">
+  <w:style w:type="paragraph" w:styleId="Heading3">
     <w:name w:val="heading 3"/>
-    <w:basedOn w:val="Standard"/>
-    <w:next w:val="Standard"/>
+    <w:basedOn w:val="Normal"/>
+    <w:next w:val="Normal"/>
     <w:qFormat/>
     <w:rsid w:val="00613406"/>
     <w:pPr>
@@ -13326,10 +13296,10 @@
       <w:lang w:val="en-GB"/>
     </w:rPr>
   </w:style>
-  <w:style w:type="paragraph" w:styleId="berschrift4">
+  <w:style w:type="paragraph" w:styleId="Heading4">
     <w:name w:val="heading 4"/>
-    <w:basedOn w:val="Standard"/>
-    <w:next w:val="Standard"/>
+    <w:basedOn w:val="Normal"/>
+    <w:next w:val="Normal"/>
     <w:qFormat/>
     <w:rsid w:val="00E32300"/>
     <w:pPr>
@@ -13355,20 +13325,20 @@
       <w:lang w:val="en-GB"/>
     </w:rPr>
   </w:style>
-  <w:style w:type="paragraph" w:styleId="berschrift5">
+  <w:style w:type="paragraph" w:styleId="Heading5">
     <w:name w:val="heading 5"/>
-    <w:basedOn w:val="berschrift4"/>
-    <w:next w:val="Standard"/>
+    <w:basedOn w:val="Heading4"/>
+    <w:next w:val="Normal"/>
     <w:qFormat/>
     <w:rsid w:val="001A2102"/>
     <w:pPr>
       <w:outlineLvl w:val="4"/>
     </w:pPr>
   </w:style>
-  <w:style w:type="paragraph" w:styleId="berschrift6">
+  <w:style w:type="paragraph" w:styleId="Heading6">
     <w:name w:val="heading 6"/>
-    <w:basedOn w:val="Standard"/>
-    <w:next w:val="Standard"/>
+    <w:basedOn w:val="Normal"/>
+    <w:next w:val="Normal"/>
     <w:qFormat/>
     <w:rsid w:val="00E32300"/>
     <w:pPr>
@@ -13393,10 +13363,10 @@
       <w:szCs w:val="22"/>
     </w:rPr>
   </w:style>
-  <w:style w:type="paragraph" w:styleId="berschrift7">
+  <w:style w:type="paragraph" w:styleId="Heading7">
     <w:name w:val="heading 7"/>
-    <w:basedOn w:val="Standard"/>
-    <w:next w:val="Standard"/>
+    <w:basedOn w:val="Normal"/>
+    <w:next w:val="Normal"/>
     <w:qFormat/>
     <w:rsid w:val="00E32300"/>
     <w:pPr>
@@ -13419,10 +13389,10 @@
       <w:color w:val="333333"/>
     </w:rPr>
   </w:style>
-  <w:style w:type="paragraph" w:styleId="berschrift8">
+  <w:style w:type="paragraph" w:styleId="Heading8">
     <w:name w:val="heading 8"/>
-    <w:basedOn w:val="Standard"/>
-    <w:next w:val="Standard"/>
+    <w:basedOn w:val="Normal"/>
+    <w:next w:val="Normal"/>
     <w:qFormat/>
     <w:rsid w:val="00E32300"/>
     <w:pPr>
@@ -13446,10 +13416,10 @@
       <w:color w:val="333333"/>
     </w:rPr>
   </w:style>
-  <w:style w:type="paragraph" w:styleId="berschrift9">
+  <w:style w:type="paragraph" w:styleId="Heading9">
     <w:name w:val="heading 9"/>
-    <w:basedOn w:val="Standard"/>
-    <w:next w:val="Standard"/>
+    <w:basedOn w:val="Normal"/>
+    <w:next w:val="Normal"/>
     <w:qFormat/>
     <w:rsid w:val="00E32300"/>
     <w:pPr>
@@ -13474,13 +13444,13 @@
       <w:szCs w:val="22"/>
     </w:rPr>
   </w:style>
-  <w:style w:type="character" w:default="1" w:styleId="Absatz-Standardschriftart">
+  <w:style w:type="character" w:default="1" w:styleId="DefaultParagraphFont">
     <w:name w:val="Default Paragraph Font"/>
     <w:uiPriority w:val="1"/>
     <w:semiHidden/>
     <w:unhideWhenUsed/>
   </w:style>
-  <w:style w:type="table" w:default="1" w:styleId="NormaleTabelle">
+  <w:style w:type="table" w:default="1" w:styleId="TableNormal">
     <w:name w:val="Normal Table"/>
     <w:uiPriority w:val="99"/>
     <w:semiHidden/>
@@ -13495,16 +13465,16 @@
       </w:tblCellMar>
     </w:tblPr>
   </w:style>
-  <w:style w:type="numbering" w:default="1" w:styleId="KeineListe">
+  <w:style w:type="numbering" w:default="1" w:styleId="NoList">
     <w:name w:val="No List"/>
     <w:uiPriority w:val="99"/>
     <w:semiHidden/>
     <w:unhideWhenUsed/>
   </w:style>
-  <w:style w:type="character" w:customStyle="1" w:styleId="berschrift1Zchn">
-    <w:name w:val="Überschrift 1 Zchn"/>
-    <w:basedOn w:val="Absatz-Standardschriftart"/>
-    <w:link w:val="berschrift1"/>
+  <w:style w:type="character" w:customStyle="1" w:styleId="Heading1Char">
+    <w:name w:val="Heading 1 Char"/>
+    <w:basedOn w:val="DefaultParagraphFont"/>
+    <w:link w:val="Heading1"/>
     <w:uiPriority w:val="9"/>
     <w:rsid w:val="00613406"/>
     <w:rPr>
@@ -13518,10 +13488,10 @@
       <w:lang w:val="en-GB"/>
     </w:rPr>
   </w:style>
-  <w:style w:type="character" w:customStyle="1" w:styleId="berschrift2Zchn">
-    <w:name w:val="Überschrift 2 Zchn"/>
-    <w:basedOn w:val="Absatz-Standardschriftart"/>
-    <w:link w:val="berschrift2"/>
+  <w:style w:type="character" w:customStyle="1" w:styleId="Heading2Char">
+    <w:name w:val="Heading 2 Char"/>
+    <w:basedOn w:val="DefaultParagraphFont"/>
+    <w:link w:val="Heading2"/>
     <w:uiPriority w:val="9"/>
     <w:rsid w:val="00613406"/>
     <w:rPr>
@@ -13535,10 +13505,10 @@
       <w:lang w:val="en-GB"/>
     </w:rPr>
   </w:style>
-  <w:style w:type="paragraph" w:styleId="Fuzeile">
+  <w:style w:type="paragraph" w:styleId="Footer">
     <w:name w:val="footer"/>
-    <w:basedOn w:val="Standard"/>
-    <w:link w:val="FuzeileZchn"/>
+    <w:basedOn w:val="Normal"/>
+    <w:link w:val="FooterChar"/>
     <w:rsid w:val="00FE0B26"/>
     <w:pPr>
       <w:tabs>
@@ -13554,7 +13524,7 @@
   </w:style>
   <w:style w:type="character" w:styleId="Hyperlink">
     <w:name w:val="Hyperlink"/>
-    <w:basedOn w:val="Absatz-Standardschriftart"/>
+    <w:basedOn w:val="DefaultParagraphFont"/>
     <w:uiPriority w:val="99"/>
     <w:rsid w:val="00A441E2"/>
     <w:rPr>
@@ -13563,9 +13533,9 @@
       <w:u w:val="single"/>
     </w:rPr>
   </w:style>
-  <w:style w:type="paragraph" w:styleId="Dokumentstruktur">
+  <w:style w:type="paragraph" w:styleId="DocumentMap">
     <w:name w:val="Document Map"/>
-    <w:basedOn w:val="Standard"/>
+    <w:basedOn w:val="Normal"/>
     <w:semiHidden/>
     <w:rsid w:val="00F15E5A"/>
     <w:pPr>
@@ -13575,9 +13545,9 @@
       <w:rFonts w:ascii="Tahoma" w:hAnsi="Tahoma" w:cs="Tahoma"/>
     </w:rPr>
   </w:style>
-  <w:style w:type="character" w:styleId="BesuchterHyperlink">
+  <w:style w:type="character" w:styleId="FollowedHyperlink">
     <w:name w:val="FollowedHyperlink"/>
-    <w:basedOn w:val="Absatz-Standardschriftart"/>
+    <w:basedOn w:val="DefaultParagraphFont"/>
     <w:rsid w:val="0001037F"/>
     <w:rPr>
       <w:rFonts w:ascii="Verdana" w:hAnsi="Verdana"/>
@@ -13587,7 +13557,7 @@
   </w:style>
   <w:style w:type="paragraph" w:customStyle="1" w:styleId="liste">
     <w:name w:val="liste"/>
-    <w:basedOn w:val="Standard"/>
+    <w:basedOn w:val="Normal"/>
     <w:rsid w:val="008F307F"/>
     <w:pPr>
       <w:numPr>
@@ -13603,7 +13573,7 @@
   </w:style>
   <w:style w:type="paragraph" w:customStyle="1" w:styleId="Standardfett">
     <w:name w:val="Standard fett"/>
-    <w:basedOn w:val="Standard"/>
+    <w:basedOn w:val="Normal"/>
     <w:link w:val="StandardfettZchn"/>
     <w:rsid w:val="00FE0B26"/>
     <w:pPr>
@@ -13617,7 +13587,7 @@
   </w:style>
   <w:style w:type="character" w:customStyle="1" w:styleId="StandardfettZchn">
     <w:name w:val="Standard fett Zchn"/>
-    <w:basedOn w:val="Absatz-Standardschriftart"/>
+    <w:basedOn w:val="DefaultParagraphFont"/>
     <w:link w:val="Standardfett"/>
     <w:rsid w:val="00FE0B26"/>
     <w:rPr>
@@ -13630,9 +13600,9 @@
       <w:lang w:val="de-DE" w:eastAsia="de-DE" w:bidi="ar-SA"/>
     </w:rPr>
   </w:style>
-  <w:style w:type="paragraph" w:styleId="Sprechblasentext">
+  <w:style w:type="paragraph" w:styleId="BalloonText">
     <w:name w:val="Balloon Text"/>
-    <w:basedOn w:val="Standard"/>
+    <w:basedOn w:val="Normal"/>
     <w:semiHidden/>
     <w:rsid w:val="005910AA"/>
     <w:rPr>
@@ -13643,7 +13613,7 @@
   </w:style>
   <w:style w:type="paragraph" w:customStyle="1" w:styleId="HeaderDeckblatt">
     <w:name w:val="Header Deckblatt"/>
-    <w:basedOn w:val="berschrift9"/>
+    <w:basedOn w:val="Heading9"/>
     <w:rsid w:val="00CE54CA"/>
     <w:pPr>
       <w:numPr>
@@ -13661,8 +13631,8 @@
   </w:style>
   <w:style w:type="paragraph" w:customStyle="1" w:styleId="berschrift">
     <w:name w:val="Überschrift"/>
-    <w:basedOn w:val="berschrift1"/>
-    <w:next w:val="Standard"/>
+    <w:basedOn w:val="Heading1"/>
+    <w:next w:val="Normal"/>
     <w:link w:val="berschriftZchn"/>
     <w:rsid w:val="000F237A"/>
     <w:pPr>
@@ -13673,7 +13643,7 @@
   </w:style>
   <w:style w:type="character" w:customStyle="1" w:styleId="berschriftZchn">
     <w:name w:val="Überschrift Zchn"/>
-    <w:basedOn w:val="berschrift1Zchn"/>
+    <w:basedOn w:val="Heading1Char"/>
     <w:link w:val="berschrift"/>
     <w:rsid w:val="000F237A"/>
     <w:rPr>
@@ -13687,10 +13657,10 @@
       <w:lang w:val="en-GB"/>
     </w:rPr>
   </w:style>
-  <w:style w:type="paragraph" w:styleId="Verzeichnis1">
+  <w:style w:type="paragraph" w:styleId="TOC1">
     <w:name w:val="toc 1"/>
-    <w:basedOn w:val="Standard"/>
-    <w:next w:val="Standard"/>
+    <w:basedOn w:val="Normal"/>
+    <w:next w:val="Normal"/>
     <w:autoRedefine/>
     <w:uiPriority w:val="39"/>
     <w:rsid w:val="00250C16"/>
@@ -13704,10 +13674,10 @@
       <w:szCs w:val="16"/>
     </w:rPr>
   </w:style>
-  <w:style w:type="paragraph" w:styleId="Verzeichnis2">
+  <w:style w:type="paragraph" w:styleId="TOC2">
     <w:name w:val="toc 2"/>
-    <w:basedOn w:val="Standard"/>
-    <w:next w:val="Standard"/>
+    <w:basedOn w:val="Normal"/>
+    <w:next w:val="Normal"/>
     <w:autoRedefine/>
     <w:uiPriority w:val="39"/>
     <w:rsid w:val="00F006DD"/>
@@ -13722,10 +13692,10 @@
       <w:sz w:val="16"/>
     </w:rPr>
   </w:style>
-  <w:style w:type="paragraph" w:styleId="Verzeichnis3">
+  <w:style w:type="paragraph" w:styleId="TOC3">
     <w:name w:val="toc 3"/>
-    <w:basedOn w:val="Standard"/>
-    <w:next w:val="Standard"/>
+    <w:basedOn w:val="Normal"/>
+    <w:next w:val="Normal"/>
     <w:autoRedefine/>
     <w:uiPriority w:val="39"/>
     <w:rsid w:val="00446FCC"/>
@@ -13738,7 +13708,7 @@
   </w:style>
   <w:style w:type="paragraph" w:customStyle="1" w:styleId="Klassifizierung">
     <w:name w:val="Klassifizierung"/>
-    <w:basedOn w:val="Standard"/>
+    <w:basedOn w:val="Normal"/>
     <w:rsid w:val="008F307F"/>
     <w:rPr>
       <w:b/>
@@ -13748,7 +13718,7 @@
   </w:style>
   <w:style w:type="paragraph" w:customStyle="1" w:styleId="Tabellentext">
     <w:name w:val="Tabellentext"/>
-    <w:basedOn w:val="Standard"/>
+    <w:basedOn w:val="Normal"/>
     <w:qFormat/>
     <w:rsid w:val="00581806"/>
     <w:pPr>
@@ -13761,8 +13731,8 @@
   </w:style>
   <w:style w:type="paragraph" w:customStyle="1" w:styleId="ToDo">
     <w:name w:val="ToDo"/>
-    <w:basedOn w:val="Standard"/>
-    <w:next w:val="Standard"/>
+    <w:basedOn w:val="Normal"/>
+    <w:next w:val="Normal"/>
     <w:rsid w:val="00333EAE"/>
     <w:rPr>
       <w:b/>
@@ -13771,8 +13741,8 @@
   </w:style>
   <w:style w:type="paragraph" w:customStyle="1" w:styleId="ZuKlren">
     <w:name w:val="Zu Klären"/>
-    <w:basedOn w:val="Standard"/>
-    <w:next w:val="Standard"/>
+    <w:basedOn w:val="Normal"/>
+    <w:next w:val="Normal"/>
     <w:rsid w:val="00333EAE"/>
     <w:rPr>
       <w:b/>
@@ -13781,7 +13751,7 @@
   </w:style>
   <w:style w:type="paragraph" w:customStyle="1" w:styleId="Headline">
     <w:name w:val="Headline"/>
-    <w:basedOn w:val="berschrift1"/>
+    <w:basedOn w:val="Heading1"/>
     <w:link w:val="HeadlineChar1"/>
     <w:rsid w:val="000921AA"/>
     <w:pPr>
@@ -13801,7 +13771,7 @@
   </w:style>
   <w:style w:type="character" w:customStyle="1" w:styleId="HeadlineChar1">
     <w:name w:val="Headline Char1"/>
-    <w:basedOn w:val="Absatz-Standardschriftart"/>
+    <w:basedOn w:val="DefaultParagraphFont"/>
     <w:link w:val="Headline"/>
     <w:rsid w:val="000921AA"/>
     <w:rPr>
@@ -13814,15 +13784,14 @@
       <w:lang w:val="en-GB" w:eastAsia="de-DE" w:bidi="ar-SA"/>
     </w:rPr>
   </w:style>
-  <w:style w:type="table" w:styleId="Tabellenraster">
+  <w:style w:type="table" w:styleId="TableGrid">
     <w:name w:val="Table Grid"/>
-    <w:basedOn w:val="NormaleTabelle"/>
+    <w:basedOn w:val="TableNormal"/>
     <w:rsid w:val="000921AA"/>
     <w:pPr>
       <w:spacing w:line="280" w:lineRule="exact"/>
     </w:pPr>
     <w:tblPr>
-      <w:tblInd w:w="0" w:type="dxa"/>
       <w:tblBorders>
         <w:top w:val="single" w:sz="4" w:space="0" w:color="auto"/>
         <w:left w:val="single" w:sz="4" w:space="0" w:color="auto"/>
@@ -13831,17 +13800,11 @@
         <w:insideH w:val="single" w:sz="4" w:space="0" w:color="auto"/>
         <w:insideV w:val="single" w:sz="4" w:space="0" w:color="auto"/>
       </w:tblBorders>
-      <w:tblCellMar>
-        <w:top w:w="0" w:type="dxa"/>
-        <w:left w:w="108" w:type="dxa"/>
-        <w:bottom w:w="0" w:type="dxa"/>
-        <w:right w:w="108" w:type="dxa"/>
-      </w:tblCellMar>
     </w:tblPr>
   </w:style>
   <w:style w:type="character" w:customStyle="1" w:styleId="FormatvorlageCourierNew10pt">
     <w:name w:val="Formatvorlage Courier New 10 pt"/>
-    <w:basedOn w:val="Absatz-Standardschriftart"/>
+    <w:basedOn w:val="DefaultParagraphFont"/>
     <w:rsid w:val="00715D90"/>
     <w:rPr>
       <w:rFonts w:ascii="Courier New" w:hAnsi="Courier New"/>
@@ -13849,7 +13812,7 @@
   </w:style>
   <w:style w:type="character" w:customStyle="1" w:styleId="FormatvorlageCourierNew10ptKursiv">
     <w:name w:val="Formatvorlage Courier New 10 pt Kursiv"/>
-    <w:basedOn w:val="Absatz-Standardschriftart"/>
+    <w:basedOn w:val="DefaultParagraphFont"/>
     <w:rsid w:val="00F132B9"/>
     <w:rPr>
       <w:rFonts w:ascii="Courier New" w:hAnsi="Courier New"/>
@@ -13860,7 +13823,7 @@
   </w:style>
   <w:style w:type="paragraph" w:customStyle="1" w:styleId="Tabellenheader">
     <w:name w:val="Tabellenheader"/>
-    <w:basedOn w:val="Standard"/>
+    <w:basedOn w:val="Normal"/>
     <w:qFormat/>
     <w:rsid w:val="00F132B9"/>
     <w:pPr>
@@ -13873,14 +13836,13 @@
   </w:style>
   <w:style w:type="table" w:customStyle="1" w:styleId="Formatvorlage1">
     <w:name w:val="Formatvorlage1"/>
-    <w:basedOn w:val="NormaleTabelle"/>
+    <w:basedOn w:val="TableNormal"/>
     <w:rsid w:val="00581806"/>
     <w:rPr>
       <w:rFonts w:ascii="Verdana" w:hAnsi="Verdana"/>
       <w:sz w:val="18"/>
     </w:rPr>
     <w:tblPr>
-      <w:tblInd w:w="0" w:type="dxa"/>
       <w:tblBorders>
         <w:top w:val="single" w:sz="4" w:space="0" w:color="auto"/>
         <w:left w:val="single" w:sz="4" w:space="0" w:color="auto"/>
@@ -13889,24 +13851,17 @@
         <w:insideH w:val="single" w:sz="4" w:space="0" w:color="auto"/>
         <w:insideV w:val="single" w:sz="4" w:space="0" w:color="auto"/>
       </w:tblBorders>
-      <w:tblCellMar>
-        <w:top w:w="0" w:type="dxa"/>
-        <w:left w:w="108" w:type="dxa"/>
-        <w:bottom w:w="0" w:type="dxa"/>
-        <w:right w:w="108" w:type="dxa"/>
-      </w:tblCellMar>
     </w:tblPr>
   </w:style>
   <w:style w:type="table" w:customStyle="1" w:styleId="Tabelle">
     <w:name w:val="Tabelle"/>
-    <w:basedOn w:val="NormaleTabelle"/>
+    <w:basedOn w:val="TableNormal"/>
     <w:rsid w:val="00AC09A1"/>
     <w:rPr>
       <w:rFonts w:ascii="Verdana" w:hAnsi="Verdana"/>
       <w:sz w:val="18"/>
     </w:rPr>
     <w:tblPr>
-      <w:tblInd w:w="0" w:type="dxa"/>
       <w:tblBorders>
         <w:top w:val="single" w:sz="4" w:space="0" w:color="auto"/>
         <w:left w:val="single" w:sz="4" w:space="0" w:color="auto"/>
@@ -13915,12 +13870,6 @@
         <w:insideH w:val="single" w:sz="4" w:space="0" w:color="auto"/>
         <w:insideV w:val="single" w:sz="4" w:space="0" w:color="auto"/>
       </w:tblBorders>
-      <w:tblCellMar>
-        <w:top w:w="0" w:type="dxa"/>
-        <w:left w:w="108" w:type="dxa"/>
-        <w:bottom w:w="0" w:type="dxa"/>
-        <w:right w:w="108" w:type="dxa"/>
-      </w:tblCellMar>
     </w:tblPr>
     <w:trPr>
       <w:tblHeader/>
@@ -13928,7 +13877,7 @@
   </w:style>
   <w:style w:type="paragraph" w:customStyle="1" w:styleId="Nummerierung">
     <w:name w:val="Nummerierung"/>
-    <w:basedOn w:val="Standard"/>
+    <w:basedOn w:val="Normal"/>
     <w:qFormat/>
     <w:rsid w:val="00B32CA7"/>
     <w:pPr>
@@ -13939,10 +13888,10 @@
       <w:ind w:left="714" w:hanging="357"/>
     </w:pPr>
   </w:style>
-  <w:style w:type="paragraph" w:styleId="Kopfzeile">
+  <w:style w:type="paragraph" w:styleId="Header">
     <w:name w:val="header"/>
-    <w:basedOn w:val="Standard"/>
-    <w:link w:val="KopfzeileZchn"/>
+    <w:basedOn w:val="Normal"/>
+    <w:link w:val="HeaderChar"/>
     <w:uiPriority w:val="99"/>
     <w:unhideWhenUsed/>
     <w:rsid w:val="00CE2662"/>
@@ -13953,10 +13902,10 @@
       </w:tabs>
     </w:pPr>
   </w:style>
-  <w:style w:type="character" w:customStyle="1" w:styleId="KopfzeileZchn">
-    <w:name w:val="Kopfzeile Zchn"/>
-    <w:basedOn w:val="Absatz-Standardschriftart"/>
-    <w:link w:val="Kopfzeile"/>
+  <w:style w:type="character" w:customStyle="1" w:styleId="HeaderChar">
+    <w:name w:val="Header Char"/>
+    <w:basedOn w:val="DefaultParagraphFont"/>
+    <w:link w:val="Header"/>
     <w:uiPriority w:val="99"/>
     <w:rsid w:val="00CE2662"/>
     <w:rPr>
@@ -13965,10 +13914,10 @@
       <w:szCs w:val="24"/>
     </w:rPr>
   </w:style>
-  <w:style w:type="character" w:customStyle="1" w:styleId="FuzeileZchn">
-    <w:name w:val="Fußzeile Zchn"/>
-    <w:basedOn w:val="Absatz-Standardschriftart"/>
-    <w:link w:val="Fuzeile"/>
+  <w:style w:type="character" w:customStyle="1" w:styleId="FooterChar">
+    <w:name w:val="Footer Char"/>
+    <w:basedOn w:val="DefaultParagraphFont"/>
+    <w:link w:val="Footer"/>
     <w:rsid w:val="008F307F"/>
     <w:rPr>
       <w:rFonts w:ascii="Verdana" w:hAnsi="Verdana"/>
@@ -13978,9 +13927,9 @@
       <w:szCs w:val="24"/>
     </w:rPr>
   </w:style>
-  <w:style w:type="paragraph" w:styleId="Listenabsatz">
+  <w:style w:type="paragraph" w:styleId="ListParagraph">
     <w:name w:val="List Paragraph"/>
-    <w:basedOn w:val="Standard"/>
+    <w:basedOn w:val="Normal"/>
     <w:qFormat/>
     <w:rsid w:val="00A500E1"/>
     <w:pPr>
@@ -13990,7 +13939,7 @@
   </w:style>
   <w:style w:type="paragraph" w:customStyle="1" w:styleId="EingabefelderundNavigationsschritte">
     <w:name w:val="Eingabefelder und Navigationsschritte"/>
-    <w:basedOn w:val="Standard"/>
+    <w:basedOn w:val="Normal"/>
     <w:link w:val="EingabefelderundNavigationsschritteZchn"/>
     <w:qFormat/>
     <w:rsid w:val="00713DCC"/>
@@ -14000,8 +13949,8 @@
   </w:style>
   <w:style w:type="paragraph" w:customStyle="1" w:styleId="BenutzereingabenundCode">
     <w:name w:val="Benutzereingaben und Code"/>
-    <w:basedOn w:val="Standard"/>
-    <w:next w:val="Standard"/>
+    <w:basedOn w:val="Normal"/>
+    <w:next w:val="Normal"/>
     <w:link w:val="BenutzereingabenundCodeZchn"/>
     <w:qFormat/>
     <w:rsid w:val="00B32B69"/>
@@ -14018,7 +13967,7 @@
   </w:style>
   <w:style w:type="paragraph" w:customStyle="1" w:styleId="DateinamenundPfade">
     <w:name w:val="Dateinamen und Pfade"/>
-    <w:basedOn w:val="Standard"/>
+    <w:basedOn w:val="Normal"/>
     <w:link w:val="DateinamenundPfadeZchn"/>
     <w:qFormat/>
     <w:rsid w:val="00B32B69"/>
@@ -14030,7 +13979,7 @@
   </w:style>
   <w:style w:type="character" w:customStyle="1" w:styleId="EingabefelderundNavigationsschritteZchn">
     <w:name w:val="Eingabefelder und Navigationsschritte Zchn"/>
-    <w:basedOn w:val="Absatz-Standardschriftart"/>
+    <w:basedOn w:val="DefaultParagraphFont"/>
     <w:link w:val="EingabefelderundNavigationsschritte"/>
     <w:rsid w:val="00063FE4"/>
     <w:rPr>
@@ -14042,8 +13991,8 @@
   </w:style>
   <w:style w:type="paragraph" w:customStyle="1" w:styleId="Warnungen">
     <w:name w:val="Warnungen"/>
-    <w:basedOn w:val="Standard"/>
-    <w:next w:val="Standard"/>
+    <w:basedOn w:val="Normal"/>
+    <w:next w:val="Normal"/>
     <w:link w:val="WarnungenZchn"/>
     <w:qFormat/>
     <w:rsid w:val="00715D90"/>
@@ -14054,7 +14003,7 @@
   </w:style>
   <w:style w:type="character" w:customStyle="1" w:styleId="DateinamenundPfadeZchn">
     <w:name w:val="Dateinamen und Pfade Zchn"/>
-    <w:basedOn w:val="Absatz-Standardschriftart"/>
+    <w:basedOn w:val="DefaultParagraphFont"/>
     <w:link w:val="DateinamenundPfade"/>
     <w:rsid w:val="00B32B69"/>
     <w:rPr>
@@ -14068,7 +14017,7 @@
   </w:style>
   <w:style w:type="paragraph" w:customStyle="1" w:styleId="URL">
     <w:name w:val="URL"/>
-    <w:basedOn w:val="Standard"/>
+    <w:basedOn w:val="Normal"/>
     <w:qFormat/>
     <w:rsid w:val="00A90414"/>
     <w:pPr>
@@ -14080,7 +14029,7 @@
   </w:style>
   <w:style w:type="character" w:customStyle="1" w:styleId="BenutzereingabenundCodeZchn">
     <w:name w:val="Benutzereingaben und Code Zchn"/>
-    <w:basedOn w:val="Absatz-Standardschriftart"/>
+    <w:basedOn w:val="DefaultParagraphFont"/>
     <w:link w:val="BenutzereingabenundCode"/>
     <w:rsid w:val="00B32B69"/>
     <w:rPr>
@@ -14093,7 +14042,7 @@
   </w:style>
   <w:style w:type="character" w:customStyle="1" w:styleId="WarnungenZchn">
     <w:name w:val="Warnungen Zchn"/>
-    <w:basedOn w:val="Absatz-Standardschriftart"/>
+    <w:basedOn w:val="DefaultParagraphFont"/>
     <w:link w:val="Warnungen"/>
     <w:rsid w:val="000E7879"/>
     <w:rPr>
@@ -14104,11 +14053,11 @@
       <w:szCs w:val="24"/>
     </w:rPr>
   </w:style>
-  <w:style w:type="paragraph" w:styleId="Titel">
+  <w:style w:type="paragraph" w:styleId="Title">
     <w:name w:val="Title"/>
-    <w:basedOn w:val="Standard"/>
-    <w:next w:val="Standard"/>
-    <w:link w:val="TitelZchn"/>
+    <w:basedOn w:val="Normal"/>
+    <w:next w:val="Normal"/>
+    <w:link w:val="TitleChar"/>
     <w:uiPriority w:val="10"/>
     <w:qFormat/>
     <w:rsid w:val="004501E4"/>
@@ -14126,10 +14075,10 @@
       <w:szCs w:val="32"/>
     </w:rPr>
   </w:style>
-  <w:style w:type="character" w:customStyle="1" w:styleId="TitelZchn">
-    <w:name w:val="Titel Zchn"/>
-    <w:basedOn w:val="Absatz-Standardschriftart"/>
-    <w:link w:val="Titel"/>
+  <w:style w:type="character" w:customStyle="1" w:styleId="TitleChar">
+    <w:name w:val="Title Char"/>
+    <w:basedOn w:val="DefaultParagraphFont"/>
+    <w:link w:val="Title"/>
     <w:uiPriority w:val="10"/>
     <w:rsid w:val="004501E4"/>
     <w:rPr>
@@ -14156,9 +14105,9 @@
       <w:szCs w:val="24"/>
     </w:rPr>
   </w:style>
-  <w:style w:type="character" w:styleId="Kommentarzeichen">
+  <w:style w:type="character" w:styleId="CommentReference">
     <w:name w:val="annotation reference"/>
-    <w:basedOn w:val="Absatz-Standardschriftart"/>
+    <w:basedOn w:val="DefaultParagraphFont"/>
     <w:uiPriority w:val="99"/>
     <w:semiHidden/>
     <w:unhideWhenUsed/>
@@ -14168,10 +14117,10 @@
       <w:szCs w:val="16"/>
     </w:rPr>
   </w:style>
-  <w:style w:type="paragraph" w:styleId="Kommentartext">
+  <w:style w:type="paragraph" w:styleId="CommentText">
     <w:name w:val="annotation text"/>
-    <w:basedOn w:val="Standard"/>
-    <w:link w:val="KommentartextZchn"/>
+    <w:basedOn w:val="Normal"/>
+    <w:link w:val="CommentTextChar"/>
     <w:uiPriority w:val="99"/>
     <w:semiHidden/>
     <w:unhideWhenUsed/>
@@ -14184,10 +14133,10 @@
       <w:szCs w:val="20"/>
     </w:rPr>
   </w:style>
-  <w:style w:type="character" w:customStyle="1" w:styleId="KommentartextZchn">
-    <w:name w:val="Kommentartext Zchn"/>
-    <w:basedOn w:val="Absatz-Standardschriftart"/>
-    <w:link w:val="Kommentartext"/>
+  <w:style w:type="character" w:customStyle="1" w:styleId="CommentTextChar">
+    <w:name w:val="Comment Text Char"/>
+    <w:basedOn w:val="DefaultParagraphFont"/>
+    <w:link w:val="CommentText"/>
     <w:uiPriority w:val="99"/>
     <w:semiHidden/>
     <w:rsid w:val="007B432E"/>
@@ -14195,11 +14144,11 @@
       <w:rFonts w:ascii="Verdana" w:hAnsi="Verdana"/>
     </w:rPr>
   </w:style>
-  <w:style w:type="paragraph" w:styleId="Kommentarthema">
+  <w:style w:type="paragraph" w:styleId="CommentSubject">
     <w:name w:val="annotation subject"/>
-    <w:basedOn w:val="Kommentartext"/>
-    <w:next w:val="Kommentartext"/>
-    <w:link w:val="KommentarthemaZchn"/>
+    <w:basedOn w:val="CommentText"/>
+    <w:next w:val="CommentText"/>
+    <w:link w:val="CommentSubjectChar"/>
     <w:uiPriority w:val="99"/>
     <w:semiHidden/>
     <w:unhideWhenUsed/>
@@ -14209,10 +14158,10 @@
       <w:bCs/>
     </w:rPr>
   </w:style>
-  <w:style w:type="character" w:customStyle="1" w:styleId="KommentarthemaZchn">
-    <w:name w:val="Kommentarthema Zchn"/>
-    <w:basedOn w:val="KommentartextZchn"/>
-    <w:link w:val="Kommentarthema"/>
+  <w:style w:type="character" w:customStyle="1" w:styleId="CommentSubjectChar">
+    <w:name w:val="Comment Subject Char"/>
+    <w:basedOn w:val="CommentTextChar"/>
+    <w:link w:val="CommentSubject"/>
     <w:uiPriority w:val="99"/>
     <w:semiHidden/>
     <w:rsid w:val="007B432E"/>
@@ -14222,7 +14171,7 @@
       <w:bCs/>
     </w:rPr>
   </w:style>
-  <w:style w:type="paragraph" w:styleId="berarbeitung">
+  <w:style w:type="paragraph" w:styleId="Revision">
     <w:name w:val="Revision"/>
     <w:hidden/>
     <w:uiPriority w:val="99"/>
@@ -14234,10 +14183,1175 @@
       <w:szCs w:val="24"/>
     </w:rPr>
   </w:style>
-  <w:style w:type="paragraph" w:styleId="Beschriftung">
+  <w:style w:type="paragraph" w:styleId="Caption">
     <w:name w:val="caption"/>
-    <w:basedOn w:val="Standard"/>
-    <w:next w:val="Standard"/>
+    <w:basedOn w:val="Normal"/>
+    <w:next w:val="Normal"/>
+    <w:uiPriority w:val="35"/>
+    <w:unhideWhenUsed/>
+    <w:qFormat/>
+    <w:rsid w:val="00625BF5"/>
+    <w:pPr>
+      <w:spacing w:after="200" w:line="240" w:lineRule="auto"/>
+    </w:pPr>
+    <w:rPr>
+      <w:i/>
+      <w:iCs/>
+      <w:color w:val="1F497D" w:themeColor="text2"/>
+      <w:szCs w:val="18"/>
+    </w:rPr>
+  </w:style>
+</w:styles>
+</file>
+
+<file path=word/stylesWithEffects.xml><?xml version="1.0" encoding="utf-8"?>
+<w:styles xmlns:wpc="http://schemas.microsoft.com/office/word/2010/wordprocessingCanvas" xmlns:mc="http://schemas.openxmlformats.org/markup-compatibility/2006" xmlns:o="urn:schemas-microsoft-com:office:office" xmlns:r="http://schemas.openxmlformats.org/officeDocument/2006/relationships" xmlns:m="http://schemas.openxmlformats.org/officeDocument/2006/math" xmlns:v="urn:schemas-microsoft-com:vml" xmlns:wp14="http://schemas.microsoft.com/office/word/2010/wordprocessingDrawing" xmlns:wp="http://schemas.openxmlformats.org/drawingml/2006/wordprocessingDrawing" xmlns:w10="urn:schemas-microsoft-com:office:word" xmlns:w="http://schemas.openxmlformats.org/wordprocessingml/2006/main" xmlns:w14="http://schemas.microsoft.com/office/word/2010/wordml" xmlns:wpg="http://schemas.microsoft.com/office/word/2010/wordprocessingGroup" xmlns:wpi="http://schemas.microsoft.com/office/word/2010/wordprocessingInk" xmlns:wne="http://schemas.microsoft.com/office/word/2006/wordml" xmlns:wps="http://schemas.microsoft.com/office/word/2010/wordprocessingShape" mc:Ignorable="w14 wp14">
+  <w:docDefaults>
+    <w:rPrDefault>
+      <w:rPr>
+        <w:rFonts w:ascii="Times New Roman" w:eastAsia="Times New Roman" w:hAnsi="Times New Roman" w:cs="Times New Roman"/>
+        <w:lang w:val="de-DE" w:eastAsia="de-DE" w:bidi="ar-SA"/>
+      </w:rPr>
+    </w:rPrDefault>
+    <w:pPrDefault/>
+  </w:docDefaults>
+  <w:latentStyles w:defLockedState="0" w:defUIPriority="99" w:defSemiHidden="1" w:defUnhideWhenUsed="1" w:defQFormat="0" w:count="267">
+    <w:lsdException w:name="Normal" w:semiHidden="0" w:uiPriority="0" w:unhideWhenUsed="0" w:qFormat="1"/>
+    <w:lsdException w:name="heading 1" w:semiHidden="0" w:uiPriority="9" w:unhideWhenUsed="0" w:qFormat="1"/>
+    <w:lsdException w:name="heading 2" w:semiHidden="0" w:uiPriority="9" w:unhideWhenUsed="0" w:qFormat="1"/>
+    <w:lsdException w:name="heading 3" w:semiHidden="0" w:uiPriority="0" w:unhideWhenUsed="0" w:qFormat="1"/>
+    <w:lsdException w:name="heading 4" w:semiHidden="0" w:uiPriority="0" w:unhideWhenUsed="0" w:qFormat="1"/>
+    <w:lsdException w:name="heading 5" w:semiHidden="0" w:uiPriority="9" w:unhideWhenUsed="0" w:qFormat="1"/>
+    <w:lsdException w:name="heading 6" w:semiHidden="0" w:uiPriority="0" w:unhideWhenUsed="0" w:qFormat="1"/>
+    <w:lsdException w:name="heading 7" w:semiHidden="0" w:uiPriority="0" w:unhideWhenUsed="0" w:qFormat="1"/>
+    <w:lsdException w:name="heading 8" w:semiHidden="0" w:uiPriority="0" w:unhideWhenUsed="0" w:qFormat="1"/>
+    <w:lsdException w:name="heading 9" w:semiHidden="0" w:uiPriority="0" w:unhideWhenUsed="0" w:qFormat="1"/>
+    <w:lsdException w:name="toc 1" w:uiPriority="39"/>
+    <w:lsdException w:name="toc 2" w:uiPriority="39"/>
+    <w:lsdException w:name="toc 3" w:uiPriority="39"/>
+    <w:lsdException w:name="toc 4" w:uiPriority="39"/>
+    <w:lsdException w:name="toc 5" w:uiPriority="39"/>
+    <w:lsdException w:name="toc 6" w:uiPriority="39"/>
+    <w:lsdException w:name="toc 7" w:uiPriority="39"/>
+    <w:lsdException w:name="toc 8" w:uiPriority="39"/>
+    <w:lsdException w:name="toc 9" w:uiPriority="39"/>
+    <w:lsdException w:name="footer" w:uiPriority="0"/>
+    <w:lsdException w:name="caption" w:uiPriority="35" w:qFormat="1"/>
+    <w:lsdException w:name="Title" w:semiHidden="0" w:uiPriority="10" w:unhideWhenUsed="0" w:qFormat="1"/>
+    <w:lsdException w:name="Default Paragraph Font" w:uiPriority="1"/>
+    <w:lsdException w:name="Subtitle" w:semiHidden="0" w:uiPriority="11" w:unhideWhenUsed="0" w:qFormat="1"/>
+    <w:lsdException w:name="Strong" w:semiHidden="0" w:uiPriority="22" w:unhideWhenUsed="0" w:qFormat="1"/>
+    <w:lsdException w:name="Emphasis" w:semiHidden="0" w:uiPriority="20" w:unhideWhenUsed="0" w:qFormat="1"/>
+    <w:lsdException w:name="Table Grid" w:semiHidden="0" w:uiPriority="0" w:unhideWhenUsed="0"/>
+    <w:lsdException w:name="Placeholder Text" w:unhideWhenUsed="0"/>
+    <w:lsdException w:name="No Spacing" w:semiHidden="0" w:uiPriority="1" w:unhideWhenUsed="0" w:qFormat="1"/>
+    <w:lsdException w:name="Light Shading" w:semiHidden="0" w:uiPriority="60" w:unhideWhenUsed="0"/>
+    <w:lsdException w:name="Light List" w:semiHidden="0" w:uiPriority="61" w:unhideWhenUsed="0"/>
+    <w:lsdException w:name="Light Grid" w:semiHidden="0" w:uiPriority="62" w:unhideWhenUsed="0"/>
+    <w:lsdException w:name="Medium Shading 1" w:semiHidden="0" w:uiPriority="63" w:unhideWhenUsed="0"/>
+    <w:lsdException w:name="Medium Shading 2" w:semiHidden="0" w:uiPriority="64" w:unhideWhenUsed="0"/>
+    <w:lsdException w:name="Medium List 1" w:semiHidden="0" w:uiPriority="65" w:unhideWhenUsed="0"/>
+    <w:lsdException w:name="Medium List 2" w:semiHidden="0" w:uiPriority="66" w:unhideWhenUsed="0"/>
+    <w:lsdException w:name="Medium Grid 1" w:semiHidden="0" w:uiPriority="67" w:unhideWhenUsed="0"/>
+    <w:lsdException w:name="Medium Grid 2" w:semiHidden="0" w:uiPriority="68" w:unhideWhenUsed="0"/>
+    <w:lsdException w:name="Medium Grid 3" w:semiHidden="0" w:uiPriority="69" w:unhideWhenUsed="0"/>
+    <w:lsdException w:name="Dark List" w:semiHidden="0" w:uiPriority="70" w:unhideWhenUsed="0"/>
+    <w:lsdException w:name="Colorful Shading" w:semiHidden="0" w:uiPriority="71" w:unhideWhenUsed="0"/>
+    <w:lsdException w:name="Colorful List" w:semiHidden="0" w:uiPriority="72" w:unhideWhenUsed="0"/>
+    <w:lsdException w:name="Colorful Grid" w:semiHidden="0" w:uiPriority="73" w:unhideWhenUsed="0"/>
+    <w:lsdException w:name="Light Shading Accent 1" w:semiHidden="0" w:uiPriority="60" w:unhideWhenUsed="0"/>
+    <w:lsdException w:name="Light List Accent 1" w:semiHidden="0" w:uiPriority="61" w:unhideWhenUsed="0"/>
+    <w:lsdException w:name="Light Grid Accent 1" w:semiHidden="0" w:uiPriority="62" w:unhideWhenUsed="0"/>
+    <w:lsdException w:name="Medium Shading 1 Accent 1" w:semiHidden="0" w:uiPriority="63" w:unhideWhenUsed="0"/>
+    <w:lsdException w:name="Medium Shading 2 Accent 1" w:semiHidden="0" w:uiPriority="64" w:unhideWhenUsed="0"/>
+    <w:lsdException w:name="Medium List 1 Accent 1" w:semiHidden="0" w:uiPriority="65" w:unhideWhenUsed="0"/>
+    <w:lsdException w:name="Revision" w:unhideWhenUsed="0"/>
+    <w:lsdException w:name="List Paragraph" w:semiHidden="0" w:uiPriority="0" w:unhideWhenUsed="0" w:qFormat="1"/>
+    <w:lsdException w:name="Quote" w:semiHidden="0" w:uiPriority="29" w:unhideWhenUsed="0" w:qFormat="1"/>
+    <w:lsdException w:name="Intense Quote" w:semiHidden="0" w:uiPriority="30" w:unhideWhenUsed="0" w:qFormat="1"/>
+    <w:lsdException w:name="Medium List 2 Accent 1" w:semiHidden="0" w:uiPriority="66" w:unhideWhenUsed="0"/>
+    <w:lsdException w:name="Medium Grid 1 Accent 1" w:semiHidden="0" w:uiPriority="67" w:unhideWhenUsed="0"/>
+    <w:lsdException w:name="Medium Grid 2 Accent 1" w:semiHidden="0" w:uiPriority="68" w:unhideWhenUsed="0"/>
+    <w:lsdException w:name="Medium Grid 3 Accent 1" w:semiHidden="0" w:uiPriority="69" w:unhideWhenUsed="0"/>
+    <w:lsdException w:name="Dark List Accent 1" w:semiHidden="0" w:uiPriority="70" w:unhideWhenUsed="0"/>
+    <w:lsdException w:name="Colorful Shading Accent 1" w:semiHidden="0" w:uiPriority="71" w:unhideWhenUsed="0"/>
+    <w:lsdException w:name="Colorful List Accent 1" w:semiHidden="0" w:uiPriority="72" w:unhideWhenUsed="0"/>
+    <w:lsdException w:name="Colorful Grid Accent 1" w:semiHidden="0" w:uiPriority="73" w:unhideWhenUsed="0"/>
+    <w:lsdException w:name="Light Shading Accent 2" w:semiHidden="0" w:uiPriority="60" w:unhideWhenUsed="0"/>
+    <w:lsdException w:name="Light List Accent 2" w:semiHidden="0" w:uiPriority="61" w:unhideWhenUsed="0"/>
+    <w:lsdException w:name="Light Grid Accent 2" w:semiHidden="0" w:uiPriority="62" w:unhideWhenUsed="0"/>
+    <w:lsdException w:name="Medium Shading 1 Accent 2" w:semiHidden="0" w:uiPriority="63" w:unhideWhenUsed="0"/>
+    <w:lsdException w:name="Medium Shading 2 Accent 2" w:semiHidden="0" w:uiPriority="64" w:unhideWhenUsed="0"/>
+    <w:lsdException w:name="Medium List 1 Accent 2" w:semiHidden="0" w:uiPriority="65" w:unhideWhenUsed="0"/>
+    <w:lsdException w:name="Medium List 2 Accent 2" w:semiHidden="0" w:uiPriority="66" w:unhideWhenUsed="0"/>
+    <w:lsdException w:name="Medium Grid 1 Accent 2" w:semiHidden="0" w:uiPriority="67" w:unhideWhenUsed="0"/>
+    <w:lsdException w:name="Medium Grid 2 Accent 2" w:semiHidden="0" w:uiPriority="68" w:unhideWhenUsed="0"/>
+    <w:lsdException w:name="Medium Grid 3 Accent 2" w:semiHidden="0" w:uiPriority="69" w:unhideWhenUsed="0"/>
+    <w:lsdException w:name="Dark List Accent 2" w:semiHidden="0" w:uiPriority="70" w:unhideWhenUsed="0"/>
+    <w:lsdException w:name="Colorful Shading Accent 2" w:semiHidden="0" w:uiPriority="71" w:unhideWhenUsed="0"/>
+    <w:lsdException w:name="Colorful List Accent 2" w:semiHidden="0" w:uiPriority="72" w:unhideWhenUsed="0"/>
+    <w:lsdException w:name="Colorful Grid Accent 2" w:semiHidden="0" w:uiPriority="73" w:unhideWhenUsed="0"/>
+    <w:lsdException w:name="Light Shading Accent 3" w:semiHidden="0" w:uiPriority="60" w:unhideWhenUsed="0"/>
+    <w:lsdException w:name="Light List Accent 3" w:semiHidden="0" w:uiPriority="61" w:unhideWhenUsed="0"/>
+    <w:lsdException w:name="Light Grid Accent 3" w:semiHidden="0" w:uiPriority="62" w:unhideWhenUsed="0"/>
+    <w:lsdException w:name="Medium Shading 1 Accent 3" w:semiHidden="0" w:uiPriority="63" w:unhideWhenUsed="0"/>
+    <w:lsdException w:name="Medium Shading 2 Accent 3" w:semiHidden="0" w:uiPriority="64" w:unhideWhenUsed="0"/>
+    <w:lsdException w:name="Medium List 1 Accent 3" w:semiHidden="0" w:uiPriority="65" w:unhideWhenUsed="0"/>
+    <w:lsdException w:name="Medium List 2 Accent 3" w:semiHidden="0" w:uiPriority="66" w:unhideWhenUsed="0"/>
+    <w:lsdException w:name="Medium Grid 1 Accent 3" w:semiHidden="0" w:uiPriority="67" w:unhideWhenUsed="0"/>
+    <w:lsdException w:name="Medium Grid 2 Accent 3" w:semiHidden="0" w:uiPriority="68" w:unhideWhenUsed="0"/>
+    <w:lsdException w:name="Medium Grid 3 Accent 3" w:semiHidden="0" w:uiPriority="69" w:unhideWhenUsed="0"/>
+    <w:lsdException w:name="Dark List Accent 3" w:semiHidden="0" w:uiPriority="70" w:unhideWhenUsed="0"/>
+    <w:lsdException w:name="Colorful Shading Accent 3" w:semiHidden="0" w:uiPriority="71" w:unhideWhenUsed="0"/>
+    <w:lsdException w:name="Colorful List Accent 3" w:semiHidden="0" w:uiPriority="72" w:unhideWhenUsed="0"/>
+    <w:lsdException w:name="Colorful Grid Accent 3" w:semiHidden="0" w:uiPriority="73" w:unhideWhenUsed="0"/>
+    <w:lsdException w:name="Light Shading Accent 4" w:semiHidden="0" w:uiPriority="60" w:unhideWhenUsed="0"/>
+    <w:lsdException w:name="Light List Accent 4" w:semiHidden="0" w:uiPriority="61" w:unhideWhenUsed="0"/>
+    <w:lsdException w:name="Light Grid Accent 4" w:semiHidden="0" w:uiPriority="62" w:unhideWhenUsed="0"/>
+    <w:lsdException w:name="Medium Shading 1 Accent 4" w:semiHidden="0" w:uiPriority="63" w:unhideWhenUsed="0"/>
+    <w:lsdException w:name="Medium Shading 2 Accent 4" w:semiHidden="0" w:uiPriority="64" w:unhideWhenUsed="0"/>
+    <w:lsdException w:name="Medium List 1 Accent 4" w:semiHidden="0" w:uiPriority="65" w:unhideWhenUsed="0"/>
+    <w:lsdException w:name="Medium List 2 Accent 4" w:semiHidden="0" w:uiPriority="66" w:unhideWhenUsed="0"/>
+    <w:lsdException w:name="Medium Grid 1 Accent 4" w:semiHidden="0" w:uiPriority="67" w:unhideWhenUsed="0"/>
+    <w:lsdException w:name="Medium Grid 2 Accent 4" w:semiHidden="0" w:uiPriority="68" w:unhideWhenUsed="0"/>
+    <w:lsdException w:name="Medium Grid 3 Accent 4" w:semiHidden="0" w:uiPriority="69" w:unhideWhenUsed="0"/>
+    <w:lsdException w:name="Dark List Accent 4" w:semiHidden="0" w:uiPriority="70" w:unhideWhenUsed="0"/>
+    <w:lsdException w:name="Colorful Shading Accent 4" w:semiHidden="0" w:uiPriority="71" w:unhideWhenUsed="0"/>
+    <w:lsdException w:name="Colorful List Accent 4" w:semiHidden="0" w:uiPriority="72" w:unhideWhenUsed="0"/>
+    <w:lsdException w:name="Colorful Grid Accent 4" w:semiHidden="0" w:uiPriority="73" w:unhideWhenUsed="0"/>
+    <w:lsdException w:name="Light Shading Accent 5" w:semiHidden="0" w:uiPriority="60" w:unhideWhenUsed="0"/>
+    <w:lsdException w:name="Light List Accent 5" w:semiHidden="0" w:uiPriority="61" w:unhideWhenUsed="0"/>
+    <w:lsdException w:name="Light Grid Accent 5" w:semiHidden="0" w:uiPriority="62" w:unhideWhenUsed="0"/>
+    <w:lsdException w:name="Medium Shading 1 Accent 5" w:semiHidden="0" w:uiPriority="63" w:unhideWhenUsed="0"/>
+    <w:lsdException w:name="Medium Shading 2 Accent 5" w:semiHidden="0" w:uiPriority="64" w:unhideWhenUsed="0"/>
+    <w:lsdException w:name="Medium List 1 Accent 5" w:semiHidden="0" w:uiPriority="65" w:unhideWhenUsed="0"/>
+    <w:lsdException w:name="Medium List 2 Accent 5" w:semiHidden="0" w:uiPriority="66" w:unhideWhenUsed="0"/>
+    <w:lsdException w:name="Medium Grid 1 Accent 5" w:semiHidden="0" w:uiPriority="67" w:unhideWhenUsed="0"/>
+    <w:lsdException w:name="Medium Grid 2 Accent 5" w:semiHidden="0" w:uiPriority="68" w:unhideWhenUsed="0"/>
+    <w:lsdException w:name="Medium Grid 3 Accent 5" w:semiHidden="0" w:uiPriority="69" w:unhideWhenUsed="0"/>
+    <w:lsdException w:name="Dark List Accent 5" w:semiHidden="0" w:uiPriority="70" w:unhideWhenUsed="0"/>
+    <w:lsdException w:name="Colorful Shading Accent 5" w:semiHidden="0" w:uiPriority="71" w:unhideWhenUsed="0"/>
+    <w:lsdException w:name="Colorful List Accent 5" w:semiHidden="0" w:uiPriority="72" w:unhideWhenUsed="0"/>
+    <w:lsdException w:name="Colorful Grid Accent 5" w:semiHidden="0" w:uiPriority="73" w:unhideWhenUsed="0"/>
+    <w:lsdException w:name="Light Shading Accent 6" w:semiHidden="0" w:uiPriority="60" w:unhideWhenUsed="0"/>
+    <w:lsdException w:name="Light List Accent 6" w:semiHidden="0" w:uiPriority="61" w:unhideWhenUsed="0"/>
+    <w:lsdException w:name="Light Grid Accent 6" w:semiHidden="0" w:uiPriority="62" w:unhideWhenUsed="0"/>
+    <w:lsdException w:name="Medium Shading 1 Accent 6" w:semiHidden="0" w:uiPriority="63" w:unhideWhenUsed="0"/>
+    <w:lsdException w:name="Medium Shading 2 Accent 6" w:semiHidden="0" w:uiPriority="64" w:unhideWhenUsed="0"/>
+    <w:lsdException w:name="Medium List 1 Accent 6" w:semiHidden="0" w:uiPriority="65" w:unhideWhenUsed="0"/>
+    <w:lsdException w:name="Medium List 2 Accent 6" w:semiHidden="0" w:uiPriority="66" w:unhideWhenUsed="0"/>
+    <w:lsdException w:name="Medium Grid 1 Accent 6" w:semiHidden="0" w:uiPriority="67" w:unhideWhenUsed="0"/>
+    <w:lsdException w:name="Medium Grid 2 Accent 6" w:semiHidden="0" w:uiPriority="68" w:unhideWhenUsed="0"/>
+    <w:lsdException w:name="Medium Grid 3 Accent 6" w:semiHidden="0" w:uiPriority="69" w:unhideWhenUsed="0"/>
+    <w:lsdException w:name="Dark List Accent 6" w:semiHidden="0" w:uiPriority="70" w:unhideWhenUsed="0"/>
+    <w:lsdException w:name="Colorful Shading Accent 6" w:semiHidden="0" w:uiPriority="71" w:unhideWhenUsed="0"/>
+    <w:lsdException w:name="Colorful List Accent 6" w:semiHidden="0" w:uiPriority="72" w:unhideWhenUsed="0"/>
+    <w:lsdException w:name="Colorful Grid Accent 6" w:semiHidden="0" w:uiPriority="73" w:unhideWhenUsed="0"/>
+    <w:lsdException w:name="Subtle Emphasis" w:semiHidden="0" w:uiPriority="19" w:unhideWhenUsed="0" w:qFormat="1"/>
+    <w:lsdException w:name="Intense Emphasis" w:semiHidden="0" w:uiPriority="21" w:unhideWhenUsed="0" w:qFormat="1"/>
+    <w:lsdException w:name="Subtle Reference" w:semiHidden="0" w:uiPriority="31" w:unhideWhenUsed="0" w:qFormat="1"/>
+    <w:lsdException w:name="Intense Reference" w:semiHidden="0" w:uiPriority="32" w:unhideWhenUsed="0" w:qFormat="1"/>
+    <w:lsdException w:name="Book Title" w:semiHidden="0" w:uiPriority="33" w:unhideWhenUsed="0" w:qFormat="1"/>
+    <w:lsdException w:name="Bibliography" w:uiPriority="37"/>
+    <w:lsdException w:name="TOC Heading" w:uiPriority="39" w:qFormat="1"/>
+  </w:latentStyles>
+  <w:style w:type="paragraph" w:default="1" w:styleId="Normal">
+    <w:name w:val="Normal"/>
+    <w:qFormat/>
+    <w:rsid w:val="00D506AA"/>
+    <w:pPr>
+      <w:spacing w:line="280" w:lineRule="exact"/>
+    </w:pPr>
+    <w:rPr>
+      <w:rFonts w:ascii="Verdana" w:hAnsi="Verdana"/>
+      <w:sz w:val="18"/>
+      <w:szCs w:val="24"/>
+    </w:rPr>
+  </w:style>
+  <w:style w:type="paragraph" w:styleId="Heading1">
+    <w:name w:val="heading 1"/>
+    <w:basedOn w:val="Normal"/>
+    <w:next w:val="Normal"/>
+    <w:link w:val="Heading1Char"/>
+    <w:uiPriority w:val="9"/>
+    <w:qFormat/>
+    <w:rsid w:val="00613406"/>
+    <w:pPr>
+      <w:keepNext/>
+      <w:numPr>
+        <w:numId w:val="2"/>
+      </w:numPr>
+      <w:tabs>
+        <w:tab w:val="left" w:pos="312"/>
+        <w:tab w:val="left" w:pos="482"/>
+        <w:tab w:val="left" w:pos="652"/>
+        <w:tab w:val="left" w:pos="822"/>
+      </w:tabs>
+      <w:spacing w:before="600" w:after="120"/>
+      <w:outlineLvl w:val="0"/>
+    </w:pPr>
+    <w:rPr>
+      <w:rFonts w:cs="Arial"/>
+      <w:b/>
+      <w:bCs/>
+      <w:color w:val="333333"/>
+      <w:kern w:val="32"/>
+      <w:szCs w:val="32"/>
+      <w:lang w:val="en-GB"/>
+    </w:rPr>
+  </w:style>
+  <w:style w:type="paragraph" w:styleId="Heading2">
+    <w:name w:val="heading 2"/>
+    <w:basedOn w:val="Normal"/>
+    <w:next w:val="Normal"/>
+    <w:link w:val="Heading2Char"/>
+    <w:uiPriority w:val="9"/>
+    <w:qFormat/>
+    <w:rsid w:val="00613406"/>
+    <w:pPr>
+      <w:keepNext/>
+      <w:numPr>
+        <w:ilvl w:val="1"/>
+        <w:numId w:val="2"/>
+      </w:numPr>
+      <w:tabs>
+        <w:tab w:val="left" w:pos="510"/>
+        <w:tab w:val="left" w:pos="680"/>
+        <w:tab w:val="left" w:pos="1021"/>
+      </w:tabs>
+      <w:spacing w:before="320" w:after="120"/>
+      <w:outlineLvl w:val="1"/>
+    </w:pPr>
+    <w:rPr>
+      <w:rFonts w:cs="Arial"/>
+      <w:b/>
+      <w:bCs/>
+      <w:iCs/>
+      <w:color w:val="333333"/>
+      <w:szCs w:val="28"/>
+      <w:lang w:val="en-GB"/>
+    </w:rPr>
+  </w:style>
+  <w:style w:type="paragraph" w:styleId="Heading3">
+    <w:name w:val="heading 3"/>
+    <w:basedOn w:val="Normal"/>
+    <w:next w:val="Normal"/>
+    <w:qFormat/>
+    <w:rsid w:val="00613406"/>
+    <w:pPr>
+      <w:keepNext/>
+      <w:numPr>
+        <w:ilvl w:val="2"/>
+        <w:numId w:val="2"/>
+      </w:numPr>
+      <w:tabs>
+        <w:tab w:val="left" w:pos="907"/>
+        <w:tab w:val="left" w:pos="1077"/>
+        <w:tab w:val="left" w:pos="1247"/>
+      </w:tabs>
+      <w:spacing w:before="320" w:after="120"/>
+      <w:outlineLvl w:val="2"/>
+    </w:pPr>
+    <w:rPr>
+      <w:rFonts w:cs="Arial"/>
+      <w:b/>
+      <w:bCs/>
+      <w:color w:val="333333"/>
+      <w:szCs w:val="26"/>
+      <w:lang w:val="en-GB"/>
+    </w:rPr>
+  </w:style>
+  <w:style w:type="paragraph" w:styleId="Heading4">
+    <w:name w:val="heading 4"/>
+    <w:basedOn w:val="Normal"/>
+    <w:next w:val="Normal"/>
+    <w:qFormat/>
+    <w:rsid w:val="00E32300"/>
+    <w:pPr>
+      <w:keepNext/>
+      <w:numPr>
+        <w:ilvl w:val="3"/>
+        <w:numId w:val="2"/>
+      </w:numPr>
+      <w:tabs>
+        <w:tab w:val="left" w:pos="936"/>
+        <w:tab w:val="left" w:pos="1106"/>
+        <w:tab w:val="left" w:pos="1276"/>
+        <w:tab w:val="left" w:pos="1446"/>
+      </w:tabs>
+      <w:spacing w:before="320" w:after="60"/>
+      <w:outlineLvl w:val="3"/>
+    </w:pPr>
+    <w:rPr>
+      <w:b/>
+      <w:bCs/>
+      <w:color w:val="333333"/>
+      <w:szCs w:val="28"/>
+      <w:lang w:val="en-GB"/>
+    </w:rPr>
+  </w:style>
+  <w:style w:type="paragraph" w:styleId="Heading5">
+    <w:name w:val="heading 5"/>
+    <w:basedOn w:val="Heading4"/>
+    <w:next w:val="Normal"/>
+    <w:qFormat/>
+    <w:rsid w:val="001A2102"/>
+    <w:pPr>
+      <w:outlineLvl w:val="4"/>
+    </w:pPr>
+  </w:style>
+  <w:style w:type="paragraph" w:styleId="Heading6">
+    <w:name w:val="heading 6"/>
+    <w:basedOn w:val="Normal"/>
+    <w:next w:val="Normal"/>
+    <w:qFormat/>
+    <w:rsid w:val="00E32300"/>
+    <w:pPr>
+      <w:keepNext/>
+      <w:numPr>
+        <w:ilvl w:val="5"/>
+        <w:numId w:val="2"/>
+      </w:numPr>
+      <w:tabs>
+        <w:tab w:val="left" w:pos="1304"/>
+        <w:tab w:val="left" w:pos="1474"/>
+        <w:tab w:val="left" w:pos="1644"/>
+        <w:tab w:val="left" w:pos="1814"/>
+      </w:tabs>
+      <w:spacing w:before="320" w:after="60"/>
+      <w:outlineLvl w:val="5"/>
+    </w:pPr>
+    <w:rPr>
+      <w:b/>
+      <w:bCs/>
+      <w:color w:val="333333"/>
+      <w:szCs w:val="22"/>
+    </w:rPr>
+  </w:style>
+  <w:style w:type="paragraph" w:styleId="Heading7">
+    <w:name w:val="heading 7"/>
+    <w:basedOn w:val="Normal"/>
+    <w:next w:val="Normal"/>
+    <w:qFormat/>
+    <w:rsid w:val="00E32300"/>
+    <w:pPr>
+      <w:keepNext/>
+      <w:numPr>
+        <w:ilvl w:val="6"/>
+        <w:numId w:val="2"/>
+      </w:numPr>
+      <w:tabs>
+        <w:tab w:val="left" w:pos="1503"/>
+        <w:tab w:val="left" w:pos="1673"/>
+        <w:tab w:val="left" w:pos="1843"/>
+        <w:tab w:val="left" w:pos="2013"/>
+      </w:tabs>
+      <w:spacing w:before="320" w:after="60"/>
+      <w:outlineLvl w:val="6"/>
+    </w:pPr>
+    <w:rPr>
+      <w:b/>
+      <w:color w:val="333333"/>
+    </w:rPr>
+  </w:style>
+  <w:style w:type="paragraph" w:styleId="Heading8">
+    <w:name w:val="heading 8"/>
+    <w:basedOn w:val="Normal"/>
+    <w:next w:val="Normal"/>
+    <w:qFormat/>
+    <w:rsid w:val="00E32300"/>
+    <w:pPr>
+      <w:keepNext/>
+      <w:numPr>
+        <w:ilvl w:val="7"/>
+        <w:numId w:val="2"/>
+      </w:numPr>
+      <w:tabs>
+        <w:tab w:val="left" w:pos="1673"/>
+        <w:tab w:val="left" w:pos="1843"/>
+        <w:tab w:val="left" w:pos="2013"/>
+        <w:tab w:val="left" w:pos="2183"/>
+      </w:tabs>
+      <w:spacing w:before="320" w:after="60"/>
+      <w:outlineLvl w:val="7"/>
+    </w:pPr>
+    <w:rPr>
+      <w:b/>
+      <w:iCs/>
+      <w:color w:val="333333"/>
+    </w:rPr>
+  </w:style>
+  <w:style w:type="paragraph" w:styleId="Heading9">
+    <w:name w:val="heading 9"/>
+    <w:basedOn w:val="Normal"/>
+    <w:next w:val="Normal"/>
+    <w:qFormat/>
+    <w:rsid w:val="00E32300"/>
+    <w:pPr>
+      <w:keepNext/>
+      <w:numPr>
+        <w:ilvl w:val="8"/>
+        <w:numId w:val="2"/>
+      </w:numPr>
+      <w:tabs>
+        <w:tab w:val="left" w:pos="1871"/>
+        <w:tab w:val="left" w:pos="2041"/>
+        <w:tab w:val="left" w:pos="2211"/>
+        <w:tab w:val="left" w:pos="2381"/>
+      </w:tabs>
+      <w:spacing w:before="320" w:after="60"/>
+      <w:outlineLvl w:val="8"/>
+    </w:pPr>
+    <w:rPr>
+      <w:rFonts w:cs="Arial"/>
+      <w:b/>
+      <w:color w:val="333333"/>
+      <w:szCs w:val="22"/>
+    </w:rPr>
+  </w:style>
+  <w:style w:type="character" w:default="1" w:styleId="DefaultParagraphFont">
+    <w:name w:val="Default Paragraph Font"/>
+    <w:uiPriority w:val="1"/>
+    <w:semiHidden/>
+    <w:unhideWhenUsed/>
+  </w:style>
+  <w:style w:type="table" w:default="1" w:styleId="TableNormal">
+    <w:name w:val="Normal Table"/>
+    <w:uiPriority w:val="99"/>
+    <w:semiHidden/>
+    <w:unhideWhenUsed/>
+    <w:tblPr>
+      <w:tblInd w:w="0" w:type="dxa"/>
+      <w:tblCellMar>
+        <w:top w:w="0" w:type="dxa"/>
+        <w:left w:w="108" w:type="dxa"/>
+        <w:bottom w:w="0" w:type="dxa"/>
+        <w:right w:w="108" w:type="dxa"/>
+      </w:tblCellMar>
+    </w:tblPr>
+  </w:style>
+  <w:style w:type="numbering" w:default="1" w:styleId="NoList">
+    <w:name w:val="No List"/>
+    <w:uiPriority w:val="99"/>
+    <w:semiHidden/>
+    <w:unhideWhenUsed/>
+  </w:style>
+  <w:style w:type="character" w:customStyle="1" w:styleId="Heading1Char">
+    <w:name w:val="Heading 1 Char"/>
+    <w:basedOn w:val="DefaultParagraphFont"/>
+    <w:link w:val="Heading1"/>
+    <w:uiPriority w:val="9"/>
+    <w:rsid w:val="00613406"/>
+    <w:rPr>
+      <w:rFonts w:ascii="Verdana" w:hAnsi="Verdana" w:cs="Arial"/>
+      <w:b/>
+      <w:bCs/>
+      <w:color w:val="333333"/>
+      <w:kern w:val="32"/>
+      <w:sz w:val="18"/>
+      <w:szCs w:val="32"/>
+      <w:lang w:val="en-GB"/>
+    </w:rPr>
+  </w:style>
+  <w:style w:type="character" w:customStyle="1" w:styleId="Heading2Char">
+    <w:name w:val="Heading 2 Char"/>
+    <w:basedOn w:val="DefaultParagraphFont"/>
+    <w:link w:val="Heading2"/>
+    <w:uiPriority w:val="9"/>
+    <w:rsid w:val="00613406"/>
+    <w:rPr>
+      <w:rFonts w:ascii="Verdana" w:hAnsi="Verdana" w:cs="Arial"/>
+      <w:b/>
+      <w:bCs/>
+      <w:iCs/>
+      <w:color w:val="333333"/>
+      <w:sz w:val="18"/>
+      <w:szCs w:val="28"/>
+      <w:lang w:val="en-GB"/>
+    </w:rPr>
+  </w:style>
+  <w:style w:type="paragraph" w:styleId="Footer">
+    <w:name w:val="footer"/>
+    <w:basedOn w:val="Normal"/>
+    <w:link w:val="FooterChar"/>
+    <w:rsid w:val="00FE0B26"/>
+    <w:pPr>
+      <w:tabs>
+        <w:tab w:val="center" w:pos="4536"/>
+        <w:tab w:val="right" w:pos="9072"/>
+      </w:tabs>
+    </w:pPr>
+    <w:rPr>
+      <w:b/>
+      <w:color w:val="808080"/>
+      <w:sz w:val="14"/>
+    </w:rPr>
+  </w:style>
+  <w:style w:type="character" w:styleId="Hyperlink">
+    <w:name w:val="Hyperlink"/>
+    <w:basedOn w:val="DefaultParagraphFont"/>
+    <w:uiPriority w:val="99"/>
+    <w:rsid w:val="00A441E2"/>
+    <w:rPr>
+      <w:rFonts w:ascii="Verdana" w:hAnsi="Verdana"/>
+      <w:color w:val="244061"/>
+      <w:u w:val="single"/>
+    </w:rPr>
+  </w:style>
+  <w:style w:type="paragraph" w:styleId="DocumentMap">
+    <w:name w:val="Document Map"/>
+    <w:basedOn w:val="Normal"/>
+    <w:semiHidden/>
+    <w:rsid w:val="00F15E5A"/>
+    <w:pPr>
+      <w:shd w:val="clear" w:color="auto" w:fill="000080"/>
+    </w:pPr>
+    <w:rPr>
+      <w:rFonts w:ascii="Tahoma" w:hAnsi="Tahoma" w:cs="Tahoma"/>
+    </w:rPr>
+  </w:style>
+  <w:style w:type="character" w:styleId="FollowedHyperlink">
+    <w:name w:val="FollowedHyperlink"/>
+    <w:basedOn w:val="DefaultParagraphFont"/>
+    <w:rsid w:val="0001037F"/>
+    <w:rPr>
+      <w:rFonts w:ascii="Verdana" w:hAnsi="Verdana"/>
+      <w:color w:val="auto"/>
+      <w:u w:val="none"/>
+    </w:rPr>
+  </w:style>
+  <w:style w:type="paragraph" w:customStyle="1" w:styleId="liste">
+    <w:name w:val="liste"/>
+    <w:basedOn w:val="Normal"/>
+    <w:rsid w:val="008F307F"/>
+    <w:pPr>
+      <w:numPr>
+        <w:numId w:val="4"/>
+      </w:numPr>
+      <w:tabs>
+        <w:tab w:val="clear" w:pos="170"/>
+        <w:tab w:val="left" w:pos="567"/>
+      </w:tabs>
+      <w:spacing w:line="220" w:lineRule="exact"/>
+      <w:ind w:left="283"/>
+    </w:pPr>
+  </w:style>
+  <w:style w:type="paragraph" w:customStyle="1" w:styleId="Standardfett">
+    <w:name w:val="Standard fett"/>
+    <w:basedOn w:val="Normal"/>
+    <w:link w:val="StandardfettZchn"/>
+    <w:rsid w:val="00FE0B26"/>
+    <w:pPr>
+      <w:spacing w:before="40" w:after="40"/>
+    </w:pPr>
+    <w:rPr>
+      <w:b/>
+      <w:bCs/>
+      <w:color w:val="333333"/>
+    </w:rPr>
+  </w:style>
+  <w:style w:type="character" w:customStyle="1" w:styleId="StandardfettZchn">
+    <w:name w:val="Standard fett Zchn"/>
+    <w:basedOn w:val="DefaultParagraphFont"/>
+    <w:link w:val="Standardfett"/>
+    <w:rsid w:val="00FE0B26"/>
+    <w:rPr>
+      <w:rFonts w:ascii="Verdana" w:hAnsi="Verdana"/>
+      <w:b/>
+      <w:bCs/>
+      <w:color w:val="333333"/>
+      <w:sz w:val="18"/>
+      <w:szCs w:val="24"/>
+      <w:lang w:val="de-DE" w:eastAsia="de-DE" w:bidi="ar-SA"/>
+    </w:rPr>
+  </w:style>
+  <w:style w:type="paragraph" w:styleId="BalloonText">
+    <w:name w:val="Balloon Text"/>
+    <w:basedOn w:val="Normal"/>
+    <w:semiHidden/>
+    <w:rsid w:val="005910AA"/>
+    <w:rPr>
+      <w:rFonts w:ascii="Tahoma" w:hAnsi="Tahoma" w:cs="Tahoma"/>
+      <w:sz w:val="16"/>
+      <w:szCs w:val="16"/>
+    </w:rPr>
+  </w:style>
+  <w:style w:type="paragraph" w:customStyle="1" w:styleId="HeaderDeckblatt">
+    <w:name w:val="Header Deckblatt"/>
+    <w:basedOn w:val="Heading9"/>
+    <w:rsid w:val="00CE54CA"/>
+    <w:pPr>
+      <w:numPr>
+        <w:ilvl w:val="0"/>
+        <w:numId w:val="0"/>
+      </w:numPr>
+      <w:spacing w:before="3840" w:line="700" w:lineRule="exact"/>
+      <w:jc w:val="right"/>
+    </w:pPr>
+    <w:rPr>
+      <w:color w:val="999999"/>
+      <w:sz w:val="48"/>
+      <w:lang w:val="en-GB"/>
+    </w:rPr>
+  </w:style>
+  <w:style w:type="paragraph" w:customStyle="1" w:styleId="berschrift">
+    <w:name w:val="Überschrift"/>
+    <w:basedOn w:val="Heading1"/>
+    <w:next w:val="Normal"/>
+    <w:link w:val="berschriftZchn"/>
+    <w:rsid w:val="000F237A"/>
+    <w:pPr>
+      <w:numPr>
+        <w:numId w:val="0"/>
+      </w:numPr>
+    </w:pPr>
+  </w:style>
+  <w:style w:type="character" w:customStyle="1" w:styleId="berschriftZchn">
+    <w:name w:val="Überschrift Zchn"/>
+    <w:basedOn w:val="Heading1Char"/>
+    <w:link w:val="berschrift"/>
+    <w:rsid w:val="000F237A"/>
+    <w:rPr>
+      <w:rFonts w:ascii="Verdana" w:hAnsi="Verdana" w:cs="Arial"/>
+      <w:b/>
+      <w:bCs/>
+      <w:color w:val="333333"/>
+      <w:kern w:val="32"/>
+      <w:sz w:val="18"/>
+      <w:szCs w:val="32"/>
+      <w:lang w:val="en-GB"/>
+    </w:rPr>
+  </w:style>
+  <w:style w:type="paragraph" w:styleId="TOC1">
+    <w:name w:val="toc 1"/>
+    <w:basedOn w:val="Normal"/>
+    <w:next w:val="Normal"/>
+    <w:autoRedefine/>
+    <w:uiPriority w:val="39"/>
+    <w:rsid w:val="00250C16"/>
+    <w:pPr>
+      <w:tabs>
+        <w:tab w:val="right" w:leader="dot" w:pos="9627"/>
+      </w:tabs>
+    </w:pPr>
+    <w:rPr>
+      <w:sz w:val="16"/>
+      <w:szCs w:val="16"/>
+    </w:rPr>
+  </w:style>
+  <w:style w:type="paragraph" w:styleId="TOC2">
+    <w:name w:val="toc 2"/>
+    <w:basedOn w:val="Normal"/>
+    <w:next w:val="Normal"/>
+    <w:autoRedefine/>
+    <w:uiPriority w:val="39"/>
+    <w:rsid w:val="00F006DD"/>
+    <w:pPr>
+      <w:tabs>
+        <w:tab w:val="left" w:pos="880"/>
+        <w:tab w:val="right" w:leader="dot" w:pos="9627"/>
+      </w:tabs>
+      <w:ind w:left="200"/>
+    </w:pPr>
+    <w:rPr>
+      <w:sz w:val="16"/>
+    </w:rPr>
+  </w:style>
+  <w:style w:type="paragraph" w:styleId="TOC3">
+    <w:name w:val="toc 3"/>
+    <w:basedOn w:val="Normal"/>
+    <w:next w:val="Normal"/>
+    <w:autoRedefine/>
+    <w:uiPriority w:val="39"/>
+    <w:rsid w:val="00446FCC"/>
+    <w:pPr>
+      <w:ind w:left="400"/>
+    </w:pPr>
+    <w:rPr>
+      <w:sz w:val="16"/>
+    </w:rPr>
+  </w:style>
+  <w:style w:type="paragraph" w:customStyle="1" w:styleId="Klassifizierung">
+    <w:name w:val="Klassifizierung"/>
+    <w:basedOn w:val="Normal"/>
+    <w:rsid w:val="008F307F"/>
+    <w:rPr>
+      <w:b/>
+      <w:color w:val="DB0B0B"/>
+      <w:sz w:val="24"/>
+    </w:rPr>
+  </w:style>
+  <w:style w:type="paragraph" w:customStyle="1" w:styleId="Tabellentext">
+    <w:name w:val="Tabellentext"/>
+    <w:basedOn w:val="Normal"/>
+    <w:qFormat/>
+    <w:rsid w:val="00581806"/>
+    <w:pPr>
+      <w:spacing w:before="40" w:after="40" w:line="240" w:lineRule="auto"/>
+      <w:ind w:left="113" w:right="113"/>
+    </w:pPr>
+    <w:rPr>
+      <w:bCs/>
+    </w:rPr>
+  </w:style>
+  <w:style w:type="paragraph" w:customStyle="1" w:styleId="ToDo">
+    <w:name w:val="ToDo"/>
+    <w:basedOn w:val="Normal"/>
+    <w:next w:val="Normal"/>
+    <w:rsid w:val="00333EAE"/>
+    <w:rPr>
+      <w:b/>
+      <w:color w:val="009900"/>
+    </w:rPr>
+  </w:style>
+  <w:style w:type="paragraph" w:customStyle="1" w:styleId="ZuKlren">
+    <w:name w:val="Zu Klären"/>
+    <w:basedOn w:val="Normal"/>
+    <w:next w:val="Normal"/>
+    <w:rsid w:val="00333EAE"/>
+    <w:rPr>
+      <w:b/>
+      <w:color w:val="CC0000"/>
+    </w:rPr>
+  </w:style>
+  <w:style w:type="paragraph" w:customStyle="1" w:styleId="Headline">
+    <w:name w:val="Headline"/>
+    <w:basedOn w:val="Heading1"/>
+    <w:link w:val="HeadlineChar1"/>
+    <w:rsid w:val="000921AA"/>
+    <w:pPr>
+      <w:numPr>
+        <w:numId w:val="0"/>
+      </w:numPr>
+      <w:tabs>
+        <w:tab w:val="clear" w:pos="312"/>
+        <w:tab w:val="clear" w:pos="482"/>
+        <w:tab w:val="clear" w:pos="652"/>
+        <w:tab w:val="clear" w:pos="822"/>
+      </w:tabs>
+    </w:pPr>
+    <w:rPr>
+      <w:color w:val="auto"/>
+    </w:rPr>
+  </w:style>
+  <w:style w:type="character" w:customStyle="1" w:styleId="HeadlineChar1">
+    <w:name w:val="Headline Char1"/>
+    <w:basedOn w:val="DefaultParagraphFont"/>
+    <w:link w:val="Headline"/>
+    <w:rsid w:val="000921AA"/>
+    <w:rPr>
+      <w:rFonts w:ascii="Verdana" w:hAnsi="Verdana" w:cs="Arial"/>
+      <w:b/>
+      <w:bCs/>
+      <w:kern w:val="32"/>
+      <w:sz w:val="18"/>
+      <w:szCs w:val="32"/>
+      <w:lang w:val="en-GB" w:eastAsia="de-DE" w:bidi="ar-SA"/>
+    </w:rPr>
+  </w:style>
+  <w:style w:type="table" w:styleId="TableGrid">
+    <w:name w:val="Table Grid"/>
+    <w:basedOn w:val="TableNormal"/>
+    <w:rsid w:val="000921AA"/>
+    <w:pPr>
+      <w:spacing w:line="280" w:lineRule="exact"/>
+    </w:pPr>
+    <w:tblPr>
+      <w:tblBorders>
+        <w:top w:val="single" w:sz="4" w:space="0" w:color="auto"/>
+        <w:left w:val="single" w:sz="4" w:space="0" w:color="auto"/>
+        <w:bottom w:val="single" w:sz="4" w:space="0" w:color="auto"/>
+        <w:right w:val="single" w:sz="4" w:space="0" w:color="auto"/>
+        <w:insideH w:val="single" w:sz="4" w:space="0" w:color="auto"/>
+        <w:insideV w:val="single" w:sz="4" w:space="0" w:color="auto"/>
+      </w:tblBorders>
+    </w:tblPr>
+  </w:style>
+  <w:style w:type="character" w:customStyle="1" w:styleId="FormatvorlageCourierNew10pt">
+    <w:name w:val="Formatvorlage Courier New 10 pt"/>
+    <w:basedOn w:val="DefaultParagraphFont"/>
+    <w:rsid w:val="00715D90"/>
+    <w:rPr>
+      <w:rFonts w:ascii="Courier New" w:hAnsi="Courier New"/>
+    </w:rPr>
+  </w:style>
+  <w:style w:type="character" w:customStyle="1" w:styleId="FormatvorlageCourierNew10ptKursiv">
+    <w:name w:val="Formatvorlage Courier New 10 pt Kursiv"/>
+    <w:basedOn w:val="DefaultParagraphFont"/>
+    <w:rsid w:val="00F132B9"/>
+    <w:rPr>
+      <w:rFonts w:ascii="Courier New" w:hAnsi="Courier New"/>
+      <w:i/>
+      <w:iCs/>
+      <w:sz w:val="18"/>
+    </w:rPr>
+  </w:style>
+  <w:style w:type="paragraph" w:customStyle="1" w:styleId="Tabellenheader">
+    <w:name w:val="Tabellenheader"/>
+    <w:basedOn w:val="Normal"/>
+    <w:qFormat/>
+    <w:rsid w:val="00F132B9"/>
+    <w:pPr>
+      <w:spacing w:before="40" w:after="40" w:line="240" w:lineRule="auto"/>
+    </w:pPr>
+    <w:rPr>
+      <w:b/>
+      <w:color w:val="FFFFFF"/>
+    </w:rPr>
+  </w:style>
+  <w:style w:type="table" w:customStyle="1" w:styleId="Formatvorlage1">
+    <w:name w:val="Formatvorlage1"/>
+    <w:basedOn w:val="TableNormal"/>
+    <w:rsid w:val="00581806"/>
+    <w:rPr>
+      <w:rFonts w:ascii="Verdana" w:hAnsi="Verdana"/>
+      <w:sz w:val="18"/>
+    </w:rPr>
+    <w:tblPr>
+      <w:tblBorders>
+        <w:top w:val="single" w:sz="4" w:space="0" w:color="auto"/>
+        <w:left w:val="single" w:sz="4" w:space="0" w:color="auto"/>
+        <w:bottom w:val="single" w:sz="4" w:space="0" w:color="auto"/>
+        <w:right w:val="single" w:sz="4" w:space="0" w:color="auto"/>
+        <w:insideH w:val="single" w:sz="4" w:space="0" w:color="auto"/>
+        <w:insideV w:val="single" w:sz="4" w:space="0" w:color="auto"/>
+      </w:tblBorders>
+    </w:tblPr>
+  </w:style>
+  <w:style w:type="table" w:customStyle="1" w:styleId="Tabelle">
+    <w:name w:val="Tabelle"/>
+    <w:basedOn w:val="TableNormal"/>
+    <w:rsid w:val="00AC09A1"/>
+    <w:rPr>
+      <w:rFonts w:ascii="Verdana" w:hAnsi="Verdana"/>
+      <w:sz w:val="18"/>
+    </w:rPr>
+    <w:tblPr>
+      <w:tblBorders>
+        <w:top w:val="single" w:sz="4" w:space="0" w:color="auto"/>
+        <w:left w:val="single" w:sz="4" w:space="0" w:color="auto"/>
+        <w:bottom w:val="single" w:sz="4" w:space="0" w:color="auto"/>
+        <w:right w:val="single" w:sz="4" w:space="0" w:color="auto"/>
+        <w:insideH w:val="single" w:sz="4" w:space="0" w:color="auto"/>
+        <w:insideV w:val="single" w:sz="4" w:space="0" w:color="auto"/>
+      </w:tblBorders>
+    </w:tblPr>
+    <w:trPr>
+      <w:tblHeader/>
+    </w:trPr>
+  </w:style>
+  <w:style w:type="paragraph" w:customStyle="1" w:styleId="Nummerierung">
+    <w:name w:val="Nummerierung"/>
+    <w:basedOn w:val="Normal"/>
+    <w:qFormat/>
+    <w:rsid w:val="00B32CA7"/>
+    <w:pPr>
+      <w:numPr>
+        <w:numId w:val="5"/>
+      </w:numPr>
+      <w:spacing w:before="40"/>
+      <w:ind w:left="714" w:hanging="357"/>
+    </w:pPr>
+  </w:style>
+  <w:style w:type="paragraph" w:styleId="Header">
+    <w:name w:val="header"/>
+    <w:basedOn w:val="Normal"/>
+    <w:link w:val="HeaderChar"/>
+    <w:uiPriority w:val="99"/>
+    <w:unhideWhenUsed/>
+    <w:rsid w:val="00CE2662"/>
+    <w:pPr>
+      <w:tabs>
+        <w:tab w:val="center" w:pos="4536"/>
+        <w:tab w:val="right" w:pos="9072"/>
+      </w:tabs>
+    </w:pPr>
+  </w:style>
+  <w:style w:type="character" w:customStyle="1" w:styleId="HeaderChar">
+    <w:name w:val="Header Char"/>
+    <w:basedOn w:val="DefaultParagraphFont"/>
+    <w:link w:val="Header"/>
+    <w:uiPriority w:val="99"/>
+    <w:rsid w:val="00CE2662"/>
+    <w:rPr>
+      <w:rFonts w:ascii="Verdana" w:hAnsi="Verdana"/>
+      <w:sz w:val="18"/>
+      <w:szCs w:val="24"/>
+    </w:rPr>
+  </w:style>
+  <w:style w:type="character" w:customStyle="1" w:styleId="FooterChar">
+    <w:name w:val="Footer Char"/>
+    <w:basedOn w:val="DefaultParagraphFont"/>
+    <w:link w:val="Footer"/>
+    <w:rsid w:val="008F307F"/>
+    <w:rPr>
+      <w:rFonts w:ascii="Verdana" w:hAnsi="Verdana"/>
+      <w:b/>
+      <w:color w:val="808080"/>
+      <w:sz w:val="14"/>
+      <w:szCs w:val="24"/>
+    </w:rPr>
+  </w:style>
+  <w:style w:type="paragraph" w:styleId="ListParagraph">
+    <w:name w:val="List Paragraph"/>
+    <w:basedOn w:val="Normal"/>
+    <w:qFormat/>
+    <w:rsid w:val="00A500E1"/>
+    <w:pPr>
+      <w:ind w:left="720"/>
+      <w:contextualSpacing/>
+    </w:pPr>
+  </w:style>
+  <w:style w:type="paragraph" w:customStyle="1" w:styleId="EingabefelderundNavigationsschritte">
+    <w:name w:val="Eingabefelder und Navigationsschritte"/>
+    <w:basedOn w:val="Normal"/>
+    <w:link w:val="EingabefelderundNavigationsschritteZchn"/>
+    <w:qFormat/>
+    <w:rsid w:val="00713DCC"/>
+    <w:rPr>
+      <w:b/>
+    </w:rPr>
+  </w:style>
+  <w:style w:type="paragraph" w:customStyle="1" w:styleId="BenutzereingabenundCode">
+    <w:name w:val="Benutzereingaben und Code"/>
+    <w:basedOn w:val="Normal"/>
+    <w:next w:val="Normal"/>
+    <w:link w:val="BenutzereingabenundCodeZchn"/>
+    <w:qFormat/>
+    <w:rsid w:val="00B32B69"/>
+    <w:pPr>
+      <w:shd w:val="clear" w:color="auto" w:fill="DEDEDE"/>
+      <w:autoSpaceDE w:val="0"/>
+      <w:autoSpaceDN w:val="0"/>
+      <w:adjustRightInd w:val="0"/>
+    </w:pPr>
+    <w:rPr>
+      <w:rFonts w:ascii="Courier New" w:hAnsi="Courier New"/>
+      <w:color w:val="244061"/>
+    </w:rPr>
+  </w:style>
+  <w:style w:type="paragraph" w:customStyle="1" w:styleId="DateinamenundPfade">
+    <w:name w:val="Dateinamen und Pfade"/>
+    <w:basedOn w:val="Normal"/>
+    <w:link w:val="DateinamenundPfadeZchn"/>
+    <w:qFormat/>
+    <w:rsid w:val="00B32B69"/>
+    <w:rPr>
+      <w:b/>
+      <w:i/>
+      <w:color w:val="404040"/>
+    </w:rPr>
+  </w:style>
+  <w:style w:type="character" w:customStyle="1" w:styleId="EingabefelderundNavigationsschritteZchn">
+    <w:name w:val="Eingabefelder und Navigationsschritte Zchn"/>
+    <w:basedOn w:val="DefaultParagraphFont"/>
+    <w:link w:val="EingabefelderundNavigationsschritte"/>
+    <w:rsid w:val="00063FE4"/>
+    <w:rPr>
+      <w:rFonts w:ascii="Verdana" w:hAnsi="Verdana"/>
+      <w:b/>
+      <w:sz w:val="18"/>
+      <w:szCs w:val="24"/>
+    </w:rPr>
+  </w:style>
+  <w:style w:type="paragraph" w:customStyle="1" w:styleId="Warnungen">
+    <w:name w:val="Warnungen"/>
+    <w:basedOn w:val="Normal"/>
+    <w:next w:val="Normal"/>
+    <w:link w:val="WarnungenZchn"/>
+    <w:qFormat/>
+    <w:rsid w:val="00715D90"/>
+    <w:rPr>
+      <w:b/>
+      <w:color w:val="DB0B0B"/>
+    </w:rPr>
+  </w:style>
+  <w:style w:type="character" w:customStyle="1" w:styleId="DateinamenundPfadeZchn">
+    <w:name w:val="Dateinamen und Pfade Zchn"/>
+    <w:basedOn w:val="DefaultParagraphFont"/>
+    <w:link w:val="DateinamenundPfade"/>
+    <w:rsid w:val="00B32B69"/>
+    <w:rPr>
+      <w:rFonts w:ascii="Verdana" w:hAnsi="Verdana"/>
+      <w:b/>
+      <w:i/>
+      <w:color w:val="404040"/>
+      <w:sz w:val="18"/>
+      <w:szCs w:val="24"/>
+    </w:rPr>
+  </w:style>
+  <w:style w:type="paragraph" w:customStyle="1" w:styleId="URL">
+    <w:name w:val="URL"/>
+    <w:basedOn w:val="Normal"/>
+    <w:qFormat/>
+    <w:rsid w:val="00A90414"/>
+    <w:pPr>
+      <w:shd w:val="clear" w:color="auto" w:fill="BFBFBF"/>
+    </w:pPr>
+    <w:rPr>
+      <w:rFonts w:ascii="Courier New" w:hAnsi="Courier New"/>
+    </w:rPr>
+  </w:style>
+  <w:style w:type="character" w:customStyle="1" w:styleId="BenutzereingabenundCodeZchn">
+    <w:name w:val="Benutzereingaben und Code Zchn"/>
+    <w:basedOn w:val="DefaultParagraphFont"/>
+    <w:link w:val="BenutzereingabenundCode"/>
+    <w:rsid w:val="00B32B69"/>
+    <w:rPr>
+      <w:rFonts w:ascii="Courier New" w:hAnsi="Courier New"/>
+      <w:color w:val="244061"/>
+      <w:sz w:val="18"/>
+      <w:szCs w:val="24"/>
+      <w:shd w:val="clear" w:color="auto" w:fill="DEDEDE"/>
+    </w:rPr>
+  </w:style>
+  <w:style w:type="character" w:customStyle="1" w:styleId="WarnungenZchn">
+    <w:name w:val="Warnungen Zchn"/>
+    <w:basedOn w:val="DefaultParagraphFont"/>
+    <w:link w:val="Warnungen"/>
+    <w:rsid w:val="000E7879"/>
+    <w:rPr>
+      <w:rFonts w:ascii="Verdana" w:hAnsi="Verdana"/>
+      <w:b/>
+      <w:color w:val="DB0B0B"/>
+      <w:sz w:val="18"/>
+      <w:szCs w:val="24"/>
+    </w:rPr>
+  </w:style>
+  <w:style w:type="paragraph" w:styleId="Title">
+    <w:name w:val="Title"/>
+    <w:basedOn w:val="Normal"/>
+    <w:next w:val="Normal"/>
+    <w:link w:val="TitleChar"/>
+    <w:uiPriority w:val="10"/>
+    <w:qFormat/>
+    <w:rsid w:val="004501E4"/>
+    <w:pPr>
+      <w:spacing w:before="240" w:after="60"/>
+      <w:jc w:val="center"/>
+      <w:outlineLvl w:val="0"/>
+    </w:pPr>
+    <w:rPr>
+      <w:rFonts w:ascii="Cambria" w:hAnsi="Cambria"/>
+      <w:b/>
+      <w:bCs/>
+      <w:kern w:val="28"/>
+      <w:sz w:val="32"/>
+      <w:szCs w:val="32"/>
+    </w:rPr>
+  </w:style>
+  <w:style w:type="character" w:customStyle="1" w:styleId="TitleChar">
+    <w:name w:val="Title Char"/>
+    <w:basedOn w:val="DefaultParagraphFont"/>
+    <w:link w:val="Title"/>
+    <w:uiPriority w:val="10"/>
+    <w:rsid w:val="004501E4"/>
+    <w:rPr>
+      <w:rFonts w:ascii="Cambria" w:eastAsia="Times New Roman" w:hAnsi="Cambria" w:cs="Times New Roman"/>
+      <w:b/>
+      <w:bCs/>
+      <w:kern w:val="28"/>
+      <w:sz w:val="32"/>
+      <w:szCs w:val="32"/>
+    </w:rPr>
+  </w:style>
+  <w:style w:type="paragraph" w:customStyle="1" w:styleId="Default">
+    <w:name w:val="Default"/>
+    <w:rsid w:val="0051587B"/>
+    <w:pPr>
+      <w:autoSpaceDE w:val="0"/>
+      <w:autoSpaceDN w:val="0"/>
+      <w:adjustRightInd w:val="0"/>
+    </w:pPr>
+    <w:rPr>
+      <w:rFonts w:ascii="Verdana" w:hAnsi="Verdana" w:cs="Verdana"/>
+      <w:color w:val="000000"/>
+      <w:sz w:val="24"/>
+      <w:szCs w:val="24"/>
+    </w:rPr>
+  </w:style>
+  <w:style w:type="character" w:styleId="CommentReference">
+    <w:name w:val="annotation reference"/>
+    <w:basedOn w:val="DefaultParagraphFont"/>
+    <w:uiPriority w:val="99"/>
+    <w:semiHidden/>
+    <w:unhideWhenUsed/>
+    <w:rsid w:val="007B432E"/>
+    <w:rPr>
+      <w:sz w:val="16"/>
+      <w:szCs w:val="16"/>
+    </w:rPr>
+  </w:style>
+  <w:style w:type="paragraph" w:styleId="CommentText">
+    <w:name w:val="annotation text"/>
+    <w:basedOn w:val="Normal"/>
+    <w:link w:val="CommentTextChar"/>
+    <w:uiPriority w:val="99"/>
+    <w:semiHidden/>
+    <w:unhideWhenUsed/>
+    <w:rsid w:val="007B432E"/>
+    <w:pPr>
+      <w:spacing w:line="240" w:lineRule="auto"/>
+    </w:pPr>
+    <w:rPr>
+      <w:sz w:val="20"/>
+      <w:szCs w:val="20"/>
+    </w:rPr>
+  </w:style>
+  <w:style w:type="character" w:customStyle="1" w:styleId="CommentTextChar">
+    <w:name w:val="Comment Text Char"/>
+    <w:basedOn w:val="DefaultParagraphFont"/>
+    <w:link w:val="CommentText"/>
+    <w:uiPriority w:val="99"/>
+    <w:semiHidden/>
+    <w:rsid w:val="007B432E"/>
+    <w:rPr>
+      <w:rFonts w:ascii="Verdana" w:hAnsi="Verdana"/>
+    </w:rPr>
+  </w:style>
+  <w:style w:type="paragraph" w:styleId="CommentSubject">
+    <w:name w:val="annotation subject"/>
+    <w:basedOn w:val="CommentText"/>
+    <w:next w:val="CommentText"/>
+    <w:link w:val="CommentSubjectChar"/>
+    <w:uiPriority w:val="99"/>
+    <w:semiHidden/>
+    <w:unhideWhenUsed/>
+    <w:rsid w:val="007B432E"/>
+    <w:rPr>
+      <w:b/>
+      <w:bCs/>
+    </w:rPr>
+  </w:style>
+  <w:style w:type="character" w:customStyle="1" w:styleId="CommentSubjectChar">
+    <w:name w:val="Comment Subject Char"/>
+    <w:basedOn w:val="CommentTextChar"/>
+    <w:link w:val="CommentSubject"/>
+    <w:uiPriority w:val="99"/>
+    <w:semiHidden/>
+    <w:rsid w:val="007B432E"/>
+    <w:rPr>
+      <w:rFonts w:ascii="Verdana" w:hAnsi="Verdana"/>
+      <w:b/>
+      <w:bCs/>
+    </w:rPr>
+  </w:style>
+  <w:style w:type="paragraph" w:styleId="Revision">
+    <w:name w:val="Revision"/>
+    <w:hidden/>
+    <w:uiPriority w:val="99"/>
+    <w:semiHidden/>
+    <w:rsid w:val="008B6650"/>
+    <w:rPr>
+      <w:rFonts w:ascii="Verdana" w:hAnsi="Verdana"/>
+      <w:sz w:val="18"/>
+      <w:szCs w:val="24"/>
+    </w:rPr>
+  </w:style>
+  <w:style w:type="paragraph" w:styleId="Caption">
+    <w:name w:val="caption"/>
+    <w:basedOn w:val="Normal"/>
+    <w:next w:val="Normal"/>
     <w:uiPriority w:val="35"/>
     <w:unhideWhenUsed/>
     <w:qFormat/>
@@ -14543,7 +15657,7 @@
 </file>
 
 <file path=customXml/itemProps1.xml><?xml version="1.0" encoding="utf-8"?>
-<ds:datastoreItem xmlns:ds="http://schemas.openxmlformats.org/officeDocument/2006/customXml" ds:itemID="{51287379-67B4-4499-84B6-D5D2625BA637}">
+<ds:datastoreItem xmlns:ds="http://schemas.openxmlformats.org/officeDocument/2006/customXml" ds:itemID="{A8043541-5E17-44DB-8DE1-FC695A9713A0}">
   <ds:schemaRefs>
     <ds:schemaRef ds:uri="http://schemas.openxmlformats.org/officeDocument/2006/bibliography"/>
   </ds:schemaRefs>

</xml_diff>

<commit_message>
Update version in documentation to 3.2.1
</commit_message>
<xml_diff>
--- a/documentation/UserManual_de.docx
+++ b/documentation/UserManual_de.docx
@@ -1,6 +1,6 @@
 
 <file path=word/document.xml><?xml version="1.0" encoding="utf-8"?>
-<w:document xmlns:wpc="http://schemas.microsoft.com/office/word/2010/wordprocessingCanvas" xmlns:mc="http://schemas.openxmlformats.org/markup-compatibility/2006" xmlns:o="urn:schemas-microsoft-com:office:office" xmlns:r="http://schemas.openxmlformats.org/officeDocument/2006/relationships" xmlns:m="http://schemas.openxmlformats.org/officeDocument/2006/math" xmlns:v="urn:schemas-microsoft-com:vml" xmlns:wp14="http://schemas.microsoft.com/office/word/2010/wordprocessingDrawing" xmlns:wp="http://schemas.openxmlformats.org/drawingml/2006/wordprocessingDrawing" xmlns:w10="urn:schemas-microsoft-com:office:word" xmlns:w="http://schemas.openxmlformats.org/wordprocessingml/2006/main" xmlns:w14="http://schemas.microsoft.com/office/word/2010/wordml" xmlns:w15="http://schemas.microsoft.com/office/word/2012/wordml" xmlns:wpg="http://schemas.microsoft.com/office/word/2010/wordprocessingGroup" xmlns:wpi="http://schemas.microsoft.com/office/word/2010/wordprocessingInk" xmlns:wne="http://schemas.microsoft.com/office/word/2006/wordml" xmlns:wps="http://schemas.microsoft.com/office/word/2010/wordprocessingShape" mc:Ignorable="w14 w15 wp14">
+<w:document xmlns:wpc="http://schemas.microsoft.com/office/word/2010/wordprocessingCanvas" xmlns:mc="http://schemas.openxmlformats.org/markup-compatibility/2006" xmlns:o="urn:schemas-microsoft-com:office:office" xmlns:r="http://schemas.openxmlformats.org/officeDocument/2006/relationships" xmlns:m="http://schemas.openxmlformats.org/officeDocument/2006/math" xmlns:v="urn:schemas-microsoft-com:vml" xmlns:wp14="http://schemas.microsoft.com/office/word/2010/wordprocessingDrawing" xmlns:wp="http://schemas.openxmlformats.org/drawingml/2006/wordprocessingDrawing" xmlns:w10="urn:schemas-microsoft-com:office:word" xmlns:w="http://schemas.openxmlformats.org/wordprocessingml/2006/main" xmlns:w14="http://schemas.microsoft.com/office/word/2010/wordml" xmlns:wpg="http://schemas.microsoft.com/office/word/2010/wordprocessingGroup" xmlns:wpi="http://schemas.microsoft.com/office/word/2010/wordprocessingInk" xmlns:wne="http://schemas.microsoft.com/office/word/2006/wordml" xmlns:wps="http://schemas.microsoft.com/office/word/2010/wordprocessingShape" mc:Ignorable="w14 wp14">
   <w:body>
     <w:p>
       <w:pPr>
@@ -10,24 +10,19 @@
         </w:rPr>
       </w:pPr>
       <w:bookmarkStart w:id="0" w:name="_Toc158887471"/>
-      <w:r>
-        <w:rPr>
-          <w:lang w:val="de-DE"/>
-        </w:rPr>
-        <w:t>OXID eSales</w:t>
-      </w:r>
-      <w:r>
-        <w:rPr>
-          <w:lang w:val="de-DE"/>
-        </w:rPr>
-        <w:br/>
-      </w:r>
       <w:bookmarkStart w:id="1" w:name="_GoBack"/>
       <w:bookmarkEnd w:id="1"/>
       <w:r>
         <w:rPr>
           <w:lang w:val="de-DE"/>
         </w:rPr>
+        <w:t>OXID eSales</w:t>
+      </w:r>
+      <w:r>
+        <w:rPr>
+          <w:lang w:val="de-DE"/>
+        </w:rPr>
+        <w:br/>
         <w:t>Dokumentation</w:t>
       </w:r>
     </w:p>
@@ -57,11 +52,11 @@
           <w:lang w:val="de-DE"/>
         </w:rPr>
         <w:sectPr>
-          <w:headerReference w:type="default" r:id="rId8"/>
-          <w:footerReference w:type="even" r:id="rId9"/>
-          <w:footerReference w:type="default" r:id="rId10"/>
-          <w:headerReference w:type="first" r:id="rId11"/>
-          <w:footerReference w:type="first" r:id="rId12"/>
+          <w:headerReference w:type="default" r:id="rId9"/>
+          <w:footerReference w:type="even" r:id="rId10"/>
+          <w:footerReference w:type="default" r:id="rId11"/>
+          <w:headerReference w:type="first" r:id="rId12"/>
+          <w:footerReference w:type="first" r:id="rId13"/>
           <w:pgSz w:w="11906" w:h="16838" w:code="9"/>
           <w:pgMar w:top="2552" w:right="851" w:bottom="1701" w:left="1418" w:header="0" w:footer="0" w:gutter="0"/>
           <w:cols w:space="708"/>
@@ -148,7 +143,7 @@
     <w:p>
       <w:pPr>
         <w:rPr>
-          <w:rStyle w:val="BesuchterHyperlink"/>
+          <w:rStyle w:val="FollowedHyperlink"/>
         </w:rPr>
       </w:pPr>
       <w:r>
@@ -156,7 +151,7 @@
       </w:r>
       <w:r>
         <w:rPr>
-          <w:rStyle w:val="BesuchterHyperlink"/>
+          <w:rStyle w:val="FollowedHyperlink"/>
         </w:rPr>
         <w:t>oder Teilen davon, insbesondere die Verwendung von</w:t>
       </w:r>
@@ -164,12 +159,12 @@
     <w:p>
       <w:pPr>
         <w:rPr>
-          <w:rStyle w:val="BesuchterHyperlink"/>
-        </w:rPr>
-      </w:pPr>
-      <w:r>
-        <w:rPr>
-          <w:rStyle w:val="BesuchterHyperlink"/>
+          <w:rStyle w:val="FollowedHyperlink"/>
+        </w:rPr>
+      </w:pPr>
+      <w:r>
+        <w:rPr>
+          <w:rStyle w:val="FollowedHyperlink"/>
         </w:rPr>
         <w:t>Texten oder Textteilen bedarf der ausdrücklichen vorherigen Zustimmung der OXID eSales</w:t>
       </w:r>
@@ -177,18 +172,18 @@
     <w:p>
       <w:pPr>
         <w:rPr>
-          <w:rStyle w:val="BesuchterHyperlink"/>
-        </w:rPr>
-      </w:pPr>
-      <w:r>
-        <w:rPr>
-          <w:rStyle w:val="BesuchterHyperlink"/>
+          <w:rStyle w:val="FollowedHyperlink"/>
+        </w:rPr>
+      </w:pPr>
+      <w:r>
+        <w:rPr>
+          <w:rStyle w:val="FollowedHyperlink"/>
         </w:rPr>
         <w:t>AG</w:t>
       </w:r>
       <w:r>
         <w:rPr>
-          <w:rStyle w:val="BesuchterHyperlink"/>
+          <w:rStyle w:val="FollowedHyperlink"/>
         </w:rPr>
         <w:t>.</w:t>
       </w:r>
@@ -196,7 +191,7 @@
     <w:p>
       <w:pPr>
         <w:rPr>
-          <w:rStyle w:val="BesuchterHyperlink"/>
+          <w:rStyle w:val="FollowedHyperlink"/>
         </w:rPr>
       </w:pPr>
     </w:p>
@@ -521,7 +516,7 @@
     </w:p>
     <w:p>
       <w:pPr>
-        <w:pStyle w:val="Verzeichnis1"/>
+        <w:pStyle w:val="TOC1"/>
         <w:rPr>
           <w:rFonts w:asciiTheme="minorHAnsi" w:eastAsiaTheme="minorEastAsia" w:hAnsiTheme="minorHAnsi" w:cstheme="minorBidi"/>
           <w:noProof/>
@@ -622,7 +617,7 @@
     </w:p>
     <w:p>
       <w:pPr>
-        <w:pStyle w:val="Verzeichnis1"/>
+        <w:pStyle w:val="TOC1"/>
         <w:rPr>
           <w:rFonts w:asciiTheme="minorHAnsi" w:eastAsiaTheme="minorEastAsia" w:hAnsiTheme="minorHAnsi" w:cstheme="minorBidi"/>
           <w:noProof/>
@@ -690,7 +685,7 @@
     </w:p>
     <w:p>
       <w:pPr>
-        <w:pStyle w:val="Verzeichnis1"/>
+        <w:pStyle w:val="TOC1"/>
         <w:rPr>
           <w:rFonts w:asciiTheme="minorHAnsi" w:eastAsiaTheme="minorEastAsia" w:hAnsiTheme="minorHAnsi" w:cstheme="minorBidi"/>
           <w:noProof/>
@@ -758,7 +753,7 @@
     </w:p>
     <w:p>
       <w:pPr>
-        <w:pStyle w:val="Verzeichnis1"/>
+        <w:pStyle w:val="TOC1"/>
         <w:rPr>
           <w:rFonts w:asciiTheme="minorHAnsi" w:eastAsiaTheme="minorEastAsia" w:hAnsiTheme="minorHAnsi" w:cstheme="minorBidi"/>
           <w:noProof/>
@@ -826,7 +821,7 @@
     </w:p>
     <w:p>
       <w:pPr>
-        <w:pStyle w:val="Verzeichnis1"/>
+        <w:pStyle w:val="TOC1"/>
         <w:rPr>
           <w:rFonts w:asciiTheme="minorHAnsi" w:eastAsiaTheme="minorEastAsia" w:hAnsiTheme="minorHAnsi" w:cstheme="minorBidi"/>
           <w:noProof/>
@@ -894,7 +889,7 @@
     </w:p>
     <w:p>
       <w:pPr>
-        <w:pStyle w:val="Verzeichnis1"/>
+        <w:pStyle w:val="TOC1"/>
         <w:tabs>
           <w:tab w:val="left" w:pos="400"/>
         </w:tabs>
@@ -981,7 +976,7 @@
     </w:p>
     <w:p>
       <w:pPr>
-        <w:pStyle w:val="Verzeichnis1"/>
+        <w:pStyle w:val="TOC1"/>
         <w:tabs>
           <w:tab w:val="left" w:pos="400"/>
         </w:tabs>
@@ -1068,7 +1063,7 @@
     </w:p>
     <w:p>
       <w:pPr>
-        <w:pStyle w:val="Verzeichnis1"/>
+        <w:pStyle w:val="TOC1"/>
         <w:tabs>
           <w:tab w:val="left" w:pos="400"/>
         </w:tabs>
@@ -1155,7 +1150,7 @@
     </w:p>
     <w:p>
       <w:pPr>
-        <w:pStyle w:val="Verzeichnis2"/>
+        <w:pStyle w:val="TOC2"/>
         <w:rPr>
           <w:rFonts w:asciiTheme="minorHAnsi" w:eastAsiaTheme="minorEastAsia" w:hAnsiTheme="minorHAnsi" w:cstheme="minorBidi"/>
           <w:noProof/>
@@ -1239,7 +1234,7 @@
     </w:p>
     <w:p>
       <w:pPr>
-        <w:pStyle w:val="Verzeichnis3"/>
+        <w:pStyle w:val="TOC3"/>
         <w:tabs>
           <w:tab w:val="left" w:pos="1100"/>
           <w:tab w:val="right" w:leader="dot" w:pos="9627"/>
@@ -1327,7 +1322,7 @@
     </w:p>
     <w:p>
       <w:pPr>
-        <w:pStyle w:val="Verzeichnis3"/>
+        <w:pStyle w:val="TOC3"/>
         <w:tabs>
           <w:tab w:val="left" w:pos="1100"/>
           <w:tab w:val="right" w:leader="dot" w:pos="9627"/>
@@ -1415,7 +1410,7 @@
     </w:p>
     <w:p>
       <w:pPr>
-        <w:pStyle w:val="Verzeichnis2"/>
+        <w:pStyle w:val="TOC2"/>
         <w:rPr>
           <w:rFonts w:asciiTheme="minorHAnsi" w:eastAsiaTheme="minorEastAsia" w:hAnsiTheme="minorHAnsi" w:cstheme="minorBidi"/>
           <w:noProof/>
@@ -1499,7 +1494,7 @@
     </w:p>
     <w:p>
       <w:pPr>
-        <w:pStyle w:val="Verzeichnis2"/>
+        <w:pStyle w:val="TOC2"/>
         <w:rPr>
           <w:rFonts w:asciiTheme="minorHAnsi" w:eastAsiaTheme="minorEastAsia" w:hAnsiTheme="minorHAnsi" w:cstheme="minorBidi"/>
           <w:noProof/>
@@ -1583,7 +1578,7 @@
     </w:p>
     <w:p>
       <w:pPr>
-        <w:pStyle w:val="Verzeichnis2"/>
+        <w:pStyle w:val="TOC2"/>
         <w:rPr>
           <w:rFonts w:asciiTheme="minorHAnsi" w:eastAsiaTheme="minorEastAsia" w:hAnsiTheme="minorHAnsi" w:cstheme="minorBidi"/>
           <w:noProof/>
@@ -1667,7 +1662,7 @@
     </w:p>
     <w:p>
       <w:pPr>
-        <w:pStyle w:val="Verzeichnis2"/>
+        <w:pStyle w:val="TOC2"/>
         <w:rPr>
           <w:rFonts w:asciiTheme="minorHAnsi" w:eastAsiaTheme="minorEastAsia" w:hAnsiTheme="minorHAnsi" w:cstheme="minorBidi"/>
           <w:noProof/>
@@ -1751,7 +1746,7 @@
     </w:p>
     <w:p>
       <w:pPr>
-        <w:pStyle w:val="Verzeichnis2"/>
+        <w:pStyle w:val="TOC2"/>
         <w:rPr>
           <w:rFonts w:asciiTheme="minorHAnsi" w:eastAsiaTheme="minorEastAsia" w:hAnsiTheme="minorHAnsi" w:cstheme="minorBidi"/>
           <w:noProof/>
@@ -1835,7 +1830,7 @@
     </w:p>
     <w:p>
       <w:pPr>
-        <w:pStyle w:val="Verzeichnis1"/>
+        <w:pStyle w:val="TOC1"/>
         <w:tabs>
           <w:tab w:val="left" w:pos="400"/>
         </w:tabs>
@@ -1922,7 +1917,7 @@
     </w:p>
     <w:p>
       <w:pPr>
-        <w:pStyle w:val="Verzeichnis2"/>
+        <w:pStyle w:val="TOC2"/>
         <w:rPr>
           <w:rFonts w:asciiTheme="minorHAnsi" w:eastAsiaTheme="minorEastAsia" w:hAnsiTheme="minorHAnsi" w:cstheme="minorBidi"/>
           <w:noProof/>
@@ -2006,7 +2001,7 @@
     </w:p>
     <w:p>
       <w:pPr>
-        <w:pStyle w:val="Verzeichnis2"/>
+        <w:pStyle w:val="TOC2"/>
         <w:rPr>
           <w:rFonts w:asciiTheme="minorHAnsi" w:eastAsiaTheme="minorEastAsia" w:hAnsiTheme="minorHAnsi" w:cstheme="minorBidi"/>
           <w:noProof/>
@@ -2090,7 +2085,7 @@
     </w:p>
     <w:p>
       <w:pPr>
-        <w:pStyle w:val="Verzeichnis3"/>
+        <w:pStyle w:val="TOC3"/>
         <w:tabs>
           <w:tab w:val="left" w:pos="1100"/>
           <w:tab w:val="right" w:leader="dot" w:pos="9627"/>
@@ -2178,7 +2173,7 @@
     </w:p>
     <w:p>
       <w:pPr>
-        <w:pStyle w:val="Verzeichnis3"/>
+        <w:pStyle w:val="TOC3"/>
         <w:tabs>
           <w:tab w:val="left" w:pos="1100"/>
           <w:tab w:val="right" w:leader="dot" w:pos="9627"/>
@@ -2266,7 +2261,7 @@
     </w:p>
     <w:p>
       <w:pPr>
-        <w:pStyle w:val="Verzeichnis3"/>
+        <w:pStyle w:val="TOC3"/>
         <w:tabs>
           <w:tab w:val="left" w:pos="1100"/>
           <w:tab w:val="right" w:leader="dot" w:pos="9627"/>
@@ -2354,7 +2349,7 @@
     </w:p>
     <w:p>
       <w:pPr>
-        <w:pStyle w:val="Verzeichnis3"/>
+        <w:pStyle w:val="TOC3"/>
         <w:tabs>
           <w:tab w:val="left" w:pos="1100"/>
           <w:tab w:val="right" w:leader="dot" w:pos="9627"/>
@@ -2442,7 +2437,7 @@
     </w:p>
     <w:p>
       <w:pPr>
-        <w:pStyle w:val="Verzeichnis3"/>
+        <w:pStyle w:val="TOC3"/>
         <w:tabs>
           <w:tab w:val="left" w:pos="1100"/>
           <w:tab w:val="right" w:leader="dot" w:pos="9627"/>
@@ -2530,7 +2525,7 @@
     </w:p>
     <w:p>
       <w:pPr>
-        <w:pStyle w:val="Verzeichnis3"/>
+        <w:pStyle w:val="TOC3"/>
         <w:tabs>
           <w:tab w:val="left" w:pos="1100"/>
           <w:tab w:val="right" w:leader="dot" w:pos="9627"/>
@@ -2618,7 +2613,7 @@
     </w:p>
     <w:p>
       <w:pPr>
-        <w:pStyle w:val="Verzeichnis1"/>
+        <w:pStyle w:val="TOC1"/>
         <w:tabs>
           <w:tab w:val="left" w:pos="400"/>
         </w:tabs>
@@ -2705,7 +2700,7 @@
     </w:p>
     <w:p>
       <w:pPr>
-        <w:pStyle w:val="Verzeichnis2"/>
+        <w:pStyle w:val="TOC2"/>
         <w:rPr>
           <w:rFonts w:asciiTheme="minorHAnsi" w:eastAsiaTheme="minorEastAsia" w:hAnsiTheme="minorHAnsi" w:cstheme="minorBidi"/>
           <w:noProof/>
@@ -2789,7 +2784,7 @@
     </w:p>
     <w:p>
       <w:pPr>
-        <w:pStyle w:val="Verzeichnis2"/>
+        <w:pStyle w:val="TOC2"/>
         <w:rPr>
           <w:rFonts w:asciiTheme="minorHAnsi" w:eastAsiaTheme="minorEastAsia" w:hAnsiTheme="minorHAnsi" w:cstheme="minorBidi"/>
           <w:noProof/>
@@ -2860,7 +2855,7 @@
             <w:noProof/>
             <w:webHidden/>
           </w:rPr>
-          <w:t>15</w:t>
+          <w:t>16</w:t>
         </w:r>
         <w:r>
           <w:rPr>
@@ -2873,7 +2868,7 @@
     </w:p>
     <w:p>
       <w:pPr>
-        <w:pStyle w:val="Verzeichnis1"/>
+        <w:pStyle w:val="TOC1"/>
         <w:tabs>
           <w:tab w:val="left" w:pos="400"/>
         </w:tabs>
@@ -2947,7 +2942,7 @@
             <w:noProof/>
             <w:webHidden/>
           </w:rPr>
-          <w:t>16</w:t>
+          <w:t>17</w:t>
         </w:r>
         <w:r>
           <w:rPr>
@@ -2960,7 +2955,7 @@
     </w:p>
     <w:p>
       <w:pPr>
-        <w:pStyle w:val="Verzeichnis2"/>
+        <w:pStyle w:val="TOC2"/>
         <w:rPr>
           <w:rFonts w:asciiTheme="minorHAnsi" w:eastAsiaTheme="minorEastAsia" w:hAnsiTheme="minorHAnsi" w:cstheme="minorBidi"/>
           <w:noProof/>
@@ -3031,7 +3026,7 @@
             <w:noProof/>
             <w:webHidden/>
           </w:rPr>
-          <w:t>16</w:t>
+          <w:t>17</w:t>
         </w:r>
         <w:r>
           <w:rPr>
@@ -3057,7 +3052,7 @@
     </w:p>
     <w:p>
       <w:pPr>
-        <w:pStyle w:val="berschrift1"/>
+        <w:pStyle w:val="Heading1"/>
         <w:numPr>
           <w:ilvl w:val="0"/>
           <w:numId w:val="0"/>
@@ -3075,7 +3070,7 @@
     </w:p>
     <w:p>
       <w:pPr>
-        <w:pStyle w:val="berschrift1"/>
+        <w:pStyle w:val="Heading1"/>
         <w:rPr>
           <w:lang w:val="de-DE"/>
         </w:rPr>
@@ -3216,6 +3211,7 @@
       <w:r>
         <w:rPr>
           <w:noProof/>
+          <w:lang w:val="en-US" w:eastAsia="en-US"/>
         </w:rPr>
         <w:drawing>
           <wp:anchor distT="0" distB="0" distL="114300" distR="114300" simplePos="0" relativeHeight="251658240" behindDoc="0" locked="0" layoutInCell="1" allowOverlap="1" wp14:anchorId="2FD2D690" wp14:editId="68472286">
@@ -3241,7 +3237,7 @@
                     <pic:cNvPicPr/>
                   </pic:nvPicPr>
                   <pic:blipFill>
-                    <a:blip r:embed="rId13" cstate="print">
+                    <a:blip r:embed="rId14" cstate="print">
                       <a:extLst>
                         <a:ext uri="{28A0092B-C50C-407E-A947-70E740481C1C}">
                           <a14:useLocalDpi xmlns:a14="http://schemas.microsoft.com/office/drawing/2010/main" val="0"/>
@@ -3302,7 +3298,7 @@
         <w:t>.</w:t>
       </w:r>
       <w:r>
-        <w:t>0</w:t>
+        <w:t>1</w:t>
       </w:r>
     </w:p>
     <w:p>
@@ -3353,7 +3349,7 @@
       <w:r>
         <w:t xml:space="preserve">Internet: </w:t>
       </w:r>
-      <w:hyperlink r:id="rId14" w:history="1">
+      <w:hyperlink r:id="rId15" w:history="1">
         <w:r>
           <w:rPr>
             <w:rStyle w:val="Hyperlink"/>
@@ -3375,7 +3371,7 @@
       <w:r>
         <w:t xml:space="preserve">E-Mail: </w:t>
       </w:r>
-      <w:hyperlink r:id="rId15" w:history="1">
+      <w:hyperlink r:id="rId16" w:history="1">
         <w:r>
           <w:rPr>
             <w:rStyle w:val="Hyperlink"/>
@@ -3451,7 +3447,7 @@
     <w:p/>
     <w:p>
       <w:pPr>
-        <w:pStyle w:val="Listenabsatz"/>
+        <w:pStyle w:val="ListParagraph"/>
         <w:numPr>
           <w:ilvl w:val="0"/>
           <w:numId w:val="40"/>
@@ -3481,7 +3477,7 @@
     </w:p>
     <w:p>
       <w:pPr>
-        <w:pStyle w:val="Listenabsatz"/>
+        <w:pStyle w:val="ListParagraph"/>
         <w:numPr>
           <w:ilvl w:val="0"/>
           <w:numId w:val="40"/>
@@ -3493,7 +3489,7 @@
     </w:p>
     <w:p>
       <w:pPr>
-        <w:pStyle w:val="Listenabsatz"/>
+        <w:pStyle w:val="ListParagraph"/>
         <w:numPr>
           <w:ilvl w:val="0"/>
           <w:numId w:val="40"/>
@@ -3523,7 +3519,7 @@
     </w:p>
     <w:p>
       <w:pPr>
-        <w:pStyle w:val="Listenabsatz"/>
+        <w:pStyle w:val="ListParagraph"/>
         <w:numPr>
           <w:ilvl w:val="0"/>
           <w:numId w:val="40"/>
@@ -3547,7 +3543,7 @@
     </w:p>
     <w:p>
       <w:pPr>
-        <w:pStyle w:val="Listenabsatz"/>
+        <w:pStyle w:val="ListParagraph"/>
         <w:numPr>
           <w:ilvl w:val="0"/>
           <w:numId w:val="40"/>
@@ -3559,7 +3555,7 @@
     </w:p>
     <w:p>
       <w:pPr>
-        <w:pStyle w:val="Listenabsatz"/>
+        <w:pStyle w:val="ListParagraph"/>
         <w:numPr>
           <w:ilvl w:val="0"/>
           <w:numId w:val="40"/>
@@ -3577,7 +3573,7 @@
     </w:p>
     <w:p>
       <w:pPr>
-        <w:pStyle w:val="Listenabsatz"/>
+        <w:pStyle w:val="ListParagraph"/>
         <w:numPr>
           <w:ilvl w:val="0"/>
           <w:numId w:val="40"/>
@@ -3619,7 +3615,7 @@
     </w:p>
     <w:p>
       <w:pPr>
-        <w:pStyle w:val="Listenabsatz"/>
+        <w:pStyle w:val="ListParagraph"/>
         <w:numPr>
           <w:ilvl w:val="0"/>
           <w:numId w:val="40"/>
@@ -3646,7 +3642,7 @@
     </w:p>
     <w:p>
       <w:pPr>
-        <w:pStyle w:val="Listenabsatz"/>
+        <w:pStyle w:val="ListParagraph"/>
         <w:numPr>
           <w:ilvl w:val="0"/>
           <w:numId w:val="40"/>
@@ -3697,9 +3693,10 @@
     </w:p>
     <w:p>
       <w:pPr>
-        <w:pStyle w:val="berschrift1"/>
+        <w:pStyle w:val="Heading1"/>
       </w:pPr>
       <w:bookmarkStart w:id="24" w:name="_Toc399149029"/>
+      <w:proofErr w:type="spellStart"/>
       <w:r>
         <w:t>Systemvoraussetzung</w:t>
       </w:r>
@@ -3707,6 +3704,7 @@
         <w:t>en</w:t>
       </w:r>
       <w:bookmarkEnd w:id="24"/>
+      <w:proofErr w:type="spellEnd"/>
     </w:p>
     <w:p>
       <w:r>
@@ -3727,7 +3725,7 @@
     </w:p>
     <w:p>
       <w:pPr>
-        <w:pStyle w:val="Listenabsatz"/>
+        <w:pStyle w:val="ListParagraph"/>
         <w:numPr>
           <w:ilvl w:val="0"/>
           <w:numId w:val="7"/>
@@ -3745,7 +3743,7 @@
     </w:p>
     <w:p>
       <w:pPr>
-        <w:pStyle w:val="Listenabsatz"/>
+        <w:pStyle w:val="ListParagraph"/>
         <w:numPr>
           <w:ilvl w:val="0"/>
           <w:numId w:val="7"/>
@@ -3757,7 +3755,7 @@
     </w:p>
     <w:p>
       <w:pPr>
-        <w:pStyle w:val="Listenabsatz"/>
+        <w:pStyle w:val="ListParagraph"/>
         <w:numPr>
           <w:ilvl w:val="0"/>
           <w:numId w:val="7"/>
@@ -3784,7 +3782,7 @@
     </w:p>
     <w:p>
       <w:pPr>
-        <w:pStyle w:val="Listenabsatz"/>
+        <w:pStyle w:val="ListParagraph"/>
         <w:numPr>
           <w:ilvl w:val="0"/>
           <w:numId w:val="7"/>
@@ -3805,7 +3803,7 @@
     </w:p>
     <w:p>
       <w:pPr>
-        <w:pStyle w:val="Listenabsatz"/>
+        <w:pStyle w:val="ListParagraph"/>
         <w:numPr>
           <w:ilvl w:val="0"/>
           <w:numId w:val="7"/>
@@ -3836,7 +3834,7 @@
     </w:p>
     <w:p>
       <w:pPr>
-        <w:pStyle w:val="Listenabsatz"/>
+        <w:pStyle w:val="ListParagraph"/>
         <w:numPr>
           <w:ilvl w:val="0"/>
           <w:numId w:val="7"/>
@@ -3868,7 +3866,7 @@
     </w:p>
     <w:p>
       <w:pPr>
-        <w:pStyle w:val="berschrift1"/>
+        <w:pStyle w:val="Heading1"/>
       </w:pPr>
       <w:bookmarkStart w:id="25" w:name="_Toc399149030"/>
       <w:r>
@@ -4045,7 +4043,7 @@
     </w:p>
     <w:p>
       <w:pPr>
-        <w:pStyle w:val="berschrift2"/>
+        <w:pStyle w:val="Heading2"/>
         <w:numPr>
           <w:ilvl w:val="1"/>
           <w:numId w:val="1"/>
@@ -4054,6 +4052,7 @@
       </w:pPr>
       <w:bookmarkStart w:id="27" w:name="_Toc369536276"/>
       <w:bookmarkStart w:id="28" w:name="_Toc399149031"/>
+      <w:proofErr w:type="spellStart"/>
       <w:r>
         <w:lastRenderedPageBreak/>
         <w:t>Vor</w:t>
@@ -4062,20 +4061,44 @@
         <w:t>her</w:t>
       </w:r>
       <w:r>
-        <w:t>iges Modul entfernen</w:t>
+        <w:t>iges</w:t>
+      </w:r>
+      <w:proofErr w:type="spellEnd"/>
+      <w:r>
+        <w:t xml:space="preserve"> </w:t>
+      </w:r>
+      <w:proofErr w:type="spellStart"/>
+      <w:r>
+        <w:t>Modul</w:t>
+      </w:r>
+      <w:proofErr w:type="spellEnd"/>
+      <w:r>
+        <w:t xml:space="preserve"> </w:t>
+      </w:r>
+      <w:proofErr w:type="spellStart"/>
+      <w:r>
+        <w:t>entfernen</w:t>
       </w:r>
       <w:bookmarkEnd w:id="27"/>
       <w:bookmarkEnd w:id="28"/>
-    </w:p>
-    <w:p>
-      <w:pPr>
-        <w:pStyle w:val="berschrift3"/>
+      <w:proofErr w:type="spellEnd"/>
+    </w:p>
+    <w:p>
+      <w:pPr>
+        <w:pStyle w:val="Heading3"/>
       </w:pPr>
       <w:bookmarkStart w:id="29" w:name="_Toc399149032"/>
-      <w:r>
-        <w:t>Modul PayPal 2.1.*</w:t>
+      <w:proofErr w:type="spellStart"/>
+      <w:proofErr w:type="gramStart"/>
+      <w:r>
+        <w:t>Modul</w:t>
+      </w:r>
+      <w:proofErr w:type="spellEnd"/>
+      <w:r>
+        <w:t xml:space="preserve"> PayPal 2.1.*</w:t>
       </w:r>
       <w:bookmarkEnd w:id="29"/>
+      <w:proofErr w:type="gramEnd"/>
     </w:p>
     <w:p>
       <w:r>
@@ -4097,7 +4120,7 @@
     <w:p/>
     <w:p>
       <w:pPr>
-        <w:pStyle w:val="Listenabsatz"/>
+        <w:pStyle w:val="ListParagraph"/>
         <w:numPr>
           <w:ilvl w:val="0"/>
           <w:numId w:val="37"/>
@@ -4127,7 +4150,7 @@
     </w:p>
     <w:p>
       <w:pPr>
-        <w:pStyle w:val="Listenabsatz"/>
+        <w:pStyle w:val="ListParagraph"/>
         <w:numPr>
           <w:ilvl w:val="0"/>
           <w:numId w:val="37"/>
@@ -4139,7 +4162,7 @@
     </w:p>
     <w:p>
       <w:pPr>
-        <w:pStyle w:val="Listenabsatz"/>
+        <w:pStyle w:val="ListParagraph"/>
         <w:numPr>
           <w:ilvl w:val="0"/>
           <w:numId w:val="37"/>
@@ -4169,7 +4192,7 @@
     </w:p>
     <w:p>
       <w:pPr>
-        <w:pStyle w:val="Listenabsatz"/>
+        <w:pStyle w:val="ListParagraph"/>
         <w:numPr>
           <w:ilvl w:val="0"/>
           <w:numId w:val="37"/>
@@ -4207,7 +4230,7 @@
     </w:p>
     <w:p>
       <w:pPr>
-        <w:pStyle w:val="Listenabsatz"/>
+        <w:pStyle w:val="ListParagraph"/>
       </w:pPr>
       <w:r>
         <w:rPr>
@@ -4218,7 +4241,7 @@
     </w:p>
     <w:p>
       <w:pPr>
-        <w:pStyle w:val="Listenabsatz"/>
+        <w:pStyle w:val="ListParagraph"/>
       </w:pPr>
       <w:r>
         <w:rPr>
@@ -4229,7 +4252,7 @@
     </w:p>
     <w:p>
       <w:pPr>
-        <w:pStyle w:val="Listenabsatz"/>
+        <w:pStyle w:val="ListParagraph"/>
         <w:numPr>
           <w:ilvl w:val="0"/>
           <w:numId w:val="37"/>
@@ -4250,7 +4273,7 @@
     </w:p>
     <w:p>
       <w:pPr>
-        <w:pStyle w:val="Listenabsatz"/>
+        <w:pStyle w:val="ListParagraph"/>
         <w:numPr>
           <w:ilvl w:val="0"/>
           <w:numId w:val="37"/>
@@ -4293,7 +4316,7 @@
     </w:p>
     <w:p>
       <w:pPr>
-        <w:pStyle w:val="Listenabsatz"/>
+        <w:pStyle w:val="ListParagraph"/>
         <w:numPr>
           <w:ilvl w:val="0"/>
           <w:numId w:val="37"/>
@@ -4314,7 +4337,7 @@
     </w:p>
     <w:p>
       <w:pPr>
-        <w:pStyle w:val="Listenabsatz"/>
+        <w:pStyle w:val="ListParagraph"/>
         <w:numPr>
           <w:ilvl w:val="0"/>
           <w:numId w:val="37"/>
@@ -4335,13 +4358,20 @@
     </w:p>
     <w:p>
       <w:pPr>
-        <w:pStyle w:val="berschrift3"/>
+        <w:pStyle w:val="Heading3"/>
       </w:pPr>
       <w:bookmarkStart w:id="31" w:name="_Toc399149033"/>
-      <w:r>
-        <w:t>Modul PayPal 3.*</w:t>
+      <w:proofErr w:type="spellStart"/>
+      <w:proofErr w:type="gramStart"/>
+      <w:r>
+        <w:t>Modul</w:t>
+      </w:r>
+      <w:proofErr w:type="spellEnd"/>
+      <w:r>
+        <w:t xml:space="preserve"> PayPal 3.*</w:t>
       </w:r>
       <w:bookmarkEnd w:id="31"/>
+      <w:proofErr w:type="gramEnd"/>
     </w:p>
     <w:p>
       <w:r>
@@ -4350,7 +4380,7 @@
     </w:p>
     <w:p>
       <w:pPr>
-        <w:pStyle w:val="Listenabsatz"/>
+        <w:pStyle w:val="ListParagraph"/>
         <w:numPr>
           <w:ilvl w:val="0"/>
           <w:numId w:val="37"/>
@@ -4380,7 +4410,7 @@
     </w:p>
     <w:p>
       <w:pPr>
-        <w:pStyle w:val="Listenabsatz"/>
+        <w:pStyle w:val="ListParagraph"/>
         <w:numPr>
           <w:ilvl w:val="0"/>
           <w:numId w:val="37"/>
@@ -4392,7 +4422,7 @@
     </w:p>
     <w:p>
       <w:pPr>
-        <w:pStyle w:val="Listenabsatz"/>
+        <w:pStyle w:val="ListParagraph"/>
         <w:numPr>
           <w:ilvl w:val="0"/>
           <w:numId w:val="37"/>
@@ -4416,7 +4446,7 @@
     </w:p>
     <w:p>
       <w:pPr>
-        <w:pStyle w:val="Listenabsatz"/>
+        <w:pStyle w:val="ListParagraph"/>
         <w:numPr>
           <w:ilvl w:val="0"/>
           <w:numId w:val="37"/>
@@ -4437,7 +4467,7 @@
     </w:p>
     <w:p>
       <w:pPr>
-        <w:pStyle w:val="berschrift2"/>
+        <w:pStyle w:val="Heading2"/>
         <w:ind w:hanging="1997"/>
       </w:pPr>
       <w:bookmarkStart w:id="32" w:name="_Toc363138679"/>
@@ -4485,14 +4515,24 @@
       <w:bookmarkEnd w:id="51"/>
       <w:bookmarkEnd w:id="52"/>
       <w:bookmarkEnd w:id="53"/>
+      <w:proofErr w:type="spellStart"/>
       <w:r>
         <w:t>Moduldateie</w:t>
       </w:r>
       <w:bookmarkEnd w:id="26"/>
       <w:r>
-        <w:t>n kopieren</w:t>
+        <w:t>n</w:t>
+      </w:r>
+      <w:proofErr w:type="spellEnd"/>
+      <w:r>
+        <w:t xml:space="preserve"> </w:t>
+      </w:r>
+      <w:proofErr w:type="spellStart"/>
+      <w:r>
+        <w:t>kopieren</w:t>
       </w:r>
       <w:bookmarkEnd w:id="54"/>
+      <w:proofErr w:type="spellEnd"/>
     </w:p>
     <w:p>
       <w:r>
@@ -4525,68 +4565,88 @@
     </w:p>
     <w:p>
       <w:pPr>
-        <w:pStyle w:val="berschrift2"/>
+        <w:pStyle w:val="Heading2"/>
         <w:ind w:hanging="1997"/>
       </w:pPr>
       <w:bookmarkStart w:id="55" w:name="_Toc399149035"/>
-      <w:r>
-        <w:t>Schreibrechte von /modules/</w:t>
-      </w:r>
-      <w:r>
+      <w:proofErr w:type="spellStart"/>
+      <w:r>
+        <w:t>Schreibrechte</w:t>
+      </w:r>
+      <w:proofErr w:type="spellEnd"/>
+      <w:r>
+        <w:t xml:space="preserve"> von /modules/</w:t>
+      </w:r>
+      <w:proofErr w:type="spellStart"/>
+      <w:r>
+        <w:t>oe</w:t>
+      </w:r>
+      <w:proofErr w:type="spellEnd"/>
+      <w:r>
+        <w:t>/</w:t>
+      </w:r>
+      <w:proofErr w:type="spellStart"/>
+      <w:r>
+        <w:t>oepaypal</w:t>
+      </w:r>
+      <w:proofErr w:type="spellEnd"/>
+      <w:r>
+        <w:t>/</w:t>
+      </w:r>
+      <w:r>
+        <w:t>log</w:t>
+      </w:r>
+      <w:r>
+        <w:t>s</w:t>
+      </w:r>
+      <w:r>
+        <w:t xml:space="preserve"> </w:t>
+      </w:r>
+      <w:proofErr w:type="spellStart"/>
+      <w:r>
+        <w:t>ändern</w:t>
+      </w:r>
+      <w:bookmarkEnd w:id="55"/>
+      <w:proofErr w:type="spellEnd"/>
+      <w:r>
+        <w:t xml:space="preserve"> </w:t>
+      </w:r>
+    </w:p>
+    <w:p>
+      <w:r>
+        <w:t xml:space="preserve">Ändern Sie die Schreibrechte von </w:t>
+      </w:r>
+      <w:r>
+        <w:rPr>
+          <w:rStyle w:val="DateinamenundPfadeZchn"/>
+        </w:rPr>
+        <w:t>/modules/</w:t>
+      </w:r>
+      <w:r>
+        <w:rPr>
+          <w:rStyle w:val="DateinamenundPfadeZchn"/>
+        </w:rPr>
         <w:t>oe/</w:t>
       </w:r>
       <w:r>
+        <w:rPr>
+          <w:rStyle w:val="DateinamenundPfadeZchn"/>
+        </w:rPr>
         <w:t>oepaypal/</w:t>
       </w:r>
       <w:r>
+        <w:rPr>
+          <w:rStyle w:val="DateinamenundPfadeZchn"/>
+        </w:rPr>
         <w:t>log</w:t>
       </w:r>
       <w:r>
+        <w:rPr>
+          <w:rStyle w:val="DateinamenundPfadeZchn"/>
+        </w:rPr>
         <w:t>s</w:t>
       </w:r>
       <w:r>
-        <w:t xml:space="preserve"> ändern</w:t>
-      </w:r>
-      <w:bookmarkEnd w:id="55"/>
-      <w:r>
-        <w:t xml:space="preserve"> </w:t>
-      </w:r>
-    </w:p>
-    <w:p>
-      <w:r>
-        <w:t xml:space="preserve">Ändern Sie die Schreibrechte von </w:t>
-      </w:r>
-      <w:r>
-        <w:rPr>
-          <w:rStyle w:val="DateinamenundPfadeZchn"/>
-        </w:rPr>
-        <w:t>/modules/</w:t>
-      </w:r>
-      <w:r>
-        <w:rPr>
-          <w:rStyle w:val="DateinamenundPfadeZchn"/>
-        </w:rPr>
-        <w:t>oe/</w:t>
-      </w:r>
-      <w:r>
-        <w:rPr>
-          <w:rStyle w:val="DateinamenundPfadeZchn"/>
-        </w:rPr>
-        <w:t>oepaypal/</w:t>
-      </w:r>
-      <w:r>
-        <w:rPr>
-          <w:rStyle w:val="DateinamenundPfadeZchn"/>
-        </w:rPr>
-        <w:t>log</w:t>
-      </w:r>
-      <w:r>
-        <w:rPr>
-          <w:rStyle w:val="DateinamenundPfadeZchn"/>
-        </w:rPr>
-        <w:t>s</w:t>
-      </w:r>
-      <w:r>
         <w:t>.</w:t>
       </w:r>
       <w:r>
@@ -4619,7 +4679,7 @@
     </w:p>
     <w:p>
       <w:pPr>
-        <w:pStyle w:val="berschrift2"/>
+        <w:pStyle w:val="Heading2"/>
         <w:ind w:hanging="1997"/>
       </w:pPr>
       <w:bookmarkStart w:id="56" w:name="_Ref196626911"/>
@@ -4629,10 +4689,12 @@
         <w:t xml:space="preserve">Templates </w:t>
       </w:r>
       <w:bookmarkEnd w:id="56"/>
+      <w:proofErr w:type="spellStart"/>
       <w:r>
         <w:t>vorbereiten</w:t>
       </w:r>
       <w:bookmarkEnd w:id="57"/>
+      <w:proofErr w:type="spellEnd"/>
     </w:p>
     <w:p>
       <w:r>
@@ -4748,7 +4810,7 @@
     <w:p/>
     <w:p>
       <w:pPr>
-        <w:pStyle w:val="Listenabsatz"/>
+        <w:pStyle w:val="ListParagraph"/>
         <w:numPr>
           <w:ilvl w:val="0"/>
           <w:numId w:val="36"/>
@@ -4787,7 +4849,7 @@
     </w:p>
     <w:p>
       <w:pPr>
-        <w:pStyle w:val="Listenabsatz"/>
+        <w:pStyle w:val="ListParagraph"/>
         <w:numPr>
           <w:ilvl w:val="0"/>
           <w:numId w:val="36"/>
@@ -4844,7 +4906,7 @@
     </w:p>
     <w:p>
       <w:pPr>
-        <w:pStyle w:val="berschrift2"/>
+        <w:pStyle w:val="Heading2"/>
         <w:ind w:hanging="1997"/>
         <w:rPr>
           <w:lang w:val="de-DE"/>
@@ -4925,15 +4987,33 @@
     </w:p>
     <w:p>
       <w:pPr>
-        <w:pStyle w:val="berschrift2"/>
+        <w:pStyle w:val="Heading2"/>
         <w:ind w:hanging="1997"/>
       </w:pPr>
       <w:bookmarkStart w:id="74" w:name="_Toc399149038"/>
-      <w:r>
-        <w:t>Temporäre Dateien löschen</w:t>
+      <w:proofErr w:type="spellStart"/>
+      <w:r>
+        <w:t>Temporäre</w:t>
+      </w:r>
+      <w:proofErr w:type="spellEnd"/>
+      <w:r>
+        <w:t xml:space="preserve"> </w:t>
+      </w:r>
+      <w:proofErr w:type="spellStart"/>
+      <w:r>
+        <w:t>Dateien</w:t>
+      </w:r>
+      <w:proofErr w:type="spellEnd"/>
+      <w:r>
+        <w:t xml:space="preserve"> </w:t>
+      </w:r>
+      <w:proofErr w:type="spellStart"/>
+      <w:r>
+        <w:t>löschen</w:t>
       </w:r>
       <w:bookmarkEnd w:id="73"/>
       <w:bookmarkEnd w:id="74"/>
+      <w:proofErr w:type="spellEnd"/>
     </w:p>
     <w:p>
       <w:r>
@@ -4971,13 +5051,15 @@
     </w:p>
     <w:p>
       <w:pPr>
-        <w:pStyle w:val="berschrift1"/>
+        <w:pStyle w:val="Heading1"/>
       </w:pPr>
       <w:bookmarkStart w:id="75" w:name="_Toc399149039"/>
+      <w:proofErr w:type="spellStart"/>
       <w:r>
         <w:t>Konfiguration</w:t>
       </w:r>
       <w:bookmarkEnd w:id="75"/>
+      <w:proofErr w:type="spellEnd"/>
     </w:p>
     <w:p>
       <w:r>
@@ -5009,14 +5091,24 @@
     </w:p>
     <w:p>
       <w:pPr>
-        <w:pStyle w:val="berschrift2"/>
+        <w:pStyle w:val="Heading2"/>
         <w:ind w:hanging="1997"/>
       </w:pPr>
       <w:bookmarkStart w:id="76" w:name="_Toc399149040"/>
-      <w:r>
-        <w:t>Zahlungsart PayPal einrichten</w:t>
+      <w:proofErr w:type="spellStart"/>
+      <w:r>
+        <w:t>Zahlungsart</w:t>
+      </w:r>
+      <w:proofErr w:type="spellEnd"/>
+      <w:r>
+        <w:t xml:space="preserve"> PayPal </w:t>
+      </w:r>
+      <w:proofErr w:type="spellStart"/>
+      <w:r>
+        <w:t>einrichten</w:t>
       </w:r>
       <w:bookmarkEnd w:id="76"/>
+      <w:proofErr w:type="spellEnd"/>
     </w:p>
     <w:p>
       <w:pPr>
@@ -5095,7 +5187,7 @@
     </w:p>
     <w:p>
       <w:pPr>
-        <w:pStyle w:val="Listenabsatz"/>
+        <w:pStyle w:val="ListParagraph"/>
         <w:numPr>
           <w:ilvl w:val="0"/>
           <w:numId w:val="32"/>
@@ -5126,7 +5218,7 @@
     </w:p>
     <w:p>
       <w:pPr>
-        <w:pStyle w:val="Listenabsatz"/>
+        <w:pStyle w:val="ListParagraph"/>
         <w:numPr>
           <w:ilvl w:val="0"/>
           <w:numId w:val="32"/>
@@ -5201,11 +5293,12 @@
     </w:p>
     <w:p>
       <w:pPr>
-        <w:pStyle w:val="berschrift2"/>
+        <w:pStyle w:val="Heading2"/>
         <w:ind w:hanging="1997"/>
       </w:pPr>
       <w:bookmarkStart w:id="77" w:name="_Toc399149041"/>
       <w:bookmarkStart w:id="78" w:name="_Ref231203733"/>
+      <w:proofErr w:type="spellStart"/>
       <w:r>
         <w:t>Modul</w:t>
       </w:r>
@@ -5213,6 +5306,7 @@
         <w:t>einstellungen</w:t>
       </w:r>
       <w:bookmarkEnd w:id="77"/>
+      <w:proofErr w:type="spellEnd"/>
     </w:p>
     <w:p>
       <w:r>
@@ -5272,7 +5366,7 @@
     </w:p>
     <w:p>
       <w:pPr>
-        <w:pStyle w:val="berschrift3"/>
+        <w:pStyle w:val="Heading3"/>
       </w:pPr>
       <w:bookmarkStart w:id="79" w:name="_Toc399149042"/>
       <w:r>
@@ -5298,16 +5392,26 @@
     </w:p>
     <w:p>
       <w:pPr>
-        <w:pStyle w:val="berschrift3"/>
+        <w:pStyle w:val="Heading3"/>
       </w:pPr>
       <w:bookmarkStart w:id="80" w:name="_Toc399149043"/>
+      <w:proofErr w:type="spellStart"/>
       <w:r>
         <w:t>A</w:t>
       </w:r>
       <w:r>
-        <w:t>nzeige auf PayPal-Zahlungsseite</w:t>
+        <w:t>nzeige</w:t>
+      </w:r>
+      <w:proofErr w:type="spellEnd"/>
+      <w:r>
+        <w:t xml:space="preserve"> auf PayPal-</w:t>
+      </w:r>
+      <w:proofErr w:type="spellStart"/>
+      <w:r>
+        <w:t>Zahlungsseite</w:t>
       </w:r>
       <w:bookmarkEnd w:id="80"/>
+      <w:proofErr w:type="spellEnd"/>
     </w:p>
     <w:p/>
     <w:p>
@@ -5488,15 +5592,25 @@
     </w:p>
     <w:p>
       <w:pPr>
-        <w:pStyle w:val="berschrift3"/>
+        <w:pStyle w:val="Heading3"/>
         <w:ind w:left="737" w:hanging="737"/>
       </w:pPr>
       <w:bookmarkStart w:id="81" w:name="_Toc399149044"/>
+      <w:proofErr w:type="spellStart"/>
       <w:r>
         <w:lastRenderedPageBreak/>
-        <w:t>Warenkorb auf PayPal-Zahlungsseite</w:t>
+        <w:t>Warenkorb</w:t>
+      </w:r>
+      <w:proofErr w:type="spellEnd"/>
+      <w:r>
+        <w:t xml:space="preserve"> auf PayPal-</w:t>
+      </w:r>
+      <w:proofErr w:type="spellStart"/>
+      <w:r>
+        <w:t>Zahlungsseite</w:t>
       </w:r>
       <w:bookmarkEnd w:id="81"/>
+      <w:proofErr w:type="spellEnd"/>
     </w:p>
     <w:p>
       <w:r>
@@ -5568,14 +5682,16 @@
     </w:p>
     <w:p>
       <w:pPr>
-        <w:pStyle w:val="berschrift3"/>
+        <w:pStyle w:val="Heading3"/>
         <w:ind w:left="737" w:hanging="737"/>
       </w:pPr>
       <w:bookmarkStart w:id="82" w:name="_Toc399149045"/>
+      <w:proofErr w:type="spellStart"/>
       <w:r>
         <w:t>Geldeinzug</w:t>
       </w:r>
       <w:bookmarkEnd w:id="82"/>
+      <w:proofErr w:type="spellEnd"/>
     </w:p>
     <w:p>
       <w:r>
@@ -5683,17 +5799,19 @@
     </w:p>
     <w:p>
       <w:pPr>
-        <w:pStyle w:val="berschrift3"/>
+        <w:pStyle w:val="Heading3"/>
         <w:ind w:left="737" w:hanging="737"/>
       </w:pPr>
       <w:bookmarkStart w:id="83" w:name="_Toc399149046"/>
       <w:r>
         <w:t>API-</w:t>
       </w:r>
+      <w:proofErr w:type="spellStart"/>
       <w:r>
         <w:t>Signatur</w:t>
       </w:r>
       <w:bookmarkEnd w:id="83"/>
+      <w:proofErr w:type="spellEnd"/>
     </w:p>
     <w:p>
       <w:r>
@@ -5783,7 +5901,7 @@
     </w:p>
     <w:p>
       <w:pPr>
-        <w:pStyle w:val="berschrift3"/>
+        <w:pStyle w:val="Heading3"/>
         <w:ind w:left="737" w:hanging="737"/>
         <w:rPr>
           <w:lang w:val="de-DE"/>
@@ -5847,7 +5965,7 @@
     </w:p>
     <w:p>
       <w:pPr>
-        <w:pStyle w:val="berschrift1"/>
+        <w:pStyle w:val="Heading1"/>
         <w:rPr>
           <w:lang w:val="de-DE"/>
         </w:rPr>
@@ -5864,14 +5982,27 @@
     </w:p>
     <w:p>
       <w:pPr>
-        <w:pStyle w:val="berschrift2"/>
+        <w:pStyle w:val="Heading2"/>
         <w:ind w:hanging="1997"/>
       </w:pPr>
       <w:bookmarkStart w:id="86" w:name="_Toc399149049"/>
       <w:r>
-        <w:t>PayPal im Bestellprozess</w:t>
+        <w:t xml:space="preserve">PayPal </w:t>
+      </w:r>
+      <w:proofErr w:type="spellStart"/>
+      <w:r>
+        <w:t>im</w:t>
+      </w:r>
+      <w:proofErr w:type="spellEnd"/>
+      <w:r>
+        <w:t xml:space="preserve"> </w:t>
+      </w:r>
+      <w:proofErr w:type="spellStart"/>
+      <w:r>
+        <w:t>Bestellprozess</w:t>
       </w:r>
       <w:bookmarkEnd w:id="86"/>
+      <w:proofErr w:type="spellEnd"/>
     </w:p>
     <w:p/>
     <w:p>
@@ -5940,6 +6071,7 @@
       <w:r>
         <w:rPr>
           <w:noProof/>
+          <w:lang w:val="en-US" w:eastAsia="en-US"/>
         </w:rPr>
         <mc:AlternateContent>
           <mc:Choice Requires="wps">
@@ -5981,7 +6113,7 @@
                         <w:txbxContent>
                           <w:p>
                             <w:pPr>
-                              <w:pStyle w:val="Beschriftung"/>
+                              <w:pStyle w:val="Caption"/>
                               <w:rPr>
                                 <w:noProof/>
                                 <w:color w:val="auto"/>
@@ -6067,7 +6199,7 @@
           </mc:Choice>
           <mc:Fallback>
             <w:pict>
-              <v:shapetype w14:anchorId="0BE542F9" id="_x0000_t202" coordsize="21600,21600" o:spt="202" path="m,l,21600r21600,l21600,xe">
+              <v:shapetype id="_x0000_t202" coordsize="21600,21600" o:spt="202" path="m,l,21600r21600,l21600,xe">
                 <v:stroke joinstyle="miter"/>
                 <v:path gradientshapeok="t" o:connecttype="rect"/>
               </v:shapetype>
@@ -6076,7 +6208,7 @@
                   <w:txbxContent>
                     <w:p>
                       <w:pPr>
-                        <w:pStyle w:val="Beschriftung"/>
+                        <w:pStyle w:val="Caption"/>
                         <w:rPr>
                           <w:noProof/>
                           <w:color w:val="auto"/>
@@ -6157,6 +6289,7 @@
           <w:noProof/>
           <w:sz w:val="16"/>
           <w:szCs w:val="16"/>
+          <w:lang w:val="en-US" w:eastAsia="en-US"/>
         </w:rPr>
         <w:drawing>
           <wp:anchor distT="0" distB="0" distL="114300" distR="114300" simplePos="0" relativeHeight="251659264" behindDoc="0" locked="0" layoutInCell="1" allowOverlap="1" wp14:anchorId="3CF7A00F" wp14:editId="409B0B52">
@@ -6182,7 +6315,7 @@
                     <pic:cNvPicPr/>
                   </pic:nvPicPr>
                   <pic:blipFill>
-                    <a:blip r:embed="rId16">
+                    <a:blip r:embed="rId17">
                       <a:extLst>
                         <a:ext uri="{28A0092B-C50C-407E-A947-70E740481C1C}">
                           <a14:useLocalDpi xmlns:a14="http://schemas.microsoft.com/office/drawing/2010/main" val="0"/>
@@ -6220,6 +6353,7 @@
         <w:spacing w:line="240" w:lineRule="auto"/>
       </w:pPr>
       <w:r>
+        <w:lastRenderedPageBreak/>
         <w:br w:type="page"/>
       </w:r>
     </w:p>
@@ -6227,6 +6361,7 @@
       <w:r>
         <w:rPr>
           <w:noProof/>
+          <w:lang w:val="en-US" w:eastAsia="en-US"/>
         </w:rPr>
         <w:lastRenderedPageBreak/>
         <w:drawing>
@@ -6253,7 +6388,7 @@
                     <pic:cNvPicPr/>
                   </pic:nvPicPr>
                   <pic:blipFill>
-                    <a:blip r:embed="rId17">
+                    <a:blip r:embed="rId18">
                       <a:extLst>
                         <a:ext uri="{28A0092B-C50C-407E-A947-70E740481C1C}">
                           <a14:useLocalDpi xmlns:a14="http://schemas.microsoft.com/office/drawing/2010/main" val="0"/>
@@ -6288,6 +6423,7 @@
       <w:r>
         <w:rPr>
           <w:noProof/>
+          <w:lang w:val="en-US" w:eastAsia="en-US"/>
         </w:rPr>
         <mc:AlternateContent>
           <mc:Choice Requires="wps">
@@ -6329,7 +6465,7 @@
                         <w:txbxContent>
                           <w:p>
                             <w:pPr>
-                              <w:pStyle w:val="Beschriftung"/>
+                              <w:pStyle w:val="Caption"/>
                               <w:rPr>
                                 <w:noProof/>
                                 <w:color w:val="auto"/>
@@ -6412,12 +6548,12 @@
           </mc:Choice>
           <mc:Fallback>
             <w:pict>
-              <v:shape w14:anchorId="613EE35C" id="Textfeld 13" o:spid="_x0000_s1027" type="#_x0000_t202" style="position:absolute;margin-left:0;margin-top:374.4pt;width:446.15pt;height:.05pt;z-index:251668480;visibility:visible;mso-wrap-style:square;mso-wrap-distance-left:9pt;mso-wrap-distance-top:0;mso-wrap-distance-right:9pt;mso-wrap-distance-bottom:0;mso-position-horizontal:absolute;mso-position-horizontal-relative:text;mso-position-vertical:absolute;mso-position-vertical-relative:text;v-text-anchor:top" o:gfxdata="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" stroked="f">
+              <v:shape id="Textfeld 13" o:spid="_x0000_s1027" type="#_x0000_t202" style="position:absolute;margin-left:0;margin-top:374.4pt;width:446.15pt;height:.05pt;z-index:251668480;visibility:visible;mso-wrap-style:square;mso-wrap-distance-left:9pt;mso-wrap-distance-top:0;mso-wrap-distance-right:9pt;mso-wrap-distance-bottom:0;mso-position-horizontal:absolute;mso-position-horizontal-relative:text;mso-position-vertical:absolute;mso-position-vertical-relative:text;v-text-anchor:top" o:gfxdata="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" stroked="f">
                 <v:textbox style="mso-fit-shape-to-text:t" inset="0,0,0,0">
                   <w:txbxContent>
                     <w:p>
                       <w:pPr>
-                        <w:pStyle w:val="Beschriftung"/>
+                        <w:pStyle w:val="Caption"/>
                         <w:rPr>
                           <w:noProof/>
                           <w:color w:val="auto"/>
@@ -6524,6 +6660,7 @@
       <w:r>
         <w:rPr>
           <w:noProof/>
+          <w:lang w:val="en-US" w:eastAsia="en-US"/>
         </w:rPr>
         <w:lastRenderedPageBreak/>
         <w:drawing>
@@ -6550,7 +6687,7 @@
                     <pic:cNvPicPr/>
                   </pic:nvPicPr>
                   <pic:blipFill>
-                    <a:blip r:embed="rId18">
+                    <a:blip r:embed="rId19">
                       <a:extLst>
                         <a:ext uri="{28A0092B-C50C-407E-A947-70E740481C1C}">
                           <a14:useLocalDpi xmlns:a14="http://schemas.microsoft.com/office/drawing/2010/main" val="0"/>
@@ -6585,6 +6722,7 @@
       <w:r>
         <w:rPr>
           <w:noProof/>
+          <w:lang w:val="en-US" w:eastAsia="en-US"/>
         </w:rPr>
         <mc:AlternateContent>
           <mc:Choice Requires="wps">
@@ -6626,7 +6764,7 @@
                         <w:txbxContent>
                           <w:p>
                             <w:pPr>
-                              <w:pStyle w:val="Beschriftung"/>
+                              <w:pStyle w:val="Caption"/>
                               <w:rPr>
                                 <w:noProof/>
                                 <w:color w:val="auto"/>
@@ -6711,12 +6849,12 @@
           </mc:Choice>
           <mc:Fallback>
             <w:pict>
-              <v:shape w14:anchorId="3886B44A" id="Textfeld 11" o:spid="_x0000_s1028" type="#_x0000_t202" style="position:absolute;margin-left:0;margin-top:318.65pt;width:446.15pt;height:19.5pt;z-index:251676672;visibility:visible;mso-wrap-style:square;mso-height-percent:0;mso-wrap-distance-left:9pt;mso-wrap-distance-top:0;mso-wrap-distance-right:9pt;mso-wrap-distance-bottom:0;mso-position-horizontal:left;mso-position-horizontal-relative:margin;mso-position-vertical:absolute;mso-position-vertical-relative:text;mso-height-percent:0;mso-height-relative:margin;v-text-anchor:top" o:gfxdata="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" stroked="f">
+              <v:shape id="Textfeld 11" o:spid="_x0000_s1028" type="#_x0000_t202" style="position:absolute;margin-left:0;margin-top:318.65pt;width:446.15pt;height:19.5pt;z-index:251676672;visibility:visible;mso-wrap-style:square;mso-height-percent:0;mso-wrap-distance-left:9pt;mso-wrap-distance-top:0;mso-wrap-distance-right:9pt;mso-wrap-distance-bottom:0;mso-position-horizontal:left;mso-position-horizontal-relative:margin;mso-position-vertical:absolute;mso-position-vertical-relative:text;mso-height-percent:0;mso-height-relative:margin;v-text-anchor:top" o:gfxdata="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" stroked="f">
                 <v:textbox inset="0,0,0,0">
                   <w:txbxContent>
                     <w:p>
                       <w:pPr>
-                        <w:pStyle w:val="Beschriftung"/>
+                        <w:pStyle w:val="Caption"/>
                         <w:rPr>
                           <w:noProof/>
                           <w:color w:val="auto"/>
@@ -6803,6 +6941,7 @@
       <w:r>
         <w:rPr>
           <w:noProof/>
+          <w:lang w:val="en-US" w:eastAsia="en-US"/>
         </w:rPr>
         <w:lastRenderedPageBreak/>
         <w:drawing>
@@ -6829,7 +6968,7 @@
                     <pic:cNvPicPr/>
                   </pic:nvPicPr>
                   <pic:blipFill>
-                    <a:blip r:embed="rId19">
+                    <a:blip r:embed="rId20">
                       <a:extLst>
                         <a:ext uri="{28A0092B-C50C-407E-A947-70E740481C1C}">
                           <a14:useLocalDpi xmlns:a14="http://schemas.microsoft.com/office/drawing/2010/main" val="0"/>
@@ -6864,6 +7003,7 @@
       <w:r>
         <w:rPr>
           <w:noProof/>
+          <w:lang w:val="en-US" w:eastAsia="en-US"/>
         </w:rPr>
         <mc:AlternateContent>
           <mc:Choice Requires="wps">
@@ -6905,7 +7045,7 @@
                         <w:txbxContent>
                           <w:p>
                             <w:pPr>
-                              <w:pStyle w:val="Beschriftung"/>
+                              <w:pStyle w:val="Caption"/>
                               <w:rPr>
                                 <w:noProof/>
                                 <w:color w:val="auto"/>
@@ -6991,12 +7131,12 @@
           </mc:Choice>
           <mc:Fallback>
             <w:pict>
-              <v:shape w14:anchorId="3C8B8A17" id="Textfeld 15" o:spid="_x0000_s1029" type="#_x0000_t202" style="position:absolute;margin-left:430.65pt;margin-top:386.15pt;width:481.85pt;height:12.75pt;z-index:251670528;visibility:visible;mso-wrap-style:square;mso-height-percent:0;mso-wrap-distance-left:9pt;mso-wrap-distance-top:0;mso-wrap-distance-right:9pt;mso-wrap-distance-bottom:0;mso-position-horizontal:right;mso-position-horizontal-relative:margin;mso-position-vertical:absolute;mso-position-vertical-relative:text;mso-height-percent:0;mso-height-relative:margin;v-text-anchor:top" o:gfxdata="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" stroked="f">
+              <v:shape id="Textfeld 15" o:spid="_x0000_s1029" type="#_x0000_t202" style="position:absolute;margin-left:430.65pt;margin-top:386.15pt;width:481.85pt;height:12.75pt;z-index:251670528;visibility:visible;mso-wrap-style:square;mso-height-percent:0;mso-wrap-distance-left:9pt;mso-wrap-distance-top:0;mso-wrap-distance-right:9pt;mso-wrap-distance-bottom:0;mso-position-horizontal:right;mso-position-horizontal-relative:margin;mso-position-vertical:absolute;mso-position-vertical-relative:text;mso-height-percent:0;mso-height-relative:margin;v-text-anchor:top" o:gfxdata="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" stroked="f">
                 <v:textbox inset="0,0,0,0">
                   <w:txbxContent>
                     <w:p>
                       <w:pPr>
-                        <w:pStyle w:val="Beschriftung"/>
+                        <w:pStyle w:val="Caption"/>
                         <w:rPr>
                           <w:noProof/>
                           <w:color w:val="auto"/>
@@ -7194,20 +7334,34 @@
     </w:p>
     <w:p>
       <w:pPr>
-        <w:pStyle w:val="berschrift2"/>
+        <w:pStyle w:val="Heading2"/>
         <w:ind w:hanging="1997"/>
       </w:pPr>
       <w:bookmarkStart w:id="87" w:name="_Toc399149050"/>
       <w:r>
         <w:lastRenderedPageBreak/>
-        <w:t>PayPal bei der Bestellung</w:t>
+        <w:t xml:space="preserve">PayPal </w:t>
+      </w:r>
+      <w:proofErr w:type="spellStart"/>
+      <w:r>
+        <w:t>bei</w:t>
+      </w:r>
+      <w:proofErr w:type="spellEnd"/>
+      <w:r>
+        <w:t xml:space="preserve"> der </w:t>
+      </w:r>
+      <w:proofErr w:type="spellStart"/>
+      <w:r>
+        <w:t>Bestellung</w:t>
       </w:r>
       <w:bookmarkEnd w:id="87"/>
+      <w:proofErr w:type="spellEnd"/>
     </w:p>
     <w:p>
       <w:r>
         <w:rPr>
           <w:noProof/>
+          <w:lang w:val="en-US" w:eastAsia="en-US"/>
         </w:rPr>
         <mc:AlternateContent>
           <mc:Choice Requires="wps">
@@ -7249,7 +7403,7 @@
                         <w:txbxContent>
                           <w:p>
                             <w:pPr>
-                              <w:pStyle w:val="Beschriftung"/>
+                              <w:pStyle w:val="Caption"/>
                               <w:rPr>
                                 <w:noProof/>
                                 <w:color w:val="auto"/>
@@ -7351,12 +7505,12 @@
           </mc:Choice>
           <mc:Fallback>
             <w:pict>
-              <v:shape w14:anchorId="676B9B38" id="Textfeld 24" o:spid="_x0000_s1030" type="#_x0000_t202" style="position:absolute;margin-left:430.65pt;margin-top:247.6pt;width:481.85pt;height:14.45pt;z-index:251673600;visibility:visible;mso-wrap-style:square;mso-height-percent:0;mso-wrap-distance-left:9pt;mso-wrap-distance-top:0;mso-wrap-distance-right:9pt;mso-wrap-distance-bottom:0;mso-position-horizontal:right;mso-position-horizontal-relative:margin;mso-position-vertical:absolute;mso-position-vertical-relative:text;mso-height-percent:0;mso-height-relative:margin;v-text-anchor:top" o:gfxdata="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" stroked="f">
+              <v:shape id="Textfeld 24" o:spid="_x0000_s1030" type="#_x0000_t202" style="position:absolute;margin-left:430.65pt;margin-top:247.6pt;width:481.85pt;height:14.45pt;z-index:251673600;visibility:visible;mso-wrap-style:square;mso-height-percent:0;mso-wrap-distance-left:9pt;mso-wrap-distance-top:0;mso-wrap-distance-right:9pt;mso-wrap-distance-bottom:0;mso-position-horizontal:right;mso-position-horizontal-relative:margin;mso-position-vertical:absolute;mso-position-vertical-relative:text;mso-height-percent:0;mso-height-relative:margin;v-text-anchor:top" o:gfxdata="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" stroked="f">
                 <v:textbox inset="0,0,0,0">
                   <w:txbxContent>
                     <w:p>
                       <w:pPr>
-                        <w:pStyle w:val="Beschriftung"/>
+                        <w:pStyle w:val="Caption"/>
                         <w:rPr>
                           <w:noProof/>
                           <w:color w:val="auto"/>
@@ -7494,6 +7648,7 @@
       <w:r>
         <w:rPr>
           <w:noProof/>
+          <w:lang w:val="en-US" w:eastAsia="en-US"/>
         </w:rPr>
         <w:drawing>
           <wp:anchor distT="0" distB="0" distL="114300" distR="114300" simplePos="0" relativeHeight="251671552" behindDoc="0" locked="0" layoutInCell="1" allowOverlap="1" wp14:anchorId="6403152D" wp14:editId="28D1E9CE">
@@ -7519,7 +7674,7 @@
                     <pic:cNvPicPr/>
                   </pic:nvPicPr>
                   <pic:blipFill>
-                    <a:blip r:embed="rId20">
+                    <a:blip r:embed="rId21">
                       <a:extLst>
                         <a:ext uri="{28A0092B-C50C-407E-A947-70E740481C1C}">
                           <a14:useLocalDpi xmlns:a14="http://schemas.microsoft.com/office/drawing/2010/main" val="0"/>
@@ -7740,7 +7895,7 @@
     </w:p>
     <w:p>
       <w:pPr>
-        <w:pStyle w:val="berschrift1"/>
+        <w:pStyle w:val="Heading1"/>
         <w:rPr>
           <w:lang w:val="de-DE"/>
         </w:rPr>
@@ -7756,7 +7911,7 @@
     </w:p>
     <w:p>
       <w:pPr>
-        <w:pStyle w:val="berschrift2"/>
+        <w:pStyle w:val="Heading2"/>
         <w:tabs>
           <w:tab w:val="left" w:pos="851"/>
         </w:tabs>
@@ -7778,7 +7933,7 @@
       <w:r>
         <w:t>PayPal schreibt vor, dass die entsprechenden Logos von PayPal im Shop benutzt werden müssen. Solange Änderungen im Rahmen der Integrationsrichtlinien von PayPal bleiben (</w:t>
       </w:r>
-      <w:hyperlink r:id="rId21" w:history="1">
+      <w:hyperlink r:id="rId22" w:history="1">
         <w:r>
           <w:rPr>
             <w:rStyle w:val="BenutzereingabenundCodeZchn"/>
@@ -7801,7 +7956,7 @@
 </file>
 
 <file path=word/endnotes.xml><?xml version="1.0" encoding="utf-8"?>
-<w:endnotes xmlns:wpc="http://schemas.microsoft.com/office/word/2010/wordprocessingCanvas" xmlns:mc="http://schemas.openxmlformats.org/markup-compatibility/2006" xmlns:o="urn:schemas-microsoft-com:office:office" xmlns:r="http://schemas.openxmlformats.org/officeDocument/2006/relationships" xmlns:m="http://schemas.openxmlformats.org/officeDocument/2006/math" xmlns:v="urn:schemas-microsoft-com:vml" xmlns:wp14="http://schemas.microsoft.com/office/word/2010/wordprocessingDrawing" xmlns:wp="http://schemas.openxmlformats.org/drawingml/2006/wordprocessingDrawing" xmlns:w10="urn:schemas-microsoft-com:office:word" xmlns:w="http://schemas.openxmlformats.org/wordprocessingml/2006/main" xmlns:w14="http://schemas.microsoft.com/office/word/2010/wordml" xmlns:w15="http://schemas.microsoft.com/office/word/2012/wordml" xmlns:wpg="http://schemas.microsoft.com/office/word/2010/wordprocessingGroup" xmlns:wpi="http://schemas.microsoft.com/office/word/2010/wordprocessingInk" xmlns:wne="http://schemas.microsoft.com/office/word/2006/wordml" xmlns:wps="http://schemas.microsoft.com/office/word/2010/wordprocessingShape" mc:Ignorable="w14 w15 wp14">
+<w:endnotes xmlns:wpc="http://schemas.microsoft.com/office/word/2010/wordprocessingCanvas" xmlns:mc="http://schemas.openxmlformats.org/markup-compatibility/2006" xmlns:o="urn:schemas-microsoft-com:office:office" xmlns:r="http://schemas.openxmlformats.org/officeDocument/2006/relationships" xmlns:m="http://schemas.openxmlformats.org/officeDocument/2006/math" xmlns:v="urn:schemas-microsoft-com:vml" xmlns:wp14="http://schemas.microsoft.com/office/word/2010/wordprocessingDrawing" xmlns:wp="http://schemas.openxmlformats.org/drawingml/2006/wordprocessingDrawing" xmlns:w10="urn:schemas-microsoft-com:office:word" xmlns:w="http://schemas.openxmlformats.org/wordprocessingml/2006/main" xmlns:w14="http://schemas.microsoft.com/office/word/2010/wordml" xmlns:wpg="http://schemas.microsoft.com/office/word/2010/wordprocessingGroup" xmlns:wpi="http://schemas.microsoft.com/office/word/2010/wordprocessingInk" xmlns:wne="http://schemas.microsoft.com/office/word/2006/wordml" xmlns:wps="http://schemas.microsoft.com/office/word/2010/wordprocessingShape" mc:Ignorable="w14 wp14">
   <w:endnote w:type="separator" w:id="-1">
     <w:p>
       <w:r>
@@ -7820,10 +7975,10 @@
 </file>
 
 <file path=word/footer1.xml><?xml version="1.0" encoding="utf-8"?>
-<w:ftr xmlns:wpc="http://schemas.microsoft.com/office/word/2010/wordprocessingCanvas" xmlns:mc="http://schemas.openxmlformats.org/markup-compatibility/2006" xmlns:o="urn:schemas-microsoft-com:office:office" xmlns:r="http://schemas.openxmlformats.org/officeDocument/2006/relationships" xmlns:m="http://schemas.openxmlformats.org/officeDocument/2006/math" xmlns:v="urn:schemas-microsoft-com:vml" xmlns:wp14="http://schemas.microsoft.com/office/word/2010/wordprocessingDrawing" xmlns:wp="http://schemas.openxmlformats.org/drawingml/2006/wordprocessingDrawing" xmlns:w10="urn:schemas-microsoft-com:office:word" xmlns:w="http://schemas.openxmlformats.org/wordprocessingml/2006/main" xmlns:w14="http://schemas.microsoft.com/office/word/2010/wordml" xmlns:w15="http://schemas.microsoft.com/office/word/2012/wordml" xmlns:wpg="http://schemas.microsoft.com/office/word/2010/wordprocessingGroup" xmlns:wpi="http://schemas.microsoft.com/office/word/2010/wordprocessingInk" xmlns:wne="http://schemas.microsoft.com/office/word/2006/wordml" xmlns:wps="http://schemas.microsoft.com/office/word/2010/wordprocessingShape" mc:Ignorable="w14 w15 wp14">
+<w:ftr xmlns:wpc="http://schemas.microsoft.com/office/word/2010/wordprocessingCanvas" xmlns:mc="http://schemas.openxmlformats.org/markup-compatibility/2006" xmlns:o="urn:schemas-microsoft-com:office:office" xmlns:r="http://schemas.openxmlformats.org/officeDocument/2006/relationships" xmlns:m="http://schemas.openxmlformats.org/officeDocument/2006/math" xmlns:v="urn:schemas-microsoft-com:vml" xmlns:wp14="http://schemas.microsoft.com/office/word/2010/wordprocessingDrawing" xmlns:wp="http://schemas.openxmlformats.org/drawingml/2006/wordprocessingDrawing" xmlns:w10="urn:schemas-microsoft-com:office:word" xmlns:w="http://schemas.openxmlformats.org/wordprocessingml/2006/main" xmlns:w14="http://schemas.microsoft.com/office/word/2010/wordml" xmlns:wpg="http://schemas.microsoft.com/office/word/2010/wordprocessingGroup" xmlns:wpi="http://schemas.microsoft.com/office/word/2010/wordprocessingInk" xmlns:wne="http://schemas.microsoft.com/office/word/2006/wordml" xmlns:wps="http://schemas.microsoft.com/office/word/2010/wordprocessingShape" mc:Ignorable="w14 wp14">
   <w:p>
     <w:pPr>
-      <w:pStyle w:val="Fuzeile"/>
+      <w:pStyle w:val="Footer"/>
       <w:framePr w:wrap="around" w:vAnchor="text" w:hAnchor="margin" w:xAlign="right" w:y="1"/>
     </w:pPr>
     <w:r>
@@ -7850,7 +8005,7 @@
   </w:p>
   <w:p>
     <w:pPr>
-      <w:pStyle w:val="Fuzeile"/>
+      <w:pStyle w:val="Footer"/>
       <w:ind w:right="360"/>
     </w:pPr>
   </w:p>
@@ -7858,10 +8013,10 @@
 </file>
 
 <file path=word/footer2.xml><?xml version="1.0" encoding="utf-8"?>
-<w:ftr xmlns:wpc="http://schemas.microsoft.com/office/word/2010/wordprocessingCanvas" xmlns:mc="http://schemas.openxmlformats.org/markup-compatibility/2006" xmlns:o="urn:schemas-microsoft-com:office:office" xmlns:r="http://schemas.openxmlformats.org/officeDocument/2006/relationships" xmlns:m="http://schemas.openxmlformats.org/officeDocument/2006/math" xmlns:v="urn:schemas-microsoft-com:vml" xmlns:wp14="http://schemas.microsoft.com/office/word/2010/wordprocessingDrawing" xmlns:wp="http://schemas.openxmlformats.org/drawingml/2006/wordprocessingDrawing" xmlns:w10="urn:schemas-microsoft-com:office:word" xmlns:w="http://schemas.openxmlformats.org/wordprocessingml/2006/main" xmlns:w14="http://schemas.microsoft.com/office/word/2010/wordml" xmlns:w15="http://schemas.microsoft.com/office/word/2012/wordml" xmlns:wpg="http://schemas.microsoft.com/office/word/2010/wordprocessingGroup" xmlns:wpi="http://schemas.microsoft.com/office/word/2010/wordprocessingInk" xmlns:wne="http://schemas.microsoft.com/office/word/2006/wordml" xmlns:wps="http://schemas.microsoft.com/office/word/2010/wordprocessingShape" mc:Ignorable="w14 w15 wp14">
+<w:ftr xmlns:wpc="http://schemas.microsoft.com/office/word/2010/wordprocessingCanvas" xmlns:mc="http://schemas.openxmlformats.org/markup-compatibility/2006" xmlns:o="urn:schemas-microsoft-com:office:office" xmlns:r="http://schemas.openxmlformats.org/officeDocument/2006/relationships" xmlns:m="http://schemas.openxmlformats.org/officeDocument/2006/math" xmlns:v="urn:schemas-microsoft-com:vml" xmlns:wp14="http://schemas.microsoft.com/office/word/2010/wordprocessingDrawing" xmlns:wp="http://schemas.openxmlformats.org/drawingml/2006/wordprocessingDrawing" xmlns:w10="urn:schemas-microsoft-com:office:word" xmlns:w="http://schemas.openxmlformats.org/wordprocessingml/2006/main" xmlns:w14="http://schemas.microsoft.com/office/word/2010/wordml" xmlns:wpg="http://schemas.microsoft.com/office/word/2010/wordprocessingGroup" xmlns:wpi="http://schemas.microsoft.com/office/word/2010/wordprocessingInk" xmlns:wne="http://schemas.microsoft.com/office/word/2006/wordml" xmlns:wps="http://schemas.microsoft.com/office/word/2010/wordprocessingShape" mc:Ignorable="w14 wp14">
   <w:p>
     <w:pPr>
-      <w:pStyle w:val="Fuzeile"/>
+      <w:pStyle w:val="Footer"/>
       <w:spacing w:line="240" w:lineRule="auto"/>
       <w:ind w:left="-1418" w:right="-286"/>
       <w:jc w:val="right"/>
@@ -7872,6 +8027,7 @@
     <w:r>
       <w:rPr>
         <w:noProof/>
+        <w:lang w:val="en-US" w:eastAsia="en-US"/>
       </w:rPr>
       <mc:AlternateContent>
         <mc:Choice Requires="wps">
@@ -7933,10 +8089,13 @@
                       <w:txbxContent>
                         <w:p>
                           <w:pPr>
-                            <w:pStyle w:val="Fuzeile"/>
+                            <w:pStyle w:val="Footer"/>
                           </w:pPr>
                           <w:r>
-                            <w:t xml:space="preserve">© OXID eSales AG | www.oxid-esales.com | </w:t>
+                            <w:t xml:space="preserve">© OXID </w:t>
+                          </w:r>
+                          <w:r>
+                            <w:t xml:space="preserve">eSales AG | www.oxid-esales.com | </w:t>
                           </w:r>
                           <w:hyperlink r:id="rId1" w:history="1">
                             <w:r>
@@ -7959,12 +8118,12 @@
                             <w:t>.</w:t>
                           </w:r>
                           <w:r>
-                            <w:t>0</w:t>
+                            <w:t>1</w:t>
                           </w:r>
                         </w:p>
                         <w:p>
                           <w:pPr>
-                            <w:pStyle w:val="Fuzeile"/>
+                            <w:pStyle w:val="Footer"/>
                             <w:rPr>
                               <w:color w:val="FFFFFF"/>
                             </w:rPr>
@@ -7978,7 +8137,7 @@
                         </w:p>
                         <w:p>
                           <w:pPr>
-                            <w:pStyle w:val="Fuzeile"/>
+                            <w:pStyle w:val="Footer"/>
                             <w:rPr>
                               <w:color w:val="FFFFFF"/>
                             </w:rPr>
@@ -7992,7 +8151,7 @@
                         </w:p>
                         <w:p>
                           <w:pPr>
-                            <w:pStyle w:val="Fuzeile"/>
+                            <w:pStyle w:val="Footer"/>
                             <w:rPr>
                               <w:color w:val="FFFFFF"/>
                             </w:rPr>
@@ -8006,7 +8165,7 @@
                         </w:p>
                         <w:p>
                           <w:pPr>
-                            <w:pStyle w:val="Fuzeile"/>
+                            <w:pStyle w:val="Footer"/>
                           </w:pPr>
                           <w:r>
                             <w:t>.</w:t>
@@ -8014,12 +8173,12 @@
                         </w:p>
                         <w:p>
                           <w:pPr>
-                            <w:pStyle w:val="Fuzeile"/>
+                            <w:pStyle w:val="Footer"/>
                           </w:pPr>
                         </w:p>
                         <w:p>
                           <w:pPr>
-                            <w:pStyle w:val="Fuzeile"/>
+                            <w:pStyle w:val="Footer"/>
                           </w:pPr>
                         </w:p>
                         <w:p>
@@ -8052,7 +8211,7 @@
         </mc:Choice>
         <mc:Fallback>
           <w:pict>
-            <v:shapetype w14:anchorId="09CCC806" id="_x0000_t202" coordsize="21600,21600" o:spt="202" path="m,l,21600r21600,l21600,xe">
+            <v:shapetype id="_x0000_t202" coordsize="21600,21600" o:spt="202" path="m,l,21600r21600,l21600,xe">
               <v:stroke joinstyle="miter"/>
               <v:path gradientshapeok="t" o:connecttype="rect"/>
             </v:shapetype>
@@ -8061,10 +8220,13 @@
                 <w:txbxContent>
                   <w:p>
                     <w:pPr>
-                      <w:pStyle w:val="Fuzeile"/>
+                      <w:pStyle w:val="Footer"/>
                     </w:pPr>
                     <w:r>
-                      <w:t xml:space="preserve">© OXID eSales AG | www.oxid-esales.com | </w:t>
+                      <w:t xml:space="preserve">© OXID </w:t>
+                    </w:r>
+                    <w:r>
+                      <w:t xml:space="preserve">eSales AG | www.oxid-esales.com | </w:t>
                     </w:r>
                     <w:hyperlink r:id="rId2" w:history="1">
                       <w:r>
@@ -8087,12 +8249,12 @@
                       <w:t>.</w:t>
                     </w:r>
                     <w:r>
-                      <w:t>0</w:t>
+                      <w:t>1</w:t>
                     </w:r>
                   </w:p>
                   <w:p>
                     <w:pPr>
-                      <w:pStyle w:val="Fuzeile"/>
+                      <w:pStyle w:val="Footer"/>
                       <w:rPr>
                         <w:color w:val="FFFFFF"/>
                       </w:rPr>
@@ -8106,7 +8268,7 @@
                   </w:p>
                   <w:p>
                     <w:pPr>
-                      <w:pStyle w:val="Fuzeile"/>
+                      <w:pStyle w:val="Footer"/>
                       <w:rPr>
                         <w:color w:val="FFFFFF"/>
                       </w:rPr>
@@ -8120,7 +8282,7 @@
                   </w:p>
                   <w:p>
                     <w:pPr>
-                      <w:pStyle w:val="Fuzeile"/>
+                      <w:pStyle w:val="Footer"/>
                       <w:rPr>
                         <w:color w:val="FFFFFF"/>
                       </w:rPr>
@@ -8134,7 +8296,7 @@
                   </w:p>
                   <w:p>
                     <w:pPr>
-                      <w:pStyle w:val="Fuzeile"/>
+                      <w:pStyle w:val="Footer"/>
                     </w:pPr>
                     <w:r>
                       <w:t>.</w:t>
@@ -8142,12 +8304,12 @@
                   </w:p>
                   <w:p>
                     <w:pPr>
-                      <w:pStyle w:val="Fuzeile"/>
+                      <w:pStyle w:val="Footer"/>
                     </w:pPr>
                   </w:p>
                   <w:p>
                     <w:pPr>
-                      <w:pStyle w:val="Fuzeile"/>
+                      <w:pStyle w:val="Footer"/>
                     </w:pPr>
                   </w:p>
                   <w:p>
@@ -8171,6 +8333,7 @@
     <w:r>
       <w:rPr>
         <w:noProof/>
+        <w:lang w:val="en-US" w:eastAsia="en-US"/>
       </w:rPr>
       <mc:AlternateContent>
         <mc:Choice Requires="wps">
@@ -8232,7 +8395,7 @@
                       <w:txbxContent>
                         <w:p>
                           <w:pPr>
-                            <w:pStyle w:val="Fuzeile"/>
+                            <w:pStyle w:val="Footer"/>
                           </w:pPr>
                           <w:r>
                             <w:fldChar w:fldCharType="begin"/>
@@ -8247,7 +8410,7 @@
                             <w:rPr>
                               <w:noProof/>
                             </w:rPr>
-                            <w:t>16</w:t>
+                            <w:t>4</w:t>
                           </w:r>
                           <w:r>
                             <w:rPr>
@@ -8258,31 +8421,18 @@
                           <w:r>
                             <w:t>/</w:t>
                           </w:r>
-                          <w:r>
-                            <w:fldChar w:fldCharType="begin"/>
-                          </w:r>
-                          <w:r>
-                            <w:instrText xml:space="preserve"> NUMPAGES  </w:instrText>
-                          </w:r>
-                          <w:r>
-                            <w:fldChar w:fldCharType="separate"/>
-                          </w:r>
-                          <w:r>
-                            <w:rPr>
-                              <w:noProof/>
-                            </w:rPr>
-                            <w:t>16</w:t>
-                          </w:r>
-                          <w:r>
-                            <w:rPr>
-                              <w:noProof/>
-                            </w:rPr>
-                            <w:fldChar w:fldCharType="end"/>
-                          </w:r>
+                          <w:fldSimple w:instr=" NUMPAGES  ">
+                            <w:r>
+                              <w:rPr>
+                                <w:noProof/>
+                              </w:rPr>
+                              <w:t>17</w:t>
+                            </w:r>
+                          </w:fldSimple>
                         </w:p>
                         <w:p>
                           <w:pPr>
-                            <w:pStyle w:val="Fuzeile"/>
+                            <w:pStyle w:val="Footer"/>
                           </w:pPr>
                         </w:p>
                       </w:txbxContent>
@@ -8304,16 +8454,12 @@
         </mc:Choice>
         <mc:Fallback>
           <w:pict>
-            <v:shapetype w14:anchorId="102253F1" id="_x0000_t202" coordsize="21600,21600" o:spt="202" path="m,l,21600r21600,l21600,xe">
-              <v:stroke joinstyle="miter"/>
-              <v:path gradientshapeok="t" o:connecttype="rect"/>
-            </v:shapetype>
             <v:shape id="Text Box 21" o:spid="_x0000_s1033" type="#_x0000_t202" style="position:absolute;left:0;text-align:left;margin-left:435.75pt;margin-top:-30.4pt;width:29.2pt;height:33.5pt;z-index:251658752;visibility:visible;mso-wrap-style:none;mso-width-percent:0;mso-height-percent:0;mso-wrap-distance-left:9pt;mso-wrap-distance-top:0;mso-wrap-distance-right:9pt;mso-wrap-distance-bottom:0;mso-position-horizontal:absolute;mso-position-horizontal-relative:text;mso-position-vertical:absolute;mso-position-vertical-relative:text;mso-width-percent:0;mso-height-percent:0;mso-width-relative:page;mso-height-relative:page;v-text-anchor:top" o:gfxdata="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" filled="f" stroked="f">
               <v:textbox>
                 <w:txbxContent>
                   <w:p>
                     <w:pPr>
-                      <w:pStyle w:val="Fuzeile"/>
+                      <w:pStyle w:val="Footer"/>
                     </w:pPr>
                     <w:r>
                       <w:fldChar w:fldCharType="begin"/>
@@ -8328,7 +8474,7 @@
                       <w:rPr>
                         <w:noProof/>
                       </w:rPr>
-                      <w:t>16</w:t>
+                      <w:t>4</w:t>
                     </w:r>
                     <w:r>
                       <w:rPr>
@@ -8339,31 +8485,18 @@
                     <w:r>
                       <w:t>/</w:t>
                     </w:r>
-                    <w:r>
-                      <w:fldChar w:fldCharType="begin"/>
-                    </w:r>
-                    <w:r>
-                      <w:instrText xml:space="preserve"> NUMPAGES  </w:instrText>
-                    </w:r>
-                    <w:r>
-                      <w:fldChar w:fldCharType="separate"/>
-                    </w:r>
-                    <w:r>
-                      <w:rPr>
-                        <w:noProof/>
-                      </w:rPr>
-                      <w:t>16</w:t>
-                    </w:r>
-                    <w:r>
-                      <w:rPr>
-                        <w:noProof/>
-                      </w:rPr>
-                      <w:fldChar w:fldCharType="end"/>
-                    </w:r>
+                    <w:fldSimple w:instr=" NUMPAGES  ">
+                      <w:r>
+                        <w:rPr>
+                          <w:noProof/>
+                        </w:rPr>
+                        <w:t>17</w:t>
+                      </w:r>
+                    </w:fldSimple>
                   </w:p>
                   <w:p>
                     <w:pPr>
-                      <w:pStyle w:val="Fuzeile"/>
+                      <w:pStyle w:val="Footer"/>
                     </w:pPr>
                   </w:p>
                 </w:txbxContent>
@@ -8378,6 +8511,7 @@
       <w:rPr>
         <w:noProof/>
         <w:vanish/>
+        <w:lang w:val="en-US" w:eastAsia="en-US"/>
       </w:rPr>
       <w:drawing>
         <wp:inline distT="0" distB="0" distL="0" distR="0" wp14:anchorId="0FFAFC27" wp14:editId="2AA80F1A">
@@ -8430,16 +8564,17 @@
 </file>
 
 <file path=word/footer3.xml><?xml version="1.0" encoding="utf-8"?>
-<w:ftr xmlns:wpc="http://schemas.microsoft.com/office/word/2010/wordprocessingCanvas" xmlns:mc="http://schemas.openxmlformats.org/markup-compatibility/2006" xmlns:o="urn:schemas-microsoft-com:office:office" xmlns:r="http://schemas.openxmlformats.org/officeDocument/2006/relationships" xmlns:m="http://schemas.openxmlformats.org/officeDocument/2006/math" xmlns:v="urn:schemas-microsoft-com:vml" xmlns:wp14="http://schemas.microsoft.com/office/word/2010/wordprocessingDrawing" xmlns:wp="http://schemas.openxmlformats.org/drawingml/2006/wordprocessingDrawing" xmlns:w10="urn:schemas-microsoft-com:office:word" xmlns:w="http://schemas.openxmlformats.org/wordprocessingml/2006/main" xmlns:w14="http://schemas.microsoft.com/office/word/2010/wordml" xmlns:w15="http://schemas.microsoft.com/office/word/2012/wordml" xmlns:wpg="http://schemas.microsoft.com/office/word/2010/wordprocessingGroup" xmlns:wpi="http://schemas.microsoft.com/office/word/2010/wordprocessingInk" xmlns:wne="http://schemas.microsoft.com/office/word/2006/wordml" xmlns:wps="http://schemas.microsoft.com/office/word/2010/wordprocessingShape" mc:Ignorable="w14 w15 wp14">
+<w:ftr xmlns:wpc="http://schemas.microsoft.com/office/word/2010/wordprocessingCanvas" xmlns:mc="http://schemas.openxmlformats.org/markup-compatibility/2006" xmlns:o="urn:schemas-microsoft-com:office:office" xmlns:r="http://schemas.openxmlformats.org/officeDocument/2006/relationships" xmlns:m="http://schemas.openxmlformats.org/officeDocument/2006/math" xmlns:v="urn:schemas-microsoft-com:vml" xmlns:wp14="http://schemas.microsoft.com/office/word/2010/wordprocessingDrawing" xmlns:wp="http://schemas.openxmlformats.org/drawingml/2006/wordprocessingDrawing" xmlns:w10="urn:schemas-microsoft-com:office:word" xmlns:w="http://schemas.openxmlformats.org/wordprocessingml/2006/main" xmlns:w14="http://schemas.microsoft.com/office/word/2010/wordml" xmlns:wpg="http://schemas.microsoft.com/office/word/2010/wordprocessingGroup" xmlns:wpi="http://schemas.microsoft.com/office/word/2010/wordprocessingInk" xmlns:wne="http://schemas.microsoft.com/office/word/2006/wordml" xmlns:wps="http://schemas.microsoft.com/office/word/2010/wordprocessingShape" mc:Ignorable="w14 wp14">
   <w:p>
     <w:pPr>
-      <w:pStyle w:val="Fuzeile"/>
+      <w:pStyle w:val="Footer"/>
       <w:spacing w:line="240" w:lineRule="auto"/>
       <w:ind w:left="-1418"/>
     </w:pPr>
     <w:r>
       <w:rPr>
         <w:noProof/>
+        <w:lang w:val="en-US" w:eastAsia="en-US"/>
       </w:rPr>
       <mc:AlternateContent>
         <mc:Choice Requires="wps">
@@ -8501,10 +8636,13 @@
                       <w:txbxContent>
                         <w:p>
                           <w:pPr>
-                            <w:pStyle w:val="Fuzeile"/>
+                            <w:pStyle w:val="Footer"/>
                           </w:pPr>
                           <w:r>
-                            <w:t xml:space="preserve">© OXID eSales AG | www.oxid-esales.com | </w:t>
+                            <w:t xml:space="preserve">© </w:t>
+                          </w:r>
+                          <w:r>
+                            <w:t xml:space="preserve">OXID eSales AG | www.oxid-esales.com | </w:t>
                           </w:r>
                           <w:hyperlink r:id="rId1" w:history="1">
                             <w:r>
@@ -8524,7 +8662,7 @@
                             <w:t>.</w:t>
                           </w:r>
                           <w:r>
-                            <w:t>0</w:t>
+                            <w:t>1</w:t>
                           </w:r>
                         </w:p>
                         <w:p>
@@ -8557,7 +8695,7 @@
         </mc:Choice>
         <mc:Fallback>
           <w:pict>
-            <v:shapetype w14:anchorId="60931756" id="_x0000_t202" coordsize="21600,21600" o:spt="202" path="m,l,21600r21600,l21600,xe">
+            <v:shapetype id="_x0000_t202" coordsize="21600,21600" o:spt="202" path="m,l,21600r21600,l21600,xe">
               <v:stroke joinstyle="miter"/>
               <v:path gradientshapeok="t" o:connecttype="rect"/>
             </v:shapetype>
@@ -8566,10 +8704,13 @@
                 <w:txbxContent>
                   <w:p>
                     <w:pPr>
-                      <w:pStyle w:val="Fuzeile"/>
+                      <w:pStyle w:val="Footer"/>
                     </w:pPr>
                     <w:r>
-                      <w:t xml:space="preserve">© OXID eSales AG | www.oxid-esales.com | </w:t>
+                      <w:t xml:space="preserve">© </w:t>
+                    </w:r>
+                    <w:r>
+                      <w:t xml:space="preserve">OXID eSales AG | www.oxid-esales.com | </w:t>
                     </w:r>
                     <w:hyperlink r:id="rId2" w:history="1">
                       <w:r>
@@ -8589,7 +8730,7 @@
                       <w:t>.</w:t>
                     </w:r>
                     <w:r>
-                      <w:t>0</w:t>
+                      <w:t>1</w:t>
                     </w:r>
                   </w:p>
                   <w:p>
@@ -8614,6 +8755,7 @@
       <w:rPr>
         <w:noProof/>
         <w:vanish/>
+        <w:lang w:val="en-US" w:eastAsia="en-US"/>
       </w:rPr>
       <w:drawing>
         <wp:inline distT="0" distB="0" distL="0" distR="0" wp14:anchorId="05F3396E" wp14:editId="5EEED5C0">
@@ -8666,7 +8808,7 @@
 </file>
 
 <file path=word/footnotes.xml><?xml version="1.0" encoding="utf-8"?>
-<w:footnotes xmlns:wpc="http://schemas.microsoft.com/office/word/2010/wordprocessingCanvas" xmlns:mc="http://schemas.openxmlformats.org/markup-compatibility/2006" xmlns:o="urn:schemas-microsoft-com:office:office" xmlns:r="http://schemas.openxmlformats.org/officeDocument/2006/relationships" xmlns:m="http://schemas.openxmlformats.org/officeDocument/2006/math" xmlns:v="urn:schemas-microsoft-com:vml" xmlns:wp14="http://schemas.microsoft.com/office/word/2010/wordprocessingDrawing" xmlns:wp="http://schemas.openxmlformats.org/drawingml/2006/wordprocessingDrawing" xmlns:w10="urn:schemas-microsoft-com:office:word" xmlns:w="http://schemas.openxmlformats.org/wordprocessingml/2006/main" xmlns:w14="http://schemas.microsoft.com/office/word/2010/wordml" xmlns:w15="http://schemas.microsoft.com/office/word/2012/wordml" xmlns:wpg="http://schemas.microsoft.com/office/word/2010/wordprocessingGroup" xmlns:wpi="http://schemas.microsoft.com/office/word/2010/wordprocessingInk" xmlns:wne="http://schemas.microsoft.com/office/word/2006/wordml" xmlns:wps="http://schemas.microsoft.com/office/word/2010/wordprocessingShape" mc:Ignorable="w14 w15 wp14">
+<w:footnotes xmlns:wpc="http://schemas.microsoft.com/office/word/2010/wordprocessingCanvas" xmlns:mc="http://schemas.openxmlformats.org/markup-compatibility/2006" xmlns:o="urn:schemas-microsoft-com:office:office" xmlns:r="http://schemas.openxmlformats.org/officeDocument/2006/relationships" xmlns:m="http://schemas.openxmlformats.org/officeDocument/2006/math" xmlns:v="urn:schemas-microsoft-com:vml" xmlns:wp14="http://schemas.microsoft.com/office/word/2010/wordprocessingDrawing" xmlns:wp="http://schemas.openxmlformats.org/drawingml/2006/wordprocessingDrawing" xmlns:w10="urn:schemas-microsoft-com:office:word" xmlns:w="http://schemas.openxmlformats.org/wordprocessingml/2006/main" xmlns:w14="http://schemas.microsoft.com/office/word/2010/wordml" xmlns:wpg="http://schemas.microsoft.com/office/word/2010/wordprocessingGroup" xmlns:wpi="http://schemas.microsoft.com/office/word/2010/wordprocessingInk" xmlns:wne="http://schemas.microsoft.com/office/word/2006/wordml" xmlns:wps="http://schemas.microsoft.com/office/word/2010/wordprocessingShape" mc:Ignorable="w14 wp14">
   <w:footnote w:type="separator" w:id="-1">
     <w:p>
       <w:r>
@@ -8685,7 +8827,7 @@
 </file>
 
 <file path=word/header1.xml><?xml version="1.0" encoding="utf-8"?>
-<w:hdr xmlns:wpc="http://schemas.microsoft.com/office/word/2010/wordprocessingCanvas" xmlns:mc="http://schemas.openxmlformats.org/markup-compatibility/2006" xmlns:o="urn:schemas-microsoft-com:office:office" xmlns:r="http://schemas.openxmlformats.org/officeDocument/2006/relationships" xmlns:m="http://schemas.openxmlformats.org/officeDocument/2006/math" xmlns:v="urn:schemas-microsoft-com:vml" xmlns:wp14="http://schemas.microsoft.com/office/word/2010/wordprocessingDrawing" xmlns:wp="http://schemas.openxmlformats.org/drawingml/2006/wordprocessingDrawing" xmlns:w10="urn:schemas-microsoft-com:office:word" xmlns:w="http://schemas.openxmlformats.org/wordprocessingml/2006/main" xmlns:w14="http://schemas.microsoft.com/office/word/2010/wordml" xmlns:w15="http://schemas.microsoft.com/office/word/2012/wordml" xmlns:wpg="http://schemas.microsoft.com/office/word/2010/wordprocessingGroup" xmlns:wpi="http://schemas.microsoft.com/office/word/2010/wordprocessingInk" xmlns:wne="http://schemas.microsoft.com/office/word/2006/wordml" xmlns:wps="http://schemas.microsoft.com/office/word/2010/wordprocessingShape" mc:Ignorable="w14 w15 wp14">
+<w:hdr xmlns:wpc="http://schemas.microsoft.com/office/word/2010/wordprocessingCanvas" xmlns:mc="http://schemas.openxmlformats.org/markup-compatibility/2006" xmlns:o="urn:schemas-microsoft-com:office:office" xmlns:r="http://schemas.openxmlformats.org/officeDocument/2006/relationships" xmlns:m="http://schemas.openxmlformats.org/officeDocument/2006/math" xmlns:v="urn:schemas-microsoft-com:vml" xmlns:wp14="http://schemas.microsoft.com/office/word/2010/wordprocessingDrawing" xmlns:wp="http://schemas.openxmlformats.org/drawingml/2006/wordprocessingDrawing" xmlns:w10="urn:schemas-microsoft-com:office:word" xmlns:w="http://schemas.openxmlformats.org/wordprocessingml/2006/main" xmlns:w14="http://schemas.microsoft.com/office/word/2010/wordml" xmlns:wpg="http://schemas.microsoft.com/office/word/2010/wordprocessingGroup" xmlns:wpi="http://schemas.microsoft.com/office/word/2010/wordprocessingInk" xmlns:wne="http://schemas.microsoft.com/office/word/2006/wordml" xmlns:wps="http://schemas.microsoft.com/office/word/2010/wordprocessingShape" mc:Ignorable="w14 wp14">
   <w:p>
     <w:pPr>
       <w:spacing w:line="240" w:lineRule="auto"/>
@@ -8695,6 +8837,7 @@
     <w:r>
       <w:rPr>
         <w:noProof/>
+        <w:lang w:val="en-US" w:eastAsia="en-US"/>
       </w:rPr>
       <mc:AlternateContent>
         <mc:Choice Requires="wps">
@@ -8779,7 +8922,7 @@
             </wp:anchor>
           </w:drawing>
         </mc:Choice>
-        <mc:Fallback>
+        <mc:Fallback xmlns:w15="http://schemas.microsoft.com/office/word/2012/wordml">
           <w:pict>
             <v:shapetype w14:anchorId="781DEACC" id="_x0000_t202" coordsize="21600,21600" o:spt="202" path="m,l,21600r21600,l21600,xe">
               <v:stroke joinstyle="miter"/>
@@ -8807,6 +8950,7 @@
       <w:rPr>
         <w:noProof/>
         <w:vanish/>
+        <w:lang w:val="en-US" w:eastAsia="en-US"/>
       </w:rPr>
       <w:drawing>
         <wp:inline distT="0" distB="0" distL="0" distR="0" wp14:anchorId="2EC58BC5" wp14:editId="6B8FE18D">
@@ -8864,7 +9008,7 @@
 </file>
 
 <file path=word/header2.xml><?xml version="1.0" encoding="utf-8"?>
-<w:hdr xmlns:wpc="http://schemas.microsoft.com/office/word/2010/wordprocessingCanvas" xmlns:mc="http://schemas.openxmlformats.org/markup-compatibility/2006" xmlns:o="urn:schemas-microsoft-com:office:office" xmlns:r="http://schemas.openxmlformats.org/officeDocument/2006/relationships" xmlns:m="http://schemas.openxmlformats.org/officeDocument/2006/math" xmlns:v="urn:schemas-microsoft-com:vml" xmlns:wp14="http://schemas.microsoft.com/office/word/2010/wordprocessingDrawing" xmlns:wp="http://schemas.openxmlformats.org/drawingml/2006/wordprocessingDrawing" xmlns:w10="urn:schemas-microsoft-com:office:word" xmlns:w="http://schemas.openxmlformats.org/wordprocessingml/2006/main" xmlns:w14="http://schemas.microsoft.com/office/word/2010/wordml" xmlns:w15="http://schemas.microsoft.com/office/word/2012/wordml" xmlns:wpg="http://schemas.microsoft.com/office/word/2010/wordprocessingGroup" xmlns:wpi="http://schemas.microsoft.com/office/word/2010/wordprocessingInk" xmlns:wne="http://schemas.microsoft.com/office/word/2006/wordml" xmlns:wps="http://schemas.microsoft.com/office/word/2010/wordprocessingShape" mc:Ignorable="w14 w15 wp14">
+<w:hdr xmlns:wpc="http://schemas.microsoft.com/office/word/2010/wordprocessingCanvas" xmlns:mc="http://schemas.openxmlformats.org/markup-compatibility/2006" xmlns:o="urn:schemas-microsoft-com:office:office" xmlns:r="http://schemas.openxmlformats.org/officeDocument/2006/relationships" xmlns:m="http://schemas.openxmlformats.org/officeDocument/2006/math" xmlns:v="urn:schemas-microsoft-com:vml" xmlns:wp14="http://schemas.microsoft.com/office/word/2010/wordprocessingDrawing" xmlns:wp="http://schemas.openxmlformats.org/drawingml/2006/wordprocessingDrawing" xmlns:w10="urn:schemas-microsoft-com:office:word" xmlns:w="http://schemas.openxmlformats.org/wordprocessingml/2006/main" xmlns:w14="http://schemas.microsoft.com/office/word/2010/wordml" xmlns:wpg="http://schemas.microsoft.com/office/word/2010/wordprocessingGroup" xmlns:wpi="http://schemas.microsoft.com/office/word/2010/wordprocessingInk" xmlns:wne="http://schemas.microsoft.com/office/word/2006/wordml" xmlns:wps="http://schemas.microsoft.com/office/word/2010/wordprocessingShape" mc:Ignorable="w14 wp14">
   <w:p>
     <w:pPr>
       <w:spacing w:line="240" w:lineRule="auto"/>
@@ -8873,6 +9017,7 @@
     <w:r>
       <w:rPr>
         <w:noProof/>
+        <w:lang w:val="en-US" w:eastAsia="en-US"/>
       </w:rPr>
       <mc:AlternateContent>
         <mc:Choice Requires="wps">
@@ -8957,7 +9102,7 @@
             </wp:anchor>
           </w:drawing>
         </mc:Choice>
-        <mc:Fallback>
+        <mc:Fallback xmlns:w15="http://schemas.microsoft.com/office/word/2012/wordml">
           <w:pict>
             <v:shapetype w14:anchorId="0C58355C" id="_x0000_t202" coordsize="21600,21600" o:spt="202" path="m,l,21600r21600,l21600,xe">
               <v:stroke joinstyle="miter"/>
@@ -8985,6 +9130,7 @@
       <w:rPr>
         <w:noProof/>
         <w:vanish/>
+        <w:lang w:val="en-US" w:eastAsia="en-US"/>
       </w:rPr>
       <w:drawing>
         <wp:inline distT="0" distB="0" distL="0" distR="0" wp14:anchorId="2F03C6E4" wp14:editId="3EF1E2B5">
@@ -9037,7 +9183,7 @@
 </file>
 
 <file path=word/numbering.xml><?xml version="1.0" encoding="utf-8"?>
-<w:numbering xmlns:wpc="http://schemas.microsoft.com/office/word/2010/wordprocessingCanvas" xmlns:mc="http://schemas.openxmlformats.org/markup-compatibility/2006" xmlns:o="urn:schemas-microsoft-com:office:office" xmlns:r="http://schemas.openxmlformats.org/officeDocument/2006/relationships" xmlns:m="http://schemas.openxmlformats.org/officeDocument/2006/math" xmlns:v="urn:schemas-microsoft-com:vml" xmlns:wp14="http://schemas.microsoft.com/office/word/2010/wordprocessingDrawing" xmlns:wp="http://schemas.openxmlformats.org/drawingml/2006/wordprocessingDrawing" xmlns:w10="urn:schemas-microsoft-com:office:word" xmlns:w="http://schemas.openxmlformats.org/wordprocessingml/2006/main" xmlns:w14="http://schemas.microsoft.com/office/word/2010/wordml" xmlns:w15="http://schemas.microsoft.com/office/word/2012/wordml" xmlns:wpg="http://schemas.microsoft.com/office/word/2010/wordprocessingGroup" xmlns:wpi="http://schemas.microsoft.com/office/word/2010/wordprocessingInk" xmlns:wne="http://schemas.microsoft.com/office/word/2006/wordml" xmlns:wps="http://schemas.microsoft.com/office/word/2010/wordprocessingShape" mc:Ignorable="w14 w15 wp14">
+<w:numbering xmlns:wpc="http://schemas.microsoft.com/office/word/2010/wordprocessingCanvas" xmlns:mc="http://schemas.openxmlformats.org/markup-compatibility/2006" xmlns:o="urn:schemas-microsoft-com:office:office" xmlns:r="http://schemas.openxmlformats.org/officeDocument/2006/relationships" xmlns:m="http://schemas.openxmlformats.org/officeDocument/2006/math" xmlns:v="urn:schemas-microsoft-com:vml" xmlns:wp14="http://schemas.microsoft.com/office/word/2010/wordprocessingDrawing" xmlns:wp="http://schemas.openxmlformats.org/drawingml/2006/wordprocessingDrawing" xmlns:w10="urn:schemas-microsoft-com:office:word" xmlns:w="http://schemas.openxmlformats.org/wordprocessingml/2006/main" xmlns:w14="http://schemas.microsoft.com/office/word/2010/wordml" xmlns:wpg="http://schemas.microsoft.com/office/word/2010/wordprocessingGroup" xmlns:wpi="http://schemas.microsoft.com/office/word/2010/wordprocessingInk" xmlns:wne="http://schemas.microsoft.com/office/word/2006/wordml" xmlns:wps="http://schemas.microsoft.com/office/word/2010/wordprocessingShape" mc:Ignorable="w14 wp14">
   <w:abstractNum w:abstractNumId="0">
     <w:nsid w:val="00000004"/>
     <w:multiLevelType w:val="singleLevel"/>
@@ -9179,7 +9325,7 @@
     <w:lvl w:ilvl="0">
       <w:start w:val="1"/>
       <w:numFmt w:val="decimal"/>
-      <w:pStyle w:val="berschrift1"/>
+      <w:pStyle w:val="Heading1"/>
       <w:lvlText w:val="%1"/>
       <w:lvlJc w:val="left"/>
       <w:pPr>
@@ -9199,7 +9345,7 @@
     <w:lvl w:ilvl="1">
       <w:start w:val="1"/>
       <w:numFmt w:val="decimal"/>
-      <w:pStyle w:val="berschrift2"/>
+      <w:pStyle w:val="Heading2"/>
       <w:lvlText w:val="%1.%2"/>
       <w:lvlJc w:val="left"/>
       <w:pPr>
@@ -9215,7 +9361,7 @@
     <w:lvl w:ilvl="2">
       <w:start w:val="1"/>
       <w:numFmt w:val="decimal"/>
-      <w:pStyle w:val="berschrift3"/>
+      <w:pStyle w:val="Heading3"/>
       <w:lvlText w:val="%1.%2.%3"/>
       <w:lvlJc w:val="left"/>
       <w:pPr>
@@ -9231,7 +9377,7 @@
     <w:lvl w:ilvl="3">
       <w:start w:val="1"/>
       <w:numFmt w:val="decimal"/>
-      <w:pStyle w:val="berschrift4"/>
+      <w:pStyle w:val="Heading4"/>
       <w:lvlText w:val="%1.%2.%3.%4"/>
       <w:lvlJc w:val="left"/>
       <w:pPr>
@@ -9262,7 +9408,7 @@
     <w:lvl w:ilvl="5">
       <w:start w:val="1"/>
       <w:numFmt w:val="decimal"/>
-      <w:pStyle w:val="berschrift6"/>
+      <w:pStyle w:val="Heading6"/>
       <w:lvlText w:val="%1.%2.%3.%4.%5.%6"/>
       <w:lvlJc w:val="left"/>
       <w:pPr>
@@ -9278,7 +9424,7 @@
     <w:lvl w:ilvl="6">
       <w:start w:val="1"/>
       <w:numFmt w:val="decimal"/>
-      <w:pStyle w:val="berschrift7"/>
+      <w:pStyle w:val="Heading7"/>
       <w:lvlText w:val="%1.%2.%3.%4.%5.%6.%7"/>
       <w:lvlJc w:val="left"/>
       <w:pPr>
@@ -9294,7 +9440,7 @@
     <w:lvl w:ilvl="7">
       <w:start w:val="1"/>
       <w:numFmt w:val="decimal"/>
-      <w:pStyle w:val="berschrift8"/>
+      <w:pStyle w:val="Heading8"/>
       <w:lvlText w:val="%1.%2.%3.%4.%5.%6.%7.%8"/>
       <w:lvlJc w:val="left"/>
       <w:pPr>
@@ -9310,7 +9456,7 @@
     <w:lvl w:ilvl="8">
       <w:start w:val="1"/>
       <w:numFmt w:val="decimal"/>
-      <w:pStyle w:val="berschrift9"/>
+      <w:pStyle w:val="Heading9"/>
       <w:lvlText w:val="%1.%2.%3.%4.%5.%6.%7.%8.%9"/>
       <w:lvlJc w:val="left"/>
       <w:pPr>
@@ -12891,7 +13037,7 @@
 </file>
 
 <file path=word/styles.xml><?xml version="1.0" encoding="utf-8"?>
-<w:styles xmlns:mc="http://schemas.openxmlformats.org/markup-compatibility/2006" xmlns:r="http://schemas.openxmlformats.org/officeDocument/2006/relationships" xmlns:w="http://schemas.openxmlformats.org/wordprocessingml/2006/main" xmlns:w14="http://schemas.microsoft.com/office/word/2010/wordml" xmlns:w15="http://schemas.microsoft.com/office/word/2012/wordml" mc:Ignorable="w14 w15">
+<w:styles xmlns:mc="http://schemas.openxmlformats.org/markup-compatibility/2006" xmlns:r="http://schemas.openxmlformats.org/officeDocument/2006/relationships" xmlns:w="http://schemas.openxmlformats.org/wordprocessingml/2006/main" xmlns:w14="http://schemas.microsoft.com/office/word/2010/wordml" mc:Ignorable="w14">
   <w:docDefaults>
     <w:rPrDefault>
       <w:rPr>
@@ -12901,380 +13047,147 @@
     </w:rPrDefault>
     <w:pPrDefault/>
   </w:docDefaults>
-  <w:latentStyles w:defLockedState="0" w:defUIPriority="99" w:defSemiHidden="0" w:defUnhideWhenUsed="0" w:defQFormat="0" w:count="371">
-    <w:lsdException w:name="Normal" w:uiPriority="0" w:qFormat="1"/>
-    <w:lsdException w:name="heading 1" w:uiPriority="9" w:qFormat="1"/>
-    <w:lsdException w:name="heading 2" w:uiPriority="9" w:qFormat="1"/>
-    <w:lsdException w:name="heading 3" w:uiPriority="0" w:qFormat="1"/>
-    <w:lsdException w:name="heading 4" w:uiPriority="0" w:qFormat="1"/>
-    <w:lsdException w:name="heading 5" w:uiPriority="9" w:qFormat="1"/>
-    <w:lsdException w:name="heading 6" w:uiPriority="0" w:qFormat="1"/>
-    <w:lsdException w:name="heading 7" w:uiPriority="0" w:qFormat="1"/>
-    <w:lsdException w:name="heading 8" w:uiPriority="0" w:qFormat="1"/>
-    <w:lsdException w:name="heading 9" w:uiPriority="0" w:qFormat="1"/>
-    <w:lsdException w:name="index 1" w:semiHidden="1" w:unhideWhenUsed="1"/>
-    <w:lsdException w:name="index 2" w:semiHidden="1" w:unhideWhenUsed="1"/>
-    <w:lsdException w:name="index 3" w:semiHidden="1" w:unhideWhenUsed="1"/>
-    <w:lsdException w:name="index 4" w:semiHidden="1" w:unhideWhenUsed="1"/>
-    <w:lsdException w:name="index 5" w:semiHidden="1" w:unhideWhenUsed="1"/>
-    <w:lsdException w:name="index 6" w:semiHidden="1" w:unhideWhenUsed="1"/>
-    <w:lsdException w:name="index 7" w:semiHidden="1" w:unhideWhenUsed="1"/>
-    <w:lsdException w:name="index 8" w:semiHidden="1" w:unhideWhenUsed="1"/>
-    <w:lsdException w:name="index 9" w:semiHidden="1" w:unhideWhenUsed="1"/>
-    <w:lsdException w:name="toc 1" w:semiHidden="1" w:uiPriority="39" w:unhideWhenUsed="1"/>
-    <w:lsdException w:name="toc 2" w:semiHidden="1" w:uiPriority="39" w:unhideWhenUsed="1"/>
-    <w:lsdException w:name="toc 3" w:semiHidden="1" w:uiPriority="39" w:unhideWhenUsed="1"/>
-    <w:lsdException w:name="toc 4" w:semiHidden="1" w:uiPriority="39" w:unhideWhenUsed="1"/>
-    <w:lsdException w:name="toc 5" w:semiHidden="1" w:uiPriority="39" w:unhideWhenUsed="1"/>
-    <w:lsdException w:name="toc 6" w:semiHidden="1" w:uiPriority="39" w:unhideWhenUsed="1"/>
-    <w:lsdException w:name="toc 7" w:semiHidden="1" w:uiPriority="39" w:unhideWhenUsed="1"/>
-    <w:lsdException w:name="toc 8" w:semiHidden="1" w:uiPriority="39" w:unhideWhenUsed="1"/>
-    <w:lsdException w:name="toc 9" w:semiHidden="1" w:uiPriority="39" w:unhideWhenUsed="1"/>
-    <w:lsdException w:name="Normal Indent" w:semiHidden="1" w:unhideWhenUsed="1"/>
-    <w:lsdException w:name="footnote text" w:semiHidden="1" w:unhideWhenUsed="1"/>
-    <w:lsdException w:name="annotation text" w:semiHidden="1" w:unhideWhenUsed="1"/>
-    <w:lsdException w:name="header" w:semiHidden="1" w:unhideWhenUsed="1"/>
-    <w:lsdException w:name="footer" w:semiHidden="1" w:uiPriority="0" w:unhideWhenUsed="1"/>
-    <w:lsdException w:name="index heading" w:semiHidden="1" w:unhideWhenUsed="1"/>
-    <w:lsdException w:name="caption" w:semiHidden="1" w:uiPriority="35" w:unhideWhenUsed="1" w:qFormat="1"/>
-    <w:lsdException w:name="table of figures" w:semiHidden="1" w:unhideWhenUsed="1"/>
-    <w:lsdException w:name="envelope address" w:semiHidden="1" w:unhideWhenUsed="1"/>
-    <w:lsdException w:name="envelope return" w:semiHidden="1" w:unhideWhenUsed="1"/>
-    <w:lsdException w:name="footnote reference" w:semiHidden="1" w:unhideWhenUsed="1"/>
-    <w:lsdException w:name="annotation reference" w:semiHidden="1" w:unhideWhenUsed="1"/>
-    <w:lsdException w:name="line number" w:semiHidden="1" w:unhideWhenUsed="1"/>
-    <w:lsdException w:name="page number" w:semiHidden="1" w:unhideWhenUsed="1"/>
-    <w:lsdException w:name="endnote reference" w:semiHidden="1" w:unhideWhenUsed="1"/>
-    <w:lsdException w:name="endnote text" w:semiHidden="1" w:unhideWhenUsed="1"/>
-    <w:lsdException w:name="table of authorities" w:semiHidden="1" w:unhideWhenUsed="1"/>
-    <w:lsdException w:name="macro" w:semiHidden="1" w:unhideWhenUsed="1"/>
-    <w:lsdException w:name="toa heading" w:semiHidden="1" w:unhideWhenUsed="1"/>
-    <w:lsdException w:name="List" w:semiHidden="1" w:unhideWhenUsed="1"/>
-    <w:lsdException w:name="List Bullet" w:semiHidden="1" w:unhideWhenUsed="1"/>
-    <w:lsdException w:name="List Number" w:semiHidden="1" w:unhideWhenUsed="1"/>
-    <w:lsdException w:name="List 2" w:semiHidden="1" w:unhideWhenUsed="1"/>
-    <w:lsdException w:name="List 3" w:semiHidden="1" w:unhideWhenUsed="1"/>
-    <w:lsdException w:name="List 4" w:semiHidden="1" w:unhideWhenUsed="1"/>
-    <w:lsdException w:name="List 5" w:semiHidden="1" w:unhideWhenUsed="1"/>
-    <w:lsdException w:name="List Bullet 2" w:semiHidden="1" w:unhideWhenUsed="1"/>
-    <w:lsdException w:name="List Bullet 3" w:semiHidden="1" w:unhideWhenUsed="1"/>
-    <w:lsdException w:name="List Bullet 4" w:semiHidden="1" w:unhideWhenUsed="1"/>
-    <w:lsdException w:name="List Bullet 5" w:semiHidden="1" w:unhideWhenUsed="1"/>
-    <w:lsdException w:name="List Number 2" w:semiHidden="1" w:unhideWhenUsed="1"/>
-    <w:lsdException w:name="List Number 3" w:semiHidden="1" w:unhideWhenUsed="1"/>
-    <w:lsdException w:name="List Number 4" w:semiHidden="1" w:unhideWhenUsed="1"/>
-    <w:lsdException w:name="List Number 5" w:semiHidden="1" w:unhideWhenUsed="1"/>
-    <w:lsdException w:name="Title" w:uiPriority="10" w:qFormat="1"/>
-    <w:lsdException w:name="Closing" w:semiHidden="1" w:unhideWhenUsed="1"/>
-    <w:lsdException w:name="Signature" w:semiHidden="1" w:unhideWhenUsed="1"/>
-    <w:lsdException w:name="Default Paragraph Font" w:semiHidden="1" w:uiPriority="1" w:unhideWhenUsed="1"/>
-    <w:lsdException w:name="Body Text" w:semiHidden="1" w:unhideWhenUsed="1"/>
-    <w:lsdException w:name="Body Text Indent" w:semiHidden="1" w:unhideWhenUsed="1"/>
-    <w:lsdException w:name="List Continue" w:semiHidden="1" w:unhideWhenUsed="1"/>
-    <w:lsdException w:name="List Continue 2" w:semiHidden="1" w:unhideWhenUsed="1"/>
-    <w:lsdException w:name="List Continue 3" w:semiHidden="1" w:unhideWhenUsed="1"/>
-    <w:lsdException w:name="List Continue 4" w:semiHidden="1" w:unhideWhenUsed="1"/>
-    <w:lsdException w:name="List Continue 5" w:semiHidden="1" w:unhideWhenUsed="1"/>
-    <w:lsdException w:name="Message Header" w:semiHidden="1" w:unhideWhenUsed="1"/>
-    <w:lsdException w:name="Subtitle" w:uiPriority="11" w:qFormat="1"/>
-    <w:lsdException w:name="Salutation" w:semiHidden="1" w:unhideWhenUsed="1"/>
-    <w:lsdException w:name="Date" w:semiHidden="1" w:unhideWhenUsed="1"/>
-    <w:lsdException w:name="Body Text First Indent" w:semiHidden="1" w:unhideWhenUsed="1"/>
-    <w:lsdException w:name="Body Text First Indent 2" w:semiHidden="1" w:unhideWhenUsed="1"/>
-    <w:lsdException w:name="Note Heading" w:semiHidden="1" w:unhideWhenUsed="1"/>
-    <w:lsdException w:name="Body Text 2" w:semiHidden="1" w:unhideWhenUsed="1"/>
-    <w:lsdException w:name="Body Text 3" w:semiHidden="1" w:unhideWhenUsed="1"/>
-    <w:lsdException w:name="Body Text Indent 2" w:semiHidden="1" w:unhideWhenUsed="1"/>
-    <w:lsdException w:name="Body Text Indent 3" w:semiHidden="1" w:unhideWhenUsed="1"/>
-    <w:lsdException w:name="Block Text" w:semiHidden="1" w:unhideWhenUsed="1"/>
-    <w:lsdException w:name="Hyperlink" w:semiHidden="1" w:unhideWhenUsed="1"/>
-    <w:lsdException w:name="FollowedHyperlink" w:semiHidden="1" w:unhideWhenUsed="1"/>
-    <w:lsdException w:name="Strong" w:uiPriority="22" w:qFormat="1"/>
-    <w:lsdException w:name="Emphasis" w:uiPriority="20" w:qFormat="1"/>
-    <w:lsdException w:name="Document Map" w:semiHidden="1" w:unhideWhenUsed="1"/>
-    <w:lsdException w:name="Plain Text" w:semiHidden="1" w:unhideWhenUsed="1"/>
-    <w:lsdException w:name="E-mail Signature" w:semiHidden="1" w:unhideWhenUsed="1"/>
-    <w:lsdException w:name="HTML Top of Form" w:semiHidden="1" w:unhideWhenUsed="1"/>
-    <w:lsdException w:name="HTML Bottom of Form" w:semiHidden="1" w:unhideWhenUsed="1"/>
-    <w:lsdException w:name="Normal (Web)" w:semiHidden="1" w:unhideWhenUsed="1"/>
-    <w:lsdException w:name="HTML Acronym" w:semiHidden="1" w:unhideWhenUsed="1"/>
-    <w:lsdException w:name="HTML Address" w:semiHidden="1" w:unhideWhenUsed="1"/>
-    <w:lsdException w:name="HTML Cite" w:semiHidden="1" w:unhideWhenUsed="1"/>
-    <w:lsdException w:name="HTML Code" w:semiHidden="1" w:unhideWhenUsed="1"/>
-    <w:lsdException w:name="HTML Definition" w:semiHidden="1" w:unhideWhenUsed="1"/>
-    <w:lsdException w:name="HTML Keyboard" w:semiHidden="1" w:unhideWhenUsed="1"/>
-    <w:lsdException w:name="HTML Preformatted" w:semiHidden="1" w:unhideWhenUsed="1"/>
-    <w:lsdException w:name="HTML Sample" w:semiHidden="1" w:unhideWhenUsed="1"/>
-    <w:lsdException w:name="HTML Typewriter" w:semiHidden="1" w:unhideWhenUsed="1"/>
-    <w:lsdException w:name="HTML Variable" w:semiHidden="1" w:unhideWhenUsed="1"/>
-    <w:lsdException w:name="Normal Table" w:semiHidden="1" w:unhideWhenUsed="1"/>
-    <w:lsdException w:name="annotation subject" w:semiHidden="1" w:unhideWhenUsed="1"/>
-    <w:lsdException w:name="No List" w:semiHidden="1" w:unhideWhenUsed="1"/>
-    <w:lsdException w:name="Outline List 1" w:semiHidden="1" w:unhideWhenUsed="1"/>
-    <w:lsdException w:name="Outline List 2" w:semiHidden="1" w:unhideWhenUsed="1"/>
-    <w:lsdException w:name="Outline List 3" w:semiHidden="1" w:unhideWhenUsed="1"/>
-    <w:lsdException w:name="Table Simple 1" w:semiHidden="1" w:unhideWhenUsed="1"/>
-    <w:lsdException w:name="Table Simple 2" w:semiHidden="1" w:unhideWhenUsed="1"/>
-    <w:lsdException w:name="Table Simple 3" w:semiHidden="1" w:unhideWhenUsed="1"/>
-    <w:lsdException w:name="Table Classic 1" w:semiHidden="1" w:unhideWhenUsed="1"/>
-    <w:lsdException w:name="Table Classic 2" w:semiHidden="1" w:unhideWhenUsed="1"/>
-    <w:lsdException w:name="Table Classic 3" w:semiHidden="1" w:unhideWhenUsed="1"/>
-    <w:lsdException w:name="Table Classic 4" w:semiHidden="1" w:unhideWhenUsed="1"/>
-    <w:lsdException w:name="Table Colorful 1" w:semiHidden="1" w:unhideWhenUsed="1"/>
-    <w:lsdException w:name="Table Colorful 2" w:semiHidden="1" w:unhideWhenUsed="1"/>
-    <w:lsdException w:name="Table Colorful 3" w:semiHidden="1" w:unhideWhenUsed="1"/>
-    <w:lsdException w:name="Table Columns 1" w:semiHidden="1" w:unhideWhenUsed="1"/>
-    <w:lsdException w:name="Table Columns 2" w:semiHidden="1" w:unhideWhenUsed="1"/>
-    <w:lsdException w:name="Table Columns 3" w:semiHidden="1" w:unhideWhenUsed="1"/>
-    <w:lsdException w:name="Table Columns 4" w:semiHidden="1" w:unhideWhenUsed="1"/>
-    <w:lsdException w:name="Table Columns 5" w:semiHidden="1" w:unhideWhenUsed="1"/>
-    <w:lsdException w:name="Table Grid 1" w:semiHidden="1" w:unhideWhenUsed="1"/>
-    <w:lsdException w:name="Table Grid 2" w:semiHidden="1" w:unhideWhenUsed="1"/>
-    <w:lsdException w:name="Table Grid 3" w:semiHidden="1" w:unhideWhenUsed="1"/>
-    <w:lsdException w:name="Table Grid 4" w:semiHidden="1" w:unhideWhenUsed="1"/>
-    <w:lsdException w:name="Table Grid 5" w:semiHidden="1" w:unhideWhenUsed="1"/>
-    <w:lsdException w:name="Table Grid 6" w:semiHidden="1" w:unhideWhenUsed="1"/>
-    <w:lsdException w:name="Table Grid 7" w:semiHidden="1" w:unhideWhenUsed="1"/>
-    <w:lsdException w:name="Table Grid 8" w:semiHidden="1" w:unhideWhenUsed="1"/>
-    <w:lsdException w:name="Table List 1" w:semiHidden="1" w:unhideWhenUsed="1"/>
-    <w:lsdException w:name="Table List 2" w:semiHidden="1" w:unhideWhenUsed="1"/>
-    <w:lsdException w:name="Table List 3" w:semiHidden="1" w:unhideWhenUsed="1"/>
-    <w:lsdException w:name="Table List 4" w:semiHidden="1" w:unhideWhenUsed="1"/>
-    <w:lsdException w:name="Table List 5" w:semiHidden="1" w:unhideWhenUsed="1"/>
-    <w:lsdException w:name="Table List 6" w:semiHidden="1" w:unhideWhenUsed="1"/>
-    <w:lsdException w:name="Table List 7" w:semiHidden="1" w:unhideWhenUsed="1"/>
-    <w:lsdException w:name="Table List 8" w:semiHidden="1" w:unhideWhenUsed="1"/>
-    <w:lsdException w:name="Table 3D effects 1" w:semiHidden="1" w:unhideWhenUsed="1"/>
-    <w:lsdException w:name="Table 3D effects 2" w:semiHidden="1" w:unhideWhenUsed="1"/>
-    <w:lsdException w:name="Table 3D effects 3" w:semiHidden="1" w:unhideWhenUsed="1"/>
-    <w:lsdException w:name="Table Contemporary" w:semiHidden="1" w:unhideWhenUsed="1"/>
-    <w:lsdException w:name="Table Elegant" w:semiHidden="1" w:unhideWhenUsed="1"/>
-    <w:lsdException w:name="Table Professional" w:semiHidden="1" w:unhideWhenUsed="1"/>
-    <w:lsdException w:name="Table Subtle 1" w:semiHidden="1" w:unhideWhenUsed="1"/>
-    <w:lsdException w:name="Table Subtle 2" w:semiHidden="1" w:unhideWhenUsed="1"/>
-    <w:lsdException w:name="Table Web 1" w:semiHidden="1" w:unhideWhenUsed="1"/>
-    <w:lsdException w:name="Table Web 2" w:semiHidden="1" w:unhideWhenUsed="1"/>
-    <w:lsdException w:name="Table Web 3" w:semiHidden="1" w:unhideWhenUsed="1"/>
-    <w:lsdException w:name="Balloon Text" w:semiHidden="1" w:unhideWhenUsed="1"/>
-    <w:lsdException w:name="Table Grid" w:uiPriority="0"/>
-    <w:lsdException w:name="Table Theme" w:semiHidden="1" w:unhideWhenUsed="1"/>
-    <w:lsdException w:name="Placeholder Text" w:semiHidden="1"/>
-    <w:lsdException w:name="No Spacing" w:uiPriority="1" w:qFormat="1"/>
-    <w:lsdException w:name="Light Shading" w:uiPriority="60"/>
-    <w:lsdException w:name="Light List" w:uiPriority="61"/>
-    <w:lsdException w:name="Light Grid" w:uiPriority="62"/>
-    <w:lsdException w:name="Medium Shading 1" w:uiPriority="63"/>
-    <w:lsdException w:name="Medium Shading 2" w:uiPriority="64"/>
-    <w:lsdException w:name="Medium List 1" w:uiPriority="65"/>
-    <w:lsdException w:name="Medium List 2" w:uiPriority="66"/>
-    <w:lsdException w:name="Medium Grid 1" w:uiPriority="67"/>
-    <w:lsdException w:name="Medium Grid 2" w:uiPriority="68"/>
-    <w:lsdException w:name="Medium Grid 3" w:uiPriority="69"/>
-    <w:lsdException w:name="Dark List" w:uiPriority="70"/>
-    <w:lsdException w:name="Colorful Shading" w:uiPriority="71"/>
-    <w:lsdException w:name="Colorful List" w:uiPriority="72"/>
-    <w:lsdException w:name="Colorful Grid" w:uiPriority="73"/>
-    <w:lsdException w:name="Light Shading Accent 1" w:uiPriority="60"/>
-    <w:lsdException w:name="Light List Accent 1" w:uiPriority="61"/>
-    <w:lsdException w:name="Light Grid Accent 1" w:uiPriority="62"/>
-    <w:lsdException w:name="Medium Shading 1 Accent 1" w:uiPriority="63"/>
-    <w:lsdException w:name="Medium Shading 2 Accent 1" w:uiPriority="64"/>
-    <w:lsdException w:name="Medium List 1 Accent 1" w:uiPriority="65"/>
-    <w:lsdException w:name="Revision" w:semiHidden="1"/>
-    <w:lsdException w:name="List Paragraph" w:uiPriority="0" w:qFormat="1"/>
-    <w:lsdException w:name="Quote" w:uiPriority="29" w:qFormat="1"/>
-    <w:lsdException w:name="Intense Quote" w:uiPriority="30" w:qFormat="1"/>
-    <w:lsdException w:name="Medium List 2 Accent 1" w:uiPriority="66"/>
-    <w:lsdException w:name="Medium Grid 1 Accent 1" w:uiPriority="67"/>
-    <w:lsdException w:name="Medium Grid 2 Accent 1" w:uiPriority="68"/>
-    <w:lsdException w:name="Medium Grid 3 Accent 1" w:uiPriority="69"/>
-    <w:lsdException w:name="Dark List Accent 1" w:uiPriority="70"/>
-    <w:lsdException w:name="Colorful Shading Accent 1" w:uiPriority="71"/>
-    <w:lsdException w:name="Colorful List Accent 1" w:uiPriority="72"/>
-    <w:lsdException w:name="Colorful Grid Accent 1" w:uiPriority="73"/>
-    <w:lsdException w:name="Light Shading Accent 2" w:uiPriority="60"/>
-    <w:lsdException w:name="Light List Accent 2" w:uiPriority="61"/>
-    <w:lsdException w:name="Light Grid Accent 2" w:uiPriority="62"/>
-    <w:lsdException w:name="Medium Shading 1 Accent 2" w:uiPriority="63"/>
-    <w:lsdException w:name="Medium Shading 2 Accent 2" w:uiPriority="64"/>
-    <w:lsdException w:name="Medium List 1 Accent 2" w:uiPriority="65"/>
-    <w:lsdException w:name="Medium List 2 Accent 2" w:uiPriority="66"/>
-    <w:lsdException w:name="Medium Grid 1 Accent 2" w:uiPriority="67"/>
-    <w:lsdException w:name="Medium Grid 2 Accent 2" w:uiPriority="68"/>
-    <w:lsdException w:name="Medium Grid 3 Accent 2" w:uiPriority="69"/>
-    <w:lsdException w:name="Dark List Accent 2" w:uiPriority="70"/>
-    <w:lsdException w:name="Colorful Shading Accent 2" w:uiPriority="71"/>
-    <w:lsdException w:name="Colorful List Accent 2" w:uiPriority="72"/>
-    <w:lsdException w:name="Colorful Grid Accent 2" w:uiPriority="73"/>
-    <w:lsdException w:name="Light Shading Accent 3" w:uiPriority="60"/>
-    <w:lsdException w:name="Light List Accent 3" w:uiPriority="61"/>
-    <w:lsdException w:name="Light Grid Accent 3" w:uiPriority="62"/>
-    <w:lsdException w:name="Medium Shading 1 Accent 3" w:uiPriority="63"/>
-    <w:lsdException w:name="Medium Shading 2 Accent 3" w:uiPriority="64"/>
-    <w:lsdException w:name="Medium List 1 Accent 3" w:uiPriority="65"/>
-    <w:lsdException w:name="Medium List 2 Accent 3" w:uiPriority="66"/>
-    <w:lsdException w:name="Medium Grid 1 Accent 3" w:uiPriority="67"/>
-    <w:lsdException w:name="Medium Grid 2 Accent 3" w:uiPriority="68"/>
-    <w:lsdException w:name="Medium Grid 3 Accent 3" w:uiPriority="69"/>
-    <w:lsdException w:name="Dark List Accent 3" w:uiPriority="70"/>
-    <w:lsdException w:name="Colorful Shading Accent 3" w:uiPriority="71"/>
-    <w:lsdException w:name="Colorful List Accent 3" w:uiPriority="72"/>
-    <w:lsdException w:name="Colorful Grid Accent 3" w:uiPriority="73"/>
-    <w:lsdException w:name="Light Shading Accent 4" w:uiPriority="60"/>
-    <w:lsdException w:name="Light List Accent 4" w:uiPriority="61"/>
-    <w:lsdException w:name="Light Grid Accent 4" w:uiPriority="62"/>
-    <w:lsdException w:name="Medium Shading 1 Accent 4" w:uiPriority="63"/>
-    <w:lsdException w:name="Medium Shading 2 Accent 4" w:uiPriority="64"/>
-    <w:lsdException w:name="Medium List 1 Accent 4" w:uiPriority="65"/>
-    <w:lsdException w:name="Medium List 2 Accent 4" w:uiPriority="66"/>
-    <w:lsdException w:name="Medium Grid 1 Accent 4" w:uiPriority="67"/>
-    <w:lsdException w:name="Medium Grid 2 Accent 4" w:uiPriority="68"/>
-    <w:lsdException w:name="Medium Grid 3 Accent 4" w:uiPriority="69"/>
-    <w:lsdException w:name="Dark List Accent 4" w:uiPriority="70"/>
-    <w:lsdException w:name="Colorful Shading Accent 4" w:uiPriority="71"/>
-    <w:lsdException w:name="Colorful List Accent 4" w:uiPriority="72"/>
-    <w:lsdException w:name="Colorful Grid Accent 4" w:uiPriority="73"/>
-    <w:lsdException w:name="Light Shading Accent 5" w:uiPriority="60"/>
-    <w:lsdException w:name="Light List Accent 5" w:uiPriority="61"/>
-    <w:lsdException w:name="Light Grid Accent 5" w:uiPriority="62"/>
-    <w:lsdException w:name="Medium Shading 1 Accent 5" w:uiPriority="63"/>
-    <w:lsdException w:name="Medium Shading 2 Accent 5" w:uiPriority="64"/>
-    <w:lsdException w:name="Medium List 1 Accent 5" w:uiPriority="65"/>
-    <w:lsdException w:name="Medium List 2 Accent 5" w:uiPriority="66"/>
-    <w:lsdException w:name="Medium Grid 1 Accent 5" w:uiPriority="67"/>
-    <w:lsdException w:name="Medium Grid 2 Accent 5" w:uiPriority="68"/>
-    <w:lsdException w:name="Medium Grid 3 Accent 5" w:uiPriority="69"/>
-    <w:lsdException w:name="Dark List Accent 5" w:uiPriority="70"/>
-    <w:lsdException w:name="Colorful Shading Accent 5" w:uiPriority="71"/>
-    <w:lsdException w:name="Colorful List Accent 5" w:uiPriority="72"/>
-    <w:lsdException w:name="Colorful Grid Accent 5" w:uiPriority="73"/>
-    <w:lsdException w:name="Light Shading Accent 6" w:uiPriority="60"/>
-    <w:lsdException w:name="Light List Accent 6" w:uiPriority="61"/>
-    <w:lsdException w:name="Light Grid Accent 6" w:uiPriority="62"/>
-    <w:lsdException w:name="Medium Shading 1 Accent 6" w:uiPriority="63"/>
-    <w:lsdException w:name="Medium Shading 2 Accent 6" w:uiPriority="64"/>
-    <w:lsdException w:name="Medium List 1 Accent 6" w:uiPriority="65"/>
-    <w:lsdException w:name="Medium List 2 Accent 6" w:uiPriority="66"/>
-    <w:lsdException w:name="Medium Grid 1 Accent 6" w:uiPriority="67"/>
-    <w:lsdException w:name="Medium Grid 2 Accent 6" w:uiPriority="68"/>
-    <w:lsdException w:name="Medium Grid 3 Accent 6" w:uiPriority="69"/>
-    <w:lsdException w:name="Dark List Accent 6" w:uiPriority="70"/>
-    <w:lsdException w:name="Colorful Shading Accent 6" w:uiPriority="71"/>
-    <w:lsdException w:name="Colorful List Accent 6" w:uiPriority="72"/>
-    <w:lsdException w:name="Colorful Grid Accent 6" w:uiPriority="73"/>
-    <w:lsdException w:name="Subtle Emphasis" w:uiPriority="19" w:qFormat="1"/>
-    <w:lsdException w:name="Intense Emphasis" w:uiPriority="21" w:qFormat="1"/>
-    <w:lsdException w:name="Subtle Reference" w:uiPriority="31" w:qFormat="1"/>
-    <w:lsdException w:name="Intense Reference" w:uiPriority="32" w:qFormat="1"/>
-    <w:lsdException w:name="Book Title" w:uiPriority="33" w:qFormat="1"/>
-    <w:lsdException w:name="Bibliography" w:semiHidden="1" w:uiPriority="37" w:unhideWhenUsed="1"/>
-    <w:lsdException w:name="TOC Heading" w:semiHidden="1" w:uiPriority="39" w:unhideWhenUsed="1" w:qFormat="1"/>
-    <w:lsdException w:name="Plain Table 1" w:uiPriority="41"/>
-    <w:lsdException w:name="Plain Table 2" w:uiPriority="42"/>
-    <w:lsdException w:name="Plain Table 3" w:uiPriority="43"/>
-    <w:lsdException w:name="Plain Table 4" w:uiPriority="44"/>
-    <w:lsdException w:name="Plain Table 5" w:uiPriority="45"/>
-    <w:lsdException w:name="Grid Table Light" w:uiPriority="40"/>
-    <w:lsdException w:name="Grid Table 1 Light" w:uiPriority="46"/>
-    <w:lsdException w:name="Grid Table 2" w:uiPriority="47"/>
-    <w:lsdException w:name="Grid Table 3" w:uiPriority="48"/>
-    <w:lsdException w:name="Grid Table 4" w:uiPriority="49"/>
-    <w:lsdException w:name="Grid Table 5 Dark" w:uiPriority="50"/>
-    <w:lsdException w:name="Grid Table 6 Colorful" w:uiPriority="51"/>
-    <w:lsdException w:name="Grid Table 7 Colorful" w:uiPriority="52"/>
-    <w:lsdException w:name="Grid Table 1 Light Accent 1" w:uiPriority="46"/>
-    <w:lsdException w:name="Grid Table 2 Accent 1" w:uiPriority="47"/>
-    <w:lsdException w:name="Grid Table 3 Accent 1" w:uiPriority="48"/>
-    <w:lsdException w:name="Grid Table 4 Accent 1" w:uiPriority="49"/>
-    <w:lsdException w:name="Grid Table 5 Dark Accent 1" w:uiPriority="50"/>
-    <w:lsdException w:name="Grid Table 6 Colorful Accent 1" w:uiPriority="51"/>
-    <w:lsdException w:name="Grid Table 7 Colorful Accent 1" w:uiPriority="52"/>
-    <w:lsdException w:name="Grid Table 1 Light Accent 2" w:uiPriority="46"/>
-    <w:lsdException w:name="Grid Table 2 Accent 2" w:uiPriority="47"/>
-    <w:lsdException w:name="Grid Table 3 Accent 2" w:uiPriority="48"/>
-    <w:lsdException w:name="Grid Table 4 Accent 2" w:uiPriority="49"/>
-    <w:lsdException w:name="Grid Table 5 Dark Accent 2" w:uiPriority="50"/>
-    <w:lsdException w:name="Grid Table 6 Colorful Accent 2" w:uiPriority="51"/>
-    <w:lsdException w:name="Grid Table 7 Colorful Accent 2" w:uiPriority="52"/>
-    <w:lsdException w:name="Grid Table 1 Light Accent 3" w:uiPriority="46"/>
-    <w:lsdException w:name="Grid Table 2 Accent 3" w:uiPriority="47"/>
-    <w:lsdException w:name="Grid Table 3 Accent 3" w:uiPriority="48"/>
-    <w:lsdException w:name="Grid Table 4 Accent 3" w:uiPriority="49"/>
-    <w:lsdException w:name="Grid Table 5 Dark Accent 3" w:uiPriority="50"/>
-    <w:lsdException w:name="Grid Table 6 Colorful Accent 3" w:uiPriority="51"/>
-    <w:lsdException w:name="Grid Table 7 Colorful Accent 3" w:uiPriority="52"/>
-    <w:lsdException w:name="Grid Table 1 Light Accent 4" w:uiPriority="46"/>
-    <w:lsdException w:name="Grid Table 2 Accent 4" w:uiPriority="47"/>
-    <w:lsdException w:name="Grid Table 3 Accent 4" w:uiPriority="48"/>
-    <w:lsdException w:name="Grid Table 4 Accent 4" w:uiPriority="49"/>
-    <w:lsdException w:name="Grid Table 5 Dark Accent 4" w:uiPriority="50"/>
-    <w:lsdException w:name="Grid Table 6 Colorful Accent 4" w:uiPriority="51"/>
-    <w:lsdException w:name="Grid Table 7 Colorful Accent 4" w:uiPriority="52"/>
-    <w:lsdException w:name="Grid Table 1 Light Accent 5" w:uiPriority="46"/>
-    <w:lsdException w:name="Grid Table 2 Accent 5" w:uiPriority="47"/>
-    <w:lsdException w:name="Grid Table 3 Accent 5" w:uiPriority="48"/>
-    <w:lsdException w:name="Grid Table 4 Accent 5" w:uiPriority="49"/>
-    <w:lsdException w:name="Grid Table 5 Dark Accent 5" w:uiPriority="50"/>
-    <w:lsdException w:name="Grid Table 6 Colorful Accent 5" w:uiPriority="51"/>
-    <w:lsdException w:name="Grid Table 7 Colorful Accent 5" w:uiPriority="52"/>
-    <w:lsdException w:name="Grid Table 1 Light Accent 6" w:uiPriority="46"/>
-    <w:lsdException w:name="Grid Table 2 Accent 6" w:uiPriority="47"/>
-    <w:lsdException w:name="Grid Table 3 Accent 6" w:uiPriority="48"/>
-    <w:lsdException w:name="Grid Table 4 Accent 6" w:uiPriority="49"/>
-    <w:lsdException w:name="Grid Table 5 Dark Accent 6" w:uiPriority="50"/>
-    <w:lsdException w:name="Grid Table 6 Colorful Accent 6" w:uiPriority="51"/>
-    <w:lsdException w:name="Grid Table 7 Colorful Accent 6" w:uiPriority="52"/>
-    <w:lsdException w:name="List Table 1 Light" w:uiPriority="46"/>
-    <w:lsdException w:name="List Table 2" w:uiPriority="47"/>
-    <w:lsdException w:name="List Table 3" w:uiPriority="48"/>
-    <w:lsdException w:name="List Table 4" w:uiPriority="49"/>
-    <w:lsdException w:name="List Table 5 Dark" w:uiPriority="50"/>
-    <w:lsdException w:name="List Table 6 Colorful" w:uiPriority="51"/>
-    <w:lsdException w:name="List Table 7 Colorful" w:uiPriority="52"/>
-    <w:lsdException w:name="List Table 1 Light Accent 1" w:uiPriority="46"/>
-    <w:lsdException w:name="List Table 2 Accent 1" w:uiPriority="47"/>
-    <w:lsdException w:name="List Table 3 Accent 1" w:uiPriority="48"/>
-    <w:lsdException w:name="List Table 4 Accent 1" w:uiPriority="49"/>
-    <w:lsdException w:name="List Table 5 Dark Accent 1" w:uiPriority="50"/>
-    <w:lsdException w:name="List Table 6 Colorful Accent 1" w:uiPriority="51"/>
-    <w:lsdException w:name="List Table 7 Colorful Accent 1" w:uiPriority="52"/>
-    <w:lsdException w:name="List Table 1 Light Accent 2" w:uiPriority="46"/>
-    <w:lsdException w:name="List Table 2 Accent 2" w:uiPriority="47"/>
-    <w:lsdException w:name="List Table 3 Accent 2" w:uiPriority="48"/>
-    <w:lsdException w:name="List Table 4 Accent 2" w:uiPriority="49"/>
-    <w:lsdException w:name="List Table 5 Dark Accent 2" w:uiPriority="50"/>
-    <w:lsdException w:name="List Table 6 Colorful Accent 2" w:uiPriority="51"/>
-    <w:lsdException w:name="List Table 7 Colorful Accent 2" w:uiPriority="52"/>
-    <w:lsdException w:name="List Table 1 Light Accent 3" w:uiPriority="46"/>
-    <w:lsdException w:name="List Table 2 Accent 3" w:uiPriority="47"/>
-    <w:lsdException w:name="List Table 3 Accent 3" w:uiPriority="48"/>
-    <w:lsdException w:name="List Table 4 Accent 3" w:uiPriority="49"/>
-    <w:lsdException w:name="List Table 5 Dark Accent 3" w:uiPriority="50"/>
-    <w:lsdException w:name="List Table 6 Colorful Accent 3" w:uiPriority="51"/>
-    <w:lsdException w:name="List Table 7 Colorful Accent 3" w:uiPriority="52"/>
-    <w:lsdException w:name="List Table 1 Light Accent 4" w:uiPriority="46"/>
-    <w:lsdException w:name="List Table 2 Accent 4" w:uiPriority="47"/>
-    <w:lsdException w:name="List Table 3 Accent 4" w:uiPriority="48"/>
-    <w:lsdException w:name="List Table 4 Accent 4" w:uiPriority="49"/>
-    <w:lsdException w:name="List Table 5 Dark Accent 4" w:uiPriority="50"/>
-    <w:lsdException w:name="List Table 6 Colorful Accent 4" w:uiPriority="51"/>
-    <w:lsdException w:name="List Table 7 Colorful Accent 4" w:uiPriority="52"/>
-    <w:lsdException w:name="List Table 1 Light Accent 5" w:uiPriority="46"/>
-    <w:lsdException w:name="List Table 2 Accent 5" w:uiPriority="47"/>
-    <w:lsdException w:name="List Table 3 Accent 5" w:uiPriority="48"/>
-    <w:lsdException w:name="List Table 4 Accent 5" w:uiPriority="49"/>
-    <w:lsdException w:name="List Table 5 Dark Accent 5" w:uiPriority="50"/>
-    <w:lsdException w:name="List Table 6 Colorful Accent 5" w:uiPriority="51"/>
-    <w:lsdException w:name="List Table 7 Colorful Accent 5" w:uiPriority="52"/>
-    <w:lsdException w:name="List Table 1 Light Accent 6" w:uiPriority="46"/>
-    <w:lsdException w:name="List Table 2 Accent 6" w:uiPriority="47"/>
-    <w:lsdException w:name="List Table 3 Accent 6" w:uiPriority="48"/>
-    <w:lsdException w:name="List Table 4 Accent 6" w:uiPriority="49"/>
-    <w:lsdException w:name="List Table 5 Dark Accent 6" w:uiPriority="50"/>
-    <w:lsdException w:name="List Table 6 Colorful Accent 6" w:uiPriority="51"/>
-    <w:lsdException w:name="List Table 7 Colorful Accent 6" w:uiPriority="52"/>
+  <w:latentStyles w:defLockedState="0" w:defUIPriority="99" w:defSemiHidden="1" w:defUnhideWhenUsed="1" w:defQFormat="0" w:count="267">
+    <w:lsdException w:name="Normal" w:semiHidden="0" w:uiPriority="0" w:unhideWhenUsed="0" w:qFormat="1"/>
+    <w:lsdException w:name="heading 1" w:semiHidden="0" w:uiPriority="9" w:unhideWhenUsed="0" w:qFormat="1"/>
+    <w:lsdException w:name="heading 2" w:semiHidden="0" w:uiPriority="9" w:unhideWhenUsed="0" w:qFormat="1"/>
+    <w:lsdException w:name="heading 3" w:semiHidden="0" w:uiPriority="0" w:unhideWhenUsed="0" w:qFormat="1"/>
+    <w:lsdException w:name="heading 4" w:semiHidden="0" w:uiPriority="0" w:unhideWhenUsed="0" w:qFormat="1"/>
+    <w:lsdException w:name="heading 5" w:semiHidden="0" w:uiPriority="9" w:unhideWhenUsed="0" w:qFormat="1"/>
+    <w:lsdException w:name="heading 6" w:semiHidden="0" w:uiPriority="0" w:unhideWhenUsed="0" w:qFormat="1"/>
+    <w:lsdException w:name="heading 7" w:semiHidden="0" w:uiPriority="0" w:unhideWhenUsed="0" w:qFormat="1"/>
+    <w:lsdException w:name="heading 8" w:semiHidden="0" w:uiPriority="0" w:unhideWhenUsed="0" w:qFormat="1"/>
+    <w:lsdException w:name="heading 9" w:semiHidden="0" w:uiPriority="0" w:unhideWhenUsed="0" w:qFormat="1"/>
+    <w:lsdException w:name="toc 1" w:uiPriority="39"/>
+    <w:lsdException w:name="toc 2" w:uiPriority="39"/>
+    <w:lsdException w:name="toc 3" w:uiPriority="39"/>
+    <w:lsdException w:name="toc 4" w:uiPriority="39"/>
+    <w:lsdException w:name="toc 5" w:uiPriority="39"/>
+    <w:lsdException w:name="toc 6" w:uiPriority="39"/>
+    <w:lsdException w:name="toc 7" w:uiPriority="39"/>
+    <w:lsdException w:name="toc 8" w:uiPriority="39"/>
+    <w:lsdException w:name="toc 9" w:uiPriority="39"/>
+    <w:lsdException w:name="footer" w:uiPriority="0"/>
+    <w:lsdException w:name="caption" w:uiPriority="35" w:qFormat="1"/>
+    <w:lsdException w:name="Title" w:semiHidden="0" w:uiPriority="10" w:unhideWhenUsed="0" w:qFormat="1"/>
+    <w:lsdException w:name="Default Paragraph Font" w:uiPriority="1"/>
+    <w:lsdException w:name="Subtitle" w:semiHidden="0" w:uiPriority="11" w:unhideWhenUsed="0" w:qFormat="1"/>
+    <w:lsdException w:name="Strong" w:semiHidden="0" w:uiPriority="22" w:unhideWhenUsed="0" w:qFormat="1"/>
+    <w:lsdException w:name="Emphasis" w:semiHidden="0" w:uiPriority="20" w:unhideWhenUsed="0" w:qFormat="1"/>
+    <w:lsdException w:name="Table Grid" w:semiHidden="0" w:uiPriority="0" w:unhideWhenUsed="0"/>
+    <w:lsdException w:name="Placeholder Text" w:unhideWhenUsed="0"/>
+    <w:lsdException w:name="No Spacing" w:semiHidden="0" w:uiPriority="1" w:unhideWhenUsed="0" w:qFormat="1"/>
+    <w:lsdException w:name="Light Shading" w:semiHidden="0" w:uiPriority="60" w:unhideWhenUsed="0"/>
+    <w:lsdException w:name="Light List" w:semiHidden="0" w:uiPriority="61" w:unhideWhenUsed="0"/>
+    <w:lsdException w:name="Light Grid" w:semiHidden="0" w:uiPriority="62" w:unhideWhenUsed="0"/>
+    <w:lsdException w:name="Medium Shading 1" w:semiHidden="0" w:uiPriority="63" w:unhideWhenUsed="0"/>
+    <w:lsdException w:name="Medium Shading 2" w:semiHidden="0" w:uiPriority="64" w:unhideWhenUsed="0"/>
+    <w:lsdException w:name="Medium List 1" w:semiHidden="0" w:uiPriority="65" w:unhideWhenUsed="0"/>
+    <w:lsdException w:name="Medium List 2" w:semiHidden="0" w:uiPriority="66" w:unhideWhenUsed="0"/>
+    <w:lsdException w:name="Medium Grid 1" w:semiHidden="0" w:uiPriority="67" w:unhideWhenUsed="0"/>
+    <w:lsdException w:name="Medium Grid 2" w:semiHidden="0" w:uiPriority="68" w:unhideWhenUsed="0"/>
+    <w:lsdException w:name="Medium Grid 3" w:semiHidden="0" w:uiPriority="69" w:unhideWhenUsed="0"/>
+    <w:lsdException w:name="Dark List" w:semiHidden="0" w:uiPriority="70" w:unhideWhenUsed="0"/>
+    <w:lsdException w:name="Colorful Shading" w:semiHidden="0" w:uiPriority="71" w:unhideWhenUsed="0"/>
+    <w:lsdException w:name="Colorful List" w:semiHidden="0" w:uiPriority="72" w:unhideWhenUsed="0"/>
+    <w:lsdException w:name="Colorful Grid" w:semiHidden="0" w:uiPriority="73" w:unhideWhenUsed="0"/>
+    <w:lsdException w:name="Light Shading Accent 1" w:semiHidden="0" w:uiPriority="60" w:unhideWhenUsed="0"/>
+    <w:lsdException w:name="Light List Accent 1" w:semiHidden="0" w:uiPriority="61" w:unhideWhenUsed="0"/>
+    <w:lsdException w:name="Light Grid Accent 1" w:semiHidden="0" w:uiPriority="62" w:unhideWhenUsed="0"/>
+    <w:lsdException w:name="Medium Shading 1 Accent 1" w:semiHidden="0" w:uiPriority="63" w:unhideWhenUsed="0"/>
+    <w:lsdException w:name="Medium Shading 2 Accent 1" w:semiHidden="0" w:uiPriority="64" w:unhideWhenUsed="0"/>
+    <w:lsdException w:name="Medium List 1 Accent 1" w:semiHidden="0" w:uiPriority="65" w:unhideWhenUsed="0"/>
+    <w:lsdException w:name="Revision" w:unhideWhenUsed="0"/>
+    <w:lsdException w:name="List Paragraph" w:semiHidden="0" w:uiPriority="0" w:unhideWhenUsed="0" w:qFormat="1"/>
+    <w:lsdException w:name="Quote" w:semiHidden="0" w:uiPriority="29" w:unhideWhenUsed="0" w:qFormat="1"/>
+    <w:lsdException w:name="Intense Quote" w:semiHidden="0" w:uiPriority="30" w:unhideWhenUsed="0" w:qFormat="1"/>
+    <w:lsdException w:name="Medium List 2 Accent 1" w:semiHidden="0" w:uiPriority="66" w:unhideWhenUsed="0"/>
+    <w:lsdException w:name="Medium Grid 1 Accent 1" w:semiHidden="0" w:uiPriority="67" w:unhideWhenUsed="0"/>
+    <w:lsdException w:name="Medium Grid 2 Accent 1" w:semiHidden="0" w:uiPriority="68" w:unhideWhenUsed="0"/>
+    <w:lsdException w:name="Medium Grid 3 Accent 1" w:semiHidden="0" w:uiPriority="69" w:unhideWhenUsed="0"/>
+    <w:lsdException w:name="Dark List Accent 1" w:semiHidden="0" w:uiPriority="70" w:unhideWhenUsed="0"/>
+    <w:lsdException w:name="Colorful Shading Accent 1" w:semiHidden="0" w:uiPriority="71" w:unhideWhenUsed="0"/>
+    <w:lsdException w:name="Colorful List Accent 1" w:semiHidden="0" w:uiPriority="72" w:unhideWhenUsed="0"/>
+    <w:lsdException w:name="Colorful Grid Accent 1" w:semiHidden="0" w:uiPriority="73" w:unhideWhenUsed="0"/>
+    <w:lsdException w:name="Light Shading Accent 2" w:semiHidden="0" w:uiPriority="60" w:unhideWhenUsed="0"/>
+    <w:lsdException w:name="Light List Accent 2" w:semiHidden="0" w:uiPriority="61" w:unhideWhenUsed="0"/>
+    <w:lsdException w:name="Light Grid Accent 2" w:semiHidden="0" w:uiPriority="62" w:unhideWhenUsed="0"/>
+    <w:lsdException w:name="Medium Shading 1 Accent 2" w:semiHidden="0" w:uiPriority="63" w:unhideWhenUsed="0"/>
+    <w:lsdException w:name="Medium Shading 2 Accent 2" w:semiHidden="0" w:uiPriority="64" w:unhideWhenUsed="0"/>
+    <w:lsdException w:name="Medium List 1 Accent 2" w:semiHidden="0" w:uiPriority="65" w:unhideWhenUsed="0"/>
+    <w:lsdException w:name="Medium List 2 Accent 2" w:semiHidden="0" w:uiPriority="66" w:unhideWhenUsed="0"/>
+    <w:lsdException w:name="Medium Grid 1 Accent 2" w:semiHidden="0" w:uiPriority="67" w:unhideWhenUsed="0"/>
+    <w:lsdException w:name="Medium Grid 2 Accent 2" w:semiHidden="0" w:uiPriority="68" w:unhideWhenUsed="0"/>
+    <w:lsdException w:name="Medium Grid 3 Accent 2" w:semiHidden="0" w:uiPriority="69" w:unhideWhenUsed="0"/>
+    <w:lsdException w:name="Dark List Accent 2" w:semiHidden="0" w:uiPriority="70" w:unhideWhenUsed="0"/>
+    <w:lsdException w:name="Colorful Shading Accent 2" w:semiHidden="0" w:uiPriority="71" w:unhideWhenUsed="0"/>
+    <w:lsdException w:name="Colorful List Accent 2" w:semiHidden="0" w:uiPriority="72" w:unhideWhenUsed="0"/>
+    <w:lsdException w:name="Colorful Grid Accent 2" w:semiHidden="0" w:uiPriority="73" w:unhideWhenUsed="0"/>
+    <w:lsdException w:name="Light Shading Accent 3" w:semiHidden="0" w:uiPriority="60" w:unhideWhenUsed="0"/>
+    <w:lsdException w:name="Light List Accent 3" w:semiHidden="0" w:uiPriority="61" w:unhideWhenUsed="0"/>
+    <w:lsdException w:name="Light Grid Accent 3" w:semiHidden="0" w:uiPriority="62" w:unhideWhenUsed="0"/>
+    <w:lsdException w:name="Medium Shading 1 Accent 3" w:semiHidden="0" w:uiPriority="63" w:unhideWhenUsed="0"/>
+    <w:lsdException w:name="Medium Shading 2 Accent 3" w:semiHidden="0" w:uiPriority="64" w:unhideWhenUsed="0"/>
+    <w:lsdException w:name="Medium List 1 Accent 3" w:semiHidden="0" w:uiPriority="65" w:unhideWhenUsed="0"/>
+    <w:lsdException w:name="Medium List 2 Accent 3" w:semiHidden="0" w:uiPriority="66" w:unhideWhenUsed="0"/>
+    <w:lsdException w:name="Medium Grid 1 Accent 3" w:semiHidden="0" w:uiPriority="67" w:unhideWhenUsed="0"/>
+    <w:lsdException w:name="Medium Grid 2 Accent 3" w:semiHidden="0" w:uiPriority="68" w:unhideWhenUsed="0"/>
+    <w:lsdException w:name="Medium Grid 3 Accent 3" w:semiHidden="0" w:uiPriority="69" w:unhideWhenUsed="0"/>
+    <w:lsdException w:name="Dark List Accent 3" w:semiHidden="0" w:uiPriority="70" w:unhideWhenUsed="0"/>
+    <w:lsdException w:name="Colorful Shading Accent 3" w:semiHidden="0" w:uiPriority="71" w:unhideWhenUsed="0"/>
+    <w:lsdException w:name="Colorful List Accent 3" w:semiHidden="0" w:uiPriority="72" w:unhideWhenUsed="0"/>
+    <w:lsdException w:name="Colorful Grid Accent 3" w:semiHidden="0" w:uiPriority="73" w:unhideWhenUsed="0"/>
+    <w:lsdException w:name="Light Shading Accent 4" w:semiHidden="0" w:uiPriority="60" w:unhideWhenUsed="0"/>
+    <w:lsdException w:name="Light List Accent 4" w:semiHidden="0" w:uiPriority="61" w:unhideWhenUsed="0"/>
+    <w:lsdException w:name="Light Grid Accent 4" w:semiHidden="0" w:uiPriority="62" w:unhideWhenUsed="0"/>
+    <w:lsdException w:name="Medium Shading 1 Accent 4" w:semiHidden="0" w:uiPriority="63" w:unhideWhenUsed="0"/>
+    <w:lsdException w:name="Medium Shading 2 Accent 4" w:semiHidden="0" w:uiPriority="64" w:unhideWhenUsed="0"/>
+    <w:lsdException w:name="Medium List 1 Accent 4" w:semiHidden="0" w:uiPriority="65" w:unhideWhenUsed="0"/>
+    <w:lsdException w:name="Medium List 2 Accent 4" w:semiHidden="0" w:uiPriority="66" w:unhideWhenUsed="0"/>
+    <w:lsdException w:name="Medium Grid 1 Accent 4" w:semiHidden="0" w:uiPriority="67" w:unhideWhenUsed="0"/>
+    <w:lsdException w:name="Medium Grid 2 Accent 4" w:semiHidden="0" w:uiPriority="68" w:unhideWhenUsed="0"/>
+    <w:lsdException w:name="Medium Grid 3 Accent 4" w:semiHidden="0" w:uiPriority="69" w:unhideWhenUsed="0"/>
+    <w:lsdException w:name="Dark List Accent 4" w:semiHidden="0" w:uiPriority="70" w:unhideWhenUsed="0"/>
+    <w:lsdException w:name="Colorful Shading Accent 4" w:semiHidden="0" w:uiPriority="71" w:unhideWhenUsed="0"/>
+    <w:lsdException w:name="Colorful List Accent 4" w:semiHidden="0" w:uiPriority="72" w:unhideWhenUsed="0"/>
+    <w:lsdException w:name="Colorful Grid Accent 4" w:semiHidden="0" w:uiPriority="73" w:unhideWhenUsed="0"/>
+    <w:lsdException w:name="Light Shading Accent 5" w:semiHidden="0" w:uiPriority="60" w:unhideWhenUsed="0"/>
+    <w:lsdException w:name="Light List Accent 5" w:semiHidden="0" w:uiPriority="61" w:unhideWhenUsed="0"/>
+    <w:lsdException w:name="Light Grid Accent 5" w:semiHidden="0" w:uiPriority="62" w:unhideWhenUsed="0"/>
+    <w:lsdException w:name="Medium Shading 1 Accent 5" w:semiHidden="0" w:uiPriority="63" w:unhideWhenUsed="0"/>
+    <w:lsdException w:name="Medium Shading 2 Accent 5" w:semiHidden="0" w:uiPriority="64" w:unhideWhenUsed="0"/>
+    <w:lsdException w:name="Medium List 1 Accent 5" w:semiHidden="0" w:uiPriority="65" w:unhideWhenUsed="0"/>
+    <w:lsdException w:name="Medium List 2 Accent 5" w:semiHidden="0" w:uiPriority="66" w:unhideWhenUsed="0"/>
+    <w:lsdException w:name="Medium Grid 1 Accent 5" w:semiHidden="0" w:uiPriority="67" w:unhideWhenUsed="0"/>
+    <w:lsdException w:name="Medium Grid 2 Accent 5" w:semiHidden="0" w:uiPriority="68" w:unhideWhenUsed="0"/>
+    <w:lsdException w:name="Medium Grid 3 Accent 5" w:semiHidden="0" w:uiPriority="69" w:unhideWhenUsed="0"/>
+    <w:lsdException w:name="Dark List Accent 5" w:semiHidden="0" w:uiPriority="70" w:unhideWhenUsed="0"/>
+    <w:lsdException w:name="Colorful Shading Accent 5" w:semiHidden="0" w:uiPriority="71" w:unhideWhenUsed="0"/>
+    <w:lsdException w:name="Colorful List Accent 5" w:semiHidden="0" w:uiPriority="72" w:unhideWhenUsed="0"/>
+    <w:lsdException w:name="Colorful Grid Accent 5" w:semiHidden="0" w:uiPriority="73" w:unhideWhenUsed="0"/>
+    <w:lsdException w:name="Light Shading Accent 6" w:semiHidden="0" w:uiPriority="60" w:unhideWhenUsed="0"/>
+    <w:lsdException w:name="Light List Accent 6" w:semiHidden="0" w:uiPriority="61" w:unhideWhenUsed="0"/>
+    <w:lsdException w:name="Light Grid Accent 6" w:semiHidden="0" w:uiPriority="62" w:unhideWhenUsed="0"/>
+    <w:lsdException w:name="Medium Shading 1 Accent 6" w:semiHidden="0" w:uiPriority="63" w:unhideWhenUsed="0"/>
+    <w:lsdException w:name="Medium Shading 2 Accent 6" w:semiHidden="0" w:uiPriority="64" w:unhideWhenUsed="0"/>
+    <w:lsdException w:name="Medium List 1 Accent 6" w:semiHidden="0" w:uiPriority="65" w:unhideWhenUsed="0"/>
+    <w:lsdException w:name="Medium List 2 Accent 6" w:semiHidden="0" w:uiPriority="66" w:unhideWhenUsed="0"/>
+    <w:lsdException w:name="Medium Grid 1 Accent 6" w:semiHidden="0" w:uiPriority="67" w:unhideWhenUsed="0"/>
+    <w:lsdException w:name="Medium Grid 2 Accent 6" w:semiHidden="0" w:uiPriority="68" w:unhideWhenUsed="0"/>
+    <w:lsdException w:name="Medium Grid 3 Accent 6" w:semiHidden="0" w:uiPriority="69" w:unhideWhenUsed="0"/>
+    <w:lsdException w:name="Dark List Accent 6" w:semiHidden="0" w:uiPriority="70" w:unhideWhenUsed="0"/>
+    <w:lsdException w:name="Colorful Shading Accent 6" w:semiHidden="0" w:uiPriority="71" w:unhideWhenUsed="0"/>
+    <w:lsdException w:name="Colorful List Accent 6" w:semiHidden="0" w:uiPriority="72" w:unhideWhenUsed="0"/>
+    <w:lsdException w:name="Colorful Grid Accent 6" w:semiHidden="0" w:uiPriority="73" w:unhideWhenUsed="0"/>
+    <w:lsdException w:name="Subtle Emphasis" w:semiHidden="0" w:uiPriority="19" w:unhideWhenUsed="0" w:qFormat="1"/>
+    <w:lsdException w:name="Intense Emphasis" w:semiHidden="0" w:uiPriority="21" w:unhideWhenUsed="0" w:qFormat="1"/>
+    <w:lsdException w:name="Subtle Reference" w:semiHidden="0" w:uiPriority="31" w:unhideWhenUsed="0" w:qFormat="1"/>
+    <w:lsdException w:name="Intense Reference" w:semiHidden="0" w:uiPriority="32" w:unhideWhenUsed="0" w:qFormat="1"/>
+    <w:lsdException w:name="Book Title" w:semiHidden="0" w:uiPriority="33" w:unhideWhenUsed="0" w:qFormat="1"/>
+    <w:lsdException w:name="Bibliography" w:uiPriority="37"/>
+    <w:lsdException w:name="TOC Heading" w:uiPriority="39" w:qFormat="1"/>
   </w:latentStyles>
-  <w:style w:type="paragraph" w:default="1" w:styleId="Standard">
+  <w:style w:type="paragraph" w:default="1" w:styleId="Normal">
     <w:name w:val="Normal"/>
     <w:qFormat/>
     <w:rsid w:val="00D506AA"/>
@@ -13287,11 +13200,11 @@
       <w:szCs w:val="24"/>
     </w:rPr>
   </w:style>
-  <w:style w:type="paragraph" w:styleId="berschrift1">
+  <w:style w:type="paragraph" w:styleId="Heading1">
     <w:name w:val="heading 1"/>
-    <w:basedOn w:val="Standard"/>
-    <w:next w:val="Standard"/>
-    <w:link w:val="berschrift1Zchn"/>
+    <w:basedOn w:val="Normal"/>
+    <w:next w:val="Normal"/>
+    <w:link w:val="Heading1Char"/>
     <w:uiPriority w:val="9"/>
     <w:qFormat/>
     <w:rsid w:val="00613406"/>
@@ -13319,11 +13232,11 @@
       <w:lang w:val="en-GB"/>
     </w:rPr>
   </w:style>
-  <w:style w:type="paragraph" w:styleId="berschrift2">
+  <w:style w:type="paragraph" w:styleId="Heading2">
     <w:name w:val="heading 2"/>
-    <w:basedOn w:val="Standard"/>
-    <w:next w:val="Standard"/>
-    <w:link w:val="berschrift2Zchn"/>
+    <w:basedOn w:val="Normal"/>
+    <w:next w:val="Normal"/>
+    <w:link w:val="Heading2Char"/>
     <w:uiPriority w:val="9"/>
     <w:qFormat/>
     <w:rsid w:val="00613406"/>
@@ -13351,10 +13264,10 @@
       <w:lang w:val="en-GB"/>
     </w:rPr>
   </w:style>
-  <w:style w:type="paragraph" w:styleId="berschrift3">
+  <w:style w:type="paragraph" w:styleId="Heading3">
     <w:name w:val="heading 3"/>
-    <w:basedOn w:val="Standard"/>
-    <w:next w:val="Standard"/>
+    <w:basedOn w:val="Normal"/>
+    <w:next w:val="Normal"/>
     <w:qFormat/>
     <w:rsid w:val="00613406"/>
     <w:pPr>
@@ -13380,10 +13293,10 @@
       <w:lang w:val="en-GB"/>
     </w:rPr>
   </w:style>
-  <w:style w:type="paragraph" w:styleId="berschrift4">
+  <w:style w:type="paragraph" w:styleId="Heading4">
     <w:name w:val="heading 4"/>
-    <w:basedOn w:val="Standard"/>
-    <w:next w:val="Standard"/>
+    <w:basedOn w:val="Normal"/>
+    <w:next w:val="Normal"/>
     <w:qFormat/>
     <w:rsid w:val="00E32300"/>
     <w:pPr>
@@ -13409,20 +13322,20 @@
       <w:lang w:val="en-GB"/>
     </w:rPr>
   </w:style>
-  <w:style w:type="paragraph" w:styleId="berschrift5">
+  <w:style w:type="paragraph" w:styleId="Heading5">
     <w:name w:val="heading 5"/>
-    <w:basedOn w:val="berschrift4"/>
-    <w:next w:val="Standard"/>
+    <w:basedOn w:val="Heading4"/>
+    <w:next w:val="Normal"/>
     <w:qFormat/>
     <w:rsid w:val="001A2102"/>
     <w:pPr>
       <w:outlineLvl w:val="4"/>
     </w:pPr>
   </w:style>
-  <w:style w:type="paragraph" w:styleId="berschrift6">
+  <w:style w:type="paragraph" w:styleId="Heading6">
     <w:name w:val="heading 6"/>
-    <w:basedOn w:val="Standard"/>
-    <w:next w:val="Standard"/>
+    <w:basedOn w:val="Normal"/>
+    <w:next w:val="Normal"/>
     <w:qFormat/>
     <w:rsid w:val="00E32300"/>
     <w:pPr>
@@ -13447,10 +13360,10 @@
       <w:szCs w:val="22"/>
     </w:rPr>
   </w:style>
-  <w:style w:type="paragraph" w:styleId="berschrift7">
+  <w:style w:type="paragraph" w:styleId="Heading7">
     <w:name w:val="heading 7"/>
-    <w:basedOn w:val="Standard"/>
-    <w:next w:val="Standard"/>
+    <w:basedOn w:val="Normal"/>
+    <w:next w:val="Normal"/>
     <w:qFormat/>
     <w:rsid w:val="00E32300"/>
     <w:pPr>
@@ -13473,10 +13386,10 @@
       <w:color w:val="333333"/>
     </w:rPr>
   </w:style>
-  <w:style w:type="paragraph" w:styleId="berschrift8">
+  <w:style w:type="paragraph" w:styleId="Heading8">
     <w:name w:val="heading 8"/>
-    <w:basedOn w:val="Standard"/>
-    <w:next w:val="Standard"/>
+    <w:basedOn w:val="Normal"/>
+    <w:next w:val="Normal"/>
     <w:qFormat/>
     <w:rsid w:val="00E32300"/>
     <w:pPr>
@@ -13500,10 +13413,10 @@
       <w:color w:val="333333"/>
     </w:rPr>
   </w:style>
-  <w:style w:type="paragraph" w:styleId="berschrift9">
+  <w:style w:type="paragraph" w:styleId="Heading9">
     <w:name w:val="heading 9"/>
-    <w:basedOn w:val="Standard"/>
-    <w:next w:val="Standard"/>
+    <w:basedOn w:val="Normal"/>
+    <w:next w:val="Normal"/>
     <w:qFormat/>
     <w:rsid w:val="00E32300"/>
     <w:pPr>
@@ -13528,13 +13441,13 @@
       <w:szCs w:val="22"/>
     </w:rPr>
   </w:style>
-  <w:style w:type="character" w:default="1" w:styleId="Absatz-Standardschriftart">
+  <w:style w:type="character" w:default="1" w:styleId="DefaultParagraphFont">
     <w:name w:val="Default Paragraph Font"/>
     <w:uiPriority w:val="1"/>
     <w:semiHidden/>
     <w:unhideWhenUsed/>
   </w:style>
-  <w:style w:type="table" w:default="1" w:styleId="NormaleTabelle">
+  <w:style w:type="table" w:default="1" w:styleId="TableNormal">
     <w:name w:val="Normal Table"/>
     <w:uiPriority w:val="99"/>
     <w:semiHidden/>
@@ -13549,16 +13462,16 @@
       </w:tblCellMar>
     </w:tblPr>
   </w:style>
-  <w:style w:type="numbering" w:default="1" w:styleId="KeineListe">
+  <w:style w:type="numbering" w:default="1" w:styleId="NoList">
     <w:name w:val="No List"/>
     <w:uiPriority w:val="99"/>
     <w:semiHidden/>
     <w:unhideWhenUsed/>
   </w:style>
-  <w:style w:type="character" w:customStyle="1" w:styleId="berschrift1Zchn">
-    <w:name w:val="Überschrift 1 Zchn"/>
-    <w:basedOn w:val="Absatz-Standardschriftart"/>
-    <w:link w:val="berschrift1"/>
+  <w:style w:type="character" w:customStyle="1" w:styleId="Heading1Char">
+    <w:name w:val="Heading 1 Char"/>
+    <w:basedOn w:val="DefaultParagraphFont"/>
+    <w:link w:val="Heading1"/>
     <w:uiPriority w:val="9"/>
     <w:rsid w:val="00613406"/>
     <w:rPr>
@@ -13572,10 +13485,10 @@
       <w:lang w:val="en-GB"/>
     </w:rPr>
   </w:style>
-  <w:style w:type="character" w:customStyle="1" w:styleId="berschrift2Zchn">
-    <w:name w:val="Überschrift 2 Zchn"/>
-    <w:basedOn w:val="Absatz-Standardschriftart"/>
-    <w:link w:val="berschrift2"/>
+  <w:style w:type="character" w:customStyle="1" w:styleId="Heading2Char">
+    <w:name w:val="Heading 2 Char"/>
+    <w:basedOn w:val="DefaultParagraphFont"/>
+    <w:link w:val="Heading2"/>
     <w:uiPriority w:val="9"/>
     <w:rsid w:val="00613406"/>
     <w:rPr>
@@ -13589,10 +13502,10 @@
       <w:lang w:val="en-GB"/>
     </w:rPr>
   </w:style>
-  <w:style w:type="paragraph" w:styleId="Fuzeile">
+  <w:style w:type="paragraph" w:styleId="Footer">
     <w:name w:val="footer"/>
-    <w:basedOn w:val="Standard"/>
-    <w:link w:val="FuzeileZchn"/>
+    <w:basedOn w:val="Normal"/>
+    <w:link w:val="FooterChar"/>
     <w:rsid w:val="00FE0B26"/>
     <w:pPr>
       <w:tabs>
@@ -13608,7 +13521,7 @@
   </w:style>
   <w:style w:type="character" w:styleId="Hyperlink">
     <w:name w:val="Hyperlink"/>
-    <w:basedOn w:val="Absatz-Standardschriftart"/>
+    <w:basedOn w:val="DefaultParagraphFont"/>
     <w:uiPriority w:val="99"/>
     <w:rsid w:val="00A441E2"/>
     <w:rPr>
@@ -13617,9 +13530,9 @@
       <w:u w:val="single"/>
     </w:rPr>
   </w:style>
-  <w:style w:type="paragraph" w:styleId="Dokumentstruktur">
+  <w:style w:type="paragraph" w:styleId="DocumentMap">
     <w:name w:val="Document Map"/>
-    <w:basedOn w:val="Standard"/>
+    <w:basedOn w:val="Normal"/>
     <w:semiHidden/>
     <w:rsid w:val="00F15E5A"/>
     <w:pPr>
@@ -13629,9 +13542,9 @@
       <w:rFonts w:ascii="Tahoma" w:hAnsi="Tahoma" w:cs="Tahoma"/>
     </w:rPr>
   </w:style>
-  <w:style w:type="character" w:styleId="BesuchterHyperlink">
+  <w:style w:type="character" w:styleId="FollowedHyperlink">
     <w:name w:val="FollowedHyperlink"/>
-    <w:basedOn w:val="Absatz-Standardschriftart"/>
+    <w:basedOn w:val="DefaultParagraphFont"/>
     <w:rsid w:val="0001037F"/>
     <w:rPr>
       <w:rFonts w:ascii="Verdana" w:hAnsi="Verdana"/>
@@ -13641,7 +13554,7 @@
   </w:style>
   <w:style w:type="paragraph" w:customStyle="1" w:styleId="liste">
     <w:name w:val="liste"/>
-    <w:basedOn w:val="Standard"/>
+    <w:basedOn w:val="Normal"/>
     <w:rsid w:val="008F307F"/>
     <w:pPr>
       <w:numPr>
@@ -13657,7 +13570,7 @@
   </w:style>
   <w:style w:type="paragraph" w:customStyle="1" w:styleId="Standardfett">
     <w:name w:val="Standard fett"/>
-    <w:basedOn w:val="Standard"/>
+    <w:basedOn w:val="Normal"/>
     <w:link w:val="StandardfettZchn"/>
     <w:rsid w:val="00FE0B26"/>
     <w:pPr>
@@ -13671,7 +13584,7 @@
   </w:style>
   <w:style w:type="character" w:customStyle="1" w:styleId="StandardfettZchn">
     <w:name w:val="Standard fett Zchn"/>
-    <w:basedOn w:val="Absatz-Standardschriftart"/>
+    <w:basedOn w:val="DefaultParagraphFont"/>
     <w:link w:val="Standardfett"/>
     <w:rsid w:val="00FE0B26"/>
     <w:rPr>
@@ -13684,9 +13597,9 @@
       <w:lang w:val="de-DE" w:eastAsia="de-DE" w:bidi="ar-SA"/>
     </w:rPr>
   </w:style>
-  <w:style w:type="paragraph" w:styleId="Sprechblasentext">
+  <w:style w:type="paragraph" w:styleId="BalloonText">
     <w:name w:val="Balloon Text"/>
-    <w:basedOn w:val="Standard"/>
+    <w:basedOn w:val="Normal"/>
     <w:semiHidden/>
     <w:rsid w:val="005910AA"/>
     <w:rPr>
@@ -13697,7 +13610,7 @@
   </w:style>
   <w:style w:type="paragraph" w:customStyle="1" w:styleId="HeaderDeckblatt">
     <w:name w:val="Header Deckblatt"/>
-    <w:basedOn w:val="berschrift9"/>
+    <w:basedOn w:val="Heading9"/>
     <w:rsid w:val="00CE54CA"/>
     <w:pPr>
       <w:numPr>
@@ -13715,8 +13628,8 @@
   </w:style>
   <w:style w:type="paragraph" w:customStyle="1" w:styleId="berschrift">
     <w:name w:val="Überschrift"/>
-    <w:basedOn w:val="berschrift1"/>
-    <w:next w:val="Standard"/>
+    <w:basedOn w:val="Heading1"/>
+    <w:next w:val="Normal"/>
     <w:link w:val="berschriftZchn"/>
     <w:rsid w:val="000F237A"/>
     <w:pPr>
@@ -13727,7 +13640,7 @@
   </w:style>
   <w:style w:type="character" w:customStyle="1" w:styleId="berschriftZchn">
     <w:name w:val="Überschrift Zchn"/>
-    <w:basedOn w:val="berschrift1Zchn"/>
+    <w:basedOn w:val="Heading1Char"/>
     <w:link w:val="berschrift"/>
     <w:rsid w:val="000F237A"/>
     <w:rPr>
@@ -13741,10 +13654,10 @@
       <w:lang w:val="en-GB"/>
     </w:rPr>
   </w:style>
-  <w:style w:type="paragraph" w:styleId="Verzeichnis1">
+  <w:style w:type="paragraph" w:styleId="TOC1">
     <w:name w:val="toc 1"/>
-    <w:basedOn w:val="Standard"/>
-    <w:next w:val="Standard"/>
+    <w:basedOn w:val="Normal"/>
+    <w:next w:val="Normal"/>
     <w:autoRedefine/>
     <w:uiPriority w:val="39"/>
     <w:rsid w:val="00250C16"/>
@@ -13758,10 +13671,10 @@
       <w:szCs w:val="16"/>
     </w:rPr>
   </w:style>
-  <w:style w:type="paragraph" w:styleId="Verzeichnis2">
+  <w:style w:type="paragraph" w:styleId="TOC2">
     <w:name w:val="toc 2"/>
-    <w:basedOn w:val="Standard"/>
-    <w:next w:val="Standard"/>
+    <w:basedOn w:val="Normal"/>
+    <w:next w:val="Normal"/>
     <w:autoRedefine/>
     <w:uiPriority w:val="39"/>
     <w:rsid w:val="00F006DD"/>
@@ -13776,10 +13689,10 @@
       <w:sz w:val="16"/>
     </w:rPr>
   </w:style>
-  <w:style w:type="paragraph" w:styleId="Verzeichnis3">
+  <w:style w:type="paragraph" w:styleId="TOC3">
     <w:name w:val="toc 3"/>
-    <w:basedOn w:val="Standard"/>
-    <w:next w:val="Standard"/>
+    <w:basedOn w:val="Normal"/>
+    <w:next w:val="Normal"/>
     <w:autoRedefine/>
     <w:uiPriority w:val="39"/>
     <w:rsid w:val="00446FCC"/>
@@ -13792,7 +13705,7 @@
   </w:style>
   <w:style w:type="paragraph" w:customStyle="1" w:styleId="Klassifizierung">
     <w:name w:val="Klassifizierung"/>
-    <w:basedOn w:val="Standard"/>
+    <w:basedOn w:val="Normal"/>
     <w:rsid w:val="008F307F"/>
     <w:rPr>
       <w:b/>
@@ -13802,7 +13715,7 @@
   </w:style>
   <w:style w:type="paragraph" w:customStyle="1" w:styleId="Tabellentext">
     <w:name w:val="Tabellentext"/>
-    <w:basedOn w:val="Standard"/>
+    <w:basedOn w:val="Normal"/>
     <w:qFormat/>
     <w:rsid w:val="00581806"/>
     <w:pPr>
@@ -13815,8 +13728,8 @@
   </w:style>
   <w:style w:type="paragraph" w:customStyle="1" w:styleId="ToDo">
     <w:name w:val="ToDo"/>
-    <w:basedOn w:val="Standard"/>
-    <w:next w:val="Standard"/>
+    <w:basedOn w:val="Normal"/>
+    <w:next w:val="Normal"/>
     <w:rsid w:val="00333EAE"/>
     <w:rPr>
       <w:b/>
@@ -13825,8 +13738,8 @@
   </w:style>
   <w:style w:type="paragraph" w:customStyle="1" w:styleId="ZuKlren">
     <w:name w:val="Zu Klären"/>
-    <w:basedOn w:val="Standard"/>
-    <w:next w:val="Standard"/>
+    <w:basedOn w:val="Normal"/>
+    <w:next w:val="Normal"/>
     <w:rsid w:val="00333EAE"/>
     <w:rPr>
       <w:b/>
@@ -13835,7 +13748,7 @@
   </w:style>
   <w:style w:type="paragraph" w:customStyle="1" w:styleId="Headline">
     <w:name w:val="Headline"/>
-    <w:basedOn w:val="berschrift1"/>
+    <w:basedOn w:val="Heading1"/>
     <w:link w:val="HeadlineChar1"/>
     <w:rsid w:val="000921AA"/>
     <w:pPr>
@@ -13855,7 +13768,7 @@
   </w:style>
   <w:style w:type="character" w:customStyle="1" w:styleId="HeadlineChar1">
     <w:name w:val="Headline Char1"/>
-    <w:basedOn w:val="Absatz-Standardschriftart"/>
+    <w:basedOn w:val="DefaultParagraphFont"/>
     <w:link w:val="Headline"/>
     <w:rsid w:val="000921AA"/>
     <w:rPr>
@@ -13868,15 +13781,14 @@
       <w:lang w:val="en-GB" w:eastAsia="de-DE" w:bidi="ar-SA"/>
     </w:rPr>
   </w:style>
-  <w:style w:type="table" w:styleId="Tabellenraster">
+  <w:style w:type="table" w:styleId="TableGrid">
     <w:name w:val="Table Grid"/>
-    <w:basedOn w:val="NormaleTabelle"/>
+    <w:basedOn w:val="TableNormal"/>
     <w:rsid w:val="000921AA"/>
     <w:pPr>
       <w:spacing w:line="280" w:lineRule="exact"/>
     </w:pPr>
     <w:tblPr>
-      <w:tblInd w:w="0" w:type="dxa"/>
       <w:tblBorders>
         <w:top w:val="single" w:sz="4" w:space="0" w:color="auto"/>
         <w:left w:val="single" w:sz="4" w:space="0" w:color="auto"/>
@@ -13885,17 +13797,11 @@
         <w:insideH w:val="single" w:sz="4" w:space="0" w:color="auto"/>
         <w:insideV w:val="single" w:sz="4" w:space="0" w:color="auto"/>
       </w:tblBorders>
-      <w:tblCellMar>
-        <w:top w:w="0" w:type="dxa"/>
-        <w:left w:w="108" w:type="dxa"/>
-        <w:bottom w:w="0" w:type="dxa"/>
-        <w:right w:w="108" w:type="dxa"/>
-      </w:tblCellMar>
     </w:tblPr>
   </w:style>
   <w:style w:type="character" w:customStyle="1" w:styleId="FormatvorlageCourierNew10pt">
     <w:name w:val="Formatvorlage Courier New 10 pt"/>
-    <w:basedOn w:val="Absatz-Standardschriftart"/>
+    <w:basedOn w:val="DefaultParagraphFont"/>
     <w:rsid w:val="00715D90"/>
     <w:rPr>
       <w:rFonts w:ascii="Courier New" w:hAnsi="Courier New"/>
@@ -13903,7 +13809,7 @@
   </w:style>
   <w:style w:type="character" w:customStyle="1" w:styleId="FormatvorlageCourierNew10ptKursiv">
     <w:name w:val="Formatvorlage Courier New 10 pt Kursiv"/>
-    <w:basedOn w:val="Absatz-Standardschriftart"/>
+    <w:basedOn w:val="DefaultParagraphFont"/>
     <w:rsid w:val="00F132B9"/>
     <w:rPr>
       <w:rFonts w:ascii="Courier New" w:hAnsi="Courier New"/>
@@ -13914,7 +13820,7 @@
   </w:style>
   <w:style w:type="paragraph" w:customStyle="1" w:styleId="Tabellenheader">
     <w:name w:val="Tabellenheader"/>
-    <w:basedOn w:val="Standard"/>
+    <w:basedOn w:val="Normal"/>
     <w:qFormat/>
     <w:rsid w:val="00F132B9"/>
     <w:pPr>
@@ -13927,14 +13833,13 @@
   </w:style>
   <w:style w:type="table" w:customStyle="1" w:styleId="Formatvorlage1">
     <w:name w:val="Formatvorlage1"/>
-    <w:basedOn w:val="NormaleTabelle"/>
+    <w:basedOn w:val="TableNormal"/>
     <w:rsid w:val="00581806"/>
     <w:rPr>
       <w:rFonts w:ascii="Verdana" w:hAnsi="Verdana"/>
       <w:sz w:val="18"/>
     </w:rPr>
     <w:tblPr>
-      <w:tblInd w:w="0" w:type="dxa"/>
       <w:tblBorders>
         <w:top w:val="single" w:sz="4" w:space="0" w:color="auto"/>
         <w:left w:val="single" w:sz="4" w:space="0" w:color="auto"/>
@@ -13943,24 +13848,17 @@
         <w:insideH w:val="single" w:sz="4" w:space="0" w:color="auto"/>
         <w:insideV w:val="single" w:sz="4" w:space="0" w:color="auto"/>
       </w:tblBorders>
-      <w:tblCellMar>
-        <w:top w:w="0" w:type="dxa"/>
-        <w:left w:w="108" w:type="dxa"/>
-        <w:bottom w:w="0" w:type="dxa"/>
-        <w:right w:w="108" w:type="dxa"/>
-      </w:tblCellMar>
     </w:tblPr>
   </w:style>
   <w:style w:type="table" w:customStyle="1" w:styleId="Tabelle">
     <w:name w:val="Tabelle"/>
-    <w:basedOn w:val="NormaleTabelle"/>
+    <w:basedOn w:val="TableNormal"/>
     <w:rsid w:val="00AC09A1"/>
     <w:rPr>
       <w:rFonts w:ascii="Verdana" w:hAnsi="Verdana"/>
       <w:sz w:val="18"/>
     </w:rPr>
     <w:tblPr>
-      <w:tblInd w:w="0" w:type="dxa"/>
       <w:tblBorders>
         <w:top w:val="single" w:sz="4" w:space="0" w:color="auto"/>
         <w:left w:val="single" w:sz="4" w:space="0" w:color="auto"/>
@@ -13969,12 +13867,6 @@
         <w:insideH w:val="single" w:sz="4" w:space="0" w:color="auto"/>
         <w:insideV w:val="single" w:sz="4" w:space="0" w:color="auto"/>
       </w:tblBorders>
-      <w:tblCellMar>
-        <w:top w:w="0" w:type="dxa"/>
-        <w:left w:w="108" w:type="dxa"/>
-        <w:bottom w:w="0" w:type="dxa"/>
-        <w:right w:w="108" w:type="dxa"/>
-      </w:tblCellMar>
     </w:tblPr>
     <w:trPr>
       <w:tblHeader/>
@@ -13982,7 +13874,7 @@
   </w:style>
   <w:style w:type="paragraph" w:customStyle="1" w:styleId="Nummerierung">
     <w:name w:val="Nummerierung"/>
-    <w:basedOn w:val="Standard"/>
+    <w:basedOn w:val="Normal"/>
     <w:qFormat/>
     <w:rsid w:val="00B32CA7"/>
     <w:pPr>
@@ -13993,10 +13885,10 @@
       <w:ind w:left="714" w:hanging="357"/>
     </w:pPr>
   </w:style>
-  <w:style w:type="paragraph" w:styleId="Kopfzeile">
+  <w:style w:type="paragraph" w:styleId="Header">
     <w:name w:val="header"/>
-    <w:basedOn w:val="Standard"/>
-    <w:link w:val="KopfzeileZchn"/>
+    <w:basedOn w:val="Normal"/>
+    <w:link w:val="HeaderChar"/>
     <w:uiPriority w:val="99"/>
     <w:unhideWhenUsed/>
     <w:rsid w:val="00CE2662"/>
@@ -14007,10 +13899,10 @@
       </w:tabs>
     </w:pPr>
   </w:style>
-  <w:style w:type="character" w:customStyle="1" w:styleId="KopfzeileZchn">
-    <w:name w:val="Kopfzeile Zchn"/>
-    <w:basedOn w:val="Absatz-Standardschriftart"/>
-    <w:link w:val="Kopfzeile"/>
+  <w:style w:type="character" w:customStyle="1" w:styleId="HeaderChar">
+    <w:name w:val="Header Char"/>
+    <w:basedOn w:val="DefaultParagraphFont"/>
+    <w:link w:val="Header"/>
     <w:uiPriority w:val="99"/>
     <w:rsid w:val="00CE2662"/>
     <w:rPr>
@@ -14019,10 +13911,10 @@
       <w:szCs w:val="24"/>
     </w:rPr>
   </w:style>
-  <w:style w:type="character" w:customStyle="1" w:styleId="FuzeileZchn">
-    <w:name w:val="Fußzeile Zchn"/>
-    <w:basedOn w:val="Absatz-Standardschriftart"/>
-    <w:link w:val="Fuzeile"/>
+  <w:style w:type="character" w:customStyle="1" w:styleId="FooterChar">
+    <w:name w:val="Footer Char"/>
+    <w:basedOn w:val="DefaultParagraphFont"/>
+    <w:link w:val="Footer"/>
     <w:rsid w:val="008F307F"/>
     <w:rPr>
       <w:rFonts w:ascii="Verdana" w:hAnsi="Verdana"/>
@@ -14032,9 +13924,9 @@
       <w:szCs w:val="24"/>
     </w:rPr>
   </w:style>
-  <w:style w:type="paragraph" w:styleId="Listenabsatz">
+  <w:style w:type="paragraph" w:styleId="ListParagraph">
     <w:name w:val="List Paragraph"/>
-    <w:basedOn w:val="Standard"/>
+    <w:basedOn w:val="Normal"/>
     <w:qFormat/>
     <w:rsid w:val="00A500E1"/>
     <w:pPr>
@@ -14044,7 +13936,7 @@
   </w:style>
   <w:style w:type="paragraph" w:customStyle="1" w:styleId="EingabefelderundNavigationsschritte">
     <w:name w:val="Eingabefelder und Navigationsschritte"/>
-    <w:basedOn w:val="Standard"/>
+    <w:basedOn w:val="Normal"/>
     <w:link w:val="EingabefelderundNavigationsschritteZchn"/>
     <w:qFormat/>
     <w:rsid w:val="00713DCC"/>
@@ -14054,8 +13946,8 @@
   </w:style>
   <w:style w:type="paragraph" w:customStyle="1" w:styleId="BenutzereingabenundCode">
     <w:name w:val="Benutzereingaben und Code"/>
-    <w:basedOn w:val="Standard"/>
-    <w:next w:val="Standard"/>
+    <w:basedOn w:val="Normal"/>
+    <w:next w:val="Normal"/>
     <w:link w:val="BenutzereingabenundCodeZchn"/>
     <w:qFormat/>
     <w:rsid w:val="00B32B69"/>
@@ -14072,7 +13964,7 @@
   </w:style>
   <w:style w:type="paragraph" w:customStyle="1" w:styleId="DateinamenundPfade">
     <w:name w:val="Dateinamen und Pfade"/>
-    <w:basedOn w:val="Standard"/>
+    <w:basedOn w:val="Normal"/>
     <w:link w:val="DateinamenundPfadeZchn"/>
     <w:qFormat/>
     <w:rsid w:val="00B32B69"/>
@@ -14084,7 +13976,7 @@
   </w:style>
   <w:style w:type="character" w:customStyle="1" w:styleId="EingabefelderundNavigationsschritteZchn">
     <w:name w:val="Eingabefelder und Navigationsschritte Zchn"/>
-    <w:basedOn w:val="Absatz-Standardschriftart"/>
+    <w:basedOn w:val="DefaultParagraphFont"/>
     <w:link w:val="EingabefelderundNavigationsschritte"/>
     <w:rsid w:val="00063FE4"/>
     <w:rPr>
@@ -14096,8 +13988,8 @@
   </w:style>
   <w:style w:type="paragraph" w:customStyle="1" w:styleId="Warnungen">
     <w:name w:val="Warnungen"/>
-    <w:basedOn w:val="Standard"/>
-    <w:next w:val="Standard"/>
+    <w:basedOn w:val="Normal"/>
+    <w:next w:val="Normal"/>
     <w:link w:val="WarnungenZchn"/>
     <w:qFormat/>
     <w:rsid w:val="00715D90"/>
@@ -14108,7 +14000,7 @@
   </w:style>
   <w:style w:type="character" w:customStyle="1" w:styleId="DateinamenundPfadeZchn">
     <w:name w:val="Dateinamen und Pfade Zchn"/>
-    <w:basedOn w:val="Absatz-Standardschriftart"/>
+    <w:basedOn w:val="DefaultParagraphFont"/>
     <w:link w:val="DateinamenundPfade"/>
     <w:rsid w:val="00B32B69"/>
     <w:rPr>
@@ -14122,7 +14014,7 @@
   </w:style>
   <w:style w:type="paragraph" w:customStyle="1" w:styleId="URL">
     <w:name w:val="URL"/>
-    <w:basedOn w:val="Standard"/>
+    <w:basedOn w:val="Normal"/>
     <w:qFormat/>
     <w:rsid w:val="00A90414"/>
     <w:pPr>
@@ -14134,7 +14026,7 @@
   </w:style>
   <w:style w:type="character" w:customStyle="1" w:styleId="BenutzereingabenundCodeZchn">
     <w:name w:val="Benutzereingaben und Code Zchn"/>
-    <w:basedOn w:val="Absatz-Standardschriftart"/>
+    <w:basedOn w:val="DefaultParagraphFont"/>
     <w:link w:val="BenutzereingabenundCode"/>
     <w:rsid w:val="00B32B69"/>
     <w:rPr>
@@ -14147,7 +14039,7 @@
   </w:style>
   <w:style w:type="character" w:customStyle="1" w:styleId="WarnungenZchn">
     <w:name w:val="Warnungen Zchn"/>
-    <w:basedOn w:val="Absatz-Standardschriftart"/>
+    <w:basedOn w:val="DefaultParagraphFont"/>
     <w:link w:val="Warnungen"/>
     <w:rsid w:val="000E7879"/>
     <w:rPr>
@@ -14158,11 +14050,11 @@
       <w:szCs w:val="24"/>
     </w:rPr>
   </w:style>
-  <w:style w:type="paragraph" w:styleId="Titel">
+  <w:style w:type="paragraph" w:styleId="Title">
     <w:name w:val="Title"/>
-    <w:basedOn w:val="Standard"/>
-    <w:next w:val="Standard"/>
-    <w:link w:val="TitelZchn"/>
+    <w:basedOn w:val="Normal"/>
+    <w:next w:val="Normal"/>
+    <w:link w:val="TitleChar"/>
     <w:uiPriority w:val="10"/>
     <w:qFormat/>
     <w:rsid w:val="004501E4"/>
@@ -14180,10 +14072,10 @@
       <w:szCs w:val="32"/>
     </w:rPr>
   </w:style>
-  <w:style w:type="character" w:customStyle="1" w:styleId="TitelZchn">
-    <w:name w:val="Titel Zchn"/>
-    <w:basedOn w:val="Absatz-Standardschriftart"/>
-    <w:link w:val="Titel"/>
+  <w:style w:type="character" w:customStyle="1" w:styleId="TitleChar">
+    <w:name w:val="Title Char"/>
+    <w:basedOn w:val="DefaultParagraphFont"/>
+    <w:link w:val="Title"/>
     <w:uiPriority w:val="10"/>
     <w:rsid w:val="004501E4"/>
     <w:rPr>
@@ -14210,9 +14102,9 @@
       <w:szCs w:val="24"/>
     </w:rPr>
   </w:style>
-  <w:style w:type="character" w:styleId="Kommentarzeichen">
+  <w:style w:type="character" w:styleId="CommentReference">
     <w:name w:val="annotation reference"/>
-    <w:basedOn w:val="Absatz-Standardschriftart"/>
+    <w:basedOn w:val="DefaultParagraphFont"/>
     <w:uiPriority w:val="99"/>
     <w:semiHidden/>
     <w:unhideWhenUsed/>
@@ -14222,10 +14114,10 @@
       <w:szCs w:val="16"/>
     </w:rPr>
   </w:style>
-  <w:style w:type="paragraph" w:styleId="Kommentartext">
+  <w:style w:type="paragraph" w:styleId="CommentText">
     <w:name w:val="annotation text"/>
-    <w:basedOn w:val="Standard"/>
-    <w:link w:val="KommentartextZchn"/>
+    <w:basedOn w:val="Normal"/>
+    <w:link w:val="CommentTextChar"/>
     <w:uiPriority w:val="99"/>
     <w:semiHidden/>
     <w:unhideWhenUsed/>
@@ -14238,10 +14130,10 @@
       <w:szCs w:val="20"/>
     </w:rPr>
   </w:style>
-  <w:style w:type="character" w:customStyle="1" w:styleId="KommentartextZchn">
-    <w:name w:val="Kommentartext Zchn"/>
-    <w:basedOn w:val="Absatz-Standardschriftart"/>
-    <w:link w:val="Kommentartext"/>
+  <w:style w:type="character" w:customStyle="1" w:styleId="CommentTextChar">
+    <w:name w:val="Comment Text Char"/>
+    <w:basedOn w:val="DefaultParagraphFont"/>
+    <w:link w:val="CommentText"/>
     <w:uiPriority w:val="99"/>
     <w:semiHidden/>
     <w:rsid w:val="007B432E"/>
@@ -14249,11 +14141,11 @@
       <w:rFonts w:ascii="Verdana" w:hAnsi="Verdana"/>
     </w:rPr>
   </w:style>
-  <w:style w:type="paragraph" w:styleId="Kommentarthema">
+  <w:style w:type="paragraph" w:styleId="CommentSubject">
     <w:name w:val="annotation subject"/>
-    <w:basedOn w:val="Kommentartext"/>
-    <w:next w:val="Kommentartext"/>
-    <w:link w:val="KommentarthemaZchn"/>
+    <w:basedOn w:val="CommentText"/>
+    <w:next w:val="CommentText"/>
+    <w:link w:val="CommentSubjectChar"/>
     <w:uiPriority w:val="99"/>
     <w:semiHidden/>
     <w:unhideWhenUsed/>
@@ -14263,10 +14155,10 @@
       <w:bCs/>
     </w:rPr>
   </w:style>
-  <w:style w:type="character" w:customStyle="1" w:styleId="KommentarthemaZchn">
-    <w:name w:val="Kommentarthema Zchn"/>
-    <w:basedOn w:val="KommentartextZchn"/>
-    <w:link w:val="Kommentarthema"/>
+  <w:style w:type="character" w:customStyle="1" w:styleId="CommentSubjectChar">
+    <w:name w:val="Comment Subject Char"/>
+    <w:basedOn w:val="CommentTextChar"/>
+    <w:link w:val="CommentSubject"/>
     <w:uiPriority w:val="99"/>
     <w:semiHidden/>
     <w:rsid w:val="007B432E"/>
@@ -14276,7 +14168,7 @@
       <w:bCs/>
     </w:rPr>
   </w:style>
-  <w:style w:type="paragraph" w:styleId="berarbeitung">
+  <w:style w:type="paragraph" w:styleId="Revision">
     <w:name w:val="Revision"/>
     <w:hidden/>
     <w:uiPriority w:val="99"/>
@@ -14288,10 +14180,1175 @@
       <w:szCs w:val="24"/>
     </w:rPr>
   </w:style>
-  <w:style w:type="paragraph" w:styleId="Beschriftung">
+  <w:style w:type="paragraph" w:styleId="Caption">
     <w:name w:val="caption"/>
-    <w:basedOn w:val="Standard"/>
-    <w:next w:val="Standard"/>
+    <w:basedOn w:val="Normal"/>
+    <w:next w:val="Normal"/>
+    <w:uiPriority w:val="35"/>
+    <w:unhideWhenUsed/>
+    <w:qFormat/>
+    <w:rsid w:val="00625BF5"/>
+    <w:pPr>
+      <w:spacing w:after="200" w:line="240" w:lineRule="auto"/>
+    </w:pPr>
+    <w:rPr>
+      <w:i/>
+      <w:iCs/>
+      <w:color w:val="1F497D" w:themeColor="text2"/>
+      <w:szCs w:val="18"/>
+    </w:rPr>
+  </w:style>
+</w:styles>
+</file>
+
+<file path=word/stylesWithEffects.xml><?xml version="1.0" encoding="utf-8"?>
+<w:styles xmlns:wpc="http://schemas.microsoft.com/office/word/2010/wordprocessingCanvas" xmlns:mc="http://schemas.openxmlformats.org/markup-compatibility/2006" xmlns:o="urn:schemas-microsoft-com:office:office" xmlns:r="http://schemas.openxmlformats.org/officeDocument/2006/relationships" xmlns:m="http://schemas.openxmlformats.org/officeDocument/2006/math" xmlns:v="urn:schemas-microsoft-com:vml" xmlns:wp14="http://schemas.microsoft.com/office/word/2010/wordprocessingDrawing" xmlns:wp="http://schemas.openxmlformats.org/drawingml/2006/wordprocessingDrawing" xmlns:w10="urn:schemas-microsoft-com:office:word" xmlns:w="http://schemas.openxmlformats.org/wordprocessingml/2006/main" xmlns:w14="http://schemas.microsoft.com/office/word/2010/wordml" xmlns:wpg="http://schemas.microsoft.com/office/word/2010/wordprocessingGroup" xmlns:wpi="http://schemas.microsoft.com/office/word/2010/wordprocessingInk" xmlns:wne="http://schemas.microsoft.com/office/word/2006/wordml" xmlns:wps="http://schemas.microsoft.com/office/word/2010/wordprocessingShape" mc:Ignorable="w14 wp14">
+  <w:docDefaults>
+    <w:rPrDefault>
+      <w:rPr>
+        <w:rFonts w:ascii="Times New Roman" w:eastAsia="Times New Roman" w:hAnsi="Times New Roman" w:cs="Times New Roman"/>
+        <w:lang w:val="de-DE" w:eastAsia="de-DE" w:bidi="ar-SA"/>
+      </w:rPr>
+    </w:rPrDefault>
+    <w:pPrDefault/>
+  </w:docDefaults>
+  <w:latentStyles w:defLockedState="0" w:defUIPriority="99" w:defSemiHidden="1" w:defUnhideWhenUsed="1" w:defQFormat="0" w:count="267">
+    <w:lsdException w:name="Normal" w:semiHidden="0" w:uiPriority="0" w:unhideWhenUsed="0" w:qFormat="1"/>
+    <w:lsdException w:name="heading 1" w:semiHidden="0" w:uiPriority="9" w:unhideWhenUsed="0" w:qFormat="1"/>
+    <w:lsdException w:name="heading 2" w:semiHidden="0" w:uiPriority="9" w:unhideWhenUsed="0" w:qFormat="1"/>
+    <w:lsdException w:name="heading 3" w:semiHidden="0" w:uiPriority="0" w:unhideWhenUsed="0" w:qFormat="1"/>
+    <w:lsdException w:name="heading 4" w:semiHidden="0" w:uiPriority="0" w:unhideWhenUsed="0" w:qFormat="1"/>
+    <w:lsdException w:name="heading 5" w:semiHidden="0" w:uiPriority="9" w:unhideWhenUsed="0" w:qFormat="1"/>
+    <w:lsdException w:name="heading 6" w:semiHidden="0" w:uiPriority="0" w:unhideWhenUsed="0" w:qFormat="1"/>
+    <w:lsdException w:name="heading 7" w:semiHidden="0" w:uiPriority="0" w:unhideWhenUsed="0" w:qFormat="1"/>
+    <w:lsdException w:name="heading 8" w:semiHidden="0" w:uiPriority="0" w:unhideWhenUsed="0" w:qFormat="1"/>
+    <w:lsdException w:name="heading 9" w:semiHidden="0" w:uiPriority="0" w:unhideWhenUsed="0" w:qFormat="1"/>
+    <w:lsdException w:name="toc 1" w:uiPriority="39"/>
+    <w:lsdException w:name="toc 2" w:uiPriority="39"/>
+    <w:lsdException w:name="toc 3" w:uiPriority="39"/>
+    <w:lsdException w:name="toc 4" w:uiPriority="39"/>
+    <w:lsdException w:name="toc 5" w:uiPriority="39"/>
+    <w:lsdException w:name="toc 6" w:uiPriority="39"/>
+    <w:lsdException w:name="toc 7" w:uiPriority="39"/>
+    <w:lsdException w:name="toc 8" w:uiPriority="39"/>
+    <w:lsdException w:name="toc 9" w:uiPriority="39"/>
+    <w:lsdException w:name="footer" w:uiPriority="0"/>
+    <w:lsdException w:name="caption" w:uiPriority="35" w:qFormat="1"/>
+    <w:lsdException w:name="Title" w:semiHidden="0" w:uiPriority="10" w:unhideWhenUsed="0" w:qFormat="1"/>
+    <w:lsdException w:name="Default Paragraph Font" w:uiPriority="1"/>
+    <w:lsdException w:name="Subtitle" w:semiHidden="0" w:uiPriority="11" w:unhideWhenUsed="0" w:qFormat="1"/>
+    <w:lsdException w:name="Strong" w:semiHidden="0" w:uiPriority="22" w:unhideWhenUsed="0" w:qFormat="1"/>
+    <w:lsdException w:name="Emphasis" w:semiHidden="0" w:uiPriority="20" w:unhideWhenUsed="0" w:qFormat="1"/>
+    <w:lsdException w:name="Table Grid" w:semiHidden="0" w:uiPriority="0" w:unhideWhenUsed="0"/>
+    <w:lsdException w:name="Placeholder Text" w:unhideWhenUsed="0"/>
+    <w:lsdException w:name="No Spacing" w:semiHidden="0" w:uiPriority="1" w:unhideWhenUsed="0" w:qFormat="1"/>
+    <w:lsdException w:name="Light Shading" w:semiHidden="0" w:uiPriority="60" w:unhideWhenUsed="0"/>
+    <w:lsdException w:name="Light List" w:semiHidden="0" w:uiPriority="61" w:unhideWhenUsed="0"/>
+    <w:lsdException w:name="Light Grid" w:semiHidden="0" w:uiPriority="62" w:unhideWhenUsed="0"/>
+    <w:lsdException w:name="Medium Shading 1" w:semiHidden="0" w:uiPriority="63" w:unhideWhenUsed="0"/>
+    <w:lsdException w:name="Medium Shading 2" w:semiHidden="0" w:uiPriority="64" w:unhideWhenUsed="0"/>
+    <w:lsdException w:name="Medium List 1" w:semiHidden="0" w:uiPriority="65" w:unhideWhenUsed="0"/>
+    <w:lsdException w:name="Medium List 2" w:semiHidden="0" w:uiPriority="66" w:unhideWhenUsed="0"/>
+    <w:lsdException w:name="Medium Grid 1" w:semiHidden="0" w:uiPriority="67" w:unhideWhenUsed="0"/>
+    <w:lsdException w:name="Medium Grid 2" w:semiHidden="0" w:uiPriority="68" w:unhideWhenUsed="0"/>
+    <w:lsdException w:name="Medium Grid 3" w:semiHidden="0" w:uiPriority="69" w:unhideWhenUsed="0"/>
+    <w:lsdException w:name="Dark List" w:semiHidden="0" w:uiPriority="70" w:unhideWhenUsed="0"/>
+    <w:lsdException w:name="Colorful Shading" w:semiHidden="0" w:uiPriority="71" w:unhideWhenUsed="0"/>
+    <w:lsdException w:name="Colorful List" w:semiHidden="0" w:uiPriority="72" w:unhideWhenUsed="0"/>
+    <w:lsdException w:name="Colorful Grid" w:semiHidden="0" w:uiPriority="73" w:unhideWhenUsed="0"/>
+    <w:lsdException w:name="Light Shading Accent 1" w:semiHidden="0" w:uiPriority="60" w:unhideWhenUsed="0"/>
+    <w:lsdException w:name="Light List Accent 1" w:semiHidden="0" w:uiPriority="61" w:unhideWhenUsed="0"/>
+    <w:lsdException w:name="Light Grid Accent 1" w:semiHidden="0" w:uiPriority="62" w:unhideWhenUsed="0"/>
+    <w:lsdException w:name="Medium Shading 1 Accent 1" w:semiHidden="0" w:uiPriority="63" w:unhideWhenUsed="0"/>
+    <w:lsdException w:name="Medium Shading 2 Accent 1" w:semiHidden="0" w:uiPriority="64" w:unhideWhenUsed="0"/>
+    <w:lsdException w:name="Medium List 1 Accent 1" w:semiHidden="0" w:uiPriority="65" w:unhideWhenUsed="0"/>
+    <w:lsdException w:name="Revision" w:unhideWhenUsed="0"/>
+    <w:lsdException w:name="List Paragraph" w:semiHidden="0" w:uiPriority="0" w:unhideWhenUsed="0" w:qFormat="1"/>
+    <w:lsdException w:name="Quote" w:semiHidden="0" w:uiPriority="29" w:unhideWhenUsed="0" w:qFormat="1"/>
+    <w:lsdException w:name="Intense Quote" w:semiHidden="0" w:uiPriority="30" w:unhideWhenUsed="0" w:qFormat="1"/>
+    <w:lsdException w:name="Medium List 2 Accent 1" w:semiHidden="0" w:uiPriority="66" w:unhideWhenUsed="0"/>
+    <w:lsdException w:name="Medium Grid 1 Accent 1" w:semiHidden="0" w:uiPriority="67" w:unhideWhenUsed="0"/>
+    <w:lsdException w:name="Medium Grid 2 Accent 1" w:semiHidden="0" w:uiPriority="68" w:unhideWhenUsed="0"/>
+    <w:lsdException w:name="Medium Grid 3 Accent 1" w:semiHidden="0" w:uiPriority="69" w:unhideWhenUsed="0"/>
+    <w:lsdException w:name="Dark List Accent 1" w:semiHidden="0" w:uiPriority="70" w:unhideWhenUsed="0"/>
+    <w:lsdException w:name="Colorful Shading Accent 1" w:semiHidden="0" w:uiPriority="71" w:unhideWhenUsed="0"/>
+    <w:lsdException w:name="Colorful List Accent 1" w:semiHidden="0" w:uiPriority="72" w:unhideWhenUsed="0"/>
+    <w:lsdException w:name="Colorful Grid Accent 1" w:semiHidden="0" w:uiPriority="73" w:unhideWhenUsed="0"/>
+    <w:lsdException w:name="Light Shading Accent 2" w:semiHidden="0" w:uiPriority="60" w:unhideWhenUsed="0"/>
+    <w:lsdException w:name="Light List Accent 2" w:semiHidden="0" w:uiPriority="61" w:unhideWhenUsed="0"/>
+    <w:lsdException w:name="Light Grid Accent 2" w:semiHidden="0" w:uiPriority="62" w:unhideWhenUsed="0"/>
+    <w:lsdException w:name="Medium Shading 1 Accent 2" w:semiHidden="0" w:uiPriority="63" w:unhideWhenUsed="0"/>
+    <w:lsdException w:name="Medium Shading 2 Accent 2" w:semiHidden="0" w:uiPriority="64" w:unhideWhenUsed="0"/>
+    <w:lsdException w:name="Medium List 1 Accent 2" w:semiHidden="0" w:uiPriority="65" w:unhideWhenUsed="0"/>
+    <w:lsdException w:name="Medium List 2 Accent 2" w:semiHidden="0" w:uiPriority="66" w:unhideWhenUsed="0"/>
+    <w:lsdException w:name="Medium Grid 1 Accent 2" w:semiHidden="0" w:uiPriority="67" w:unhideWhenUsed="0"/>
+    <w:lsdException w:name="Medium Grid 2 Accent 2" w:semiHidden="0" w:uiPriority="68" w:unhideWhenUsed="0"/>
+    <w:lsdException w:name="Medium Grid 3 Accent 2" w:semiHidden="0" w:uiPriority="69" w:unhideWhenUsed="0"/>
+    <w:lsdException w:name="Dark List Accent 2" w:semiHidden="0" w:uiPriority="70" w:unhideWhenUsed="0"/>
+    <w:lsdException w:name="Colorful Shading Accent 2" w:semiHidden="0" w:uiPriority="71" w:unhideWhenUsed="0"/>
+    <w:lsdException w:name="Colorful List Accent 2" w:semiHidden="0" w:uiPriority="72" w:unhideWhenUsed="0"/>
+    <w:lsdException w:name="Colorful Grid Accent 2" w:semiHidden="0" w:uiPriority="73" w:unhideWhenUsed="0"/>
+    <w:lsdException w:name="Light Shading Accent 3" w:semiHidden="0" w:uiPriority="60" w:unhideWhenUsed="0"/>
+    <w:lsdException w:name="Light List Accent 3" w:semiHidden="0" w:uiPriority="61" w:unhideWhenUsed="0"/>
+    <w:lsdException w:name="Light Grid Accent 3" w:semiHidden="0" w:uiPriority="62" w:unhideWhenUsed="0"/>
+    <w:lsdException w:name="Medium Shading 1 Accent 3" w:semiHidden="0" w:uiPriority="63" w:unhideWhenUsed="0"/>
+    <w:lsdException w:name="Medium Shading 2 Accent 3" w:semiHidden="0" w:uiPriority="64" w:unhideWhenUsed="0"/>
+    <w:lsdException w:name="Medium List 1 Accent 3" w:semiHidden="0" w:uiPriority="65" w:unhideWhenUsed="0"/>
+    <w:lsdException w:name="Medium List 2 Accent 3" w:semiHidden="0" w:uiPriority="66" w:unhideWhenUsed="0"/>
+    <w:lsdException w:name="Medium Grid 1 Accent 3" w:semiHidden="0" w:uiPriority="67" w:unhideWhenUsed="0"/>
+    <w:lsdException w:name="Medium Grid 2 Accent 3" w:semiHidden="0" w:uiPriority="68" w:unhideWhenUsed="0"/>
+    <w:lsdException w:name="Medium Grid 3 Accent 3" w:semiHidden="0" w:uiPriority="69" w:unhideWhenUsed="0"/>
+    <w:lsdException w:name="Dark List Accent 3" w:semiHidden="0" w:uiPriority="70" w:unhideWhenUsed="0"/>
+    <w:lsdException w:name="Colorful Shading Accent 3" w:semiHidden="0" w:uiPriority="71" w:unhideWhenUsed="0"/>
+    <w:lsdException w:name="Colorful List Accent 3" w:semiHidden="0" w:uiPriority="72" w:unhideWhenUsed="0"/>
+    <w:lsdException w:name="Colorful Grid Accent 3" w:semiHidden="0" w:uiPriority="73" w:unhideWhenUsed="0"/>
+    <w:lsdException w:name="Light Shading Accent 4" w:semiHidden="0" w:uiPriority="60" w:unhideWhenUsed="0"/>
+    <w:lsdException w:name="Light List Accent 4" w:semiHidden="0" w:uiPriority="61" w:unhideWhenUsed="0"/>
+    <w:lsdException w:name="Light Grid Accent 4" w:semiHidden="0" w:uiPriority="62" w:unhideWhenUsed="0"/>
+    <w:lsdException w:name="Medium Shading 1 Accent 4" w:semiHidden="0" w:uiPriority="63" w:unhideWhenUsed="0"/>
+    <w:lsdException w:name="Medium Shading 2 Accent 4" w:semiHidden="0" w:uiPriority="64" w:unhideWhenUsed="0"/>
+    <w:lsdException w:name="Medium List 1 Accent 4" w:semiHidden="0" w:uiPriority="65" w:unhideWhenUsed="0"/>
+    <w:lsdException w:name="Medium List 2 Accent 4" w:semiHidden="0" w:uiPriority="66" w:unhideWhenUsed="0"/>
+    <w:lsdException w:name="Medium Grid 1 Accent 4" w:semiHidden="0" w:uiPriority="67" w:unhideWhenUsed="0"/>
+    <w:lsdException w:name="Medium Grid 2 Accent 4" w:semiHidden="0" w:uiPriority="68" w:unhideWhenUsed="0"/>
+    <w:lsdException w:name="Medium Grid 3 Accent 4" w:semiHidden="0" w:uiPriority="69" w:unhideWhenUsed="0"/>
+    <w:lsdException w:name="Dark List Accent 4" w:semiHidden="0" w:uiPriority="70" w:unhideWhenUsed="0"/>
+    <w:lsdException w:name="Colorful Shading Accent 4" w:semiHidden="0" w:uiPriority="71" w:unhideWhenUsed="0"/>
+    <w:lsdException w:name="Colorful List Accent 4" w:semiHidden="0" w:uiPriority="72" w:unhideWhenUsed="0"/>
+    <w:lsdException w:name="Colorful Grid Accent 4" w:semiHidden="0" w:uiPriority="73" w:unhideWhenUsed="0"/>
+    <w:lsdException w:name="Light Shading Accent 5" w:semiHidden="0" w:uiPriority="60" w:unhideWhenUsed="0"/>
+    <w:lsdException w:name="Light List Accent 5" w:semiHidden="0" w:uiPriority="61" w:unhideWhenUsed="0"/>
+    <w:lsdException w:name="Light Grid Accent 5" w:semiHidden="0" w:uiPriority="62" w:unhideWhenUsed="0"/>
+    <w:lsdException w:name="Medium Shading 1 Accent 5" w:semiHidden="0" w:uiPriority="63" w:unhideWhenUsed="0"/>
+    <w:lsdException w:name="Medium Shading 2 Accent 5" w:semiHidden="0" w:uiPriority="64" w:unhideWhenUsed="0"/>
+    <w:lsdException w:name="Medium List 1 Accent 5" w:semiHidden="0" w:uiPriority="65" w:unhideWhenUsed="0"/>
+    <w:lsdException w:name="Medium List 2 Accent 5" w:semiHidden="0" w:uiPriority="66" w:unhideWhenUsed="0"/>
+    <w:lsdException w:name="Medium Grid 1 Accent 5" w:semiHidden="0" w:uiPriority="67" w:unhideWhenUsed="0"/>
+    <w:lsdException w:name="Medium Grid 2 Accent 5" w:semiHidden="0" w:uiPriority="68" w:unhideWhenUsed="0"/>
+    <w:lsdException w:name="Medium Grid 3 Accent 5" w:semiHidden="0" w:uiPriority="69" w:unhideWhenUsed="0"/>
+    <w:lsdException w:name="Dark List Accent 5" w:semiHidden="0" w:uiPriority="70" w:unhideWhenUsed="0"/>
+    <w:lsdException w:name="Colorful Shading Accent 5" w:semiHidden="0" w:uiPriority="71" w:unhideWhenUsed="0"/>
+    <w:lsdException w:name="Colorful List Accent 5" w:semiHidden="0" w:uiPriority="72" w:unhideWhenUsed="0"/>
+    <w:lsdException w:name="Colorful Grid Accent 5" w:semiHidden="0" w:uiPriority="73" w:unhideWhenUsed="0"/>
+    <w:lsdException w:name="Light Shading Accent 6" w:semiHidden="0" w:uiPriority="60" w:unhideWhenUsed="0"/>
+    <w:lsdException w:name="Light List Accent 6" w:semiHidden="0" w:uiPriority="61" w:unhideWhenUsed="0"/>
+    <w:lsdException w:name="Light Grid Accent 6" w:semiHidden="0" w:uiPriority="62" w:unhideWhenUsed="0"/>
+    <w:lsdException w:name="Medium Shading 1 Accent 6" w:semiHidden="0" w:uiPriority="63" w:unhideWhenUsed="0"/>
+    <w:lsdException w:name="Medium Shading 2 Accent 6" w:semiHidden="0" w:uiPriority="64" w:unhideWhenUsed="0"/>
+    <w:lsdException w:name="Medium List 1 Accent 6" w:semiHidden="0" w:uiPriority="65" w:unhideWhenUsed="0"/>
+    <w:lsdException w:name="Medium List 2 Accent 6" w:semiHidden="0" w:uiPriority="66" w:unhideWhenUsed="0"/>
+    <w:lsdException w:name="Medium Grid 1 Accent 6" w:semiHidden="0" w:uiPriority="67" w:unhideWhenUsed="0"/>
+    <w:lsdException w:name="Medium Grid 2 Accent 6" w:semiHidden="0" w:uiPriority="68" w:unhideWhenUsed="0"/>
+    <w:lsdException w:name="Medium Grid 3 Accent 6" w:semiHidden="0" w:uiPriority="69" w:unhideWhenUsed="0"/>
+    <w:lsdException w:name="Dark List Accent 6" w:semiHidden="0" w:uiPriority="70" w:unhideWhenUsed="0"/>
+    <w:lsdException w:name="Colorful Shading Accent 6" w:semiHidden="0" w:uiPriority="71" w:unhideWhenUsed="0"/>
+    <w:lsdException w:name="Colorful List Accent 6" w:semiHidden="0" w:uiPriority="72" w:unhideWhenUsed="0"/>
+    <w:lsdException w:name="Colorful Grid Accent 6" w:semiHidden="0" w:uiPriority="73" w:unhideWhenUsed="0"/>
+    <w:lsdException w:name="Subtle Emphasis" w:semiHidden="0" w:uiPriority="19" w:unhideWhenUsed="0" w:qFormat="1"/>
+    <w:lsdException w:name="Intense Emphasis" w:semiHidden="0" w:uiPriority="21" w:unhideWhenUsed="0" w:qFormat="1"/>
+    <w:lsdException w:name="Subtle Reference" w:semiHidden="0" w:uiPriority="31" w:unhideWhenUsed="0" w:qFormat="1"/>
+    <w:lsdException w:name="Intense Reference" w:semiHidden="0" w:uiPriority="32" w:unhideWhenUsed="0" w:qFormat="1"/>
+    <w:lsdException w:name="Book Title" w:semiHidden="0" w:uiPriority="33" w:unhideWhenUsed="0" w:qFormat="1"/>
+    <w:lsdException w:name="Bibliography" w:uiPriority="37"/>
+    <w:lsdException w:name="TOC Heading" w:uiPriority="39" w:qFormat="1"/>
+  </w:latentStyles>
+  <w:style w:type="paragraph" w:default="1" w:styleId="Normal">
+    <w:name w:val="Normal"/>
+    <w:qFormat/>
+    <w:rsid w:val="00D506AA"/>
+    <w:pPr>
+      <w:spacing w:line="280" w:lineRule="exact"/>
+    </w:pPr>
+    <w:rPr>
+      <w:rFonts w:ascii="Verdana" w:hAnsi="Verdana"/>
+      <w:sz w:val="18"/>
+      <w:szCs w:val="24"/>
+    </w:rPr>
+  </w:style>
+  <w:style w:type="paragraph" w:styleId="Heading1">
+    <w:name w:val="heading 1"/>
+    <w:basedOn w:val="Normal"/>
+    <w:next w:val="Normal"/>
+    <w:link w:val="Heading1Char"/>
+    <w:uiPriority w:val="9"/>
+    <w:qFormat/>
+    <w:rsid w:val="00613406"/>
+    <w:pPr>
+      <w:keepNext/>
+      <w:numPr>
+        <w:numId w:val="2"/>
+      </w:numPr>
+      <w:tabs>
+        <w:tab w:val="left" w:pos="312"/>
+        <w:tab w:val="left" w:pos="482"/>
+        <w:tab w:val="left" w:pos="652"/>
+        <w:tab w:val="left" w:pos="822"/>
+      </w:tabs>
+      <w:spacing w:before="600" w:after="120"/>
+      <w:outlineLvl w:val="0"/>
+    </w:pPr>
+    <w:rPr>
+      <w:rFonts w:cs="Arial"/>
+      <w:b/>
+      <w:bCs/>
+      <w:color w:val="333333"/>
+      <w:kern w:val="32"/>
+      <w:szCs w:val="32"/>
+      <w:lang w:val="en-GB"/>
+    </w:rPr>
+  </w:style>
+  <w:style w:type="paragraph" w:styleId="Heading2">
+    <w:name w:val="heading 2"/>
+    <w:basedOn w:val="Normal"/>
+    <w:next w:val="Normal"/>
+    <w:link w:val="Heading2Char"/>
+    <w:uiPriority w:val="9"/>
+    <w:qFormat/>
+    <w:rsid w:val="00613406"/>
+    <w:pPr>
+      <w:keepNext/>
+      <w:numPr>
+        <w:ilvl w:val="1"/>
+        <w:numId w:val="2"/>
+      </w:numPr>
+      <w:tabs>
+        <w:tab w:val="left" w:pos="510"/>
+        <w:tab w:val="left" w:pos="680"/>
+        <w:tab w:val="left" w:pos="1021"/>
+      </w:tabs>
+      <w:spacing w:before="320" w:after="120"/>
+      <w:outlineLvl w:val="1"/>
+    </w:pPr>
+    <w:rPr>
+      <w:rFonts w:cs="Arial"/>
+      <w:b/>
+      <w:bCs/>
+      <w:iCs/>
+      <w:color w:val="333333"/>
+      <w:szCs w:val="28"/>
+      <w:lang w:val="en-GB"/>
+    </w:rPr>
+  </w:style>
+  <w:style w:type="paragraph" w:styleId="Heading3">
+    <w:name w:val="heading 3"/>
+    <w:basedOn w:val="Normal"/>
+    <w:next w:val="Normal"/>
+    <w:qFormat/>
+    <w:rsid w:val="00613406"/>
+    <w:pPr>
+      <w:keepNext/>
+      <w:numPr>
+        <w:ilvl w:val="2"/>
+        <w:numId w:val="2"/>
+      </w:numPr>
+      <w:tabs>
+        <w:tab w:val="left" w:pos="907"/>
+        <w:tab w:val="left" w:pos="1077"/>
+        <w:tab w:val="left" w:pos="1247"/>
+      </w:tabs>
+      <w:spacing w:before="320" w:after="120"/>
+      <w:outlineLvl w:val="2"/>
+    </w:pPr>
+    <w:rPr>
+      <w:rFonts w:cs="Arial"/>
+      <w:b/>
+      <w:bCs/>
+      <w:color w:val="333333"/>
+      <w:szCs w:val="26"/>
+      <w:lang w:val="en-GB"/>
+    </w:rPr>
+  </w:style>
+  <w:style w:type="paragraph" w:styleId="Heading4">
+    <w:name w:val="heading 4"/>
+    <w:basedOn w:val="Normal"/>
+    <w:next w:val="Normal"/>
+    <w:qFormat/>
+    <w:rsid w:val="00E32300"/>
+    <w:pPr>
+      <w:keepNext/>
+      <w:numPr>
+        <w:ilvl w:val="3"/>
+        <w:numId w:val="2"/>
+      </w:numPr>
+      <w:tabs>
+        <w:tab w:val="left" w:pos="936"/>
+        <w:tab w:val="left" w:pos="1106"/>
+        <w:tab w:val="left" w:pos="1276"/>
+        <w:tab w:val="left" w:pos="1446"/>
+      </w:tabs>
+      <w:spacing w:before="320" w:after="60"/>
+      <w:outlineLvl w:val="3"/>
+    </w:pPr>
+    <w:rPr>
+      <w:b/>
+      <w:bCs/>
+      <w:color w:val="333333"/>
+      <w:szCs w:val="28"/>
+      <w:lang w:val="en-GB"/>
+    </w:rPr>
+  </w:style>
+  <w:style w:type="paragraph" w:styleId="Heading5">
+    <w:name w:val="heading 5"/>
+    <w:basedOn w:val="Heading4"/>
+    <w:next w:val="Normal"/>
+    <w:qFormat/>
+    <w:rsid w:val="001A2102"/>
+    <w:pPr>
+      <w:outlineLvl w:val="4"/>
+    </w:pPr>
+  </w:style>
+  <w:style w:type="paragraph" w:styleId="Heading6">
+    <w:name w:val="heading 6"/>
+    <w:basedOn w:val="Normal"/>
+    <w:next w:val="Normal"/>
+    <w:qFormat/>
+    <w:rsid w:val="00E32300"/>
+    <w:pPr>
+      <w:keepNext/>
+      <w:numPr>
+        <w:ilvl w:val="5"/>
+        <w:numId w:val="2"/>
+      </w:numPr>
+      <w:tabs>
+        <w:tab w:val="left" w:pos="1304"/>
+        <w:tab w:val="left" w:pos="1474"/>
+        <w:tab w:val="left" w:pos="1644"/>
+        <w:tab w:val="left" w:pos="1814"/>
+      </w:tabs>
+      <w:spacing w:before="320" w:after="60"/>
+      <w:outlineLvl w:val="5"/>
+    </w:pPr>
+    <w:rPr>
+      <w:b/>
+      <w:bCs/>
+      <w:color w:val="333333"/>
+      <w:szCs w:val="22"/>
+    </w:rPr>
+  </w:style>
+  <w:style w:type="paragraph" w:styleId="Heading7">
+    <w:name w:val="heading 7"/>
+    <w:basedOn w:val="Normal"/>
+    <w:next w:val="Normal"/>
+    <w:qFormat/>
+    <w:rsid w:val="00E32300"/>
+    <w:pPr>
+      <w:keepNext/>
+      <w:numPr>
+        <w:ilvl w:val="6"/>
+        <w:numId w:val="2"/>
+      </w:numPr>
+      <w:tabs>
+        <w:tab w:val="left" w:pos="1503"/>
+        <w:tab w:val="left" w:pos="1673"/>
+        <w:tab w:val="left" w:pos="1843"/>
+        <w:tab w:val="left" w:pos="2013"/>
+      </w:tabs>
+      <w:spacing w:before="320" w:after="60"/>
+      <w:outlineLvl w:val="6"/>
+    </w:pPr>
+    <w:rPr>
+      <w:b/>
+      <w:color w:val="333333"/>
+    </w:rPr>
+  </w:style>
+  <w:style w:type="paragraph" w:styleId="Heading8">
+    <w:name w:val="heading 8"/>
+    <w:basedOn w:val="Normal"/>
+    <w:next w:val="Normal"/>
+    <w:qFormat/>
+    <w:rsid w:val="00E32300"/>
+    <w:pPr>
+      <w:keepNext/>
+      <w:numPr>
+        <w:ilvl w:val="7"/>
+        <w:numId w:val="2"/>
+      </w:numPr>
+      <w:tabs>
+        <w:tab w:val="left" w:pos="1673"/>
+        <w:tab w:val="left" w:pos="1843"/>
+        <w:tab w:val="left" w:pos="2013"/>
+        <w:tab w:val="left" w:pos="2183"/>
+      </w:tabs>
+      <w:spacing w:before="320" w:after="60"/>
+      <w:outlineLvl w:val="7"/>
+    </w:pPr>
+    <w:rPr>
+      <w:b/>
+      <w:iCs/>
+      <w:color w:val="333333"/>
+    </w:rPr>
+  </w:style>
+  <w:style w:type="paragraph" w:styleId="Heading9">
+    <w:name w:val="heading 9"/>
+    <w:basedOn w:val="Normal"/>
+    <w:next w:val="Normal"/>
+    <w:qFormat/>
+    <w:rsid w:val="00E32300"/>
+    <w:pPr>
+      <w:keepNext/>
+      <w:numPr>
+        <w:ilvl w:val="8"/>
+        <w:numId w:val="2"/>
+      </w:numPr>
+      <w:tabs>
+        <w:tab w:val="left" w:pos="1871"/>
+        <w:tab w:val="left" w:pos="2041"/>
+        <w:tab w:val="left" w:pos="2211"/>
+        <w:tab w:val="left" w:pos="2381"/>
+      </w:tabs>
+      <w:spacing w:before="320" w:after="60"/>
+      <w:outlineLvl w:val="8"/>
+    </w:pPr>
+    <w:rPr>
+      <w:rFonts w:cs="Arial"/>
+      <w:b/>
+      <w:color w:val="333333"/>
+      <w:szCs w:val="22"/>
+    </w:rPr>
+  </w:style>
+  <w:style w:type="character" w:default="1" w:styleId="DefaultParagraphFont">
+    <w:name w:val="Default Paragraph Font"/>
+    <w:uiPriority w:val="1"/>
+    <w:semiHidden/>
+    <w:unhideWhenUsed/>
+  </w:style>
+  <w:style w:type="table" w:default="1" w:styleId="TableNormal">
+    <w:name w:val="Normal Table"/>
+    <w:uiPriority w:val="99"/>
+    <w:semiHidden/>
+    <w:unhideWhenUsed/>
+    <w:tblPr>
+      <w:tblInd w:w="0" w:type="dxa"/>
+      <w:tblCellMar>
+        <w:top w:w="0" w:type="dxa"/>
+        <w:left w:w="108" w:type="dxa"/>
+        <w:bottom w:w="0" w:type="dxa"/>
+        <w:right w:w="108" w:type="dxa"/>
+      </w:tblCellMar>
+    </w:tblPr>
+  </w:style>
+  <w:style w:type="numbering" w:default="1" w:styleId="NoList">
+    <w:name w:val="No List"/>
+    <w:uiPriority w:val="99"/>
+    <w:semiHidden/>
+    <w:unhideWhenUsed/>
+  </w:style>
+  <w:style w:type="character" w:customStyle="1" w:styleId="Heading1Char">
+    <w:name w:val="Heading 1 Char"/>
+    <w:basedOn w:val="DefaultParagraphFont"/>
+    <w:link w:val="Heading1"/>
+    <w:uiPriority w:val="9"/>
+    <w:rsid w:val="00613406"/>
+    <w:rPr>
+      <w:rFonts w:ascii="Verdana" w:hAnsi="Verdana" w:cs="Arial"/>
+      <w:b/>
+      <w:bCs/>
+      <w:color w:val="333333"/>
+      <w:kern w:val="32"/>
+      <w:sz w:val="18"/>
+      <w:szCs w:val="32"/>
+      <w:lang w:val="en-GB"/>
+    </w:rPr>
+  </w:style>
+  <w:style w:type="character" w:customStyle="1" w:styleId="Heading2Char">
+    <w:name w:val="Heading 2 Char"/>
+    <w:basedOn w:val="DefaultParagraphFont"/>
+    <w:link w:val="Heading2"/>
+    <w:uiPriority w:val="9"/>
+    <w:rsid w:val="00613406"/>
+    <w:rPr>
+      <w:rFonts w:ascii="Verdana" w:hAnsi="Verdana" w:cs="Arial"/>
+      <w:b/>
+      <w:bCs/>
+      <w:iCs/>
+      <w:color w:val="333333"/>
+      <w:sz w:val="18"/>
+      <w:szCs w:val="28"/>
+      <w:lang w:val="en-GB"/>
+    </w:rPr>
+  </w:style>
+  <w:style w:type="paragraph" w:styleId="Footer">
+    <w:name w:val="footer"/>
+    <w:basedOn w:val="Normal"/>
+    <w:link w:val="FooterChar"/>
+    <w:rsid w:val="00FE0B26"/>
+    <w:pPr>
+      <w:tabs>
+        <w:tab w:val="center" w:pos="4536"/>
+        <w:tab w:val="right" w:pos="9072"/>
+      </w:tabs>
+    </w:pPr>
+    <w:rPr>
+      <w:b/>
+      <w:color w:val="808080"/>
+      <w:sz w:val="14"/>
+    </w:rPr>
+  </w:style>
+  <w:style w:type="character" w:styleId="Hyperlink">
+    <w:name w:val="Hyperlink"/>
+    <w:basedOn w:val="DefaultParagraphFont"/>
+    <w:uiPriority w:val="99"/>
+    <w:rsid w:val="00A441E2"/>
+    <w:rPr>
+      <w:rFonts w:ascii="Verdana" w:hAnsi="Verdana"/>
+      <w:color w:val="244061"/>
+      <w:u w:val="single"/>
+    </w:rPr>
+  </w:style>
+  <w:style w:type="paragraph" w:styleId="DocumentMap">
+    <w:name w:val="Document Map"/>
+    <w:basedOn w:val="Normal"/>
+    <w:semiHidden/>
+    <w:rsid w:val="00F15E5A"/>
+    <w:pPr>
+      <w:shd w:val="clear" w:color="auto" w:fill="000080"/>
+    </w:pPr>
+    <w:rPr>
+      <w:rFonts w:ascii="Tahoma" w:hAnsi="Tahoma" w:cs="Tahoma"/>
+    </w:rPr>
+  </w:style>
+  <w:style w:type="character" w:styleId="FollowedHyperlink">
+    <w:name w:val="FollowedHyperlink"/>
+    <w:basedOn w:val="DefaultParagraphFont"/>
+    <w:rsid w:val="0001037F"/>
+    <w:rPr>
+      <w:rFonts w:ascii="Verdana" w:hAnsi="Verdana"/>
+      <w:color w:val="auto"/>
+      <w:u w:val="none"/>
+    </w:rPr>
+  </w:style>
+  <w:style w:type="paragraph" w:customStyle="1" w:styleId="liste">
+    <w:name w:val="liste"/>
+    <w:basedOn w:val="Normal"/>
+    <w:rsid w:val="008F307F"/>
+    <w:pPr>
+      <w:numPr>
+        <w:numId w:val="4"/>
+      </w:numPr>
+      <w:tabs>
+        <w:tab w:val="clear" w:pos="170"/>
+        <w:tab w:val="left" w:pos="567"/>
+      </w:tabs>
+      <w:spacing w:line="220" w:lineRule="exact"/>
+      <w:ind w:left="283"/>
+    </w:pPr>
+  </w:style>
+  <w:style w:type="paragraph" w:customStyle="1" w:styleId="Standardfett">
+    <w:name w:val="Standard fett"/>
+    <w:basedOn w:val="Normal"/>
+    <w:link w:val="StandardfettZchn"/>
+    <w:rsid w:val="00FE0B26"/>
+    <w:pPr>
+      <w:spacing w:before="40" w:after="40"/>
+    </w:pPr>
+    <w:rPr>
+      <w:b/>
+      <w:bCs/>
+      <w:color w:val="333333"/>
+    </w:rPr>
+  </w:style>
+  <w:style w:type="character" w:customStyle="1" w:styleId="StandardfettZchn">
+    <w:name w:val="Standard fett Zchn"/>
+    <w:basedOn w:val="DefaultParagraphFont"/>
+    <w:link w:val="Standardfett"/>
+    <w:rsid w:val="00FE0B26"/>
+    <w:rPr>
+      <w:rFonts w:ascii="Verdana" w:hAnsi="Verdana"/>
+      <w:b/>
+      <w:bCs/>
+      <w:color w:val="333333"/>
+      <w:sz w:val="18"/>
+      <w:szCs w:val="24"/>
+      <w:lang w:val="de-DE" w:eastAsia="de-DE" w:bidi="ar-SA"/>
+    </w:rPr>
+  </w:style>
+  <w:style w:type="paragraph" w:styleId="BalloonText">
+    <w:name w:val="Balloon Text"/>
+    <w:basedOn w:val="Normal"/>
+    <w:semiHidden/>
+    <w:rsid w:val="005910AA"/>
+    <w:rPr>
+      <w:rFonts w:ascii="Tahoma" w:hAnsi="Tahoma" w:cs="Tahoma"/>
+      <w:sz w:val="16"/>
+      <w:szCs w:val="16"/>
+    </w:rPr>
+  </w:style>
+  <w:style w:type="paragraph" w:customStyle="1" w:styleId="HeaderDeckblatt">
+    <w:name w:val="Header Deckblatt"/>
+    <w:basedOn w:val="Heading9"/>
+    <w:rsid w:val="00CE54CA"/>
+    <w:pPr>
+      <w:numPr>
+        <w:ilvl w:val="0"/>
+        <w:numId w:val="0"/>
+      </w:numPr>
+      <w:spacing w:before="3840" w:line="700" w:lineRule="exact"/>
+      <w:jc w:val="right"/>
+    </w:pPr>
+    <w:rPr>
+      <w:color w:val="999999"/>
+      <w:sz w:val="48"/>
+      <w:lang w:val="en-GB"/>
+    </w:rPr>
+  </w:style>
+  <w:style w:type="paragraph" w:customStyle="1" w:styleId="berschrift">
+    <w:name w:val="Überschrift"/>
+    <w:basedOn w:val="Heading1"/>
+    <w:next w:val="Normal"/>
+    <w:link w:val="berschriftZchn"/>
+    <w:rsid w:val="000F237A"/>
+    <w:pPr>
+      <w:numPr>
+        <w:numId w:val="0"/>
+      </w:numPr>
+    </w:pPr>
+  </w:style>
+  <w:style w:type="character" w:customStyle="1" w:styleId="berschriftZchn">
+    <w:name w:val="Überschrift Zchn"/>
+    <w:basedOn w:val="Heading1Char"/>
+    <w:link w:val="berschrift"/>
+    <w:rsid w:val="000F237A"/>
+    <w:rPr>
+      <w:rFonts w:ascii="Verdana" w:hAnsi="Verdana" w:cs="Arial"/>
+      <w:b/>
+      <w:bCs/>
+      <w:color w:val="333333"/>
+      <w:kern w:val="32"/>
+      <w:sz w:val="18"/>
+      <w:szCs w:val="32"/>
+      <w:lang w:val="en-GB"/>
+    </w:rPr>
+  </w:style>
+  <w:style w:type="paragraph" w:styleId="TOC1">
+    <w:name w:val="toc 1"/>
+    <w:basedOn w:val="Normal"/>
+    <w:next w:val="Normal"/>
+    <w:autoRedefine/>
+    <w:uiPriority w:val="39"/>
+    <w:rsid w:val="00250C16"/>
+    <w:pPr>
+      <w:tabs>
+        <w:tab w:val="right" w:leader="dot" w:pos="9627"/>
+      </w:tabs>
+    </w:pPr>
+    <w:rPr>
+      <w:sz w:val="16"/>
+      <w:szCs w:val="16"/>
+    </w:rPr>
+  </w:style>
+  <w:style w:type="paragraph" w:styleId="TOC2">
+    <w:name w:val="toc 2"/>
+    <w:basedOn w:val="Normal"/>
+    <w:next w:val="Normal"/>
+    <w:autoRedefine/>
+    <w:uiPriority w:val="39"/>
+    <w:rsid w:val="00F006DD"/>
+    <w:pPr>
+      <w:tabs>
+        <w:tab w:val="left" w:pos="880"/>
+        <w:tab w:val="right" w:leader="dot" w:pos="9627"/>
+      </w:tabs>
+      <w:ind w:left="200"/>
+    </w:pPr>
+    <w:rPr>
+      <w:sz w:val="16"/>
+    </w:rPr>
+  </w:style>
+  <w:style w:type="paragraph" w:styleId="TOC3">
+    <w:name w:val="toc 3"/>
+    <w:basedOn w:val="Normal"/>
+    <w:next w:val="Normal"/>
+    <w:autoRedefine/>
+    <w:uiPriority w:val="39"/>
+    <w:rsid w:val="00446FCC"/>
+    <w:pPr>
+      <w:ind w:left="400"/>
+    </w:pPr>
+    <w:rPr>
+      <w:sz w:val="16"/>
+    </w:rPr>
+  </w:style>
+  <w:style w:type="paragraph" w:customStyle="1" w:styleId="Klassifizierung">
+    <w:name w:val="Klassifizierung"/>
+    <w:basedOn w:val="Normal"/>
+    <w:rsid w:val="008F307F"/>
+    <w:rPr>
+      <w:b/>
+      <w:color w:val="DB0B0B"/>
+      <w:sz w:val="24"/>
+    </w:rPr>
+  </w:style>
+  <w:style w:type="paragraph" w:customStyle="1" w:styleId="Tabellentext">
+    <w:name w:val="Tabellentext"/>
+    <w:basedOn w:val="Normal"/>
+    <w:qFormat/>
+    <w:rsid w:val="00581806"/>
+    <w:pPr>
+      <w:spacing w:before="40" w:after="40" w:line="240" w:lineRule="auto"/>
+      <w:ind w:left="113" w:right="113"/>
+    </w:pPr>
+    <w:rPr>
+      <w:bCs/>
+    </w:rPr>
+  </w:style>
+  <w:style w:type="paragraph" w:customStyle="1" w:styleId="ToDo">
+    <w:name w:val="ToDo"/>
+    <w:basedOn w:val="Normal"/>
+    <w:next w:val="Normal"/>
+    <w:rsid w:val="00333EAE"/>
+    <w:rPr>
+      <w:b/>
+      <w:color w:val="009900"/>
+    </w:rPr>
+  </w:style>
+  <w:style w:type="paragraph" w:customStyle="1" w:styleId="ZuKlren">
+    <w:name w:val="Zu Klären"/>
+    <w:basedOn w:val="Normal"/>
+    <w:next w:val="Normal"/>
+    <w:rsid w:val="00333EAE"/>
+    <w:rPr>
+      <w:b/>
+      <w:color w:val="CC0000"/>
+    </w:rPr>
+  </w:style>
+  <w:style w:type="paragraph" w:customStyle="1" w:styleId="Headline">
+    <w:name w:val="Headline"/>
+    <w:basedOn w:val="Heading1"/>
+    <w:link w:val="HeadlineChar1"/>
+    <w:rsid w:val="000921AA"/>
+    <w:pPr>
+      <w:numPr>
+        <w:numId w:val="0"/>
+      </w:numPr>
+      <w:tabs>
+        <w:tab w:val="clear" w:pos="312"/>
+        <w:tab w:val="clear" w:pos="482"/>
+        <w:tab w:val="clear" w:pos="652"/>
+        <w:tab w:val="clear" w:pos="822"/>
+      </w:tabs>
+    </w:pPr>
+    <w:rPr>
+      <w:color w:val="auto"/>
+    </w:rPr>
+  </w:style>
+  <w:style w:type="character" w:customStyle="1" w:styleId="HeadlineChar1">
+    <w:name w:val="Headline Char1"/>
+    <w:basedOn w:val="DefaultParagraphFont"/>
+    <w:link w:val="Headline"/>
+    <w:rsid w:val="000921AA"/>
+    <w:rPr>
+      <w:rFonts w:ascii="Verdana" w:hAnsi="Verdana" w:cs="Arial"/>
+      <w:b/>
+      <w:bCs/>
+      <w:kern w:val="32"/>
+      <w:sz w:val="18"/>
+      <w:szCs w:val="32"/>
+      <w:lang w:val="en-GB" w:eastAsia="de-DE" w:bidi="ar-SA"/>
+    </w:rPr>
+  </w:style>
+  <w:style w:type="table" w:styleId="TableGrid">
+    <w:name w:val="Table Grid"/>
+    <w:basedOn w:val="TableNormal"/>
+    <w:rsid w:val="000921AA"/>
+    <w:pPr>
+      <w:spacing w:line="280" w:lineRule="exact"/>
+    </w:pPr>
+    <w:tblPr>
+      <w:tblBorders>
+        <w:top w:val="single" w:sz="4" w:space="0" w:color="auto"/>
+        <w:left w:val="single" w:sz="4" w:space="0" w:color="auto"/>
+        <w:bottom w:val="single" w:sz="4" w:space="0" w:color="auto"/>
+        <w:right w:val="single" w:sz="4" w:space="0" w:color="auto"/>
+        <w:insideH w:val="single" w:sz="4" w:space="0" w:color="auto"/>
+        <w:insideV w:val="single" w:sz="4" w:space="0" w:color="auto"/>
+      </w:tblBorders>
+    </w:tblPr>
+  </w:style>
+  <w:style w:type="character" w:customStyle="1" w:styleId="FormatvorlageCourierNew10pt">
+    <w:name w:val="Formatvorlage Courier New 10 pt"/>
+    <w:basedOn w:val="DefaultParagraphFont"/>
+    <w:rsid w:val="00715D90"/>
+    <w:rPr>
+      <w:rFonts w:ascii="Courier New" w:hAnsi="Courier New"/>
+    </w:rPr>
+  </w:style>
+  <w:style w:type="character" w:customStyle="1" w:styleId="FormatvorlageCourierNew10ptKursiv">
+    <w:name w:val="Formatvorlage Courier New 10 pt Kursiv"/>
+    <w:basedOn w:val="DefaultParagraphFont"/>
+    <w:rsid w:val="00F132B9"/>
+    <w:rPr>
+      <w:rFonts w:ascii="Courier New" w:hAnsi="Courier New"/>
+      <w:i/>
+      <w:iCs/>
+      <w:sz w:val="18"/>
+    </w:rPr>
+  </w:style>
+  <w:style w:type="paragraph" w:customStyle="1" w:styleId="Tabellenheader">
+    <w:name w:val="Tabellenheader"/>
+    <w:basedOn w:val="Normal"/>
+    <w:qFormat/>
+    <w:rsid w:val="00F132B9"/>
+    <w:pPr>
+      <w:spacing w:before="40" w:after="40" w:line="240" w:lineRule="auto"/>
+    </w:pPr>
+    <w:rPr>
+      <w:b/>
+      <w:color w:val="FFFFFF"/>
+    </w:rPr>
+  </w:style>
+  <w:style w:type="table" w:customStyle="1" w:styleId="Formatvorlage1">
+    <w:name w:val="Formatvorlage1"/>
+    <w:basedOn w:val="TableNormal"/>
+    <w:rsid w:val="00581806"/>
+    <w:rPr>
+      <w:rFonts w:ascii="Verdana" w:hAnsi="Verdana"/>
+      <w:sz w:val="18"/>
+    </w:rPr>
+    <w:tblPr>
+      <w:tblBorders>
+        <w:top w:val="single" w:sz="4" w:space="0" w:color="auto"/>
+        <w:left w:val="single" w:sz="4" w:space="0" w:color="auto"/>
+        <w:bottom w:val="single" w:sz="4" w:space="0" w:color="auto"/>
+        <w:right w:val="single" w:sz="4" w:space="0" w:color="auto"/>
+        <w:insideH w:val="single" w:sz="4" w:space="0" w:color="auto"/>
+        <w:insideV w:val="single" w:sz="4" w:space="0" w:color="auto"/>
+      </w:tblBorders>
+    </w:tblPr>
+  </w:style>
+  <w:style w:type="table" w:customStyle="1" w:styleId="Tabelle">
+    <w:name w:val="Tabelle"/>
+    <w:basedOn w:val="TableNormal"/>
+    <w:rsid w:val="00AC09A1"/>
+    <w:rPr>
+      <w:rFonts w:ascii="Verdana" w:hAnsi="Verdana"/>
+      <w:sz w:val="18"/>
+    </w:rPr>
+    <w:tblPr>
+      <w:tblBorders>
+        <w:top w:val="single" w:sz="4" w:space="0" w:color="auto"/>
+        <w:left w:val="single" w:sz="4" w:space="0" w:color="auto"/>
+        <w:bottom w:val="single" w:sz="4" w:space="0" w:color="auto"/>
+        <w:right w:val="single" w:sz="4" w:space="0" w:color="auto"/>
+        <w:insideH w:val="single" w:sz="4" w:space="0" w:color="auto"/>
+        <w:insideV w:val="single" w:sz="4" w:space="0" w:color="auto"/>
+      </w:tblBorders>
+    </w:tblPr>
+    <w:trPr>
+      <w:tblHeader/>
+    </w:trPr>
+  </w:style>
+  <w:style w:type="paragraph" w:customStyle="1" w:styleId="Nummerierung">
+    <w:name w:val="Nummerierung"/>
+    <w:basedOn w:val="Normal"/>
+    <w:qFormat/>
+    <w:rsid w:val="00B32CA7"/>
+    <w:pPr>
+      <w:numPr>
+        <w:numId w:val="5"/>
+      </w:numPr>
+      <w:spacing w:before="40"/>
+      <w:ind w:left="714" w:hanging="357"/>
+    </w:pPr>
+  </w:style>
+  <w:style w:type="paragraph" w:styleId="Header">
+    <w:name w:val="header"/>
+    <w:basedOn w:val="Normal"/>
+    <w:link w:val="HeaderChar"/>
+    <w:uiPriority w:val="99"/>
+    <w:unhideWhenUsed/>
+    <w:rsid w:val="00CE2662"/>
+    <w:pPr>
+      <w:tabs>
+        <w:tab w:val="center" w:pos="4536"/>
+        <w:tab w:val="right" w:pos="9072"/>
+      </w:tabs>
+    </w:pPr>
+  </w:style>
+  <w:style w:type="character" w:customStyle="1" w:styleId="HeaderChar">
+    <w:name w:val="Header Char"/>
+    <w:basedOn w:val="DefaultParagraphFont"/>
+    <w:link w:val="Header"/>
+    <w:uiPriority w:val="99"/>
+    <w:rsid w:val="00CE2662"/>
+    <w:rPr>
+      <w:rFonts w:ascii="Verdana" w:hAnsi="Verdana"/>
+      <w:sz w:val="18"/>
+      <w:szCs w:val="24"/>
+    </w:rPr>
+  </w:style>
+  <w:style w:type="character" w:customStyle="1" w:styleId="FooterChar">
+    <w:name w:val="Footer Char"/>
+    <w:basedOn w:val="DefaultParagraphFont"/>
+    <w:link w:val="Footer"/>
+    <w:rsid w:val="008F307F"/>
+    <w:rPr>
+      <w:rFonts w:ascii="Verdana" w:hAnsi="Verdana"/>
+      <w:b/>
+      <w:color w:val="808080"/>
+      <w:sz w:val="14"/>
+      <w:szCs w:val="24"/>
+    </w:rPr>
+  </w:style>
+  <w:style w:type="paragraph" w:styleId="ListParagraph">
+    <w:name w:val="List Paragraph"/>
+    <w:basedOn w:val="Normal"/>
+    <w:qFormat/>
+    <w:rsid w:val="00A500E1"/>
+    <w:pPr>
+      <w:ind w:left="720"/>
+      <w:contextualSpacing/>
+    </w:pPr>
+  </w:style>
+  <w:style w:type="paragraph" w:customStyle="1" w:styleId="EingabefelderundNavigationsschritte">
+    <w:name w:val="Eingabefelder und Navigationsschritte"/>
+    <w:basedOn w:val="Normal"/>
+    <w:link w:val="EingabefelderundNavigationsschritteZchn"/>
+    <w:qFormat/>
+    <w:rsid w:val="00713DCC"/>
+    <w:rPr>
+      <w:b/>
+    </w:rPr>
+  </w:style>
+  <w:style w:type="paragraph" w:customStyle="1" w:styleId="BenutzereingabenundCode">
+    <w:name w:val="Benutzereingaben und Code"/>
+    <w:basedOn w:val="Normal"/>
+    <w:next w:val="Normal"/>
+    <w:link w:val="BenutzereingabenundCodeZchn"/>
+    <w:qFormat/>
+    <w:rsid w:val="00B32B69"/>
+    <w:pPr>
+      <w:shd w:val="clear" w:color="auto" w:fill="DEDEDE"/>
+      <w:autoSpaceDE w:val="0"/>
+      <w:autoSpaceDN w:val="0"/>
+      <w:adjustRightInd w:val="0"/>
+    </w:pPr>
+    <w:rPr>
+      <w:rFonts w:ascii="Courier New" w:hAnsi="Courier New"/>
+      <w:color w:val="244061"/>
+    </w:rPr>
+  </w:style>
+  <w:style w:type="paragraph" w:customStyle="1" w:styleId="DateinamenundPfade">
+    <w:name w:val="Dateinamen und Pfade"/>
+    <w:basedOn w:val="Normal"/>
+    <w:link w:val="DateinamenundPfadeZchn"/>
+    <w:qFormat/>
+    <w:rsid w:val="00B32B69"/>
+    <w:rPr>
+      <w:b/>
+      <w:i/>
+      <w:color w:val="404040"/>
+    </w:rPr>
+  </w:style>
+  <w:style w:type="character" w:customStyle="1" w:styleId="EingabefelderundNavigationsschritteZchn">
+    <w:name w:val="Eingabefelder und Navigationsschritte Zchn"/>
+    <w:basedOn w:val="DefaultParagraphFont"/>
+    <w:link w:val="EingabefelderundNavigationsschritte"/>
+    <w:rsid w:val="00063FE4"/>
+    <w:rPr>
+      <w:rFonts w:ascii="Verdana" w:hAnsi="Verdana"/>
+      <w:b/>
+      <w:sz w:val="18"/>
+      <w:szCs w:val="24"/>
+    </w:rPr>
+  </w:style>
+  <w:style w:type="paragraph" w:customStyle="1" w:styleId="Warnungen">
+    <w:name w:val="Warnungen"/>
+    <w:basedOn w:val="Normal"/>
+    <w:next w:val="Normal"/>
+    <w:link w:val="WarnungenZchn"/>
+    <w:qFormat/>
+    <w:rsid w:val="00715D90"/>
+    <w:rPr>
+      <w:b/>
+      <w:color w:val="DB0B0B"/>
+    </w:rPr>
+  </w:style>
+  <w:style w:type="character" w:customStyle="1" w:styleId="DateinamenundPfadeZchn">
+    <w:name w:val="Dateinamen und Pfade Zchn"/>
+    <w:basedOn w:val="DefaultParagraphFont"/>
+    <w:link w:val="DateinamenundPfade"/>
+    <w:rsid w:val="00B32B69"/>
+    <w:rPr>
+      <w:rFonts w:ascii="Verdana" w:hAnsi="Verdana"/>
+      <w:b/>
+      <w:i/>
+      <w:color w:val="404040"/>
+      <w:sz w:val="18"/>
+      <w:szCs w:val="24"/>
+    </w:rPr>
+  </w:style>
+  <w:style w:type="paragraph" w:customStyle="1" w:styleId="URL">
+    <w:name w:val="URL"/>
+    <w:basedOn w:val="Normal"/>
+    <w:qFormat/>
+    <w:rsid w:val="00A90414"/>
+    <w:pPr>
+      <w:shd w:val="clear" w:color="auto" w:fill="BFBFBF"/>
+    </w:pPr>
+    <w:rPr>
+      <w:rFonts w:ascii="Courier New" w:hAnsi="Courier New"/>
+    </w:rPr>
+  </w:style>
+  <w:style w:type="character" w:customStyle="1" w:styleId="BenutzereingabenundCodeZchn">
+    <w:name w:val="Benutzereingaben und Code Zchn"/>
+    <w:basedOn w:val="DefaultParagraphFont"/>
+    <w:link w:val="BenutzereingabenundCode"/>
+    <w:rsid w:val="00B32B69"/>
+    <w:rPr>
+      <w:rFonts w:ascii="Courier New" w:hAnsi="Courier New"/>
+      <w:color w:val="244061"/>
+      <w:sz w:val="18"/>
+      <w:szCs w:val="24"/>
+      <w:shd w:val="clear" w:color="auto" w:fill="DEDEDE"/>
+    </w:rPr>
+  </w:style>
+  <w:style w:type="character" w:customStyle="1" w:styleId="WarnungenZchn">
+    <w:name w:val="Warnungen Zchn"/>
+    <w:basedOn w:val="DefaultParagraphFont"/>
+    <w:link w:val="Warnungen"/>
+    <w:rsid w:val="000E7879"/>
+    <w:rPr>
+      <w:rFonts w:ascii="Verdana" w:hAnsi="Verdana"/>
+      <w:b/>
+      <w:color w:val="DB0B0B"/>
+      <w:sz w:val="18"/>
+      <w:szCs w:val="24"/>
+    </w:rPr>
+  </w:style>
+  <w:style w:type="paragraph" w:styleId="Title">
+    <w:name w:val="Title"/>
+    <w:basedOn w:val="Normal"/>
+    <w:next w:val="Normal"/>
+    <w:link w:val="TitleChar"/>
+    <w:uiPriority w:val="10"/>
+    <w:qFormat/>
+    <w:rsid w:val="004501E4"/>
+    <w:pPr>
+      <w:spacing w:before="240" w:after="60"/>
+      <w:jc w:val="center"/>
+      <w:outlineLvl w:val="0"/>
+    </w:pPr>
+    <w:rPr>
+      <w:rFonts w:ascii="Cambria" w:hAnsi="Cambria"/>
+      <w:b/>
+      <w:bCs/>
+      <w:kern w:val="28"/>
+      <w:sz w:val="32"/>
+      <w:szCs w:val="32"/>
+    </w:rPr>
+  </w:style>
+  <w:style w:type="character" w:customStyle="1" w:styleId="TitleChar">
+    <w:name w:val="Title Char"/>
+    <w:basedOn w:val="DefaultParagraphFont"/>
+    <w:link w:val="Title"/>
+    <w:uiPriority w:val="10"/>
+    <w:rsid w:val="004501E4"/>
+    <w:rPr>
+      <w:rFonts w:ascii="Cambria" w:eastAsia="Times New Roman" w:hAnsi="Cambria" w:cs="Times New Roman"/>
+      <w:b/>
+      <w:bCs/>
+      <w:kern w:val="28"/>
+      <w:sz w:val="32"/>
+      <w:szCs w:val="32"/>
+    </w:rPr>
+  </w:style>
+  <w:style w:type="paragraph" w:customStyle="1" w:styleId="Default">
+    <w:name w:val="Default"/>
+    <w:rsid w:val="0051587B"/>
+    <w:pPr>
+      <w:autoSpaceDE w:val="0"/>
+      <w:autoSpaceDN w:val="0"/>
+      <w:adjustRightInd w:val="0"/>
+    </w:pPr>
+    <w:rPr>
+      <w:rFonts w:ascii="Verdana" w:hAnsi="Verdana" w:cs="Verdana"/>
+      <w:color w:val="000000"/>
+      <w:sz w:val="24"/>
+      <w:szCs w:val="24"/>
+    </w:rPr>
+  </w:style>
+  <w:style w:type="character" w:styleId="CommentReference">
+    <w:name w:val="annotation reference"/>
+    <w:basedOn w:val="DefaultParagraphFont"/>
+    <w:uiPriority w:val="99"/>
+    <w:semiHidden/>
+    <w:unhideWhenUsed/>
+    <w:rsid w:val="007B432E"/>
+    <w:rPr>
+      <w:sz w:val="16"/>
+      <w:szCs w:val="16"/>
+    </w:rPr>
+  </w:style>
+  <w:style w:type="paragraph" w:styleId="CommentText">
+    <w:name w:val="annotation text"/>
+    <w:basedOn w:val="Normal"/>
+    <w:link w:val="CommentTextChar"/>
+    <w:uiPriority w:val="99"/>
+    <w:semiHidden/>
+    <w:unhideWhenUsed/>
+    <w:rsid w:val="007B432E"/>
+    <w:pPr>
+      <w:spacing w:line="240" w:lineRule="auto"/>
+    </w:pPr>
+    <w:rPr>
+      <w:sz w:val="20"/>
+      <w:szCs w:val="20"/>
+    </w:rPr>
+  </w:style>
+  <w:style w:type="character" w:customStyle="1" w:styleId="CommentTextChar">
+    <w:name w:val="Comment Text Char"/>
+    <w:basedOn w:val="DefaultParagraphFont"/>
+    <w:link w:val="CommentText"/>
+    <w:uiPriority w:val="99"/>
+    <w:semiHidden/>
+    <w:rsid w:val="007B432E"/>
+    <w:rPr>
+      <w:rFonts w:ascii="Verdana" w:hAnsi="Verdana"/>
+    </w:rPr>
+  </w:style>
+  <w:style w:type="paragraph" w:styleId="CommentSubject">
+    <w:name w:val="annotation subject"/>
+    <w:basedOn w:val="CommentText"/>
+    <w:next w:val="CommentText"/>
+    <w:link w:val="CommentSubjectChar"/>
+    <w:uiPriority w:val="99"/>
+    <w:semiHidden/>
+    <w:unhideWhenUsed/>
+    <w:rsid w:val="007B432E"/>
+    <w:rPr>
+      <w:b/>
+      <w:bCs/>
+    </w:rPr>
+  </w:style>
+  <w:style w:type="character" w:customStyle="1" w:styleId="CommentSubjectChar">
+    <w:name w:val="Comment Subject Char"/>
+    <w:basedOn w:val="CommentTextChar"/>
+    <w:link w:val="CommentSubject"/>
+    <w:uiPriority w:val="99"/>
+    <w:semiHidden/>
+    <w:rsid w:val="007B432E"/>
+    <w:rPr>
+      <w:rFonts w:ascii="Verdana" w:hAnsi="Verdana"/>
+      <w:b/>
+      <w:bCs/>
+    </w:rPr>
+  </w:style>
+  <w:style w:type="paragraph" w:styleId="Revision">
+    <w:name w:val="Revision"/>
+    <w:hidden/>
+    <w:uiPriority w:val="99"/>
+    <w:semiHidden/>
+    <w:rsid w:val="008B6650"/>
+    <w:rPr>
+      <w:rFonts w:ascii="Verdana" w:hAnsi="Verdana"/>
+      <w:sz w:val="18"/>
+      <w:szCs w:val="24"/>
+    </w:rPr>
+  </w:style>
+  <w:style w:type="paragraph" w:styleId="Caption">
+    <w:name w:val="caption"/>
+    <w:basedOn w:val="Normal"/>
+    <w:next w:val="Normal"/>
     <w:uiPriority w:val="35"/>
     <w:unhideWhenUsed/>
     <w:qFormat/>
@@ -14597,7 +15654,7 @@
 </file>
 
 <file path=customXml/itemProps1.xml><?xml version="1.0" encoding="utf-8"?>
-<ds:datastoreItem xmlns:ds="http://schemas.openxmlformats.org/officeDocument/2006/customXml" ds:itemID="{7734E230-81BF-4E67-9723-FE14BB545810}">
+<ds:datastoreItem xmlns:ds="http://schemas.openxmlformats.org/officeDocument/2006/customXml" ds:itemID="{465F4731-F4D7-4617-A58F-49E8EC06B8AD}">
   <ds:schemaRefs>
     <ds:schemaRef ds:uri="http://schemas.openxmlformats.org/officeDocument/2006/bibliography"/>
   </ds:schemaRefs>

</xml_diff>

<commit_message>
Updated documentation to 3.2.3
* changed the module version to 3.2.3
</commit_message>
<xml_diff>
--- a/documentation/UserManual_de.docx
+++ b/documentation/UserManual_de.docx
@@ -120,7 +120,7 @@
         <w:rPr>
           <w:noProof/>
         </w:rPr>
-        <w:t>2015</w:t>
+        <w:t>2016</w:t>
       </w:r>
       <w:r>
         <w:rPr>
@@ -3298,7 +3298,7 @@
         <w:t>.</w:t>
       </w:r>
       <w:r>
-        <w:t>2</w:t>
+        <w:t>3</w:t>
       </w:r>
     </w:p>
     <w:p>
@@ -3383,8 +3383,6 @@
     <w:p/>
     <w:p/>
     <w:p>
-      <w:bookmarkStart w:id="23" w:name="_GoBack"/>
-      <w:bookmarkEnd w:id="23"/>
       <w:r>
         <w:t xml:space="preserve">Das </w:t>
       </w:r>
@@ -3697,14 +3695,14 @@
       <w:pPr>
         <w:pStyle w:val="berschrift1"/>
       </w:pPr>
-      <w:bookmarkStart w:id="24" w:name="_Toc399149029"/>
+      <w:bookmarkStart w:id="23" w:name="_Toc399149029"/>
       <w:r>
         <w:t>Systemvoraussetzung</w:t>
       </w:r>
       <w:r>
         <w:t>en</w:t>
       </w:r>
-      <w:bookmarkEnd w:id="24"/>
+      <w:bookmarkEnd w:id="23"/>
     </w:p>
     <w:p>
       <w:r>
@@ -3868,90 +3866,98 @@
       <w:pPr>
         <w:pStyle w:val="berschrift1"/>
       </w:pPr>
-      <w:bookmarkStart w:id="25" w:name="_Toc399149030"/>
+      <w:bookmarkStart w:id="24" w:name="_Toc399149030"/>
       <w:r>
         <w:t>Installation</w:t>
       </w:r>
+      <w:bookmarkEnd w:id="24"/>
+    </w:p>
+    <w:p>
+      <w:pPr>
+        <w:rPr>
+          <w:rFonts w:eastAsia="Calibri"/>
+        </w:rPr>
+      </w:pPr>
+      <w:r>
+        <w:t>Diese</w:t>
+      </w:r>
+      <w:r>
+        <w:t>r</w:t>
+      </w:r>
+      <w:r>
+        <w:t xml:space="preserve"> </w:t>
+      </w:r>
+      <w:r>
+        <w:t>Abschnitt</w:t>
+      </w:r>
+      <w:r>
+        <w:t xml:space="preserve"> beschreibt die </w:t>
+      </w:r>
+      <w:r>
+        <w:t>I</w:t>
+      </w:r>
+      <w:r>
+        <w:t>nstallation des Moduls</w:t>
+      </w:r>
+      <w:r>
+        <w:t xml:space="preserve"> PayPal</w:t>
+      </w:r>
+      <w:r>
+        <w:t xml:space="preserve"> für </w:t>
+      </w:r>
+      <w:r>
+        <w:t>d</w:t>
+      </w:r>
+      <w:r>
+        <w:t>e</w:t>
+      </w:r>
+      <w:r>
+        <w:t>n</w:t>
+      </w:r>
+      <w:r>
+        <w:t xml:space="preserve"> OXID eShop Version </w:t>
+      </w:r>
+      <w:r>
+        <w:t>4.</w:t>
+      </w:r>
+      <w:r>
+        <w:t>9</w:t>
+      </w:r>
+      <w:r>
+        <w:t>.</w:t>
+      </w:r>
+      <w:r>
+        <w:t>*</w:t>
+      </w:r>
+      <w:r>
+        <w:t>/5.</w:t>
+      </w:r>
+      <w:r>
+        <w:t>2</w:t>
+      </w:r>
+      <w:r>
+        <w:t>.</w:t>
+      </w:r>
+      <w:r>
+        <w:t>*</w:t>
+      </w:r>
+      <w:r>
+        <w:t xml:space="preserve"> und </w:t>
+      </w:r>
+      <w:r>
+        <w:t>4.10.*/5.3.*</w:t>
+      </w:r>
+      <w:r>
+        <w:t>.</w:t>
+      </w:r>
+      <w:r>
+        <w:t xml:space="preserve"> </w:t>
+      </w:r>
+      <w:r>
+        <w:t>Befolgen Sie die Anleitung Schritt für Schritt.</w:t>
+      </w:r>
+      <w:bookmarkStart w:id="25" w:name="_GoBack"/>
       <w:bookmarkEnd w:id="25"/>
-    </w:p>
-    <w:p>
-      <w:pPr>
-        <w:rPr>
-          <w:rFonts w:eastAsia="Calibri"/>
-        </w:rPr>
-      </w:pPr>
-      <w:r>
-        <w:t>Diese</w:t>
-      </w:r>
-      <w:r>
-        <w:t>r</w:t>
-      </w:r>
-      <w:r>
-        <w:t xml:space="preserve"> </w:t>
-      </w:r>
-      <w:r>
-        <w:t>Abschnitt</w:t>
-      </w:r>
-      <w:r>
-        <w:t xml:space="preserve"> beschreibt die </w:t>
-      </w:r>
-      <w:r>
-        <w:t>I</w:t>
-      </w:r>
-      <w:r>
-        <w:t>nstallation des Moduls</w:t>
-      </w:r>
-      <w:r>
-        <w:t xml:space="preserve"> PayPal</w:t>
-      </w:r>
-      <w:r>
-        <w:t xml:space="preserve"> für </w:t>
-      </w:r>
-      <w:r>
-        <w:t>d</w:t>
-      </w:r>
-      <w:r>
-        <w:t>e</w:t>
-      </w:r>
-      <w:r>
-        <w:t>n</w:t>
-      </w:r>
-      <w:r>
-        <w:t xml:space="preserve"> OXID eShop Version </w:t>
-      </w:r>
-      <w:r>
-        <w:t>4.</w:t>
-      </w:r>
-      <w:r>
-        <w:t>9</w:t>
-      </w:r>
-      <w:r>
-        <w:t>.</w:t>
-      </w:r>
-      <w:r>
-        <w:t>*</w:t>
-      </w:r>
-      <w:r>
-        <w:t>/5.</w:t>
-      </w:r>
-      <w:r>
-        <w:t>2</w:t>
-      </w:r>
-      <w:r>
-        <w:t>.</w:t>
-      </w:r>
-      <w:r>
-        <w:t>*</w:t>
-      </w:r>
-      <w:r>
-        <w:t>.</w:t>
-      </w:r>
-      <w:r>
-        <w:t xml:space="preserve"> </w:t>
-      </w:r>
-      <w:r>
-        <w:t>Befolgen Sie die Anleitung Schritt für Schritt.</w:t>
-      </w:r>
     </w:p>
     <w:p/>
     <w:p>
@@ -7940,7 +7946,7 @@
                             <w:t>.</w:t>
                           </w:r>
                           <w:r>
-                            <w:t>2</w:t>
+                            <w:t>3</w:t>
                           </w:r>
                         </w:p>
                         <w:p>
@@ -8068,7 +8074,7 @@
                       <w:t>.</w:t>
                     </w:r>
                     <w:r>
-                      <w:t>2</w:t>
+                      <w:t>3</w:t>
                     </w:r>
                   </w:p>
                   <w:p>
@@ -8228,7 +8234,7 @@
                             <w:rPr>
                               <w:noProof/>
                             </w:rPr>
-                            <w:t>6</w:t>
+                            <w:t>7</w:t>
                           </w:r>
                           <w:r>
                             <w:rPr>
@@ -8239,27 +8245,14 @@
                           <w:r>
                             <w:t>/</w:t>
                           </w:r>
-                          <w:r>
-                            <w:fldChar w:fldCharType="begin"/>
-                          </w:r>
-                          <w:r>
-                            <w:instrText xml:space="preserve"> NUMPAGES  </w:instrText>
-                          </w:r>
-                          <w:r>
-                            <w:fldChar w:fldCharType="separate"/>
-                          </w:r>
-                          <w:r>
-                            <w:rPr>
-                              <w:noProof/>
-                            </w:rPr>
-                            <w:t>15</w:t>
-                          </w:r>
-                          <w:r>
-                            <w:rPr>
-                              <w:noProof/>
-                            </w:rPr>
-                            <w:fldChar w:fldCharType="end"/>
-                          </w:r>
+                          <w:fldSimple w:instr=" NUMPAGES  ">
+                            <w:r>
+                              <w:rPr>
+                                <w:noProof/>
+                              </w:rPr>
+                              <w:t>15</w:t>
+                            </w:r>
+                          </w:fldSimple>
                         </w:p>
                         <w:p>
                           <w:pPr>
@@ -8305,7 +8298,7 @@
                       <w:rPr>
                         <w:noProof/>
                       </w:rPr>
-                      <w:t>6</w:t>
+                      <w:t>7</w:t>
                     </w:r>
                     <w:r>
                       <w:rPr>
@@ -8316,27 +8309,14 @@
                     <w:r>
                       <w:t>/</w:t>
                     </w:r>
-                    <w:r>
-                      <w:fldChar w:fldCharType="begin"/>
-                    </w:r>
-                    <w:r>
-                      <w:instrText xml:space="preserve"> NUMPAGES  </w:instrText>
-                    </w:r>
-                    <w:r>
-                      <w:fldChar w:fldCharType="separate"/>
-                    </w:r>
-                    <w:r>
-                      <w:rPr>
-                        <w:noProof/>
-                      </w:rPr>
-                      <w:t>15</w:t>
-                    </w:r>
-                    <w:r>
-                      <w:rPr>
-                        <w:noProof/>
-                      </w:rPr>
-                      <w:fldChar w:fldCharType="end"/>
-                    </w:r>
+                    <w:fldSimple w:instr=" NUMPAGES  ">
+                      <w:r>
+                        <w:rPr>
+                          <w:noProof/>
+                        </w:rPr>
+                        <w:t>15</w:t>
+                      </w:r>
+                    </w:fldSimple>
                   </w:p>
                   <w:p>
                     <w:pPr>
@@ -8360,7 +8340,7 @@
         <wp:inline distT="0" distB="0" distL="0" distR="0" wp14:anchorId="0FFAFC27" wp14:editId="2AA80F1A">
           <wp:extent cx="7696200" cy="295275"/>
           <wp:effectExtent l="19050" t="0" r="0" b="0"/>
-          <wp:docPr id="34" name="Bild 18" descr="footer"/>
+          <wp:docPr id="30" name="Bild 18" descr="footer"/>
           <wp:cNvGraphicFramePr>
             <a:graphicFrameLocks xmlns:a="http://schemas.openxmlformats.org/drawingml/2006/main" noChangeAspect="1"/>
           </wp:cNvGraphicFramePr>
@@ -8501,7 +8481,7 @@
                             <w:t>.</w:t>
                           </w:r>
                           <w:r>
-                            <w:t>2</w:t>
+                            <w:t>3</w:t>
                           </w:r>
                         </w:p>
                         <w:p>
@@ -8566,7 +8546,7 @@
                       <w:t>.</w:t>
                     </w:r>
                     <w:r>
-                      <w:t>2</w:t>
+                      <w:t>3</w:t>
                     </w:r>
                   </w:p>
                   <w:p>
@@ -8596,7 +8576,7 @@
         <wp:inline distT="0" distB="0" distL="0" distR="0" wp14:anchorId="05F3396E" wp14:editId="5EEED5C0">
           <wp:extent cx="7591425" cy="295275"/>
           <wp:effectExtent l="19050" t="0" r="9525" b="0"/>
-          <wp:docPr id="36" name="Bild 20" descr="footer"/>
+          <wp:docPr id="32" name="Bild 20" descr="footer"/>
           <wp:cNvGraphicFramePr>
             <a:graphicFrameLocks xmlns:a="http://schemas.openxmlformats.org/drawingml/2006/main" noChangeAspect="1"/>
           </wp:cNvGraphicFramePr>
@@ -8789,7 +8769,7 @@
         <wp:inline distT="0" distB="0" distL="0" distR="0" wp14:anchorId="2EC58BC5" wp14:editId="6B8FE18D">
           <wp:extent cx="7600950" cy="1276350"/>
           <wp:effectExtent l="19050" t="0" r="0" b="0"/>
-          <wp:docPr id="33" name="Bild 17" descr="header"/>
+          <wp:docPr id="29" name="Bild 17" descr="header"/>
           <wp:cNvGraphicFramePr>
             <a:graphicFrameLocks xmlns:a="http://schemas.openxmlformats.org/drawingml/2006/main" noChangeAspect="1"/>
           </wp:cNvGraphicFramePr>
@@ -8967,7 +8947,7 @@
         <wp:inline distT="0" distB="0" distL="0" distR="0" wp14:anchorId="2F03C6E4" wp14:editId="3EF1E2B5">
           <wp:extent cx="7600950" cy="1276350"/>
           <wp:effectExtent l="19050" t="0" r="0" b="0"/>
-          <wp:docPr id="35" name="Bild 19" descr="header"/>
+          <wp:docPr id="31" name="Bild 19" descr="header"/>
           <wp:cNvGraphicFramePr>
             <a:graphicFrameLocks xmlns:a="http://schemas.openxmlformats.org/drawingml/2006/main" noChangeAspect="1"/>
           </wp:cNvGraphicFramePr>
@@ -9015,7 +8995,7 @@
 
 <file path=word/numbering.xml><?xml version="1.0" encoding="utf-8"?>
 <w:numbering xmlns:wpc="http://schemas.microsoft.com/office/word/2010/wordprocessingCanvas" xmlns:mc="http://schemas.openxmlformats.org/markup-compatibility/2006" xmlns:o="urn:schemas-microsoft-com:office:office" xmlns:r="http://schemas.openxmlformats.org/officeDocument/2006/relationships" xmlns:m="http://schemas.openxmlformats.org/officeDocument/2006/math" xmlns:v="urn:schemas-microsoft-com:vml" xmlns:wp14="http://schemas.microsoft.com/office/word/2010/wordprocessingDrawing" xmlns:wp="http://schemas.openxmlformats.org/drawingml/2006/wordprocessingDrawing" xmlns:w10="urn:schemas-microsoft-com:office:word" xmlns:w="http://schemas.openxmlformats.org/wordprocessingml/2006/main" xmlns:w14="http://schemas.microsoft.com/office/word/2010/wordml" xmlns:w15="http://schemas.microsoft.com/office/word/2012/wordml" xmlns:wpg="http://schemas.microsoft.com/office/word/2010/wordprocessingGroup" xmlns:wpi="http://schemas.microsoft.com/office/word/2010/wordprocessingInk" xmlns:wne="http://schemas.microsoft.com/office/word/2006/wordml" xmlns:wps="http://schemas.microsoft.com/office/word/2010/wordprocessingShape" mc:Ignorable="w14 w15 wp14">
-  <w:abstractNum w:abstractNumId="0">
+  <w:abstractNum w:abstractNumId="0" w15:restartNumberingAfterBreak="0">
     <w:nsid w:val="00000004"/>
     <w:multiLevelType w:val="singleLevel"/>
     <w:tmpl w:val="00000004"/>
@@ -9036,7 +9016,7 @@
       </w:rPr>
     </w:lvl>
   </w:abstractNum>
-  <w:abstractNum w:abstractNumId="1">
+  <w:abstractNum w:abstractNumId="1" w15:restartNumberingAfterBreak="0">
     <w:nsid w:val="044B54D0"/>
     <w:multiLevelType w:val="hybridMultilevel"/>
     <w:tmpl w:val="677C808A"/>
@@ -9149,7 +9129,7 @@
       </w:rPr>
     </w:lvl>
   </w:abstractNum>
-  <w:abstractNum w:abstractNumId="2">
+  <w:abstractNum w:abstractNumId="2" w15:restartNumberingAfterBreak="0">
     <w:nsid w:val="0AD77BC4"/>
     <w:multiLevelType w:val="multilevel"/>
     <w:tmpl w:val="1DBAF3EC"/>
@@ -9301,7 +9281,7 @@
       </w:rPr>
     </w:lvl>
   </w:abstractNum>
-  <w:abstractNum w:abstractNumId="3">
+  <w:abstractNum w:abstractNumId="3" w15:restartNumberingAfterBreak="0">
     <w:nsid w:val="0CD02A88"/>
     <w:multiLevelType w:val="hybridMultilevel"/>
     <w:tmpl w:val="3D5445BE"/>
@@ -9390,7 +9370,7 @@
       </w:pPr>
     </w:lvl>
   </w:abstractNum>
-  <w:abstractNum w:abstractNumId="4">
+  <w:abstractNum w:abstractNumId="4" w15:restartNumberingAfterBreak="0">
     <w:nsid w:val="1A9A4E8C"/>
     <w:multiLevelType w:val="hybridMultilevel"/>
     <w:tmpl w:val="1EFCF716"/>
@@ -9503,7 +9483,7 @@
       </w:rPr>
     </w:lvl>
   </w:abstractNum>
-  <w:abstractNum w:abstractNumId="5">
+  <w:abstractNum w:abstractNumId="5" w15:restartNumberingAfterBreak="0">
     <w:nsid w:val="1F4C6D19"/>
     <w:multiLevelType w:val="hybridMultilevel"/>
     <w:tmpl w:val="99306EDC"/>
@@ -9616,7 +9596,7 @@
       </w:rPr>
     </w:lvl>
   </w:abstractNum>
-  <w:abstractNum w:abstractNumId="6">
+  <w:abstractNum w:abstractNumId="6" w15:restartNumberingAfterBreak="0">
     <w:nsid w:val="260A7C44"/>
     <w:multiLevelType w:val="hybridMultilevel"/>
     <w:tmpl w:val="2C58932C"/>
@@ -9729,7 +9709,7 @@
       </w:rPr>
     </w:lvl>
   </w:abstractNum>
-  <w:abstractNum w:abstractNumId="7">
+  <w:abstractNum w:abstractNumId="7" w15:restartNumberingAfterBreak="0">
     <w:nsid w:val="27B4527F"/>
     <w:multiLevelType w:val="hybridMultilevel"/>
     <w:tmpl w:val="4350D4BA"/>
@@ -9842,7 +9822,7 @@
       </w:rPr>
     </w:lvl>
   </w:abstractNum>
-  <w:abstractNum w:abstractNumId="8">
+  <w:abstractNum w:abstractNumId="8" w15:restartNumberingAfterBreak="0">
     <w:nsid w:val="31250A3D"/>
     <w:multiLevelType w:val="hybridMultilevel"/>
     <w:tmpl w:val="F84885FE"/>
@@ -9955,7 +9935,7 @@
       </w:rPr>
     </w:lvl>
   </w:abstractNum>
-  <w:abstractNum w:abstractNumId="9">
+  <w:abstractNum w:abstractNumId="9" w15:restartNumberingAfterBreak="0">
     <w:nsid w:val="33CD0F1D"/>
     <w:multiLevelType w:val="multilevel"/>
     <w:tmpl w:val="0DF6EF66"/>
@@ -10104,7 +10084,7 @@
       </w:rPr>
     </w:lvl>
   </w:abstractNum>
-  <w:abstractNum w:abstractNumId="10">
+  <w:abstractNum w:abstractNumId="10" w15:restartNumberingAfterBreak="0">
     <w:nsid w:val="3B795CE5"/>
     <w:multiLevelType w:val="hybridMultilevel"/>
     <w:tmpl w:val="3146D78A"/>
@@ -10217,7 +10197,7 @@
       </w:rPr>
     </w:lvl>
   </w:abstractNum>
-  <w:abstractNum w:abstractNumId="11">
+  <w:abstractNum w:abstractNumId="11" w15:restartNumberingAfterBreak="0">
     <w:nsid w:val="3CEF6FF9"/>
     <w:multiLevelType w:val="hybridMultilevel"/>
     <w:tmpl w:val="DEC47FFA"/>
@@ -10330,7 +10310,7 @@
       </w:rPr>
     </w:lvl>
   </w:abstractNum>
-  <w:abstractNum w:abstractNumId="12">
+  <w:abstractNum w:abstractNumId="12" w15:restartNumberingAfterBreak="0">
     <w:nsid w:val="44D607A0"/>
     <w:multiLevelType w:val="hybridMultilevel"/>
     <w:tmpl w:val="5F7C8AFC"/>
@@ -10443,7 +10423,7 @@
       </w:rPr>
     </w:lvl>
   </w:abstractNum>
-  <w:abstractNum w:abstractNumId="13">
+  <w:abstractNum w:abstractNumId="13" w15:restartNumberingAfterBreak="0">
     <w:nsid w:val="48704718"/>
     <w:multiLevelType w:val="hybridMultilevel"/>
     <w:tmpl w:val="26C48B36"/>
@@ -10556,7 +10536,7 @@
       </w:rPr>
     </w:lvl>
   </w:abstractNum>
-  <w:abstractNum w:abstractNumId="14">
+  <w:abstractNum w:abstractNumId="14" w15:restartNumberingAfterBreak="0">
     <w:nsid w:val="4AD51606"/>
     <w:multiLevelType w:val="hybridMultilevel"/>
     <w:tmpl w:val="0BB2F4C4"/>
@@ -10669,7 +10649,7 @@
       </w:rPr>
     </w:lvl>
   </w:abstractNum>
-  <w:abstractNum w:abstractNumId="15">
+  <w:abstractNum w:abstractNumId="15" w15:restartNumberingAfterBreak="0">
     <w:nsid w:val="519D4C69"/>
     <w:multiLevelType w:val="hybridMultilevel"/>
     <w:tmpl w:val="5D8AD60C"/>
@@ -10782,7 +10762,7 @@
       </w:rPr>
     </w:lvl>
   </w:abstractNum>
-  <w:abstractNum w:abstractNumId="16">
+  <w:abstractNum w:abstractNumId="16" w15:restartNumberingAfterBreak="0">
     <w:nsid w:val="51E44E62"/>
     <w:multiLevelType w:val="hybridMultilevel"/>
     <w:tmpl w:val="8BFA9B28"/>
@@ -10895,7 +10875,7 @@
       </w:rPr>
     </w:lvl>
   </w:abstractNum>
-  <w:abstractNum w:abstractNumId="17">
+  <w:abstractNum w:abstractNumId="17" w15:restartNumberingAfterBreak="0">
     <w:nsid w:val="547147F5"/>
     <w:multiLevelType w:val="hybridMultilevel"/>
     <w:tmpl w:val="673E1270"/>
@@ -11008,7 +10988,7 @@
       </w:rPr>
     </w:lvl>
   </w:abstractNum>
-  <w:abstractNum w:abstractNumId="18">
+  <w:abstractNum w:abstractNumId="18" w15:restartNumberingAfterBreak="0">
     <w:nsid w:val="55C80E98"/>
     <w:multiLevelType w:val="hybridMultilevel"/>
     <w:tmpl w:val="5770B406"/>
@@ -11149,7 +11129,7 @@
       </w:rPr>
     </w:lvl>
   </w:abstractNum>
-  <w:abstractNum w:abstractNumId="19">
+  <w:abstractNum w:abstractNumId="19" w15:restartNumberingAfterBreak="0">
     <w:nsid w:val="57EE7CCF"/>
     <w:multiLevelType w:val="hybridMultilevel"/>
     <w:tmpl w:val="CF767DBE"/>
@@ -11235,7 +11215,7 @@
       </w:pPr>
     </w:lvl>
   </w:abstractNum>
-  <w:abstractNum w:abstractNumId="20">
+  <w:abstractNum w:abstractNumId="20" w15:restartNumberingAfterBreak="0">
     <w:nsid w:val="5BAB00B5"/>
     <w:multiLevelType w:val="hybridMultilevel"/>
     <w:tmpl w:val="A9360F44"/>
@@ -11348,7 +11328,7 @@
       </w:rPr>
     </w:lvl>
   </w:abstractNum>
-  <w:abstractNum w:abstractNumId="21">
+  <w:abstractNum w:abstractNumId="21" w15:restartNumberingAfterBreak="0">
     <w:nsid w:val="5E441AC5"/>
     <w:multiLevelType w:val="hybridMultilevel"/>
     <w:tmpl w:val="DB32B79A"/>
@@ -11461,7 +11441,7 @@
       </w:rPr>
     </w:lvl>
   </w:abstractNum>
-  <w:abstractNum w:abstractNumId="22">
+  <w:abstractNum w:abstractNumId="22" w15:restartNumberingAfterBreak="0">
     <w:nsid w:val="5EF05D89"/>
     <w:multiLevelType w:val="hybridMultilevel"/>
     <w:tmpl w:val="394A442E"/>
@@ -11574,7 +11554,7 @@
       </w:rPr>
     </w:lvl>
   </w:abstractNum>
-  <w:abstractNum w:abstractNumId="23">
+  <w:abstractNum w:abstractNumId="23" w15:restartNumberingAfterBreak="0">
     <w:nsid w:val="60253C8D"/>
     <w:multiLevelType w:val="hybridMultilevel"/>
     <w:tmpl w:val="09F8D7D2"/>
@@ -11687,7 +11667,7 @@
       </w:rPr>
     </w:lvl>
   </w:abstractNum>
-  <w:abstractNum w:abstractNumId="24">
+  <w:abstractNum w:abstractNumId="24" w15:restartNumberingAfterBreak="0">
     <w:nsid w:val="606376F6"/>
     <w:multiLevelType w:val="hybridMultilevel"/>
     <w:tmpl w:val="278C744C"/>
@@ -11800,7 +11780,7 @@
       </w:rPr>
     </w:lvl>
   </w:abstractNum>
-  <w:abstractNum w:abstractNumId="25">
+  <w:abstractNum w:abstractNumId="25" w15:restartNumberingAfterBreak="0">
     <w:nsid w:val="60696F24"/>
     <w:multiLevelType w:val="hybridMultilevel"/>
     <w:tmpl w:val="F74003E4"/>
@@ -11893,7 +11873,7 @@
       </w:pPr>
     </w:lvl>
   </w:abstractNum>
-  <w:abstractNum w:abstractNumId="26">
+  <w:abstractNum w:abstractNumId="26" w15:restartNumberingAfterBreak="0">
     <w:nsid w:val="61734554"/>
     <w:multiLevelType w:val="hybridMultilevel"/>
     <w:tmpl w:val="CF92A07E"/>
@@ -12006,7 +11986,7 @@
       </w:rPr>
     </w:lvl>
   </w:abstractNum>
-  <w:abstractNum w:abstractNumId="27">
+  <w:abstractNum w:abstractNumId="27" w15:restartNumberingAfterBreak="0">
     <w:nsid w:val="65DD28C0"/>
     <w:multiLevelType w:val="hybridMultilevel"/>
     <w:tmpl w:val="7F986D48"/>
@@ -12119,7 +12099,7 @@
       </w:rPr>
     </w:lvl>
   </w:abstractNum>
-  <w:abstractNum w:abstractNumId="28">
+  <w:abstractNum w:abstractNumId="28" w15:restartNumberingAfterBreak="0">
     <w:nsid w:val="680F5060"/>
     <w:multiLevelType w:val="hybridMultilevel"/>
     <w:tmpl w:val="908852D6"/>
@@ -12208,7 +12188,7 @@
       </w:pPr>
     </w:lvl>
   </w:abstractNum>
-  <w:abstractNum w:abstractNumId="29">
+  <w:abstractNum w:abstractNumId="29" w15:restartNumberingAfterBreak="0">
     <w:nsid w:val="6E8F2B01"/>
     <w:multiLevelType w:val="hybridMultilevel"/>
     <w:tmpl w:val="53D8DB3C"/>
@@ -12321,7 +12301,7 @@
       </w:rPr>
     </w:lvl>
   </w:abstractNum>
-  <w:abstractNum w:abstractNumId="30">
+  <w:abstractNum w:abstractNumId="30" w15:restartNumberingAfterBreak="0">
     <w:nsid w:val="6FB30683"/>
     <w:multiLevelType w:val="hybridMultilevel"/>
     <w:tmpl w:val="0828284A"/>
@@ -12434,7 +12414,7 @@
       </w:rPr>
     </w:lvl>
   </w:abstractNum>
-  <w:abstractNum w:abstractNumId="31">
+  <w:abstractNum w:abstractNumId="31" w15:restartNumberingAfterBreak="0">
     <w:nsid w:val="70536D9E"/>
     <w:multiLevelType w:val="hybridMultilevel"/>
     <w:tmpl w:val="16EEE856"/>
@@ -12546,7 +12526,7 @@
       </w:rPr>
     </w:lvl>
   </w:abstractNum>
-  <w:abstractNum w:abstractNumId="32">
+  <w:abstractNum w:abstractNumId="32" w15:restartNumberingAfterBreak="0">
     <w:nsid w:val="72F3272F"/>
     <w:multiLevelType w:val="hybridMultilevel"/>
     <w:tmpl w:val="580E8E42"/>
@@ -13853,7 +13833,6 @@
       <w:spacing w:line="280" w:lineRule="exact"/>
     </w:pPr>
     <w:tblPr>
-      <w:tblInd w:w="0" w:type="dxa"/>
       <w:tblBorders>
         <w:top w:val="single" w:sz="4" w:space="0" w:color="auto"/>
         <w:left w:val="single" w:sz="4" w:space="0" w:color="auto"/>
@@ -13862,12 +13841,6 @@
         <w:insideH w:val="single" w:sz="4" w:space="0" w:color="auto"/>
         <w:insideV w:val="single" w:sz="4" w:space="0" w:color="auto"/>
       </w:tblBorders>
-      <w:tblCellMar>
-        <w:top w:w="0" w:type="dxa"/>
-        <w:left w:w="108" w:type="dxa"/>
-        <w:bottom w:w="0" w:type="dxa"/>
-        <w:right w:w="108" w:type="dxa"/>
-      </w:tblCellMar>
     </w:tblPr>
   </w:style>
   <w:style w:type="character" w:customStyle="1" w:styleId="FormatvorlageCourierNew10pt">
@@ -13911,7 +13884,6 @@
       <w:sz w:val="18"/>
     </w:rPr>
     <w:tblPr>
-      <w:tblInd w:w="0" w:type="dxa"/>
       <w:tblBorders>
         <w:top w:val="single" w:sz="4" w:space="0" w:color="auto"/>
         <w:left w:val="single" w:sz="4" w:space="0" w:color="auto"/>
@@ -13920,12 +13892,6 @@
         <w:insideH w:val="single" w:sz="4" w:space="0" w:color="auto"/>
         <w:insideV w:val="single" w:sz="4" w:space="0" w:color="auto"/>
       </w:tblBorders>
-      <w:tblCellMar>
-        <w:top w:w="0" w:type="dxa"/>
-        <w:left w:w="108" w:type="dxa"/>
-        <w:bottom w:w="0" w:type="dxa"/>
-        <w:right w:w="108" w:type="dxa"/>
-      </w:tblCellMar>
     </w:tblPr>
   </w:style>
   <w:style w:type="table" w:customStyle="1" w:styleId="Tabelle">
@@ -13937,7 +13903,6 @@
       <w:sz w:val="18"/>
     </w:rPr>
     <w:tblPr>
-      <w:tblInd w:w="0" w:type="dxa"/>
       <w:tblBorders>
         <w:top w:val="single" w:sz="4" w:space="0" w:color="auto"/>
         <w:left w:val="single" w:sz="4" w:space="0" w:color="auto"/>
@@ -13946,12 +13911,6 @@
         <w:insideH w:val="single" w:sz="4" w:space="0" w:color="auto"/>
         <w:insideV w:val="single" w:sz="4" w:space="0" w:color="auto"/>
       </w:tblBorders>
-      <w:tblCellMar>
-        <w:top w:w="0" w:type="dxa"/>
-        <w:left w:w="108" w:type="dxa"/>
-        <w:bottom w:w="0" w:type="dxa"/>
-        <w:right w:w="108" w:type="dxa"/>
-      </w:tblCellMar>
     </w:tblPr>
     <w:trPr>
       <w:tblHeader/>
@@ -14574,7 +14533,7 @@
 </file>
 
 <file path=customXml/itemProps1.xml><?xml version="1.0" encoding="utf-8"?>
-<ds:datastoreItem xmlns:ds="http://schemas.openxmlformats.org/officeDocument/2006/customXml" ds:itemID="{3F15F61C-6773-4E86-B5AD-5FD5927A84A8}">
+<ds:datastoreItem xmlns:ds="http://schemas.openxmlformats.org/officeDocument/2006/customXml" ds:itemID="{E3C871CB-24CC-4E8A-900A-B3AF3AD81C52}">
   <ds:schemaRefs>
     <ds:schemaRef ds:uri="http://schemas.openxmlformats.org/officeDocument/2006/bibliography"/>
   </ds:schemaRefs>

</xml_diff>

<commit_message>
Updated user manuals for PayPal
Changed legal notice
</commit_message>
<xml_diff>
--- a/documentation/UserManual_de.docx
+++ b/documentation/UserManual_de.docx
@@ -314,10 +314,10 @@
       <w:bookmarkStart w:id="9" w:name="_Toc223771708"/>
       <w:bookmarkStart w:id="10" w:name="_Toc223935712"/>
       <w:bookmarkStart w:id="11" w:name="_Toc230412497"/>
-      <w:bookmarkStart w:id="12" w:name="_Toc158887473"/>
-      <w:bookmarkStart w:id="13" w:name="_Toc165112074"/>
-      <w:bookmarkStart w:id="14" w:name="_Toc185061114"/>
-      <w:bookmarkStart w:id="15" w:name="_Toc449601814"/>
+      <w:bookmarkStart w:id="12" w:name="_Toc449601814"/>
+      <w:bookmarkStart w:id="13" w:name="_Toc158887473"/>
+      <w:bookmarkStart w:id="14" w:name="_Toc165112074"/>
+      <w:bookmarkStart w:id="15" w:name="_Toc185061114"/>
       <w:r>
         <w:rPr>
           <w:lang w:val="de-DE"/>
@@ -332,7 +332,7 @@
       <w:bookmarkEnd w:id="9"/>
       <w:bookmarkEnd w:id="10"/>
       <w:bookmarkEnd w:id="11"/>
-      <w:bookmarkEnd w:id="15"/>
+      <w:bookmarkEnd w:id="12"/>
     </w:p>
     <w:p>
       <w:r>
@@ -409,9 +409,9 @@
         </w:rPr>
         <w:t>Impressum</w:t>
       </w:r>
-      <w:bookmarkEnd w:id="12"/>
       <w:bookmarkEnd w:id="13"/>
       <w:bookmarkEnd w:id="14"/>
+      <w:bookmarkEnd w:id="15"/>
       <w:bookmarkEnd w:id="16"/>
     </w:p>
     <w:p>
@@ -446,10 +446,7 @@
     </w:p>
     <w:p>
       <w:r>
-        <w:t xml:space="preserve">Vorstand: Roland Fesenmayr (Vorsitzender), </w:t>
-      </w:r>
-      <w:r>
-        <w:t>Dr. Marcus Klosterberg</w:t>
+        <w:t>Vorstand: Roland Fesenmayr (Vorsitzender)</w:t>
       </w:r>
     </w:p>
     <w:p>
@@ -462,6 +459,8 @@
       <w:r>
         <w:t>(Vorsitzender)</w:t>
       </w:r>
+      <w:bookmarkStart w:id="17" w:name="_GoBack"/>
+      <w:bookmarkEnd w:id="17"/>
     </w:p>
     <w:p>
       <w:r>
@@ -491,11 +490,11 @@
         </w:rPr>
         <w:br w:type="page"/>
       </w:r>
-      <w:bookmarkStart w:id="17" w:name="_Toc158887474"/>
-      <w:bookmarkStart w:id="18" w:name="_Toc165112075"/>
-      <w:bookmarkStart w:id="19" w:name="_Toc185061115"/>
-      <w:bookmarkStart w:id="20" w:name="_Toc189641417"/>
-      <w:bookmarkStart w:id="21" w:name="_Toc449601816"/>
+      <w:bookmarkStart w:id="18" w:name="_Toc158887474"/>
+      <w:bookmarkStart w:id="19" w:name="_Toc165112075"/>
+      <w:bookmarkStart w:id="20" w:name="_Toc185061115"/>
+      <w:bookmarkStart w:id="21" w:name="_Toc189641417"/>
+      <w:bookmarkStart w:id="22" w:name="_Toc449601816"/>
       <w:r>
         <w:rPr>
           <w:lang w:val="de-DE"/>
@@ -503,20 +502,18 @@
         <w:lastRenderedPageBreak/>
         <w:t>Inhalts</w:t>
       </w:r>
-      <w:bookmarkEnd w:id="17"/>
       <w:bookmarkEnd w:id="18"/>
+      <w:bookmarkEnd w:id="19"/>
       <w:r>
         <w:rPr>
           <w:lang w:val="de-DE"/>
         </w:rPr>
         <w:t>verzeichnis</w:t>
       </w:r>
-      <w:bookmarkEnd w:id="19"/>
       <w:bookmarkEnd w:id="20"/>
       <w:bookmarkEnd w:id="21"/>
-    </w:p>
-    <w:bookmarkStart w:id="22" w:name="_GoBack"/>
-    <w:bookmarkEnd w:id="22"/>
+      <w:bookmarkEnd w:id="22"/>
+    </w:p>
     <w:p>
       <w:pPr>
         <w:pStyle w:val="Verzeichnis1"/>
@@ -4865,8 +4862,8 @@
       <w:bookmarkStart w:id="69" w:name="_Toc368048483"/>
       <w:bookmarkStart w:id="70" w:name="_Toc368386939"/>
       <w:bookmarkStart w:id="71" w:name="_Ref196626926"/>
-      <w:bookmarkStart w:id="72" w:name="_Ref196626940"/>
-      <w:bookmarkStart w:id="73" w:name="_Toc449601826"/>
+      <w:bookmarkStart w:id="72" w:name="_Toc449601826"/>
+      <w:bookmarkStart w:id="73" w:name="_Ref196626940"/>
       <w:bookmarkEnd w:id="58"/>
       <w:bookmarkEnd w:id="59"/>
       <w:bookmarkEnd w:id="60"/>
@@ -4893,7 +4890,7 @@
         </w:rPr>
         <w:t>aktivieren</w:t>
       </w:r>
-      <w:bookmarkEnd w:id="73"/>
+      <w:bookmarkEnd w:id="72"/>
     </w:p>
     <w:p>
       <w:r>
@@ -4933,7 +4930,7 @@
       <w:r>
         <w:t>Temporäre Dateien löschen</w:t>
       </w:r>
-      <w:bookmarkEnd w:id="72"/>
+      <w:bookmarkEnd w:id="73"/>
       <w:bookmarkEnd w:id="74"/>
     </w:p>
     <w:p>
@@ -5205,15 +5202,15 @@
         <w:pStyle w:val="berschrift2"/>
         <w:ind w:hanging="1997"/>
       </w:pPr>
-      <w:bookmarkStart w:id="77" w:name="_Ref231203733"/>
-      <w:bookmarkStart w:id="78" w:name="_Toc449601830"/>
+      <w:bookmarkStart w:id="77" w:name="_Toc449601830"/>
+      <w:bookmarkStart w:id="78" w:name="_Ref231203733"/>
       <w:r>
         <w:t>Modul</w:t>
       </w:r>
       <w:r>
         <w:t>einstellungen</w:t>
       </w:r>
-      <w:bookmarkEnd w:id="78"/>
+      <w:bookmarkEnd w:id="77"/>
     </w:p>
     <w:p>
       <w:r>
@@ -5836,7 +5833,7 @@
       <w:r>
         <w:t>das Logging eingeschaltet werden.</w:t>
       </w:r>
-      <w:bookmarkEnd w:id="77"/>
+      <w:bookmarkEnd w:id="78"/>
     </w:p>
     <w:p>
       <w:pPr>
@@ -8255,7 +8252,7 @@
                             <w:rPr>
                               <w:noProof/>
                             </w:rPr>
-                            <w:t>16</w:t>
+                            <w:t>3</w:t>
                           </w:r>
                           <w:r>
                             <w:rPr>
@@ -8266,27 +8263,14 @@
                           <w:r>
                             <w:t>/</w:t>
                           </w:r>
-                          <w:r>
-                            <w:fldChar w:fldCharType="begin"/>
-                          </w:r>
-                          <w:r>
-                            <w:instrText xml:space="preserve"> NUMPAGES  </w:instrText>
-                          </w:r>
-                          <w:r>
-                            <w:fldChar w:fldCharType="separate"/>
-                          </w:r>
-                          <w:r>
-                            <w:rPr>
-                              <w:noProof/>
-                            </w:rPr>
-                            <w:t>16</w:t>
-                          </w:r>
-                          <w:r>
-                            <w:rPr>
-                              <w:noProof/>
-                            </w:rPr>
-                            <w:fldChar w:fldCharType="end"/>
-                          </w:r>
+                          <w:fldSimple w:instr=" NUMPAGES  ">
+                            <w:r>
+                              <w:rPr>
+                                <w:noProof/>
+                              </w:rPr>
+                              <w:t>16</w:t>
+                            </w:r>
+                          </w:fldSimple>
                         </w:p>
                         <w:p>
                           <w:pPr>
@@ -8312,7 +8296,11 @@
         </mc:Choice>
         <mc:Fallback>
           <w:pict>
-            <v:shape w14:anchorId="102253F1" id="Text Box 21" o:spid="_x0000_s1033" type="#_x0000_t202" style="position:absolute;left:0;text-align:left;margin-left:435.75pt;margin-top:-30.4pt;width:29.2pt;height:33.5pt;z-index:251658752;visibility:visible;mso-wrap-style:none;mso-width-percent:0;mso-height-percent:0;mso-wrap-distance-left:9pt;mso-wrap-distance-top:0;mso-wrap-distance-right:9pt;mso-wrap-distance-bottom:0;mso-position-horizontal:absolute;mso-position-horizontal-relative:text;mso-position-vertical:absolute;mso-position-vertical-relative:text;mso-width-percent:0;mso-height-percent:0;mso-width-relative:page;mso-height-relative:page;v-text-anchor:top" o:gfxdata="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" filled="f" stroked="f">
+            <v:shapetype w14:anchorId="102253F1" id="_x0000_t202" coordsize="21600,21600" o:spt="202" path="m,l,21600r21600,l21600,xe">
+              <v:stroke joinstyle="miter"/>
+              <v:path gradientshapeok="t" o:connecttype="rect"/>
+            </v:shapetype>
+            <v:shape id="Text Box 21" o:spid="_x0000_s1033" type="#_x0000_t202" style="position:absolute;left:0;text-align:left;margin-left:435.75pt;margin-top:-30.4pt;width:29.2pt;height:33.5pt;z-index:251658752;visibility:visible;mso-wrap-style:none;mso-width-percent:0;mso-height-percent:0;mso-wrap-distance-left:9pt;mso-wrap-distance-top:0;mso-wrap-distance-right:9pt;mso-wrap-distance-bottom:0;mso-position-horizontal:absolute;mso-position-horizontal-relative:text;mso-position-vertical:absolute;mso-position-vertical-relative:text;mso-width-percent:0;mso-height-percent:0;mso-width-relative:page;mso-height-relative:page;v-text-anchor:top" o:gfxdata="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" filled="f" stroked="f">
               <v:textbox>
                 <w:txbxContent>
                   <w:p>
@@ -8332,7 +8320,7 @@
                       <w:rPr>
                         <w:noProof/>
                       </w:rPr>
-                      <w:t>16</w:t>
+                      <w:t>3</w:t>
                     </w:r>
                     <w:r>
                       <w:rPr>
@@ -8343,27 +8331,14 @@
                     <w:r>
                       <w:t>/</w:t>
                     </w:r>
-                    <w:r>
-                      <w:fldChar w:fldCharType="begin"/>
-                    </w:r>
-                    <w:r>
-                      <w:instrText xml:space="preserve"> NUMPAGES  </w:instrText>
-                    </w:r>
-                    <w:r>
-                      <w:fldChar w:fldCharType="separate"/>
-                    </w:r>
-                    <w:r>
-                      <w:rPr>
-                        <w:noProof/>
-                      </w:rPr>
-                      <w:t>16</w:t>
-                    </w:r>
-                    <w:r>
-                      <w:rPr>
-                        <w:noProof/>
-                      </w:rPr>
-                      <w:fldChar w:fldCharType="end"/>
-                    </w:r>
+                    <w:fldSimple w:instr=" NUMPAGES  ">
+                      <w:r>
+                        <w:rPr>
+                          <w:noProof/>
+                        </w:rPr>
+                        <w:t>16</w:t>
+                      </w:r>
+                    </w:fldSimple>
                   </w:p>
                   <w:p>
                     <w:pPr>
@@ -14580,7 +14555,7 @@
 </file>
 
 <file path=customXml/itemProps1.xml><?xml version="1.0" encoding="utf-8"?>
-<ds:datastoreItem xmlns:ds="http://schemas.openxmlformats.org/officeDocument/2006/customXml" ds:itemID="{3E1EB240-6226-4B42-99F4-775E2B7D168E}">
+<ds:datastoreItem xmlns:ds="http://schemas.openxmlformats.org/officeDocument/2006/customXml" ds:itemID="{38DB5957-B0F1-4CAF-9FE6-18F80B8B1732}">
   <ds:schemaRefs>
     <ds:schemaRef ds:uri="http://schemas.openxmlformats.org/officeDocument/2006/bibliography"/>
   </ds:schemaRefs>

</xml_diff>

<commit_message>
Updated screenshots showing the new PayPal buttons
</commit_message>
<xml_diff>
--- a/documentation/UserManual_de.docx
+++ b/documentation/UserManual_de.docx
@@ -10,8 +10,6 @@
         </w:rPr>
       </w:pPr>
       <w:bookmarkStart w:id="0" w:name="_Toc158887471"/>
-      <w:bookmarkStart w:id="1" w:name="_GoBack"/>
-      <w:bookmarkEnd w:id="1"/>
       <w:r>
         <w:rPr>
           <w:lang w:val="de-DE"/>
@@ -90,9 +88,9 @@
           <w:lang w:val="de-DE"/>
         </w:rPr>
       </w:pPr>
-      <w:bookmarkStart w:id="2" w:name="_Toc165112072"/>
-      <w:bookmarkStart w:id="3" w:name="_Toc185061112"/>
-      <w:bookmarkStart w:id="4" w:name="_Toc489602883"/>
+      <w:bookmarkStart w:id="1" w:name="_Toc165112072"/>
+      <w:bookmarkStart w:id="2" w:name="_Toc185061112"/>
+      <w:bookmarkStart w:id="3" w:name="_Toc489602883"/>
       <w:r>
         <w:rPr>
           <w:lang w:val="de-DE"/>
@@ -101,9 +99,9 @@
         <w:t>Copyright</w:t>
       </w:r>
       <w:bookmarkEnd w:id="0"/>
+      <w:bookmarkEnd w:id="1"/>
       <w:bookmarkEnd w:id="2"/>
       <w:bookmarkEnd w:id="3"/>
-      <w:bookmarkEnd w:id="4"/>
     </w:p>
     <w:p>
       <w:r>
@@ -122,7 +120,7 @@
         <w:rPr>
           <w:noProof/>
         </w:rPr>
-        <w:t>2017</w:t>
+        <w:t>2018</w:t>
       </w:r>
       <w:r>
         <w:rPr>
@@ -233,14 +231,14 @@
           <w:lang w:val="de-DE"/>
         </w:rPr>
       </w:pPr>
-      <w:bookmarkStart w:id="5" w:name="_Toc489602884"/>
+      <w:bookmarkStart w:id="4" w:name="_Toc489602884"/>
       <w:r>
         <w:rPr>
           <w:lang w:val="de-DE"/>
         </w:rPr>
         <w:t>Lizenz</w:t>
       </w:r>
-      <w:bookmarkEnd w:id="5"/>
+      <w:bookmarkEnd w:id="4"/>
     </w:p>
     <w:p>
       <w:r>
@@ -309,17 +307,17 @@
           <w:lang w:val="de-DE"/>
         </w:rPr>
       </w:pPr>
-      <w:bookmarkStart w:id="6" w:name="_Toc158887472"/>
-      <w:bookmarkStart w:id="7" w:name="_Toc165112073"/>
-      <w:bookmarkStart w:id="8" w:name="_Toc185061113"/>
-      <w:bookmarkStart w:id="9" w:name="_Toc189641415"/>
-      <w:bookmarkStart w:id="10" w:name="_Toc223771708"/>
-      <w:bookmarkStart w:id="11" w:name="_Toc223935712"/>
-      <w:bookmarkStart w:id="12" w:name="_Toc230412497"/>
-      <w:bookmarkStart w:id="13" w:name="_Toc489602885"/>
-      <w:bookmarkStart w:id="14" w:name="_Toc158887473"/>
-      <w:bookmarkStart w:id="15" w:name="_Toc165112074"/>
-      <w:bookmarkStart w:id="16" w:name="_Toc185061114"/>
+      <w:bookmarkStart w:id="5" w:name="_Toc158887472"/>
+      <w:bookmarkStart w:id="6" w:name="_Toc165112073"/>
+      <w:bookmarkStart w:id="7" w:name="_Toc185061113"/>
+      <w:bookmarkStart w:id="8" w:name="_Toc189641415"/>
+      <w:bookmarkStart w:id="9" w:name="_Toc223771708"/>
+      <w:bookmarkStart w:id="10" w:name="_Toc223935712"/>
+      <w:bookmarkStart w:id="11" w:name="_Toc230412497"/>
+      <w:bookmarkStart w:id="12" w:name="_Toc489602885"/>
+      <w:bookmarkStart w:id="13" w:name="_Toc158887473"/>
+      <w:bookmarkStart w:id="14" w:name="_Toc165112074"/>
+      <w:bookmarkStart w:id="15" w:name="_Toc185061114"/>
       <w:r>
         <w:rPr>
           <w:lang w:val="de-DE"/>
@@ -327,6 +325,7 @@
         <w:lastRenderedPageBreak/>
         <w:t>Konventionen</w:t>
       </w:r>
+      <w:bookmarkEnd w:id="5"/>
       <w:bookmarkEnd w:id="6"/>
       <w:bookmarkEnd w:id="7"/>
       <w:bookmarkEnd w:id="8"/>
@@ -334,7 +333,6 @@
       <w:bookmarkEnd w:id="10"/>
       <w:bookmarkEnd w:id="11"/>
       <w:bookmarkEnd w:id="12"/>
-      <w:bookmarkEnd w:id="13"/>
     </w:p>
     <w:p>
       <w:r>
@@ -404,17 +402,17 @@
           <w:lang w:val="de-DE"/>
         </w:rPr>
       </w:pPr>
-      <w:bookmarkStart w:id="17" w:name="_Toc489602886"/>
+      <w:bookmarkStart w:id="16" w:name="_Toc489602886"/>
       <w:r>
         <w:rPr>
           <w:lang w:val="de-DE"/>
         </w:rPr>
         <w:t>Impressum</w:t>
       </w:r>
+      <w:bookmarkEnd w:id="13"/>
       <w:bookmarkEnd w:id="14"/>
       <w:bookmarkEnd w:id="15"/>
       <w:bookmarkEnd w:id="16"/>
-      <w:bookmarkEnd w:id="17"/>
     </w:p>
     <w:p>
       <w:r>
@@ -493,11 +491,11 @@
         </w:rPr>
         <w:br w:type="page"/>
       </w:r>
-      <w:bookmarkStart w:id="18" w:name="_Toc158887474"/>
-      <w:bookmarkStart w:id="19" w:name="_Toc165112075"/>
-      <w:bookmarkStart w:id="20" w:name="_Toc185061115"/>
-      <w:bookmarkStart w:id="21" w:name="_Toc189641417"/>
-      <w:bookmarkStart w:id="22" w:name="_Toc489602887"/>
+      <w:bookmarkStart w:id="17" w:name="_Toc158887474"/>
+      <w:bookmarkStart w:id="18" w:name="_Toc165112075"/>
+      <w:bookmarkStart w:id="19" w:name="_Toc185061115"/>
+      <w:bookmarkStart w:id="20" w:name="_Toc189641417"/>
+      <w:bookmarkStart w:id="21" w:name="_Toc489602887"/>
       <w:r>
         <w:rPr>
           <w:lang w:val="de-DE"/>
@@ -505,17 +503,17 @@
         <w:lastRenderedPageBreak/>
         <w:t>Inhalts</w:t>
       </w:r>
+      <w:bookmarkEnd w:id="17"/>
       <w:bookmarkEnd w:id="18"/>
-      <w:bookmarkEnd w:id="19"/>
       <w:r>
         <w:rPr>
           <w:lang w:val="de-DE"/>
         </w:rPr>
         <w:t>verzeichnis</w:t>
       </w:r>
+      <w:bookmarkEnd w:id="19"/>
       <w:bookmarkEnd w:id="20"/>
       <w:bookmarkEnd w:id="21"/>
-      <w:bookmarkEnd w:id="22"/>
     </w:p>
     <w:p>
       <w:pPr>
@@ -2650,7 +2648,7 @@
           <w:lang w:val="de-DE"/>
         </w:rPr>
       </w:pPr>
-      <w:bookmarkStart w:id="23" w:name="_Toc489602888"/>
+      <w:bookmarkStart w:id="22" w:name="_Toc489602888"/>
       <w:r>
         <w:rPr>
           <w:lang w:val="de-DE"/>
@@ -2658,7 +2656,7 @@
         <w:lastRenderedPageBreak/>
         <w:t>Einführung</w:t>
       </w:r>
-      <w:bookmarkEnd w:id="23"/>
+      <w:bookmarkEnd w:id="22"/>
     </w:p>
     <w:p>
       <w:r>
@@ -3236,7 +3234,7 @@
       <w:pPr>
         <w:pStyle w:val="berschrift1"/>
       </w:pPr>
-      <w:bookmarkStart w:id="24" w:name="_Toc489602889"/>
+      <w:bookmarkStart w:id="23" w:name="_Toc489602889"/>
       <w:r>
         <w:lastRenderedPageBreak/>
         <w:t>Systemvoraussetzung</w:t>
@@ -3244,7 +3242,7 @@
       <w:r>
         <w:t>en</w:t>
       </w:r>
-      <w:bookmarkEnd w:id="24"/>
+      <w:bookmarkEnd w:id="23"/>
     </w:p>
     <w:p>
       <w:r>
@@ -3309,11 +3307,11 @@
       <w:pPr>
         <w:pStyle w:val="berschrift1"/>
       </w:pPr>
-      <w:bookmarkStart w:id="25" w:name="_Toc489602890"/>
+      <w:bookmarkStart w:id="24" w:name="_Toc489602890"/>
       <w:r>
         <w:t>Installation</w:t>
       </w:r>
-      <w:bookmarkEnd w:id="25"/>
+      <w:bookmarkEnd w:id="24"/>
     </w:p>
     <w:p>
       <w:r>
@@ -3402,29 +3400,30 @@
         <w:pStyle w:val="berschrift2"/>
         <w:ind w:hanging="1997"/>
       </w:pPr>
-      <w:bookmarkStart w:id="26" w:name="_Toc363138679"/>
-      <w:bookmarkStart w:id="27" w:name="_Toc363138699"/>
-      <w:bookmarkStart w:id="28" w:name="_Toc367197245"/>
-      <w:bookmarkStart w:id="29" w:name="_Toc367275681"/>
-      <w:bookmarkStart w:id="30" w:name="_Toc368046713"/>
-      <w:bookmarkStart w:id="31" w:name="_Toc368047567"/>
-      <w:bookmarkStart w:id="32" w:name="_Toc368048478"/>
-      <w:bookmarkStart w:id="33" w:name="_Toc368386934"/>
-      <w:bookmarkStart w:id="34" w:name="_Toc337645509"/>
-      <w:bookmarkStart w:id="35" w:name="_Toc337651797"/>
-      <w:bookmarkStart w:id="36" w:name="_Toc349642075"/>
-      <w:bookmarkStart w:id="37" w:name="_Toc349643154"/>
-      <w:bookmarkStart w:id="38" w:name="_Toc354657452"/>
-      <w:bookmarkStart w:id="39" w:name="_Toc355611714"/>
-      <w:bookmarkStart w:id="40" w:name="_Toc363138680"/>
-      <w:bookmarkStart w:id="41" w:name="_Toc363138700"/>
-      <w:bookmarkStart w:id="42" w:name="_Toc367197246"/>
-      <w:bookmarkStart w:id="43" w:name="_Toc367275682"/>
-      <w:bookmarkStart w:id="44" w:name="_Toc368046714"/>
-      <w:bookmarkStart w:id="45" w:name="_Toc368047568"/>
-      <w:bookmarkStart w:id="46" w:name="_Toc368048479"/>
-      <w:bookmarkStart w:id="47" w:name="_Toc368386935"/>
-      <w:bookmarkStart w:id="48" w:name="_Toc489602891"/>
+      <w:bookmarkStart w:id="25" w:name="_Toc363138679"/>
+      <w:bookmarkStart w:id="26" w:name="_Toc363138699"/>
+      <w:bookmarkStart w:id="27" w:name="_Toc367197245"/>
+      <w:bookmarkStart w:id="28" w:name="_Toc367275681"/>
+      <w:bookmarkStart w:id="29" w:name="_Toc368046713"/>
+      <w:bookmarkStart w:id="30" w:name="_Toc368047567"/>
+      <w:bookmarkStart w:id="31" w:name="_Toc368048478"/>
+      <w:bookmarkStart w:id="32" w:name="_Toc368386934"/>
+      <w:bookmarkStart w:id="33" w:name="_Toc337645509"/>
+      <w:bookmarkStart w:id="34" w:name="_Toc337651797"/>
+      <w:bookmarkStart w:id="35" w:name="_Toc349642075"/>
+      <w:bookmarkStart w:id="36" w:name="_Toc349643154"/>
+      <w:bookmarkStart w:id="37" w:name="_Toc354657452"/>
+      <w:bookmarkStart w:id="38" w:name="_Toc355611714"/>
+      <w:bookmarkStart w:id="39" w:name="_Toc363138680"/>
+      <w:bookmarkStart w:id="40" w:name="_Toc363138700"/>
+      <w:bookmarkStart w:id="41" w:name="_Toc367197246"/>
+      <w:bookmarkStart w:id="42" w:name="_Toc367275682"/>
+      <w:bookmarkStart w:id="43" w:name="_Toc368046714"/>
+      <w:bookmarkStart w:id="44" w:name="_Toc368047568"/>
+      <w:bookmarkStart w:id="45" w:name="_Toc368048479"/>
+      <w:bookmarkStart w:id="46" w:name="_Toc368386935"/>
+      <w:bookmarkStart w:id="47" w:name="_Toc489602891"/>
+      <w:bookmarkEnd w:id="25"/>
       <w:bookmarkEnd w:id="26"/>
       <w:bookmarkEnd w:id="27"/>
       <w:bookmarkEnd w:id="28"/>
@@ -3446,26 +3445,25 @@
       <w:bookmarkEnd w:id="44"/>
       <w:bookmarkEnd w:id="45"/>
       <w:bookmarkEnd w:id="46"/>
+      <w:r>
+        <w:t>Schreibrechte von /modules/</w:t>
+      </w:r>
+      <w:r>
+        <w:t>oe/</w:t>
+      </w:r>
+      <w:r>
+        <w:t>oepaypal/</w:t>
+      </w:r>
+      <w:r>
+        <w:t>log</w:t>
+      </w:r>
+      <w:r>
+        <w:t>s</w:t>
+      </w:r>
+      <w:r>
+        <w:t xml:space="preserve"> ändern</w:t>
+      </w:r>
       <w:bookmarkEnd w:id="47"/>
-      <w:r>
-        <w:t>Schreibrechte von /modules/</w:t>
-      </w:r>
-      <w:r>
-        <w:t>oe/</w:t>
-      </w:r>
-      <w:r>
-        <w:t>oepaypal/</w:t>
-      </w:r>
-      <w:r>
-        <w:t>log</w:t>
-      </w:r>
-      <w:r>
-        <w:t>s</w:t>
-      </w:r>
-      <w:r>
-        <w:t xml:space="preserve"> ändern</w:t>
-      </w:r>
-      <w:bookmarkEnd w:id="48"/>
       <w:r>
         <w:t xml:space="preserve"> </w:t>
       </w:r>
@@ -3543,22 +3541,23 @@
           <w:lang w:val="de-DE"/>
         </w:rPr>
       </w:pPr>
-      <w:bookmarkStart w:id="49" w:name="_Toc337651802"/>
-      <w:bookmarkStart w:id="50" w:name="_Toc349642080"/>
-      <w:bookmarkStart w:id="51" w:name="_Toc349643159"/>
-      <w:bookmarkStart w:id="52" w:name="_Toc354657457"/>
-      <w:bookmarkStart w:id="53" w:name="_Toc355611719"/>
-      <w:bookmarkStart w:id="54" w:name="_Toc363138684"/>
-      <w:bookmarkStart w:id="55" w:name="_Toc363138704"/>
-      <w:bookmarkStart w:id="56" w:name="_Toc367197250"/>
-      <w:bookmarkStart w:id="57" w:name="_Toc367275686"/>
-      <w:bookmarkStart w:id="58" w:name="_Toc368046718"/>
-      <w:bookmarkStart w:id="59" w:name="_Toc368047572"/>
-      <w:bookmarkStart w:id="60" w:name="_Toc368048483"/>
-      <w:bookmarkStart w:id="61" w:name="_Toc368386939"/>
-      <w:bookmarkStart w:id="62" w:name="_Ref196626926"/>
-      <w:bookmarkStart w:id="63" w:name="_Toc489602892"/>
-      <w:bookmarkStart w:id="64" w:name="_Ref196626940"/>
+      <w:bookmarkStart w:id="48" w:name="_Toc337651802"/>
+      <w:bookmarkStart w:id="49" w:name="_Toc349642080"/>
+      <w:bookmarkStart w:id="50" w:name="_Toc349643159"/>
+      <w:bookmarkStart w:id="51" w:name="_Toc354657457"/>
+      <w:bookmarkStart w:id="52" w:name="_Toc355611719"/>
+      <w:bookmarkStart w:id="53" w:name="_Toc363138684"/>
+      <w:bookmarkStart w:id="54" w:name="_Toc363138704"/>
+      <w:bookmarkStart w:id="55" w:name="_Toc367197250"/>
+      <w:bookmarkStart w:id="56" w:name="_Toc367275686"/>
+      <w:bookmarkStart w:id="57" w:name="_Toc368046718"/>
+      <w:bookmarkStart w:id="58" w:name="_Toc368047572"/>
+      <w:bookmarkStart w:id="59" w:name="_Toc368048483"/>
+      <w:bookmarkStart w:id="60" w:name="_Toc368386939"/>
+      <w:bookmarkStart w:id="61" w:name="_Ref196626926"/>
+      <w:bookmarkStart w:id="62" w:name="_Toc489602892"/>
+      <w:bookmarkStart w:id="63" w:name="_Ref196626940"/>
+      <w:bookmarkEnd w:id="48"/>
       <w:bookmarkEnd w:id="49"/>
       <w:bookmarkEnd w:id="50"/>
       <w:bookmarkEnd w:id="51"/>
@@ -3571,21 +3570,20 @@
       <w:bookmarkEnd w:id="58"/>
       <w:bookmarkEnd w:id="59"/>
       <w:bookmarkEnd w:id="60"/>
-      <w:bookmarkEnd w:id="61"/>
       <w:r>
         <w:rPr>
           <w:lang w:val="de-DE"/>
         </w:rPr>
         <w:t xml:space="preserve">Modul </w:t>
       </w:r>
-      <w:bookmarkEnd w:id="62"/>
+      <w:bookmarkEnd w:id="61"/>
       <w:r>
         <w:rPr>
           <w:lang w:val="de-DE"/>
         </w:rPr>
         <w:t>aktivieren</w:t>
       </w:r>
-      <w:bookmarkEnd w:id="63"/>
+      <w:bookmarkEnd w:id="62"/>
     </w:p>
     <w:p>
       <w:r>
@@ -3621,12 +3619,12 @@
         <w:pStyle w:val="berschrift2"/>
         <w:ind w:hanging="1997"/>
       </w:pPr>
-      <w:bookmarkStart w:id="65" w:name="_Toc489602893"/>
+      <w:bookmarkStart w:id="64" w:name="_Toc489602893"/>
       <w:r>
         <w:t>Temporäre Dateien löschen</w:t>
       </w:r>
+      <w:bookmarkEnd w:id="63"/>
       <w:bookmarkEnd w:id="64"/>
-      <w:bookmarkEnd w:id="65"/>
     </w:p>
     <w:p>
       <w:r>
@@ -3666,11 +3664,11 @@
       <w:pPr>
         <w:pStyle w:val="berschrift1"/>
       </w:pPr>
-      <w:bookmarkStart w:id="66" w:name="_Toc489602894"/>
+      <w:bookmarkStart w:id="65" w:name="_Toc489602894"/>
       <w:r>
         <w:t>Konfiguration</w:t>
       </w:r>
-      <w:bookmarkEnd w:id="66"/>
+      <w:bookmarkEnd w:id="65"/>
     </w:p>
     <w:p>
       <w:r>
@@ -3685,11 +3683,11 @@
         <w:pStyle w:val="berschrift2"/>
         <w:ind w:hanging="1997"/>
       </w:pPr>
-      <w:bookmarkStart w:id="67" w:name="_Toc489602895"/>
+      <w:bookmarkStart w:id="66" w:name="_Toc489602895"/>
       <w:r>
         <w:t>Zahlungsart PayPal einrichten</w:t>
       </w:r>
-      <w:bookmarkEnd w:id="67"/>
+      <w:bookmarkEnd w:id="66"/>
     </w:p>
     <w:p>
       <w:pPr>
@@ -3876,15 +3874,15 @@
         <w:pStyle w:val="berschrift2"/>
         <w:ind w:hanging="1997"/>
       </w:pPr>
-      <w:bookmarkStart w:id="68" w:name="_Toc489602896"/>
-      <w:bookmarkStart w:id="69" w:name="_Ref231203733"/>
+      <w:bookmarkStart w:id="67" w:name="_Toc489602896"/>
+      <w:bookmarkStart w:id="68" w:name="_Ref231203733"/>
       <w:r>
         <w:t>Modul</w:t>
       </w:r>
       <w:r>
         <w:t>einstellungen</w:t>
       </w:r>
-      <w:bookmarkEnd w:id="68"/>
+      <w:bookmarkEnd w:id="67"/>
     </w:p>
     <w:p>
       <w:r>
@@ -3946,11 +3944,11 @@
       <w:pPr>
         <w:pStyle w:val="berschrift3"/>
       </w:pPr>
-      <w:bookmarkStart w:id="70" w:name="_Toc489602897"/>
+      <w:bookmarkStart w:id="69" w:name="_Toc489602897"/>
       <w:r>
         <w:t>Integration von PayPal</w:t>
       </w:r>
-      <w:bookmarkEnd w:id="70"/>
+      <w:bookmarkEnd w:id="69"/>
     </w:p>
     <w:p>
       <w:pPr>
@@ -3972,14 +3970,14 @@
       <w:pPr>
         <w:pStyle w:val="berschrift3"/>
       </w:pPr>
-      <w:bookmarkStart w:id="71" w:name="_Toc489602898"/>
+      <w:bookmarkStart w:id="70" w:name="_Toc489602898"/>
       <w:r>
         <w:t>A</w:t>
       </w:r>
       <w:r>
         <w:t>nzeige auf PayPal-Zahlungsseite</w:t>
       </w:r>
-      <w:bookmarkEnd w:id="71"/>
+      <w:bookmarkEnd w:id="70"/>
     </w:p>
     <w:p/>
     <w:p>
@@ -4163,12 +4161,12 @@
         <w:pStyle w:val="berschrift3"/>
         <w:ind w:left="737" w:hanging="737"/>
       </w:pPr>
-      <w:bookmarkStart w:id="72" w:name="_Toc489602899"/>
+      <w:bookmarkStart w:id="71" w:name="_Toc489602899"/>
       <w:r>
         <w:lastRenderedPageBreak/>
         <w:t>Warenkorb auf PayPal-Zahlungsseite</w:t>
       </w:r>
-      <w:bookmarkEnd w:id="72"/>
+      <w:bookmarkEnd w:id="71"/>
     </w:p>
     <w:p>
       <w:r>
@@ -4243,11 +4241,11 @@
         <w:pStyle w:val="berschrift3"/>
         <w:ind w:left="737" w:hanging="737"/>
       </w:pPr>
-      <w:bookmarkStart w:id="73" w:name="_Toc489602900"/>
+      <w:bookmarkStart w:id="72" w:name="_Toc489602900"/>
       <w:r>
         <w:t>Geldeinzug</w:t>
       </w:r>
-      <w:bookmarkEnd w:id="73"/>
+      <w:bookmarkEnd w:id="72"/>
     </w:p>
     <w:p>
       <w:r>
@@ -4358,14 +4356,14 @@
         <w:pStyle w:val="berschrift3"/>
         <w:ind w:left="737" w:hanging="737"/>
       </w:pPr>
-      <w:bookmarkStart w:id="74" w:name="_Toc489602901"/>
+      <w:bookmarkStart w:id="73" w:name="_Toc489602901"/>
       <w:r>
         <w:t>API-</w:t>
       </w:r>
       <w:r>
         <w:t>Signatur</w:t>
       </w:r>
-      <w:bookmarkEnd w:id="74"/>
+      <w:bookmarkEnd w:id="73"/>
     </w:p>
     <w:p>
       <w:r>
@@ -4461,14 +4459,14 @@
           <w:lang w:val="de-DE"/>
         </w:rPr>
       </w:pPr>
-      <w:bookmarkStart w:id="75" w:name="_Toc489602902"/>
+      <w:bookmarkStart w:id="74" w:name="_Toc489602902"/>
       <w:r>
         <w:rPr>
           <w:lang w:val="de-DE"/>
         </w:rPr>
         <w:t>Einstellungen für Entwicklung</w:t>
       </w:r>
-      <w:bookmarkEnd w:id="75"/>
+      <w:bookmarkEnd w:id="74"/>
     </w:p>
     <w:p>
       <w:r>
@@ -4507,7 +4505,7 @@
       <w:r>
         <w:t>das Logging eingeschaltet werden.</w:t>
       </w:r>
-      <w:bookmarkEnd w:id="69"/>
+      <w:bookmarkEnd w:id="68"/>
     </w:p>
     <w:p>
       <w:pPr>
@@ -4524,7 +4522,7 @@
           <w:lang w:val="de-DE"/>
         </w:rPr>
       </w:pPr>
-      <w:bookmarkStart w:id="76" w:name="_Toc489602903"/>
+      <w:bookmarkStart w:id="75" w:name="_Toc489602903"/>
       <w:r>
         <w:rPr>
           <w:lang w:val="de-DE"/>
@@ -4532,18 +4530,18 @@
         <w:lastRenderedPageBreak/>
         <w:t>Funktionsbeschreibung</w:t>
       </w:r>
-      <w:bookmarkEnd w:id="76"/>
+      <w:bookmarkEnd w:id="75"/>
     </w:p>
     <w:p>
       <w:pPr>
         <w:pStyle w:val="berschrift2"/>
         <w:ind w:hanging="1997"/>
       </w:pPr>
-      <w:bookmarkStart w:id="77" w:name="_Toc489602904"/>
+      <w:bookmarkStart w:id="76" w:name="_Toc489602904"/>
       <w:r>
         <w:t>PayPal im Bestellprozess</w:t>
       </w:r>
-      <w:bookmarkEnd w:id="77"/>
+      <w:bookmarkEnd w:id="76"/>
     </w:p>
     <w:p/>
     <w:p>
@@ -4617,16 +4615,16 @@
           <w:szCs w:val="16"/>
         </w:rPr>
         <w:drawing>
-          <wp:anchor distT="0" distB="0" distL="114300" distR="114300" simplePos="0" relativeHeight="251659264" behindDoc="0" locked="0" layoutInCell="1" allowOverlap="1" wp14:anchorId="3CF7A00F" wp14:editId="494DE582">
+          <wp:anchor distT="0" distB="0" distL="114300" distR="114300" simplePos="0" relativeHeight="251659264" behindDoc="0" locked="0" layoutInCell="1" allowOverlap="1" wp14:anchorId="3CF7A00F" wp14:editId="13F2660B">
             <wp:simplePos x="0" y="0"/>
             <wp:positionH relativeFrom="margin">
-              <wp:align>left</wp:align>
+              <wp:posOffset>4445</wp:posOffset>
             </wp:positionH>
             <wp:positionV relativeFrom="paragraph">
-              <wp:posOffset>268605</wp:posOffset>
+              <wp:posOffset>294092</wp:posOffset>
             </wp:positionV>
-            <wp:extent cx="5499100" cy="5581650"/>
-            <wp:effectExtent l="0" t="0" r="6350" b="0"/>
+            <wp:extent cx="5522224" cy="5553960"/>
+            <wp:effectExtent l="0" t="0" r="2540" b="8890"/>
             <wp:wrapTopAndBottom/>
             <wp:docPr id="6" name="Grafik 6"/>
             <wp:cNvGraphicFramePr>
@@ -4654,7 +4652,7 @@
                   <pic:spPr>
                     <a:xfrm>
                       <a:off x="0" y="0"/>
-                      <a:ext cx="5522224" cy="5604935"/>
+                      <a:ext cx="5522224" cy="5553960"/>
                     </a:xfrm>
                     <a:prstGeom prst="rect">
                       <a:avLst/>
@@ -4895,16 +4893,16 @@
         </w:rPr>
         <w:lastRenderedPageBreak/>
         <w:drawing>
-          <wp:anchor distT="0" distB="0" distL="114300" distR="114300" simplePos="0" relativeHeight="251678720" behindDoc="0" locked="0" layoutInCell="1" allowOverlap="1" wp14:anchorId="3216FDBB" wp14:editId="7575ABA1">
+          <wp:anchor distT="0" distB="0" distL="114300" distR="114300" simplePos="0" relativeHeight="251678720" behindDoc="0" locked="0" layoutInCell="1" allowOverlap="1" wp14:anchorId="3216FDBB" wp14:editId="5C24556D">
             <wp:simplePos x="0" y="0"/>
             <wp:positionH relativeFrom="margin">
-              <wp:align>left</wp:align>
+              <wp:posOffset>4445</wp:posOffset>
             </wp:positionH>
             <wp:positionV relativeFrom="paragraph">
-              <wp:posOffset>4911725</wp:posOffset>
+              <wp:posOffset>4937125</wp:posOffset>
             </wp:positionV>
-            <wp:extent cx="5649595" cy="2658110"/>
-            <wp:effectExtent l="0" t="0" r="8255" b="8890"/>
+            <wp:extent cx="5649595" cy="2609850"/>
+            <wp:effectExtent l="0" t="0" r="8255" b="0"/>
             <wp:wrapTopAndBottom/>
             <wp:docPr id="14" name="Grafik 14"/>
             <wp:cNvGraphicFramePr>
@@ -4932,7 +4930,67 @@
                   <pic:spPr>
                     <a:xfrm>
                       <a:off x="0" y="0"/>
-                      <a:ext cx="5649595" cy="2658110"/>
+                      <a:ext cx="5649595" cy="2609850"/>
+                    </a:xfrm>
+                    <a:prstGeom prst="rect">
+                      <a:avLst/>
+                    </a:prstGeom>
+                  </pic:spPr>
+                </pic:pic>
+              </a:graphicData>
+            </a:graphic>
+            <wp14:sizeRelH relativeFrom="page">
+              <wp14:pctWidth>0</wp14:pctWidth>
+            </wp14:sizeRelH>
+            <wp14:sizeRelV relativeFrom="page">
+              <wp14:pctHeight>0</wp14:pctHeight>
+            </wp14:sizeRelV>
+          </wp:anchor>
+        </w:drawing>
+      </w:r>
+      <w:r>
+        <w:rPr>
+          <w:noProof/>
+        </w:rPr>
+        <w:drawing>
+          <wp:anchor distT="0" distB="0" distL="114300" distR="114300" simplePos="0" relativeHeight="251660288" behindDoc="0" locked="0" layoutInCell="1" allowOverlap="1" wp14:anchorId="4F1D3B23" wp14:editId="5DBBC5D9">
+            <wp:simplePos x="0" y="0"/>
+            <wp:positionH relativeFrom="margin">
+              <wp:posOffset>4445</wp:posOffset>
+            </wp:positionH>
+            <wp:positionV relativeFrom="paragraph">
+              <wp:posOffset>756920</wp:posOffset>
+            </wp:positionV>
+            <wp:extent cx="5649595" cy="3343910"/>
+            <wp:effectExtent l="0" t="0" r="8255" b="8890"/>
+            <wp:wrapTopAndBottom/>
+            <wp:docPr id="7" name="Grafik 7"/>
+            <wp:cNvGraphicFramePr>
+              <a:graphicFrameLocks xmlns:a="http://schemas.openxmlformats.org/drawingml/2006/main" noChangeAspect="1"/>
+            </wp:cNvGraphicFramePr>
+            <a:graphic xmlns:a="http://schemas.openxmlformats.org/drawingml/2006/main">
+              <a:graphicData uri="http://schemas.openxmlformats.org/drawingml/2006/picture">
+                <pic:pic xmlns:pic="http://schemas.openxmlformats.org/drawingml/2006/picture">
+                  <pic:nvPicPr>
+                    <pic:cNvPr id="7" name="02 - Warenkorb, Schritt 1.png"/>
+                    <pic:cNvPicPr/>
+                  </pic:nvPicPr>
+                  <pic:blipFill>
+                    <a:blip r:embed="rId19">
+                      <a:extLst>
+                        <a:ext uri="{28A0092B-C50C-407E-A947-70E740481C1C}">
+                          <a14:useLocalDpi xmlns:a14="http://schemas.microsoft.com/office/drawing/2010/main" val="0"/>
+                        </a:ext>
+                      </a:extLst>
+                    </a:blip>
+                    <a:stretch>
+                      <a:fillRect/>
+                    </a:stretch>
+                  </pic:blipFill>
+                  <pic:spPr>
+                    <a:xfrm>
+                      <a:off x="0" y="0"/>
+                      <a:ext cx="5649595" cy="3343910"/>
                     </a:xfrm>
                     <a:prstGeom prst="rect">
                       <a:avLst/>
@@ -5016,40 +5074,7 @@
                                 <w:sz w:val="16"/>
                                 <w:szCs w:val="16"/>
                               </w:rPr>
-                              <w:fldChar w:fldCharType="begin"/>
-                            </w:r>
-                            <w:r>
-                              <w:rPr>
-                                <w:color w:val="auto"/>
-                                <w:sz w:val="16"/>
-                                <w:szCs w:val="16"/>
-                              </w:rPr>
-                              <w:instrText xml:space="preserve"> SEQ Abbildung \* ARABIC </w:instrText>
-                            </w:r>
-                            <w:r>
-                              <w:rPr>
-                                <w:color w:val="auto"/>
-                                <w:sz w:val="16"/>
-                                <w:szCs w:val="16"/>
-                              </w:rPr>
-                              <w:fldChar w:fldCharType="separate"/>
-                            </w:r>
-                            <w:r>
-                              <w:rPr>
-                                <w:noProof/>
-                                <w:color w:val="auto"/>
-                                <w:sz w:val="16"/>
-                                <w:szCs w:val="16"/>
-                              </w:rPr>
-                              <w:t>2</w:t>
-                            </w:r>
-                            <w:r>
-                              <w:rPr>
-                                <w:color w:val="auto"/>
-                                <w:sz w:val="16"/>
-                                <w:szCs w:val="16"/>
-                              </w:rPr>
-                              <w:fldChar w:fldCharType="end"/>
+                              <w:t>3</w:t>
                             </w:r>
                             <w:r>
                               <w:rPr>
@@ -5122,40 +5147,7 @@
                           <w:sz w:val="16"/>
                           <w:szCs w:val="16"/>
                         </w:rPr>
-                        <w:fldChar w:fldCharType="begin"/>
-                      </w:r>
-                      <w:r>
-                        <w:rPr>
-                          <w:color w:val="auto"/>
-                          <w:sz w:val="16"/>
-                          <w:szCs w:val="16"/>
-                        </w:rPr>
-                        <w:instrText xml:space="preserve"> SEQ Abbildung \* ARABIC </w:instrText>
-                      </w:r>
-                      <w:r>
-                        <w:rPr>
-                          <w:color w:val="auto"/>
-                          <w:sz w:val="16"/>
-                          <w:szCs w:val="16"/>
-                        </w:rPr>
-                        <w:fldChar w:fldCharType="separate"/>
-                      </w:r>
-                      <w:r>
-                        <w:rPr>
-                          <w:noProof/>
-                          <w:color w:val="auto"/>
-                          <w:sz w:val="16"/>
-                          <w:szCs w:val="16"/>
-                        </w:rPr>
-                        <w:t>2</w:t>
-                      </w:r>
-                      <w:r>
-                        <w:rPr>
-                          <w:color w:val="auto"/>
-                          <w:sz w:val="16"/>
-                          <w:szCs w:val="16"/>
-                        </w:rPr>
-                        <w:fldChar w:fldCharType="end"/>
+                        <w:t>3</w:t>
                       </w:r>
                       <w:r>
                         <w:rPr>
@@ -5197,7 +5189,7 @@
         <mc:AlternateContent>
           <mc:Choice Requires="wps">
             <w:drawing>
-              <wp:anchor distT="0" distB="0" distL="114300" distR="114300" simplePos="0" relativeHeight="251668480" behindDoc="0" locked="0" layoutInCell="1" allowOverlap="1" wp14:anchorId="613EE35C" wp14:editId="012298D0">
+              <wp:anchor distT="0" distB="0" distL="114300" distR="114300" simplePos="0" relativeHeight="251668480" behindDoc="0" locked="0" layoutInCell="1" allowOverlap="1" wp14:anchorId="613EE35C" wp14:editId="5789FC05">
                 <wp:simplePos x="0" y="0"/>
                 <wp:positionH relativeFrom="margin">
                   <wp:align>left</wp:align>
@@ -5256,41 +5248,7 @@
                                 <w:sz w:val="16"/>
                                 <w:szCs w:val="16"/>
                               </w:rPr>
-                              <w:fldChar w:fldCharType="begin"/>
-                            </w:r>
-                            <w:r>
-                              <w:rPr>
-                                <w:color w:val="auto"/>
-                                <w:sz w:val="16"/>
-                                <w:szCs w:val="16"/>
-                              </w:rPr>
-                              <w:instrText xml:space="preserve"> SEQ Abbildung \* ARABIC </w:instrText>
-                            </w:r>
-                            <w:r>
-                              <w:rPr>
-                                <w:color w:val="auto"/>
-                                <w:sz w:val="16"/>
-                                <w:szCs w:val="16"/>
-                              </w:rPr>
-                              <w:fldChar w:fldCharType="separate"/>
-                            </w:r>
-                            <w:r>
-                              <w:rPr>
-                                <w:noProof/>
-                                <w:color w:val="auto"/>
-                                <w:sz w:val="16"/>
-                                <w:szCs w:val="16"/>
-                              </w:rPr>
-                              <w:t>3</w:t>
-                            </w:r>
-                            <w:r>
-                              <w:rPr>
-                                <w:noProof/>
-                                <w:color w:val="auto"/>
-                                <w:sz w:val="16"/>
-                                <w:szCs w:val="16"/>
-                              </w:rPr>
-                              <w:fldChar w:fldCharType="end"/>
+                              <w:t>2</w:t>
                             </w:r>
                             <w:r>
                               <w:rPr>
@@ -5344,41 +5302,7 @@
                           <w:sz w:val="16"/>
                           <w:szCs w:val="16"/>
                         </w:rPr>
-                        <w:fldChar w:fldCharType="begin"/>
-                      </w:r>
-                      <w:r>
-                        <w:rPr>
-                          <w:color w:val="auto"/>
-                          <w:sz w:val="16"/>
-                          <w:szCs w:val="16"/>
-                        </w:rPr>
-                        <w:instrText xml:space="preserve"> SEQ Abbildung \* ARABIC </w:instrText>
-                      </w:r>
-                      <w:r>
-                        <w:rPr>
-                          <w:color w:val="auto"/>
-                          <w:sz w:val="16"/>
-                          <w:szCs w:val="16"/>
-                        </w:rPr>
-                        <w:fldChar w:fldCharType="separate"/>
-                      </w:r>
-                      <w:r>
-                        <w:rPr>
-                          <w:noProof/>
-                          <w:color w:val="auto"/>
-                          <w:sz w:val="16"/>
-                          <w:szCs w:val="16"/>
-                        </w:rPr>
-                        <w:t>3</w:t>
-                      </w:r>
-                      <w:r>
-                        <w:rPr>
-                          <w:noProof/>
-                          <w:color w:val="auto"/>
-                          <w:sz w:val="16"/>
-                          <w:szCs w:val="16"/>
-                        </w:rPr>
-                        <w:fldChar w:fldCharType="end"/>
+                        <w:t>2</w:t>
                       </w:r>
                       <w:r>
                         <w:rPr>
@@ -5398,22 +5322,43 @@
         </mc:AlternateContent>
       </w:r>
       <w:r>
+        <w:t xml:space="preserve">Bei Bestellung mit PayPal Express kann der Kunde aus dem Bestellschritt 1, </w:t>
+      </w:r>
+      <w:r>
+        <w:t xml:space="preserve">aus dem Bestellschritt 2 sofern noch nicht angemeldet, </w:t>
+      </w:r>
+      <w:r>
+        <w:t>aus einer Artikel-Detailseite oder aus dem Mini-Warenkorb heraus den Einkauf abschließen.</w:t>
+      </w:r>
+      <w:r>
+        <w:br w:type="page"/>
+      </w:r>
+    </w:p>
+    <w:p>
+      <w:pPr>
+        <w:keepNext/>
+        <w:spacing w:line="240" w:lineRule="auto"/>
+      </w:pPr>
+      <w:bookmarkStart w:id="77" w:name="_GoBack"/>
+      <w:bookmarkEnd w:id="77"/>
+      <w:r>
         <w:rPr>
           <w:noProof/>
         </w:rPr>
+        <w:lastRenderedPageBreak/>
         <w:drawing>
-          <wp:anchor distT="0" distB="0" distL="114300" distR="114300" simplePos="0" relativeHeight="251660288" behindDoc="0" locked="0" layoutInCell="1" allowOverlap="1" wp14:anchorId="4F1D3B23" wp14:editId="15D801D7">
+          <wp:anchor distT="0" distB="0" distL="114300" distR="114300" simplePos="0" relativeHeight="251674624" behindDoc="0" locked="0" layoutInCell="1" allowOverlap="1" wp14:anchorId="03B9E531" wp14:editId="4A6168B3">
             <wp:simplePos x="0" y="0"/>
             <wp:positionH relativeFrom="margin">
-              <wp:align>left</wp:align>
+              <wp:posOffset>4445</wp:posOffset>
             </wp:positionH>
             <wp:positionV relativeFrom="paragraph">
-              <wp:posOffset>723265</wp:posOffset>
+              <wp:posOffset>41910</wp:posOffset>
             </wp:positionV>
-            <wp:extent cx="5649595" cy="3413125"/>
-            <wp:effectExtent l="0" t="0" r="8255" b="0"/>
+            <wp:extent cx="5704840" cy="3075305"/>
+            <wp:effectExtent l="0" t="0" r="0" b="0"/>
             <wp:wrapTopAndBottom/>
-            <wp:docPr id="7" name="Grafik 7"/>
+            <wp:docPr id="10" name="Grafik 10"/>
             <wp:cNvGraphicFramePr>
               <a:graphicFrameLocks xmlns:a="http://schemas.openxmlformats.org/drawingml/2006/main" noChangeAspect="1"/>
             </wp:cNvGraphicFramePr>
@@ -5421,11 +5366,11 @@
               <a:graphicData uri="http://schemas.openxmlformats.org/drawingml/2006/picture">
                 <pic:pic xmlns:pic="http://schemas.openxmlformats.org/drawingml/2006/picture">
                   <pic:nvPicPr>
-                    <pic:cNvPr id="7" name="02 - Warenkorb, Schritt 1.png"/>
+                    <pic:cNvPr id="10" name="04 - Artikel-Detailseite mit Mini-Warenkorb.png"/>
                     <pic:cNvPicPr/>
                   </pic:nvPicPr>
                   <pic:blipFill>
-                    <a:blip r:embed="rId19">
+                    <a:blip r:embed="rId20">
                       <a:extLst>
                         <a:ext uri="{28A0092B-C50C-407E-A947-70E740481C1C}">
                           <a14:useLocalDpi xmlns:a14="http://schemas.microsoft.com/office/drawing/2010/main" val="0"/>
@@ -5439,7 +5384,7 @@
                   <pic:spPr>
                     <a:xfrm>
                       <a:off x="0" y="0"/>
-                      <a:ext cx="5649595" cy="3413125"/>
+                      <a:ext cx="5704840" cy="3075305"/>
                     </a:xfrm>
                     <a:prstGeom prst="rect">
                       <a:avLst/>
@@ -5458,32 +5403,13 @@
         </w:drawing>
       </w:r>
       <w:r>
-        <w:t xml:space="preserve">Bei Bestellung mit PayPal Express kann der Kunde aus dem Bestellschritt 1, </w:t>
-      </w:r>
-      <w:r>
-        <w:t xml:space="preserve">aus dem Bestellschritt 2 sofern noch nicht angemeldet, </w:t>
-      </w:r>
-      <w:r>
-        <w:t>aus einer Artikel-Detailseite oder aus dem Mini-Warenkorb heraus den Einkauf abschließen.</w:t>
-      </w:r>
-      <w:r>
-        <w:br w:type="page"/>
-      </w:r>
-    </w:p>
-    <w:p>
-      <w:pPr>
-        <w:keepNext/>
-        <w:spacing w:line="240" w:lineRule="auto"/>
-      </w:pPr>
-      <w:r>
         <w:rPr>
           <w:noProof/>
         </w:rPr>
-        <w:lastRenderedPageBreak/>
         <mc:AlternateContent>
           <mc:Choice Requires="wps">
             <w:drawing>
-              <wp:anchor distT="0" distB="0" distL="114300" distR="114300" simplePos="0" relativeHeight="251676672" behindDoc="0" locked="0" layoutInCell="1" allowOverlap="1" wp14:anchorId="3886B44A" wp14:editId="54EFC0D2">
+              <wp:anchor distT="0" distB="0" distL="114300" distR="114300" simplePos="0" relativeHeight="251676672" behindDoc="0" locked="0" layoutInCell="1" allowOverlap="1" wp14:anchorId="3886B44A" wp14:editId="051CB29F">
                 <wp:simplePos x="0" y="0"/>
                 <wp:positionH relativeFrom="margin">
                   <wp:align>left</wp:align>
@@ -5567,7 +5493,7 @@
                                 <w:sz w:val="16"/>
                                 <w:szCs w:val="16"/>
                               </w:rPr>
-                              <w:t>4</w:t>
+                              <w:t>2</w:t>
                             </w:r>
                             <w:r>
                               <w:rPr>
@@ -5657,7 +5583,7 @@
                           <w:sz w:val="16"/>
                           <w:szCs w:val="16"/>
                         </w:rPr>
-                        <w:t>4</w:t>
+                        <w:t>2</w:t>
                       </w:r>
                       <w:r>
                         <w:rPr>
@@ -5683,66 +5609,6 @@
             </w:pict>
           </mc:Fallback>
         </mc:AlternateContent>
-      </w:r>
-      <w:r>
-        <w:rPr>
-          <w:noProof/>
-        </w:rPr>
-        <w:drawing>
-          <wp:anchor distT="0" distB="0" distL="114300" distR="114300" simplePos="0" relativeHeight="251674624" behindDoc="0" locked="0" layoutInCell="1" allowOverlap="1" wp14:anchorId="03B9E531" wp14:editId="6067B5F2">
-            <wp:simplePos x="0" y="0"/>
-            <wp:positionH relativeFrom="margin">
-              <wp:align>left</wp:align>
-            </wp:positionH>
-            <wp:positionV relativeFrom="paragraph">
-              <wp:posOffset>0</wp:posOffset>
-            </wp:positionV>
-            <wp:extent cx="5704840" cy="3162300"/>
-            <wp:effectExtent l="0" t="0" r="0" b="0"/>
-            <wp:wrapTopAndBottom/>
-            <wp:docPr id="10" name="Grafik 10"/>
-            <wp:cNvGraphicFramePr>
-              <a:graphicFrameLocks xmlns:a="http://schemas.openxmlformats.org/drawingml/2006/main" noChangeAspect="1"/>
-            </wp:cNvGraphicFramePr>
-            <a:graphic xmlns:a="http://schemas.openxmlformats.org/drawingml/2006/main">
-              <a:graphicData uri="http://schemas.openxmlformats.org/drawingml/2006/picture">
-                <pic:pic xmlns:pic="http://schemas.openxmlformats.org/drawingml/2006/picture">
-                  <pic:nvPicPr>
-                    <pic:cNvPr id="10" name="04 - Artikel-Detailseite mit Mini-Warenkorb.png"/>
-                    <pic:cNvPicPr/>
-                  </pic:nvPicPr>
-                  <pic:blipFill>
-                    <a:blip r:embed="rId20">
-                      <a:extLst>
-                        <a:ext uri="{28A0092B-C50C-407E-A947-70E740481C1C}">
-                          <a14:useLocalDpi xmlns:a14="http://schemas.microsoft.com/office/drawing/2010/main" val="0"/>
-                        </a:ext>
-                      </a:extLst>
-                    </a:blip>
-                    <a:stretch>
-                      <a:fillRect/>
-                    </a:stretch>
-                  </pic:blipFill>
-                  <pic:spPr>
-                    <a:xfrm>
-                      <a:off x="0" y="0"/>
-                      <a:ext cx="5704840" cy="3162300"/>
-                    </a:xfrm>
-                    <a:prstGeom prst="rect">
-                      <a:avLst/>
-                    </a:prstGeom>
-                  </pic:spPr>
-                </pic:pic>
-              </a:graphicData>
-            </a:graphic>
-            <wp14:sizeRelH relativeFrom="page">
-              <wp14:pctWidth>0</wp14:pctWidth>
-            </wp14:sizeRelH>
-            <wp14:sizeRelV relativeFrom="page">
-              <wp14:pctHeight>0</wp14:pctHeight>
-            </wp14:sizeRelV>
-          </wp:anchor>
-        </w:drawing>
       </w:r>
     </w:p>
     <w:p>
@@ -5884,7 +5750,7 @@
                                 <w:sz w:val="16"/>
                                 <w:szCs w:val="16"/>
                               </w:rPr>
-                              <w:t>5</w:t>
+                              <w:t>3</w:t>
                             </w:r>
                             <w:r>
                               <w:rPr>
@@ -5975,7 +5841,7 @@
                           <w:sz w:val="16"/>
                           <w:szCs w:val="16"/>
                         </w:rPr>
-                        <w:t>5</w:t>
+                        <w:t>3</w:t>
                       </w:r>
                       <w:r>
                         <w:rPr>
@@ -6364,7 +6230,7 @@
                                 <w:sz w:val="16"/>
                                 <w:szCs w:val="16"/>
                               </w:rPr>
-                              <w:t>6</w:t>
+                              <w:t>4</w:t>
                             </w:r>
                             <w:r>
                               <w:rPr>
@@ -6471,7 +6337,7 @@
                           <w:sz w:val="16"/>
                           <w:szCs w:val="16"/>
                         </w:rPr>
-                        <w:t>6</w:t>
+                        <w:t>4</w:t>
                       </w:r>
                       <w:r>
                         <w:rPr>
@@ -6879,14 +6745,14 @@
                       </a:ln>
                       <a:extLst>
                         <a:ext uri="{909E8E84-426E-40dd-AFC4-6F175D3DCCD1}">
-                          <a14:hiddenFill xmlns="" xmlns:mo="http://schemas.microsoft.com/office/mac/office/2008/main" xmlns:mv="urn:schemas-microsoft-com:mac:vml" xmlns:o="urn:schemas-microsoft-com:office:office" xmlns:v="urn:schemas-microsoft-com:vml" xmlns:w10="urn:schemas-microsoft-com:office:word" xmlns:w="http://schemas.openxmlformats.org/wordprocessingml/2006/main" xmlns:a14="http://schemas.microsoft.com/office/drawing/2010/main">
+                          <a14:hiddenFill xmlns:a14="http://schemas.microsoft.com/office/drawing/2010/main" xmlns:w="http://schemas.openxmlformats.org/wordprocessingml/2006/main" xmlns:w10="urn:schemas-microsoft-com:office:word" xmlns:v="urn:schemas-microsoft-com:vml" xmlns:o="urn:schemas-microsoft-com:office:office" xmlns:mv="urn:schemas-microsoft-com:mac:vml" xmlns:mo="http://schemas.microsoft.com/office/mac/office/2008/main" xmlns="">
                             <a:solidFill>
                               <a:srgbClr val="FFFFFF"/>
                             </a:solidFill>
                           </a14:hiddenFill>
                         </a:ext>
                         <a:ext uri="{91240B29-F687-4f45-9708-019B960494DF}">
-                          <a14:hiddenLine xmlns="" xmlns:mo="http://schemas.microsoft.com/office/mac/office/2008/main" xmlns:mv="urn:schemas-microsoft-com:mac:vml" xmlns:o="urn:schemas-microsoft-com:office:office" xmlns:v="urn:schemas-microsoft-com:vml" xmlns:w10="urn:schemas-microsoft-com:office:word" xmlns:w="http://schemas.openxmlformats.org/wordprocessingml/2006/main" xmlns:a14="http://schemas.microsoft.com/office/drawing/2010/main" w="9525">
+                          <a14:hiddenLine xmlns:a14="http://schemas.microsoft.com/office/drawing/2010/main" xmlns:w="http://schemas.openxmlformats.org/wordprocessingml/2006/main" xmlns:w10="urn:schemas-microsoft-com:office:word" xmlns:v="urn:schemas-microsoft-com:vml" xmlns:o="urn:schemas-microsoft-com:office:office" xmlns:mv="urn:schemas-microsoft-com:mac:vml" xmlns:mo="http://schemas.microsoft.com/office/mac/office/2008/main" xmlns="" w="9525">
                             <a:solidFill>
                               <a:srgbClr val="000000"/>
                             </a:solidFill>
@@ -7172,14 +7038,14 @@
                       </a:ln>
                       <a:extLst>
                         <a:ext uri="{909E8E84-426E-40dd-AFC4-6F175D3DCCD1}">
-                          <a14:hiddenFill xmlns="" xmlns:mo="http://schemas.microsoft.com/office/mac/office/2008/main" xmlns:mv="urn:schemas-microsoft-com:mac:vml" xmlns:o="urn:schemas-microsoft-com:office:office" xmlns:v="urn:schemas-microsoft-com:vml" xmlns:w10="urn:schemas-microsoft-com:office:word" xmlns:w="http://schemas.openxmlformats.org/wordprocessingml/2006/main" xmlns:a14="http://schemas.microsoft.com/office/drawing/2010/main">
+                          <a14:hiddenFill xmlns:a14="http://schemas.microsoft.com/office/drawing/2010/main" xmlns:w="http://schemas.openxmlformats.org/wordprocessingml/2006/main" xmlns:w10="urn:schemas-microsoft-com:office:word" xmlns:v="urn:schemas-microsoft-com:vml" xmlns:o="urn:schemas-microsoft-com:office:office" xmlns:mv="urn:schemas-microsoft-com:mac:vml" xmlns:mo="http://schemas.microsoft.com/office/mac/office/2008/main" xmlns="">
                             <a:solidFill>
                               <a:srgbClr val="FFFFFF"/>
                             </a:solidFill>
                           </a14:hiddenFill>
                         </a:ext>
                         <a:ext uri="{91240B29-F687-4f45-9708-019B960494DF}">
-                          <a14:hiddenLine xmlns="" xmlns:mo="http://schemas.microsoft.com/office/mac/office/2008/main" xmlns:mv="urn:schemas-microsoft-com:mac:vml" xmlns:o="urn:schemas-microsoft-com:office:office" xmlns:v="urn:schemas-microsoft-com:vml" xmlns:w10="urn:schemas-microsoft-com:office:word" xmlns:w="http://schemas.openxmlformats.org/wordprocessingml/2006/main" xmlns:a14="http://schemas.microsoft.com/office/drawing/2010/main" w="9525">
+                          <a14:hiddenLine xmlns:a14="http://schemas.microsoft.com/office/drawing/2010/main" xmlns:w="http://schemas.openxmlformats.org/wordprocessingml/2006/main" xmlns:w10="urn:schemas-microsoft-com:office:word" xmlns:v="urn:schemas-microsoft-com:vml" xmlns:o="urn:schemas-microsoft-com:office:office" xmlns:mv="urn:schemas-microsoft-com:mac:vml" xmlns:mo="http://schemas.microsoft.com/office/mac/office/2008/main" xmlns="" w="9525">
                             <a:solidFill>
                               <a:srgbClr val="000000"/>
                             </a:solidFill>
@@ -7209,7 +7075,7 @@
                             <w:rPr>
                               <w:noProof/>
                             </w:rPr>
-                            <w:t>14</w:t>
+                            <w:t>13</w:t>
                           </w:r>
                           <w:r>
                             <w:rPr>
@@ -7220,14 +7086,27 @@
                           <w:r>
                             <w:t>/</w:t>
                           </w:r>
-                          <w:fldSimple w:instr=" NUMPAGES  ">
-                            <w:r>
-                              <w:rPr>
-                                <w:noProof/>
-                              </w:rPr>
-                              <w:t>14</w:t>
-                            </w:r>
-                          </w:fldSimple>
+                          <w:r>
+                            <w:fldChar w:fldCharType="begin"/>
+                          </w:r>
+                          <w:r>
+                            <w:instrText xml:space="preserve"> NUMPAGES  </w:instrText>
+                          </w:r>
+                          <w:r>
+                            <w:fldChar w:fldCharType="separate"/>
+                          </w:r>
+                          <w:r>
+                            <w:rPr>
+                              <w:noProof/>
+                            </w:rPr>
+                            <w:t>14</w:t>
+                          </w:r>
+                          <w:r>
+                            <w:rPr>
+                              <w:noProof/>
+                            </w:rPr>
+                            <w:fldChar w:fldCharType="end"/>
+                          </w:r>
                         </w:p>
                         <w:p>
                           <w:pPr>
@@ -7277,7 +7156,7 @@
                       <w:rPr>
                         <w:noProof/>
                       </w:rPr>
-                      <w:t>14</w:t>
+                      <w:t>13</w:t>
                     </w:r>
                     <w:r>
                       <w:rPr>
@@ -7288,14 +7167,27 @@
                     <w:r>
                       <w:t>/</w:t>
                     </w:r>
-                    <w:fldSimple w:instr=" NUMPAGES  ">
-                      <w:r>
-                        <w:rPr>
-                          <w:noProof/>
-                        </w:rPr>
-                        <w:t>14</w:t>
-                      </w:r>
-                    </w:fldSimple>
+                    <w:r>
+                      <w:fldChar w:fldCharType="begin"/>
+                    </w:r>
+                    <w:r>
+                      <w:instrText xml:space="preserve"> NUMPAGES  </w:instrText>
+                    </w:r>
+                    <w:r>
+                      <w:fldChar w:fldCharType="separate"/>
+                    </w:r>
+                    <w:r>
+                      <w:rPr>
+                        <w:noProof/>
+                      </w:rPr>
+                      <w:t>14</w:t>
+                    </w:r>
+                    <w:r>
+                      <w:rPr>
+                        <w:noProof/>
+                      </w:rPr>
+                      <w:fldChar w:fldCharType="end"/>
+                    </w:r>
                   </w:p>
                   <w:p>
                     <w:pPr>
@@ -7415,14 +7307,14 @@
                       </a:ln>
                       <a:extLst>
                         <a:ext uri="{909E8E84-426E-40dd-AFC4-6F175D3DCCD1}">
-                          <a14:hiddenFill xmlns="" xmlns:mo="http://schemas.microsoft.com/office/mac/office/2008/main" xmlns:mv="urn:schemas-microsoft-com:mac:vml" xmlns:o="urn:schemas-microsoft-com:office:office" xmlns:v="urn:schemas-microsoft-com:vml" xmlns:w10="urn:schemas-microsoft-com:office:word" xmlns:w="http://schemas.openxmlformats.org/wordprocessingml/2006/main" xmlns:a14="http://schemas.microsoft.com/office/drawing/2010/main">
+                          <a14:hiddenFill xmlns:a14="http://schemas.microsoft.com/office/drawing/2010/main" xmlns:w="http://schemas.openxmlformats.org/wordprocessingml/2006/main" xmlns:w10="urn:schemas-microsoft-com:office:word" xmlns:v="urn:schemas-microsoft-com:vml" xmlns:o="urn:schemas-microsoft-com:office:office" xmlns:mv="urn:schemas-microsoft-com:mac:vml" xmlns:mo="http://schemas.microsoft.com/office/mac/office/2008/main" xmlns="">
                             <a:solidFill>
                               <a:srgbClr val="FFFFFF"/>
                             </a:solidFill>
                           </a14:hiddenFill>
                         </a:ext>
                         <a:ext uri="{91240B29-F687-4f45-9708-019B960494DF}">
-                          <a14:hiddenLine xmlns="" xmlns:mo="http://schemas.microsoft.com/office/mac/office/2008/main" xmlns:mv="urn:schemas-microsoft-com:mac:vml" xmlns:o="urn:schemas-microsoft-com:office:office" xmlns:v="urn:schemas-microsoft-com:vml" xmlns:w10="urn:schemas-microsoft-com:office:word" xmlns:w="http://schemas.openxmlformats.org/wordprocessingml/2006/main" xmlns:a14="http://schemas.microsoft.com/office/drawing/2010/main" w="9525">
+                          <a14:hiddenLine xmlns:a14="http://schemas.microsoft.com/office/drawing/2010/main" xmlns:w="http://schemas.openxmlformats.org/wordprocessingml/2006/main" xmlns:w10="urn:schemas-microsoft-com:office:word" xmlns:v="urn:schemas-microsoft-com:vml" xmlns:o="urn:schemas-microsoft-com:office:office" xmlns:mv="urn:schemas-microsoft-com:mac:vml" xmlns:mo="http://schemas.microsoft.com/office/mac/office/2008/main" xmlns="" w="9525">
                             <a:solidFill>
                               <a:srgbClr val="000000"/>
                             </a:solidFill>
@@ -7664,14 +7556,14 @@
                       </a:ln>
                       <a:extLst>
                         <a:ext uri="{909E8E84-426E-40dd-AFC4-6F175D3DCCD1}">
-                          <a14:hiddenFill xmlns="" xmlns:mo="http://schemas.microsoft.com/office/mac/office/2008/main" xmlns:mv="urn:schemas-microsoft-com:mac:vml" xmlns:o="urn:schemas-microsoft-com:office:office" xmlns:v="urn:schemas-microsoft-com:vml" xmlns:w10="urn:schemas-microsoft-com:office:word" xmlns:w="http://schemas.openxmlformats.org/wordprocessingml/2006/main" xmlns:a14="http://schemas.microsoft.com/office/drawing/2010/main">
+                          <a14:hiddenFill xmlns:a14="http://schemas.microsoft.com/office/drawing/2010/main" xmlns:w="http://schemas.openxmlformats.org/wordprocessingml/2006/main" xmlns:w10="urn:schemas-microsoft-com:office:word" xmlns:v="urn:schemas-microsoft-com:vml" xmlns:o="urn:schemas-microsoft-com:office:office" xmlns:mv="urn:schemas-microsoft-com:mac:vml" xmlns:mo="http://schemas.microsoft.com/office/mac/office/2008/main" xmlns="">
                             <a:solidFill>
                               <a:srgbClr val="FFFFFF"/>
                             </a:solidFill>
                           </a14:hiddenFill>
                         </a:ext>
                         <a:ext uri="{91240B29-F687-4f45-9708-019B960494DF}">
-                          <a14:hiddenLine xmlns="" xmlns:mo="http://schemas.microsoft.com/office/mac/office/2008/main" xmlns:mv="urn:schemas-microsoft-com:mac:vml" xmlns:o="urn:schemas-microsoft-com:office:office" xmlns:v="urn:schemas-microsoft-com:vml" xmlns:w10="urn:schemas-microsoft-com:office:word" xmlns:w="http://schemas.openxmlformats.org/wordprocessingml/2006/main" xmlns:a14="http://schemas.microsoft.com/office/drawing/2010/main" w="9525">
+                          <a14:hiddenLine xmlns:a14="http://schemas.microsoft.com/office/drawing/2010/main" xmlns:w="http://schemas.openxmlformats.org/wordprocessingml/2006/main" xmlns:w10="urn:schemas-microsoft-com:office:word" xmlns:v="urn:schemas-microsoft-com:vml" xmlns:o="urn:schemas-microsoft-com:office:office" xmlns:mv="urn:schemas-microsoft-com:mac:vml" xmlns:mo="http://schemas.microsoft.com/office/mac/office/2008/main" xmlns="" w="9525">
                             <a:solidFill>
                               <a:srgbClr val="000000"/>
                             </a:solidFill>
@@ -7842,14 +7734,14 @@
                       </a:ln>
                       <a:extLst>
                         <a:ext uri="{909E8E84-426E-40dd-AFC4-6F175D3DCCD1}">
-                          <a14:hiddenFill xmlns="" xmlns:mo="http://schemas.microsoft.com/office/mac/office/2008/main" xmlns:mv="urn:schemas-microsoft-com:mac:vml" xmlns:o="urn:schemas-microsoft-com:office:office" xmlns:v="urn:schemas-microsoft-com:vml" xmlns:w10="urn:schemas-microsoft-com:office:word" xmlns:w="http://schemas.openxmlformats.org/wordprocessingml/2006/main" xmlns:a14="http://schemas.microsoft.com/office/drawing/2010/main">
+                          <a14:hiddenFill xmlns:a14="http://schemas.microsoft.com/office/drawing/2010/main" xmlns:w="http://schemas.openxmlformats.org/wordprocessingml/2006/main" xmlns:w10="urn:schemas-microsoft-com:office:word" xmlns:v="urn:schemas-microsoft-com:vml" xmlns:o="urn:schemas-microsoft-com:office:office" xmlns:mv="urn:schemas-microsoft-com:mac:vml" xmlns:mo="http://schemas.microsoft.com/office/mac/office/2008/main" xmlns="">
                             <a:solidFill>
                               <a:srgbClr val="FFFFFF"/>
                             </a:solidFill>
                           </a14:hiddenFill>
                         </a:ext>
                         <a:ext uri="{91240B29-F687-4f45-9708-019B960494DF}">
-                          <a14:hiddenLine xmlns="" xmlns:mo="http://schemas.microsoft.com/office/mac/office/2008/main" xmlns:mv="urn:schemas-microsoft-com:mac:vml" xmlns:o="urn:schemas-microsoft-com:office:office" xmlns:v="urn:schemas-microsoft-com:vml" xmlns:w10="urn:schemas-microsoft-com:office:word" xmlns:w="http://schemas.openxmlformats.org/wordprocessingml/2006/main" xmlns:a14="http://schemas.microsoft.com/office/drawing/2010/main" w="9525">
+                          <a14:hiddenLine xmlns:a14="http://schemas.microsoft.com/office/drawing/2010/main" xmlns:w="http://schemas.openxmlformats.org/wordprocessingml/2006/main" xmlns:w10="urn:schemas-microsoft-com:office:word" xmlns:v="urn:schemas-microsoft-com:vml" xmlns:o="urn:schemas-microsoft-com:office:office" xmlns:mv="urn:schemas-microsoft-com:mac:vml" xmlns:mo="http://schemas.microsoft.com/office/mac/office/2008/main" xmlns="" w="9525">
                             <a:solidFill>
                               <a:srgbClr val="000000"/>
                             </a:solidFill>
@@ -13497,7 +13389,7 @@
 </file>
 
 <file path=customXml/itemProps1.xml><?xml version="1.0" encoding="utf-8"?>
-<ds:datastoreItem xmlns:ds="http://schemas.openxmlformats.org/officeDocument/2006/customXml" ds:itemID="{05F1D35A-AB72-4D16-8204-D8FF2AA0F04A}">
+<ds:datastoreItem xmlns:ds="http://schemas.openxmlformats.org/officeDocument/2006/customXml" ds:itemID="{96E0E71B-ABA7-43AA-9526-77FFF063ED28}">
   <ds:schemaRefs>
     <ds:schemaRef ds:uri="http://schemas.openxmlformats.org/officeDocument/2006/bibliography"/>
   </ds:schemaRefs>

</xml_diff>

<commit_message>
OXDEV-1080 Updated user manuals * PayPal 5.2 for OXID eShop 6.0.*
</commit_message>
<xml_diff>
--- a/documentation/UserManual_de.docx
+++ b/documentation/UserManual_de.docx
@@ -2867,7 +2867,7 @@
         <w:t>.</w:t>
       </w:r>
       <w:r>
-        <w:t>1</w:t>
+        <w:t>2</w:t>
       </w:r>
     </w:p>
     <w:p>
@@ -2904,6 +2904,8 @@
       <w:r>
         <w:t>OXID eSales AG</w:t>
       </w:r>
+      <w:bookmarkStart w:id="23" w:name="_GoBack"/>
+      <w:bookmarkEnd w:id="23"/>
     </w:p>
     <w:p>
       <w:pPr>
@@ -3234,7 +3236,7 @@
       <w:pPr>
         <w:pStyle w:val="berschrift1"/>
       </w:pPr>
-      <w:bookmarkStart w:id="23" w:name="_Toc489602889"/>
+      <w:bookmarkStart w:id="24" w:name="_Toc489602889"/>
       <w:r>
         <w:lastRenderedPageBreak/>
         <w:t>Systemvoraussetzung</w:t>
@@ -3242,7 +3244,7 @@
       <w:r>
         <w:t>en</w:t>
       </w:r>
-      <w:bookmarkEnd w:id="23"/>
+      <w:bookmarkEnd w:id="24"/>
     </w:p>
     <w:p>
       <w:r>
@@ -3307,11 +3309,11 @@
       <w:pPr>
         <w:pStyle w:val="berschrift1"/>
       </w:pPr>
-      <w:bookmarkStart w:id="24" w:name="_Toc489602890"/>
+      <w:bookmarkStart w:id="25" w:name="_Toc489602890"/>
       <w:r>
         <w:t>Installation</w:t>
       </w:r>
-      <w:bookmarkEnd w:id="24"/>
+      <w:bookmarkEnd w:id="25"/>
     </w:p>
     <w:p>
       <w:r>
@@ -3400,30 +3402,29 @@
         <w:pStyle w:val="berschrift2"/>
         <w:ind w:hanging="1997"/>
       </w:pPr>
-      <w:bookmarkStart w:id="25" w:name="_Toc363138679"/>
-      <w:bookmarkStart w:id="26" w:name="_Toc363138699"/>
-      <w:bookmarkStart w:id="27" w:name="_Toc367197245"/>
-      <w:bookmarkStart w:id="28" w:name="_Toc367275681"/>
-      <w:bookmarkStart w:id="29" w:name="_Toc368046713"/>
-      <w:bookmarkStart w:id="30" w:name="_Toc368047567"/>
-      <w:bookmarkStart w:id="31" w:name="_Toc368048478"/>
-      <w:bookmarkStart w:id="32" w:name="_Toc368386934"/>
-      <w:bookmarkStart w:id="33" w:name="_Toc337645509"/>
-      <w:bookmarkStart w:id="34" w:name="_Toc337651797"/>
-      <w:bookmarkStart w:id="35" w:name="_Toc349642075"/>
-      <w:bookmarkStart w:id="36" w:name="_Toc349643154"/>
-      <w:bookmarkStart w:id="37" w:name="_Toc354657452"/>
-      <w:bookmarkStart w:id="38" w:name="_Toc355611714"/>
-      <w:bookmarkStart w:id="39" w:name="_Toc363138680"/>
-      <w:bookmarkStart w:id="40" w:name="_Toc363138700"/>
-      <w:bookmarkStart w:id="41" w:name="_Toc367197246"/>
-      <w:bookmarkStart w:id="42" w:name="_Toc367275682"/>
-      <w:bookmarkStart w:id="43" w:name="_Toc368046714"/>
-      <w:bookmarkStart w:id="44" w:name="_Toc368047568"/>
-      <w:bookmarkStart w:id="45" w:name="_Toc368048479"/>
-      <w:bookmarkStart w:id="46" w:name="_Toc368386935"/>
-      <w:bookmarkStart w:id="47" w:name="_Toc489602891"/>
-      <w:bookmarkEnd w:id="25"/>
+      <w:bookmarkStart w:id="26" w:name="_Toc363138679"/>
+      <w:bookmarkStart w:id="27" w:name="_Toc363138699"/>
+      <w:bookmarkStart w:id="28" w:name="_Toc367197245"/>
+      <w:bookmarkStart w:id="29" w:name="_Toc367275681"/>
+      <w:bookmarkStart w:id="30" w:name="_Toc368046713"/>
+      <w:bookmarkStart w:id="31" w:name="_Toc368047567"/>
+      <w:bookmarkStart w:id="32" w:name="_Toc368048478"/>
+      <w:bookmarkStart w:id="33" w:name="_Toc368386934"/>
+      <w:bookmarkStart w:id="34" w:name="_Toc337645509"/>
+      <w:bookmarkStart w:id="35" w:name="_Toc337651797"/>
+      <w:bookmarkStart w:id="36" w:name="_Toc349642075"/>
+      <w:bookmarkStart w:id="37" w:name="_Toc349643154"/>
+      <w:bookmarkStart w:id="38" w:name="_Toc354657452"/>
+      <w:bookmarkStart w:id="39" w:name="_Toc355611714"/>
+      <w:bookmarkStart w:id="40" w:name="_Toc363138680"/>
+      <w:bookmarkStart w:id="41" w:name="_Toc363138700"/>
+      <w:bookmarkStart w:id="42" w:name="_Toc367197246"/>
+      <w:bookmarkStart w:id="43" w:name="_Toc367275682"/>
+      <w:bookmarkStart w:id="44" w:name="_Toc368046714"/>
+      <w:bookmarkStart w:id="45" w:name="_Toc368047568"/>
+      <w:bookmarkStart w:id="46" w:name="_Toc368048479"/>
+      <w:bookmarkStart w:id="47" w:name="_Toc368386935"/>
+      <w:bookmarkStart w:id="48" w:name="_Toc489602891"/>
       <w:bookmarkEnd w:id="26"/>
       <w:bookmarkEnd w:id="27"/>
       <w:bookmarkEnd w:id="28"/>
@@ -3445,6 +3446,7 @@
       <w:bookmarkEnd w:id="44"/>
       <w:bookmarkEnd w:id="45"/>
       <w:bookmarkEnd w:id="46"/>
+      <w:bookmarkEnd w:id="47"/>
       <w:r>
         <w:t>Schreibrechte von /modules/</w:t>
       </w:r>
@@ -3463,7 +3465,7 @@
       <w:r>
         <w:t xml:space="preserve"> ändern</w:t>
       </w:r>
-      <w:bookmarkEnd w:id="47"/>
+      <w:bookmarkEnd w:id="48"/>
       <w:r>
         <w:t xml:space="preserve"> </w:t>
       </w:r>
@@ -3541,23 +3543,22 @@
           <w:lang w:val="de-DE"/>
         </w:rPr>
       </w:pPr>
-      <w:bookmarkStart w:id="48" w:name="_Toc337651802"/>
-      <w:bookmarkStart w:id="49" w:name="_Toc349642080"/>
-      <w:bookmarkStart w:id="50" w:name="_Toc349643159"/>
-      <w:bookmarkStart w:id="51" w:name="_Toc354657457"/>
-      <w:bookmarkStart w:id="52" w:name="_Toc355611719"/>
-      <w:bookmarkStart w:id="53" w:name="_Toc363138684"/>
-      <w:bookmarkStart w:id="54" w:name="_Toc363138704"/>
-      <w:bookmarkStart w:id="55" w:name="_Toc367197250"/>
-      <w:bookmarkStart w:id="56" w:name="_Toc367275686"/>
-      <w:bookmarkStart w:id="57" w:name="_Toc368046718"/>
-      <w:bookmarkStart w:id="58" w:name="_Toc368047572"/>
-      <w:bookmarkStart w:id="59" w:name="_Toc368048483"/>
-      <w:bookmarkStart w:id="60" w:name="_Toc368386939"/>
-      <w:bookmarkStart w:id="61" w:name="_Ref196626926"/>
-      <w:bookmarkStart w:id="62" w:name="_Toc489602892"/>
-      <w:bookmarkStart w:id="63" w:name="_Ref196626940"/>
-      <w:bookmarkEnd w:id="48"/>
+      <w:bookmarkStart w:id="49" w:name="_Toc337651802"/>
+      <w:bookmarkStart w:id="50" w:name="_Toc349642080"/>
+      <w:bookmarkStart w:id="51" w:name="_Toc349643159"/>
+      <w:bookmarkStart w:id="52" w:name="_Toc354657457"/>
+      <w:bookmarkStart w:id="53" w:name="_Toc355611719"/>
+      <w:bookmarkStart w:id="54" w:name="_Toc363138684"/>
+      <w:bookmarkStart w:id="55" w:name="_Toc363138704"/>
+      <w:bookmarkStart w:id="56" w:name="_Toc367197250"/>
+      <w:bookmarkStart w:id="57" w:name="_Toc367275686"/>
+      <w:bookmarkStart w:id="58" w:name="_Toc368046718"/>
+      <w:bookmarkStart w:id="59" w:name="_Toc368047572"/>
+      <w:bookmarkStart w:id="60" w:name="_Toc368048483"/>
+      <w:bookmarkStart w:id="61" w:name="_Toc368386939"/>
+      <w:bookmarkStart w:id="62" w:name="_Ref196626926"/>
+      <w:bookmarkStart w:id="63" w:name="_Toc489602892"/>
+      <w:bookmarkStart w:id="64" w:name="_Ref196626940"/>
       <w:bookmarkEnd w:id="49"/>
       <w:bookmarkEnd w:id="50"/>
       <w:bookmarkEnd w:id="51"/>
@@ -3570,20 +3571,21 @@
       <w:bookmarkEnd w:id="58"/>
       <w:bookmarkEnd w:id="59"/>
       <w:bookmarkEnd w:id="60"/>
+      <w:bookmarkEnd w:id="61"/>
       <w:r>
         <w:rPr>
           <w:lang w:val="de-DE"/>
         </w:rPr>
         <w:t xml:space="preserve">Modul </w:t>
       </w:r>
-      <w:bookmarkEnd w:id="61"/>
+      <w:bookmarkEnd w:id="62"/>
       <w:r>
         <w:rPr>
           <w:lang w:val="de-DE"/>
         </w:rPr>
         <w:t>aktivieren</w:t>
       </w:r>
-      <w:bookmarkEnd w:id="62"/>
+      <w:bookmarkEnd w:id="63"/>
     </w:p>
     <w:p>
       <w:r>
@@ -3619,12 +3621,12 @@
         <w:pStyle w:val="berschrift2"/>
         <w:ind w:hanging="1997"/>
       </w:pPr>
-      <w:bookmarkStart w:id="64" w:name="_Toc489602893"/>
+      <w:bookmarkStart w:id="65" w:name="_Toc489602893"/>
       <w:r>
         <w:t>Temporäre Dateien löschen</w:t>
       </w:r>
-      <w:bookmarkEnd w:id="63"/>
       <w:bookmarkEnd w:id="64"/>
+      <w:bookmarkEnd w:id="65"/>
     </w:p>
     <w:p>
       <w:r>
@@ -3664,11 +3666,11 @@
       <w:pPr>
         <w:pStyle w:val="berschrift1"/>
       </w:pPr>
-      <w:bookmarkStart w:id="65" w:name="_Toc489602894"/>
+      <w:bookmarkStart w:id="66" w:name="_Toc489602894"/>
       <w:r>
         <w:t>Konfiguration</w:t>
       </w:r>
-      <w:bookmarkEnd w:id="65"/>
+      <w:bookmarkEnd w:id="66"/>
     </w:p>
     <w:p>
       <w:r>
@@ -3683,11 +3685,11 @@
         <w:pStyle w:val="berschrift2"/>
         <w:ind w:hanging="1997"/>
       </w:pPr>
-      <w:bookmarkStart w:id="66" w:name="_Toc489602895"/>
+      <w:bookmarkStart w:id="67" w:name="_Toc489602895"/>
       <w:r>
         <w:t>Zahlungsart PayPal einrichten</w:t>
       </w:r>
-      <w:bookmarkEnd w:id="66"/>
+      <w:bookmarkEnd w:id="67"/>
     </w:p>
     <w:p>
       <w:pPr>
@@ -3874,15 +3876,15 @@
         <w:pStyle w:val="berschrift2"/>
         <w:ind w:hanging="1997"/>
       </w:pPr>
-      <w:bookmarkStart w:id="67" w:name="_Toc489602896"/>
-      <w:bookmarkStart w:id="68" w:name="_Ref231203733"/>
+      <w:bookmarkStart w:id="68" w:name="_Toc489602896"/>
+      <w:bookmarkStart w:id="69" w:name="_Ref231203733"/>
       <w:r>
         <w:t>Modul</w:t>
       </w:r>
       <w:r>
         <w:t>einstellungen</w:t>
       </w:r>
-      <w:bookmarkEnd w:id="67"/>
+      <w:bookmarkEnd w:id="68"/>
     </w:p>
     <w:p>
       <w:r>
@@ -3944,11 +3946,11 @@
       <w:pPr>
         <w:pStyle w:val="berschrift3"/>
       </w:pPr>
-      <w:bookmarkStart w:id="69" w:name="_Toc489602897"/>
+      <w:bookmarkStart w:id="70" w:name="_Toc489602897"/>
       <w:r>
         <w:t>Integration von PayPal</w:t>
       </w:r>
-      <w:bookmarkEnd w:id="69"/>
+      <w:bookmarkEnd w:id="70"/>
     </w:p>
     <w:p>
       <w:pPr>
@@ -3970,14 +3972,14 @@
       <w:pPr>
         <w:pStyle w:val="berschrift3"/>
       </w:pPr>
-      <w:bookmarkStart w:id="70" w:name="_Toc489602898"/>
+      <w:bookmarkStart w:id="71" w:name="_Toc489602898"/>
       <w:r>
         <w:t>A</w:t>
       </w:r>
       <w:r>
         <w:t>nzeige auf PayPal-Zahlungsseite</w:t>
       </w:r>
-      <w:bookmarkEnd w:id="70"/>
+      <w:bookmarkEnd w:id="71"/>
     </w:p>
     <w:p/>
     <w:p>
@@ -4161,12 +4163,12 @@
         <w:pStyle w:val="berschrift3"/>
         <w:ind w:left="737" w:hanging="737"/>
       </w:pPr>
-      <w:bookmarkStart w:id="71" w:name="_Toc489602899"/>
+      <w:bookmarkStart w:id="72" w:name="_Toc489602899"/>
       <w:r>
         <w:lastRenderedPageBreak/>
         <w:t>Warenkorb auf PayPal-Zahlungsseite</w:t>
       </w:r>
-      <w:bookmarkEnd w:id="71"/>
+      <w:bookmarkEnd w:id="72"/>
     </w:p>
     <w:p>
       <w:r>
@@ -4241,11 +4243,11 @@
         <w:pStyle w:val="berschrift3"/>
         <w:ind w:left="737" w:hanging="737"/>
       </w:pPr>
-      <w:bookmarkStart w:id="72" w:name="_Toc489602900"/>
+      <w:bookmarkStart w:id="73" w:name="_Toc489602900"/>
       <w:r>
         <w:t>Geldeinzug</w:t>
       </w:r>
-      <w:bookmarkEnd w:id="72"/>
+      <w:bookmarkEnd w:id="73"/>
     </w:p>
     <w:p>
       <w:r>
@@ -4356,14 +4358,14 @@
         <w:pStyle w:val="berschrift3"/>
         <w:ind w:left="737" w:hanging="737"/>
       </w:pPr>
-      <w:bookmarkStart w:id="73" w:name="_Toc489602901"/>
+      <w:bookmarkStart w:id="74" w:name="_Toc489602901"/>
       <w:r>
         <w:t>API-</w:t>
       </w:r>
       <w:r>
         <w:t>Signatur</w:t>
       </w:r>
-      <w:bookmarkEnd w:id="73"/>
+      <w:bookmarkEnd w:id="74"/>
     </w:p>
     <w:p>
       <w:r>
@@ -4459,14 +4461,14 @@
           <w:lang w:val="de-DE"/>
         </w:rPr>
       </w:pPr>
-      <w:bookmarkStart w:id="74" w:name="_Toc489602902"/>
+      <w:bookmarkStart w:id="75" w:name="_Toc489602902"/>
       <w:r>
         <w:rPr>
           <w:lang w:val="de-DE"/>
         </w:rPr>
         <w:t>Einstellungen für Entwicklung</w:t>
       </w:r>
-      <w:bookmarkEnd w:id="74"/>
+      <w:bookmarkEnd w:id="75"/>
     </w:p>
     <w:p>
       <w:r>
@@ -4505,7 +4507,7 @@
       <w:r>
         <w:t>das Logging eingeschaltet werden.</w:t>
       </w:r>
-      <w:bookmarkEnd w:id="68"/>
+      <w:bookmarkEnd w:id="69"/>
     </w:p>
     <w:p>
       <w:pPr>
@@ -4522,7 +4524,7 @@
           <w:lang w:val="de-DE"/>
         </w:rPr>
       </w:pPr>
-      <w:bookmarkStart w:id="75" w:name="_Toc489602903"/>
+      <w:bookmarkStart w:id="76" w:name="_Toc489602903"/>
       <w:r>
         <w:rPr>
           <w:lang w:val="de-DE"/>
@@ -4530,18 +4532,18 @@
         <w:lastRenderedPageBreak/>
         <w:t>Funktionsbeschreibung</w:t>
       </w:r>
-      <w:bookmarkEnd w:id="75"/>
+      <w:bookmarkEnd w:id="76"/>
     </w:p>
     <w:p>
       <w:pPr>
         <w:pStyle w:val="berschrift2"/>
         <w:ind w:hanging="1997"/>
       </w:pPr>
-      <w:bookmarkStart w:id="76" w:name="_Toc489602904"/>
+      <w:bookmarkStart w:id="77" w:name="_Toc489602904"/>
       <w:r>
         <w:t>PayPal im Bestellprozess</w:t>
       </w:r>
-      <w:bookmarkEnd w:id="76"/>
+      <w:bookmarkEnd w:id="77"/>
     </w:p>
     <w:p/>
     <w:p>
@@ -5339,8 +5341,6 @@
         <w:keepNext/>
         <w:spacing w:line="240" w:lineRule="auto"/>
       </w:pPr>
-      <w:bookmarkStart w:id="77" w:name="_GoBack"/>
-      <w:bookmarkEnd w:id="77"/>
       <w:r>
         <w:rPr>
           <w:noProof/>
@@ -6745,14 +6745,14 @@
                       </a:ln>
                       <a:extLst>
                         <a:ext uri="{909E8E84-426E-40dd-AFC4-6F175D3DCCD1}">
-                          <a14:hiddenFill xmlns:a14="http://schemas.microsoft.com/office/drawing/2010/main" xmlns:w="http://schemas.openxmlformats.org/wordprocessingml/2006/main" xmlns:w10="urn:schemas-microsoft-com:office:word" xmlns:v="urn:schemas-microsoft-com:vml" xmlns:o="urn:schemas-microsoft-com:office:office" xmlns:mv="urn:schemas-microsoft-com:mac:vml" xmlns:mo="http://schemas.microsoft.com/office/mac/office/2008/main" xmlns="">
+                          <a14:hiddenFill xmlns="" xmlns:mo="http://schemas.microsoft.com/office/mac/office/2008/main" xmlns:mv="urn:schemas-microsoft-com:mac:vml" xmlns:o="urn:schemas-microsoft-com:office:office" xmlns:v="urn:schemas-microsoft-com:vml" xmlns:w10="urn:schemas-microsoft-com:office:word" xmlns:w="http://schemas.openxmlformats.org/wordprocessingml/2006/main" xmlns:a14="http://schemas.microsoft.com/office/drawing/2010/main">
                             <a:solidFill>
                               <a:srgbClr val="FFFFFF"/>
                             </a:solidFill>
                           </a14:hiddenFill>
                         </a:ext>
                         <a:ext uri="{91240B29-F687-4f45-9708-019B960494DF}">
-                          <a14:hiddenLine xmlns:a14="http://schemas.microsoft.com/office/drawing/2010/main" xmlns:w="http://schemas.openxmlformats.org/wordprocessingml/2006/main" xmlns:w10="urn:schemas-microsoft-com:office:word" xmlns:v="urn:schemas-microsoft-com:vml" xmlns:o="urn:schemas-microsoft-com:office:office" xmlns:mv="urn:schemas-microsoft-com:mac:vml" xmlns:mo="http://schemas.microsoft.com/office/mac/office/2008/main" xmlns="" w="9525">
+                          <a14:hiddenLine xmlns="" xmlns:mo="http://schemas.microsoft.com/office/mac/office/2008/main" xmlns:mv="urn:schemas-microsoft-com:mac:vml" xmlns:o="urn:schemas-microsoft-com:office:office" xmlns:v="urn:schemas-microsoft-com:vml" xmlns:w10="urn:schemas-microsoft-com:office:word" xmlns:w="http://schemas.openxmlformats.org/wordprocessingml/2006/main" xmlns:a14="http://schemas.microsoft.com/office/drawing/2010/main" w="9525">
                             <a:solidFill>
                               <a:srgbClr val="000000"/>
                             </a:solidFill>
@@ -6790,7 +6790,7 @@
                             <w:t>.</w:t>
                           </w:r>
                           <w:r>
-                            <w:t>1</w:t>
+                            <w:t>2</w:t>
                           </w:r>
                         </w:p>
                         <w:p>
@@ -6915,7 +6915,7 @@
                       <w:t>.</w:t>
                     </w:r>
                     <w:r>
-                      <w:t>1</w:t>
+                      <w:t>2</w:t>
                     </w:r>
                   </w:p>
                   <w:p>
@@ -7038,14 +7038,14 @@
                       </a:ln>
                       <a:extLst>
                         <a:ext uri="{909E8E84-426E-40dd-AFC4-6F175D3DCCD1}">
-                          <a14:hiddenFill xmlns:a14="http://schemas.microsoft.com/office/drawing/2010/main" xmlns:w="http://schemas.openxmlformats.org/wordprocessingml/2006/main" xmlns:w10="urn:schemas-microsoft-com:office:word" xmlns:v="urn:schemas-microsoft-com:vml" xmlns:o="urn:schemas-microsoft-com:office:office" xmlns:mv="urn:schemas-microsoft-com:mac:vml" xmlns:mo="http://schemas.microsoft.com/office/mac/office/2008/main" xmlns="">
+                          <a14:hiddenFill xmlns="" xmlns:mo="http://schemas.microsoft.com/office/mac/office/2008/main" xmlns:mv="urn:schemas-microsoft-com:mac:vml" xmlns:o="urn:schemas-microsoft-com:office:office" xmlns:v="urn:schemas-microsoft-com:vml" xmlns:w10="urn:schemas-microsoft-com:office:word" xmlns:w="http://schemas.openxmlformats.org/wordprocessingml/2006/main" xmlns:a14="http://schemas.microsoft.com/office/drawing/2010/main">
                             <a:solidFill>
                               <a:srgbClr val="FFFFFF"/>
                             </a:solidFill>
                           </a14:hiddenFill>
                         </a:ext>
                         <a:ext uri="{91240B29-F687-4f45-9708-019B960494DF}">
-                          <a14:hiddenLine xmlns:a14="http://schemas.microsoft.com/office/drawing/2010/main" xmlns:w="http://schemas.openxmlformats.org/wordprocessingml/2006/main" xmlns:w10="urn:schemas-microsoft-com:office:word" xmlns:v="urn:schemas-microsoft-com:vml" xmlns:o="urn:schemas-microsoft-com:office:office" xmlns:mv="urn:schemas-microsoft-com:mac:vml" xmlns:mo="http://schemas.microsoft.com/office/mac/office/2008/main" xmlns="" w="9525">
+                          <a14:hiddenLine xmlns="" xmlns:mo="http://schemas.microsoft.com/office/mac/office/2008/main" xmlns:mv="urn:schemas-microsoft-com:mac:vml" xmlns:o="urn:schemas-microsoft-com:office:office" xmlns:v="urn:schemas-microsoft-com:vml" xmlns:w10="urn:schemas-microsoft-com:office:word" xmlns:w="http://schemas.openxmlformats.org/wordprocessingml/2006/main" xmlns:a14="http://schemas.microsoft.com/office/drawing/2010/main" w="9525">
                             <a:solidFill>
                               <a:srgbClr val="000000"/>
                             </a:solidFill>
@@ -7075,7 +7075,7 @@
                             <w:rPr>
                               <w:noProof/>
                             </w:rPr>
-                            <w:t>13</w:t>
+                            <w:t>2</w:t>
                           </w:r>
                           <w:r>
                             <w:rPr>
@@ -7086,27 +7086,14 @@
                           <w:r>
                             <w:t>/</w:t>
                           </w:r>
-                          <w:r>
-                            <w:fldChar w:fldCharType="begin"/>
-                          </w:r>
-                          <w:r>
-                            <w:instrText xml:space="preserve"> NUMPAGES  </w:instrText>
-                          </w:r>
-                          <w:r>
-                            <w:fldChar w:fldCharType="separate"/>
-                          </w:r>
-                          <w:r>
-                            <w:rPr>
-                              <w:noProof/>
-                            </w:rPr>
-                            <w:t>14</w:t>
-                          </w:r>
-                          <w:r>
-                            <w:rPr>
-                              <w:noProof/>
-                            </w:rPr>
-                            <w:fldChar w:fldCharType="end"/>
-                          </w:r>
+                          <w:fldSimple w:instr=" NUMPAGES  ">
+                            <w:r>
+                              <w:rPr>
+                                <w:noProof/>
+                              </w:rPr>
+                              <w:t>14</w:t>
+                            </w:r>
+                          </w:fldSimple>
                         </w:p>
                         <w:p>
                           <w:pPr>
@@ -7132,11 +7119,7 @@
         </mc:Choice>
         <mc:Fallback>
           <w:pict>
-            <v:shapetype w14:anchorId="102253F1" id="_x0000_t202" coordsize="21600,21600" o:spt="202" path="m,l,21600r21600,l21600,xe">
-              <v:stroke joinstyle="miter"/>
-              <v:path gradientshapeok="t" o:connecttype="rect"/>
-            </v:shapetype>
-            <v:shape id="Text Box 21" o:spid="_x0000_s1034" type="#_x0000_t202" style="position:absolute;left:0;text-align:left;margin-left:435.75pt;margin-top:-30.4pt;width:34.2pt;height:33.5pt;z-index:251658752;visibility:visible;mso-wrap-style:none;mso-width-percent:0;mso-height-percent:0;mso-wrap-distance-left:9pt;mso-wrap-distance-top:0;mso-wrap-distance-right:9pt;mso-wrap-distance-bottom:0;mso-position-horizontal:absolute;mso-position-horizontal-relative:text;mso-position-vertical:absolute;mso-position-vertical-relative:text;mso-width-percent:0;mso-height-percent:0;mso-width-relative:page;mso-height-relative:page;v-text-anchor:top" o:gfxdata="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" filled="f" stroked="f">
+            <v:shape w14:anchorId="102253F1" id="Text Box 21" o:spid="_x0000_s1034" type="#_x0000_t202" style="position:absolute;left:0;text-align:left;margin-left:435.75pt;margin-top:-30.4pt;width:34.2pt;height:33.5pt;z-index:251658752;visibility:visible;mso-wrap-style:none;mso-width-percent:0;mso-height-percent:0;mso-wrap-distance-left:9pt;mso-wrap-distance-top:0;mso-wrap-distance-right:9pt;mso-wrap-distance-bottom:0;mso-position-horizontal:absolute;mso-position-horizontal-relative:text;mso-position-vertical:absolute;mso-position-vertical-relative:text;mso-width-percent:0;mso-height-percent:0;mso-width-relative:page;mso-height-relative:page;v-text-anchor:top" o:gfxdata="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" filled="f" stroked="f">
               <v:textbox>
                 <w:txbxContent>
                   <w:p>
@@ -7156,7 +7139,7 @@
                       <w:rPr>
                         <w:noProof/>
                       </w:rPr>
-                      <w:t>13</w:t>
+                      <w:t>2</w:t>
                     </w:r>
                     <w:r>
                       <w:rPr>
@@ -7167,27 +7150,14 @@
                     <w:r>
                       <w:t>/</w:t>
                     </w:r>
-                    <w:r>
-                      <w:fldChar w:fldCharType="begin"/>
-                    </w:r>
-                    <w:r>
-                      <w:instrText xml:space="preserve"> NUMPAGES  </w:instrText>
-                    </w:r>
-                    <w:r>
-                      <w:fldChar w:fldCharType="separate"/>
-                    </w:r>
-                    <w:r>
-                      <w:rPr>
-                        <w:noProof/>
-                      </w:rPr>
-                      <w:t>14</w:t>
-                    </w:r>
-                    <w:r>
-                      <w:rPr>
-                        <w:noProof/>
-                      </w:rPr>
-                      <w:fldChar w:fldCharType="end"/>
-                    </w:r>
+                    <w:fldSimple w:instr=" NUMPAGES  ">
+                      <w:r>
+                        <w:rPr>
+                          <w:noProof/>
+                        </w:rPr>
+                        <w:t>14</w:t>
+                      </w:r>
+                    </w:fldSimple>
                   </w:p>
                   <w:p>
                     <w:pPr>
@@ -7307,14 +7277,14 @@
                       </a:ln>
                       <a:extLst>
                         <a:ext uri="{909E8E84-426E-40dd-AFC4-6F175D3DCCD1}">
-                          <a14:hiddenFill xmlns:a14="http://schemas.microsoft.com/office/drawing/2010/main" xmlns:w="http://schemas.openxmlformats.org/wordprocessingml/2006/main" xmlns:w10="urn:schemas-microsoft-com:office:word" xmlns:v="urn:schemas-microsoft-com:vml" xmlns:o="urn:schemas-microsoft-com:office:office" xmlns:mv="urn:schemas-microsoft-com:mac:vml" xmlns:mo="http://schemas.microsoft.com/office/mac/office/2008/main" xmlns="">
+                          <a14:hiddenFill xmlns="" xmlns:mo="http://schemas.microsoft.com/office/mac/office/2008/main" xmlns:mv="urn:schemas-microsoft-com:mac:vml" xmlns:o="urn:schemas-microsoft-com:office:office" xmlns:v="urn:schemas-microsoft-com:vml" xmlns:w10="urn:schemas-microsoft-com:office:word" xmlns:w="http://schemas.openxmlformats.org/wordprocessingml/2006/main" xmlns:a14="http://schemas.microsoft.com/office/drawing/2010/main">
                             <a:solidFill>
                               <a:srgbClr val="FFFFFF"/>
                             </a:solidFill>
                           </a14:hiddenFill>
                         </a:ext>
                         <a:ext uri="{91240B29-F687-4f45-9708-019B960494DF}">
-                          <a14:hiddenLine xmlns:a14="http://schemas.microsoft.com/office/drawing/2010/main" xmlns:w="http://schemas.openxmlformats.org/wordprocessingml/2006/main" xmlns:w10="urn:schemas-microsoft-com:office:word" xmlns:v="urn:schemas-microsoft-com:vml" xmlns:o="urn:schemas-microsoft-com:office:office" xmlns:mv="urn:schemas-microsoft-com:mac:vml" xmlns:mo="http://schemas.microsoft.com/office/mac/office/2008/main" xmlns="" w="9525">
+                          <a14:hiddenLine xmlns="" xmlns:mo="http://schemas.microsoft.com/office/mac/office/2008/main" xmlns:mv="urn:schemas-microsoft-com:mac:vml" xmlns:o="urn:schemas-microsoft-com:office:office" xmlns:v="urn:schemas-microsoft-com:vml" xmlns:w10="urn:schemas-microsoft-com:office:word" xmlns:w="http://schemas.openxmlformats.org/wordprocessingml/2006/main" xmlns:a14="http://schemas.microsoft.com/office/drawing/2010/main" w="9525">
                             <a:solidFill>
                               <a:srgbClr val="000000"/>
                             </a:solidFill>
@@ -7349,7 +7319,7 @@
                             <w:t>.</w:t>
                           </w:r>
                           <w:r>
-                            <w:t>1</w:t>
+                            <w:t>2</w:t>
                           </w:r>
                         </w:p>
                         <w:p>
@@ -7411,7 +7381,7 @@
                       <w:t>.</w:t>
                     </w:r>
                     <w:r>
-                      <w:t>1</w:t>
+                      <w:t>2</w:t>
                     </w:r>
                   </w:p>
                   <w:p>
@@ -7556,14 +7526,14 @@
                       </a:ln>
                       <a:extLst>
                         <a:ext uri="{909E8E84-426E-40dd-AFC4-6F175D3DCCD1}">
-                          <a14:hiddenFill xmlns:a14="http://schemas.microsoft.com/office/drawing/2010/main" xmlns:w="http://schemas.openxmlformats.org/wordprocessingml/2006/main" xmlns:w10="urn:schemas-microsoft-com:office:word" xmlns:v="urn:schemas-microsoft-com:vml" xmlns:o="urn:schemas-microsoft-com:office:office" xmlns:mv="urn:schemas-microsoft-com:mac:vml" xmlns:mo="http://schemas.microsoft.com/office/mac/office/2008/main" xmlns="">
+                          <a14:hiddenFill xmlns="" xmlns:mo="http://schemas.microsoft.com/office/mac/office/2008/main" xmlns:mv="urn:schemas-microsoft-com:mac:vml" xmlns:o="urn:schemas-microsoft-com:office:office" xmlns:v="urn:schemas-microsoft-com:vml" xmlns:w10="urn:schemas-microsoft-com:office:word" xmlns:w="http://schemas.openxmlformats.org/wordprocessingml/2006/main" xmlns:a14="http://schemas.microsoft.com/office/drawing/2010/main">
                             <a:solidFill>
                               <a:srgbClr val="FFFFFF"/>
                             </a:solidFill>
                           </a14:hiddenFill>
                         </a:ext>
                         <a:ext uri="{91240B29-F687-4f45-9708-019B960494DF}">
-                          <a14:hiddenLine xmlns:a14="http://schemas.microsoft.com/office/drawing/2010/main" xmlns:w="http://schemas.openxmlformats.org/wordprocessingml/2006/main" xmlns:w10="urn:schemas-microsoft-com:office:word" xmlns:v="urn:schemas-microsoft-com:vml" xmlns:o="urn:schemas-microsoft-com:office:office" xmlns:mv="urn:schemas-microsoft-com:mac:vml" xmlns:mo="http://schemas.microsoft.com/office/mac/office/2008/main" xmlns="" w="9525">
+                          <a14:hiddenLine xmlns="" xmlns:mo="http://schemas.microsoft.com/office/mac/office/2008/main" xmlns:mv="urn:schemas-microsoft-com:mac:vml" xmlns:o="urn:schemas-microsoft-com:office:office" xmlns:v="urn:schemas-microsoft-com:vml" xmlns:w10="urn:schemas-microsoft-com:office:word" xmlns:w="http://schemas.openxmlformats.org/wordprocessingml/2006/main" xmlns:a14="http://schemas.microsoft.com/office/drawing/2010/main" w="9525">
                             <a:solidFill>
                               <a:srgbClr val="000000"/>
                             </a:solidFill>
@@ -7734,14 +7704,14 @@
                       </a:ln>
                       <a:extLst>
                         <a:ext uri="{909E8E84-426E-40dd-AFC4-6F175D3DCCD1}">
-                          <a14:hiddenFill xmlns:a14="http://schemas.microsoft.com/office/drawing/2010/main" xmlns:w="http://schemas.openxmlformats.org/wordprocessingml/2006/main" xmlns:w10="urn:schemas-microsoft-com:office:word" xmlns:v="urn:schemas-microsoft-com:vml" xmlns:o="urn:schemas-microsoft-com:office:office" xmlns:mv="urn:schemas-microsoft-com:mac:vml" xmlns:mo="http://schemas.microsoft.com/office/mac/office/2008/main" xmlns="">
+                          <a14:hiddenFill xmlns="" xmlns:mo="http://schemas.microsoft.com/office/mac/office/2008/main" xmlns:mv="urn:schemas-microsoft-com:mac:vml" xmlns:o="urn:schemas-microsoft-com:office:office" xmlns:v="urn:schemas-microsoft-com:vml" xmlns:w10="urn:schemas-microsoft-com:office:word" xmlns:w="http://schemas.openxmlformats.org/wordprocessingml/2006/main" xmlns:a14="http://schemas.microsoft.com/office/drawing/2010/main">
                             <a:solidFill>
                               <a:srgbClr val="FFFFFF"/>
                             </a:solidFill>
                           </a14:hiddenFill>
                         </a:ext>
                         <a:ext uri="{91240B29-F687-4f45-9708-019B960494DF}">
-                          <a14:hiddenLine xmlns:a14="http://schemas.microsoft.com/office/drawing/2010/main" xmlns:w="http://schemas.openxmlformats.org/wordprocessingml/2006/main" xmlns:w10="urn:schemas-microsoft-com:office:word" xmlns:v="urn:schemas-microsoft-com:vml" xmlns:o="urn:schemas-microsoft-com:office:office" xmlns:mv="urn:schemas-microsoft-com:mac:vml" xmlns:mo="http://schemas.microsoft.com/office/mac/office/2008/main" xmlns="" w="9525">
+                          <a14:hiddenLine xmlns="" xmlns:mo="http://schemas.microsoft.com/office/mac/office/2008/main" xmlns:mv="urn:schemas-microsoft-com:mac:vml" xmlns:o="urn:schemas-microsoft-com:office:office" xmlns:v="urn:schemas-microsoft-com:vml" xmlns:w10="urn:schemas-microsoft-com:office:word" xmlns:w="http://schemas.openxmlformats.org/wordprocessingml/2006/main" xmlns:a14="http://schemas.microsoft.com/office/drawing/2010/main" w="9525">
                             <a:solidFill>
                               <a:srgbClr val="000000"/>
                             </a:solidFill>
@@ -13389,7 +13359,7 @@
 </file>
 
 <file path=customXml/itemProps1.xml><?xml version="1.0" encoding="utf-8"?>
-<ds:datastoreItem xmlns:ds="http://schemas.openxmlformats.org/officeDocument/2006/customXml" ds:itemID="{96E0E71B-ABA7-43AA-9526-77FFF063ED28}">
+<ds:datastoreItem xmlns:ds="http://schemas.openxmlformats.org/officeDocument/2006/customXml" ds:itemID="{98E843FE-C017-40CA-BFB6-BA95967C6D2B}">
   <ds:schemaRefs>
     <ds:schemaRef ds:uri="http://schemas.openxmlformats.org/officeDocument/2006/bibliography"/>
   </ds:schemaRefs>

</xml_diff>

<commit_message>
OXDEV-1080 Updated user manuals * PayPal 3.4 for OXID eShop 4.9.*/5.2.* and 4.10.*/5.3.*
</commit_message>
<xml_diff>
--- a/documentation/UserManual_de.docx
+++ b/documentation/UserManual_de.docx
@@ -120,7 +120,7 @@
         <w:rPr>
           <w:noProof/>
         </w:rPr>
-        <w:t>2017</w:t>
+        <w:t>2018</w:t>
       </w:r>
       <w:r>
         <w:rPr>
@@ -314,10 +314,10 @@
       <w:bookmarkStart w:id="9" w:name="_Toc223771708"/>
       <w:bookmarkStart w:id="10" w:name="_Toc223935712"/>
       <w:bookmarkStart w:id="11" w:name="_Toc230412497"/>
-      <w:bookmarkStart w:id="12" w:name="_Toc158887473"/>
-      <w:bookmarkStart w:id="13" w:name="_Toc165112074"/>
-      <w:bookmarkStart w:id="14" w:name="_Toc185061114"/>
-      <w:bookmarkStart w:id="15" w:name="_Toc489601951"/>
+      <w:bookmarkStart w:id="12" w:name="_Toc489601951"/>
+      <w:bookmarkStart w:id="13" w:name="_Toc158887473"/>
+      <w:bookmarkStart w:id="14" w:name="_Toc165112074"/>
+      <w:bookmarkStart w:id="15" w:name="_Toc185061114"/>
       <w:r>
         <w:rPr>
           <w:lang w:val="de-DE"/>
@@ -332,7 +332,7 @@
       <w:bookmarkEnd w:id="9"/>
       <w:bookmarkEnd w:id="10"/>
       <w:bookmarkEnd w:id="11"/>
-      <w:bookmarkEnd w:id="15"/>
+      <w:bookmarkEnd w:id="12"/>
     </w:p>
     <w:p>
       <w:r>
@@ -409,9 +409,9 @@
         </w:rPr>
         <w:t>Impressum</w:t>
       </w:r>
-      <w:bookmarkEnd w:id="12"/>
       <w:bookmarkEnd w:id="13"/>
       <w:bookmarkEnd w:id="14"/>
+      <w:bookmarkEnd w:id="15"/>
       <w:bookmarkEnd w:id="16"/>
     </w:p>
     <w:p>
@@ -3292,7 +3292,7 @@
         <w:t>3.</w:t>
       </w:r>
       <w:r>
-        <w:t>3</w:t>
+        <w:t>4</w:t>
       </w:r>
     </w:p>
     <w:p>
@@ -4027,8 +4027,8 @@
         <w:ind w:hanging="1997"/>
       </w:pPr>
       <w:bookmarkStart w:id="25" w:name="_Toc369536276"/>
-      <w:bookmarkStart w:id="26" w:name="_Ref196626766"/>
-      <w:bookmarkStart w:id="27" w:name="_Toc489601957"/>
+      <w:bookmarkStart w:id="26" w:name="_Toc489601957"/>
+      <w:bookmarkStart w:id="27" w:name="_Ref196626766"/>
       <w:r>
         <w:t>Vor</w:t>
       </w:r>
@@ -4039,7 +4039,7 @@
         <w:t>iges Modul entfernen</w:t>
       </w:r>
       <w:bookmarkEnd w:id="25"/>
-      <w:bookmarkEnd w:id="27"/>
+      <w:bookmarkEnd w:id="26"/>
     </w:p>
     <w:p>
       <w:pPr>
@@ -4463,7 +4463,7 @@
       <w:r>
         <w:t>Moduldateie</w:t>
       </w:r>
-      <w:bookmarkEnd w:id="26"/>
+      <w:bookmarkEnd w:id="27"/>
       <w:r>
         <w:t>n kopieren</w:t>
       </w:r>
@@ -4839,8 +4839,8 @@
       <w:bookmarkStart w:id="68" w:name="_Toc368048483"/>
       <w:bookmarkStart w:id="69" w:name="_Toc368386939"/>
       <w:bookmarkStart w:id="70" w:name="_Ref196626926"/>
-      <w:bookmarkStart w:id="71" w:name="_Ref196626940"/>
-      <w:bookmarkStart w:id="72" w:name="_Toc489601963"/>
+      <w:bookmarkStart w:id="71" w:name="_Toc489601963"/>
+      <w:bookmarkStart w:id="72" w:name="_Ref196626940"/>
       <w:bookmarkEnd w:id="57"/>
       <w:bookmarkEnd w:id="58"/>
       <w:bookmarkEnd w:id="59"/>
@@ -4867,7 +4867,7 @@
         </w:rPr>
         <w:t>aktivieren</w:t>
       </w:r>
-      <w:bookmarkEnd w:id="72"/>
+      <w:bookmarkEnd w:id="71"/>
     </w:p>
     <w:p>
       <w:r>
@@ -4907,7 +4907,7 @@
       <w:r>
         <w:t>Temporäre Dateien löschen</w:t>
       </w:r>
-      <w:bookmarkEnd w:id="71"/>
+      <w:bookmarkEnd w:id="72"/>
       <w:bookmarkEnd w:id="73"/>
     </w:p>
     <w:p>
@@ -5178,8 +5178,8 @@
         <w:pStyle w:val="berschrift2"/>
         <w:ind w:hanging="1997"/>
       </w:pPr>
-      <w:bookmarkStart w:id="76" w:name="_Ref231203733"/>
-      <w:bookmarkStart w:id="77" w:name="_Toc489601967"/>
+      <w:bookmarkStart w:id="76" w:name="_Toc489601967"/>
+      <w:bookmarkStart w:id="77" w:name="_Ref231203733"/>
       <w:r>
         <w:lastRenderedPageBreak/>
         <w:t>Modul</w:t>
@@ -5187,7 +5187,7 @@
       <w:r>
         <w:t>einstellungen</w:t>
       </w:r>
-      <w:bookmarkEnd w:id="77"/>
+      <w:bookmarkEnd w:id="76"/>
     </w:p>
     <w:p>
       <w:r>
@@ -5810,7 +5810,7 @@
       <w:r>
         <w:t>das Logging eingeschaltet werden.</w:t>
       </w:r>
-      <w:bookmarkEnd w:id="76"/>
+      <w:bookmarkEnd w:id="77"/>
     </w:p>
     <w:p>
       <w:pPr>
@@ -6201,10 +6201,130 @@
           <w:noProof/>
         </w:rPr>
         <w:lastRenderedPageBreak/>
+        <w:drawing>
+          <wp:anchor distT="0" distB="0" distL="114300" distR="114300" simplePos="0" relativeHeight="251678720" behindDoc="0" locked="0" layoutInCell="1" allowOverlap="1" wp14:anchorId="1AA487A0" wp14:editId="54D7F383">
+            <wp:simplePos x="0" y="0"/>
+            <wp:positionH relativeFrom="margin">
+              <wp:posOffset>4445</wp:posOffset>
+            </wp:positionH>
+            <wp:positionV relativeFrom="paragraph">
+              <wp:posOffset>4761230</wp:posOffset>
+            </wp:positionV>
+            <wp:extent cx="5649595" cy="2609850"/>
+            <wp:effectExtent l="0" t="0" r="8255" b="0"/>
+            <wp:wrapTopAndBottom/>
+            <wp:docPr id="37" name="Grafik 37"/>
+            <wp:cNvGraphicFramePr>
+              <a:graphicFrameLocks xmlns:a="http://schemas.openxmlformats.org/drawingml/2006/main" noChangeAspect="1"/>
+            </wp:cNvGraphicFramePr>
+            <a:graphic xmlns:a="http://schemas.openxmlformats.org/drawingml/2006/main">
+              <a:graphicData uri="http://schemas.openxmlformats.org/drawingml/2006/picture">
+                <pic:pic xmlns:pic="http://schemas.openxmlformats.org/drawingml/2006/picture">
+                  <pic:nvPicPr>
+                    <pic:cNvPr id="7" name="02 - Warenkorb, Schritt 1.png"/>
+                    <pic:cNvPicPr/>
+                  </pic:nvPicPr>
+                  <pic:blipFill>
+                    <a:blip r:embed="rId17">
+                      <a:extLst>
+                        <a:ext uri="{28A0092B-C50C-407E-A947-70E740481C1C}">
+                          <a14:useLocalDpi xmlns:a14="http://schemas.microsoft.com/office/drawing/2010/main" val="0"/>
+                        </a:ext>
+                      </a:extLst>
+                    </a:blip>
+                    <a:stretch>
+                      <a:fillRect/>
+                    </a:stretch>
+                  </pic:blipFill>
+                  <pic:spPr>
+                    <a:xfrm>
+                      <a:off x="0" y="0"/>
+                      <a:ext cx="5649595" cy="2609850"/>
+                    </a:xfrm>
+                    <a:prstGeom prst="rect">
+                      <a:avLst/>
+                    </a:prstGeom>
+                  </pic:spPr>
+                </pic:pic>
+              </a:graphicData>
+            </a:graphic>
+            <wp14:sizeRelH relativeFrom="page">
+              <wp14:pctWidth>0</wp14:pctWidth>
+            </wp14:sizeRelH>
+            <wp14:sizeRelV relativeFrom="page">
+              <wp14:pctHeight>0</wp14:pctHeight>
+            </wp14:sizeRelV>
+          </wp:anchor>
+        </w:drawing>
+      </w:r>
+      <w:r>
+        <w:rPr>
+          <w:noProof/>
+        </w:rPr>
+        <w:drawing>
+          <wp:anchor distT="0" distB="0" distL="114300" distR="114300" simplePos="0" relativeHeight="251660288" behindDoc="0" locked="0" layoutInCell="1" allowOverlap="1" wp14:anchorId="4F1D3B23" wp14:editId="3EFC4E4D">
+            <wp:simplePos x="0" y="0"/>
+            <wp:positionH relativeFrom="margin">
+              <wp:posOffset>4445</wp:posOffset>
+            </wp:positionH>
+            <wp:positionV relativeFrom="paragraph">
+              <wp:posOffset>804545</wp:posOffset>
+            </wp:positionV>
+            <wp:extent cx="5649595" cy="3343910"/>
+            <wp:effectExtent l="0" t="0" r="8255" b="8890"/>
+            <wp:wrapTopAndBottom/>
+            <wp:docPr id="7" name="Grafik 7"/>
+            <wp:cNvGraphicFramePr>
+              <a:graphicFrameLocks xmlns:a="http://schemas.openxmlformats.org/drawingml/2006/main" noChangeAspect="1"/>
+            </wp:cNvGraphicFramePr>
+            <a:graphic xmlns:a="http://schemas.openxmlformats.org/drawingml/2006/main">
+              <a:graphicData uri="http://schemas.openxmlformats.org/drawingml/2006/picture">
+                <pic:pic xmlns:pic="http://schemas.openxmlformats.org/drawingml/2006/picture">
+                  <pic:nvPicPr>
+                    <pic:cNvPr id="7" name="02 - Warenkorb, Schritt 1.png"/>
+                    <pic:cNvPicPr/>
+                  </pic:nvPicPr>
+                  <pic:blipFill>
+                    <a:blip r:embed="rId18">
+                      <a:extLst>
+                        <a:ext uri="{28A0092B-C50C-407E-A947-70E740481C1C}">
+                          <a14:useLocalDpi xmlns:a14="http://schemas.microsoft.com/office/drawing/2010/main" val="0"/>
+                        </a:ext>
+                      </a:extLst>
+                    </a:blip>
+                    <a:stretch>
+                      <a:fillRect/>
+                    </a:stretch>
+                  </pic:blipFill>
+                  <pic:spPr>
+                    <a:xfrm>
+                      <a:off x="0" y="0"/>
+                      <a:ext cx="5649595" cy="3343910"/>
+                    </a:xfrm>
+                    <a:prstGeom prst="rect">
+                      <a:avLst/>
+                    </a:prstGeom>
+                  </pic:spPr>
+                </pic:pic>
+              </a:graphicData>
+            </a:graphic>
+            <wp14:sizeRelH relativeFrom="page">
+              <wp14:pctWidth>0</wp14:pctWidth>
+            </wp14:sizeRelH>
+            <wp14:sizeRelV relativeFrom="page">
+              <wp14:pctHeight>0</wp14:pctHeight>
+            </wp14:sizeRelV>
+          </wp:anchor>
+        </w:drawing>
+      </w:r>
+      <w:r>
+        <w:rPr>
+          <w:noProof/>
+        </w:rPr>
         <mc:AlternateContent>
           <mc:Choice Requires="wps">
             <w:drawing>
-              <wp:anchor distT="0" distB="0" distL="114300" distR="114300" simplePos="0" relativeHeight="251680768" behindDoc="0" locked="0" layoutInCell="1" allowOverlap="1" wp14:anchorId="257F136E" wp14:editId="7D606AA8">
+              <wp:anchor distT="0" distB="0" distL="114300" distR="114300" simplePos="0" relativeHeight="251680768" behindDoc="0" locked="0" layoutInCell="1" allowOverlap="1" wp14:anchorId="257F136E" wp14:editId="5A37D2BB">
                 <wp:simplePos x="0" y="0"/>
                 <wp:positionH relativeFrom="margin">
                   <wp:align>left</wp:align>
@@ -6408,70 +6528,10 @@
         <w:rPr>
           <w:noProof/>
         </w:rPr>
-        <w:drawing>
-          <wp:anchor distT="0" distB="0" distL="114300" distR="114300" simplePos="0" relativeHeight="251678720" behindDoc="0" locked="0" layoutInCell="1" allowOverlap="1" wp14:anchorId="1AA487A0" wp14:editId="2D1C5E3D">
-            <wp:simplePos x="0" y="0"/>
-            <wp:positionH relativeFrom="margin">
-              <wp:align>left</wp:align>
-            </wp:positionH>
-            <wp:positionV relativeFrom="paragraph">
-              <wp:posOffset>4730115</wp:posOffset>
-            </wp:positionV>
-            <wp:extent cx="5649595" cy="2667635"/>
-            <wp:effectExtent l="0" t="0" r="8255" b="0"/>
-            <wp:wrapTopAndBottom/>
-            <wp:docPr id="37" name="Grafik 37"/>
-            <wp:cNvGraphicFramePr>
-              <a:graphicFrameLocks xmlns:a="http://schemas.openxmlformats.org/drawingml/2006/main" noChangeAspect="1"/>
-            </wp:cNvGraphicFramePr>
-            <a:graphic xmlns:a="http://schemas.openxmlformats.org/drawingml/2006/main">
-              <a:graphicData uri="http://schemas.openxmlformats.org/drawingml/2006/picture">
-                <pic:pic xmlns:pic="http://schemas.openxmlformats.org/drawingml/2006/picture">
-                  <pic:nvPicPr>
-                    <pic:cNvPr id="7" name="02 - Warenkorb, Schritt 1.png"/>
-                    <pic:cNvPicPr/>
-                  </pic:nvPicPr>
-                  <pic:blipFill>
-                    <a:blip r:embed="rId17" cstate="print">
-                      <a:extLst>
-                        <a:ext uri="{28A0092B-C50C-407E-A947-70E740481C1C}">
-                          <a14:useLocalDpi xmlns:a14="http://schemas.microsoft.com/office/drawing/2010/main" val="0"/>
-                        </a:ext>
-                      </a:extLst>
-                    </a:blip>
-                    <a:stretch>
-                      <a:fillRect/>
-                    </a:stretch>
-                  </pic:blipFill>
-                  <pic:spPr>
-                    <a:xfrm>
-                      <a:off x="0" y="0"/>
-                      <a:ext cx="5649595" cy="2667635"/>
-                    </a:xfrm>
-                    <a:prstGeom prst="rect">
-                      <a:avLst/>
-                    </a:prstGeom>
-                  </pic:spPr>
-                </pic:pic>
-              </a:graphicData>
-            </a:graphic>
-            <wp14:sizeRelH relativeFrom="page">
-              <wp14:pctWidth>0</wp14:pctWidth>
-            </wp14:sizeRelH>
-            <wp14:sizeRelV relativeFrom="page">
-              <wp14:pctHeight>0</wp14:pctHeight>
-            </wp14:sizeRelV>
-          </wp:anchor>
-        </w:drawing>
-      </w:r>
-      <w:r>
-        <w:rPr>
-          <w:noProof/>
-        </w:rPr>
         <mc:AlternateContent>
           <mc:Choice Requires="wps">
             <w:drawing>
-              <wp:anchor distT="0" distB="0" distL="114300" distR="114300" simplePos="0" relativeHeight="251668480" behindDoc="0" locked="0" layoutInCell="1" allowOverlap="1" wp14:anchorId="613EE35C" wp14:editId="0B0B6CDB">
+              <wp:anchor distT="0" distB="0" distL="114300" distR="114300" simplePos="0" relativeHeight="251668480" behindDoc="0" locked="0" layoutInCell="1" allowOverlap="1" wp14:anchorId="613EE35C" wp14:editId="121FE791">
                 <wp:simplePos x="0" y="0"/>
                 <wp:positionH relativeFrom="margin">
                   <wp:align>left</wp:align>
@@ -6672,22 +6732,42 @@
         </mc:AlternateContent>
       </w:r>
       <w:r>
+        <w:t xml:space="preserve">Bei Bestellung mit PayPal Express kann der Kunde aus dem Bestellschritt 1, </w:t>
+      </w:r>
+      <w:r>
+        <w:t xml:space="preserve">aus dem Bestellschritt 2 sofern er noch nicht angemeldet ist, </w:t>
+      </w:r>
+      <w:r>
+        <w:t xml:space="preserve">aus einer Artikel-Detailseite oder aus dem Mini-Warenkorb heraus </w:t>
+      </w:r>
+      <w:bookmarkStart w:id="86" w:name="_GoBack"/>
+      <w:r>
+        <w:t>den Einkauf abschließen.</w:t>
+      </w:r>
+      <w:r>
+        <w:br w:type="page"/>
+      </w:r>
+    </w:p>
+    <w:bookmarkEnd w:id="86"/>
+    <w:p>
+      <w:r>
         <w:rPr>
           <w:noProof/>
         </w:rPr>
+        <w:lastRenderedPageBreak/>
         <w:drawing>
-          <wp:anchor distT="0" distB="0" distL="114300" distR="114300" simplePos="0" relativeHeight="251660288" behindDoc="0" locked="0" layoutInCell="1" allowOverlap="1" wp14:anchorId="4F1D3B23" wp14:editId="4F780B65">
+          <wp:anchor distT="0" distB="0" distL="114300" distR="114300" simplePos="0" relativeHeight="251674624" behindDoc="0" locked="0" layoutInCell="1" allowOverlap="1" wp14:anchorId="03B9E531" wp14:editId="6ABBADBF">
             <wp:simplePos x="0" y="0"/>
             <wp:positionH relativeFrom="margin">
-              <wp:posOffset>4445</wp:posOffset>
+              <wp:align>left</wp:align>
             </wp:positionH>
             <wp:positionV relativeFrom="paragraph">
-              <wp:posOffset>770890</wp:posOffset>
+              <wp:posOffset>3175</wp:posOffset>
             </wp:positionV>
-            <wp:extent cx="5649595" cy="3413125"/>
-            <wp:effectExtent l="0" t="0" r="8255" b="0"/>
+            <wp:extent cx="5624830" cy="3032125"/>
+            <wp:effectExtent l="0" t="0" r="0" b="0"/>
             <wp:wrapTopAndBottom/>
-            <wp:docPr id="7" name="Grafik 7"/>
+            <wp:docPr id="10" name="Grafik 10"/>
             <wp:cNvGraphicFramePr>
               <a:graphicFrameLocks xmlns:a="http://schemas.openxmlformats.org/drawingml/2006/main" noChangeAspect="1"/>
             </wp:cNvGraphicFramePr>
@@ -6695,11 +6775,11 @@
               <a:graphicData uri="http://schemas.openxmlformats.org/drawingml/2006/picture">
                 <pic:pic xmlns:pic="http://schemas.openxmlformats.org/drawingml/2006/picture">
                   <pic:nvPicPr>
-                    <pic:cNvPr id="7" name="02 - Warenkorb, Schritt 1.png"/>
+                    <pic:cNvPr id="10" name="04 - Artikel-Detailseite mit Mini-Warenkorb.png"/>
                     <pic:cNvPicPr/>
                   </pic:nvPicPr>
                   <pic:blipFill>
-                    <a:blip r:embed="rId18">
+                    <a:blip r:embed="rId19">
                       <a:extLst>
                         <a:ext uri="{28A0092B-C50C-407E-A947-70E740481C1C}">
                           <a14:useLocalDpi xmlns:a14="http://schemas.microsoft.com/office/drawing/2010/main" val="0"/>
@@ -6713,7 +6793,7 @@
                   <pic:spPr>
                     <a:xfrm>
                       <a:off x="0" y="0"/>
-                      <a:ext cx="5649595" cy="3413125"/>
+                      <a:ext cx="5624830" cy="3032125"/>
                     </a:xfrm>
                     <a:prstGeom prst="rect">
                       <a:avLst/>
@@ -6732,33 +6812,13 @@
         </w:drawing>
       </w:r>
       <w:r>
-        <w:t xml:space="preserve">Bei Bestellung mit PayPal Express kann der Kunde aus dem Bestellschritt 1, </w:t>
-      </w:r>
-      <w:r>
-        <w:t xml:space="preserve">aus dem Bestellschritt 2 </w:t>
-      </w:r>
-      <w:bookmarkStart w:id="86" w:name="_GoBack"/>
-      <w:bookmarkEnd w:id="86"/>
-      <w:r>
-        <w:t xml:space="preserve">sofern er noch nicht angemeldet ist, </w:t>
-      </w:r>
-      <w:r>
-        <w:t>aus einer Artikel-Detailseite oder aus dem Mini-Warenkorb heraus den Einkauf abschließen.</w:t>
-      </w:r>
-      <w:r>
-        <w:br w:type="page"/>
-      </w:r>
-    </w:p>
-    <w:p>
-      <w:r>
         <w:rPr>
           <w:noProof/>
         </w:rPr>
-        <w:lastRenderedPageBreak/>
         <mc:AlternateContent>
           <mc:Choice Requires="wps">
             <w:drawing>
-              <wp:anchor distT="0" distB="0" distL="114300" distR="114300" simplePos="0" relativeHeight="251676672" behindDoc="0" locked="0" layoutInCell="1" allowOverlap="1" wp14:anchorId="3886B44A" wp14:editId="119C3A5A">
+              <wp:anchor distT="0" distB="0" distL="114300" distR="114300" simplePos="0" relativeHeight="251676672" behindDoc="0" locked="0" layoutInCell="1" allowOverlap="1" wp14:anchorId="3886B44A" wp14:editId="319A876C">
                 <wp:simplePos x="0" y="0"/>
                 <wp:positionH relativeFrom="margin">
                   <wp:align>left</wp:align>
@@ -6960,66 +7020,6 @@
             </w:pict>
           </mc:Fallback>
         </mc:AlternateContent>
-      </w:r>
-      <w:r>
-        <w:rPr>
-          <w:noProof/>
-        </w:rPr>
-        <w:drawing>
-          <wp:anchor distT="0" distB="0" distL="114300" distR="114300" simplePos="0" relativeHeight="251674624" behindDoc="0" locked="0" layoutInCell="1" allowOverlap="1" wp14:anchorId="03B9E531" wp14:editId="71EC5300">
-            <wp:simplePos x="0" y="0"/>
-            <wp:positionH relativeFrom="margin">
-              <wp:align>left</wp:align>
-            </wp:positionH>
-            <wp:positionV relativeFrom="paragraph">
-              <wp:posOffset>0</wp:posOffset>
-            </wp:positionV>
-            <wp:extent cx="5624830" cy="3117850"/>
-            <wp:effectExtent l="0" t="0" r="0" b="6350"/>
-            <wp:wrapTopAndBottom/>
-            <wp:docPr id="10" name="Grafik 10"/>
-            <wp:cNvGraphicFramePr>
-              <a:graphicFrameLocks xmlns:a="http://schemas.openxmlformats.org/drawingml/2006/main" noChangeAspect="1"/>
-            </wp:cNvGraphicFramePr>
-            <a:graphic xmlns:a="http://schemas.openxmlformats.org/drawingml/2006/main">
-              <a:graphicData uri="http://schemas.openxmlformats.org/drawingml/2006/picture">
-                <pic:pic xmlns:pic="http://schemas.openxmlformats.org/drawingml/2006/picture">
-                  <pic:nvPicPr>
-                    <pic:cNvPr id="10" name="04 - Artikel-Detailseite mit Mini-Warenkorb.png"/>
-                    <pic:cNvPicPr/>
-                  </pic:nvPicPr>
-                  <pic:blipFill>
-                    <a:blip r:embed="rId19">
-                      <a:extLst>
-                        <a:ext uri="{28A0092B-C50C-407E-A947-70E740481C1C}">
-                          <a14:useLocalDpi xmlns:a14="http://schemas.microsoft.com/office/drawing/2010/main" val="0"/>
-                        </a:ext>
-                      </a:extLst>
-                    </a:blip>
-                    <a:stretch>
-                      <a:fillRect/>
-                    </a:stretch>
-                  </pic:blipFill>
-                  <pic:spPr>
-                    <a:xfrm>
-                      <a:off x="0" y="0"/>
-                      <a:ext cx="5624830" cy="3117850"/>
-                    </a:xfrm>
-                    <a:prstGeom prst="rect">
-                      <a:avLst/>
-                    </a:prstGeom>
-                  </pic:spPr>
-                </pic:pic>
-              </a:graphicData>
-            </a:graphic>
-            <wp14:sizeRelH relativeFrom="page">
-              <wp14:pctWidth>0</wp14:pctWidth>
-            </wp14:sizeRelH>
-            <wp14:sizeRelV relativeFrom="page">
-              <wp14:pctHeight>0</wp14:pctHeight>
-            </wp14:sizeRelV>
-          </wp:anchor>
-        </w:drawing>
       </w:r>
     </w:p>
     <w:p>
@@ -8195,7 +8195,7 @@
                             <w:t xml:space="preserve">Version: </w:t>
                           </w:r>
                           <w:r>
-                            <w:t>3.3</w:t>
+                            <w:t>3.4</w:t>
                           </w:r>
                         </w:p>
                         <w:p>
@@ -8314,7 +8314,7 @@
                       <w:t xml:space="preserve">Version: </w:t>
                     </w:r>
                     <w:r>
-                      <w:t>3.3</w:t>
+                      <w:t>3.4</w:t>
                     </w:r>
                   </w:p>
                   <w:p>
@@ -8485,14 +8485,27 @@
                           <w:r>
                             <w:t>/</w:t>
                           </w:r>
-                          <w:fldSimple w:instr=" NUMPAGES  ">
-                            <w:r>
-                              <w:rPr>
-                                <w:noProof/>
-                              </w:rPr>
-                              <w:t>16</w:t>
-                            </w:r>
-                          </w:fldSimple>
+                          <w:r>
+                            <w:fldChar w:fldCharType="begin"/>
+                          </w:r>
+                          <w:r>
+                            <w:instrText xml:space="preserve"> NUMPAGES  </w:instrText>
+                          </w:r>
+                          <w:r>
+                            <w:fldChar w:fldCharType="separate"/>
+                          </w:r>
+                          <w:r>
+                            <w:rPr>
+                              <w:noProof/>
+                            </w:rPr>
+                            <w:t>16</w:t>
+                          </w:r>
+                          <w:r>
+                            <w:rPr>
+                              <w:noProof/>
+                            </w:rPr>
+                            <w:fldChar w:fldCharType="end"/>
+                          </w:r>
                         </w:p>
                         <w:p>
                           <w:pPr>
@@ -8549,14 +8562,27 @@
                     <w:r>
                       <w:t>/</w:t>
                     </w:r>
-                    <w:fldSimple w:instr=" NUMPAGES  ">
-                      <w:r>
-                        <w:rPr>
-                          <w:noProof/>
-                        </w:rPr>
-                        <w:t>16</w:t>
-                      </w:r>
-                    </w:fldSimple>
+                    <w:r>
+                      <w:fldChar w:fldCharType="begin"/>
+                    </w:r>
+                    <w:r>
+                      <w:instrText xml:space="preserve"> NUMPAGES  </w:instrText>
+                    </w:r>
+                    <w:r>
+                      <w:fldChar w:fldCharType="separate"/>
+                    </w:r>
+                    <w:r>
+                      <w:rPr>
+                        <w:noProof/>
+                      </w:rPr>
+                      <w:t>16</w:t>
+                    </w:r>
+                    <w:r>
+                      <w:rPr>
+                        <w:noProof/>
+                      </w:rPr>
+                      <w:fldChar w:fldCharType="end"/>
+                    </w:r>
                   </w:p>
                   <w:p>
                     <w:pPr>
@@ -8715,7 +8741,7 @@
                             <w:t>Version: 3.</w:t>
                           </w:r>
                           <w:r>
-                            <w:t>3</w:t>
+                            <w:t>4</w:t>
                           </w:r>
                         </w:p>
                         <w:p>
@@ -8774,7 +8800,7 @@
                       <w:t>Version: 3.</w:t>
                     </w:r>
                     <w:r>
-                      <w:t>3</w:t>
+                      <w:t>4</w:t>
                     </w:r>
                   </w:p>
                   <w:p>
@@ -14761,7 +14787,7 @@
 </file>
 
 <file path=customXml/itemProps1.xml><?xml version="1.0" encoding="utf-8"?>
-<ds:datastoreItem xmlns:ds="http://schemas.openxmlformats.org/officeDocument/2006/customXml" ds:itemID="{2052C118-F003-409F-8FD3-D211C9E6BC11}">
+<ds:datastoreItem xmlns:ds="http://schemas.openxmlformats.org/officeDocument/2006/customXml" ds:itemID="{62E354E8-E2AF-4092-AB48-BC697C7BA968}">
   <ds:schemaRefs>
     <ds:schemaRef ds:uri="http://schemas.openxmlformats.org/officeDocument/2006/bibliography"/>
   </ds:schemaRefs>

</xml_diff>

<commit_message>
OXDEV-1082 Corrected URL in user manual   * docs.oxid-esales.com/eshop/de/6.0/einrichtung/zahlungsarten/zahlungsarten.html
</commit_message>
<xml_diff>
--- a/documentation/UserManual_de.docx
+++ b/documentation/UserManual_de.docx
@@ -248,7 +248,15 @@
     <w:p/>
     <w:p>
       <w:r>
-        <w:t>Die Software für den OXID eShop Community Edition wird unter der GNU General Public License v3 veröf</w:t>
+        <w:t xml:space="preserve">Die Software für den OXID eShop Community Edition wird unter der GNU General Public </w:t>
+      </w:r>
+      <w:proofErr w:type="spellStart"/>
+      <w:r>
+        <w:t>License</w:t>
+      </w:r>
+      <w:proofErr w:type="spellEnd"/>
+      <w:r>
+        <w:t xml:space="preserve"> v3 veröf</w:t>
       </w:r>
       <w:r>
         <w:softHyphen/>
@@ -260,7 +268,15 @@
         <w:t>diese</w:t>
       </w:r>
       <w:r>
-        <w:t xml:space="preserve"> entsprechend den von der Free Software Foundation herausgegebenen Lizenz</w:t>
+        <w:t xml:space="preserve"> entsprechend den von der Free Software </w:t>
+      </w:r>
+      <w:proofErr w:type="spellStart"/>
+      <w:r>
+        <w:t>Foundation</w:t>
+      </w:r>
+      <w:proofErr w:type="spellEnd"/>
+      <w:r>
+        <w:t xml:space="preserve"> herausgegebenen Lizenz</w:t>
       </w:r>
       <w:r>
         <w:softHyphen/>
@@ -278,7 +294,15 @@
     <w:p/>
     <w:p>
       <w:r>
-        <w:t>Die Software für den OXID eShop Professional und Enterprise Edition wird unter kommerzieller Lizenz veröffentlicht. Die alleinigen Rechte an der Software liegen ausschließlich bei der OXID eSales AG. Eine Dekompilierung des Quellcodes, unerlaubte Vervielfältigung sowie die Weitergabe an</w:t>
+        <w:t xml:space="preserve">Die Software für den OXID eShop Professional und Enterprise Edition wird unter kommerzieller Lizenz veröffentlicht. Die alleinigen Rechte an der Software liegen ausschließlich bei der OXID eSales AG. Eine </w:t>
+      </w:r>
+      <w:proofErr w:type="spellStart"/>
+      <w:r>
+        <w:t>Dekompilierung</w:t>
+      </w:r>
+      <w:proofErr w:type="spellEnd"/>
+      <w:r>
+        <w:t xml:space="preserve"> des Quellcodes, unerlaubte Vervielfältigung sowie die Weitergabe an</w:t>
       </w:r>
     </w:p>
     <w:p>
@@ -420,8 +444,13 @@
       </w:r>
     </w:p>
     <w:p>
-      <w:r>
-        <w:t>Bertoldstraße 48</w:t>
+      <w:proofErr w:type="spellStart"/>
+      <w:r>
+        <w:t>Bertoldstraße</w:t>
+      </w:r>
+      <w:proofErr w:type="spellEnd"/>
+      <w:r>
+        <w:t xml:space="preserve"> 48</w:t>
       </w:r>
     </w:p>
     <w:p>
@@ -457,7 +486,15 @@
         <w:t xml:space="preserve">Aufsichtsrat: </w:t>
       </w:r>
       <w:r>
-        <w:t xml:space="preserve">Michael Schlenk </w:t>
+        <w:t xml:space="preserve">Michael </w:t>
+      </w:r>
+      <w:proofErr w:type="spellStart"/>
+      <w:r>
+        <w:t>Schlenk</w:t>
+      </w:r>
+      <w:proofErr w:type="spellEnd"/>
+      <w:r>
+        <w:t xml:space="preserve"> </w:t>
       </w:r>
       <w:r>
         <w:t>(Vorsitzender)</w:t>
@@ -470,7 +507,15 @@
     </w:p>
     <w:p>
       <w:r>
-        <w:t>Amtsgericht Freiburg i. Brg.</w:t>
+        <w:t xml:space="preserve">Amtsgericht Freiburg i. </w:t>
+      </w:r>
+      <w:proofErr w:type="spellStart"/>
+      <w:r>
+        <w:t>Brg</w:t>
+      </w:r>
+      <w:proofErr w:type="spellEnd"/>
+      <w:r>
+        <w:t>.</w:t>
       </w:r>
     </w:p>
     <w:p>
@@ -2883,7 +2928,15 @@
         <w:tab/>
       </w:r>
       <w:r>
-        <w:t xml:space="preserve">OXID eFire Extension - </w:t>
+        <w:t xml:space="preserve">OXID </w:t>
+      </w:r>
+      <w:proofErr w:type="spellStart"/>
+      <w:r>
+        <w:t>eFire</w:t>
+      </w:r>
+      <w:proofErr w:type="spellEnd"/>
+      <w:r>
+        <w:t xml:space="preserve"> Extension - </w:t>
       </w:r>
       <w:r>
         <w:t>Zahlung im Online-Shop</w:t>
@@ -2904,8 +2957,6 @@
       <w:r>
         <w:t>OXID eSales AG</w:t>
       </w:r>
-      <w:bookmarkStart w:id="23" w:name="_GoBack"/>
-      <w:bookmarkEnd w:id="23"/>
     </w:p>
     <w:p>
       <w:pPr>
@@ -2979,7 +3030,15 @@
         <w:t xml:space="preserve">ab der Version 3.0.0 </w:t>
       </w:r>
       <w:r>
-        <w:t>keinen Account in OXID eFire.</w:t>
+        <w:t xml:space="preserve">keinen Account in OXID </w:t>
+      </w:r>
+      <w:proofErr w:type="spellStart"/>
+      <w:r>
+        <w:t>eFire</w:t>
+      </w:r>
+      <w:proofErr w:type="spellEnd"/>
+      <w:r>
+        <w:t>.</w:t>
       </w:r>
       <w:r>
         <w:t xml:space="preserve"> Die Kommunikation zwischen OXID eShop und PayPal erfolgt direkt</w:t>
@@ -2987,8 +3046,13 @@
       <w:r>
         <w:t xml:space="preserve"> über das </w:t>
       </w:r>
-      <w:r>
-        <w:t>Standalone-</w:t>
+      <w:proofErr w:type="spellStart"/>
+      <w:r>
+        <w:t>Standalone</w:t>
+      </w:r>
+      <w:proofErr w:type="spellEnd"/>
+      <w:r>
+        <w:t>-</w:t>
       </w:r>
       <w:r>
         <w:t>Modul</w:t>
@@ -3034,13 +3098,21 @@
         <w:softHyphen/>
       </w:r>
       <w:r>
-        <w:t>zelne Sub</w:t>
+        <w:t xml:space="preserve">zelne </w:t>
+      </w:r>
+      <w:proofErr w:type="spellStart"/>
+      <w:r>
+        <w:t>Sub</w:t>
       </w:r>
       <w:r>
         <w:t>s</w:t>
       </w:r>
       <w:r>
-        <w:t>hops unterschiedliche Einstellungen vorgenommen werden können</w:t>
+        <w:t>hops</w:t>
+      </w:r>
+      <w:proofErr w:type="spellEnd"/>
+      <w:r>
+        <w:t xml:space="preserve"> unterschiedliche Einstellungen vorgenommen werden können</w:t>
       </w:r>
       <w:r>
         <w:t xml:space="preserve">. </w:t>
@@ -3236,7 +3308,8 @@
       <w:pPr>
         <w:pStyle w:val="berschrift1"/>
       </w:pPr>
-      <w:bookmarkStart w:id="24" w:name="_Toc489602889"/>
+      <w:bookmarkStart w:id="23" w:name="_Toc489602889"/>
+      <w:proofErr w:type="spellStart"/>
       <w:r>
         <w:lastRenderedPageBreak/>
         <w:t>Systemvoraussetzung</w:t>
@@ -3244,7 +3317,8 @@
       <w:r>
         <w:t>en</w:t>
       </w:r>
-      <w:bookmarkEnd w:id="24"/>
+      <w:bookmarkEnd w:id="23"/>
+      <w:proofErr w:type="spellEnd"/>
     </w:p>
     <w:p>
       <w:r>
@@ -3289,8 +3363,13 @@
           <w:numId w:val="7"/>
         </w:numPr>
       </w:pPr>
-      <w:r>
-        <w:t xml:space="preserve">cURL </w:t>
+      <w:proofErr w:type="spellStart"/>
+      <w:r>
+        <w:t>cURL</w:t>
+      </w:r>
+      <w:proofErr w:type="spellEnd"/>
+      <w:r>
+        <w:t xml:space="preserve"> </w:t>
       </w:r>
     </w:p>
     <w:p>
@@ -3301,19 +3380,24 @@
           <w:numId w:val="7"/>
         </w:numPr>
       </w:pPr>
-      <w:r>
-        <w:t xml:space="preserve">OpenSSL </w:t>
+      <w:proofErr w:type="spellStart"/>
+      <w:r>
+        <w:t>OpenSSL</w:t>
+      </w:r>
+      <w:proofErr w:type="spellEnd"/>
+      <w:r>
+        <w:t xml:space="preserve"> </w:t>
       </w:r>
     </w:p>
     <w:p>
       <w:pPr>
         <w:pStyle w:val="berschrift1"/>
       </w:pPr>
-      <w:bookmarkStart w:id="25" w:name="_Toc489602890"/>
+      <w:bookmarkStart w:id="24" w:name="_Toc489602890"/>
       <w:r>
         <w:t>Installation</w:t>
       </w:r>
-      <w:bookmarkEnd w:id="25"/>
+      <w:bookmarkEnd w:id="24"/>
     </w:p>
     <w:p>
       <w:r>
@@ -3379,7 +3463,35 @@
         <w:rPr>
           <w:rFonts w:eastAsia="Calibri"/>
         </w:rPr>
-        <w:t xml:space="preserve">Wurde der Shop als OXID eShop Compilation aufgesetzt, ist die passende Version der OXID eFire Extension PayPal bereits integriert. Sie muss lediglich im Administrationsbereich des Shops aktiviert und konfiguriert werden. Für den Fall, dass das Modul manuell in den Shop integriert werden muss, beachten Sie bitte die Hinweise in der Datei </w:t>
+        <w:t xml:space="preserve">Wurde der Shop als OXID eShop </w:t>
+      </w:r>
+      <w:proofErr w:type="spellStart"/>
+      <w:r>
+        <w:rPr>
+          <w:rFonts w:eastAsia="Calibri"/>
+        </w:rPr>
+        <w:t>Compilation</w:t>
+      </w:r>
+      <w:proofErr w:type="spellEnd"/>
+      <w:r>
+        <w:rPr>
+          <w:rFonts w:eastAsia="Calibri"/>
+        </w:rPr>
+        <w:t xml:space="preserve"> aufgesetzt, ist die passende Version der OXID </w:t>
+      </w:r>
+      <w:proofErr w:type="spellStart"/>
+      <w:r>
+        <w:rPr>
+          <w:rFonts w:eastAsia="Calibri"/>
+        </w:rPr>
+        <w:t>eFire</w:t>
+      </w:r>
+      <w:proofErr w:type="spellEnd"/>
+      <w:r>
+        <w:rPr>
+          <w:rFonts w:eastAsia="Calibri"/>
+        </w:rPr>
+        <w:t xml:space="preserve"> Extension PayPal bereits integriert. Sie muss lediglich im Administrationsbereich des Shops aktiviert und konfiguriert werden. Für den Fall, dass das Modul manuell in den Shop integriert werden muss, beachten Sie bitte die Hinweise in der Datei </w:t>
       </w:r>
       <w:hyperlink r:id="rId16" w:history="1">
         <w:r>
@@ -3402,29 +3514,30 @@
         <w:pStyle w:val="berschrift2"/>
         <w:ind w:hanging="1997"/>
       </w:pPr>
-      <w:bookmarkStart w:id="26" w:name="_Toc363138679"/>
-      <w:bookmarkStart w:id="27" w:name="_Toc363138699"/>
-      <w:bookmarkStart w:id="28" w:name="_Toc367197245"/>
-      <w:bookmarkStart w:id="29" w:name="_Toc367275681"/>
-      <w:bookmarkStart w:id="30" w:name="_Toc368046713"/>
-      <w:bookmarkStart w:id="31" w:name="_Toc368047567"/>
-      <w:bookmarkStart w:id="32" w:name="_Toc368048478"/>
-      <w:bookmarkStart w:id="33" w:name="_Toc368386934"/>
-      <w:bookmarkStart w:id="34" w:name="_Toc337645509"/>
-      <w:bookmarkStart w:id="35" w:name="_Toc337651797"/>
-      <w:bookmarkStart w:id="36" w:name="_Toc349642075"/>
-      <w:bookmarkStart w:id="37" w:name="_Toc349643154"/>
-      <w:bookmarkStart w:id="38" w:name="_Toc354657452"/>
-      <w:bookmarkStart w:id="39" w:name="_Toc355611714"/>
-      <w:bookmarkStart w:id="40" w:name="_Toc363138680"/>
-      <w:bookmarkStart w:id="41" w:name="_Toc363138700"/>
-      <w:bookmarkStart w:id="42" w:name="_Toc367197246"/>
-      <w:bookmarkStart w:id="43" w:name="_Toc367275682"/>
-      <w:bookmarkStart w:id="44" w:name="_Toc368046714"/>
-      <w:bookmarkStart w:id="45" w:name="_Toc368047568"/>
-      <w:bookmarkStart w:id="46" w:name="_Toc368048479"/>
-      <w:bookmarkStart w:id="47" w:name="_Toc368386935"/>
-      <w:bookmarkStart w:id="48" w:name="_Toc489602891"/>
+      <w:bookmarkStart w:id="25" w:name="_Toc363138679"/>
+      <w:bookmarkStart w:id="26" w:name="_Toc363138699"/>
+      <w:bookmarkStart w:id="27" w:name="_Toc367197245"/>
+      <w:bookmarkStart w:id="28" w:name="_Toc367275681"/>
+      <w:bookmarkStart w:id="29" w:name="_Toc368046713"/>
+      <w:bookmarkStart w:id="30" w:name="_Toc368047567"/>
+      <w:bookmarkStart w:id="31" w:name="_Toc368048478"/>
+      <w:bookmarkStart w:id="32" w:name="_Toc368386934"/>
+      <w:bookmarkStart w:id="33" w:name="_Toc337645509"/>
+      <w:bookmarkStart w:id="34" w:name="_Toc337651797"/>
+      <w:bookmarkStart w:id="35" w:name="_Toc349642075"/>
+      <w:bookmarkStart w:id="36" w:name="_Toc349643154"/>
+      <w:bookmarkStart w:id="37" w:name="_Toc354657452"/>
+      <w:bookmarkStart w:id="38" w:name="_Toc355611714"/>
+      <w:bookmarkStart w:id="39" w:name="_Toc363138680"/>
+      <w:bookmarkStart w:id="40" w:name="_Toc363138700"/>
+      <w:bookmarkStart w:id="41" w:name="_Toc367197246"/>
+      <w:bookmarkStart w:id="42" w:name="_Toc367275682"/>
+      <w:bookmarkStart w:id="43" w:name="_Toc368046714"/>
+      <w:bookmarkStart w:id="44" w:name="_Toc368047568"/>
+      <w:bookmarkStart w:id="45" w:name="_Toc368048479"/>
+      <w:bookmarkStart w:id="46" w:name="_Toc368386935"/>
+      <w:bookmarkStart w:id="47" w:name="_Toc489602891"/>
+      <w:bookmarkEnd w:id="25"/>
       <w:bookmarkEnd w:id="26"/>
       <w:bookmarkEnd w:id="27"/>
       <w:bookmarkEnd w:id="28"/>
@@ -3446,64 +3559,115 @@
       <w:bookmarkEnd w:id="44"/>
       <w:bookmarkEnd w:id="45"/>
       <w:bookmarkEnd w:id="46"/>
+      <w:proofErr w:type="spellStart"/>
+      <w:r>
+        <w:t>Schreibrechte</w:t>
+      </w:r>
+      <w:proofErr w:type="spellEnd"/>
+      <w:r>
+        <w:t xml:space="preserve"> von /modules/</w:t>
+      </w:r>
+      <w:proofErr w:type="spellStart"/>
+      <w:r>
+        <w:t>oe</w:t>
+      </w:r>
+      <w:proofErr w:type="spellEnd"/>
+      <w:r>
+        <w:t>/</w:t>
+      </w:r>
+      <w:proofErr w:type="spellStart"/>
+      <w:r>
+        <w:t>oepaypal</w:t>
+      </w:r>
+      <w:proofErr w:type="spellEnd"/>
+      <w:r>
+        <w:t>/</w:t>
+      </w:r>
+      <w:r>
+        <w:t>log</w:t>
+      </w:r>
+      <w:r>
+        <w:t>s</w:t>
+      </w:r>
+      <w:r>
+        <w:t xml:space="preserve"> </w:t>
+      </w:r>
+      <w:proofErr w:type="spellStart"/>
+      <w:r>
+        <w:t>ändern</w:t>
+      </w:r>
       <w:bookmarkEnd w:id="47"/>
-      <w:r>
-        <w:t>Schreibrechte von /modules/</w:t>
-      </w:r>
-      <w:r>
-        <w:t>oe/</w:t>
-      </w:r>
-      <w:r>
-        <w:t>oepaypal/</w:t>
-      </w:r>
-      <w:r>
+      <w:proofErr w:type="spellEnd"/>
+      <w:r>
+        <w:t xml:space="preserve"> </w:t>
+      </w:r>
+    </w:p>
+    <w:p>
+      <w:r>
+        <w:t xml:space="preserve">Ändern Sie die Schreibrechte von </w:t>
+      </w:r>
+      <w:r>
+        <w:rPr>
+          <w:rStyle w:val="DateinamenundPfadeZchn"/>
+        </w:rPr>
+        <w:t>/</w:t>
+      </w:r>
+      <w:proofErr w:type="spellStart"/>
+      <w:r>
+        <w:rPr>
+          <w:rStyle w:val="DateinamenundPfadeZchn"/>
+        </w:rPr>
+        <w:t>modules</w:t>
+      </w:r>
+      <w:proofErr w:type="spellEnd"/>
+      <w:r>
+        <w:rPr>
+          <w:rStyle w:val="DateinamenundPfadeZchn"/>
+        </w:rPr>
+        <w:t>/</w:t>
+      </w:r>
+      <w:proofErr w:type="spellStart"/>
+      <w:r>
+        <w:rPr>
+          <w:rStyle w:val="DateinamenundPfadeZchn"/>
+        </w:rPr>
+        <w:t>oe</w:t>
+      </w:r>
+      <w:proofErr w:type="spellEnd"/>
+      <w:r>
+        <w:rPr>
+          <w:rStyle w:val="DateinamenundPfadeZchn"/>
+        </w:rPr>
+        <w:t>/</w:t>
+      </w:r>
+      <w:proofErr w:type="spellStart"/>
+      <w:r>
+        <w:rPr>
+          <w:rStyle w:val="DateinamenundPfadeZchn"/>
+        </w:rPr>
+        <w:t>oepaypal</w:t>
+      </w:r>
+      <w:proofErr w:type="spellEnd"/>
+      <w:r>
+        <w:rPr>
+          <w:rStyle w:val="DateinamenundPfadeZchn"/>
+        </w:rPr>
+        <w:t>/</w:t>
+      </w:r>
+      <w:proofErr w:type="spellStart"/>
+      <w:r>
+        <w:rPr>
+          <w:rStyle w:val="DateinamenundPfadeZchn"/>
+        </w:rPr>
         <w:t>log</w:t>
       </w:r>
       <w:r>
+        <w:rPr>
+          <w:rStyle w:val="DateinamenundPfadeZchn"/>
+        </w:rPr>
         <w:t>s</w:t>
       </w:r>
-      <w:r>
-        <w:t xml:space="preserve"> ändern</w:t>
-      </w:r>
-      <w:bookmarkEnd w:id="48"/>
-      <w:r>
-        <w:t xml:space="preserve"> </w:t>
-      </w:r>
-    </w:p>
-    <w:p>
-      <w:r>
-        <w:t xml:space="preserve">Ändern Sie die Schreibrechte von </w:t>
-      </w:r>
-      <w:r>
-        <w:rPr>
-          <w:rStyle w:val="DateinamenundPfadeZchn"/>
-        </w:rPr>
-        <w:t>/modules/</w:t>
-      </w:r>
-      <w:r>
-        <w:rPr>
-          <w:rStyle w:val="DateinamenundPfadeZchn"/>
-        </w:rPr>
-        <w:t>oe/</w:t>
-      </w:r>
-      <w:r>
-        <w:rPr>
-          <w:rStyle w:val="DateinamenundPfadeZchn"/>
-        </w:rPr>
-        <w:t>oepaypal/</w:t>
-      </w:r>
-      <w:r>
-        <w:rPr>
-          <w:rStyle w:val="DateinamenundPfadeZchn"/>
-        </w:rPr>
-        <w:t>log</w:t>
-      </w:r>
-      <w:r>
-        <w:rPr>
-          <w:rStyle w:val="DateinamenundPfadeZchn"/>
-        </w:rPr>
-        <w:t>s</w:t>
-      </w:r>
+      <w:proofErr w:type="spellEnd"/>
       <w:r>
         <w:t>.</w:t>
       </w:r>
@@ -3543,22 +3707,23 @@
           <w:lang w:val="de-DE"/>
         </w:rPr>
       </w:pPr>
-      <w:bookmarkStart w:id="49" w:name="_Toc337651802"/>
-      <w:bookmarkStart w:id="50" w:name="_Toc349642080"/>
-      <w:bookmarkStart w:id="51" w:name="_Toc349643159"/>
-      <w:bookmarkStart w:id="52" w:name="_Toc354657457"/>
-      <w:bookmarkStart w:id="53" w:name="_Toc355611719"/>
-      <w:bookmarkStart w:id="54" w:name="_Toc363138684"/>
-      <w:bookmarkStart w:id="55" w:name="_Toc363138704"/>
-      <w:bookmarkStart w:id="56" w:name="_Toc367197250"/>
-      <w:bookmarkStart w:id="57" w:name="_Toc367275686"/>
-      <w:bookmarkStart w:id="58" w:name="_Toc368046718"/>
-      <w:bookmarkStart w:id="59" w:name="_Toc368047572"/>
-      <w:bookmarkStart w:id="60" w:name="_Toc368048483"/>
-      <w:bookmarkStart w:id="61" w:name="_Toc368386939"/>
-      <w:bookmarkStart w:id="62" w:name="_Ref196626926"/>
-      <w:bookmarkStart w:id="63" w:name="_Toc489602892"/>
-      <w:bookmarkStart w:id="64" w:name="_Ref196626940"/>
+      <w:bookmarkStart w:id="48" w:name="_Toc337651802"/>
+      <w:bookmarkStart w:id="49" w:name="_Toc349642080"/>
+      <w:bookmarkStart w:id="50" w:name="_Toc349643159"/>
+      <w:bookmarkStart w:id="51" w:name="_Toc354657457"/>
+      <w:bookmarkStart w:id="52" w:name="_Toc355611719"/>
+      <w:bookmarkStart w:id="53" w:name="_Toc363138684"/>
+      <w:bookmarkStart w:id="54" w:name="_Toc363138704"/>
+      <w:bookmarkStart w:id="55" w:name="_Toc367197250"/>
+      <w:bookmarkStart w:id="56" w:name="_Toc367275686"/>
+      <w:bookmarkStart w:id="57" w:name="_Toc368046718"/>
+      <w:bookmarkStart w:id="58" w:name="_Toc368047572"/>
+      <w:bookmarkStart w:id="59" w:name="_Toc368048483"/>
+      <w:bookmarkStart w:id="60" w:name="_Toc368386939"/>
+      <w:bookmarkStart w:id="61" w:name="_Ref196626926"/>
+      <w:bookmarkStart w:id="62" w:name="_Toc489602892"/>
+      <w:bookmarkStart w:id="63" w:name="_Ref196626940"/>
+      <w:bookmarkEnd w:id="48"/>
       <w:bookmarkEnd w:id="49"/>
       <w:bookmarkEnd w:id="50"/>
       <w:bookmarkEnd w:id="51"/>
@@ -3571,21 +3736,20 @@
       <w:bookmarkEnd w:id="58"/>
       <w:bookmarkEnd w:id="59"/>
       <w:bookmarkEnd w:id="60"/>
+      <w:r>
+        <w:rPr>
+          <w:lang w:val="de-DE"/>
+        </w:rPr>
+        <w:t xml:space="preserve">Modul </w:t>
+      </w:r>
       <w:bookmarkEnd w:id="61"/>
       <w:r>
         <w:rPr>
           <w:lang w:val="de-DE"/>
         </w:rPr>
-        <w:t xml:space="preserve">Modul </w:t>
+        <w:t>aktivieren</w:t>
       </w:r>
       <w:bookmarkEnd w:id="62"/>
-      <w:r>
-        <w:rPr>
-          <w:lang w:val="de-DE"/>
-        </w:rPr>
-        <w:t>aktivieren</w:t>
-      </w:r>
-      <w:bookmarkEnd w:id="63"/>
     </w:p>
     <w:p>
       <w:r>
@@ -3621,12 +3785,30 @@
         <w:pStyle w:val="berschrift2"/>
         <w:ind w:hanging="1997"/>
       </w:pPr>
-      <w:bookmarkStart w:id="65" w:name="_Toc489602893"/>
-      <w:r>
-        <w:t>Temporäre Dateien löschen</w:t>
-      </w:r>
+      <w:bookmarkStart w:id="64" w:name="_Toc489602893"/>
+      <w:proofErr w:type="spellStart"/>
+      <w:r>
+        <w:t>Temporäre</w:t>
+      </w:r>
+      <w:proofErr w:type="spellEnd"/>
+      <w:r>
+        <w:t xml:space="preserve"> </w:t>
+      </w:r>
+      <w:proofErr w:type="spellStart"/>
+      <w:r>
+        <w:t>Dateien</w:t>
+      </w:r>
+      <w:proofErr w:type="spellEnd"/>
+      <w:r>
+        <w:t xml:space="preserve"> </w:t>
+      </w:r>
+      <w:proofErr w:type="spellStart"/>
+      <w:r>
+        <w:t>löschen</w:t>
+      </w:r>
+      <w:bookmarkEnd w:id="63"/>
       <w:bookmarkEnd w:id="64"/>
-      <w:bookmarkEnd w:id="65"/>
+      <w:proofErr w:type="spellEnd"/>
     </w:p>
     <w:p>
       <w:r>
@@ -3636,8 +3818,16 @@
         <w:rPr>
           <w:rStyle w:val="DateinamenundPfadeZchn"/>
         </w:rPr>
-        <w:t>.htaccess</w:t>
-      </w:r>
+        <w:t>.</w:t>
+      </w:r>
+      <w:proofErr w:type="spellStart"/>
+      <w:r>
+        <w:rPr>
+          <w:rStyle w:val="DateinamenundPfadeZchn"/>
+        </w:rPr>
+        <w:t>htaccess</w:t>
+      </w:r>
+      <w:proofErr w:type="spellEnd"/>
       <w:r>
         <w:t xml:space="preserve"> aus dem Verzeichnis </w:t>
       </w:r>
@@ -3645,8 +3835,16 @@
         <w:rPr>
           <w:rStyle w:val="DateinamenundPfadeZchn"/>
         </w:rPr>
-        <w:t>/tmp</w:t>
-      </w:r>
+        <w:t>/</w:t>
+      </w:r>
+      <w:proofErr w:type="spellStart"/>
+      <w:r>
+        <w:rPr>
+          <w:rStyle w:val="DateinamenundPfadeZchn"/>
+        </w:rPr>
+        <w:t>tmp</w:t>
+      </w:r>
+      <w:proofErr w:type="spellEnd"/>
       <w:r>
         <w:rPr>
           <w:rFonts w:ascii="Verdana,BoldItalic" w:hAnsi="Verdana,BoldItalic" w:cs="Verdana,BoldItalic"/>
@@ -3666,11 +3864,13 @@
       <w:pPr>
         <w:pStyle w:val="berschrift1"/>
       </w:pPr>
-      <w:bookmarkStart w:id="66" w:name="_Toc489602894"/>
+      <w:bookmarkStart w:id="65" w:name="_Toc489602894"/>
+      <w:proofErr w:type="spellStart"/>
       <w:r>
         <w:t>Konfiguration</w:t>
       </w:r>
-      <w:bookmarkEnd w:id="66"/>
+      <w:bookmarkEnd w:id="65"/>
+      <w:proofErr w:type="spellEnd"/>
     </w:p>
     <w:p>
       <w:r>
@@ -3685,11 +3885,21 @@
         <w:pStyle w:val="berschrift2"/>
         <w:ind w:hanging="1997"/>
       </w:pPr>
-      <w:bookmarkStart w:id="67" w:name="_Toc489602895"/>
-      <w:r>
-        <w:t>Zahlungsart PayPal einrichten</w:t>
-      </w:r>
-      <w:bookmarkEnd w:id="67"/>
+      <w:bookmarkStart w:id="66" w:name="_Toc489602895"/>
+      <w:proofErr w:type="spellStart"/>
+      <w:r>
+        <w:t>Zahlungsart</w:t>
+      </w:r>
+      <w:proofErr w:type="spellEnd"/>
+      <w:r>
+        <w:t xml:space="preserve"> PayPal </w:t>
+      </w:r>
+      <w:proofErr w:type="spellStart"/>
+      <w:r>
+        <w:t>einrichten</w:t>
+      </w:r>
+      <w:bookmarkEnd w:id="66"/>
+      <w:proofErr w:type="spellEnd"/>
     </w:p>
     <w:p>
       <w:pPr>
@@ -3708,7 +3918,25 @@
         <w:rPr>
           <w:rStyle w:val="BenutzereingabenundCodeZchn"/>
         </w:rPr>
-        <w:t>http://www.oxid-esales.com/de/support-services/dokumentation-und-hilfe/oxid-eshop/einrichtung/zahlungsarten.html</w:t>
+        <w:t>http</w:t>
+      </w:r>
+      <w:r>
+        <w:rPr>
+          <w:rStyle w:val="BenutzereingabenundCodeZchn"/>
+        </w:rPr>
+        <w:t>s</w:t>
+      </w:r>
+      <w:r>
+        <w:rPr>
+          <w:rStyle w:val="BenutzereingabenundCodeZchn"/>
+        </w:rPr>
+        <w:t>://</w:t>
+      </w:r>
+      <w:r>
+        <w:rPr>
+          <w:rStyle w:val="BenutzereingabenundCodeZchn"/>
+        </w:rPr>
+        <w:t>docs.oxid-esales.com/eshop/de/6.0/einrichtung/zahlungsarten/zahlungsarten.html</w:t>
       </w:r>
       <w:r>
         <w:t>.</w:t>
@@ -3754,6 +3982,8 @@
       <w:r>
         <w:t>.</w:t>
       </w:r>
+      <w:bookmarkStart w:id="67" w:name="_GoBack"/>
+      <w:bookmarkEnd w:id="67"/>
     </w:p>
     <w:p>
       <w:pPr>
@@ -3777,12 +4007,14 @@
       <w:r>
         <w:t xml:space="preserve">Unter </w:t>
       </w:r>
+      <w:proofErr w:type="spellStart"/>
       <w:r>
         <w:rPr>
           <w:rStyle w:val="EingabefelderundNavigationsschritteZchn"/>
         </w:rPr>
         <w:t>Shopeinstellungen</w:t>
       </w:r>
+      <w:proofErr w:type="spellEnd"/>
       <w:r>
         <w:t xml:space="preserve"> -&gt; </w:t>
       </w:r>
@@ -3807,12 +4039,14 @@
       <w:r>
         <w:t xml:space="preserve">Unter </w:t>
       </w:r>
+      <w:proofErr w:type="spellStart"/>
       <w:r>
         <w:rPr>
           <w:rStyle w:val="EingabefelderundNavigationsschritteZchn"/>
         </w:rPr>
         <w:t>Shopeinstellungen</w:t>
       </w:r>
+      <w:proofErr w:type="spellEnd"/>
       <w:r>
         <w:t xml:space="preserve"> -&gt; </w:t>
       </w:r>
@@ -3878,6 +4112,7 @@
       </w:pPr>
       <w:bookmarkStart w:id="68" w:name="_Toc489602896"/>
       <w:bookmarkStart w:id="69" w:name="_Ref231203733"/>
+      <w:proofErr w:type="spellStart"/>
       <w:r>
         <w:t>Modul</w:t>
       </w:r>
@@ -3885,6 +4120,7 @@
         <w:t>einstellungen</w:t>
       </w:r>
       <w:bookmarkEnd w:id="68"/>
+      <w:proofErr w:type="spellEnd"/>
     </w:p>
     <w:p>
       <w:r>
@@ -3914,14 +4150,30 @@
       <w:r>
         <w:t xml:space="preserve">aus. Auf der Registerkarte </w:t>
       </w:r>
+      <w:proofErr w:type="spellStart"/>
       <w:r>
         <w:rPr>
           <w:rStyle w:val="EingabefelderundNavigationsschritteZchn"/>
         </w:rPr>
-        <w:t>Einstell.</w:t>
-      </w:r>
-      <w:r>
-        <w:t xml:space="preserve"> kann das Modul </w:t>
+        <w:t>Einstell</w:t>
+      </w:r>
+      <w:proofErr w:type="spellEnd"/>
+      <w:r>
+        <w:rPr>
+          <w:rStyle w:val="EingabefelderundNavigationsschritteZchn"/>
+        </w:rPr>
+        <w:t>.</w:t>
+      </w:r>
+      <w:r>
+        <w:t xml:space="preserve"> </w:t>
+      </w:r>
+      <w:proofErr w:type="gramStart"/>
+      <w:r>
+        <w:t>kann</w:t>
+      </w:r>
+      <w:proofErr w:type="gramEnd"/>
+      <w:r>
+        <w:t xml:space="preserve"> das Modul </w:t>
       </w:r>
       <w:r>
         <w:t xml:space="preserve">konfiguriert werden. </w:t>
@@ -3973,13 +4225,23 @@
         <w:pStyle w:val="berschrift3"/>
       </w:pPr>
       <w:bookmarkStart w:id="71" w:name="_Toc489602898"/>
+      <w:proofErr w:type="spellStart"/>
       <w:r>
         <w:t>A</w:t>
       </w:r>
       <w:r>
-        <w:t>nzeige auf PayPal-Zahlungsseite</w:t>
+        <w:t>nzeige</w:t>
+      </w:r>
+      <w:proofErr w:type="spellEnd"/>
+      <w:r>
+        <w:t xml:space="preserve"> auf PayPal-</w:t>
+      </w:r>
+      <w:proofErr w:type="spellStart"/>
+      <w:r>
+        <w:t>Zahlungsseite</w:t>
       </w:r>
       <w:bookmarkEnd w:id="71"/>
+      <w:proofErr w:type="spellEnd"/>
     </w:p>
     <w:p/>
     <w:p>
@@ -4086,8 +4348,30 @@
         <w:rPr>
           <w:rStyle w:val="DateinamenundPfadeZchn"/>
         </w:rPr>
-        <w:t>/out/{theme}/img</w:t>
-      </w:r>
+        <w:t>/out/{</w:t>
+      </w:r>
+      <w:proofErr w:type="spellStart"/>
+      <w:r>
+        <w:rPr>
+          <w:rStyle w:val="DateinamenundPfadeZchn"/>
+        </w:rPr>
+        <w:t>theme</w:t>
+      </w:r>
+      <w:proofErr w:type="spellEnd"/>
+      <w:r>
+        <w:rPr>
+          <w:rStyle w:val="DateinamenundPfadeZchn"/>
+        </w:rPr>
+        <w:t>}/</w:t>
+      </w:r>
+      <w:proofErr w:type="spellStart"/>
+      <w:r>
+        <w:rPr>
+          <w:rStyle w:val="DateinamenundPfadeZchn"/>
+        </w:rPr>
+        <w:t>img</w:t>
+      </w:r>
+      <w:proofErr w:type="spellEnd"/>
       <w:r>
         <w:t xml:space="preserve"> gespeichert sein. Für jedes verwendete Theme muss die Datei im jeweiligen Ver</w:t>
       </w:r>
@@ -4128,14 +4412,24 @@
         <w:t>es</w:t>
       </w:r>
       <w:r>
-        <w:t xml:space="preserve"> wird mit dem Parameter "sShopLogo" in der Konfigurationsdatei </w:t>
-      </w:r>
+        <w:t xml:space="preserve"> wird mit dem Parameter "</w:t>
+      </w:r>
+      <w:proofErr w:type="spellStart"/>
+      <w:r>
+        <w:t>sShopLogo</w:t>
+      </w:r>
+      <w:proofErr w:type="spellEnd"/>
+      <w:r>
+        <w:t xml:space="preserve">" in der Konfigurationsdatei </w:t>
+      </w:r>
+      <w:proofErr w:type="spellStart"/>
       <w:r>
         <w:rPr>
           <w:rStyle w:val="DateinamenundPfadeZchn"/>
         </w:rPr>
         <w:t>config.inc.php</w:t>
       </w:r>
+      <w:proofErr w:type="spellEnd"/>
       <w:r>
         <w:t xml:space="preserve"> definiert. </w:t>
       </w:r>
@@ -4164,11 +4458,21 @@
         <w:ind w:left="737" w:hanging="737"/>
       </w:pPr>
       <w:bookmarkStart w:id="72" w:name="_Toc489602899"/>
+      <w:proofErr w:type="spellStart"/>
       <w:r>
         <w:lastRenderedPageBreak/>
-        <w:t>Warenkorb auf PayPal-Zahlungsseite</w:t>
+        <w:t>Warenkorb</w:t>
+      </w:r>
+      <w:proofErr w:type="spellEnd"/>
+      <w:r>
+        <w:t xml:space="preserve"> auf PayPal-</w:t>
+      </w:r>
+      <w:proofErr w:type="spellStart"/>
+      <w:r>
+        <w:t>Zahlungsseite</w:t>
       </w:r>
       <w:bookmarkEnd w:id="72"/>
+      <w:proofErr w:type="spellEnd"/>
     </w:p>
     <w:p>
       <w:r>
@@ -4244,10 +4548,12 @@
         <w:ind w:left="737" w:hanging="737"/>
       </w:pPr>
       <w:bookmarkStart w:id="73" w:name="_Toc489602900"/>
+      <w:proofErr w:type="spellStart"/>
       <w:r>
         <w:t>Geldeinzug</w:t>
       </w:r>
       <w:bookmarkEnd w:id="73"/>
+      <w:proofErr w:type="spellEnd"/>
     </w:p>
     <w:p>
       <w:r>
@@ -4323,7 +4629,15 @@
         <w:t xml:space="preserve"> dann</w:t>
       </w:r>
       <w:r>
-        <w:t>, wenn der PayPal-Status "Completed" ist.</w:t>
+        <w:t>, wenn der PayPal-Status "</w:t>
+      </w:r>
+      <w:proofErr w:type="spellStart"/>
+      <w:r>
+        <w:t>Completed</w:t>
+      </w:r>
+      <w:proofErr w:type="spellEnd"/>
+      <w:r>
+        <w:t>" ist.</w:t>
       </w:r>
     </w:p>
     <w:p/>
@@ -4362,10 +4676,12 @@
       <w:r>
         <w:t>API-</w:t>
       </w:r>
+      <w:proofErr w:type="spellStart"/>
       <w:r>
         <w:t>Signatur</w:t>
       </w:r>
       <w:bookmarkEnd w:id="74"/>
+      <w:proofErr w:type="spellEnd"/>
     </w:p>
     <w:p>
       <w:r>
@@ -4477,8 +4793,13 @@
       <w:r>
         <w:t>PayPal-</w:t>
       </w:r>
-      <w:r>
-        <w:t>Sandbox.</w:t>
+      <w:proofErr w:type="spellStart"/>
+      <w:r>
+        <w:t>Sandbox</w:t>
+      </w:r>
+      <w:proofErr w:type="spellEnd"/>
+      <w:r>
+        <w:t>.</w:t>
       </w:r>
       <w:r>
         <w:t xml:space="preserve"> Dies ist eine Testumgebung, in welcher der Zahlungsablauf in PayPal simuliert wird. Es werden keine tatsächlichen Zahlungen ausgelöst. Ausführliche Informationen finden Sie im PayPal Integration Center: </w:t>
@@ -4505,7 +4826,15 @@
         <w:t xml:space="preserve">che </w:t>
       </w:r>
       <w:r>
-        <w:t>das Logging eingeschaltet werden.</w:t>
+        <w:t xml:space="preserve">das </w:t>
+      </w:r>
+      <w:proofErr w:type="spellStart"/>
+      <w:r>
+        <w:t>Logging</w:t>
+      </w:r>
+      <w:proofErr w:type="spellEnd"/>
+      <w:r>
+        <w:t xml:space="preserve"> eingeschaltet werden.</w:t>
       </w:r>
       <w:bookmarkEnd w:id="69"/>
     </w:p>
@@ -4541,9 +4870,22 @@
       </w:pPr>
       <w:bookmarkStart w:id="77" w:name="_Toc489602904"/>
       <w:r>
-        <w:t>PayPal im Bestellprozess</w:t>
+        <w:t xml:space="preserve">PayPal </w:t>
+      </w:r>
+      <w:proofErr w:type="spellStart"/>
+      <w:r>
+        <w:t>im</w:t>
+      </w:r>
+      <w:proofErr w:type="spellEnd"/>
+      <w:r>
+        <w:t xml:space="preserve"> </w:t>
+      </w:r>
+      <w:proofErr w:type="spellStart"/>
+      <w:r>
+        <w:t>Bestellprozess</w:t>
       </w:r>
       <w:bookmarkEnd w:id="77"/>
+      <w:proofErr w:type="spellEnd"/>
     </w:p>
     <w:p/>
     <w:p>
@@ -6745,14 +7087,14 @@
                       </a:ln>
                       <a:extLst>
                         <a:ext uri="{909E8E84-426E-40dd-AFC4-6F175D3DCCD1}">
-                          <a14:hiddenFill xmlns="" xmlns:mo="http://schemas.microsoft.com/office/mac/office/2008/main" xmlns:mv="urn:schemas-microsoft-com:mac:vml" xmlns:o="urn:schemas-microsoft-com:office:office" xmlns:v="urn:schemas-microsoft-com:vml" xmlns:w10="urn:schemas-microsoft-com:office:word" xmlns:w="http://schemas.openxmlformats.org/wordprocessingml/2006/main" xmlns:a14="http://schemas.microsoft.com/office/drawing/2010/main">
+                          <a14:hiddenFill xmlns:a14="http://schemas.microsoft.com/office/drawing/2010/main" xmlns:w="http://schemas.openxmlformats.org/wordprocessingml/2006/main" xmlns:w10="urn:schemas-microsoft-com:office:word" xmlns:v="urn:schemas-microsoft-com:vml" xmlns:o="urn:schemas-microsoft-com:office:office" xmlns:mv="urn:schemas-microsoft-com:mac:vml" xmlns:mo="http://schemas.microsoft.com/office/mac/office/2008/main" xmlns="">
                             <a:solidFill>
                               <a:srgbClr val="FFFFFF"/>
                             </a:solidFill>
                           </a14:hiddenFill>
                         </a:ext>
                         <a:ext uri="{91240B29-F687-4f45-9708-019B960494DF}">
-                          <a14:hiddenLine xmlns="" xmlns:mo="http://schemas.microsoft.com/office/mac/office/2008/main" xmlns:mv="urn:schemas-microsoft-com:mac:vml" xmlns:o="urn:schemas-microsoft-com:office:office" xmlns:v="urn:schemas-microsoft-com:vml" xmlns:w10="urn:schemas-microsoft-com:office:word" xmlns:w="http://schemas.openxmlformats.org/wordprocessingml/2006/main" xmlns:a14="http://schemas.microsoft.com/office/drawing/2010/main" w="9525">
+                          <a14:hiddenLine xmlns:a14="http://schemas.microsoft.com/office/drawing/2010/main" xmlns:w="http://schemas.openxmlformats.org/wordprocessingml/2006/main" xmlns:w10="urn:schemas-microsoft-com:office:word" xmlns:v="urn:schemas-microsoft-com:vml" xmlns:o="urn:schemas-microsoft-com:office:office" xmlns:mv="urn:schemas-microsoft-com:mac:vml" xmlns:mo="http://schemas.microsoft.com/office/mac/office/2008/main" xmlns="" w="9525">
                             <a:solidFill>
                               <a:srgbClr val="000000"/>
                             </a:solidFill>
@@ -7038,14 +7380,14 @@
                       </a:ln>
                       <a:extLst>
                         <a:ext uri="{909E8E84-426E-40dd-AFC4-6F175D3DCCD1}">
-                          <a14:hiddenFill xmlns="" xmlns:mo="http://schemas.microsoft.com/office/mac/office/2008/main" xmlns:mv="urn:schemas-microsoft-com:mac:vml" xmlns:o="urn:schemas-microsoft-com:office:office" xmlns:v="urn:schemas-microsoft-com:vml" xmlns:w10="urn:schemas-microsoft-com:office:word" xmlns:w="http://schemas.openxmlformats.org/wordprocessingml/2006/main" xmlns:a14="http://schemas.microsoft.com/office/drawing/2010/main">
+                          <a14:hiddenFill xmlns:a14="http://schemas.microsoft.com/office/drawing/2010/main" xmlns:w="http://schemas.openxmlformats.org/wordprocessingml/2006/main" xmlns:w10="urn:schemas-microsoft-com:office:word" xmlns:v="urn:schemas-microsoft-com:vml" xmlns:o="urn:schemas-microsoft-com:office:office" xmlns:mv="urn:schemas-microsoft-com:mac:vml" xmlns:mo="http://schemas.microsoft.com/office/mac/office/2008/main" xmlns="">
                             <a:solidFill>
                               <a:srgbClr val="FFFFFF"/>
                             </a:solidFill>
                           </a14:hiddenFill>
                         </a:ext>
                         <a:ext uri="{91240B29-F687-4f45-9708-019B960494DF}">
-                          <a14:hiddenLine xmlns="" xmlns:mo="http://schemas.microsoft.com/office/mac/office/2008/main" xmlns:mv="urn:schemas-microsoft-com:mac:vml" xmlns:o="urn:schemas-microsoft-com:office:office" xmlns:v="urn:schemas-microsoft-com:vml" xmlns:w10="urn:schemas-microsoft-com:office:word" xmlns:w="http://schemas.openxmlformats.org/wordprocessingml/2006/main" xmlns:a14="http://schemas.microsoft.com/office/drawing/2010/main" w="9525">
+                          <a14:hiddenLine xmlns:a14="http://schemas.microsoft.com/office/drawing/2010/main" xmlns:w="http://schemas.openxmlformats.org/wordprocessingml/2006/main" xmlns:w10="urn:schemas-microsoft-com:office:word" xmlns:v="urn:schemas-microsoft-com:vml" xmlns:o="urn:schemas-microsoft-com:office:office" xmlns:mv="urn:schemas-microsoft-com:mac:vml" xmlns:mo="http://schemas.microsoft.com/office/mac/office/2008/main" xmlns="" w="9525">
                             <a:solidFill>
                               <a:srgbClr val="000000"/>
                             </a:solidFill>
@@ -7075,7 +7417,7 @@
                             <w:rPr>
                               <w:noProof/>
                             </w:rPr>
-                            <w:t>2</w:t>
+                            <w:t>7</w:t>
                           </w:r>
                           <w:r>
                             <w:rPr>
@@ -7086,14 +7428,27 @@
                           <w:r>
                             <w:t>/</w:t>
                           </w:r>
-                          <w:fldSimple w:instr=" NUMPAGES  ">
-                            <w:r>
-                              <w:rPr>
-                                <w:noProof/>
-                              </w:rPr>
-                              <w:t>14</w:t>
-                            </w:r>
-                          </w:fldSimple>
+                          <w:r>
+                            <w:fldChar w:fldCharType="begin"/>
+                          </w:r>
+                          <w:r>
+                            <w:instrText xml:space="preserve"> NUMPAGES  </w:instrText>
+                          </w:r>
+                          <w:r>
+                            <w:fldChar w:fldCharType="separate"/>
+                          </w:r>
+                          <w:r>
+                            <w:rPr>
+                              <w:noProof/>
+                            </w:rPr>
+                            <w:t>14</w:t>
+                          </w:r>
+                          <w:r>
+                            <w:rPr>
+                              <w:noProof/>
+                            </w:rPr>
+                            <w:fldChar w:fldCharType="end"/>
+                          </w:r>
                         </w:p>
                         <w:p>
                           <w:pPr>
@@ -7119,7 +7474,11 @@
         </mc:Choice>
         <mc:Fallback>
           <w:pict>
-            <v:shape w14:anchorId="102253F1" id="Text Box 21" o:spid="_x0000_s1034" type="#_x0000_t202" style="position:absolute;left:0;text-align:left;margin-left:435.75pt;margin-top:-30.4pt;width:34.2pt;height:33.5pt;z-index:251658752;visibility:visible;mso-wrap-style:none;mso-width-percent:0;mso-height-percent:0;mso-wrap-distance-left:9pt;mso-wrap-distance-top:0;mso-wrap-distance-right:9pt;mso-wrap-distance-bottom:0;mso-position-horizontal:absolute;mso-position-horizontal-relative:text;mso-position-vertical:absolute;mso-position-vertical-relative:text;mso-width-percent:0;mso-height-percent:0;mso-width-relative:page;mso-height-relative:page;v-text-anchor:top" o:gfxdata="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" filled="f" stroked="f">
+            <v:shapetype w14:anchorId="102253F1" id="_x0000_t202" coordsize="21600,21600" o:spt="202" path="m,l,21600r21600,l21600,xe">
+              <v:stroke joinstyle="miter"/>
+              <v:path gradientshapeok="t" o:connecttype="rect"/>
+            </v:shapetype>
+            <v:shape id="Text Box 21" o:spid="_x0000_s1034" type="#_x0000_t202" style="position:absolute;left:0;text-align:left;margin-left:435.75pt;margin-top:-30.4pt;width:34.2pt;height:33.5pt;z-index:251658752;visibility:visible;mso-wrap-style:none;mso-width-percent:0;mso-height-percent:0;mso-wrap-distance-left:9pt;mso-wrap-distance-top:0;mso-wrap-distance-right:9pt;mso-wrap-distance-bottom:0;mso-position-horizontal:absolute;mso-position-horizontal-relative:text;mso-position-vertical:absolute;mso-position-vertical-relative:text;mso-width-percent:0;mso-height-percent:0;mso-width-relative:page;mso-height-relative:page;v-text-anchor:top" o:gfxdata="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" filled="f" stroked="f">
               <v:textbox>
                 <w:txbxContent>
                   <w:p>
@@ -7139,7 +7498,7 @@
                       <w:rPr>
                         <w:noProof/>
                       </w:rPr>
-                      <w:t>2</w:t>
+                      <w:t>7</w:t>
                     </w:r>
                     <w:r>
                       <w:rPr>
@@ -7150,14 +7509,27 @@
                     <w:r>
                       <w:t>/</w:t>
                     </w:r>
-                    <w:fldSimple w:instr=" NUMPAGES  ">
-                      <w:r>
-                        <w:rPr>
-                          <w:noProof/>
-                        </w:rPr>
-                        <w:t>14</w:t>
-                      </w:r>
-                    </w:fldSimple>
+                    <w:r>
+                      <w:fldChar w:fldCharType="begin"/>
+                    </w:r>
+                    <w:r>
+                      <w:instrText xml:space="preserve"> NUMPAGES  </w:instrText>
+                    </w:r>
+                    <w:r>
+                      <w:fldChar w:fldCharType="separate"/>
+                    </w:r>
+                    <w:r>
+                      <w:rPr>
+                        <w:noProof/>
+                      </w:rPr>
+                      <w:t>14</w:t>
+                    </w:r>
+                    <w:r>
+                      <w:rPr>
+                        <w:noProof/>
+                      </w:rPr>
+                      <w:fldChar w:fldCharType="end"/>
+                    </w:r>
                   </w:p>
                   <w:p>
                     <w:pPr>
@@ -7277,14 +7649,14 @@
                       </a:ln>
                       <a:extLst>
                         <a:ext uri="{909E8E84-426E-40dd-AFC4-6F175D3DCCD1}">
-                          <a14:hiddenFill xmlns="" xmlns:mo="http://schemas.microsoft.com/office/mac/office/2008/main" xmlns:mv="urn:schemas-microsoft-com:mac:vml" xmlns:o="urn:schemas-microsoft-com:office:office" xmlns:v="urn:schemas-microsoft-com:vml" xmlns:w10="urn:schemas-microsoft-com:office:word" xmlns:w="http://schemas.openxmlformats.org/wordprocessingml/2006/main" xmlns:a14="http://schemas.microsoft.com/office/drawing/2010/main">
+                          <a14:hiddenFill xmlns:a14="http://schemas.microsoft.com/office/drawing/2010/main" xmlns:w="http://schemas.openxmlformats.org/wordprocessingml/2006/main" xmlns:w10="urn:schemas-microsoft-com:office:word" xmlns:v="urn:schemas-microsoft-com:vml" xmlns:o="urn:schemas-microsoft-com:office:office" xmlns:mv="urn:schemas-microsoft-com:mac:vml" xmlns:mo="http://schemas.microsoft.com/office/mac/office/2008/main" xmlns="">
                             <a:solidFill>
                               <a:srgbClr val="FFFFFF"/>
                             </a:solidFill>
                           </a14:hiddenFill>
                         </a:ext>
                         <a:ext uri="{91240B29-F687-4f45-9708-019B960494DF}">
-                          <a14:hiddenLine xmlns="" xmlns:mo="http://schemas.microsoft.com/office/mac/office/2008/main" xmlns:mv="urn:schemas-microsoft-com:mac:vml" xmlns:o="urn:schemas-microsoft-com:office:office" xmlns:v="urn:schemas-microsoft-com:vml" xmlns:w10="urn:schemas-microsoft-com:office:word" xmlns:w="http://schemas.openxmlformats.org/wordprocessingml/2006/main" xmlns:a14="http://schemas.microsoft.com/office/drawing/2010/main" w="9525">
+                          <a14:hiddenLine xmlns:a14="http://schemas.microsoft.com/office/drawing/2010/main" xmlns:w="http://schemas.openxmlformats.org/wordprocessingml/2006/main" xmlns:w10="urn:schemas-microsoft-com:office:word" xmlns:v="urn:schemas-microsoft-com:vml" xmlns:o="urn:schemas-microsoft-com:office:office" xmlns:mv="urn:schemas-microsoft-com:mac:vml" xmlns:mo="http://schemas.microsoft.com/office/mac/office/2008/main" xmlns="" w="9525">
                             <a:solidFill>
                               <a:srgbClr val="000000"/>
                             </a:solidFill>
@@ -7526,14 +7898,14 @@
                       </a:ln>
                       <a:extLst>
                         <a:ext uri="{909E8E84-426E-40dd-AFC4-6F175D3DCCD1}">
-                          <a14:hiddenFill xmlns="" xmlns:mo="http://schemas.microsoft.com/office/mac/office/2008/main" xmlns:mv="urn:schemas-microsoft-com:mac:vml" xmlns:o="urn:schemas-microsoft-com:office:office" xmlns:v="urn:schemas-microsoft-com:vml" xmlns:w10="urn:schemas-microsoft-com:office:word" xmlns:w="http://schemas.openxmlformats.org/wordprocessingml/2006/main" xmlns:a14="http://schemas.microsoft.com/office/drawing/2010/main">
+                          <a14:hiddenFill xmlns:a14="http://schemas.microsoft.com/office/drawing/2010/main" xmlns:w="http://schemas.openxmlformats.org/wordprocessingml/2006/main" xmlns:w10="urn:schemas-microsoft-com:office:word" xmlns:v="urn:schemas-microsoft-com:vml" xmlns:o="urn:schemas-microsoft-com:office:office" xmlns:mv="urn:schemas-microsoft-com:mac:vml" xmlns:mo="http://schemas.microsoft.com/office/mac/office/2008/main" xmlns="">
                             <a:solidFill>
                               <a:srgbClr val="FFFFFF"/>
                             </a:solidFill>
                           </a14:hiddenFill>
                         </a:ext>
                         <a:ext uri="{91240B29-F687-4f45-9708-019B960494DF}">
-                          <a14:hiddenLine xmlns="" xmlns:mo="http://schemas.microsoft.com/office/mac/office/2008/main" xmlns:mv="urn:schemas-microsoft-com:mac:vml" xmlns:o="urn:schemas-microsoft-com:office:office" xmlns:v="urn:schemas-microsoft-com:vml" xmlns:w10="urn:schemas-microsoft-com:office:word" xmlns:w="http://schemas.openxmlformats.org/wordprocessingml/2006/main" xmlns:a14="http://schemas.microsoft.com/office/drawing/2010/main" w="9525">
+                          <a14:hiddenLine xmlns:a14="http://schemas.microsoft.com/office/drawing/2010/main" xmlns:w="http://schemas.openxmlformats.org/wordprocessingml/2006/main" xmlns:w10="urn:schemas-microsoft-com:office:word" xmlns:v="urn:schemas-microsoft-com:vml" xmlns:o="urn:schemas-microsoft-com:office:office" xmlns:mv="urn:schemas-microsoft-com:mac:vml" xmlns:mo="http://schemas.microsoft.com/office/mac/office/2008/main" xmlns="" w="9525">
                             <a:solidFill>
                               <a:srgbClr val="000000"/>
                             </a:solidFill>
@@ -7704,14 +8076,14 @@
                       </a:ln>
                       <a:extLst>
                         <a:ext uri="{909E8E84-426E-40dd-AFC4-6F175D3DCCD1}">
-                          <a14:hiddenFill xmlns="" xmlns:mo="http://schemas.microsoft.com/office/mac/office/2008/main" xmlns:mv="urn:schemas-microsoft-com:mac:vml" xmlns:o="urn:schemas-microsoft-com:office:office" xmlns:v="urn:schemas-microsoft-com:vml" xmlns:w10="urn:schemas-microsoft-com:office:word" xmlns:w="http://schemas.openxmlformats.org/wordprocessingml/2006/main" xmlns:a14="http://schemas.microsoft.com/office/drawing/2010/main">
+                          <a14:hiddenFill xmlns:a14="http://schemas.microsoft.com/office/drawing/2010/main" xmlns:w="http://schemas.openxmlformats.org/wordprocessingml/2006/main" xmlns:w10="urn:schemas-microsoft-com:office:word" xmlns:v="urn:schemas-microsoft-com:vml" xmlns:o="urn:schemas-microsoft-com:office:office" xmlns:mv="urn:schemas-microsoft-com:mac:vml" xmlns:mo="http://schemas.microsoft.com/office/mac/office/2008/main" xmlns="">
                             <a:solidFill>
                               <a:srgbClr val="FFFFFF"/>
                             </a:solidFill>
                           </a14:hiddenFill>
                         </a:ext>
                         <a:ext uri="{91240B29-F687-4f45-9708-019B960494DF}">
-                          <a14:hiddenLine xmlns="" xmlns:mo="http://schemas.microsoft.com/office/mac/office/2008/main" xmlns:mv="urn:schemas-microsoft-com:mac:vml" xmlns:o="urn:schemas-microsoft-com:office:office" xmlns:v="urn:schemas-microsoft-com:vml" xmlns:w10="urn:schemas-microsoft-com:office:word" xmlns:w="http://schemas.openxmlformats.org/wordprocessingml/2006/main" xmlns:a14="http://schemas.microsoft.com/office/drawing/2010/main" w="9525">
+                          <a14:hiddenLine xmlns:a14="http://schemas.microsoft.com/office/drawing/2010/main" xmlns:w="http://schemas.openxmlformats.org/wordprocessingml/2006/main" xmlns:w10="urn:schemas-microsoft-com:office:word" xmlns:v="urn:schemas-microsoft-com:vml" xmlns:o="urn:schemas-microsoft-com:office:office" xmlns:mv="urn:schemas-microsoft-com:mac:vml" xmlns:mo="http://schemas.microsoft.com/office/mac/office/2008/main" xmlns="" w="9525">
                             <a:solidFill>
                               <a:srgbClr val="000000"/>
                             </a:solidFill>
@@ -13359,7 +13731,7 @@
 </file>
 
 <file path=customXml/itemProps1.xml><?xml version="1.0" encoding="utf-8"?>
-<ds:datastoreItem xmlns:ds="http://schemas.openxmlformats.org/officeDocument/2006/customXml" ds:itemID="{98E843FE-C017-40CA-BFB6-BA95967C6D2B}">
+<ds:datastoreItem xmlns:ds="http://schemas.openxmlformats.org/officeDocument/2006/customXml" ds:itemID="{A62C0F28-715E-4D92-8264-F97C37E031E9}">
   <ds:schemaRefs>
     <ds:schemaRef ds:uri="http://schemas.openxmlformats.org/officeDocument/2006/bibliography"/>
   </ds:schemaRefs>

</xml_diff>

<commit_message>
OXDEV-1082 Corrected URLs in user manuals * docs.oxid-esales.com/eshop/de/5.3/einrichtung/zahlungsarten/zahlungsarten.html
</commit_message>
<xml_diff>
--- a/documentation/UserManual_de.docx
+++ b/documentation/UserManual_de.docx
@@ -5010,7 +5010,25 @@
         <w:rPr>
           <w:rStyle w:val="BenutzereingabenundCodeZchn"/>
         </w:rPr>
-        <w:t>http://www.oxid-esales.com/de/support-services/dokumentation-und-hilfe/oxid-eshop/einrichtung/zahlungsarten.html</w:t>
+        <w:t>http</w:t>
+      </w:r>
+      <w:r>
+        <w:rPr>
+          <w:rStyle w:val="BenutzereingabenundCodeZchn"/>
+        </w:rPr>
+        <w:t>s</w:t>
+      </w:r>
+      <w:r>
+        <w:rPr>
+          <w:rStyle w:val="BenutzereingabenundCodeZchn"/>
+        </w:rPr>
+        <w:t>://</w:t>
+      </w:r>
+      <w:r>
+        <w:rPr>
+          <w:rStyle w:val="BenutzereingabenundCodeZchn"/>
+        </w:rPr>
+        <w:t>docs.oxid-esales.com/eshop/de/5.3/einrichtung/zahlungsarten/zahlungsarten.html</w:t>
       </w:r>
       <w:r>
         <w:t>.</w:t>
@@ -5061,6 +5079,8 @@
       <w:pPr>
         <w:ind w:left="360"/>
       </w:pPr>
+      <w:bookmarkStart w:id="76" w:name="_GoBack"/>
+      <w:bookmarkEnd w:id="76"/>
     </w:p>
     <w:p/>
     <w:p>
@@ -5178,8 +5198,8 @@
         <w:pStyle w:val="berschrift2"/>
         <w:ind w:hanging="1997"/>
       </w:pPr>
-      <w:bookmarkStart w:id="76" w:name="_Toc489601967"/>
-      <w:bookmarkStart w:id="77" w:name="_Ref231203733"/>
+      <w:bookmarkStart w:id="77" w:name="_Toc489601967"/>
+      <w:bookmarkStart w:id="78" w:name="_Ref231203733"/>
       <w:r>
         <w:lastRenderedPageBreak/>
         <w:t>Modul</w:t>
@@ -5187,7 +5207,7 @@
       <w:r>
         <w:t>einstellungen</w:t>
       </w:r>
-      <w:bookmarkEnd w:id="76"/>
+      <w:bookmarkEnd w:id="77"/>
     </w:p>
     <w:p>
       <w:r>
@@ -5249,11 +5269,11 @@
       <w:pPr>
         <w:pStyle w:val="berschrift3"/>
       </w:pPr>
-      <w:bookmarkStart w:id="78" w:name="_Toc489601968"/>
+      <w:bookmarkStart w:id="79" w:name="_Toc489601968"/>
       <w:r>
         <w:t>Integration von PayPal</w:t>
       </w:r>
-      <w:bookmarkEnd w:id="78"/>
+      <w:bookmarkEnd w:id="79"/>
     </w:p>
     <w:p>
       <w:pPr>
@@ -5275,14 +5295,14 @@
       <w:pPr>
         <w:pStyle w:val="berschrift3"/>
       </w:pPr>
-      <w:bookmarkStart w:id="79" w:name="_Toc489601969"/>
+      <w:bookmarkStart w:id="80" w:name="_Toc489601969"/>
       <w:r>
         <w:t>A</w:t>
       </w:r>
       <w:r>
         <w:t>nzeige auf PayPal-Zahlungsseite</w:t>
       </w:r>
-      <w:bookmarkEnd w:id="79"/>
+      <w:bookmarkEnd w:id="80"/>
     </w:p>
     <w:p/>
     <w:p>
@@ -5466,11 +5486,11 @@
         <w:pStyle w:val="berschrift3"/>
         <w:ind w:left="737" w:hanging="737"/>
       </w:pPr>
-      <w:bookmarkStart w:id="80" w:name="_Toc489601970"/>
+      <w:bookmarkStart w:id="81" w:name="_Toc489601970"/>
       <w:r>
         <w:t>Warenkorb auf PayPal-Zahlungsseite</w:t>
       </w:r>
-      <w:bookmarkEnd w:id="80"/>
+      <w:bookmarkEnd w:id="81"/>
     </w:p>
     <w:p>
       <w:r>
@@ -5545,12 +5565,12 @@
         <w:pStyle w:val="berschrift3"/>
         <w:ind w:left="737" w:hanging="737"/>
       </w:pPr>
-      <w:bookmarkStart w:id="81" w:name="_Toc489601971"/>
+      <w:bookmarkStart w:id="82" w:name="_Toc489601971"/>
       <w:r>
         <w:lastRenderedPageBreak/>
         <w:t>Geldeinzug</w:t>
       </w:r>
-      <w:bookmarkEnd w:id="81"/>
+      <w:bookmarkEnd w:id="82"/>
     </w:p>
     <w:p>
       <w:r>
@@ -5661,14 +5681,14 @@
         <w:pStyle w:val="berschrift3"/>
         <w:ind w:left="737" w:hanging="737"/>
       </w:pPr>
-      <w:bookmarkStart w:id="82" w:name="_Toc489601972"/>
+      <w:bookmarkStart w:id="83" w:name="_Toc489601972"/>
       <w:r>
         <w:t>API-</w:t>
       </w:r>
       <w:r>
         <w:t>Signatur</w:t>
       </w:r>
-      <w:bookmarkEnd w:id="82"/>
+      <w:bookmarkEnd w:id="83"/>
     </w:p>
     <w:p>
       <w:r>
@@ -5764,14 +5784,14 @@
           <w:lang w:val="de-DE"/>
         </w:rPr>
       </w:pPr>
-      <w:bookmarkStart w:id="83" w:name="_Toc489601973"/>
+      <w:bookmarkStart w:id="84" w:name="_Toc489601973"/>
       <w:r>
         <w:rPr>
           <w:lang w:val="de-DE"/>
         </w:rPr>
         <w:t>Einstellungen für Entwicklung</w:t>
       </w:r>
-      <w:bookmarkEnd w:id="83"/>
+      <w:bookmarkEnd w:id="84"/>
     </w:p>
     <w:p>
       <w:r>
@@ -5810,7 +5830,7 @@
       <w:r>
         <w:t>das Logging eingeschaltet werden.</w:t>
       </w:r>
-      <w:bookmarkEnd w:id="77"/>
+      <w:bookmarkEnd w:id="78"/>
     </w:p>
     <w:p>
       <w:pPr>
@@ -5827,7 +5847,7 @@
           <w:lang w:val="de-DE"/>
         </w:rPr>
       </w:pPr>
-      <w:bookmarkStart w:id="84" w:name="_Toc489601974"/>
+      <w:bookmarkStart w:id="85" w:name="_Toc489601974"/>
       <w:r>
         <w:rPr>
           <w:lang w:val="de-DE"/>
@@ -5835,18 +5855,18 @@
         <w:lastRenderedPageBreak/>
         <w:t>Funktionsbeschreibung</w:t>
       </w:r>
-      <w:bookmarkEnd w:id="84"/>
+      <w:bookmarkEnd w:id="85"/>
     </w:p>
     <w:p>
       <w:pPr>
         <w:pStyle w:val="berschrift2"/>
         <w:ind w:hanging="1997"/>
       </w:pPr>
-      <w:bookmarkStart w:id="85" w:name="_Toc489601975"/>
+      <w:bookmarkStart w:id="86" w:name="_Toc489601975"/>
       <w:r>
         <w:t>PayPal im Bestellprozess</w:t>
       </w:r>
-      <w:bookmarkEnd w:id="85"/>
+      <w:bookmarkEnd w:id="86"/>
     </w:p>
     <w:p/>
     <w:p>
@@ -6738,17 +6758,12 @@
         <w:t xml:space="preserve">aus dem Bestellschritt 2 sofern er noch nicht angemeldet ist, </w:t>
       </w:r>
       <w:r>
-        <w:t xml:space="preserve">aus einer Artikel-Detailseite oder aus dem Mini-Warenkorb heraus </w:t>
-      </w:r>
-      <w:bookmarkStart w:id="86" w:name="_GoBack"/>
-      <w:r>
-        <w:t>den Einkauf abschließen.</w:t>
+        <w:t>aus einer Artikel-Detailseite oder aus dem Mini-Warenkorb heraus den Einkauf abschließen.</w:t>
       </w:r>
       <w:r>
         <w:br w:type="page"/>
       </w:r>
     </w:p>
-    <w:bookmarkEnd w:id="86"/>
     <w:p>
       <w:r>
         <w:rPr>
@@ -8474,7 +8489,7 @@
                             <w:rPr>
                               <w:noProof/>
                             </w:rPr>
-                            <w:t>13</w:t>
+                            <w:t>9</w:t>
                           </w:r>
                           <w:r>
                             <w:rPr>
@@ -8485,27 +8500,14 @@
                           <w:r>
                             <w:t>/</w:t>
                           </w:r>
-                          <w:r>
-                            <w:fldChar w:fldCharType="begin"/>
-                          </w:r>
-                          <w:r>
-                            <w:instrText xml:space="preserve"> NUMPAGES  </w:instrText>
-                          </w:r>
-                          <w:r>
-                            <w:fldChar w:fldCharType="separate"/>
-                          </w:r>
-                          <w:r>
-                            <w:rPr>
-                              <w:noProof/>
-                            </w:rPr>
-                            <w:t>16</w:t>
-                          </w:r>
-                          <w:r>
-                            <w:rPr>
-                              <w:noProof/>
-                            </w:rPr>
-                            <w:fldChar w:fldCharType="end"/>
-                          </w:r>
+                          <w:fldSimple w:instr=" NUMPAGES  ">
+                            <w:r>
+                              <w:rPr>
+                                <w:noProof/>
+                              </w:rPr>
+                              <w:t>16</w:t>
+                            </w:r>
+                          </w:fldSimple>
                         </w:p>
                         <w:p>
                           <w:pPr>
@@ -8531,7 +8533,11 @@
         </mc:Choice>
         <mc:Fallback>
           <w:pict>
-            <v:shape w14:anchorId="102253F1" id="Text Box 21" o:spid="_x0000_s1034" type="#_x0000_t202" style="position:absolute;left:0;text-align:left;margin-left:435.75pt;margin-top:-30.4pt;width:29.2pt;height:33.5pt;z-index:251658752;visibility:visible;mso-wrap-style:none;mso-width-percent:0;mso-height-percent:0;mso-wrap-distance-left:9pt;mso-wrap-distance-top:0;mso-wrap-distance-right:9pt;mso-wrap-distance-bottom:0;mso-position-horizontal:absolute;mso-position-horizontal-relative:text;mso-position-vertical:absolute;mso-position-vertical-relative:text;mso-width-percent:0;mso-height-percent:0;mso-width-relative:page;mso-height-relative:page;v-text-anchor:top" o:gfxdata="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" filled="f" stroked="f">
+            <v:shapetype w14:anchorId="102253F1" id="_x0000_t202" coordsize="21600,21600" o:spt="202" path="m,l,21600r21600,l21600,xe">
+              <v:stroke joinstyle="miter"/>
+              <v:path gradientshapeok="t" o:connecttype="rect"/>
+            </v:shapetype>
+            <v:shape id="Text Box 21" o:spid="_x0000_s1034" type="#_x0000_t202" style="position:absolute;left:0;text-align:left;margin-left:435.75pt;margin-top:-30.4pt;width:29.2pt;height:33.5pt;z-index:251658752;visibility:visible;mso-wrap-style:none;mso-width-percent:0;mso-height-percent:0;mso-wrap-distance-left:9pt;mso-wrap-distance-top:0;mso-wrap-distance-right:9pt;mso-wrap-distance-bottom:0;mso-position-horizontal:absolute;mso-position-horizontal-relative:text;mso-position-vertical:absolute;mso-position-vertical-relative:text;mso-width-percent:0;mso-height-percent:0;mso-width-relative:page;mso-height-relative:page;v-text-anchor:top" o:gfxdata="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" filled="f" stroked="f">
               <v:textbox>
                 <w:txbxContent>
                   <w:p>
@@ -8551,7 +8557,7 @@
                       <w:rPr>
                         <w:noProof/>
                       </w:rPr>
-                      <w:t>13</w:t>
+                      <w:t>9</w:t>
                     </w:r>
                     <w:r>
                       <w:rPr>
@@ -8562,27 +8568,14 @@
                     <w:r>
                       <w:t>/</w:t>
                     </w:r>
-                    <w:r>
-                      <w:fldChar w:fldCharType="begin"/>
-                    </w:r>
-                    <w:r>
-                      <w:instrText xml:space="preserve"> NUMPAGES  </w:instrText>
-                    </w:r>
-                    <w:r>
-                      <w:fldChar w:fldCharType="separate"/>
-                    </w:r>
-                    <w:r>
-                      <w:rPr>
-                        <w:noProof/>
-                      </w:rPr>
-                      <w:t>16</w:t>
-                    </w:r>
-                    <w:r>
-                      <w:rPr>
-                        <w:noProof/>
-                      </w:rPr>
-                      <w:fldChar w:fldCharType="end"/>
-                    </w:r>
+                    <w:fldSimple w:instr=" NUMPAGES  ">
+                      <w:r>
+                        <w:rPr>
+                          <w:noProof/>
+                        </w:rPr>
+                        <w:t>16</w:t>
+                      </w:r>
+                    </w:fldSimple>
                   </w:p>
                   <w:p>
                     <w:pPr>
@@ -14787,7 +14780,7 @@
 </file>
 
 <file path=customXml/itemProps1.xml><?xml version="1.0" encoding="utf-8"?>
-<ds:datastoreItem xmlns:ds="http://schemas.openxmlformats.org/officeDocument/2006/customXml" ds:itemID="{62E354E8-E2AF-4092-AB48-BC697C7BA968}">
+<ds:datastoreItem xmlns:ds="http://schemas.openxmlformats.org/officeDocument/2006/customXml" ds:itemID="{B8B14575-7A7B-4E25-BC47-7275BD2DABCA}">
   <ds:schemaRefs>
     <ds:schemaRef ds:uri="http://schemas.openxmlformats.org/officeDocument/2006/bibliography"/>
   </ds:schemaRefs>

</xml_diff>